<commit_message>
lab2 done added documents added fuel and insurance info
</commit_message>
<xml_diff>
--- a/Karelavtotrans.docx
+++ b/Karelavtotrans.docx
@@ -106,6 +106,7 @@
       <w:sdtPr>
         <w:rPr>
           <w:rFonts w:ascii="Arial" w:eastAsia="Arial" w:hAnsi="Arial" w:cs="Arial"/>
+          <w:b w:val="0"/>
           <w:color w:val="auto"/>
           <w:sz w:val="28"/>
           <w:szCs w:val="22"/>
@@ -161,9 +162,6 @@
           <w:r>
             <w:rPr>
               <w:rFonts w:asciiTheme="minorHAnsi" w:hAnsiTheme="minorHAnsi" w:cstheme="minorHAnsi"/>
-              <w:b w:val="0"/>
-              <w:bCs w:val="0"/>
-              <w:caps w:val="0"/>
               <w:u w:val="single"/>
             </w:rPr>
             <w:fldChar w:fldCharType="begin"/>
@@ -171,24 +169,18 @@
           <w:r>
             <w:rPr>
               <w:rFonts w:asciiTheme="minorHAnsi" w:hAnsiTheme="minorHAnsi" w:cstheme="minorHAnsi"/>
-              <w:b w:val="0"/>
-              <w:bCs w:val="0"/>
-              <w:caps w:val="0"/>
               <w:u w:val="single"/>
             </w:rPr>
-            <w:instrText xml:space="preserve"> TOC \h \z \t "Заголовок 1;2;Заголовок 2;3;Заголовок 3;4;Заголовок;1" </w:instrText>
+            <w:instrText xml:space="preserve"> TOC \h \z \t "Заголовок 1;2;Заголовок;1" </w:instrText>
           </w:r>
           <w:r>
             <w:rPr>
               <w:rFonts w:asciiTheme="minorHAnsi" w:hAnsiTheme="minorHAnsi" w:cstheme="minorHAnsi"/>
-              <w:b w:val="0"/>
-              <w:bCs w:val="0"/>
-              <w:caps w:val="0"/>
               <w:u w:val="single"/>
             </w:rPr>
             <w:fldChar w:fldCharType="separate"/>
           </w:r>
-          <w:hyperlink w:anchor="_Toc192719282" w:history="1">
+          <w:hyperlink w:anchor="_Toc192811409" w:history="1">
             <w:r>
               <w:rPr>
                 <w:rStyle w:val="a8"/>
@@ -215,7 +207,7 @@
                 <w:noProof/>
                 <w:webHidden/>
               </w:rPr>
-              <w:instrText xml:space="preserve"> PAGEREF _Toc192719282 \h </w:instrText>
+              <w:instrText xml:space="preserve"> PAGEREF _Toc192811409 \h </w:instrText>
             </w:r>
             <w:r>
               <w:rPr>
@@ -263,7 +255,7 @@
               <w:lang w:eastAsia="ru-RU"/>
             </w:rPr>
           </w:pPr>
-          <w:hyperlink w:anchor="_Toc192719283" w:history="1">
+          <w:hyperlink w:anchor="_Toc192811410" w:history="1">
             <w:r>
               <w:rPr>
                 <w:rStyle w:val="a8"/>
@@ -309,7 +301,7 @@
                 <w:noProof/>
                 <w:webHidden/>
               </w:rPr>
-              <w:instrText xml:space="preserve"> PAGEREF _Toc192719283 \h </w:instrText>
+              <w:instrText xml:space="preserve"> PAGEREF _Toc192811410 \h </w:instrText>
             </w:r>
             <w:r>
               <w:rPr>
@@ -357,7 +349,7 @@
               <w:lang w:eastAsia="ru-RU"/>
             </w:rPr>
           </w:pPr>
-          <w:hyperlink w:anchor="_Toc192719284" w:history="1">
+          <w:hyperlink w:anchor="_Toc192811411" w:history="1">
             <w:r>
               <w:rPr>
                 <w:rStyle w:val="a8"/>
@@ -403,7 +395,7 @@
                 <w:noProof/>
                 <w:webHidden/>
               </w:rPr>
-              <w:instrText xml:space="preserve"> PAGEREF _Toc192719284 \h </w:instrText>
+              <w:instrText xml:space="preserve"> PAGEREF _Toc192811411 \h </w:instrText>
             </w:r>
             <w:r>
               <w:rPr>
@@ -423,7 +415,289 @@
                 <w:noProof/>
                 <w:webHidden/>
               </w:rPr>
-              <w:t>2</w:t>
+              <w:t>3</w:t>
+            </w:r>
+            <w:r>
+              <w:rPr>
+                <w:noProof/>
+                <w:webHidden/>
+              </w:rPr>
+              <w:fldChar w:fldCharType="end"/>
+            </w:r>
+          </w:hyperlink>
+        </w:p>
+        <w:p>
+          <w:pPr>
+            <w:pStyle w:val="21"/>
+            <w:tabs>
+              <w:tab w:val="left" w:pos="560"/>
+              <w:tab w:val="right" w:pos="9345"/>
+            </w:tabs>
+            <w:rPr>
+              <w:rFonts w:eastAsiaTheme="minorEastAsia" w:cstheme="minorBidi"/>
+              <w:b w:val="0"/>
+              <w:bCs w:val="0"/>
+              <w:noProof/>
+              <w:sz w:val="22"/>
+              <w:szCs w:val="22"/>
+              <w:lang w:eastAsia="ru-RU"/>
+            </w:rPr>
+          </w:pPr>
+          <w:hyperlink w:anchor="_Toc192811412" w:history="1">
+            <w:r>
+              <w:rPr>
+                <w:rStyle w:val="a8"/>
+                <w:noProof/>
+              </w:rPr>
+              <w:t>3.</w:t>
+            </w:r>
+            <w:r>
+              <w:rPr>
+                <w:rFonts w:eastAsiaTheme="minorEastAsia" w:cstheme="minorBidi"/>
+                <w:b w:val="0"/>
+                <w:bCs w:val="0"/>
+                <w:noProof/>
+                <w:sz w:val="22"/>
+                <w:szCs w:val="22"/>
+                <w:lang w:eastAsia="ru-RU"/>
+              </w:rPr>
+              <w:tab/>
+            </w:r>
+            <w:r>
+              <w:rPr>
+                <w:rStyle w:val="a8"/>
+                <w:noProof/>
+              </w:rPr>
+              <w:t>Основные бизнес-процессы организации</w:t>
+            </w:r>
+            <w:r>
+              <w:rPr>
+                <w:noProof/>
+                <w:webHidden/>
+              </w:rPr>
+              <w:tab/>
+            </w:r>
+            <w:r>
+              <w:rPr>
+                <w:noProof/>
+                <w:webHidden/>
+              </w:rPr>
+              <w:fldChar w:fldCharType="begin"/>
+            </w:r>
+            <w:r>
+              <w:rPr>
+                <w:noProof/>
+                <w:webHidden/>
+              </w:rPr>
+              <w:instrText xml:space="preserve"> PAGEREF _Toc192811412 \h </w:instrText>
+            </w:r>
+            <w:r>
+              <w:rPr>
+                <w:noProof/>
+                <w:webHidden/>
+              </w:rPr>
+            </w:r>
+            <w:r>
+              <w:rPr>
+                <w:noProof/>
+                <w:webHidden/>
+              </w:rPr>
+              <w:fldChar w:fldCharType="separate"/>
+            </w:r>
+            <w:r>
+              <w:rPr>
+                <w:noProof/>
+                <w:webHidden/>
+              </w:rPr>
+              <w:t>4</w:t>
+            </w:r>
+            <w:r>
+              <w:rPr>
+                <w:noProof/>
+                <w:webHidden/>
+              </w:rPr>
+              <w:fldChar w:fldCharType="end"/>
+            </w:r>
+          </w:hyperlink>
+        </w:p>
+        <w:p>
+          <w:pPr>
+            <w:pStyle w:val="21"/>
+            <w:tabs>
+              <w:tab w:val="left" w:pos="560"/>
+              <w:tab w:val="right" w:pos="9345"/>
+            </w:tabs>
+            <w:rPr>
+              <w:rFonts w:eastAsiaTheme="minorEastAsia" w:cstheme="minorBidi"/>
+              <w:b w:val="0"/>
+              <w:bCs w:val="0"/>
+              <w:noProof/>
+              <w:sz w:val="22"/>
+              <w:szCs w:val="22"/>
+              <w:lang w:eastAsia="ru-RU"/>
+            </w:rPr>
+          </w:pPr>
+          <w:hyperlink w:anchor="_Toc192811413" w:history="1">
+            <w:r>
+              <w:rPr>
+                <w:rStyle w:val="a8"/>
+                <w:noProof/>
+              </w:rPr>
+              <w:t>4.</w:t>
+            </w:r>
+            <w:r>
+              <w:rPr>
+                <w:rFonts w:eastAsiaTheme="minorEastAsia" w:cstheme="minorBidi"/>
+                <w:b w:val="0"/>
+                <w:bCs w:val="0"/>
+                <w:noProof/>
+                <w:sz w:val="22"/>
+                <w:szCs w:val="22"/>
+                <w:lang w:eastAsia="ru-RU"/>
+              </w:rPr>
+              <w:tab/>
+            </w:r>
+            <w:r>
+              <w:rPr>
+                <w:rStyle w:val="a8"/>
+                <w:noProof/>
+              </w:rPr>
+              <w:t>Объекты ИТ инфраструктуры и приложений</w:t>
+            </w:r>
+            <w:r>
+              <w:rPr>
+                <w:noProof/>
+                <w:webHidden/>
+              </w:rPr>
+              <w:tab/>
+            </w:r>
+            <w:r>
+              <w:rPr>
+                <w:noProof/>
+                <w:webHidden/>
+              </w:rPr>
+              <w:fldChar w:fldCharType="begin"/>
+            </w:r>
+            <w:r>
+              <w:rPr>
+                <w:noProof/>
+                <w:webHidden/>
+              </w:rPr>
+              <w:instrText xml:space="preserve"> PAGEREF _Toc192811413 \h </w:instrText>
+            </w:r>
+            <w:r>
+              <w:rPr>
+                <w:noProof/>
+                <w:webHidden/>
+              </w:rPr>
+            </w:r>
+            <w:r>
+              <w:rPr>
+                <w:noProof/>
+                <w:webHidden/>
+              </w:rPr>
+              <w:fldChar w:fldCharType="separate"/>
+            </w:r>
+            <w:r>
+              <w:rPr>
+                <w:noProof/>
+                <w:webHidden/>
+              </w:rPr>
+              <w:t>4</w:t>
+            </w:r>
+            <w:r>
+              <w:rPr>
+                <w:noProof/>
+                <w:webHidden/>
+              </w:rPr>
+              <w:fldChar w:fldCharType="end"/>
+            </w:r>
+          </w:hyperlink>
+        </w:p>
+        <w:p>
+          <w:pPr>
+            <w:pStyle w:val="21"/>
+            <w:tabs>
+              <w:tab w:val="left" w:pos="560"/>
+              <w:tab w:val="right" w:pos="9345"/>
+            </w:tabs>
+            <w:rPr>
+              <w:rFonts w:eastAsiaTheme="minorEastAsia" w:cstheme="minorBidi"/>
+              <w:b w:val="0"/>
+              <w:bCs w:val="0"/>
+              <w:noProof/>
+              <w:sz w:val="22"/>
+              <w:szCs w:val="22"/>
+              <w:lang w:eastAsia="ru-RU"/>
+            </w:rPr>
+          </w:pPr>
+          <w:hyperlink w:anchor="_Toc192811414" w:history="1">
+            <w:r>
+              <w:rPr>
+                <w:rStyle w:val="a8"/>
+                <w:noProof/>
+              </w:rPr>
+              <w:t>5.</w:t>
+            </w:r>
+            <w:r>
+              <w:rPr>
+                <w:rFonts w:eastAsiaTheme="minorEastAsia" w:cstheme="minorBidi"/>
+                <w:b w:val="0"/>
+                <w:bCs w:val="0"/>
+                <w:noProof/>
+                <w:sz w:val="22"/>
+                <w:szCs w:val="22"/>
+                <w:lang w:eastAsia="ru-RU"/>
+              </w:rPr>
+              <w:tab/>
+            </w:r>
+            <w:r>
+              <w:rPr>
+                <w:rStyle w:val="a8"/>
+                <w:noProof/>
+              </w:rPr>
+              <w:t>Источники информации:</w:t>
+            </w:r>
+            <w:r>
+              <w:rPr>
+                <w:noProof/>
+                <w:webHidden/>
+              </w:rPr>
+              <w:tab/>
+            </w:r>
+            <w:r>
+              <w:rPr>
+                <w:noProof/>
+                <w:webHidden/>
+              </w:rPr>
+              <w:fldChar w:fldCharType="begin"/>
+            </w:r>
+            <w:r>
+              <w:rPr>
+                <w:noProof/>
+                <w:webHidden/>
+              </w:rPr>
+              <w:instrText xml:space="preserve"> PAGEREF _Toc192811414 \h </w:instrText>
+            </w:r>
+            <w:r>
+              <w:rPr>
+                <w:noProof/>
+                <w:webHidden/>
+              </w:rPr>
+            </w:r>
+            <w:r>
+              <w:rPr>
+                <w:noProof/>
+                <w:webHidden/>
+              </w:rPr>
+              <w:fldChar w:fldCharType="separate"/>
+            </w:r>
+            <w:r>
+              <w:rPr>
+                <w:noProof/>
+                <w:webHidden/>
+              </w:rPr>
+              <w:t>6</w:t>
             </w:r>
             <w:r>
               <w:rPr>
@@ -451,7 +725,7 @@
               <w:lang w:eastAsia="ru-RU"/>
             </w:rPr>
           </w:pPr>
-          <w:hyperlink w:anchor="_Toc192719285" w:history="1">
+          <w:hyperlink w:anchor="_Toc192811415" w:history="1">
             <w:r>
               <w:rPr>
                 <w:rStyle w:val="a8"/>
@@ -478,7 +752,7 @@
                 <w:noProof/>
                 <w:webHidden/>
               </w:rPr>
-              <w:instrText xml:space="preserve"> PAGEREF _Toc192719285 \h </w:instrText>
+              <w:instrText xml:space="preserve"> PAGEREF _Toc192811415 \h </w:instrText>
             </w:r>
             <w:r>
               <w:rPr>
@@ -498,7 +772,209 @@
                 <w:noProof/>
                 <w:webHidden/>
               </w:rPr>
-              <w:t>3</w:t>
+              <w:t>7</w:t>
+            </w:r>
+            <w:r>
+              <w:rPr>
+                <w:noProof/>
+                <w:webHidden/>
+              </w:rPr>
+              <w:fldChar w:fldCharType="end"/>
+            </w:r>
+          </w:hyperlink>
+        </w:p>
+        <w:p>
+          <w:pPr>
+            <w:pStyle w:val="21"/>
+            <w:tabs>
+              <w:tab w:val="left" w:pos="560"/>
+              <w:tab w:val="right" w:pos="9345"/>
+            </w:tabs>
+            <w:rPr>
+              <w:rFonts w:eastAsiaTheme="minorEastAsia" w:cstheme="minorBidi"/>
+              <w:b w:val="0"/>
+              <w:bCs w:val="0"/>
+              <w:noProof/>
+              <w:sz w:val="22"/>
+              <w:szCs w:val="22"/>
+              <w:lang w:eastAsia="ru-RU"/>
+            </w:rPr>
+          </w:pPr>
+          <w:hyperlink w:anchor="_Toc192811416" w:history="1">
+            <w:r>
+              <w:rPr>
+                <w:rStyle w:val="a8"/>
+                <w:noProof/>
+              </w:rPr>
+              <w:t>1.</w:t>
+            </w:r>
+            <w:r>
+              <w:rPr>
+                <w:rFonts w:eastAsiaTheme="minorEastAsia" w:cstheme="minorBidi"/>
+                <w:b w:val="0"/>
+                <w:bCs w:val="0"/>
+                <w:noProof/>
+                <w:sz w:val="22"/>
+                <w:szCs w:val="22"/>
+                <w:lang w:eastAsia="ru-RU"/>
+              </w:rPr>
+              <w:tab/>
+            </w:r>
+            <w:r>
+              <w:rPr>
+                <w:rStyle w:val="a8"/>
+                <w:noProof/>
+              </w:rPr>
+              <w:t>Разделение каталогов ИТ-сервисов</w:t>
+            </w:r>
+            <w:r>
+              <w:rPr>
+                <w:noProof/>
+                <w:webHidden/>
+              </w:rPr>
+              <w:tab/>
+            </w:r>
+            <w:r>
+              <w:rPr>
+                <w:noProof/>
+                <w:webHidden/>
+              </w:rPr>
+              <w:fldChar w:fldCharType="begin"/>
+            </w:r>
+            <w:r>
+              <w:rPr>
+                <w:noProof/>
+                <w:webHidden/>
+              </w:rPr>
+              <w:instrText xml:space="preserve"> PAGEREF _Toc192811416 \h </w:instrText>
+            </w:r>
+            <w:r>
+              <w:rPr>
+                <w:noProof/>
+                <w:webHidden/>
+              </w:rPr>
+            </w:r>
+            <w:r>
+              <w:rPr>
+                <w:noProof/>
+                <w:webHidden/>
+              </w:rPr>
+              <w:fldChar w:fldCharType="separate"/>
+            </w:r>
+            <w:r>
+              <w:rPr>
+                <w:noProof/>
+                <w:webHidden/>
+              </w:rPr>
+              <w:t>7</w:t>
+            </w:r>
+            <w:r>
+              <w:rPr>
+                <w:noProof/>
+                <w:webHidden/>
+              </w:rPr>
+              <w:fldChar w:fldCharType="end"/>
+            </w:r>
+          </w:hyperlink>
+        </w:p>
+        <w:p>
+          <w:pPr>
+            <w:pStyle w:val="21"/>
+            <w:tabs>
+              <w:tab w:val="left" w:pos="560"/>
+              <w:tab w:val="right" w:pos="9345"/>
+            </w:tabs>
+            <w:rPr>
+              <w:rFonts w:eastAsiaTheme="minorEastAsia" w:cstheme="minorBidi"/>
+              <w:b w:val="0"/>
+              <w:bCs w:val="0"/>
+              <w:noProof/>
+              <w:sz w:val="22"/>
+              <w:szCs w:val="22"/>
+              <w:lang w:eastAsia="ru-RU"/>
+            </w:rPr>
+          </w:pPr>
+          <w:hyperlink w:anchor="_Toc192811417" w:history="1">
+            <w:r>
+              <w:rPr>
+                <w:rStyle w:val="a8"/>
+                <w:noProof/>
+              </w:rPr>
+              <w:t>2.</w:t>
+            </w:r>
+            <w:r>
+              <w:rPr>
+                <w:rFonts w:eastAsiaTheme="minorEastAsia" w:cstheme="minorBidi"/>
+                <w:b w:val="0"/>
+                <w:bCs w:val="0"/>
+                <w:noProof/>
+                <w:sz w:val="22"/>
+                <w:szCs w:val="22"/>
+                <w:lang w:eastAsia="ru-RU"/>
+              </w:rPr>
+              <w:tab/>
+            </w:r>
+            <w:r>
+              <w:rPr>
+                <w:rStyle w:val="a8"/>
+                <w:noProof/>
+              </w:rPr>
+              <w:t>Каталог ИТ-</w:t>
+            </w:r>
+            <w:r>
+              <w:rPr>
+                <w:rStyle w:val="a8"/>
+                <w:noProof/>
+              </w:rPr>
+              <w:t>с</w:t>
+            </w:r>
+            <w:r>
+              <w:rPr>
+                <w:rStyle w:val="a8"/>
+                <w:noProof/>
+              </w:rPr>
+              <w:t>ервисов</w:t>
+            </w:r>
+            <w:r>
+              <w:rPr>
+                <w:noProof/>
+                <w:webHidden/>
+              </w:rPr>
+              <w:tab/>
+            </w:r>
+            <w:r>
+              <w:rPr>
+                <w:noProof/>
+                <w:webHidden/>
+              </w:rPr>
+              <w:fldChar w:fldCharType="begin"/>
+            </w:r>
+            <w:r>
+              <w:rPr>
+                <w:noProof/>
+                <w:webHidden/>
+              </w:rPr>
+              <w:instrText xml:space="preserve"> PAGEREF _Toc192811417 \h </w:instrText>
+            </w:r>
+            <w:r>
+              <w:rPr>
+                <w:noProof/>
+                <w:webHidden/>
+              </w:rPr>
+            </w:r>
+            <w:r>
+              <w:rPr>
+                <w:noProof/>
+                <w:webHidden/>
+              </w:rPr>
+              <w:fldChar w:fldCharType="separate"/>
+            </w:r>
+            <w:r>
+              <w:rPr>
+                <w:noProof/>
+                <w:webHidden/>
+              </w:rPr>
+              <w:t>7</w:t>
             </w:r>
             <w:r>
               <w:rPr>
@@ -526,7 +1002,7 @@
               <w:lang w:eastAsia="ru-RU"/>
             </w:rPr>
           </w:pPr>
-          <w:hyperlink w:anchor="_Toc192719286" w:history="1">
+          <w:hyperlink w:anchor="_Toc192811418" w:history="1">
             <w:r>
               <w:rPr>
                 <w:rStyle w:val="a8"/>
@@ -553,7 +1029,7 @@
                 <w:noProof/>
                 <w:webHidden/>
               </w:rPr>
-              <w:instrText xml:space="preserve"> PAGEREF _Toc192719286 \h </w:instrText>
+              <w:instrText xml:space="preserve"> PAGEREF _Toc192811418 \h </w:instrText>
             </w:r>
             <w:r>
               <w:rPr>
@@ -573,7 +1049,7 @@
                 <w:noProof/>
                 <w:webHidden/>
               </w:rPr>
-              <w:t>4</w:t>
+              <w:t>9</w:t>
             </w:r>
             <w:r>
               <w:rPr>
@@ -601,7 +1077,7 @@
               <w:lang w:eastAsia="ru-RU"/>
             </w:rPr>
           </w:pPr>
-          <w:hyperlink w:anchor="_Toc192719287" w:history="1">
+          <w:hyperlink w:anchor="_Toc192811419" w:history="1">
             <w:r>
               <w:rPr>
                 <w:rStyle w:val="a8"/>
@@ -628,7 +1104,7 @@
                 <w:noProof/>
                 <w:webHidden/>
               </w:rPr>
-              <w:instrText xml:space="preserve"> PAGEREF _Toc192719287 \h </w:instrText>
+              <w:instrText xml:space="preserve"> PAGEREF _Toc192811419 \h </w:instrText>
             </w:r>
             <w:r>
               <w:rPr>
@@ -648,7 +1124,7 @@
                 <w:noProof/>
                 <w:webHidden/>
               </w:rPr>
-              <w:t>5</w:t>
+              <w:t>10</w:t>
             </w:r>
             <w:r>
               <w:rPr>
@@ -676,7 +1152,7 @@
               <w:lang w:eastAsia="ru-RU"/>
             </w:rPr>
           </w:pPr>
-          <w:hyperlink w:anchor="_Toc192719288" w:history="1">
+          <w:hyperlink w:anchor="_Toc192811420" w:history="1">
             <w:r>
               <w:rPr>
                 <w:rStyle w:val="a8"/>
@@ -703,7 +1179,7 @@
                 <w:noProof/>
                 <w:webHidden/>
               </w:rPr>
-              <w:instrText xml:space="preserve"> PAGEREF _Toc192719288 \h </w:instrText>
+              <w:instrText xml:space="preserve"> PAGEREF _Toc192811420 \h </w:instrText>
             </w:r>
             <w:r>
               <w:rPr>
@@ -723,7 +1199,7 @@
                 <w:noProof/>
                 <w:webHidden/>
               </w:rPr>
-              <w:t>6</w:t>
+              <w:t>11</w:t>
             </w:r>
             <w:r>
               <w:rPr>
@@ -738,10 +1214,7 @@
           <w:r>
             <w:rPr>
               <w:rFonts w:asciiTheme="minorHAnsi" w:hAnsiTheme="minorHAnsi" w:cstheme="minorHAnsi"/>
-              <w:b/>
-              <w:bCs/>
-              <w:caps/>
-              <w:sz w:val="22"/>
+              <w:sz w:val="24"/>
               <w:szCs w:val="24"/>
               <w:u w:val="single"/>
             </w:rPr>
@@ -769,7 +1242,7 @@
       <w:pPr>
         <w:pStyle w:val="a5"/>
       </w:pPr>
-      <w:bookmarkStart w:id="0" w:name="_Toc192719282"/>
+      <w:bookmarkStart w:id="0" w:name="_Toc192811409"/>
       <w:r>
         <w:lastRenderedPageBreak/>
         <w:t>Лабораторная работа №1 - Выбор и описание предметной области</w:t>
@@ -781,7 +1254,7 @@
       <w:pPr>
         <w:pStyle w:val="1"/>
       </w:pPr>
-      <w:bookmarkStart w:id="1" w:name="_Toc192719283"/>
+      <w:bookmarkStart w:id="1" w:name="_Toc192811410"/>
       <w:r>
         <w:t>Название и описание организации выбранной предметной области. Сфера деятельности</w:t>
       </w:r>
@@ -1170,7 +1643,7 @@
       <w:pPr>
         <w:pStyle w:val="1"/>
       </w:pPr>
-      <w:bookmarkStart w:id="2" w:name="_Toc192719284"/>
+      <w:bookmarkStart w:id="2" w:name="_Toc192811411"/>
       <w:r>
         <w:t>Описание организационной структуры для определения потребителей информационных ресурсов и их классификации</w:t>
       </w:r>
@@ -1264,6 +1737,12 @@
         </w:rPr>
         <w:t>Диспетчеры, водители, механики</w:t>
       </w:r>
+      <w:r>
+        <w:rPr>
+          <w:lang w:eastAsia="zh-CN"/>
+        </w:rPr>
+        <w:t>, операторы касс</w:t>
+      </w:r>
     </w:p>
     <w:p>
       <w:pPr>
@@ -1482,37 +1961,7 @@
         <w:rPr>
           <w:lang w:eastAsia="zh-CN"/>
         </w:rPr>
-        <w:t>Финансовый отдел</w:t>
-      </w:r>
-      <w:r>
-        <w:rPr>
-          <w:lang w:eastAsia="zh-CN"/>
-        </w:rPr>
-        <w:t xml:space="preserve"> </w:t>
-      </w:r>
-      <w:r>
-        <w:rPr>
-          <w:lang w:eastAsia="zh-CN"/>
-        </w:rPr>
-        <w:t>–</w:t>
-      </w:r>
-      <w:r>
-        <w:rPr>
-          <w:lang w:eastAsia="zh-CN"/>
-        </w:rPr>
-        <w:t xml:space="preserve"> </w:t>
-      </w:r>
-      <w:r>
-        <w:rPr>
-          <w:lang w:eastAsia="zh-CN"/>
-        </w:rPr>
-        <w:t xml:space="preserve">работа с системами </w:t>
-      </w:r>
-      <w:r>
-        <w:rPr>
-          <w:lang w:eastAsia="zh-CN"/>
-        </w:rPr>
-        <w:t>расчетов</w:t>
+        <w:t>Операторы касс – используют систему продажи билетов и обработки платежей, принимают оплату от пассажиров, выдают билеты</w:t>
       </w:r>
     </w:p>
     <w:p>
@@ -1530,6 +1979,55 @@
         <w:rPr>
           <w:lang w:eastAsia="zh-CN"/>
         </w:rPr>
+        <w:t>Финансовый отдел</w:t>
+      </w:r>
+      <w:r>
+        <w:rPr>
+          <w:lang w:eastAsia="zh-CN"/>
+        </w:rPr>
+        <w:t xml:space="preserve"> </w:t>
+      </w:r>
+      <w:r>
+        <w:rPr>
+          <w:lang w:eastAsia="zh-CN"/>
+        </w:rPr>
+        <w:t>–</w:t>
+      </w:r>
+      <w:r>
+        <w:rPr>
+          <w:lang w:eastAsia="zh-CN"/>
+        </w:rPr>
+        <w:t xml:space="preserve"> </w:t>
+      </w:r>
+      <w:r>
+        <w:rPr>
+          <w:lang w:eastAsia="zh-CN"/>
+        </w:rPr>
+        <w:t xml:space="preserve">работа с системами </w:t>
+      </w:r>
+      <w:r>
+        <w:rPr>
+          <w:lang w:eastAsia="zh-CN"/>
+        </w:rPr>
+        <w:t>расчетов</w:t>
+      </w:r>
+    </w:p>
+    <w:p>
+      <w:pPr>
+        <w:pStyle w:val="a4"/>
+        <w:numPr>
+          <w:ilvl w:val="1"/>
+          <w:numId w:val="6"/>
+        </w:numPr>
+        <w:rPr>
+          <w:lang w:eastAsia="zh-CN"/>
+        </w:rPr>
+      </w:pPr>
+      <w:r>
+        <w:rPr>
+          <w:lang w:eastAsia="zh-CN"/>
+        </w:rPr>
+        <w:lastRenderedPageBreak/>
         <w:t>ИТ-отдел</w:t>
       </w:r>
       <w:r>
@@ -1560,19 +2058,7 @@
         <w:rPr>
           <w:lang w:eastAsia="zh-CN"/>
         </w:rPr>
-        <w:t xml:space="preserve"> </w:t>
-      </w:r>
-      <w:r>
-        <w:rPr>
-          <w:lang w:eastAsia="zh-CN"/>
-        </w:rPr>
-        <w:t>расчета стоимости и обработки платежей</w:t>
-      </w:r>
-      <w:r>
-        <w:rPr>
-          <w:lang w:eastAsia="zh-CN"/>
-        </w:rPr>
-        <w:t xml:space="preserve"> и отслеживания транспорта через </w:t>
+        <w:t xml:space="preserve"> расчета стоимости и обработки платежей и отслеживания транспорта через </w:t>
       </w:r>
       <w:r>
         <w:rPr>
@@ -1626,7 +2112,6 @@
         <w:rPr>
           <w:lang w:eastAsia="zh-CN"/>
         </w:rPr>
-        <w:lastRenderedPageBreak/>
         <w:t>Пассажиры</w:t>
       </w:r>
       <w:r>
@@ -1714,12 +2199,14 @@
       <w:pPr>
         <w:pStyle w:val="1"/>
       </w:pPr>
+      <w:bookmarkStart w:id="3" w:name="_Toc192811412"/>
       <w:r>
         <w:t>Основные бизнес-процессы</w:t>
       </w:r>
       <w:r>
         <w:t xml:space="preserve"> организации</w:t>
       </w:r>
+      <w:bookmarkEnd w:id="3"/>
     </w:p>
     <w:p>
       <w:pPr>
@@ -1785,7 +2272,7 @@
         <w:rPr>
           <w:lang w:eastAsia="zh-CN"/>
         </w:rPr>
-        <w:t>регулярные проверки, ремонт, страхование</w:t>
+        <w:t>регулярные проверки, ремонт</w:t>
       </w:r>
     </w:p>
     <w:p>
@@ -1911,7 +2398,55 @@
         <w:rPr>
           <w:lang w:eastAsia="zh-CN"/>
         </w:rPr>
-        <w:t>колл-центры, онлайн-формы, работа с отзывами</w:t>
+        <w:t>колл-центры</w:t>
+      </w:r>
+    </w:p>
+    <w:p>
+      <w:pPr>
+        <w:pStyle w:val="a0"/>
+        <w:numPr>
+          <w:ilvl w:val="0"/>
+          <w:numId w:val="8"/>
+        </w:numPr>
+        <w:rPr>
+          <w:lang w:eastAsia="zh-CN"/>
+        </w:rPr>
+      </w:pPr>
+      <w:r>
+        <w:rPr>
+          <w:lang w:eastAsia="zh-CN"/>
+        </w:rPr>
+        <w:t xml:space="preserve">Закупка и учет топлива – контроль поставок </w:t>
+      </w:r>
+      <w:r>
+        <w:rPr>
+          <w:lang w:eastAsia="zh-CN"/>
+        </w:rPr>
+        <w:t>горючих материалов (топлива)</w:t>
+      </w:r>
+      <w:r>
+        <w:rPr>
+          <w:lang w:eastAsia="zh-CN"/>
+        </w:rPr>
+        <w:t>, планирование расходов, заключение контрактов с поставщиками</w:t>
+      </w:r>
+    </w:p>
+    <w:p>
+      <w:pPr>
+        <w:pStyle w:val="a0"/>
+        <w:numPr>
+          <w:ilvl w:val="0"/>
+          <w:numId w:val="8"/>
+        </w:numPr>
+        <w:rPr>
+          <w:lang w:eastAsia="zh-CN"/>
+        </w:rPr>
+      </w:pPr>
+      <w:r>
+        <w:rPr>
+          <w:lang w:eastAsia="zh-CN"/>
+        </w:rPr>
+        <w:t>Страхование пассажиров – взаимодействие со страховыми компаниями, обработка страховых случаев</w:t>
       </w:r>
     </w:p>
     <w:p>
@@ -1925,6 +2460,7 @@
       <w:pPr>
         <w:pStyle w:val="1"/>
       </w:pPr>
+      <w:bookmarkStart w:id="4" w:name="_Toc192811413"/>
       <w:r>
         <w:t>О</w:t>
       </w:r>
@@ -1937,6 +2473,7 @@
       <w:r>
         <w:t xml:space="preserve"> инфраструктуры и приложений</w:t>
       </w:r>
+      <w:bookmarkEnd w:id="4"/>
     </w:p>
     <w:p>
       <w:pPr>
@@ -1962,6 +2499,7 @@
         </w:numPr>
       </w:pPr>
       <w:r>
+        <w:lastRenderedPageBreak/>
         <w:t>Серверы для хранения данных и управления маршрутами</w:t>
       </w:r>
       <w:r>
@@ -2016,7 +2554,6 @@
         </w:numPr>
       </w:pPr>
       <w:r>
-        <w:lastRenderedPageBreak/>
         <w:t>GPS-</w:t>
       </w:r>
       <w:r>
@@ -2238,6 +2775,7 @@
         </w:numPr>
       </w:pPr>
       <w:r>
+        <w:lastRenderedPageBreak/>
         <w:t>Программы диспетчеризации маршрутов</w:t>
       </w:r>
       <w:r>
@@ -2264,6 +2802,18 @@
     </w:p>
     <w:p>
       <w:pPr>
+        <w:pStyle w:val="a4"/>
+        <w:numPr>
+          <w:ilvl w:val="0"/>
+          <w:numId w:val="14"/>
+        </w:numPr>
+      </w:pPr>
+      <w:r>
+        <w:t>Система страхования пассажиров – регистрация страховых случаев, передача данных в страховые компании</w:t>
+      </w:r>
+    </w:p>
+    <w:p>
+      <w:pPr>
         <w:pStyle w:val="2"/>
       </w:pPr>
       <w:r>
@@ -2279,7 +2829,6 @@
         </w:numPr>
       </w:pPr>
       <w:r>
-        <w:lastRenderedPageBreak/>
         <w:t xml:space="preserve">Реляционные СУБД (MS SQL, </w:t>
       </w:r>
       <w:proofErr w:type="spellStart"/>
@@ -2338,9 +2887,11 @@
       <w:pPr>
         <w:pStyle w:val="1"/>
       </w:pPr>
+      <w:bookmarkStart w:id="5" w:name="_Toc192811414"/>
       <w:r>
         <w:t>Источники информации:</w:t>
       </w:r>
+      <w:bookmarkEnd w:id="5"/>
     </w:p>
     <w:p>
       <w:pPr>
@@ -2393,21 +2944,7 @@
             <w:rStyle w:val="a8"/>
             <w:lang w:eastAsia="zh-CN"/>
           </w:rPr>
-          <w:t>Карела</w:t>
-        </w:r>
-        <w:r>
-          <w:rPr>
-            <w:rStyle w:val="a8"/>
-            <w:lang w:eastAsia="zh-CN"/>
-          </w:rPr>
-          <w:t>в</w:t>
-        </w:r>
-        <w:r>
-          <w:rPr>
-            <w:rStyle w:val="a8"/>
-            <w:lang w:eastAsia="zh-CN"/>
-          </w:rPr>
-          <w:t>тотранс</w:t>
+          <w:t>Карелавтотранс</w:t>
         </w:r>
         <w:proofErr w:type="spellEnd"/>
       </w:hyperlink>
@@ -2442,6 +2979,24 @@
           <w:lang w:eastAsia="zh-CN"/>
         </w:rPr>
         <w:t>"</w:t>
+      </w:r>
+      <w:r>
+        <w:rPr>
+          <w:lang w:eastAsia="zh-CN"/>
+        </w:rPr>
+        <w:t xml:space="preserve"> </w:t>
+      </w:r>
+      <w:r>
+        <w:rPr>
+          <w:lang w:eastAsia="zh-CN"/>
+        </w:rPr>
+        <w:t>[Электронный ресурс</w:t>
+      </w:r>
+      <w:r>
+        <w:rPr>
+          <w:lang w:eastAsia="zh-CN"/>
+        </w:rPr>
+        <w:t>]</w:t>
       </w:r>
       <w:r>
         <w:rPr>
@@ -2455,21 +3010,7 @@
             <w:rStyle w:val="a8"/>
             <w:lang w:eastAsia="zh-CN"/>
           </w:rPr>
-          <w:t>Сайт предп</w:t>
-        </w:r>
-        <w:r>
-          <w:rPr>
-            <w:rStyle w:val="a8"/>
-            <w:lang w:eastAsia="zh-CN"/>
-          </w:rPr>
-          <w:t>р</w:t>
-        </w:r>
-        <w:r>
-          <w:rPr>
-            <w:rStyle w:val="a8"/>
-            <w:lang w:eastAsia="zh-CN"/>
-          </w:rPr>
-          <w:t>иятия</w:t>
+          <w:t>Сайт предприятия</w:t>
         </w:r>
       </w:hyperlink>
     </w:p>
@@ -2494,7 +3035,31 @@
         <w:rPr>
           <w:lang w:eastAsia="zh-CN"/>
         </w:rPr>
-        <w:t xml:space="preserve"> - </w:t>
+        <w:t xml:space="preserve"> [</w:t>
+      </w:r>
+      <w:r>
+        <w:rPr>
+          <w:lang w:eastAsia="zh-CN"/>
+        </w:rPr>
+        <w:t>Документ</w:t>
+      </w:r>
+      <w:r>
+        <w:rPr>
+          <w:lang w:eastAsia="zh-CN"/>
+        </w:rPr>
+        <w:t>]</w:t>
+      </w:r>
+      <w:r>
+        <w:rPr>
+          <w:lang w:eastAsia="zh-CN"/>
+        </w:rPr>
+        <w:t xml:space="preserve"> – </w:t>
+      </w:r>
+      <w:r>
+        <w:rPr>
+          <w:lang w:eastAsia="zh-CN"/>
+        </w:rPr>
+        <w:t xml:space="preserve"> </w:t>
       </w:r>
       <w:hyperlink r:id="rId8" w:history="1">
         <w:r>
@@ -2523,7 +3088,7 @@
         <w:rPr>
           <w:lang w:eastAsia="zh-CN"/>
         </w:rPr>
-        <w:t xml:space="preserve"> - </w:t>
+        <w:t xml:space="preserve"> – </w:t>
       </w:r>
       <w:r>
         <w:rPr>
@@ -2541,7 +3106,13 @@
         <w:rPr>
           <w:lang w:eastAsia="zh-CN"/>
         </w:rPr>
-        <w:t xml:space="preserve"> - </w:t>
+        <w:t xml:space="preserve"> – </w:t>
+      </w:r>
+      <w:r>
+        <w:rPr>
+          <w:lang w:eastAsia="zh-CN"/>
+        </w:rPr>
+        <w:t xml:space="preserve"> </w:t>
       </w:r>
       <w:hyperlink r:id="rId9" w:history="1">
         <w:r>
@@ -2549,64 +3120,1177 @@
             <w:rStyle w:val="a8"/>
             <w:lang w:eastAsia="zh-CN"/>
           </w:rPr>
-          <w:t>Получе</w:t>
+          <w:t>Полученный документ</w:t>
         </w:r>
+      </w:hyperlink>
+    </w:p>
+    <w:p>
+      <w:pPr>
+        <w:pStyle w:val="a4"/>
+        <w:rPr>
+          <w:lang w:eastAsia="zh-CN"/>
+        </w:rPr>
+      </w:pPr>
+    </w:p>
+    <w:p>
+      <w:pPr>
+        <w:spacing w:after="160" w:line="259" w:lineRule="auto"/>
+        <w:jc w:val="left"/>
+        <w:rPr>
+          <w:rFonts w:asciiTheme="majorHAnsi" w:eastAsiaTheme="majorEastAsia" w:hAnsiTheme="majorHAnsi" w:cstheme="majorBidi"/>
+          <w:spacing w:val="-10"/>
+          <w:kern w:val="28"/>
+          <w:sz w:val="40"/>
+          <w:szCs w:val="56"/>
+        </w:rPr>
+      </w:pPr>
+      <w:r>
+        <w:br w:type="page"/>
+      </w:r>
+    </w:p>
+    <w:p>
+      <w:pPr>
+        <w:pStyle w:val="a5"/>
+      </w:pPr>
+      <w:bookmarkStart w:id="6" w:name="_Toc192811415"/>
+      <w:r>
+        <w:lastRenderedPageBreak/>
+        <w:t>Лабораторная работа №2 - Создание каталога ИТ-Сервисов</w:t>
+      </w:r>
+      <w:bookmarkEnd w:id="6"/>
+    </w:p>
+    <w:p>
+      <w:pPr>
+        <w:rPr>
+          <w:lang w:eastAsia="zh-CN"/>
+        </w:rPr>
+      </w:pPr>
+    </w:p>
+    <w:p>
+      <w:pPr>
+        <w:pStyle w:val="1"/>
+        <w:numPr>
+          <w:ilvl w:val="0"/>
+          <w:numId w:val="20"/>
+        </w:numPr>
+      </w:pPr>
+      <w:bookmarkStart w:id="7" w:name="_Toc192811416"/>
+      <w:r>
+        <w:t>Разделение</w:t>
+      </w:r>
+      <w:r>
+        <w:t xml:space="preserve"> каталогов ИТ-сервисов</w:t>
+      </w:r>
+      <w:bookmarkEnd w:id="7"/>
+    </w:p>
+    <w:p>
+      <w:pPr>
+        <w:rPr>
+          <w:lang w:eastAsia="zh-CN"/>
+        </w:rPr>
+      </w:pPr>
+    </w:p>
+    <w:p>
+      <w:pPr>
+        <w:pStyle w:val="a4"/>
+        <w:numPr>
+          <w:ilvl w:val="0"/>
+          <w:numId w:val="19"/>
+        </w:numPr>
+        <w:rPr>
+          <w:lang w:eastAsia="zh-CN"/>
+        </w:rPr>
+      </w:pPr>
+      <w:r>
+        <w:rPr>
+          <w:lang w:eastAsia="zh-CN"/>
+        </w:rPr>
+        <w:t>Бизнес-ориентированные сервисы</w:t>
+      </w:r>
+      <w:r>
+        <w:rPr>
+          <w:lang w:eastAsia="zh-CN"/>
+        </w:rPr>
+        <w:t xml:space="preserve"> – </w:t>
+      </w:r>
+      <w:r>
+        <w:rPr>
+          <w:lang w:eastAsia="zh-CN"/>
+        </w:rPr>
+        <w:t>системы, которые напрямую влияют на работу предприятия (например, продажа билетов, учет финансов, мониторинг автобусов)</w:t>
+      </w:r>
+      <w:r>
+        <w:rPr>
+          <w:lang w:eastAsia="zh-CN"/>
+        </w:rPr>
+        <w:t>. Используются бизнес-единицами компании</w:t>
+      </w:r>
+    </w:p>
+    <w:p>
+      <w:pPr>
+        <w:pStyle w:val="a4"/>
+        <w:numPr>
+          <w:ilvl w:val="0"/>
+          <w:numId w:val="19"/>
+        </w:numPr>
+        <w:rPr>
+          <w:lang w:eastAsia="zh-CN"/>
+        </w:rPr>
+      </w:pPr>
+      <w:r>
+        <w:rPr>
+          <w:lang w:eastAsia="zh-CN"/>
+        </w:rPr>
+        <w:t>Внутренние ИТ-сервисы</w:t>
+      </w:r>
+      <w:r>
+        <w:rPr>
+          <w:lang w:eastAsia="zh-CN"/>
+        </w:rPr>
+        <w:t xml:space="preserve"> – </w:t>
+      </w:r>
+      <w:r>
+        <w:rPr>
+          <w:lang w:eastAsia="zh-CN"/>
+        </w:rPr>
+        <w:t>технические системы, которые поддерживают работоспособность ИТ-инфраструктуры (например, администрирование серверов, защита данных)</w:t>
+      </w:r>
+    </w:p>
+    <w:p>
+      <w:pPr>
+        <w:pStyle w:val="a4"/>
+        <w:numPr>
+          <w:ilvl w:val="0"/>
+          <w:numId w:val="19"/>
+        </w:numPr>
+        <w:rPr>
+          <w:lang w:eastAsia="zh-CN"/>
+        </w:rPr>
+      </w:pPr>
+      <w:r>
+        <w:rPr>
+          <w:lang w:eastAsia="zh-CN"/>
+        </w:rPr>
+        <w:t>Внешние сервисы – сторонние сервисы, предоставляемые другими организациями (например, банковские платежные системы)</w:t>
+      </w:r>
+    </w:p>
+    <w:p>
+      <w:pPr>
+        <w:pStyle w:val="a4"/>
+        <w:rPr>
+          <w:lang w:eastAsia="zh-CN"/>
+        </w:rPr>
+      </w:pPr>
+    </w:p>
+    <w:p>
+      <w:pPr>
+        <w:pStyle w:val="1"/>
+      </w:pPr>
+      <w:bookmarkStart w:id="8" w:name="_Toc192811417"/>
+      <w:r>
+        <w:t>Каталог ИТ-сервисов</w:t>
+      </w:r>
+      <w:bookmarkEnd w:id="8"/>
+    </w:p>
+    <w:p>
+      <w:pPr>
+        <w:rPr>
+          <w:lang w:eastAsia="zh-CN"/>
+        </w:rPr>
+      </w:pPr>
+    </w:p>
+    <w:p>
+      <w:pPr>
+        <w:pStyle w:val="2"/>
+      </w:pPr>
+      <w:r>
+        <w:t>Бизнес-ориентированные сервисы</w:t>
+      </w:r>
+    </w:p>
+    <w:p>
+      <w:pPr>
+        <w:rPr>
+          <w:lang w:eastAsia="zh-CN"/>
+        </w:rPr>
+      </w:pPr>
+    </w:p>
+    <w:p>
+      <w:pPr>
+        <w:rPr>
+          <w:lang w:eastAsia="zh-CN"/>
+        </w:rPr>
+      </w:pPr>
+      <w:r>
+        <w:rPr>
+          <w:lang w:eastAsia="zh-CN"/>
+        </w:rPr>
+        <w:t>Эти сервисы напрямую связаны с основными бизнес-процессами организации</w:t>
+      </w:r>
+    </w:p>
+    <w:p>
+      <w:pPr>
+        <w:pStyle w:val="a4"/>
+        <w:numPr>
+          <w:ilvl w:val="0"/>
+          <w:numId w:val="22"/>
+        </w:numPr>
+        <w:rPr>
+          <w:lang w:eastAsia="zh-CN"/>
+        </w:rPr>
+      </w:pPr>
+      <w:r>
+        <w:rPr>
+          <w:lang w:eastAsia="zh-CN"/>
+        </w:rPr>
+        <w:t>Система продажи билетов и обработки платежей – включает кассы, онлайн-продажу, интеграцию с банковскими системами</w:t>
+      </w:r>
+    </w:p>
+    <w:p>
+      <w:pPr>
+        <w:pStyle w:val="a4"/>
+        <w:numPr>
+          <w:ilvl w:val="0"/>
+          <w:numId w:val="22"/>
+        </w:numPr>
+        <w:rPr>
+          <w:lang w:eastAsia="zh-CN"/>
+        </w:rPr>
+      </w:pPr>
+      <w:r>
+        <w:rPr>
+          <w:lang w:eastAsia="zh-CN"/>
+        </w:rPr>
+        <w:t>Система мониторинга движения транспорта – GPS/ГЛОНАСС-трекинг, передача данных в диспетчерские пункты</w:t>
+      </w:r>
+    </w:p>
+    <w:p>
+      <w:pPr>
+        <w:pStyle w:val="a4"/>
+        <w:numPr>
+          <w:ilvl w:val="0"/>
+          <w:numId w:val="22"/>
+        </w:numPr>
+        <w:rPr>
+          <w:lang w:eastAsia="zh-CN"/>
+        </w:rPr>
+      </w:pPr>
+      <w:r>
+        <w:rPr>
+          <w:lang w:eastAsia="zh-CN"/>
+        </w:rPr>
+        <w:t>Управление расписаниями и маршрутами – планирование маршрутов, анализ пассажиропотока</w:t>
+      </w:r>
+    </w:p>
+    <w:p>
+      <w:pPr>
+        <w:pStyle w:val="a4"/>
+        <w:numPr>
+          <w:ilvl w:val="0"/>
+          <w:numId w:val="22"/>
+        </w:numPr>
+        <w:rPr>
+          <w:lang w:eastAsia="zh-CN"/>
+        </w:rPr>
+      </w:pPr>
+      <w:r>
+        <w:rPr>
+          <w:lang w:eastAsia="zh-CN"/>
+        </w:rPr>
+        <w:t>Финансовый учет и отчетность – бухгалтерия, налоговый учет</w:t>
+      </w:r>
+    </w:p>
+    <w:p>
+      <w:pPr>
+        <w:pStyle w:val="a4"/>
+        <w:numPr>
+          <w:ilvl w:val="0"/>
+          <w:numId w:val="22"/>
+        </w:numPr>
+        <w:rPr>
+          <w:lang w:eastAsia="zh-CN"/>
+        </w:rPr>
+      </w:pPr>
+      <w:r>
+        <w:rPr>
+          <w:lang w:eastAsia="zh-CN"/>
+        </w:rPr>
+        <w:t>С</w:t>
+      </w:r>
+      <w:r>
+        <w:rPr>
+          <w:lang w:eastAsia="zh-CN"/>
+        </w:rPr>
+        <w:t>айт для пассажиро</w:t>
+      </w:r>
+      <w:r>
+        <w:rPr>
+          <w:lang w:eastAsia="zh-CN"/>
+        </w:rPr>
+        <w:t>в –</w:t>
+      </w:r>
+      <w:r>
+        <w:rPr>
+          <w:lang w:eastAsia="zh-CN"/>
+        </w:rPr>
+        <w:t xml:space="preserve"> бронирование билетов, отслеживание рейсов</w:t>
+      </w:r>
+      <w:r>
+        <w:rPr>
+          <w:lang w:eastAsia="zh-CN"/>
+        </w:rPr>
+        <w:t xml:space="preserve"> и расписания</w:t>
+      </w:r>
+    </w:p>
+    <w:p>
+      <w:pPr>
+        <w:pStyle w:val="a4"/>
+        <w:numPr>
+          <w:ilvl w:val="0"/>
+          <w:numId w:val="22"/>
+        </w:numPr>
+        <w:rPr>
+          <w:lang w:eastAsia="zh-CN"/>
+        </w:rPr>
+      </w:pPr>
+      <w:r>
+        <w:rPr>
+          <w:lang w:eastAsia="zh-CN"/>
+        </w:rPr>
+        <w:t>Система управления персоналом – включает ведение графиков работы, учет рабочего времени, расчет зарплат</w:t>
+      </w:r>
+    </w:p>
+    <w:p>
+      <w:pPr>
+        <w:pStyle w:val="a4"/>
+        <w:numPr>
+          <w:ilvl w:val="0"/>
+          <w:numId w:val="22"/>
+        </w:numPr>
+        <w:rPr>
+          <w:lang w:eastAsia="zh-CN"/>
+        </w:rPr>
+      </w:pPr>
+      <w:r>
+        <w:rPr>
+          <w:lang w:eastAsia="zh-CN"/>
+        </w:rPr>
+        <w:lastRenderedPageBreak/>
+        <w:t>Колл-центр</w:t>
+      </w:r>
+      <w:r>
+        <w:rPr>
+          <w:lang w:eastAsia="zh-CN"/>
+        </w:rPr>
+        <w:t xml:space="preserve"> </w:t>
+      </w:r>
+      <w:r>
+        <w:rPr>
+          <w:lang w:eastAsia="zh-CN"/>
+        </w:rPr>
+        <w:t>– включает в себя многоканальную телефонную лини</w:t>
+      </w:r>
+      <w:r>
+        <w:rPr>
+          <w:lang w:eastAsia="zh-CN"/>
+        </w:rPr>
+        <w:t>ю</w:t>
+      </w:r>
+      <w:r>
+        <w:rPr>
+          <w:lang w:eastAsia="zh-CN"/>
+        </w:rPr>
+        <w:t>. Позволяет пассажирам обращаться за консультацией, оставлять жалобы и предлагать улучшения. Операторы обрабатывают обращения</w:t>
+      </w:r>
+      <w:r>
+        <w:rPr>
+          <w:lang w:eastAsia="zh-CN"/>
+        </w:rPr>
+        <w:t xml:space="preserve"> и</w:t>
+      </w:r>
+      <w:r>
+        <w:rPr>
+          <w:lang w:eastAsia="zh-CN"/>
+        </w:rPr>
+        <w:t xml:space="preserve"> фиксируют их в системе</w:t>
+      </w:r>
+    </w:p>
+    <w:p>
+      <w:pPr>
+        <w:pStyle w:val="a4"/>
+        <w:numPr>
+          <w:ilvl w:val="0"/>
+          <w:numId w:val="22"/>
+        </w:numPr>
+        <w:rPr>
+          <w:lang w:eastAsia="zh-CN"/>
+        </w:rPr>
+      </w:pPr>
+      <w:r>
+        <w:rPr>
+          <w:lang w:eastAsia="zh-CN"/>
+        </w:rPr>
+        <w:t>Система видеонаблюдения и контроля доступа – включает камеры на автовокзалах, в автобусах и терминалах самообслуживания</w:t>
+      </w:r>
+      <w:r>
+        <w:rPr>
+          <w:lang w:eastAsia="zh-CN"/>
+        </w:rPr>
+        <w:t>.</w:t>
+      </w:r>
+      <w:r>
+        <w:rPr>
+          <w:lang w:eastAsia="zh-CN"/>
+        </w:rPr>
+        <w:t xml:space="preserve"> Позволяет контролировать безопасность</w:t>
+      </w:r>
+      <w:r>
+        <w:rPr>
+          <w:lang w:eastAsia="zh-CN"/>
+        </w:rPr>
+        <w:t xml:space="preserve"> и </w:t>
+      </w:r>
+      <w:r>
+        <w:rPr>
+          <w:lang w:eastAsia="zh-CN"/>
+        </w:rPr>
+        <w:t>фиксировать нарушения</w:t>
+      </w:r>
+    </w:p>
+    <w:p>
+      <w:pPr>
+        <w:pStyle w:val="a4"/>
+        <w:numPr>
+          <w:ilvl w:val="0"/>
+          <w:numId w:val="22"/>
+        </w:numPr>
+        <w:rPr>
+          <w:lang w:eastAsia="zh-CN"/>
+        </w:rPr>
+      </w:pPr>
+      <w:r>
+        <w:rPr>
+          <w:lang w:eastAsia="zh-CN"/>
+        </w:rPr>
+        <w:t>Система управления заказными и туристическими перевозками – бронирование транспорта для туристических групп, корпоративных клиентов и частных заказов, расчет стоимости маршрутов</w:t>
+      </w:r>
+    </w:p>
+    <w:p>
+      <w:pPr>
+        <w:pStyle w:val="a4"/>
+        <w:numPr>
+          <w:ilvl w:val="0"/>
+          <w:numId w:val="22"/>
+        </w:numPr>
+        <w:rPr>
+          <w:lang w:eastAsia="zh-CN"/>
+        </w:rPr>
+      </w:pPr>
+      <w:r>
+        <w:rPr>
+          <w:lang w:eastAsia="zh-CN"/>
+        </w:rPr>
+        <w:t>Система страхования пассажиров – обработка информации о страховых случаях</w:t>
+      </w:r>
+    </w:p>
+    <w:p>
+      <w:pPr>
+        <w:pStyle w:val="2"/>
+      </w:pPr>
+      <w:r>
+        <w:t>Внутренние ИТ-сервисы</w:t>
+      </w:r>
+    </w:p>
+    <w:p>
+      <w:pPr>
+        <w:rPr>
+          <w:lang w:eastAsia="zh-CN"/>
+        </w:rPr>
+      </w:pPr>
+      <w:r>
+        <w:rPr>
+          <w:lang w:eastAsia="zh-CN"/>
+        </w:rPr>
+        <w:t>Эти сервисы обеспечивают работоспособность ИТ-инфраструктуры</w:t>
+      </w:r>
+    </w:p>
+    <w:p>
+      <w:pPr>
+        <w:pStyle w:val="a0"/>
+        <w:numPr>
+          <w:ilvl w:val="0"/>
+          <w:numId w:val="26"/>
+        </w:numPr>
+        <w:rPr>
+          <w:lang w:eastAsia="zh-CN"/>
+        </w:rPr>
+      </w:pPr>
+      <w:r>
+        <w:rPr>
+          <w:lang w:eastAsia="zh-CN"/>
+        </w:rPr>
+        <w:t>Резервное копирование и восстановление данных</w:t>
+      </w:r>
+      <w:r>
+        <w:rPr>
+          <w:lang w:eastAsia="zh-CN"/>
+        </w:rPr>
+        <w:t xml:space="preserve"> –</w:t>
+      </w:r>
+      <w:r>
+        <w:rPr>
+          <w:lang w:eastAsia="zh-CN"/>
+        </w:rPr>
+        <w:t xml:space="preserve"> защита от потери информации</w:t>
+      </w:r>
+    </w:p>
+    <w:p>
+      <w:pPr>
+        <w:pStyle w:val="a0"/>
+        <w:numPr>
+          <w:ilvl w:val="0"/>
+          <w:numId w:val="26"/>
+        </w:numPr>
+        <w:rPr>
+          <w:lang w:eastAsia="zh-CN"/>
+        </w:rPr>
+      </w:pPr>
+      <w:r>
+        <w:rPr>
+          <w:lang w:eastAsia="zh-CN"/>
+        </w:rPr>
+        <w:t>Система управления серверами – мониторинг оборудования и ПО</w:t>
+      </w:r>
+    </w:p>
+    <w:p>
+      <w:pPr>
+        <w:pStyle w:val="a0"/>
+        <w:numPr>
+          <w:ilvl w:val="0"/>
+          <w:numId w:val="26"/>
+        </w:numPr>
+        <w:rPr>
+          <w:lang w:eastAsia="zh-CN"/>
+        </w:rPr>
+      </w:pPr>
+      <w:r>
+        <w:rPr>
+          <w:lang w:eastAsia="zh-CN"/>
+        </w:rPr>
+        <w:t>Поддержка баз данных – управление СУБД, репликация данных</w:t>
+      </w:r>
+    </w:p>
+    <w:p>
+      <w:pPr>
+        <w:pStyle w:val="a0"/>
+        <w:numPr>
+          <w:ilvl w:val="0"/>
+          <w:numId w:val="26"/>
+        </w:numPr>
+        <w:rPr>
+          <w:lang w:eastAsia="zh-CN"/>
+        </w:rPr>
+      </w:pPr>
+      <w:r>
+        <w:rPr>
+          <w:lang w:eastAsia="zh-CN"/>
+        </w:rPr>
+        <w:t>Система управления доступом – разграничение прав пользователей</w:t>
+      </w:r>
+    </w:p>
+    <w:p>
+      <w:pPr>
+        <w:rPr>
+          <w:lang w:eastAsia="zh-CN"/>
+        </w:rPr>
+      </w:pPr>
+    </w:p>
+    <w:p>
+      <w:pPr>
+        <w:pStyle w:val="2"/>
+      </w:pPr>
+      <w:r>
+        <w:t>Внешние сервисы</w:t>
+      </w:r>
+    </w:p>
+    <w:p>
+      <w:pPr>
+        <w:pStyle w:val="a0"/>
+        <w:numPr>
+          <w:ilvl w:val="0"/>
+          <w:numId w:val="24"/>
+        </w:numPr>
+        <w:rPr>
+          <w:lang w:eastAsia="zh-CN"/>
+        </w:rPr>
+      </w:pPr>
+      <w:r>
+        <w:rPr>
+          <w:lang w:eastAsia="zh-CN"/>
+        </w:rPr>
+        <w:t xml:space="preserve">Приложения для отслеживания </w:t>
+      </w:r>
+      <w:r>
+        <w:rPr>
+          <w:lang w:eastAsia="zh-CN"/>
+        </w:rPr>
+        <w:t xml:space="preserve">местоположения </w:t>
+      </w:r>
+      <w:r>
+        <w:rPr>
+          <w:lang w:eastAsia="zh-CN"/>
+        </w:rPr>
+        <w:t xml:space="preserve">транспорта – сторонние мобильные и веб-приложения, отображающие автобусы на карте в режиме реального времени </w:t>
+      </w:r>
+    </w:p>
+    <w:p>
+      <w:pPr>
+        <w:pStyle w:val="a0"/>
+        <w:numPr>
+          <w:ilvl w:val="0"/>
+          <w:numId w:val="24"/>
+        </w:numPr>
+        <w:rPr>
+          <w:lang w:eastAsia="zh-CN"/>
+        </w:rPr>
+      </w:pPr>
+      <w:r>
+        <w:rPr>
+          <w:lang w:eastAsia="zh-CN"/>
+        </w:rPr>
+        <w:t xml:space="preserve">Банковские </w:t>
+      </w:r>
+      <w:r>
+        <w:rPr>
+          <w:lang w:eastAsia="zh-CN"/>
+        </w:rPr>
+        <w:t>с</w:t>
+      </w:r>
+      <w:r>
+        <w:rPr>
+          <w:lang w:eastAsia="zh-CN"/>
+        </w:rPr>
+        <w:t>истемы – обработка платежей</w:t>
+      </w:r>
+    </w:p>
+    <w:p>
+      <w:pPr>
+        <w:pStyle w:val="a0"/>
+        <w:numPr>
+          <w:ilvl w:val="0"/>
+          <w:numId w:val="24"/>
+        </w:numPr>
+        <w:rPr>
+          <w:lang w:eastAsia="zh-CN"/>
+        </w:rPr>
+      </w:pPr>
+      <w:r>
+        <w:rPr>
+          <w:lang w:eastAsia="zh-CN"/>
+        </w:rPr>
+        <w:t>Техподдержка и аутсорсинг ИТ – внешнее администрирование и обслуживание систем</w:t>
+      </w:r>
+    </w:p>
+    <w:p>
+      <w:pPr>
+        <w:pStyle w:val="a0"/>
+        <w:numPr>
+          <w:ilvl w:val="0"/>
+          <w:numId w:val="24"/>
+        </w:numPr>
+        <w:rPr>
+          <w:lang w:eastAsia="zh-CN"/>
+        </w:rPr>
+      </w:pPr>
+      <w:r>
+        <w:rPr>
+          <w:lang w:eastAsia="zh-CN"/>
+        </w:rPr>
+        <w:t>Страховые компании – обработка данных по страховым выплатам пассажирам в случае несчастных случаев</w:t>
+      </w:r>
+    </w:p>
+    <w:p>
+      <w:pPr>
+        <w:rPr>
+          <w:lang w:eastAsia="zh-CN"/>
+        </w:rPr>
+      </w:pPr>
+    </w:p>
+    <w:p>
+      <w:pPr>
+        <w:pStyle w:val="1"/>
+        <w:numPr>
+          <w:ilvl w:val="0"/>
+          <w:numId w:val="0"/>
+        </w:numPr>
+        <w:ind w:left="360" w:hanging="360"/>
+      </w:pPr>
+      <w:r>
+        <w:t>Источники</w:t>
+      </w:r>
+      <w:r>
+        <w:rPr>
+          <w:lang w:val="en-US"/>
+        </w:rPr>
+        <w:t xml:space="preserve"> </w:t>
+      </w:r>
+      <w:r>
+        <w:t>информации</w:t>
+      </w:r>
+    </w:p>
+    <w:p>
+      <w:pPr>
+        <w:pStyle w:val="a4"/>
+        <w:numPr>
+          <w:ilvl w:val="0"/>
+          <w:numId w:val="27"/>
+        </w:numPr>
+        <w:rPr>
+          <w:lang w:eastAsia="zh-CN"/>
+        </w:rPr>
+      </w:pPr>
+      <w:r>
+        <w:rPr>
+          <w:lang w:eastAsia="zh-CN"/>
+        </w:rPr>
+        <w:lastRenderedPageBreak/>
+        <w:t>Правила ГУП РК "</w:t>
+      </w:r>
+      <w:proofErr w:type="spellStart"/>
+      <w:r>
+        <w:rPr>
+          <w:lang w:eastAsia="zh-CN"/>
+        </w:rPr>
+        <w:t>Карелавтотранс</w:t>
+      </w:r>
+      <w:proofErr w:type="spellEnd"/>
+      <w:r>
+        <w:rPr>
+          <w:lang w:eastAsia="zh-CN"/>
+        </w:rPr>
+        <w:t>"</w:t>
+      </w:r>
+      <w:r>
+        <w:rPr>
+          <w:lang w:eastAsia="zh-CN"/>
+        </w:rPr>
+        <w:t xml:space="preserve"> [</w:t>
+      </w:r>
+      <w:r>
+        <w:rPr>
+          <w:lang w:eastAsia="zh-CN"/>
+        </w:rPr>
+        <w:t>Документ</w:t>
+      </w:r>
+      <w:r>
+        <w:rPr>
+          <w:lang w:eastAsia="zh-CN"/>
+        </w:rPr>
+        <w:t>]</w:t>
+      </w:r>
+      <w:r>
+        <w:rPr>
+          <w:lang w:eastAsia="zh-CN"/>
+        </w:rPr>
+        <w:t xml:space="preserve"> – </w:t>
+      </w:r>
+      <w:hyperlink r:id="rId10" w:history="1">
         <w:r>
           <w:rPr>
             <w:rStyle w:val="a8"/>
             <w:lang w:eastAsia="zh-CN"/>
           </w:rPr>
-          <w:t>н</w:t>
+          <w:t>Правила ГУП РК "</w:t>
         </w:r>
+        <w:proofErr w:type="spellStart"/>
         <w:r>
           <w:rPr>
             <w:rStyle w:val="a8"/>
             <w:lang w:eastAsia="zh-CN"/>
           </w:rPr>
-          <w:t>ный документ</w:t>
+          <w:t>Карелавтотранс</w:t>
+        </w:r>
+        <w:proofErr w:type="spellEnd"/>
+        <w:r>
+          <w:rPr>
+            <w:rStyle w:val="a8"/>
+            <w:lang w:eastAsia="zh-CN"/>
+          </w:rPr>
+          <w:t>"</w:t>
         </w:r>
       </w:hyperlink>
     </w:p>
     <w:p>
       <w:pPr>
         <w:pStyle w:val="a4"/>
-        <w:rPr>
-          <w:lang w:eastAsia="zh-CN"/>
-        </w:rPr>
-      </w:pPr>
+        <w:numPr>
+          <w:ilvl w:val="0"/>
+          <w:numId w:val="27"/>
+        </w:numPr>
+        <w:rPr>
+          <w:lang w:eastAsia="zh-CN"/>
+        </w:rPr>
+      </w:pPr>
+      <w:r>
+        <w:rPr>
+          <w:lang w:eastAsia="zh-CN"/>
+        </w:rPr>
+        <w:t>Правила ГУП РК "</w:t>
+      </w:r>
+      <w:proofErr w:type="spellStart"/>
+      <w:r>
+        <w:rPr>
+          <w:lang w:eastAsia="zh-CN"/>
+        </w:rPr>
+        <w:t>Карелавтотранс</w:t>
+      </w:r>
+      <w:proofErr w:type="spellEnd"/>
+      <w:r>
+        <w:rPr>
+          <w:lang w:eastAsia="zh-CN"/>
+        </w:rPr>
+        <w:t>-Сервис</w:t>
+      </w:r>
+      <w:r>
+        <w:rPr>
+          <w:lang w:eastAsia="zh-CN"/>
+        </w:rPr>
+        <w:t>"</w:t>
+      </w:r>
+      <w:r>
+        <w:rPr>
+          <w:lang w:eastAsia="zh-CN"/>
+        </w:rPr>
+        <w:t xml:space="preserve"> [</w:t>
+      </w:r>
+      <w:r>
+        <w:rPr>
+          <w:lang w:eastAsia="zh-CN"/>
+        </w:rPr>
+        <w:t>Документ</w:t>
+      </w:r>
+      <w:r>
+        <w:rPr>
+          <w:lang w:eastAsia="zh-CN"/>
+        </w:rPr>
+        <w:t>]</w:t>
+      </w:r>
+      <w:r>
+        <w:rPr>
+          <w:lang w:eastAsia="zh-CN"/>
+        </w:rPr>
+        <w:t xml:space="preserve"> –</w:t>
+      </w:r>
+      <w:r>
+        <w:rPr>
+          <w:lang w:eastAsia="zh-CN"/>
+        </w:rPr>
+        <w:t xml:space="preserve"> </w:t>
+      </w:r>
+      <w:hyperlink r:id="rId11" w:history="1">
+        <w:r>
+          <w:rPr>
+            <w:rStyle w:val="a8"/>
+            <w:lang w:eastAsia="zh-CN"/>
+          </w:rPr>
+          <w:t>Правила ГУП РК "</w:t>
+        </w:r>
+        <w:proofErr w:type="spellStart"/>
+        <w:r>
+          <w:rPr>
+            <w:rStyle w:val="a8"/>
+            <w:lang w:eastAsia="zh-CN"/>
+          </w:rPr>
+          <w:t>Карелавтотранс</w:t>
+        </w:r>
+        <w:proofErr w:type="spellEnd"/>
+        <w:r>
+          <w:rPr>
+            <w:rStyle w:val="a8"/>
+            <w:lang w:eastAsia="zh-CN"/>
+          </w:rPr>
+          <w:t>-Сервис"</w:t>
+        </w:r>
+      </w:hyperlink>
+    </w:p>
+    <w:p>
+      <w:pPr>
+        <w:pStyle w:val="a0"/>
+        <w:numPr>
+          <w:ilvl w:val="0"/>
+          <w:numId w:val="27"/>
+        </w:numPr>
+        <w:rPr>
+          <w:lang w:eastAsia="zh-CN"/>
+        </w:rPr>
+      </w:pPr>
+      <w:r>
+        <w:rPr>
+          <w:lang w:eastAsia="zh-CN"/>
+        </w:rPr>
+        <w:t xml:space="preserve">Правила пользования автобусами </w:t>
+      </w:r>
+      <w:r>
+        <w:rPr>
+          <w:lang w:eastAsia="zh-CN"/>
+        </w:rPr>
+        <w:t>[</w:t>
+      </w:r>
+      <w:r>
+        <w:rPr>
+          <w:lang w:eastAsia="zh-CN"/>
+        </w:rPr>
+        <w:t>Документ</w:t>
+      </w:r>
+      <w:r>
+        <w:rPr>
+          <w:lang w:eastAsia="zh-CN"/>
+        </w:rPr>
+        <w:t>]</w:t>
+      </w:r>
+      <w:r>
+        <w:rPr>
+          <w:lang w:eastAsia="zh-CN"/>
+        </w:rPr>
+        <w:t xml:space="preserve"> – </w:t>
+      </w:r>
+      <w:hyperlink r:id="rId12" w:history="1">
+        <w:r>
+          <w:rPr>
+            <w:rStyle w:val="a8"/>
+            <w:lang w:eastAsia="zh-CN"/>
+          </w:rPr>
+          <w:t>Правила пользования автобусами</w:t>
+        </w:r>
+      </w:hyperlink>
+    </w:p>
+    <w:p>
+      <w:pPr>
+        <w:pStyle w:val="a0"/>
+        <w:numPr>
+          <w:ilvl w:val="0"/>
+          <w:numId w:val="27"/>
+        </w:numPr>
+        <w:rPr>
+          <w:lang w:eastAsia="zh-CN"/>
+        </w:rPr>
+      </w:pPr>
+      <w:r>
+        <w:rPr>
+          <w:lang w:eastAsia="zh-CN"/>
+        </w:rPr>
+        <w:t xml:space="preserve">Правила пользования </w:t>
+      </w:r>
+      <w:r>
+        <w:rPr>
+          <w:lang w:eastAsia="zh-CN"/>
+        </w:rPr>
+        <w:t>услугами</w:t>
+      </w:r>
+      <w:r>
+        <w:rPr>
+          <w:lang w:eastAsia="zh-CN"/>
+        </w:rPr>
+        <w:t xml:space="preserve"> </w:t>
+      </w:r>
+      <w:r>
+        <w:rPr>
+          <w:lang w:eastAsia="zh-CN"/>
+        </w:rPr>
+        <w:t>[</w:t>
+      </w:r>
+      <w:r>
+        <w:rPr>
+          <w:lang w:eastAsia="zh-CN"/>
+        </w:rPr>
+        <w:t>Документ</w:t>
+      </w:r>
+      <w:r>
+        <w:rPr>
+          <w:lang w:eastAsia="zh-CN"/>
+        </w:rPr>
+        <w:t>]</w:t>
+      </w:r>
+      <w:r>
+        <w:rPr>
+          <w:lang w:eastAsia="zh-CN"/>
+        </w:rPr>
+        <w:t xml:space="preserve"> – </w:t>
+      </w:r>
+      <w:hyperlink r:id="rId13" w:history="1">
+        <w:r>
+          <w:rPr>
+            <w:rStyle w:val="a8"/>
+            <w:lang w:eastAsia="zh-CN"/>
+          </w:rPr>
+          <w:t>Правила пользования услугами</w:t>
+        </w:r>
+      </w:hyperlink>
+    </w:p>
+    <w:p>
+      <w:pPr>
+        <w:pStyle w:val="a0"/>
+        <w:numPr>
+          <w:ilvl w:val="0"/>
+          <w:numId w:val="27"/>
+        </w:numPr>
+        <w:rPr>
+          <w:lang w:eastAsia="zh-CN"/>
+        </w:rPr>
+      </w:pPr>
+      <w:r>
+        <w:rPr>
+          <w:lang w:eastAsia="zh-CN"/>
+        </w:rPr>
+        <w:t xml:space="preserve">Страхование пассажиров ГУП РК </w:t>
+      </w:r>
+      <w:proofErr w:type="spellStart"/>
+      <w:r>
+        <w:rPr>
+          <w:lang w:eastAsia="zh-CN"/>
+        </w:rPr>
+        <w:t>Карелавтотранс</w:t>
+      </w:r>
+      <w:proofErr w:type="spellEnd"/>
+      <w:r>
+        <w:rPr>
+          <w:lang w:eastAsia="zh-CN"/>
+        </w:rPr>
+        <w:t xml:space="preserve"> </w:t>
+      </w:r>
+      <w:r>
+        <w:rPr>
+          <w:lang w:eastAsia="zh-CN"/>
+        </w:rPr>
+        <w:t>[</w:t>
+      </w:r>
+      <w:r>
+        <w:rPr>
+          <w:lang w:eastAsia="zh-CN"/>
+        </w:rPr>
+        <w:t>Документ</w:t>
+      </w:r>
+      <w:r>
+        <w:rPr>
+          <w:lang w:eastAsia="zh-CN"/>
+        </w:rPr>
+        <w:t>]</w:t>
+      </w:r>
+      <w:r>
+        <w:rPr>
+          <w:lang w:eastAsia="zh-CN"/>
+        </w:rPr>
+        <w:t xml:space="preserve"> – </w:t>
+      </w:r>
+      <w:hyperlink r:id="rId14" w:history="1">
+        <w:r>
+          <w:rPr>
+            <w:rStyle w:val="a8"/>
+            <w:lang w:eastAsia="zh-CN"/>
+          </w:rPr>
+          <w:t xml:space="preserve">Страхование пассажиров ГУП РК </w:t>
+        </w:r>
+        <w:proofErr w:type="spellStart"/>
+        <w:r>
+          <w:rPr>
+            <w:rStyle w:val="a8"/>
+            <w:lang w:eastAsia="zh-CN"/>
+          </w:rPr>
+          <w:t>Карелавтотранс</w:t>
+        </w:r>
+        <w:proofErr w:type="spellEnd"/>
+      </w:hyperlink>
+    </w:p>
+    <w:p>
+      <w:pPr>
+        <w:pStyle w:val="a0"/>
+        <w:numPr>
+          <w:ilvl w:val="0"/>
+          <w:numId w:val="27"/>
+        </w:numPr>
+        <w:rPr>
+          <w:lang w:eastAsia="zh-CN"/>
+        </w:rPr>
+      </w:pPr>
+      <w:r>
+        <w:rPr>
+          <w:lang w:eastAsia="zh-CN"/>
+        </w:rPr>
+        <w:t xml:space="preserve">Страхование пассажиров ГУП РК </w:t>
+      </w:r>
+      <w:proofErr w:type="spellStart"/>
+      <w:r>
+        <w:rPr>
+          <w:lang w:eastAsia="zh-CN"/>
+        </w:rPr>
+        <w:t>Карелавтотранс</w:t>
+      </w:r>
+      <w:proofErr w:type="spellEnd"/>
+      <w:r>
+        <w:rPr>
+          <w:lang w:eastAsia="zh-CN"/>
+        </w:rPr>
+        <w:t>-Сервис</w:t>
+      </w:r>
+      <w:r>
+        <w:rPr>
+          <w:lang w:eastAsia="zh-CN"/>
+        </w:rPr>
+        <w:t xml:space="preserve"> </w:t>
+      </w:r>
+      <w:r>
+        <w:rPr>
+          <w:lang w:eastAsia="zh-CN"/>
+        </w:rPr>
+        <w:t>[</w:t>
+      </w:r>
+      <w:r>
+        <w:rPr>
+          <w:lang w:eastAsia="zh-CN"/>
+        </w:rPr>
+        <w:t>Документ</w:t>
+      </w:r>
+      <w:r>
+        <w:rPr>
+          <w:lang w:eastAsia="zh-CN"/>
+        </w:rPr>
+        <w:t>]</w:t>
+      </w:r>
+      <w:r>
+        <w:rPr>
+          <w:lang w:eastAsia="zh-CN"/>
+        </w:rPr>
+        <w:t xml:space="preserve"> – </w:t>
+      </w:r>
+      <w:hyperlink r:id="rId15" w:history="1">
+        <w:r>
+          <w:rPr>
+            <w:rStyle w:val="a8"/>
+            <w:lang w:eastAsia="zh-CN"/>
+          </w:rPr>
+          <w:t xml:space="preserve">Страхование пассажиров ГУП РК </w:t>
+        </w:r>
+        <w:proofErr w:type="spellStart"/>
+        <w:r>
+          <w:rPr>
+            <w:rStyle w:val="a8"/>
+            <w:lang w:eastAsia="zh-CN"/>
+          </w:rPr>
+          <w:t>Карелавтотранс</w:t>
+        </w:r>
+        <w:proofErr w:type="spellEnd"/>
+        <w:r>
+          <w:rPr>
+            <w:rStyle w:val="a8"/>
+            <w:lang w:eastAsia="zh-CN"/>
+          </w:rPr>
+          <w:t>-Сервис</w:t>
+        </w:r>
+      </w:hyperlink>
     </w:p>
     <w:p>
       <w:pPr>
         <w:spacing w:after="160" w:line="259" w:lineRule="auto"/>
         <w:jc w:val="left"/>
-        <w:rPr>
-          <w:rFonts w:asciiTheme="majorHAnsi" w:eastAsiaTheme="majorEastAsia" w:hAnsiTheme="majorHAnsi" w:cstheme="majorBidi"/>
-          <w:spacing w:val="-10"/>
-          <w:kern w:val="28"/>
-          <w:sz w:val="40"/>
-          <w:szCs w:val="56"/>
-        </w:rPr>
-      </w:pPr>
-      <w:bookmarkStart w:id="3" w:name="_Toc192719285"/>
-      <w:r>
-        <w:br w:type="page"/>
-      </w:r>
-    </w:p>
-    <w:p>
-      <w:pPr>
-        <w:pStyle w:val="a5"/>
-      </w:pPr>
-      <w:r>
-        <w:lastRenderedPageBreak/>
-        <w:t>Лабораторная работа №2 - Создание каталога ИТ-Сервисов</w:t>
-      </w:r>
-      <w:bookmarkEnd w:id="3"/>
-    </w:p>
-    <w:p>
-      <w:pPr>
-        <w:rPr>
-          <w:lang w:eastAsia="zh-CN"/>
-        </w:rPr>
       </w:pPr>
     </w:p>
     <w:p>
@@ -2628,7 +4312,7 @@
       <w:pPr>
         <w:pStyle w:val="a5"/>
       </w:pPr>
-      <w:bookmarkStart w:id="4" w:name="_Toc192719286"/>
+      <w:bookmarkStart w:id="9" w:name="_Toc192811418"/>
       <w:r>
         <w:lastRenderedPageBreak/>
         <w:t xml:space="preserve">Лабораторная </w:t>
@@ -2639,7 +4323,7 @@
       <w:r>
         <w:t>№3 - Создание SLA и OLA</w:t>
       </w:r>
-      <w:bookmarkEnd w:id="4"/>
+      <w:bookmarkEnd w:id="9"/>
     </w:p>
     <w:p>
       <w:pPr>
@@ -2667,7 +4351,7 @@
       <w:pPr>
         <w:pStyle w:val="a5"/>
       </w:pPr>
-      <w:bookmarkStart w:id="5" w:name="_Toc192719287"/>
+      <w:bookmarkStart w:id="10" w:name="_Toc192811419"/>
       <w:r>
         <w:lastRenderedPageBreak/>
         <w:t xml:space="preserve">Лабораторная </w:t>
@@ -2678,7 +4362,7 @@
       <w:r>
         <w:t>№4 - Создание базы конфигурационных единиц CMDB</w:t>
       </w:r>
-      <w:bookmarkEnd w:id="5"/>
+      <w:bookmarkEnd w:id="10"/>
     </w:p>
     <w:p>
       <w:pPr>
@@ -2706,7 +4390,7 @@
       <w:pPr>
         <w:pStyle w:val="a5"/>
       </w:pPr>
-      <w:bookmarkStart w:id="6" w:name="_Toc192719288"/>
+      <w:bookmarkStart w:id="11" w:name="_Toc192811420"/>
       <w:r>
         <w:lastRenderedPageBreak/>
         <w:t>Лабораторная</w:t>
@@ -2717,7 +4401,7 @@
       <w:r>
         <w:t xml:space="preserve"> №5 - Описание процесса управления инцидентами</w:t>
       </w:r>
-      <w:bookmarkEnd w:id="6"/>
+      <w:bookmarkEnd w:id="11"/>
     </w:p>
     <w:p>
       <w:pPr>
@@ -3329,6 +5013,95 @@
     </w:lvl>
   </w:abstractNum>
   <w:abstractNum w:abstractNumId="6" w15:restartNumberingAfterBreak="0">
+    <w:nsid w:val="275F29CE"/>
+    <w:multiLevelType w:val="hybridMultilevel"/>
+    <w:tmpl w:val="8B967F2A"/>
+    <w:lvl w:ilvl="0" w:tplc="0419000F">
+      <w:start w:val="1"/>
+      <w:numFmt w:val="decimal"/>
+      <w:lvlText w:val="%1."/>
+      <w:lvlJc w:val="left"/>
+      <w:pPr>
+        <w:ind w:left="720" w:hanging="360"/>
+      </w:pPr>
+      <w:rPr>
+        <w:rFonts w:hint="default"/>
+      </w:rPr>
+    </w:lvl>
+    <w:lvl w:ilvl="1" w:tplc="04190019" w:tentative="1">
+      <w:start w:val="1"/>
+      <w:numFmt w:val="lowerLetter"/>
+      <w:lvlText w:val="%2."/>
+      <w:lvlJc w:val="left"/>
+      <w:pPr>
+        <w:ind w:left="1440" w:hanging="360"/>
+      </w:pPr>
+    </w:lvl>
+    <w:lvl w:ilvl="2" w:tplc="0419001B" w:tentative="1">
+      <w:start w:val="1"/>
+      <w:numFmt w:val="lowerRoman"/>
+      <w:lvlText w:val="%3."/>
+      <w:lvlJc w:val="right"/>
+      <w:pPr>
+        <w:ind w:left="2160" w:hanging="180"/>
+      </w:pPr>
+    </w:lvl>
+    <w:lvl w:ilvl="3" w:tplc="0419000F" w:tentative="1">
+      <w:start w:val="1"/>
+      <w:numFmt w:val="decimal"/>
+      <w:lvlText w:val="%4."/>
+      <w:lvlJc w:val="left"/>
+      <w:pPr>
+        <w:ind w:left="2880" w:hanging="360"/>
+      </w:pPr>
+    </w:lvl>
+    <w:lvl w:ilvl="4" w:tplc="04190019" w:tentative="1">
+      <w:start w:val="1"/>
+      <w:numFmt w:val="lowerLetter"/>
+      <w:lvlText w:val="%5."/>
+      <w:lvlJc w:val="left"/>
+      <w:pPr>
+        <w:ind w:left="3600" w:hanging="360"/>
+      </w:pPr>
+    </w:lvl>
+    <w:lvl w:ilvl="5" w:tplc="0419001B" w:tentative="1">
+      <w:start w:val="1"/>
+      <w:numFmt w:val="lowerRoman"/>
+      <w:lvlText w:val="%6."/>
+      <w:lvlJc w:val="right"/>
+      <w:pPr>
+        <w:ind w:left="4320" w:hanging="180"/>
+      </w:pPr>
+    </w:lvl>
+    <w:lvl w:ilvl="6" w:tplc="0419000F" w:tentative="1">
+      <w:start w:val="1"/>
+      <w:numFmt w:val="decimal"/>
+      <w:lvlText w:val="%7."/>
+      <w:lvlJc w:val="left"/>
+      <w:pPr>
+        <w:ind w:left="5040" w:hanging="360"/>
+      </w:pPr>
+    </w:lvl>
+    <w:lvl w:ilvl="7" w:tplc="04190019" w:tentative="1">
+      <w:start w:val="1"/>
+      <w:numFmt w:val="lowerLetter"/>
+      <w:lvlText w:val="%8."/>
+      <w:lvlJc w:val="left"/>
+      <w:pPr>
+        <w:ind w:left="5760" w:hanging="360"/>
+      </w:pPr>
+    </w:lvl>
+    <w:lvl w:ilvl="8" w:tplc="0419001B" w:tentative="1">
+      <w:start w:val="1"/>
+      <w:numFmt w:val="lowerRoman"/>
+      <w:lvlText w:val="%9."/>
+      <w:lvlJc w:val="right"/>
+      <w:pPr>
+        <w:ind w:left="6480" w:hanging="180"/>
+      </w:pPr>
+    </w:lvl>
+  </w:abstractNum>
+  <w:abstractNum w:abstractNumId="7" w15:restartNumberingAfterBreak="0">
     <w:nsid w:val="278554EE"/>
     <w:multiLevelType w:val="hybridMultilevel"/>
     <w:tmpl w:val="A5121E10"/>
@@ -3441,7 +5214,7 @@
       </w:rPr>
     </w:lvl>
   </w:abstractNum>
-  <w:abstractNum w:abstractNumId="7" w15:restartNumberingAfterBreak="0">
+  <w:abstractNum w:abstractNumId="8" w15:restartNumberingAfterBreak="0">
     <w:nsid w:val="2E7C146C"/>
     <w:multiLevelType w:val="hybridMultilevel"/>
     <w:tmpl w:val="596C1D56"/>
@@ -3554,7 +5327,93 @@
       </w:rPr>
     </w:lvl>
   </w:abstractNum>
-  <w:abstractNum w:abstractNumId="8" w15:restartNumberingAfterBreak="0">
+  <w:abstractNum w:abstractNumId="9" w15:restartNumberingAfterBreak="0">
+    <w:nsid w:val="2F6F6EB2"/>
+    <w:multiLevelType w:val="hybridMultilevel"/>
+    <w:tmpl w:val="D5A0EA12"/>
+    <w:lvl w:ilvl="0" w:tplc="0419000F">
+      <w:start w:val="1"/>
+      <w:numFmt w:val="decimal"/>
+      <w:lvlText w:val="%1."/>
+      <w:lvlJc w:val="left"/>
+      <w:pPr>
+        <w:ind w:left="720" w:hanging="360"/>
+      </w:pPr>
+    </w:lvl>
+    <w:lvl w:ilvl="1" w:tplc="04190019" w:tentative="1">
+      <w:start w:val="1"/>
+      <w:numFmt w:val="lowerLetter"/>
+      <w:lvlText w:val="%2."/>
+      <w:lvlJc w:val="left"/>
+      <w:pPr>
+        <w:ind w:left="1440" w:hanging="360"/>
+      </w:pPr>
+    </w:lvl>
+    <w:lvl w:ilvl="2" w:tplc="0419001B" w:tentative="1">
+      <w:start w:val="1"/>
+      <w:numFmt w:val="lowerRoman"/>
+      <w:lvlText w:val="%3."/>
+      <w:lvlJc w:val="right"/>
+      <w:pPr>
+        <w:ind w:left="2160" w:hanging="180"/>
+      </w:pPr>
+    </w:lvl>
+    <w:lvl w:ilvl="3" w:tplc="0419000F" w:tentative="1">
+      <w:start w:val="1"/>
+      <w:numFmt w:val="decimal"/>
+      <w:lvlText w:val="%4."/>
+      <w:lvlJc w:val="left"/>
+      <w:pPr>
+        <w:ind w:left="2880" w:hanging="360"/>
+      </w:pPr>
+    </w:lvl>
+    <w:lvl w:ilvl="4" w:tplc="04190019" w:tentative="1">
+      <w:start w:val="1"/>
+      <w:numFmt w:val="lowerLetter"/>
+      <w:lvlText w:val="%5."/>
+      <w:lvlJc w:val="left"/>
+      <w:pPr>
+        <w:ind w:left="3600" w:hanging="360"/>
+      </w:pPr>
+    </w:lvl>
+    <w:lvl w:ilvl="5" w:tplc="0419001B" w:tentative="1">
+      <w:start w:val="1"/>
+      <w:numFmt w:val="lowerRoman"/>
+      <w:lvlText w:val="%6."/>
+      <w:lvlJc w:val="right"/>
+      <w:pPr>
+        <w:ind w:left="4320" w:hanging="180"/>
+      </w:pPr>
+    </w:lvl>
+    <w:lvl w:ilvl="6" w:tplc="0419000F" w:tentative="1">
+      <w:start w:val="1"/>
+      <w:numFmt w:val="decimal"/>
+      <w:lvlText w:val="%7."/>
+      <w:lvlJc w:val="left"/>
+      <w:pPr>
+        <w:ind w:left="5040" w:hanging="360"/>
+      </w:pPr>
+    </w:lvl>
+    <w:lvl w:ilvl="7" w:tplc="04190019" w:tentative="1">
+      <w:start w:val="1"/>
+      <w:numFmt w:val="lowerLetter"/>
+      <w:lvlText w:val="%8."/>
+      <w:lvlJc w:val="left"/>
+      <w:pPr>
+        <w:ind w:left="5760" w:hanging="360"/>
+      </w:pPr>
+    </w:lvl>
+    <w:lvl w:ilvl="8" w:tplc="0419001B" w:tentative="1">
+      <w:start w:val="1"/>
+      <w:numFmt w:val="lowerRoman"/>
+      <w:lvlText w:val="%9."/>
+      <w:lvlJc w:val="right"/>
+      <w:pPr>
+        <w:ind w:left="6480" w:hanging="180"/>
+      </w:pPr>
+    </w:lvl>
+  </w:abstractNum>
+  <w:abstractNum w:abstractNumId="10" w15:restartNumberingAfterBreak="0">
     <w:nsid w:val="31E859C4"/>
     <w:multiLevelType w:val="hybridMultilevel"/>
     <w:tmpl w:val="A59A9BD0"/>
@@ -3643,7 +5502,206 @@
       </w:pPr>
     </w:lvl>
   </w:abstractNum>
-  <w:abstractNum w:abstractNumId="9" w15:restartNumberingAfterBreak="0">
+  <w:abstractNum w:abstractNumId="11" w15:restartNumberingAfterBreak="0">
+    <w:nsid w:val="358A4019"/>
+    <w:multiLevelType w:val="hybridMultilevel"/>
+    <w:tmpl w:val="7A00E696"/>
+    <w:lvl w:ilvl="0" w:tplc="0419000F">
+      <w:start w:val="1"/>
+      <w:numFmt w:val="decimal"/>
+      <w:lvlText w:val="%1."/>
+      <w:lvlJc w:val="left"/>
+      <w:pPr>
+        <w:ind w:left="720" w:hanging="360"/>
+      </w:pPr>
+    </w:lvl>
+    <w:lvl w:ilvl="1" w:tplc="04190019" w:tentative="1">
+      <w:start w:val="1"/>
+      <w:numFmt w:val="lowerLetter"/>
+      <w:lvlText w:val="%2."/>
+      <w:lvlJc w:val="left"/>
+      <w:pPr>
+        <w:ind w:left="1440" w:hanging="360"/>
+      </w:pPr>
+    </w:lvl>
+    <w:lvl w:ilvl="2" w:tplc="0419001B" w:tentative="1">
+      <w:start w:val="1"/>
+      <w:numFmt w:val="lowerRoman"/>
+      <w:lvlText w:val="%3."/>
+      <w:lvlJc w:val="right"/>
+      <w:pPr>
+        <w:ind w:left="2160" w:hanging="180"/>
+      </w:pPr>
+    </w:lvl>
+    <w:lvl w:ilvl="3" w:tplc="0419000F" w:tentative="1">
+      <w:start w:val="1"/>
+      <w:numFmt w:val="decimal"/>
+      <w:lvlText w:val="%4."/>
+      <w:lvlJc w:val="left"/>
+      <w:pPr>
+        <w:ind w:left="2880" w:hanging="360"/>
+      </w:pPr>
+    </w:lvl>
+    <w:lvl w:ilvl="4" w:tplc="04190019" w:tentative="1">
+      <w:start w:val="1"/>
+      <w:numFmt w:val="lowerLetter"/>
+      <w:lvlText w:val="%5."/>
+      <w:lvlJc w:val="left"/>
+      <w:pPr>
+        <w:ind w:left="3600" w:hanging="360"/>
+      </w:pPr>
+    </w:lvl>
+    <w:lvl w:ilvl="5" w:tplc="0419001B" w:tentative="1">
+      <w:start w:val="1"/>
+      <w:numFmt w:val="lowerRoman"/>
+      <w:lvlText w:val="%6."/>
+      <w:lvlJc w:val="right"/>
+      <w:pPr>
+        <w:ind w:left="4320" w:hanging="180"/>
+      </w:pPr>
+    </w:lvl>
+    <w:lvl w:ilvl="6" w:tplc="0419000F" w:tentative="1">
+      <w:start w:val="1"/>
+      <w:numFmt w:val="decimal"/>
+      <w:lvlText w:val="%7."/>
+      <w:lvlJc w:val="left"/>
+      <w:pPr>
+        <w:ind w:left="5040" w:hanging="360"/>
+      </w:pPr>
+    </w:lvl>
+    <w:lvl w:ilvl="7" w:tplc="04190019" w:tentative="1">
+      <w:start w:val="1"/>
+      <w:numFmt w:val="lowerLetter"/>
+      <w:lvlText w:val="%8."/>
+      <w:lvlJc w:val="left"/>
+      <w:pPr>
+        <w:ind w:left="5760" w:hanging="360"/>
+      </w:pPr>
+    </w:lvl>
+    <w:lvl w:ilvl="8" w:tplc="0419001B" w:tentative="1">
+      <w:start w:val="1"/>
+      <w:numFmt w:val="lowerRoman"/>
+      <w:lvlText w:val="%9."/>
+      <w:lvlJc w:val="right"/>
+      <w:pPr>
+        <w:ind w:left="6480" w:hanging="180"/>
+      </w:pPr>
+    </w:lvl>
+  </w:abstractNum>
+  <w:abstractNum w:abstractNumId="12" w15:restartNumberingAfterBreak="0">
+    <w:nsid w:val="48994DB8"/>
+    <w:multiLevelType w:val="hybridMultilevel"/>
+    <w:tmpl w:val="98B00AC8"/>
+    <w:lvl w:ilvl="0" w:tplc="04190001">
+      <w:start w:val="1"/>
+      <w:numFmt w:val="bullet"/>
+      <w:lvlText w:val=""/>
+      <w:lvlJc w:val="left"/>
+      <w:pPr>
+        <w:ind w:left="720" w:hanging="360"/>
+      </w:pPr>
+      <w:rPr>
+        <w:rFonts w:ascii="Symbol" w:hAnsi="Symbol" w:hint="default"/>
+      </w:rPr>
+    </w:lvl>
+    <w:lvl w:ilvl="1" w:tplc="04190003" w:tentative="1">
+      <w:start w:val="1"/>
+      <w:numFmt w:val="bullet"/>
+      <w:lvlText w:val="o"/>
+      <w:lvlJc w:val="left"/>
+      <w:pPr>
+        <w:ind w:left="1440" w:hanging="360"/>
+      </w:pPr>
+      <w:rPr>
+        <w:rFonts w:ascii="Courier New" w:hAnsi="Courier New" w:cs="Courier New" w:hint="default"/>
+      </w:rPr>
+    </w:lvl>
+    <w:lvl w:ilvl="2" w:tplc="04190005" w:tentative="1">
+      <w:start w:val="1"/>
+      <w:numFmt w:val="bullet"/>
+      <w:lvlText w:val=""/>
+      <w:lvlJc w:val="left"/>
+      <w:pPr>
+        <w:ind w:left="2160" w:hanging="360"/>
+      </w:pPr>
+      <w:rPr>
+        <w:rFonts w:ascii="Wingdings" w:hAnsi="Wingdings" w:hint="default"/>
+      </w:rPr>
+    </w:lvl>
+    <w:lvl w:ilvl="3" w:tplc="04190001" w:tentative="1">
+      <w:start w:val="1"/>
+      <w:numFmt w:val="bullet"/>
+      <w:lvlText w:val=""/>
+      <w:lvlJc w:val="left"/>
+      <w:pPr>
+        <w:ind w:left="2880" w:hanging="360"/>
+      </w:pPr>
+      <w:rPr>
+        <w:rFonts w:ascii="Symbol" w:hAnsi="Symbol" w:hint="default"/>
+      </w:rPr>
+    </w:lvl>
+    <w:lvl w:ilvl="4" w:tplc="04190003" w:tentative="1">
+      <w:start w:val="1"/>
+      <w:numFmt w:val="bullet"/>
+      <w:lvlText w:val="o"/>
+      <w:lvlJc w:val="left"/>
+      <w:pPr>
+        <w:ind w:left="3600" w:hanging="360"/>
+      </w:pPr>
+      <w:rPr>
+        <w:rFonts w:ascii="Courier New" w:hAnsi="Courier New" w:cs="Courier New" w:hint="default"/>
+      </w:rPr>
+    </w:lvl>
+    <w:lvl w:ilvl="5" w:tplc="04190005" w:tentative="1">
+      <w:start w:val="1"/>
+      <w:numFmt w:val="bullet"/>
+      <w:lvlText w:val=""/>
+      <w:lvlJc w:val="left"/>
+      <w:pPr>
+        <w:ind w:left="4320" w:hanging="360"/>
+      </w:pPr>
+      <w:rPr>
+        <w:rFonts w:ascii="Wingdings" w:hAnsi="Wingdings" w:hint="default"/>
+      </w:rPr>
+    </w:lvl>
+    <w:lvl w:ilvl="6" w:tplc="04190001" w:tentative="1">
+      <w:start w:val="1"/>
+      <w:numFmt w:val="bullet"/>
+      <w:lvlText w:val=""/>
+      <w:lvlJc w:val="left"/>
+      <w:pPr>
+        <w:ind w:left="5040" w:hanging="360"/>
+      </w:pPr>
+      <w:rPr>
+        <w:rFonts w:ascii="Symbol" w:hAnsi="Symbol" w:hint="default"/>
+      </w:rPr>
+    </w:lvl>
+    <w:lvl w:ilvl="7" w:tplc="04190003" w:tentative="1">
+      <w:start w:val="1"/>
+      <w:numFmt w:val="bullet"/>
+      <w:lvlText w:val="o"/>
+      <w:lvlJc w:val="left"/>
+      <w:pPr>
+        <w:ind w:left="5760" w:hanging="360"/>
+      </w:pPr>
+      <w:rPr>
+        <w:rFonts w:ascii="Courier New" w:hAnsi="Courier New" w:cs="Courier New" w:hint="default"/>
+      </w:rPr>
+    </w:lvl>
+    <w:lvl w:ilvl="8" w:tplc="04190005" w:tentative="1">
+      <w:start w:val="1"/>
+      <w:numFmt w:val="bullet"/>
+      <w:lvlText w:val=""/>
+      <w:lvlJc w:val="left"/>
+      <w:pPr>
+        <w:ind w:left="6480" w:hanging="360"/>
+      </w:pPr>
+      <w:rPr>
+        <w:rFonts w:ascii="Wingdings" w:hAnsi="Wingdings" w:hint="default"/>
+      </w:rPr>
+    </w:lvl>
+  </w:abstractNum>
+  <w:abstractNum w:abstractNumId="13" w15:restartNumberingAfterBreak="0">
     <w:nsid w:val="49E51BEC"/>
     <w:multiLevelType w:val="hybridMultilevel"/>
     <w:tmpl w:val="B73E3A20"/>
@@ -3732,7 +5790,93 @@
       </w:pPr>
     </w:lvl>
   </w:abstractNum>
-  <w:abstractNum w:abstractNumId="10" w15:restartNumberingAfterBreak="0">
+  <w:abstractNum w:abstractNumId="14" w15:restartNumberingAfterBreak="0">
+    <w:nsid w:val="5566727F"/>
+    <w:multiLevelType w:val="hybridMultilevel"/>
+    <w:tmpl w:val="79E4A472"/>
+    <w:lvl w:ilvl="0" w:tplc="0419000F">
+      <w:start w:val="1"/>
+      <w:numFmt w:val="decimal"/>
+      <w:lvlText w:val="%1."/>
+      <w:lvlJc w:val="left"/>
+      <w:pPr>
+        <w:ind w:left="720" w:hanging="360"/>
+      </w:pPr>
+    </w:lvl>
+    <w:lvl w:ilvl="1" w:tplc="04190019" w:tentative="1">
+      <w:start w:val="1"/>
+      <w:numFmt w:val="lowerLetter"/>
+      <w:lvlText w:val="%2."/>
+      <w:lvlJc w:val="left"/>
+      <w:pPr>
+        <w:ind w:left="1440" w:hanging="360"/>
+      </w:pPr>
+    </w:lvl>
+    <w:lvl w:ilvl="2" w:tplc="0419001B" w:tentative="1">
+      <w:start w:val="1"/>
+      <w:numFmt w:val="lowerRoman"/>
+      <w:lvlText w:val="%3."/>
+      <w:lvlJc w:val="right"/>
+      <w:pPr>
+        <w:ind w:left="2160" w:hanging="180"/>
+      </w:pPr>
+    </w:lvl>
+    <w:lvl w:ilvl="3" w:tplc="0419000F" w:tentative="1">
+      <w:start w:val="1"/>
+      <w:numFmt w:val="decimal"/>
+      <w:lvlText w:val="%4."/>
+      <w:lvlJc w:val="left"/>
+      <w:pPr>
+        <w:ind w:left="2880" w:hanging="360"/>
+      </w:pPr>
+    </w:lvl>
+    <w:lvl w:ilvl="4" w:tplc="04190019" w:tentative="1">
+      <w:start w:val="1"/>
+      <w:numFmt w:val="lowerLetter"/>
+      <w:lvlText w:val="%5."/>
+      <w:lvlJc w:val="left"/>
+      <w:pPr>
+        <w:ind w:left="3600" w:hanging="360"/>
+      </w:pPr>
+    </w:lvl>
+    <w:lvl w:ilvl="5" w:tplc="0419001B" w:tentative="1">
+      <w:start w:val="1"/>
+      <w:numFmt w:val="lowerRoman"/>
+      <w:lvlText w:val="%6."/>
+      <w:lvlJc w:val="right"/>
+      <w:pPr>
+        <w:ind w:left="4320" w:hanging="180"/>
+      </w:pPr>
+    </w:lvl>
+    <w:lvl w:ilvl="6" w:tplc="0419000F" w:tentative="1">
+      <w:start w:val="1"/>
+      <w:numFmt w:val="decimal"/>
+      <w:lvlText w:val="%7."/>
+      <w:lvlJc w:val="left"/>
+      <w:pPr>
+        <w:ind w:left="5040" w:hanging="360"/>
+      </w:pPr>
+    </w:lvl>
+    <w:lvl w:ilvl="7" w:tplc="04190019" w:tentative="1">
+      <w:start w:val="1"/>
+      <w:numFmt w:val="lowerLetter"/>
+      <w:lvlText w:val="%8."/>
+      <w:lvlJc w:val="left"/>
+      <w:pPr>
+        <w:ind w:left="5760" w:hanging="360"/>
+      </w:pPr>
+    </w:lvl>
+    <w:lvl w:ilvl="8" w:tplc="0419001B" w:tentative="1">
+      <w:start w:val="1"/>
+      <w:numFmt w:val="lowerRoman"/>
+      <w:lvlText w:val="%9."/>
+      <w:lvlJc w:val="right"/>
+      <w:pPr>
+        <w:ind w:left="6480" w:hanging="180"/>
+      </w:pPr>
+    </w:lvl>
+  </w:abstractNum>
+  <w:abstractNum w:abstractNumId="15" w15:restartNumberingAfterBreak="0">
     <w:nsid w:val="5B906231"/>
     <w:multiLevelType w:val="hybridMultilevel"/>
     <w:tmpl w:val="8FBA7B5C"/>
@@ -3821,7 +5965,120 @@
       </w:pPr>
     </w:lvl>
   </w:abstractNum>
-  <w:abstractNum w:abstractNumId="11" w15:restartNumberingAfterBreak="0">
+  <w:abstractNum w:abstractNumId="16" w15:restartNumberingAfterBreak="0">
+    <w:nsid w:val="5DE7273F"/>
+    <w:multiLevelType w:val="hybridMultilevel"/>
+    <w:tmpl w:val="BF5497BA"/>
+    <w:lvl w:ilvl="0" w:tplc="04190001">
+      <w:start w:val="1"/>
+      <w:numFmt w:val="bullet"/>
+      <w:lvlText w:val=""/>
+      <w:lvlJc w:val="left"/>
+      <w:pPr>
+        <w:ind w:left="720" w:hanging="360"/>
+      </w:pPr>
+      <w:rPr>
+        <w:rFonts w:ascii="Symbol" w:hAnsi="Symbol" w:hint="default"/>
+      </w:rPr>
+    </w:lvl>
+    <w:lvl w:ilvl="1" w:tplc="04190003" w:tentative="1">
+      <w:start w:val="1"/>
+      <w:numFmt w:val="bullet"/>
+      <w:lvlText w:val="o"/>
+      <w:lvlJc w:val="left"/>
+      <w:pPr>
+        <w:ind w:left="1440" w:hanging="360"/>
+      </w:pPr>
+      <w:rPr>
+        <w:rFonts w:ascii="Courier New" w:hAnsi="Courier New" w:cs="Courier New" w:hint="default"/>
+      </w:rPr>
+    </w:lvl>
+    <w:lvl w:ilvl="2" w:tplc="04190005" w:tentative="1">
+      <w:start w:val="1"/>
+      <w:numFmt w:val="bullet"/>
+      <w:lvlText w:val=""/>
+      <w:lvlJc w:val="left"/>
+      <w:pPr>
+        <w:ind w:left="2160" w:hanging="360"/>
+      </w:pPr>
+      <w:rPr>
+        <w:rFonts w:ascii="Wingdings" w:hAnsi="Wingdings" w:hint="default"/>
+      </w:rPr>
+    </w:lvl>
+    <w:lvl w:ilvl="3" w:tplc="04190001" w:tentative="1">
+      <w:start w:val="1"/>
+      <w:numFmt w:val="bullet"/>
+      <w:lvlText w:val=""/>
+      <w:lvlJc w:val="left"/>
+      <w:pPr>
+        <w:ind w:left="2880" w:hanging="360"/>
+      </w:pPr>
+      <w:rPr>
+        <w:rFonts w:ascii="Symbol" w:hAnsi="Symbol" w:hint="default"/>
+      </w:rPr>
+    </w:lvl>
+    <w:lvl w:ilvl="4" w:tplc="04190003" w:tentative="1">
+      <w:start w:val="1"/>
+      <w:numFmt w:val="bullet"/>
+      <w:lvlText w:val="o"/>
+      <w:lvlJc w:val="left"/>
+      <w:pPr>
+        <w:ind w:left="3600" w:hanging="360"/>
+      </w:pPr>
+      <w:rPr>
+        <w:rFonts w:ascii="Courier New" w:hAnsi="Courier New" w:cs="Courier New" w:hint="default"/>
+      </w:rPr>
+    </w:lvl>
+    <w:lvl w:ilvl="5" w:tplc="04190005" w:tentative="1">
+      <w:start w:val="1"/>
+      <w:numFmt w:val="bullet"/>
+      <w:lvlText w:val=""/>
+      <w:lvlJc w:val="left"/>
+      <w:pPr>
+        <w:ind w:left="4320" w:hanging="360"/>
+      </w:pPr>
+      <w:rPr>
+        <w:rFonts w:ascii="Wingdings" w:hAnsi="Wingdings" w:hint="default"/>
+      </w:rPr>
+    </w:lvl>
+    <w:lvl w:ilvl="6" w:tplc="04190001" w:tentative="1">
+      <w:start w:val="1"/>
+      <w:numFmt w:val="bullet"/>
+      <w:lvlText w:val=""/>
+      <w:lvlJc w:val="left"/>
+      <w:pPr>
+        <w:ind w:left="5040" w:hanging="360"/>
+      </w:pPr>
+      <w:rPr>
+        <w:rFonts w:ascii="Symbol" w:hAnsi="Symbol" w:hint="default"/>
+      </w:rPr>
+    </w:lvl>
+    <w:lvl w:ilvl="7" w:tplc="04190003" w:tentative="1">
+      <w:start w:val="1"/>
+      <w:numFmt w:val="bullet"/>
+      <w:lvlText w:val="o"/>
+      <w:lvlJc w:val="left"/>
+      <w:pPr>
+        <w:ind w:left="5760" w:hanging="360"/>
+      </w:pPr>
+      <w:rPr>
+        <w:rFonts w:ascii="Courier New" w:hAnsi="Courier New" w:cs="Courier New" w:hint="default"/>
+      </w:rPr>
+    </w:lvl>
+    <w:lvl w:ilvl="8" w:tplc="04190005" w:tentative="1">
+      <w:start w:val="1"/>
+      <w:numFmt w:val="bullet"/>
+      <w:lvlText w:val=""/>
+      <w:lvlJc w:val="left"/>
+      <w:pPr>
+        <w:ind w:left="6480" w:hanging="360"/>
+      </w:pPr>
+      <w:rPr>
+        <w:rFonts w:ascii="Wingdings" w:hAnsi="Wingdings" w:hint="default"/>
+      </w:rPr>
+    </w:lvl>
+  </w:abstractNum>
+  <w:abstractNum w:abstractNumId="17" w15:restartNumberingAfterBreak="0">
     <w:nsid w:val="60532340"/>
     <w:multiLevelType w:val="multilevel"/>
     <w:tmpl w:val="79B44BFE"/>
@@ -3913,7 +6170,7 @@
       </w:pPr>
     </w:lvl>
   </w:abstractNum>
-  <w:abstractNum w:abstractNumId="12" w15:restartNumberingAfterBreak="0">
+  <w:abstractNum w:abstractNumId="18" w15:restartNumberingAfterBreak="0">
     <w:nsid w:val="61635F26"/>
     <w:multiLevelType w:val="hybridMultilevel"/>
     <w:tmpl w:val="4BE64432"/>
@@ -4026,7 +6283,7 @@
       </w:rPr>
     </w:lvl>
   </w:abstractNum>
-  <w:abstractNum w:abstractNumId="13" w15:restartNumberingAfterBreak="0">
+  <w:abstractNum w:abstractNumId="19" w15:restartNumberingAfterBreak="0">
     <w:nsid w:val="657A5856"/>
     <w:multiLevelType w:val="hybridMultilevel"/>
     <w:tmpl w:val="2AC050CA"/>
@@ -4112,7 +6369,7 @@
       </w:pPr>
     </w:lvl>
   </w:abstractNum>
-  <w:abstractNum w:abstractNumId="14" w15:restartNumberingAfterBreak="0">
+  <w:abstractNum w:abstractNumId="20" w15:restartNumberingAfterBreak="0">
     <w:nsid w:val="6F240D18"/>
     <w:multiLevelType w:val="hybridMultilevel"/>
     <w:tmpl w:val="01DA4118"/>
@@ -4201,38 +6458,240 @@
       </w:pPr>
     </w:lvl>
   </w:abstractNum>
+  <w:abstractNum w:abstractNumId="21" w15:restartNumberingAfterBreak="0">
+    <w:nsid w:val="6FFD1C9C"/>
+    <w:multiLevelType w:val="hybridMultilevel"/>
+    <w:tmpl w:val="6DD4FBAC"/>
+    <w:lvl w:ilvl="0" w:tplc="0419000F">
+      <w:start w:val="1"/>
+      <w:numFmt w:val="decimal"/>
+      <w:lvlText w:val="%1."/>
+      <w:lvlJc w:val="left"/>
+      <w:pPr>
+        <w:ind w:left="720" w:hanging="360"/>
+      </w:pPr>
+      <w:rPr>
+        <w:rFonts w:hint="default"/>
+      </w:rPr>
+    </w:lvl>
+    <w:lvl w:ilvl="1" w:tplc="04190019" w:tentative="1">
+      <w:start w:val="1"/>
+      <w:numFmt w:val="lowerLetter"/>
+      <w:lvlText w:val="%2."/>
+      <w:lvlJc w:val="left"/>
+      <w:pPr>
+        <w:ind w:left="1440" w:hanging="360"/>
+      </w:pPr>
+    </w:lvl>
+    <w:lvl w:ilvl="2" w:tplc="0419001B" w:tentative="1">
+      <w:start w:val="1"/>
+      <w:numFmt w:val="lowerRoman"/>
+      <w:lvlText w:val="%3."/>
+      <w:lvlJc w:val="right"/>
+      <w:pPr>
+        <w:ind w:left="2160" w:hanging="180"/>
+      </w:pPr>
+    </w:lvl>
+    <w:lvl w:ilvl="3" w:tplc="0419000F" w:tentative="1">
+      <w:start w:val="1"/>
+      <w:numFmt w:val="decimal"/>
+      <w:lvlText w:val="%4."/>
+      <w:lvlJc w:val="left"/>
+      <w:pPr>
+        <w:ind w:left="2880" w:hanging="360"/>
+      </w:pPr>
+    </w:lvl>
+    <w:lvl w:ilvl="4" w:tplc="04190019" w:tentative="1">
+      <w:start w:val="1"/>
+      <w:numFmt w:val="lowerLetter"/>
+      <w:lvlText w:val="%5."/>
+      <w:lvlJc w:val="left"/>
+      <w:pPr>
+        <w:ind w:left="3600" w:hanging="360"/>
+      </w:pPr>
+    </w:lvl>
+    <w:lvl w:ilvl="5" w:tplc="0419001B" w:tentative="1">
+      <w:start w:val="1"/>
+      <w:numFmt w:val="lowerRoman"/>
+      <w:lvlText w:val="%6."/>
+      <w:lvlJc w:val="right"/>
+      <w:pPr>
+        <w:ind w:left="4320" w:hanging="180"/>
+      </w:pPr>
+    </w:lvl>
+    <w:lvl w:ilvl="6" w:tplc="0419000F" w:tentative="1">
+      <w:start w:val="1"/>
+      <w:numFmt w:val="decimal"/>
+      <w:lvlText w:val="%7."/>
+      <w:lvlJc w:val="left"/>
+      <w:pPr>
+        <w:ind w:left="5040" w:hanging="360"/>
+      </w:pPr>
+    </w:lvl>
+    <w:lvl w:ilvl="7" w:tplc="04190019" w:tentative="1">
+      <w:start w:val="1"/>
+      <w:numFmt w:val="lowerLetter"/>
+      <w:lvlText w:val="%8."/>
+      <w:lvlJc w:val="left"/>
+      <w:pPr>
+        <w:ind w:left="5760" w:hanging="360"/>
+      </w:pPr>
+    </w:lvl>
+    <w:lvl w:ilvl="8" w:tplc="0419001B" w:tentative="1">
+      <w:start w:val="1"/>
+      <w:numFmt w:val="lowerRoman"/>
+      <w:lvlText w:val="%9."/>
+      <w:lvlJc w:val="right"/>
+      <w:pPr>
+        <w:ind w:left="6480" w:hanging="180"/>
+      </w:pPr>
+    </w:lvl>
+  </w:abstractNum>
+  <w:abstractNum w:abstractNumId="22" w15:restartNumberingAfterBreak="0">
+    <w:nsid w:val="779A2188"/>
+    <w:multiLevelType w:val="hybridMultilevel"/>
+    <w:tmpl w:val="0994EC34"/>
+    <w:lvl w:ilvl="0" w:tplc="04190001">
+      <w:start w:val="1"/>
+      <w:numFmt w:val="bullet"/>
+      <w:lvlText w:val=""/>
+      <w:lvlJc w:val="left"/>
+      <w:pPr>
+        <w:ind w:left="796" w:hanging="360"/>
+      </w:pPr>
+      <w:rPr>
+        <w:rFonts w:ascii="Symbol" w:hAnsi="Symbol" w:hint="default"/>
+      </w:rPr>
+    </w:lvl>
+    <w:lvl w:ilvl="1" w:tplc="04190003" w:tentative="1">
+      <w:start w:val="1"/>
+      <w:numFmt w:val="bullet"/>
+      <w:lvlText w:val="o"/>
+      <w:lvlJc w:val="left"/>
+      <w:pPr>
+        <w:ind w:left="1516" w:hanging="360"/>
+      </w:pPr>
+      <w:rPr>
+        <w:rFonts w:ascii="Courier New" w:hAnsi="Courier New" w:cs="Courier New" w:hint="default"/>
+      </w:rPr>
+    </w:lvl>
+    <w:lvl w:ilvl="2" w:tplc="04190005" w:tentative="1">
+      <w:start w:val="1"/>
+      <w:numFmt w:val="bullet"/>
+      <w:lvlText w:val=""/>
+      <w:lvlJc w:val="left"/>
+      <w:pPr>
+        <w:ind w:left="2236" w:hanging="360"/>
+      </w:pPr>
+      <w:rPr>
+        <w:rFonts w:ascii="Wingdings" w:hAnsi="Wingdings" w:hint="default"/>
+      </w:rPr>
+    </w:lvl>
+    <w:lvl w:ilvl="3" w:tplc="04190001" w:tentative="1">
+      <w:start w:val="1"/>
+      <w:numFmt w:val="bullet"/>
+      <w:lvlText w:val=""/>
+      <w:lvlJc w:val="left"/>
+      <w:pPr>
+        <w:ind w:left="2956" w:hanging="360"/>
+      </w:pPr>
+      <w:rPr>
+        <w:rFonts w:ascii="Symbol" w:hAnsi="Symbol" w:hint="default"/>
+      </w:rPr>
+    </w:lvl>
+    <w:lvl w:ilvl="4" w:tplc="04190003" w:tentative="1">
+      <w:start w:val="1"/>
+      <w:numFmt w:val="bullet"/>
+      <w:lvlText w:val="o"/>
+      <w:lvlJc w:val="left"/>
+      <w:pPr>
+        <w:ind w:left="3676" w:hanging="360"/>
+      </w:pPr>
+      <w:rPr>
+        <w:rFonts w:ascii="Courier New" w:hAnsi="Courier New" w:cs="Courier New" w:hint="default"/>
+      </w:rPr>
+    </w:lvl>
+    <w:lvl w:ilvl="5" w:tplc="04190005" w:tentative="1">
+      <w:start w:val="1"/>
+      <w:numFmt w:val="bullet"/>
+      <w:lvlText w:val=""/>
+      <w:lvlJc w:val="left"/>
+      <w:pPr>
+        <w:ind w:left="4396" w:hanging="360"/>
+      </w:pPr>
+      <w:rPr>
+        <w:rFonts w:ascii="Wingdings" w:hAnsi="Wingdings" w:hint="default"/>
+      </w:rPr>
+    </w:lvl>
+    <w:lvl w:ilvl="6" w:tplc="04190001" w:tentative="1">
+      <w:start w:val="1"/>
+      <w:numFmt w:val="bullet"/>
+      <w:lvlText w:val=""/>
+      <w:lvlJc w:val="left"/>
+      <w:pPr>
+        <w:ind w:left="5116" w:hanging="360"/>
+      </w:pPr>
+      <w:rPr>
+        <w:rFonts w:ascii="Symbol" w:hAnsi="Symbol" w:hint="default"/>
+      </w:rPr>
+    </w:lvl>
+    <w:lvl w:ilvl="7" w:tplc="04190003" w:tentative="1">
+      <w:start w:val="1"/>
+      <w:numFmt w:val="bullet"/>
+      <w:lvlText w:val="o"/>
+      <w:lvlJc w:val="left"/>
+      <w:pPr>
+        <w:ind w:left="5836" w:hanging="360"/>
+      </w:pPr>
+      <w:rPr>
+        <w:rFonts w:ascii="Courier New" w:hAnsi="Courier New" w:cs="Courier New" w:hint="default"/>
+      </w:rPr>
+    </w:lvl>
+    <w:lvl w:ilvl="8" w:tplc="04190005" w:tentative="1">
+      <w:start w:val="1"/>
+      <w:numFmt w:val="bullet"/>
+      <w:lvlText w:val=""/>
+      <w:lvlJc w:val="left"/>
+      <w:pPr>
+        <w:ind w:left="6556" w:hanging="360"/>
+      </w:pPr>
+      <w:rPr>
+        <w:rFonts w:ascii="Wingdings" w:hAnsi="Wingdings" w:hint="default"/>
+      </w:rPr>
+    </w:lvl>
+  </w:abstractNum>
   <w:num w:numId="1">
-    <w:abstractNumId w:val="11"/>
+    <w:abstractNumId w:val="17"/>
   </w:num>
   <w:num w:numId="2">
-    <w:abstractNumId w:val="11"/>
+    <w:abstractNumId w:val="17"/>
   </w:num>
   <w:num w:numId="3">
-    <w:abstractNumId w:val="11"/>
+    <w:abstractNumId w:val="17"/>
   </w:num>
   <w:num w:numId="4">
-    <w:abstractNumId w:val="9"/>
+    <w:abstractNumId w:val="13"/>
   </w:num>
   <w:num w:numId="5">
     <w:abstractNumId w:val="5"/>
   </w:num>
   <w:num w:numId="6">
-    <w:abstractNumId w:val="6"/>
+    <w:abstractNumId w:val="7"/>
   </w:num>
   <w:num w:numId="7">
-    <w:abstractNumId w:val="12"/>
+    <w:abstractNumId w:val="18"/>
   </w:num>
   <w:num w:numId="8">
-    <w:abstractNumId w:val="8"/>
+    <w:abstractNumId w:val="10"/>
   </w:num>
   <w:num w:numId="9">
-    <w:abstractNumId w:val="10"/>
+    <w:abstractNumId w:val="15"/>
   </w:num>
   <w:num w:numId="10">
     <w:abstractNumId w:val="3"/>
   </w:num>
   <w:num w:numId="11">
-    <w:abstractNumId w:val="7"/>
+    <w:abstractNumId w:val="8"/>
   </w:num>
   <w:num w:numId="12">
     <w:abstractNumId w:val="1"/>
@@ -4241,16 +6700,100 @@
     <w:abstractNumId w:val="0"/>
   </w:num>
   <w:num w:numId="14">
-    <w:abstractNumId w:val="14"/>
+    <w:abstractNumId w:val="20"/>
   </w:num>
   <w:num w:numId="15">
-    <w:abstractNumId w:val="13"/>
+    <w:abstractNumId w:val="19"/>
   </w:num>
   <w:num w:numId="16">
     <w:abstractNumId w:val="4"/>
   </w:num>
   <w:num w:numId="17">
     <w:abstractNumId w:val="2"/>
+  </w:num>
+  <w:num w:numId="18">
+    <w:abstractNumId w:val="17"/>
+    <w:lvlOverride w:ilvl="0">
+      <w:startOverride w:val="1"/>
+    </w:lvlOverride>
+    <w:lvlOverride w:ilvl="1">
+      <w:startOverride w:val="1"/>
+    </w:lvlOverride>
+    <w:lvlOverride w:ilvl="2">
+      <w:startOverride w:val="2"/>
+    </w:lvlOverride>
+    <w:lvlOverride w:ilvl="3">
+      <w:startOverride w:val="1"/>
+    </w:lvlOverride>
+    <w:lvlOverride w:ilvl="4">
+      <w:startOverride w:val="1"/>
+    </w:lvlOverride>
+    <w:lvlOverride w:ilvl="5">
+      <w:startOverride w:val="1"/>
+    </w:lvlOverride>
+    <w:lvlOverride w:ilvl="6">
+      <w:startOverride w:val="1"/>
+    </w:lvlOverride>
+    <w:lvlOverride w:ilvl="7">
+      <w:startOverride w:val="1"/>
+    </w:lvlOverride>
+    <w:lvlOverride w:ilvl="8">
+      <w:startOverride w:val="1"/>
+    </w:lvlOverride>
+  </w:num>
+  <w:num w:numId="19">
+    <w:abstractNumId w:val="6"/>
+  </w:num>
+  <w:num w:numId="20">
+    <w:abstractNumId w:val="17"/>
+    <w:lvlOverride w:ilvl="0">
+      <w:startOverride w:val="1"/>
+    </w:lvlOverride>
+    <w:lvlOverride w:ilvl="1">
+      <w:startOverride w:val="1"/>
+    </w:lvlOverride>
+    <w:lvlOverride w:ilvl="2">
+      <w:startOverride w:val="2"/>
+    </w:lvlOverride>
+    <w:lvlOverride w:ilvl="3">
+      <w:startOverride w:val="1"/>
+    </w:lvlOverride>
+    <w:lvlOverride w:ilvl="4">
+      <w:startOverride w:val="1"/>
+    </w:lvlOverride>
+    <w:lvlOverride w:ilvl="5">
+      <w:startOverride w:val="1"/>
+    </w:lvlOverride>
+    <w:lvlOverride w:ilvl="6">
+      <w:startOverride w:val="1"/>
+    </w:lvlOverride>
+    <w:lvlOverride w:ilvl="7">
+      <w:startOverride w:val="1"/>
+    </w:lvlOverride>
+    <w:lvlOverride w:ilvl="8">
+      <w:startOverride w:val="1"/>
+    </w:lvlOverride>
+  </w:num>
+  <w:num w:numId="21">
+    <w:abstractNumId w:val="22"/>
+  </w:num>
+  <w:num w:numId="22">
+    <w:abstractNumId w:val="11"/>
+  </w:num>
+  <w:num w:numId="23">
+    <w:abstractNumId w:val="12"/>
+  </w:num>
+  <w:num w:numId="24">
+    <w:abstractNumId w:val="9"/>
+  </w:num>
+  <w:num w:numId="25">
+    <w:abstractNumId w:val="16"/>
+  </w:num>
+  <w:num w:numId="26">
+    <w:abstractNumId w:val="14"/>
+  </w:num>
+  <w:num w:numId="27">
+    <w:abstractNumId w:val="21"/>
   </w:num>
 </w:numbering>
 </file>
@@ -4734,6 +7277,7 @@
   <w:style w:type="character" w:default="1" w:styleId="a1">
     <w:name w:val="Default Paragraph Font"/>
     <w:uiPriority w:val="1"/>
+    <w:semiHidden/>
     <w:unhideWhenUsed/>
   </w:style>
   <w:style w:type="table" w:default="1" w:styleId="a2">

</xml_diff>

<commit_message>
half of 3rd lab
</commit_message>
<xml_diff>
--- a/Karelavtotrans.docx
+++ b/Karelavtotrans.docx
@@ -16,51 +16,35 @@
           <w:sz w:val="72"/>
           <w:szCs w:val="72"/>
         </w:rPr>
-        <w:t>ГУП РК «</w:t>
-      </w:r>
-      <w:proofErr w:type="spellStart"/>
+        <w:t>ГУП РК «Карел</w:t>
+      </w:r>
       <w:r>
         <w:rPr>
           <w:sz w:val="72"/>
           <w:szCs w:val="72"/>
         </w:rPr>
-        <w:t>Карел</w:t>
+        <w:t>а</w:t>
       </w:r>
       <w:r>
         <w:rPr>
           <w:sz w:val="72"/>
           <w:szCs w:val="72"/>
         </w:rPr>
-        <w:t>а</w:t>
+        <w:t>вто</w:t>
       </w:r>
       <w:r>
         <w:rPr>
           <w:sz w:val="72"/>
           <w:szCs w:val="72"/>
         </w:rPr>
-        <w:t>вто</w:t>
+        <w:t>т</w:t>
       </w:r>
       <w:r>
         <w:rPr>
           <w:sz w:val="72"/>
           <w:szCs w:val="72"/>
         </w:rPr>
-        <w:t>т</w:t>
-      </w:r>
-      <w:r>
-        <w:rPr>
-          <w:sz w:val="72"/>
-          <w:szCs w:val="72"/>
-        </w:rPr>
-        <w:t>ранс</w:t>
-      </w:r>
-      <w:proofErr w:type="spellEnd"/>
-      <w:r>
-        <w:rPr>
-          <w:sz w:val="72"/>
-          <w:szCs w:val="72"/>
-        </w:rPr>
-        <w:t>»</w:t>
+        <w:t>ранс»</w:t>
       </w:r>
     </w:p>
     <w:p>
@@ -88,13 +72,8 @@
       <w:pPr>
         <w:pStyle w:val="a4"/>
       </w:pPr>
-      <w:proofErr w:type="spellStart"/>
-      <w:r>
-        <w:t>Плугин</w:t>
-      </w:r>
-      <w:proofErr w:type="spellEnd"/>
-      <w:r>
-        <w:t xml:space="preserve"> Олег</w:t>
+      <w:r>
+        <w:t>Плугин Олег</w:t>
       </w:r>
     </w:p>
     <w:p>
@@ -180,7 +159,7 @@
             </w:rPr>
             <w:fldChar w:fldCharType="separate"/>
           </w:r>
-          <w:hyperlink w:anchor="_Toc192811409" w:history="1">
+          <w:hyperlink w:anchor="_Toc192812430" w:history="1">
             <w:r>
               <w:rPr>
                 <w:rStyle w:val="a8"/>
@@ -207,7 +186,7 @@
                 <w:noProof/>
                 <w:webHidden/>
               </w:rPr>
-              <w:instrText xml:space="preserve"> PAGEREF _Toc192811409 \h </w:instrText>
+              <w:instrText xml:space="preserve"> PAGEREF _Toc192812430 \h </w:instrText>
             </w:r>
             <w:r>
               <w:rPr>
@@ -241,21 +220,15 @@
         <w:p>
           <w:pPr>
             <w:pStyle w:val="21"/>
-            <w:tabs>
-              <w:tab w:val="left" w:pos="560"/>
-              <w:tab w:val="right" w:pos="9345"/>
-            </w:tabs>
             <w:rPr>
               <w:rFonts w:eastAsiaTheme="minorEastAsia" w:cstheme="minorBidi"/>
-              <w:b w:val="0"/>
-              <w:bCs w:val="0"/>
               <w:noProof/>
               <w:sz w:val="22"/>
               <w:szCs w:val="22"/>
               <w:lang w:eastAsia="ru-RU"/>
             </w:rPr>
           </w:pPr>
-          <w:hyperlink w:anchor="_Toc192811410" w:history="1">
+          <w:hyperlink w:anchor="_Toc192812431" w:history="1">
             <w:r>
               <w:rPr>
                 <w:rStyle w:val="a8"/>
@@ -266,8 +239,6 @@
             <w:r>
               <w:rPr>
                 <w:rFonts w:eastAsiaTheme="minorEastAsia" w:cstheme="minorBidi"/>
-                <w:b w:val="0"/>
-                <w:bCs w:val="0"/>
                 <w:noProof/>
                 <w:sz w:val="22"/>
                 <w:szCs w:val="22"/>
@@ -301,7 +272,7 @@
                 <w:noProof/>
                 <w:webHidden/>
               </w:rPr>
-              <w:instrText xml:space="preserve"> PAGEREF _Toc192811410 \h </w:instrText>
+              <w:instrText xml:space="preserve"> PAGEREF _Toc192812431 \h </w:instrText>
             </w:r>
             <w:r>
               <w:rPr>
@@ -335,21 +306,15 @@
         <w:p>
           <w:pPr>
             <w:pStyle w:val="21"/>
-            <w:tabs>
-              <w:tab w:val="left" w:pos="560"/>
-              <w:tab w:val="right" w:pos="9345"/>
-            </w:tabs>
             <w:rPr>
               <w:rFonts w:eastAsiaTheme="minorEastAsia" w:cstheme="minorBidi"/>
-              <w:b w:val="0"/>
-              <w:bCs w:val="0"/>
               <w:noProof/>
               <w:sz w:val="22"/>
               <w:szCs w:val="22"/>
               <w:lang w:eastAsia="ru-RU"/>
             </w:rPr>
           </w:pPr>
-          <w:hyperlink w:anchor="_Toc192811411" w:history="1">
+          <w:hyperlink w:anchor="_Toc192812432" w:history="1">
             <w:r>
               <w:rPr>
                 <w:rStyle w:val="a8"/>
@@ -360,8 +325,6 @@
             <w:r>
               <w:rPr>
                 <w:rFonts w:eastAsiaTheme="minorEastAsia" w:cstheme="minorBidi"/>
-                <w:b w:val="0"/>
-                <w:bCs w:val="0"/>
                 <w:noProof/>
                 <w:sz w:val="22"/>
                 <w:szCs w:val="22"/>
@@ -395,7 +358,7 @@
                 <w:noProof/>
                 <w:webHidden/>
               </w:rPr>
-              <w:instrText xml:space="preserve"> PAGEREF _Toc192811411 \h </w:instrText>
+              <w:instrText xml:space="preserve"> PAGEREF _Toc192812432 \h </w:instrText>
             </w:r>
             <w:r>
               <w:rPr>
@@ -429,21 +392,15 @@
         <w:p>
           <w:pPr>
             <w:pStyle w:val="21"/>
-            <w:tabs>
-              <w:tab w:val="left" w:pos="560"/>
-              <w:tab w:val="right" w:pos="9345"/>
-            </w:tabs>
             <w:rPr>
               <w:rFonts w:eastAsiaTheme="minorEastAsia" w:cstheme="minorBidi"/>
-              <w:b w:val="0"/>
-              <w:bCs w:val="0"/>
               <w:noProof/>
               <w:sz w:val="22"/>
               <w:szCs w:val="22"/>
               <w:lang w:eastAsia="ru-RU"/>
             </w:rPr>
           </w:pPr>
-          <w:hyperlink w:anchor="_Toc192811412" w:history="1">
+          <w:hyperlink w:anchor="_Toc192812433" w:history="1">
             <w:r>
               <w:rPr>
                 <w:rStyle w:val="a8"/>
@@ -454,8 +411,6 @@
             <w:r>
               <w:rPr>
                 <w:rFonts w:eastAsiaTheme="minorEastAsia" w:cstheme="minorBidi"/>
-                <w:b w:val="0"/>
-                <w:bCs w:val="0"/>
                 <w:noProof/>
                 <w:sz w:val="22"/>
                 <w:szCs w:val="22"/>
@@ -489,7 +444,7 @@
                 <w:noProof/>
                 <w:webHidden/>
               </w:rPr>
-              <w:instrText xml:space="preserve"> PAGEREF _Toc192811412 \h </w:instrText>
+              <w:instrText xml:space="preserve"> PAGEREF _Toc192812433 \h </w:instrText>
             </w:r>
             <w:r>
               <w:rPr>
@@ -523,21 +478,15 @@
         <w:p>
           <w:pPr>
             <w:pStyle w:val="21"/>
-            <w:tabs>
-              <w:tab w:val="left" w:pos="560"/>
-              <w:tab w:val="right" w:pos="9345"/>
-            </w:tabs>
             <w:rPr>
               <w:rFonts w:eastAsiaTheme="minorEastAsia" w:cstheme="minorBidi"/>
-              <w:b w:val="0"/>
-              <w:bCs w:val="0"/>
               <w:noProof/>
               <w:sz w:val="22"/>
               <w:szCs w:val="22"/>
               <w:lang w:eastAsia="ru-RU"/>
             </w:rPr>
           </w:pPr>
-          <w:hyperlink w:anchor="_Toc192811413" w:history="1">
+          <w:hyperlink w:anchor="_Toc192812434" w:history="1">
             <w:r>
               <w:rPr>
                 <w:rStyle w:val="a8"/>
@@ -548,8 +497,6 @@
             <w:r>
               <w:rPr>
                 <w:rFonts w:eastAsiaTheme="minorEastAsia" w:cstheme="minorBidi"/>
-                <w:b w:val="0"/>
-                <w:bCs w:val="0"/>
                 <w:noProof/>
                 <w:sz w:val="22"/>
                 <w:szCs w:val="22"/>
@@ -583,7 +530,7 @@
                 <w:noProof/>
                 <w:webHidden/>
               </w:rPr>
-              <w:instrText xml:space="preserve"> PAGEREF _Toc192811413 \h </w:instrText>
+              <w:instrText xml:space="preserve"> PAGEREF _Toc192812434 \h </w:instrText>
             </w:r>
             <w:r>
               <w:rPr>
@@ -617,21 +564,15 @@
         <w:p>
           <w:pPr>
             <w:pStyle w:val="21"/>
-            <w:tabs>
-              <w:tab w:val="left" w:pos="560"/>
-              <w:tab w:val="right" w:pos="9345"/>
-            </w:tabs>
             <w:rPr>
               <w:rFonts w:eastAsiaTheme="minorEastAsia" w:cstheme="minorBidi"/>
-              <w:b w:val="0"/>
-              <w:bCs w:val="0"/>
               <w:noProof/>
               <w:sz w:val="22"/>
               <w:szCs w:val="22"/>
               <w:lang w:eastAsia="ru-RU"/>
             </w:rPr>
           </w:pPr>
-          <w:hyperlink w:anchor="_Toc192811414" w:history="1">
+          <w:hyperlink w:anchor="_Toc192812435" w:history="1">
             <w:r>
               <w:rPr>
                 <w:rStyle w:val="a8"/>
@@ -642,8 +583,6 @@
             <w:r>
               <w:rPr>
                 <w:rFonts w:eastAsiaTheme="minorEastAsia" w:cstheme="minorBidi"/>
-                <w:b w:val="0"/>
-                <w:bCs w:val="0"/>
                 <w:noProof/>
                 <w:sz w:val="22"/>
                 <w:szCs w:val="22"/>
@@ -677,7 +616,7 @@
                 <w:noProof/>
                 <w:webHidden/>
               </w:rPr>
-              <w:instrText xml:space="preserve"> PAGEREF _Toc192811414 \h </w:instrText>
+              <w:instrText xml:space="preserve"> PAGEREF _Toc192812435 \h </w:instrText>
             </w:r>
             <w:r>
               <w:rPr>
@@ -725,7 +664,7 @@
               <w:lang w:eastAsia="ru-RU"/>
             </w:rPr>
           </w:pPr>
-          <w:hyperlink w:anchor="_Toc192811415" w:history="1">
+          <w:hyperlink w:anchor="_Toc192812436" w:history="1">
             <w:r>
               <w:rPr>
                 <w:rStyle w:val="a8"/>
@@ -752,7 +691,7 @@
                 <w:noProof/>
                 <w:webHidden/>
               </w:rPr>
-              <w:instrText xml:space="preserve"> PAGEREF _Toc192811415 \h </w:instrText>
+              <w:instrText xml:space="preserve"> PAGEREF _Toc192812436 \h </w:instrText>
             </w:r>
             <w:r>
               <w:rPr>
@@ -786,21 +725,15 @@
         <w:p>
           <w:pPr>
             <w:pStyle w:val="21"/>
-            <w:tabs>
-              <w:tab w:val="left" w:pos="560"/>
-              <w:tab w:val="right" w:pos="9345"/>
-            </w:tabs>
             <w:rPr>
               <w:rFonts w:eastAsiaTheme="minorEastAsia" w:cstheme="minorBidi"/>
-              <w:b w:val="0"/>
-              <w:bCs w:val="0"/>
               <w:noProof/>
               <w:sz w:val="22"/>
               <w:szCs w:val="22"/>
               <w:lang w:eastAsia="ru-RU"/>
             </w:rPr>
           </w:pPr>
-          <w:hyperlink w:anchor="_Toc192811416" w:history="1">
+          <w:hyperlink w:anchor="_Toc192812437" w:history="1">
             <w:r>
               <w:rPr>
                 <w:rStyle w:val="a8"/>
@@ -811,8 +744,6 @@
             <w:r>
               <w:rPr>
                 <w:rFonts w:eastAsiaTheme="minorEastAsia" w:cstheme="minorBidi"/>
-                <w:b w:val="0"/>
-                <w:bCs w:val="0"/>
                 <w:noProof/>
                 <w:sz w:val="22"/>
                 <w:szCs w:val="22"/>
@@ -846,7 +777,7 @@
                 <w:noProof/>
                 <w:webHidden/>
               </w:rPr>
-              <w:instrText xml:space="preserve"> PAGEREF _Toc192811416 \h </w:instrText>
+              <w:instrText xml:space="preserve"> PAGEREF _Toc192812437 \h </w:instrText>
             </w:r>
             <w:r>
               <w:rPr>
@@ -880,21 +811,15 @@
         <w:p>
           <w:pPr>
             <w:pStyle w:val="21"/>
-            <w:tabs>
-              <w:tab w:val="left" w:pos="560"/>
-              <w:tab w:val="right" w:pos="9345"/>
-            </w:tabs>
             <w:rPr>
               <w:rFonts w:eastAsiaTheme="minorEastAsia" w:cstheme="minorBidi"/>
-              <w:b w:val="0"/>
-              <w:bCs w:val="0"/>
               <w:noProof/>
               <w:sz w:val="22"/>
               <w:szCs w:val="22"/>
               <w:lang w:eastAsia="ru-RU"/>
             </w:rPr>
           </w:pPr>
-          <w:hyperlink w:anchor="_Toc192811417" w:history="1">
+          <w:hyperlink w:anchor="_Toc192812438" w:history="1">
             <w:r>
               <w:rPr>
                 <w:rStyle w:val="a8"/>
@@ -905,8 +830,6 @@
             <w:r>
               <w:rPr>
                 <w:rFonts w:eastAsiaTheme="minorEastAsia" w:cstheme="minorBidi"/>
-                <w:b w:val="0"/>
-                <w:bCs w:val="0"/>
                 <w:noProof/>
                 <w:sz w:val="22"/>
                 <w:szCs w:val="22"/>
@@ -919,21 +842,105 @@
                 <w:rStyle w:val="a8"/>
                 <w:noProof/>
               </w:rPr>
-              <w:t>Каталог ИТ-</w:t>
-            </w:r>
+              <w:t>Каталог ИТ-сервисов</w:t>
+            </w:r>
+            <w:r>
+              <w:rPr>
+                <w:noProof/>
+                <w:webHidden/>
+              </w:rPr>
+              <w:tab/>
+            </w:r>
+            <w:r>
+              <w:rPr>
+                <w:noProof/>
+                <w:webHidden/>
+              </w:rPr>
+              <w:fldChar w:fldCharType="begin"/>
+            </w:r>
+            <w:r>
+              <w:rPr>
+                <w:noProof/>
+                <w:webHidden/>
+              </w:rPr>
+              <w:instrText xml:space="preserve"> PAGEREF _Toc192812438 \h </w:instrText>
+            </w:r>
+            <w:r>
+              <w:rPr>
+                <w:noProof/>
+                <w:webHidden/>
+              </w:rPr>
+            </w:r>
+            <w:r>
+              <w:rPr>
+                <w:noProof/>
+                <w:webHidden/>
+              </w:rPr>
+              <w:fldChar w:fldCharType="separate"/>
+            </w:r>
+            <w:r>
+              <w:rPr>
+                <w:noProof/>
+                <w:webHidden/>
+              </w:rPr>
+              <w:t>7</w:t>
+            </w:r>
+            <w:r>
+              <w:rPr>
+                <w:noProof/>
+                <w:webHidden/>
+              </w:rPr>
+              <w:fldChar w:fldCharType="end"/>
+            </w:r>
+          </w:hyperlink>
+        </w:p>
+        <w:p>
+          <w:pPr>
+            <w:pStyle w:val="21"/>
+            <w:rPr>
+              <w:rFonts w:eastAsiaTheme="minorEastAsia" w:cstheme="minorBidi"/>
+              <w:noProof/>
+              <w:sz w:val="22"/>
+              <w:szCs w:val="22"/>
+              <w:lang w:eastAsia="ru-RU"/>
+            </w:rPr>
+          </w:pPr>
+          <w:hyperlink w:anchor="_Toc192812439" w:history="1">
             <w:r>
               <w:rPr>
                 <w:rStyle w:val="a8"/>
                 <w:noProof/>
               </w:rPr>
-              <w:t>с</w:t>
+              <w:t>Источн</w:t>
             </w:r>
             <w:r>
               <w:rPr>
                 <w:rStyle w:val="a8"/>
                 <w:noProof/>
               </w:rPr>
-              <w:t>ервисов</w:t>
+              <w:t>и</w:t>
+            </w:r>
+            <w:r>
+              <w:rPr>
+                <w:rStyle w:val="a8"/>
+                <w:noProof/>
+              </w:rPr>
+              <w:t>ки</w:t>
+            </w:r>
+            <w:r>
+              <w:rPr>
+                <w:rStyle w:val="a8"/>
+                <w:noProof/>
+                <w:lang w:val="en-US"/>
+              </w:rPr>
+              <w:t xml:space="preserve"> </w:t>
+            </w:r>
+            <w:r>
+              <w:rPr>
+                <w:rStyle w:val="a8"/>
+                <w:noProof/>
+              </w:rPr>
+              <w:t>информации</w:t>
             </w:r>
             <w:r>
               <w:rPr>
@@ -954,7 +961,7 @@
                 <w:noProof/>
                 <w:webHidden/>
               </w:rPr>
-              <w:instrText xml:space="preserve"> PAGEREF _Toc192811417 \h </w:instrText>
+              <w:instrText xml:space="preserve"> PAGEREF _Toc192812439 \h </w:instrText>
             </w:r>
             <w:r>
               <w:rPr>
@@ -974,7 +981,7 @@
                 <w:noProof/>
                 <w:webHidden/>
               </w:rPr>
-              <w:t>7</w:t>
+              <w:t>8</w:t>
             </w:r>
             <w:r>
               <w:rPr>
@@ -1002,7 +1009,7 @@
               <w:lang w:eastAsia="ru-RU"/>
             </w:rPr>
           </w:pPr>
-          <w:hyperlink w:anchor="_Toc192811418" w:history="1">
+          <w:hyperlink w:anchor="_Toc192812440" w:history="1">
             <w:r>
               <w:rPr>
                 <w:rStyle w:val="a8"/>
@@ -1029,7 +1036,7 @@
                 <w:noProof/>
                 <w:webHidden/>
               </w:rPr>
-              <w:instrText xml:space="preserve"> PAGEREF _Toc192811418 \h </w:instrText>
+              <w:instrText xml:space="preserve"> PAGEREF _Toc192812440 \h </w:instrText>
             </w:r>
             <w:r>
               <w:rPr>
@@ -1049,7 +1056,7 @@
                 <w:noProof/>
                 <w:webHidden/>
               </w:rPr>
-              <w:t>9</w:t>
+              <w:t>10</w:t>
             </w:r>
             <w:r>
               <w:rPr>
@@ -1077,7 +1084,7 @@
               <w:lang w:eastAsia="ru-RU"/>
             </w:rPr>
           </w:pPr>
-          <w:hyperlink w:anchor="_Toc192811419" w:history="1">
+          <w:hyperlink w:anchor="_Toc192812441" w:history="1">
             <w:r>
               <w:rPr>
                 <w:rStyle w:val="a8"/>
@@ -1104,7 +1111,7 @@
                 <w:noProof/>
                 <w:webHidden/>
               </w:rPr>
-              <w:instrText xml:space="preserve"> PAGEREF _Toc192811419 \h </w:instrText>
+              <w:instrText xml:space="preserve"> PAGEREF _Toc192812441 \h </w:instrText>
             </w:r>
             <w:r>
               <w:rPr>
@@ -1124,7 +1131,7 @@
                 <w:noProof/>
                 <w:webHidden/>
               </w:rPr>
-              <w:t>10</w:t>
+              <w:t>11</w:t>
             </w:r>
             <w:r>
               <w:rPr>
@@ -1152,7 +1159,7 @@
               <w:lang w:eastAsia="ru-RU"/>
             </w:rPr>
           </w:pPr>
-          <w:hyperlink w:anchor="_Toc192811420" w:history="1">
+          <w:hyperlink w:anchor="_Toc192812442" w:history="1">
             <w:r>
               <w:rPr>
                 <w:rStyle w:val="a8"/>
@@ -1179,7 +1186,7 @@
                 <w:noProof/>
                 <w:webHidden/>
               </w:rPr>
-              <w:instrText xml:space="preserve"> PAGEREF _Toc192811420 \h </w:instrText>
+              <w:instrText xml:space="preserve"> PAGEREF _Toc192812442 \h </w:instrText>
             </w:r>
             <w:r>
               <w:rPr>
@@ -1199,7 +1206,7 @@
                 <w:noProof/>
                 <w:webHidden/>
               </w:rPr>
-              <w:t>11</w:t>
+              <w:t>12</w:t>
             </w:r>
             <w:r>
               <w:rPr>
@@ -1242,7 +1249,7 @@
       <w:pPr>
         <w:pStyle w:val="a5"/>
       </w:pPr>
-      <w:bookmarkStart w:id="0" w:name="_Toc192811409"/>
+      <w:bookmarkStart w:id="0" w:name="_Toc192812430"/>
       <w:r>
         <w:lastRenderedPageBreak/>
         <w:t>Лабораторная работа №1 - Выбор и описание предметной области</w:t>
@@ -1254,7 +1261,7 @@
       <w:pPr>
         <w:pStyle w:val="1"/>
       </w:pPr>
-      <w:bookmarkStart w:id="1" w:name="_Toc192811410"/>
+      <w:bookmarkStart w:id="1" w:name="_Toc192812431"/>
       <w:r>
         <w:t>Название и описание организации выбранной предметной области. Сфера деятельности</w:t>
       </w:r>
@@ -1278,21 +1285,7 @@
         <w:rPr>
           <w:lang w:eastAsia="zh-CN"/>
         </w:rPr>
-        <w:t>ГУП РК "</w:t>
-      </w:r>
-      <w:proofErr w:type="spellStart"/>
-      <w:r>
-        <w:rPr>
-          <w:lang w:eastAsia="zh-CN"/>
-        </w:rPr>
-        <w:t>Карелавтотранс</w:t>
-      </w:r>
-      <w:proofErr w:type="spellEnd"/>
-      <w:r>
-        <w:rPr>
-          <w:lang w:eastAsia="zh-CN"/>
-        </w:rPr>
-        <w:t>" — государственное унитарное предприятие Республики Карелия, занимающееся пассажирскими перевозками в пределах региона и за его пределами.</w:t>
+        <w:t>ГУП РК "Карелавтотранс" — государственное унитарное предприятие Республики Карелия, занимающееся пассажирскими перевозками в пределах региона и за его пределами.</w:t>
       </w:r>
       <w:r>
         <w:rPr>
@@ -1304,35 +1297,7 @@
         <w:rPr>
           <w:lang w:eastAsia="zh-CN"/>
         </w:rPr>
-        <w:t>руппа компаний, в которую входят ГУП РК «</w:t>
-      </w:r>
-      <w:proofErr w:type="spellStart"/>
-      <w:r>
-        <w:rPr>
-          <w:lang w:eastAsia="zh-CN"/>
-        </w:rPr>
-        <w:t>Карелавтотранс</w:t>
-      </w:r>
-      <w:proofErr w:type="spellEnd"/>
-      <w:r>
-        <w:rPr>
-          <w:lang w:eastAsia="zh-CN"/>
-        </w:rPr>
-        <w:t>» и ГУП РК «</w:t>
-      </w:r>
-      <w:proofErr w:type="spellStart"/>
-      <w:r>
-        <w:rPr>
-          <w:lang w:eastAsia="zh-CN"/>
-        </w:rPr>
-        <w:t>Карелавтотранс</w:t>
-      </w:r>
-      <w:proofErr w:type="spellEnd"/>
-      <w:r>
-        <w:rPr>
-          <w:lang w:eastAsia="zh-CN"/>
-        </w:rPr>
-        <w:t>-Сервис»</w:t>
+        <w:t>руппа компаний, в которую входят ГУП РК «Карелавтотранс» и ГУП РК «Карелавтотранс-Сервис»</w:t>
       </w:r>
       <w:r>
         <w:rPr>
@@ -1482,21 +1447,7 @@
         <w:rPr>
           <w:lang w:eastAsia="zh-CN"/>
         </w:rPr>
-        <w:t xml:space="preserve">егулярных пригородных и междугородных маршрутах в 15 районов Республики Карелия, а также на одном регулярном </w:t>
-      </w:r>
-      <w:proofErr w:type="spellStart"/>
-      <w:r>
-        <w:rPr>
-          <w:lang w:eastAsia="zh-CN"/>
-        </w:rPr>
-        <w:t>межсубъектном</w:t>
-      </w:r>
-      <w:proofErr w:type="spellEnd"/>
-      <w:r>
-        <w:rPr>
-          <w:lang w:eastAsia="zh-CN"/>
-        </w:rPr>
-        <w:t xml:space="preserve"> и на одном международном маршрутах</w:t>
+        <w:t>егулярных пригородных и междугородных маршрутах в 15 районов Республики Карелия, а также на одном регулярном межсубъектном и на одном международном маршрутах</w:t>
       </w:r>
       <w:r>
         <w:rPr>
@@ -1514,21 +1465,7 @@
         <w:rPr>
           <w:lang w:eastAsia="zh-CN"/>
         </w:rPr>
-        <w:t xml:space="preserve">Дочернее предприятие </w:t>
-      </w:r>
-      <w:proofErr w:type="spellStart"/>
-      <w:r>
-        <w:rPr>
-          <w:lang w:eastAsia="zh-CN"/>
-        </w:rPr>
-        <w:t>Карелавтотранс</w:t>
-      </w:r>
-      <w:proofErr w:type="spellEnd"/>
-      <w:r>
-        <w:rPr>
-          <w:lang w:eastAsia="zh-CN"/>
-        </w:rPr>
-        <w:t>-сервис имеет ещё 45 автобусов во владении.</w:t>
+        <w:t>Дочернее предприятие Карелавтотранс-сервис имеет ещё 45 автобусов во владении.</w:t>
       </w:r>
     </w:p>
     <w:p>
@@ -1573,33 +1510,11 @@
           <w:lang w:eastAsia="zh-CN"/>
         </w:rPr>
       </w:pPr>
-      <w:proofErr w:type="spellStart"/>
-      <w:r>
-        <w:rPr>
-          <w:lang w:eastAsia="zh-CN"/>
-        </w:rPr>
-        <w:t>Горустович</w:t>
-      </w:r>
-      <w:proofErr w:type="spellEnd"/>
-      <w:r>
-        <w:rPr>
-          <w:lang w:eastAsia="zh-CN"/>
-        </w:rPr>
-        <w:t xml:space="preserve"> Игорь Михайлович — генеральный директор ГУП РК «</w:t>
-      </w:r>
-      <w:proofErr w:type="spellStart"/>
-      <w:r>
-        <w:rPr>
-          <w:lang w:eastAsia="zh-CN"/>
-        </w:rPr>
-        <w:t>Карелавтотранс</w:t>
-      </w:r>
-      <w:proofErr w:type="spellEnd"/>
-      <w:r>
-        <w:rPr>
-          <w:lang w:eastAsia="zh-CN"/>
-        </w:rPr>
-        <w:t xml:space="preserve">»; </w:t>
+      <w:r>
+        <w:rPr>
+          <w:lang w:eastAsia="zh-CN"/>
+        </w:rPr>
+        <w:t xml:space="preserve">Горустович Игорь Михайлович — генеральный директор ГУП РК «Карелавтотранс»; </w:t>
       </w:r>
     </w:p>
     <w:p>
@@ -1617,21 +1532,7 @@
         <w:rPr>
           <w:lang w:eastAsia="zh-CN"/>
         </w:rPr>
-        <w:t>Спицын Алексей Евгеньевич — директор ГУП РК «</w:t>
-      </w:r>
-      <w:proofErr w:type="spellStart"/>
-      <w:r>
-        <w:rPr>
-          <w:lang w:eastAsia="zh-CN"/>
-        </w:rPr>
-        <w:t>Карелавтотранс</w:t>
-      </w:r>
-      <w:proofErr w:type="spellEnd"/>
-      <w:r>
-        <w:rPr>
-          <w:lang w:eastAsia="zh-CN"/>
-        </w:rPr>
-        <w:t>-Сервис»</w:t>
+        <w:t>Спицын Алексей Евгеньевич — директор ГУП РК «Карелавтотранс-Сервис»</w:t>
       </w:r>
     </w:p>
     <w:p>
@@ -1643,7 +1544,7 @@
       <w:pPr>
         <w:pStyle w:val="1"/>
       </w:pPr>
-      <w:bookmarkStart w:id="2" w:name="_Toc192811411"/>
+      <w:bookmarkStart w:id="2" w:name="_Toc192812432"/>
       <w:r>
         <w:t>Описание организационной структуры для определения потребителей информационных ресурсов и их классификации</w:t>
       </w:r>
@@ -1663,19 +1564,11 @@
           <w:lang w:eastAsia="zh-CN"/>
         </w:rPr>
       </w:pPr>
-      <w:proofErr w:type="spellStart"/>
-      <w:r>
-        <w:rPr>
-          <w:lang w:eastAsia="zh-CN"/>
-        </w:rPr>
-        <w:t>Карелавтотранс</w:t>
-      </w:r>
-      <w:proofErr w:type="spellEnd"/>
-      <w:r>
-        <w:rPr>
-          <w:lang w:eastAsia="zh-CN"/>
-        </w:rPr>
-        <w:t xml:space="preserve"> имеет следующую организационную структуру:</w:t>
+      <w:r>
+        <w:rPr>
+          <w:lang w:eastAsia="zh-CN"/>
+        </w:rPr>
+        <w:t>Карелавтотранс имеет следующую организационную структуру:</w:t>
       </w:r>
     </w:p>
     <w:p>
@@ -1743,6 +1636,12 @@
         </w:rPr>
         <w:t>, операторы касс</w:t>
       </w:r>
+      <w:r>
+        <w:rPr>
+          <w:lang w:eastAsia="zh-CN"/>
+        </w:rPr>
+        <w:t>, контролёры (кондукторы)</w:t>
+      </w:r>
     </w:p>
     <w:p>
       <w:pPr>
@@ -1961,7 +1860,19 @@
         <w:rPr>
           <w:lang w:eastAsia="zh-CN"/>
         </w:rPr>
-        <w:t>Операторы касс – используют систему продажи билетов и обработки платежей, принимают оплату от пассажиров, выдают билеты</w:t>
+        <w:t>Операторы касс</w:t>
+      </w:r>
+      <w:r>
+        <w:rPr>
+          <w:lang w:eastAsia="zh-CN"/>
+        </w:rPr>
+        <w:t>, кондукторы</w:t>
+      </w:r>
+      <w:r>
+        <w:rPr>
+          <w:lang w:eastAsia="zh-CN"/>
+        </w:rPr>
+        <w:t xml:space="preserve"> – используют систему продажи билетов и обработки платежей, принимают оплату от пассажиров, выдают билеты</w:t>
       </w:r>
     </w:p>
     <w:p>
@@ -2199,7 +2110,7 @@
       <w:pPr>
         <w:pStyle w:val="1"/>
       </w:pPr>
-      <w:bookmarkStart w:id="3" w:name="_Toc192811412"/>
+      <w:bookmarkStart w:id="3" w:name="_Toc192812433"/>
       <w:r>
         <w:t>Основные бизнес-процессы</w:t>
       </w:r>
@@ -2460,7 +2371,7 @@
       <w:pPr>
         <w:pStyle w:val="1"/>
       </w:pPr>
-      <w:bookmarkStart w:id="4" w:name="_Toc192811413"/>
+      <w:bookmarkStart w:id="4" w:name="_Toc192812434"/>
       <w:r>
         <w:t>О</w:t>
       </w:r>
@@ -2683,13 +2594,8 @@
           <w:numId w:val="12"/>
         </w:numPr>
       </w:pPr>
-      <w:proofErr w:type="spellStart"/>
-      <w:r>
-        <w:t>Wi</w:t>
-      </w:r>
-      <w:proofErr w:type="spellEnd"/>
-      <w:r>
-        <w:t>-Fi для сотрудников и клиентов на автовокзалах</w:t>
+      <w:r>
+        <w:t>Wi-Fi для сотрудников и клиентов на автовокзалах</w:t>
       </w:r>
       <w:r>
         <w:t xml:space="preserve"> – </w:t>
@@ -2829,15 +2735,7 @@
         </w:numPr>
       </w:pPr>
       <w:r>
-        <w:t xml:space="preserve">Реляционные СУБД (MS SQL, </w:t>
-      </w:r>
-      <w:proofErr w:type="spellStart"/>
-      <w:r>
-        <w:t>PostgreSQL</w:t>
-      </w:r>
-      <w:proofErr w:type="spellEnd"/>
-      <w:r>
-        <w:t xml:space="preserve">) для хранения данных о маршрутах, пассажирах, билетах </w:t>
+        <w:t xml:space="preserve">Реляционные СУБД (MS SQL, PostgreSQL) для хранения данных о маршрутах, пассажирах, билетах </w:t>
       </w:r>
     </w:p>
     <w:p>
@@ -2887,7 +2785,7 @@
       <w:pPr>
         <w:pStyle w:val="1"/>
       </w:pPr>
-      <w:bookmarkStart w:id="5" w:name="_Toc192811414"/>
+      <w:bookmarkStart w:id="5" w:name="_Toc192812435"/>
       <w:r>
         <w:t>Источники информации:</w:t>
       </w:r>
@@ -2908,21 +2806,7 @@
         <w:rPr>
           <w:lang w:eastAsia="zh-CN"/>
         </w:rPr>
-        <w:t xml:space="preserve">Википедия. </w:t>
-      </w:r>
-      <w:proofErr w:type="spellStart"/>
-      <w:r>
-        <w:rPr>
-          <w:lang w:eastAsia="zh-CN"/>
-        </w:rPr>
-        <w:t>Карелавтотранс</w:t>
-      </w:r>
-      <w:proofErr w:type="spellEnd"/>
-      <w:r>
-        <w:rPr>
-          <w:lang w:eastAsia="zh-CN"/>
-        </w:rPr>
-        <w:t xml:space="preserve"> [Электронный ресурс] </w:t>
+        <w:t xml:space="preserve">Википедия. Карелавтотранс [Электронный ресурс] </w:t>
       </w:r>
       <w:r>
         <w:rPr>
@@ -2936,17 +2820,8 @@
             <w:rStyle w:val="a8"/>
             <w:lang w:eastAsia="zh-CN"/>
           </w:rPr>
-          <w:t xml:space="preserve">Wikipedia. </w:t>
+          <w:t>Wikipedia. Карелавтотранс</w:t>
         </w:r>
-        <w:proofErr w:type="spellStart"/>
-        <w:r>
-          <w:rPr>
-            <w:rStyle w:val="a8"/>
-            <w:lang w:eastAsia="zh-CN"/>
-          </w:rPr>
-          <w:t>Карелавтотранс</w:t>
-        </w:r>
-        <w:proofErr w:type="spellEnd"/>
       </w:hyperlink>
     </w:p>
     <w:p>
@@ -2964,21 +2839,7 @@
         <w:rPr>
           <w:lang w:eastAsia="zh-CN"/>
         </w:rPr>
-        <w:t>Официальный сайт ГУП РК "</w:t>
-      </w:r>
-      <w:proofErr w:type="spellStart"/>
-      <w:r>
-        <w:rPr>
-          <w:lang w:eastAsia="zh-CN"/>
-        </w:rPr>
-        <w:t>Карелавтотранс</w:t>
-      </w:r>
-      <w:proofErr w:type="spellEnd"/>
-      <w:r>
-        <w:rPr>
-          <w:lang w:eastAsia="zh-CN"/>
-        </w:rPr>
-        <w:t>"</w:t>
+        <w:t>Официальный сайт ГУП РК "Карелавтотранс"</w:t>
       </w:r>
       <w:r>
         <w:rPr>
@@ -3074,16 +2935,8 @@
         <w:rPr>
           <w:lang w:eastAsia="zh-CN"/>
         </w:rPr>
-        <w:t xml:space="preserve"> (ОГРН </w:t>
-      </w:r>
-      <w:proofErr w:type="spellStart"/>
-      <w:r>
-        <w:rPr>
-          <w:lang w:eastAsia="zh-CN"/>
-        </w:rPr>
-        <w:t>Карелавтотранса</w:t>
-      </w:r>
-      <w:proofErr w:type="spellEnd"/>
+        <w:t xml:space="preserve"> (ОГРН Карелавтотранса</w:t>
+      </w:r>
       <w:r>
         <w:rPr>
           <w:lang w:eastAsia="zh-CN"/>
@@ -3152,7 +3005,7 @@
       <w:pPr>
         <w:pStyle w:val="a5"/>
       </w:pPr>
-      <w:bookmarkStart w:id="6" w:name="_Toc192811415"/>
+      <w:bookmarkStart w:id="6" w:name="_Toc192812436"/>
       <w:r>
         <w:lastRenderedPageBreak/>
         <w:t>Лабораторная работа №2 - Создание каталога ИТ-Сервисов</w:t>
@@ -3174,7 +3027,7 @@
           <w:numId w:val="20"/>
         </w:numPr>
       </w:pPr>
-      <w:bookmarkStart w:id="7" w:name="_Toc192811416"/>
+      <w:bookmarkStart w:id="7" w:name="_Toc192812437"/>
       <w:r>
         <w:t>Разделение</w:t>
       </w:r>
@@ -3286,7 +3139,7 @@
       <w:pPr>
         <w:pStyle w:val="1"/>
       </w:pPr>
-      <w:bookmarkStart w:id="8" w:name="_Toc192811417"/>
+      <w:bookmarkStart w:id="8" w:name="_Toc192812438"/>
       <w:r>
         <w:t>Каталог ИТ-сервисов</w:t>
       </w:r>
@@ -3818,12 +3671,8 @@
     <w:p>
       <w:pPr>
         <w:pStyle w:val="1"/>
-        <w:numPr>
-          <w:ilvl w:val="0"/>
-          <w:numId w:val="0"/>
-        </w:numPr>
-        <w:ind w:left="360" w:hanging="360"/>
-      </w:pPr>
+      </w:pPr>
+      <w:bookmarkStart w:id="9" w:name="_Toc192812439"/>
       <w:r>
         <w:t>Источники</w:t>
       </w:r>
@@ -3836,6 +3685,7 @@
       <w:r>
         <w:t>информации</w:t>
       </w:r>
+      <w:bookmarkEnd w:id="9"/>
     </w:p>
     <w:p>
       <w:pPr>
@@ -3853,21 +3703,7 @@
           <w:lang w:eastAsia="zh-CN"/>
         </w:rPr>
         <w:lastRenderedPageBreak/>
-        <w:t>Правила ГУП РК "</w:t>
-      </w:r>
-      <w:proofErr w:type="spellStart"/>
-      <w:r>
-        <w:rPr>
-          <w:lang w:eastAsia="zh-CN"/>
-        </w:rPr>
-        <w:t>Карелавтотранс</w:t>
-      </w:r>
-      <w:proofErr w:type="spellEnd"/>
-      <w:r>
-        <w:rPr>
-          <w:lang w:eastAsia="zh-CN"/>
-        </w:rPr>
-        <w:t>"</w:t>
+        <w:t>Правила ГУП РК "Карелавтотранс"</w:t>
       </w:r>
       <w:r>
         <w:rPr>
@@ -3899,23 +3735,7 @@
             <w:rStyle w:val="a8"/>
             <w:lang w:eastAsia="zh-CN"/>
           </w:rPr>
-          <w:t>Правила ГУП РК "</w:t>
-        </w:r>
-        <w:proofErr w:type="spellStart"/>
-        <w:r>
-          <w:rPr>
-            <w:rStyle w:val="a8"/>
-            <w:lang w:eastAsia="zh-CN"/>
-          </w:rPr>
-          <w:t>Карелавтотранс</w:t>
-        </w:r>
-        <w:proofErr w:type="spellEnd"/>
-        <w:r>
-          <w:rPr>
-            <w:rStyle w:val="a8"/>
-            <w:lang w:eastAsia="zh-CN"/>
-          </w:rPr>
-          <w:t>"</w:t>
+          <w:t>Правила ГУП РК "Карелавтотранс"</w:t>
         </w:r>
       </w:hyperlink>
     </w:p>
@@ -3934,16 +3754,8 @@
         <w:rPr>
           <w:lang w:eastAsia="zh-CN"/>
         </w:rPr>
-        <w:t>Правила ГУП РК "</w:t>
-      </w:r>
-      <w:proofErr w:type="spellStart"/>
-      <w:r>
-        <w:rPr>
-          <w:lang w:eastAsia="zh-CN"/>
-        </w:rPr>
-        <w:t>Карелавтотранс</w:t>
-      </w:r>
-      <w:proofErr w:type="spellEnd"/>
+        <w:t>Правила ГУП РК "Карелавтотранс</w:t>
+      </w:r>
       <w:r>
         <w:rPr>
           <w:lang w:eastAsia="zh-CN"/>
@@ -3992,23 +3804,7 @@
             <w:rStyle w:val="a8"/>
             <w:lang w:eastAsia="zh-CN"/>
           </w:rPr>
-          <w:t>Правила ГУП РК "</w:t>
-        </w:r>
-        <w:proofErr w:type="spellStart"/>
-        <w:r>
-          <w:rPr>
-            <w:rStyle w:val="a8"/>
-            <w:lang w:eastAsia="zh-CN"/>
-          </w:rPr>
-          <w:t>Карелавтотранс</w:t>
-        </w:r>
-        <w:proofErr w:type="spellEnd"/>
-        <w:r>
-          <w:rPr>
-            <w:rStyle w:val="a8"/>
-            <w:lang w:eastAsia="zh-CN"/>
-          </w:rPr>
-          <w:t>-Сервис"</w:t>
+          <w:t>Правила ГУП РК "Карелавтотранс-Сервис"</w:t>
         </w:r>
       </w:hyperlink>
     </w:p>
@@ -4078,19 +3874,7 @@
         <w:rPr>
           <w:lang w:eastAsia="zh-CN"/>
         </w:rPr>
-        <w:t xml:space="preserve">Правила пользования </w:t>
-      </w:r>
-      <w:r>
-        <w:rPr>
-          <w:lang w:eastAsia="zh-CN"/>
-        </w:rPr>
-        <w:t>услугами</w:t>
-      </w:r>
-      <w:r>
-        <w:rPr>
-          <w:lang w:eastAsia="zh-CN"/>
-        </w:rPr>
-        <w:t xml:space="preserve"> </w:t>
+        <w:t xml:space="preserve">Правила пользования услугами </w:t>
       </w:r>
       <w:r>
         <w:rPr>
@@ -4141,16 +3925,8 @@
         <w:rPr>
           <w:lang w:eastAsia="zh-CN"/>
         </w:rPr>
-        <w:t xml:space="preserve">Страхование пассажиров ГУП РК </w:t>
-      </w:r>
-      <w:proofErr w:type="spellStart"/>
-      <w:r>
-        <w:rPr>
-          <w:lang w:eastAsia="zh-CN"/>
-        </w:rPr>
-        <w:t>Карелавтотранс</w:t>
-      </w:r>
-      <w:proofErr w:type="spellEnd"/>
+        <w:t>Страхование пассажиров ГУП РК Карелавтотранс</w:t>
+      </w:r>
       <w:r>
         <w:rPr>
           <w:lang w:eastAsia="zh-CN"/>
@@ -4187,17 +3963,8 @@
             <w:rStyle w:val="a8"/>
             <w:lang w:eastAsia="zh-CN"/>
           </w:rPr>
-          <w:t xml:space="preserve">Страхование пассажиров ГУП РК </w:t>
+          <w:t>Страхование пассажиров ГУП РК Карелавтотранс</w:t>
         </w:r>
-        <w:proofErr w:type="spellStart"/>
-        <w:r>
-          <w:rPr>
-            <w:rStyle w:val="a8"/>
-            <w:lang w:eastAsia="zh-CN"/>
-          </w:rPr>
-          <w:t>Карелавтотранс</w:t>
-        </w:r>
-        <w:proofErr w:type="spellEnd"/>
       </w:hyperlink>
     </w:p>
     <w:p>
@@ -4215,27 +3982,13 @@
         <w:rPr>
           <w:lang w:eastAsia="zh-CN"/>
         </w:rPr>
-        <w:t xml:space="preserve">Страхование пассажиров ГУП РК </w:t>
-      </w:r>
-      <w:proofErr w:type="spellStart"/>
-      <w:r>
-        <w:rPr>
-          <w:lang w:eastAsia="zh-CN"/>
-        </w:rPr>
-        <w:t>Карелавтотранс</w:t>
-      </w:r>
-      <w:proofErr w:type="spellEnd"/>
-      <w:r>
-        <w:rPr>
-          <w:lang w:eastAsia="zh-CN"/>
-        </w:rPr>
-        <w:t>-Сервис</w:t>
-      </w:r>
-      <w:r>
-        <w:rPr>
-          <w:lang w:eastAsia="zh-CN"/>
-        </w:rPr>
-        <w:t xml:space="preserve"> </w:t>
+        <w:t>Страхование пассажиров ГУП РК Карелавтотранс</w:t>
+      </w:r>
+      <w:r>
+        <w:rPr>
+          <w:lang w:eastAsia="zh-CN"/>
+        </w:rPr>
+        <w:t xml:space="preserve">-Сервис </w:t>
       </w:r>
       <w:r>
         <w:rPr>
@@ -4267,23 +4020,7 @@
             <w:rStyle w:val="a8"/>
             <w:lang w:eastAsia="zh-CN"/>
           </w:rPr>
-          <w:t xml:space="preserve">Страхование пассажиров ГУП РК </w:t>
-        </w:r>
-        <w:proofErr w:type="spellStart"/>
-        <w:r>
-          <w:rPr>
-            <w:rStyle w:val="a8"/>
-            <w:lang w:eastAsia="zh-CN"/>
-          </w:rPr>
-          <w:t>Карелавтотранс</w:t>
-        </w:r>
-        <w:proofErr w:type="spellEnd"/>
-        <w:r>
-          <w:rPr>
-            <w:rStyle w:val="a8"/>
-            <w:lang w:eastAsia="zh-CN"/>
-          </w:rPr>
-          <w:t>-Сервис</w:t>
+          <w:t>Страхование пассажиров ГУП РК Карелавтотранс-Сервис</w:t>
         </w:r>
       </w:hyperlink>
     </w:p>
@@ -4312,7 +4049,7 @@
       <w:pPr>
         <w:pStyle w:val="a5"/>
       </w:pPr>
-      <w:bookmarkStart w:id="9" w:name="_Toc192811418"/>
+      <w:bookmarkStart w:id="10" w:name="_Toc192812440"/>
       <w:r>
         <w:lastRenderedPageBreak/>
         <w:t xml:space="preserve">Лабораторная </w:t>
@@ -4323,7 +4060,310 @@
       <w:r>
         <w:t>№3 - Создание SLA и OLA</w:t>
       </w:r>
-      <w:bookmarkEnd w:id="9"/>
+      <w:bookmarkEnd w:id="10"/>
+    </w:p>
+    <w:p>
+      <w:pPr>
+        <w:rPr>
+          <w:lang w:eastAsia="zh-CN"/>
+        </w:rPr>
+      </w:pPr>
+    </w:p>
+    <w:p>
+      <w:pPr>
+        <w:pStyle w:val="1"/>
+        <w:numPr>
+          <w:ilvl w:val="0"/>
+          <w:numId w:val="30"/>
+        </w:numPr>
+      </w:pPr>
+      <w:r>
+        <w:t>Определение предоставляемого сервиса</w:t>
+      </w:r>
+    </w:p>
+    <w:p>
+      <w:pPr>
+        <w:pStyle w:val="a4"/>
+        <w:rPr>
+          <w:lang w:eastAsia="zh-CN"/>
+        </w:rPr>
+      </w:pPr>
+      <w:r>
+        <w:rPr>
+          <w:lang w:eastAsia="zh-CN"/>
+        </w:rPr>
+        <w:t>Сервис: Система продажи билетов и обработки платежей</w:t>
+      </w:r>
+    </w:p>
+    <w:p>
+      <w:pPr>
+        <w:pStyle w:val="a4"/>
+        <w:rPr>
+          <w:lang w:eastAsia="zh-CN"/>
+        </w:rPr>
+      </w:pPr>
+      <w:r>
+        <w:rPr>
+          <w:lang w:eastAsia="zh-CN"/>
+        </w:rPr>
+        <w:t>Поставщик услуги: ИТ-отдел ГУП РК "Карелавтотранс"</w:t>
+      </w:r>
+    </w:p>
+    <w:p>
+      <w:pPr>
+        <w:pStyle w:val="a4"/>
+        <w:rPr>
+          <w:lang w:eastAsia="zh-CN"/>
+        </w:rPr>
+      </w:pPr>
+      <w:r>
+        <w:rPr>
+          <w:lang w:eastAsia="zh-CN"/>
+        </w:rPr>
+        <w:t xml:space="preserve">Потребители услуги: </w:t>
+      </w:r>
+      <w:r>
+        <w:rPr>
+          <w:lang w:eastAsia="zh-CN"/>
+        </w:rPr>
+        <w:t>Операторы касс</w:t>
+      </w:r>
+      <w:r>
+        <w:rPr>
+          <w:lang w:eastAsia="zh-CN"/>
+        </w:rPr>
+        <w:t xml:space="preserve"> автовокзалов,</w:t>
+      </w:r>
+      <w:r>
+        <w:rPr>
+          <w:lang w:eastAsia="zh-CN"/>
+        </w:rPr>
+        <w:t xml:space="preserve"> кондукторы,</w:t>
+      </w:r>
+      <w:r>
+        <w:rPr>
+          <w:lang w:eastAsia="zh-CN"/>
+        </w:rPr>
+        <w:t xml:space="preserve"> операторы </w:t>
+      </w:r>
+      <w:r>
+        <w:rPr>
+          <w:lang w:eastAsia="zh-CN"/>
+        </w:rPr>
+        <w:t>колл-центра</w:t>
+      </w:r>
+      <w:r>
+        <w:rPr>
+          <w:lang w:eastAsia="zh-CN"/>
+        </w:rPr>
+        <w:t>, пассажиры (онлайн-продажа билетов)</w:t>
+      </w:r>
+    </w:p>
+    <w:p>
+      <w:pPr>
+        <w:pStyle w:val="a4"/>
+        <w:rPr>
+          <w:lang w:eastAsia="zh-CN"/>
+        </w:rPr>
+      </w:pPr>
+      <w:r>
+        <w:rPr>
+          <w:lang w:eastAsia="zh-CN"/>
+        </w:rPr>
+        <w:t>Срок действия соглашения: 1 го</w:t>
+      </w:r>
+      <w:r>
+        <w:rPr>
+          <w:lang w:eastAsia="zh-CN"/>
+        </w:rPr>
+        <w:t>д с возможностью продления. Регламентирует работу сервиса для всех сторон и участников процесса. За счёт этого обеспечивается пересмотр и улучшение условий работы сервиса в моменты переподписания.</w:t>
+      </w:r>
+    </w:p>
+    <w:p>
+      <w:pPr>
+        <w:rPr>
+          <w:lang w:eastAsia="zh-CN"/>
+        </w:rPr>
+      </w:pPr>
+    </w:p>
+    <w:p>
+      <w:pPr>
+        <w:pStyle w:val="1"/>
+      </w:pPr>
+      <w:r>
+        <w:t>Время работы сервиса</w:t>
+      </w:r>
+    </w:p>
+    <w:p>
+      <w:pPr>
+        <w:pStyle w:val="a4"/>
+      </w:pPr>
+      <w:r>
+        <w:t xml:space="preserve">Доступность сервиса: </w:t>
+      </w:r>
+      <w:r>
+        <w:t>05:00 – 22:00 (</w:t>
+      </w:r>
+      <w:r>
+        <w:t>Часы работы автовокзала Петрозаводска)</w:t>
+      </w:r>
+      <w:r>
+        <w:t xml:space="preserve"> </w:t>
+      </w:r>
+    </w:p>
+    <w:p>
+      <w:pPr>
+        <w:pStyle w:val="a4"/>
+      </w:pPr>
+      <w:r>
+        <w:t xml:space="preserve">Обслуживание и модернизация: </w:t>
+      </w:r>
+      <w:r>
+        <w:t>Онлайн-продажи работают 24/7, но в ночное время</w:t>
+      </w:r>
+      <w:r>
+        <w:t xml:space="preserve"> </w:t>
+      </w:r>
+      <w:r>
+        <w:t>возможны профилактические работы</w:t>
+      </w:r>
+      <w:r>
+        <w:t xml:space="preserve"> и недоступность сервиса</w:t>
+      </w:r>
+    </w:p>
+    <w:p>
+      <w:pPr>
+        <w:pStyle w:val="a4"/>
+      </w:pPr>
+      <w:r>
+        <w:t>Техническая поддержка:</w:t>
+      </w:r>
+      <w:r>
+        <w:t xml:space="preserve"> д</w:t>
+      </w:r>
+      <w:r>
+        <w:t>оступна с 08:00 до 22:00 ежедневно</w:t>
+      </w:r>
+      <w:r>
+        <w:t>, при критических сбоях возможен вызов дежурного состава в любое время</w:t>
+      </w:r>
+    </w:p>
+    <w:p>
+      <w:pPr>
+        <w:spacing w:after="160" w:line="259" w:lineRule="auto"/>
+        <w:jc w:val="left"/>
+      </w:pPr>
+    </w:p>
+    <w:p>
+      <w:pPr>
+        <w:pStyle w:val="1"/>
+      </w:pPr>
+      <w:r>
+        <w:t>Пользователи и оборудование</w:t>
+      </w:r>
+    </w:p>
+    <w:p>
+      <w:pPr>
+        <w:pStyle w:val="a4"/>
+      </w:pPr>
+      <w:r>
+        <w:t xml:space="preserve">Пункты продаж: </w:t>
+      </w:r>
+      <w:r>
+        <w:t>а</w:t>
+      </w:r>
+      <w:r>
+        <w:t xml:space="preserve">втовокзалы и терминалы самообслуживания в различных населённых </w:t>
+      </w:r>
+      <w:r>
+        <w:t xml:space="preserve">пунктах </w:t>
+      </w:r>
+    </w:p>
+    <w:p>
+      <w:pPr>
+        <w:pStyle w:val="a4"/>
+      </w:pPr>
+      <w:r>
+        <w:t>Терминалы:</w:t>
+      </w:r>
+      <w:r>
+        <w:t xml:space="preserve"> у</w:t>
+      </w:r>
+      <w:r>
+        <w:t>читываются терминалы в кассах</w:t>
+      </w:r>
+      <w:r>
+        <w:t xml:space="preserve"> </w:t>
+      </w:r>
+      <w:r>
+        <w:t xml:space="preserve">автовокзалов </w:t>
+      </w:r>
+      <w:r>
+        <w:t>и</w:t>
+      </w:r>
+      <w:r>
+        <w:t xml:space="preserve"> автобусах</w:t>
+      </w:r>
+      <w:r>
+        <w:t>. В день проводится приблизительно 1</w:t>
+      </w:r>
+      <w:r>
+        <w:t>0</w:t>
+      </w:r>
+      <w:r>
+        <w:t xml:space="preserve">0 пригородных рейсов и 65 междугородних. Ориентировочное количество терминалов: 200 штук </w:t>
+      </w:r>
+    </w:p>
+    <w:p>
+      <w:pPr>
+        <w:pStyle w:val="a4"/>
+      </w:pPr>
+      <w:r>
+        <w:t>Количество пользователей</w:t>
+      </w:r>
+      <w:r>
+        <w:t xml:space="preserve">: </w:t>
+      </w:r>
+      <w:r>
+        <w:t>По анализу пассажиропотока в среднем на рейсе выходит 40 пассажиров. До 8000 пользователей в день</w:t>
+      </w:r>
+    </w:p>
+    <w:p>
+      <w:pPr>
+        <w:pStyle w:val="a4"/>
+      </w:pPr>
+      <w:r>
+        <w:lastRenderedPageBreak/>
+        <w:t xml:space="preserve">Серверное оборудование: </w:t>
+      </w:r>
+      <w:r>
+        <w:t>2</w:t>
+      </w:r>
+      <w:r>
+        <w:t xml:space="preserve"> выделенных сервера с балансировкой нагрузки</w:t>
+      </w:r>
+    </w:p>
+    <w:p>
+      <w:pPr>
+        <w:spacing w:after="160" w:line="259" w:lineRule="auto"/>
+        <w:jc w:val="left"/>
+      </w:pPr>
+    </w:p>
+    <w:p>
+      <w:pPr>
+        <w:pStyle w:val="a5"/>
+      </w:pPr>
+      <w:bookmarkStart w:id="11" w:name="_Toc192812441"/>
+      <w:r>
+        <w:t xml:space="preserve">Лабораторная </w:t>
+      </w:r>
+      <w:r>
+        <w:t xml:space="preserve">работа </w:t>
+      </w:r>
+      <w:r>
+        <w:t>№4 - Создание базы конфигурационных единиц CMDB</w:t>
+      </w:r>
+      <w:bookmarkEnd w:id="11"/>
     </w:p>
     <w:p>
       <w:pPr>
@@ -4351,46 +4391,7 @@
       <w:pPr>
         <w:pStyle w:val="a5"/>
       </w:pPr>
-      <w:bookmarkStart w:id="10" w:name="_Toc192811419"/>
-      <w:r>
-        <w:lastRenderedPageBreak/>
-        <w:t xml:space="preserve">Лабораторная </w:t>
-      </w:r>
-      <w:r>
-        <w:t xml:space="preserve">работа </w:t>
-      </w:r>
-      <w:r>
-        <w:t>№4 - Создание базы конфигурационных единиц CMDB</w:t>
-      </w:r>
-      <w:bookmarkEnd w:id="10"/>
-    </w:p>
-    <w:p>
-      <w:pPr>
-        <w:rPr>
-          <w:lang w:eastAsia="zh-CN"/>
-        </w:rPr>
-      </w:pPr>
-    </w:p>
-    <w:p>
-      <w:pPr>
-        <w:spacing w:after="160" w:line="259" w:lineRule="auto"/>
-        <w:jc w:val="left"/>
-        <w:rPr>
-          <w:rFonts w:eastAsiaTheme="minorEastAsia"/>
-          <w:sz w:val="40"/>
-          <w:szCs w:val="32"/>
-          <w:lang w:eastAsia="zh-CN"/>
-        </w:rPr>
-      </w:pPr>
-      <w:r>
-        <w:br w:type="page"/>
-      </w:r>
-    </w:p>
-    <w:p>
-      <w:pPr>
-        <w:pStyle w:val="a5"/>
-      </w:pPr>
-      <w:bookmarkStart w:id="11" w:name="_Toc192811420"/>
+      <w:bookmarkStart w:id="12" w:name="_Toc192812442"/>
       <w:r>
         <w:lastRenderedPageBreak/>
         <w:t>Лабораторная</w:t>
@@ -4401,7 +4402,7 @@
       <w:r>
         <w:t xml:space="preserve"> №5 - Описание процесса управления инцидентами</w:t>
       </w:r>
-      <w:bookmarkEnd w:id="11"/>
+      <w:bookmarkEnd w:id="12"/>
     </w:p>
     <w:p>
       <w:pPr>
@@ -4461,6 +4462,95 @@
 <file path=word/numbering.xml><?xml version="1.0" encoding="utf-8"?>
 <w:numbering xmlns:wpc="http://schemas.microsoft.com/office/word/2010/wordprocessingCanvas" xmlns:cx="http://schemas.microsoft.com/office/drawing/2014/chartex" xmlns:cx1="http://schemas.microsoft.com/office/drawing/2015/9/8/chartex" xmlns:cx2="http://schemas.microsoft.com/office/drawing/2015/10/21/chartex" xmlns:cx3="http://schemas.microsoft.com/office/drawing/2016/5/9/chartex" xmlns:cx4="http://schemas.microsoft.com/office/drawing/2016/5/10/chartex" xmlns:cx5="http://schemas.microsoft.com/office/drawing/2016/5/11/chartex" xmlns:cx6="http://schemas.microsoft.com/office/drawing/2016/5/12/chartex" xmlns:cx7="http://schemas.microsoft.com/office/drawing/2016/5/13/chartex" xmlns:cx8="http://schemas.microsoft.com/office/drawing/2016/5/14/chartex" xmlns:mc="http://schemas.openxmlformats.org/markup-compatibility/2006" xmlns:aink="http://schemas.microsoft.com/office/drawing/2016/ink" xmlns:am3d="http://schemas.microsoft.com/office/drawing/2017/model3d" xmlns:o="urn:schemas-microsoft-com:office:office" xmlns:r="http://schemas.openxmlformats.org/officeDocument/2006/relationships" xmlns:m="http://schemas.openxmlformats.org/officeDocument/2006/math" xmlns:v="urn:schemas-microsoft-com:vml" xmlns:wp14="http://schemas.microsoft.com/office/word/2010/wordprocessingDrawing" xmlns:wp="http://schemas.openxmlformats.org/drawingml/2006/wordprocessingDrawing" xmlns:w10="urn:schemas-microsoft-com:office:word" xmlns:w="http://schemas.openxmlformats.org/wordprocessingml/2006/main" xmlns:w14="http://schemas.microsoft.com/office/word/2010/wordml" xmlns:w15="http://schemas.microsoft.com/office/word/2012/wordml" xmlns:w16cex="http://schemas.microsoft.com/office/word/2018/wordml/cex" xmlns:w16cid="http://schemas.microsoft.com/office/word/2016/wordml/cid" xmlns:w16="http://schemas.microsoft.com/office/word/2018/wordml" xmlns:w16sdtdh="http://schemas.microsoft.com/office/word/2020/wordml/sdtdatahash" xmlns:w16se="http://schemas.microsoft.com/office/word/2015/wordml/symex" xmlns:wpg="http://schemas.microsoft.com/office/word/2010/wordprocessingGroup" xmlns:wpi="http://schemas.microsoft.com/office/word/2010/wordprocessingInk" xmlns:wne="http://schemas.microsoft.com/office/word/2006/wordml" xmlns:wps="http://schemas.microsoft.com/office/word/2010/wordprocessingShape" mc:Ignorable="w14 w15 w16se w16cid w16 w16cex w16sdtdh wp14">
   <w:abstractNum w:abstractNumId="0" w15:restartNumberingAfterBreak="0">
+    <w:nsid w:val="04207CBA"/>
+    <w:multiLevelType w:val="multilevel"/>
+    <w:tmpl w:val="6712B0EA"/>
+    <w:lvl w:ilvl="0">
+      <w:start w:val="1"/>
+      <w:numFmt w:val="decimal"/>
+      <w:lvlText w:val="%1."/>
+      <w:lvlJc w:val="left"/>
+      <w:pPr>
+        <w:ind w:left="360" w:hanging="360"/>
+      </w:pPr>
+    </w:lvl>
+    <w:lvl w:ilvl="1">
+      <w:start w:val="1"/>
+      <w:numFmt w:val="decimal"/>
+      <w:lvlText w:val="%1.%2."/>
+      <w:lvlJc w:val="left"/>
+      <w:pPr>
+        <w:ind w:left="792" w:hanging="432"/>
+      </w:pPr>
+    </w:lvl>
+    <w:lvl w:ilvl="2">
+      <w:start w:val="1"/>
+      <w:numFmt w:val="upperLetter"/>
+      <w:lvlText w:val="%3."/>
+      <w:lvlJc w:val="left"/>
+      <w:pPr>
+        <w:ind w:left="1224" w:hanging="504"/>
+      </w:pPr>
+      <w:rPr>
+        <w:rFonts w:hint="default"/>
+      </w:rPr>
+    </w:lvl>
+    <w:lvl w:ilvl="3">
+      <w:start w:val="1"/>
+      <w:numFmt w:val="decimal"/>
+      <w:lvlText w:val="%1.%2.%3.%4."/>
+      <w:lvlJc w:val="left"/>
+      <w:pPr>
+        <w:ind w:left="1728" w:hanging="648"/>
+      </w:pPr>
+    </w:lvl>
+    <w:lvl w:ilvl="4">
+      <w:start w:val="1"/>
+      <w:numFmt w:val="decimal"/>
+      <w:lvlText w:val="%1.%2.%3.%4.%5."/>
+      <w:lvlJc w:val="left"/>
+      <w:pPr>
+        <w:ind w:left="2232" w:hanging="792"/>
+      </w:pPr>
+    </w:lvl>
+    <w:lvl w:ilvl="5">
+      <w:start w:val="1"/>
+      <w:numFmt w:val="decimal"/>
+      <w:lvlText w:val="%1.%2.%3.%4.%5.%6."/>
+      <w:lvlJc w:val="left"/>
+      <w:pPr>
+        <w:ind w:left="2736" w:hanging="936"/>
+      </w:pPr>
+    </w:lvl>
+    <w:lvl w:ilvl="6">
+      <w:start w:val="1"/>
+      <w:numFmt w:val="decimal"/>
+      <w:lvlText w:val="%1.%2.%3.%4.%5.%6.%7."/>
+      <w:lvlJc w:val="left"/>
+      <w:pPr>
+        <w:ind w:left="3240" w:hanging="1080"/>
+      </w:pPr>
+    </w:lvl>
+    <w:lvl w:ilvl="7">
+      <w:start w:val="1"/>
+      <w:numFmt w:val="decimal"/>
+      <w:lvlText w:val="%1.%2.%3.%4.%5.%6.%7.%8."/>
+      <w:lvlJc w:val="left"/>
+      <w:pPr>
+        <w:ind w:left="3744" w:hanging="1224"/>
+      </w:pPr>
+    </w:lvl>
+    <w:lvl w:ilvl="8">
+      <w:start w:val="1"/>
+      <w:numFmt w:val="decimal"/>
+      <w:lvlText w:val="%1.%2.%3.%4.%5.%6.%7.%8.%9."/>
+      <w:lvlJc w:val="left"/>
+      <w:pPr>
+        <w:ind w:left="4320" w:hanging="1440"/>
+      </w:pPr>
+    </w:lvl>
+  </w:abstractNum>
+  <w:abstractNum w:abstractNumId="1" w15:restartNumberingAfterBreak="0">
     <w:nsid w:val="06407363"/>
     <w:multiLevelType w:val="hybridMultilevel"/>
     <w:tmpl w:val="D1BEE520"/>
@@ -4546,7 +4636,7 @@
       </w:pPr>
     </w:lvl>
   </w:abstractNum>
-  <w:abstractNum w:abstractNumId="1" w15:restartNumberingAfterBreak="0">
+  <w:abstractNum w:abstractNumId="2" w15:restartNumberingAfterBreak="0">
     <w:nsid w:val="0BD10FAA"/>
     <w:multiLevelType w:val="hybridMultilevel"/>
     <w:tmpl w:val="F280D5A0"/>
@@ -4635,7 +4725,96 @@
       </w:pPr>
     </w:lvl>
   </w:abstractNum>
-  <w:abstractNum w:abstractNumId="2" w15:restartNumberingAfterBreak="0">
+  <w:abstractNum w:abstractNumId="3" w15:restartNumberingAfterBreak="0">
+    <w:nsid w:val="0DF6532B"/>
+    <w:multiLevelType w:val="multilevel"/>
+    <w:tmpl w:val="CA9674D8"/>
+    <w:lvl w:ilvl="0">
+      <w:start w:val="1"/>
+      <w:numFmt w:val="decimal"/>
+      <w:lvlText w:val="%1."/>
+      <w:lvlJc w:val="left"/>
+      <w:pPr>
+        <w:ind w:left="360" w:hanging="360"/>
+      </w:pPr>
+    </w:lvl>
+    <w:lvl w:ilvl="1">
+      <w:start w:val="1"/>
+      <w:numFmt w:val="decimal"/>
+      <w:lvlText w:val="%1.%2."/>
+      <w:lvlJc w:val="left"/>
+      <w:pPr>
+        <w:ind w:left="792" w:hanging="432"/>
+      </w:pPr>
+    </w:lvl>
+    <w:lvl w:ilvl="2">
+      <w:start w:val="1"/>
+      <w:numFmt w:val="upperLetter"/>
+      <w:lvlText w:val="%3."/>
+      <w:lvlJc w:val="left"/>
+      <w:pPr>
+        <w:ind w:left="1224" w:hanging="504"/>
+      </w:pPr>
+      <w:rPr>
+        <w:rFonts w:hint="default"/>
+      </w:rPr>
+    </w:lvl>
+    <w:lvl w:ilvl="3">
+      <w:start w:val="1"/>
+      <w:numFmt w:val="decimal"/>
+      <w:lvlText w:val="%1.%2.%3.%4."/>
+      <w:lvlJc w:val="left"/>
+      <w:pPr>
+        <w:ind w:left="1728" w:hanging="648"/>
+      </w:pPr>
+    </w:lvl>
+    <w:lvl w:ilvl="4">
+      <w:start w:val="1"/>
+      <w:numFmt w:val="decimal"/>
+      <w:lvlText w:val="%1.%2.%3.%4.%5."/>
+      <w:lvlJc w:val="left"/>
+      <w:pPr>
+        <w:ind w:left="2232" w:hanging="792"/>
+      </w:pPr>
+    </w:lvl>
+    <w:lvl w:ilvl="5">
+      <w:start w:val="1"/>
+      <w:numFmt w:val="decimal"/>
+      <w:lvlText w:val="%1.%2.%3.%4.%5.%6."/>
+      <w:lvlJc w:val="left"/>
+      <w:pPr>
+        <w:ind w:left="2736" w:hanging="936"/>
+      </w:pPr>
+    </w:lvl>
+    <w:lvl w:ilvl="6">
+      <w:start w:val="1"/>
+      <w:numFmt w:val="decimal"/>
+      <w:lvlText w:val="%1.%2.%3.%4.%5.%6.%7."/>
+      <w:lvlJc w:val="left"/>
+      <w:pPr>
+        <w:ind w:left="3240" w:hanging="1080"/>
+      </w:pPr>
+    </w:lvl>
+    <w:lvl w:ilvl="7">
+      <w:start w:val="1"/>
+      <w:numFmt w:val="decimal"/>
+      <w:lvlText w:val="%1.%2.%3.%4.%5.%6.%7.%8."/>
+      <w:lvlJc w:val="left"/>
+      <w:pPr>
+        <w:ind w:left="3744" w:hanging="1224"/>
+      </w:pPr>
+    </w:lvl>
+    <w:lvl w:ilvl="8">
+      <w:start w:val="1"/>
+      <w:numFmt w:val="decimal"/>
+      <w:lvlText w:val="%1.%2.%3.%4.%5.%6.%7.%8.%9."/>
+      <w:lvlJc w:val="left"/>
+      <w:pPr>
+        <w:ind w:left="4320" w:hanging="1440"/>
+      </w:pPr>
+    </w:lvl>
+  </w:abstractNum>
+  <w:abstractNum w:abstractNumId="4" w15:restartNumberingAfterBreak="0">
     <w:nsid w:val="128E7D05"/>
     <w:multiLevelType w:val="hybridMultilevel"/>
     <w:tmpl w:val="1D1C1BB6"/>
@@ -4748,7 +4927,7 @@
       </w:rPr>
     </w:lvl>
   </w:abstractNum>
-  <w:abstractNum w:abstractNumId="3" w15:restartNumberingAfterBreak="0">
+  <w:abstractNum w:abstractNumId="5" w15:restartNumberingAfterBreak="0">
     <w:nsid w:val="175A0542"/>
     <w:multiLevelType w:val="hybridMultilevel"/>
     <w:tmpl w:val="CF2C6F40"/>
@@ -4834,7 +5013,120 @@
       </w:pPr>
     </w:lvl>
   </w:abstractNum>
-  <w:abstractNum w:abstractNumId="4" w15:restartNumberingAfterBreak="0">
+  <w:abstractNum w:abstractNumId="6" w15:restartNumberingAfterBreak="0">
+    <w:nsid w:val="18EB25C8"/>
+    <w:multiLevelType w:val="multilevel"/>
+    <w:tmpl w:val="3EC80E38"/>
+    <w:lvl w:ilvl="0">
+      <w:start w:val="1"/>
+      <w:numFmt w:val="decimal"/>
+      <w:lvlText w:val="%1."/>
+      <w:lvlJc w:val="left"/>
+      <w:pPr>
+        <w:ind w:left="360" w:hanging="360"/>
+      </w:pPr>
+      <w:rPr>
+        <w:u w:val="none"/>
+      </w:rPr>
+    </w:lvl>
+    <w:lvl w:ilvl="1">
+      <w:start w:val="1"/>
+      <w:numFmt w:val="lowerLetter"/>
+      <w:lvlText w:val="%2."/>
+      <w:lvlJc w:val="left"/>
+      <w:pPr>
+        <w:ind w:left="1080" w:hanging="360"/>
+      </w:pPr>
+      <w:rPr>
+        <w:u w:val="none"/>
+      </w:rPr>
+    </w:lvl>
+    <w:lvl w:ilvl="2">
+      <w:start w:val="1"/>
+      <w:numFmt w:val="lowerRoman"/>
+      <w:lvlText w:val="%3."/>
+      <w:lvlJc w:val="left"/>
+      <w:pPr>
+        <w:ind w:left="1800" w:hanging="360"/>
+      </w:pPr>
+      <w:rPr>
+        <w:u w:val="none"/>
+      </w:rPr>
+    </w:lvl>
+    <w:lvl w:ilvl="3">
+      <w:start w:val="1"/>
+      <w:numFmt w:val="decimal"/>
+      <w:lvlText w:val="%4."/>
+      <w:lvlJc w:val="left"/>
+      <w:pPr>
+        <w:ind w:left="2520" w:hanging="360"/>
+      </w:pPr>
+      <w:rPr>
+        <w:u w:val="none"/>
+      </w:rPr>
+    </w:lvl>
+    <w:lvl w:ilvl="4">
+      <w:start w:val="1"/>
+      <w:numFmt w:val="lowerLetter"/>
+      <w:lvlText w:val="%5."/>
+      <w:lvlJc w:val="left"/>
+      <w:pPr>
+        <w:ind w:left="3240" w:hanging="360"/>
+      </w:pPr>
+      <w:rPr>
+        <w:u w:val="none"/>
+      </w:rPr>
+    </w:lvl>
+    <w:lvl w:ilvl="5">
+      <w:start w:val="1"/>
+      <w:numFmt w:val="lowerRoman"/>
+      <w:lvlText w:val="%6."/>
+      <w:lvlJc w:val="left"/>
+      <w:pPr>
+        <w:ind w:left="3960" w:hanging="360"/>
+      </w:pPr>
+      <w:rPr>
+        <w:u w:val="none"/>
+      </w:rPr>
+    </w:lvl>
+    <w:lvl w:ilvl="6">
+      <w:start w:val="1"/>
+      <w:numFmt w:val="decimal"/>
+      <w:lvlText w:val="%7."/>
+      <w:lvlJc w:val="left"/>
+      <w:pPr>
+        <w:ind w:left="4680" w:hanging="360"/>
+      </w:pPr>
+      <w:rPr>
+        <w:u w:val="none"/>
+      </w:rPr>
+    </w:lvl>
+    <w:lvl w:ilvl="7">
+      <w:start w:val="1"/>
+      <w:numFmt w:val="lowerLetter"/>
+      <w:lvlText w:val="%8."/>
+      <w:lvlJc w:val="left"/>
+      <w:pPr>
+        <w:ind w:left="5400" w:hanging="360"/>
+      </w:pPr>
+      <w:rPr>
+        <w:u w:val="none"/>
+      </w:rPr>
+    </w:lvl>
+    <w:lvl w:ilvl="8">
+      <w:start w:val="1"/>
+      <w:numFmt w:val="lowerRoman"/>
+      <w:lvlText w:val="%9."/>
+      <w:lvlJc w:val="left"/>
+      <w:pPr>
+        <w:ind w:left="6120" w:hanging="360"/>
+      </w:pPr>
+      <w:rPr>
+        <w:u w:val="none"/>
+      </w:rPr>
+    </w:lvl>
+  </w:abstractNum>
+  <w:abstractNum w:abstractNumId="7" w15:restartNumberingAfterBreak="0">
     <w:nsid w:val="1EFF60C6"/>
     <w:multiLevelType w:val="hybridMultilevel"/>
     <w:tmpl w:val="94C49C86"/>
@@ -4923,7 +5215,7 @@
       </w:pPr>
     </w:lvl>
   </w:abstractNum>
-  <w:abstractNum w:abstractNumId="5" w15:restartNumberingAfterBreak="0">
+  <w:abstractNum w:abstractNumId="8" w15:restartNumberingAfterBreak="0">
     <w:nsid w:val="20D82722"/>
     <w:multiLevelType w:val="hybridMultilevel"/>
     <w:tmpl w:val="05B084A6"/>
@@ -5012,7 +5304,99 @@
       </w:pPr>
     </w:lvl>
   </w:abstractNum>
-  <w:abstractNum w:abstractNumId="6" w15:restartNumberingAfterBreak="0">
+  <w:abstractNum w:abstractNumId="9" w15:restartNumberingAfterBreak="0">
+    <w:nsid w:val="228158B3"/>
+    <w:multiLevelType w:val="multilevel"/>
+    <w:tmpl w:val="629429AA"/>
+    <w:lvl w:ilvl="0">
+      <w:start w:val="1"/>
+      <w:numFmt w:val="bullet"/>
+      <w:lvlText w:val=""/>
+      <w:lvlJc w:val="left"/>
+      <w:pPr>
+        <w:ind w:left="720" w:hanging="360"/>
+      </w:pPr>
+      <w:rPr>
+        <w:rFonts w:ascii="Symbol" w:hAnsi="Symbol" w:hint="default"/>
+      </w:rPr>
+    </w:lvl>
+    <w:lvl w:ilvl="1">
+      <w:start w:val="1"/>
+      <w:numFmt w:val="decimal"/>
+      <w:lvlText w:val="%1.%2."/>
+      <w:lvlJc w:val="left"/>
+      <w:pPr>
+        <w:ind w:left="1152" w:hanging="432"/>
+      </w:pPr>
+    </w:lvl>
+    <w:lvl w:ilvl="2">
+      <w:start w:val="1"/>
+      <w:numFmt w:val="bullet"/>
+      <w:lvlText w:val=""/>
+      <w:lvlJc w:val="left"/>
+      <w:pPr>
+        <w:ind w:left="1584" w:hanging="504"/>
+      </w:pPr>
+      <w:rPr>
+        <w:rFonts w:ascii="Symbol" w:hAnsi="Symbol" w:hint="default"/>
+      </w:rPr>
+    </w:lvl>
+    <w:lvl w:ilvl="3">
+      <w:start w:val="1"/>
+      <w:numFmt w:val="decimal"/>
+      <w:lvlText w:val="%1.%2.%3.%4."/>
+      <w:lvlJc w:val="left"/>
+      <w:pPr>
+        <w:ind w:left="2088" w:hanging="648"/>
+      </w:pPr>
+    </w:lvl>
+    <w:lvl w:ilvl="4">
+      <w:start w:val="1"/>
+      <w:numFmt w:val="decimal"/>
+      <w:lvlText w:val="%1.%2.%3.%4.%5."/>
+      <w:lvlJc w:val="left"/>
+      <w:pPr>
+        <w:ind w:left="2592" w:hanging="792"/>
+      </w:pPr>
+    </w:lvl>
+    <w:lvl w:ilvl="5">
+      <w:start w:val="1"/>
+      <w:numFmt w:val="decimal"/>
+      <w:lvlText w:val="%1.%2.%3.%4.%5.%6."/>
+      <w:lvlJc w:val="left"/>
+      <w:pPr>
+        <w:ind w:left="3096" w:hanging="936"/>
+      </w:pPr>
+    </w:lvl>
+    <w:lvl w:ilvl="6">
+      <w:start w:val="1"/>
+      <w:numFmt w:val="decimal"/>
+      <w:lvlText w:val="%1.%2.%3.%4.%5.%6.%7."/>
+      <w:lvlJc w:val="left"/>
+      <w:pPr>
+        <w:ind w:left="3600" w:hanging="1080"/>
+      </w:pPr>
+    </w:lvl>
+    <w:lvl w:ilvl="7">
+      <w:start w:val="1"/>
+      <w:numFmt w:val="decimal"/>
+      <w:lvlText w:val="%1.%2.%3.%4.%5.%6.%7.%8."/>
+      <w:lvlJc w:val="left"/>
+      <w:pPr>
+        <w:ind w:left="4104" w:hanging="1224"/>
+      </w:pPr>
+    </w:lvl>
+    <w:lvl w:ilvl="8">
+      <w:start w:val="1"/>
+      <w:numFmt w:val="decimal"/>
+      <w:lvlText w:val="%1.%2.%3.%4.%5.%6.%7.%8.%9."/>
+      <w:lvlJc w:val="left"/>
+      <w:pPr>
+        <w:ind w:left="4680" w:hanging="1440"/>
+      </w:pPr>
+    </w:lvl>
+  </w:abstractNum>
+  <w:abstractNum w:abstractNumId="10" w15:restartNumberingAfterBreak="0">
     <w:nsid w:val="275F29CE"/>
     <w:multiLevelType w:val="hybridMultilevel"/>
     <w:tmpl w:val="8B967F2A"/>
@@ -5101,7 +5485,7 @@
       </w:pPr>
     </w:lvl>
   </w:abstractNum>
-  <w:abstractNum w:abstractNumId="7" w15:restartNumberingAfterBreak="0">
+  <w:abstractNum w:abstractNumId="11" w15:restartNumberingAfterBreak="0">
     <w:nsid w:val="278554EE"/>
     <w:multiLevelType w:val="hybridMultilevel"/>
     <w:tmpl w:val="A5121E10"/>
@@ -5214,7 +5598,7 @@
       </w:rPr>
     </w:lvl>
   </w:abstractNum>
-  <w:abstractNum w:abstractNumId="8" w15:restartNumberingAfterBreak="0">
+  <w:abstractNum w:abstractNumId="12" w15:restartNumberingAfterBreak="0">
     <w:nsid w:val="2E7C146C"/>
     <w:multiLevelType w:val="hybridMultilevel"/>
     <w:tmpl w:val="596C1D56"/>
@@ -5327,7 +5711,7 @@
       </w:rPr>
     </w:lvl>
   </w:abstractNum>
-  <w:abstractNum w:abstractNumId="9" w15:restartNumberingAfterBreak="0">
+  <w:abstractNum w:abstractNumId="13" w15:restartNumberingAfterBreak="0">
     <w:nsid w:val="2F6F6EB2"/>
     <w:multiLevelType w:val="hybridMultilevel"/>
     <w:tmpl w:val="D5A0EA12"/>
@@ -5413,7 +5797,7 @@
       </w:pPr>
     </w:lvl>
   </w:abstractNum>
-  <w:abstractNum w:abstractNumId="10" w15:restartNumberingAfterBreak="0">
+  <w:abstractNum w:abstractNumId="14" w15:restartNumberingAfterBreak="0">
     <w:nsid w:val="31E859C4"/>
     <w:multiLevelType w:val="hybridMultilevel"/>
     <w:tmpl w:val="A59A9BD0"/>
@@ -5502,7 +5886,97 @@
       </w:pPr>
     </w:lvl>
   </w:abstractNum>
-  <w:abstractNum w:abstractNumId="11" w15:restartNumberingAfterBreak="0">
+  <w:abstractNum w:abstractNumId="15" w15:restartNumberingAfterBreak="0">
+    <w:nsid w:val="34DE5E4A"/>
+    <w:multiLevelType w:val="hybridMultilevel"/>
+    <w:tmpl w:val="D8B0722A"/>
+    <w:lvl w:ilvl="0" w:tplc="22520B74">
+      <w:start w:val="1"/>
+      <w:numFmt w:val="decimal"/>
+      <w:lvlText w:val="%1."/>
+      <w:lvlJc w:val="left"/>
+      <w:pPr>
+        <w:ind w:left="720" w:hanging="360"/>
+      </w:pPr>
+      <w:rPr>
+        <w:sz w:val="28"/>
+        <w:szCs w:val="28"/>
+      </w:rPr>
+    </w:lvl>
+    <w:lvl w:ilvl="1" w:tplc="04190019" w:tentative="1">
+      <w:start w:val="1"/>
+      <w:numFmt w:val="lowerLetter"/>
+      <w:lvlText w:val="%2."/>
+      <w:lvlJc w:val="left"/>
+      <w:pPr>
+        <w:ind w:left="1440" w:hanging="360"/>
+      </w:pPr>
+    </w:lvl>
+    <w:lvl w:ilvl="2" w:tplc="0419001B" w:tentative="1">
+      <w:start w:val="1"/>
+      <w:numFmt w:val="lowerRoman"/>
+      <w:lvlText w:val="%3."/>
+      <w:lvlJc w:val="right"/>
+      <w:pPr>
+        <w:ind w:left="2160" w:hanging="180"/>
+      </w:pPr>
+    </w:lvl>
+    <w:lvl w:ilvl="3" w:tplc="0419000F" w:tentative="1">
+      <w:start w:val="1"/>
+      <w:numFmt w:val="decimal"/>
+      <w:lvlText w:val="%4."/>
+      <w:lvlJc w:val="left"/>
+      <w:pPr>
+        <w:ind w:left="2880" w:hanging="360"/>
+      </w:pPr>
+    </w:lvl>
+    <w:lvl w:ilvl="4" w:tplc="04190019" w:tentative="1">
+      <w:start w:val="1"/>
+      <w:numFmt w:val="lowerLetter"/>
+      <w:lvlText w:val="%5."/>
+      <w:lvlJc w:val="left"/>
+      <w:pPr>
+        <w:ind w:left="3600" w:hanging="360"/>
+      </w:pPr>
+    </w:lvl>
+    <w:lvl w:ilvl="5" w:tplc="0419001B" w:tentative="1">
+      <w:start w:val="1"/>
+      <w:numFmt w:val="lowerRoman"/>
+      <w:lvlText w:val="%6."/>
+      <w:lvlJc w:val="right"/>
+      <w:pPr>
+        <w:ind w:left="4320" w:hanging="180"/>
+      </w:pPr>
+    </w:lvl>
+    <w:lvl w:ilvl="6" w:tplc="0419000F" w:tentative="1">
+      <w:start w:val="1"/>
+      <w:numFmt w:val="decimal"/>
+      <w:lvlText w:val="%7."/>
+      <w:lvlJc w:val="left"/>
+      <w:pPr>
+        <w:ind w:left="5040" w:hanging="360"/>
+      </w:pPr>
+    </w:lvl>
+    <w:lvl w:ilvl="7" w:tplc="04190019" w:tentative="1">
+      <w:start w:val="1"/>
+      <w:numFmt w:val="lowerLetter"/>
+      <w:lvlText w:val="%8."/>
+      <w:lvlJc w:val="left"/>
+      <w:pPr>
+        <w:ind w:left="5760" w:hanging="360"/>
+      </w:pPr>
+    </w:lvl>
+    <w:lvl w:ilvl="8" w:tplc="0419001B" w:tentative="1">
+      <w:start w:val="1"/>
+      <w:numFmt w:val="lowerRoman"/>
+      <w:lvlText w:val="%9."/>
+      <w:lvlJc w:val="right"/>
+      <w:pPr>
+        <w:ind w:left="6480" w:hanging="180"/>
+      </w:pPr>
+    </w:lvl>
+  </w:abstractNum>
+  <w:abstractNum w:abstractNumId="16" w15:restartNumberingAfterBreak="0">
     <w:nsid w:val="358A4019"/>
     <w:multiLevelType w:val="hybridMultilevel"/>
     <w:tmpl w:val="7A00E696"/>
@@ -5588,7 +6062,209 @@
       </w:pPr>
     </w:lvl>
   </w:abstractNum>
-  <w:abstractNum w:abstractNumId="12" w15:restartNumberingAfterBreak="0">
+  <w:abstractNum w:abstractNumId="17" w15:restartNumberingAfterBreak="0">
+    <w:nsid w:val="38321318"/>
+    <w:multiLevelType w:val="multilevel"/>
+    <w:tmpl w:val="1F3800CC"/>
+    <w:lvl w:ilvl="0">
+      <w:start w:val="1"/>
+      <w:numFmt w:val="decimal"/>
+      <w:lvlText w:val="%1."/>
+      <w:lvlJc w:val="left"/>
+      <w:pPr>
+        <w:ind w:left="360" w:hanging="360"/>
+      </w:pPr>
+    </w:lvl>
+    <w:lvl w:ilvl="1">
+      <w:start w:val="1"/>
+      <w:numFmt w:val="decimal"/>
+      <w:lvlText w:val="%1.%2."/>
+      <w:lvlJc w:val="left"/>
+      <w:pPr>
+        <w:ind w:left="792" w:hanging="432"/>
+      </w:pPr>
+    </w:lvl>
+    <w:lvl w:ilvl="2">
+      <w:start w:val="1"/>
+      <w:numFmt w:val="bullet"/>
+      <w:lvlText w:val=""/>
+      <w:lvlJc w:val="left"/>
+      <w:pPr>
+        <w:ind w:left="1224" w:hanging="504"/>
+      </w:pPr>
+      <w:rPr>
+        <w:rFonts w:ascii="Symbol" w:hAnsi="Symbol" w:hint="default"/>
+      </w:rPr>
+    </w:lvl>
+    <w:lvl w:ilvl="3">
+      <w:start w:val="1"/>
+      <w:numFmt w:val="decimal"/>
+      <w:lvlText w:val="%1.%2.%3.%4."/>
+      <w:lvlJc w:val="left"/>
+      <w:pPr>
+        <w:ind w:left="1728" w:hanging="648"/>
+      </w:pPr>
+    </w:lvl>
+    <w:lvl w:ilvl="4">
+      <w:start w:val="1"/>
+      <w:numFmt w:val="decimal"/>
+      <w:lvlText w:val="%1.%2.%3.%4.%5."/>
+      <w:lvlJc w:val="left"/>
+      <w:pPr>
+        <w:ind w:left="2232" w:hanging="792"/>
+      </w:pPr>
+    </w:lvl>
+    <w:lvl w:ilvl="5">
+      <w:start w:val="1"/>
+      <w:numFmt w:val="decimal"/>
+      <w:lvlText w:val="%1.%2.%3.%4.%5.%6."/>
+      <w:lvlJc w:val="left"/>
+      <w:pPr>
+        <w:ind w:left="2736" w:hanging="936"/>
+      </w:pPr>
+    </w:lvl>
+    <w:lvl w:ilvl="6">
+      <w:start w:val="1"/>
+      <w:numFmt w:val="decimal"/>
+      <w:lvlText w:val="%1.%2.%3.%4.%5.%6.%7."/>
+      <w:lvlJc w:val="left"/>
+      <w:pPr>
+        <w:ind w:left="3240" w:hanging="1080"/>
+      </w:pPr>
+    </w:lvl>
+    <w:lvl w:ilvl="7">
+      <w:start w:val="1"/>
+      <w:numFmt w:val="decimal"/>
+      <w:lvlText w:val="%1.%2.%3.%4.%5.%6.%7.%8."/>
+      <w:lvlJc w:val="left"/>
+      <w:pPr>
+        <w:ind w:left="3744" w:hanging="1224"/>
+      </w:pPr>
+    </w:lvl>
+    <w:lvl w:ilvl="8">
+      <w:start w:val="1"/>
+      <w:numFmt w:val="decimal"/>
+      <w:lvlText w:val="%1.%2.%3.%4.%5.%6.%7.%8.%9."/>
+      <w:lvlJc w:val="left"/>
+      <w:pPr>
+        <w:ind w:left="4320" w:hanging="1440"/>
+      </w:pPr>
+    </w:lvl>
+  </w:abstractNum>
+  <w:abstractNum w:abstractNumId="18" w15:restartNumberingAfterBreak="0">
+    <w:nsid w:val="3E7556E6"/>
+    <w:multiLevelType w:val="hybridMultilevel"/>
+    <w:tmpl w:val="19D8C03C"/>
+    <w:lvl w:ilvl="0" w:tplc="04190001">
+      <w:start w:val="1"/>
+      <w:numFmt w:val="bullet"/>
+      <w:lvlText w:val=""/>
+      <w:lvlJc w:val="left"/>
+      <w:pPr>
+        <w:ind w:left="720" w:hanging="360"/>
+      </w:pPr>
+      <w:rPr>
+        <w:rFonts w:ascii="Symbol" w:hAnsi="Symbol" w:hint="default"/>
+      </w:rPr>
+    </w:lvl>
+    <w:lvl w:ilvl="1" w:tplc="04190003" w:tentative="1">
+      <w:start w:val="1"/>
+      <w:numFmt w:val="bullet"/>
+      <w:lvlText w:val="o"/>
+      <w:lvlJc w:val="left"/>
+      <w:pPr>
+        <w:ind w:left="1440" w:hanging="360"/>
+      </w:pPr>
+      <w:rPr>
+        <w:rFonts w:ascii="Courier New" w:hAnsi="Courier New" w:cs="Courier New" w:hint="default"/>
+      </w:rPr>
+    </w:lvl>
+    <w:lvl w:ilvl="2" w:tplc="04190005" w:tentative="1">
+      <w:start w:val="1"/>
+      <w:numFmt w:val="bullet"/>
+      <w:lvlText w:val=""/>
+      <w:lvlJc w:val="left"/>
+      <w:pPr>
+        <w:ind w:left="2160" w:hanging="360"/>
+      </w:pPr>
+      <w:rPr>
+        <w:rFonts w:ascii="Wingdings" w:hAnsi="Wingdings" w:hint="default"/>
+      </w:rPr>
+    </w:lvl>
+    <w:lvl w:ilvl="3" w:tplc="04190001" w:tentative="1">
+      <w:start w:val="1"/>
+      <w:numFmt w:val="bullet"/>
+      <w:lvlText w:val=""/>
+      <w:lvlJc w:val="left"/>
+      <w:pPr>
+        <w:ind w:left="2880" w:hanging="360"/>
+      </w:pPr>
+      <w:rPr>
+        <w:rFonts w:ascii="Symbol" w:hAnsi="Symbol" w:hint="default"/>
+      </w:rPr>
+    </w:lvl>
+    <w:lvl w:ilvl="4" w:tplc="04190003" w:tentative="1">
+      <w:start w:val="1"/>
+      <w:numFmt w:val="bullet"/>
+      <w:lvlText w:val="o"/>
+      <w:lvlJc w:val="left"/>
+      <w:pPr>
+        <w:ind w:left="3600" w:hanging="360"/>
+      </w:pPr>
+      <w:rPr>
+        <w:rFonts w:ascii="Courier New" w:hAnsi="Courier New" w:cs="Courier New" w:hint="default"/>
+      </w:rPr>
+    </w:lvl>
+    <w:lvl w:ilvl="5" w:tplc="04190005" w:tentative="1">
+      <w:start w:val="1"/>
+      <w:numFmt w:val="bullet"/>
+      <w:lvlText w:val=""/>
+      <w:lvlJc w:val="left"/>
+      <w:pPr>
+        <w:ind w:left="4320" w:hanging="360"/>
+      </w:pPr>
+      <w:rPr>
+        <w:rFonts w:ascii="Wingdings" w:hAnsi="Wingdings" w:hint="default"/>
+      </w:rPr>
+    </w:lvl>
+    <w:lvl w:ilvl="6" w:tplc="04190001" w:tentative="1">
+      <w:start w:val="1"/>
+      <w:numFmt w:val="bullet"/>
+      <w:lvlText w:val=""/>
+      <w:lvlJc w:val="left"/>
+      <w:pPr>
+        <w:ind w:left="5040" w:hanging="360"/>
+      </w:pPr>
+      <w:rPr>
+        <w:rFonts w:ascii="Symbol" w:hAnsi="Symbol" w:hint="default"/>
+      </w:rPr>
+    </w:lvl>
+    <w:lvl w:ilvl="7" w:tplc="04190003" w:tentative="1">
+      <w:start w:val="1"/>
+      <w:numFmt w:val="bullet"/>
+      <w:lvlText w:val="o"/>
+      <w:lvlJc w:val="left"/>
+      <w:pPr>
+        <w:ind w:left="5760" w:hanging="360"/>
+      </w:pPr>
+      <w:rPr>
+        <w:rFonts w:ascii="Courier New" w:hAnsi="Courier New" w:cs="Courier New" w:hint="default"/>
+      </w:rPr>
+    </w:lvl>
+    <w:lvl w:ilvl="8" w:tplc="04190005" w:tentative="1">
+      <w:start w:val="1"/>
+      <w:numFmt w:val="bullet"/>
+      <w:lvlText w:val=""/>
+      <w:lvlJc w:val="left"/>
+      <w:pPr>
+        <w:ind w:left="6480" w:hanging="360"/>
+      </w:pPr>
+      <w:rPr>
+        <w:rFonts w:ascii="Wingdings" w:hAnsi="Wingdings" w:hint="default"/>
+      </w:rPr>
+    </w:lvl>
+  </w:abstractNum>
+  <w:abstractNum w:abstractNumId="19" w15:restartNumberingAfterBreak="0">
     <w:nsid w:val="48994DB8"/>
     <w:multiLevelType w:val="hybridMultilevel"/>
     <w:tmpl w:val="98B00AC8"/>
@@ -5701,7 +6377,7 @@
       </w:rPr>
     </w:lvl>
   </w:abstractNum>
-  <w:abstractNum w:abstractNumId="13" w15:restartNumberingAfterBreak="0">
+  <w:abstractNum w:abstractNumId="20" w15:restartNumberingAfterBreak="0">
     <w:nsid w:val="49E51BEC"/>
     <w:multiLevelType w:val="hybridMultilevel"/>
     <w:tmpl w:val="B73E3A20"/>
@@ -5790,7 +6466,7 @@
       </w:pPr>
     </w:lvl>
   </w:abstractNum>
-  <w:abstractNum w:abstractNumId="14" w15:restartNumberingAfterBreak="0">
+  <w:abstractNum w:abstractNumId="21" w15:restartNumberingAfterBreak="0">
     <w:nsid w:val="5566727F"/>
     <w:multiLevelType w:val="hybridMultilevel"/>
     <w:tmpl w:val="79E4A472"/>
@@ -5876,7 +6552,7 @@
       </w:pPr>
     </w:lvl>
   </w:abstractNum>
-  <w:abstractNum w:abstractNumId="15" w15:restartNumberingAfterBreak="0">
+  <w:abstractNum w:abstractNumId="22" w15:restartNumberingAfterBreak="0">
     <w:nsid w:val="5B906231"/>
     <w:multiLevelType w:val="hybridMultilevel"/>
     <w:tmpl w:val="8FBA7B5C"/>
@@ -5965,7 +6641,99 @@
       </w:pPr>
     </w:lvl>
   </w:abstractNum>
-  <w:abstractNum w:abstractNumId="16" w15:restartNumberingAfterBreak="0">
+  <w:abstractNum w:abstractNumId="23" w15:restartNumberingAfterBreak="0">
+    <w:nsid w:val="5D705EC8"/>
+    <w:multiLevelType w:val="multilevel"/>
+    <w:tmpl w:val="629429AA"/>
+    <w:lvl w:ilvl="0">
+      <w:start w:val="1"/>
+      <w:numFmt w:val="bullet"/>
+      <w:lvlText w:val=""/>
+      <w:lvlJc w:val="left"/>
+      <w:pPr>
+        <w:ind w:left="720" w:hanging="360"/>
+      </w:pPr>
+      <w:rPr>
+        <w:rFonts w:ascii="Symbol" w:hAnsi="Symbol" w:hint="default"/>
+      </w:rPr>
+    </w:lvl>
+    <w:lvl w:ilvl="1">
+      <w:start w:val="1"/>
+      <w:numFmt w:val="decimal"/>
+      <w:lvlText w:val="%1.%2."/>
+      <w:lvlJc w:val="left"/>
+      <w:pPr>
+        <w:ind w:left="1152" w:hanging="432"/>
+      </w:pPr>
+    </w:lvl>
+    <w:lvl w:ilvl="2">
+      <w:start w:val="1"/>
+      <w:numFmt w:val="bullet"/>
+      <w:lvlText w:val=""/>
+      <w:lvlJc w:val="left"/>
+      <w:pPr>
+        <w:ind w:left="1584" w:hanging="504"/>
+      </w:pPr>
+      <w:rPr>
+        <w:rFonts w:ascii="Symbol" w:hAnsi="Symbol" w:hint="default"/>
+      </w:rPr>
+    </w:lvl>
+    <w:lvl w:ilvl="3">
+      <w:start w:val="1"/>
+      <w:numFmt w:val="decimal"/>
+      <w:lvlText w:val="%1.%2.%3.%4."/>
+      <w:lvlJc w:val="left"/>
+      <w:pPr>
+        <w:ind w:left="2088" w:hanging="648"/>
+      </w:pPr>
+    </w:lvl>
+    <w:lvl w:ilvl="4">
+      <w:start w:val="1"/>
+      <w:numFmt w:val="decimal"/>
+      <w:lvlText w:val="%1.%2.%3.%4.%5."/>
+      <w:lvlJc w:val="left"/>
+      <w:pPr>
+        <w:ind w:left="2592" w:hanging="792"/>
+      </w:pPr>
+    </w:lvl>
+    <w:lvl w:ilvl="5">
+      <w:start w:val="1"/>
+      <w:numFmt w:val="decimal"/>
+      <w:lvlText w:val="%1.%2.%3.%4.%5.%6."/>
+      <w:lvlJc w:val="left"/>
+      <w:pPr>
+        <w:ind w:left="3096" w:hanging="936"/>
+      </w:pPr>
+    </w:lvl>
+    <w:lvl w:ilvl="6">
+      <w:start w:val="1"/>
+      <w:numFmt w:val="decimal"/>
+      <w:lvlText w:val="%1.%2.%3.%4.%5.%6.%7."/>
+      <w:lvlJc w:val="left"/>
+      <w:pPr>
+        <w:ind w:left="3600" w:hanging="1080"/>
+      </w:pPr>
+    </w:lvl>
+    <w:lvl w:ilvl="7">
+      <w:start w:val="1"/>
+      <w:numFmt w:val="decimal"/>
+      <w:lvlText w:val="%1.%2.%3.%4.%5.%6.%7.%8."/>
+      <w:lvlJc w:val="left"/>
+      <w:pPr>
+        <w:ind w:left="4104" w:hanging="1224"/>
+      </w:pPr>
+    </w:lvl>
+    <w:lvl w:ilvl="8">
+      <w:start w:val="1"/>
+      <w:numFmt w:val="decimal"/>
+      <w:lvlText w:val="%1.%2.%3.%4.%5.%6.%7.%8.%9."/>
+      <w:lvlJc w:val="left"/>
+      <w:pPr>
+        <w:ind w:left="4680" w:hanging="1440"/>
+      </w:pPr>
+    </w:lvl>
+  </w:abstractNum>
+  <w:abstractNum w:abstractNumId="24" w15:restartNumberingAfterBreak="0">
     <w:nsid w:val="5DE7273F"/>
     <w:multiLevelType w:val="hybridMultilevel"/>
     <w:tmpl w:val="BF5497BA"/>
@@ -6078,10 +6846,96 @@
       </w:rPr>
     </w:lvl>
   </w:abstractNum>
-  <w:abstractNum w:abstractNumId="17" w15:restartNumberingAfterBreak="0">
+  <w:abstractNum w:abstractNumId="25" w15:restartNumberingAfterBreak="0">
+    <w:nsid w:val="5F9476E2"/>
+    <w:multiLevelType w:val="hybridMultilevel"/>
+    <w:tmpl w:val="34A299EC"/>
+    <w:lvl w:ilvl="0" w:tplc="0419000F">
+      <w:start w:val="1"/>
+      <w:numFmt w:val="decimal"/>
+      <w:lvlText w:val="%1."/>
+      <w:lvlJc w:val="left"/>
+      <w:pPr>
+        <w:ind w:left="720" w:hanging="360"/>
+      </w:pPr>
+    </w:lvl>
+    <w:lvl w:ilvl="1" w:tplc="04190019" w:tentative="1">
+      <w:start w:val="1"/>
+      <w:numFmt w:val="lowerLetter"/>
+      <w:lvlText w:val="%2."/>
+      <w:lvlJc w:val="left"/>
+      <w:pPr>
+        <w:ind w:left="1440" w:hanging="360"/>
+      </w:pPr>
+    </w:lvl>
+    <w:lvl w:ilvl="2" w:tplc="0419001B" w:tentative="1">
+      <w:start w:val="1"/>
+      <w:numFmt w:val="lowerRoman"/>
+      <w:lvlText w:val="%3."/>
+      <w:lvlJc w:val="right"/>
+      <w:pPr>
+        <w:ind w:left="2160" w:hanging="180"/>
+      </w:pPr>
+    </w:lvl>
+    <w:lvl w:ilvl="3" w:tplc="0419000F" w:tentative="1">
+      <w:start w:val="1"/>
+      <w:numFmt w:val="decimal"/>
+      <w:lvlText w:val="%4."/>
+      <w:lvlJc w:val="left"/>
+      <w:pPr>
+        <w:ind w:left="2880" w:hanging="360"/>
+      </w:pPr>
+    </w:lvl>
+    <w:lvl w:ilvl="4" w:tplc="04190019" w:tentative="1">
+      <w:start w:val="1"/>
+      <w:numFmt w:val="lowerLetter"/>
+      <w:lvlText w:val="%5."/>
+      <w:lvlJc w:val="left"/>
+      <w:pPr>
+        <w:ind w:left="3600" w:hanging="360"/>
+      </w:pPr>
+    </w:lvl>
+    <w:lvl w:ilvl="5" w:tplc="0419001B" w:tentative="1">
+      <w:start w:val="1"/>
+      <w:numFmt w:val="lowerRoman"/>
+      <w:lvlText w:val="%6."/>
+      <w:lvlJc w:val="right"/>
+      <w:pPr>
+        <w:ind w:left="4320" w:hanging="180"/>
+      </w:pPr>
+    </w:lvl>
+    <w:lvl w:ilvl="6" w:tplc="0419000F" w:tentative="1">
+      <w:start w:val="1"/>
+      <w:numFmt w:val="decimal"/>
+      <w:lvlText w:val="%7."/>
+      <w:lvlJc w:val="left"/>
+      <w:pPr>
+        <w:ind w:left="5040" w:hanging="360"/>
+      </w:pPr>
+    </w:lvl>
+    <w:lvl w:ilvl="7" w:tplc="04190019" w:tentative="1">
+      <w:start w:val="1"/>
+      <w:numFmt w:val="lowerLetter"/>
+      <w:lvlText w:val="%8."/>
+      <w:lvlJc w:val="left"/>
+      <w:pPr>
+        <w:ind w:left="5760" w:hanging="360"/>
+      </w:pPr>
+    </w:lvl>
+    <w:lvl w:ilvl="8" w:tplc="0419001B" w:tentative="1">
+      <w:start w:val="1"/>
+      <w:numFmt w:val="lowerRoman"/>
+      <w:lvlText w:val="%9."/>
+      <w:lvlJc w:val="right"/>
+      <w:pPr>
+        <w:ind w:left="6480" w:hanging="180"/>
+      </w:pPr>
+    </w:lvl>
+  </w:abstractNum>
+  <w:abstractNum w:abstractNumId="26" w15:restartNumberingAfterBreak="0">
     <w:nsid w:val="60532340"/>
     <w:multiLevelType w:val="multilevel"/>
-    <w:tmpl w:val="79B44BFE"/>
+    <w:tmpl w:val="BC54713A"/>
     <w:lvl w:ilvl="0">
       <w:start w:val="1"/>
       <w:numFmt w:val="decimal"/>
@@ -6091,6 +6945,10 @@
       <w:pPr>
         <w:ind w:left="360" w:hanging="360"/>
       </w:pPr>
+      <w:rPr>
+        <w:sz w:val="32"/>
+        <w:szCs w:val="32"/>
+      </w:rPr>
     </w:lvl>
     <w:lvl w:ilvl="1">
       <w:start w:val="1"/>
@@ -6170,7 +7028,7 @@
       </w:pPr>
     </w:lvl>
   </w:abstractNum>
-  <w:abstractNum w:abstractNumId="18" w15:restartNumberingAfterBreak="0">
+  <w:abstractNum w:abstractNumId="27" w15:restartNumberingAfterBreak="0">
     <w:nsid w:val="61635F26"/>
     <w:multiLevelType w:val="hybridMultilevel"/>
     <w:tmpl w:val="4BE64432"/>
@@ -6283,7 +7141,7 @@
       </w:rPr>
     </w:lvl>
   </w:abstractNum>
-  <w:abstractNum w:abstractNumId="19" w15:restartNumberingAfterBreak="0">
+  <w:abstractNum w:abstractNumId="28" w15:restartNumberingAfterBreak="0">
     <w:nsid w:val="657A5856"/>
     <w:multiLevelType w:val="hybridMultilevel"/>
     <w:tmpl w:val="2AC050CA"/>
@@ -6369,7 +7227,7 @@
       </w:pPr>
     </w:lvl>
   </w:abstractNum>
-  <w:abstractNum w:abstractNumId="20" w15:restartNumberingAfterBreak="0">
+  <w:abstractNum w:abstractNumId="29" w15:restartNumberingAfterBreak="0">
     <w:nsid w:val="6F240D18"/>
     <w:multiLevelType w:val="hybridMultilevel"/>
     <w:tmpl w:val="01DA4118"/>
@@ -6458,7 +7316,7 @@
       </w:pPr>
     </w:lvl>
   </w:abstractNum>
-  <w:abstractNum w:abstractNumId="21" w15:restartNumberingAfterBreak="0">
+  <w:abstractNum w:abstractNumId="30" w15:restartNumberingAfterBreak="0">
     <w:nsid w:val="6FFD1C9C"/>
     <w:multiLevelType w:val="hybridMultilevel"/>
     <w:tmpl w:val="6DD4FBAC"/>
@@ -6547,7 +7405,96 @@
       </w:pPr>
     </w:lvl>
   </w:abstractNum>
-  <w:abstractNum w:abstractNumId="22" w15:restartNumberingAfterBreak="0">
+  <w:abstractNum w:abstractNumId="31" w15:restartNumberingAfterBreak="0">
+    <w:nsid w:val="72C41A77"/>
+    <w:multiLevelType w:val="multilevel"/>
+    <w:tmpl w:val="1F3800CC"/>
+    <w:lvl w:ilvl="0">
+      <w:start w:val="1"/>
+      <w:numFmt w:val="decimal"/>
+      <w:lvlText w:val="%1."/>
+      <w:lvlJc w:val="left"/>
+      <w:pPr>
+        <w:ind w:left="360" w:hanging="360"/>
+      </w:pPr>
+    </w:lvl>
+    <w:lvl w:ilvl="1">
+      <w:start w:val="1"/>
+      <w:numFmt w:val="decimal"/>
+      <w:lvlText w:val="%1.%2."/>
+      <w:lvlJc w:val="left"/>
+      <w:pPr>
+        <w:ind w:left="792" w:hanging="432"/>
+      </w:pPr>
+    </w:lvl>
+    <w:lvl w:ilvl="2">
+      <w:start w:val="1"/>
+      <w:numFmt w:val="bullet"/>
+      <w:lvlText w:val=""/>
+      <w:lvlJc w:val="left"/>
+      <w:pPr>
+        <w:ind w:left="1224" w:hanging="504"/>
+      </w:pPr>
+      <w:rPr>
+        <w:rFonts w:ascii="Symbol" w:hAnsi="Symbol" w:hint="default"/>
+      </w:rPr>
+    </w:lvl>
+    <w:lvl w:ilvl="3">
+      <w:start w:val="1"/>
+      <w:numFmt w:val="decimal"/>
+      <w:lvlText w:val="%1.%2.%3.%4."/>
+      <w:lvlJc w:val="left"/>
+      <w:pPr>
+        <w:ind w:left="1728" w:hanging="648"/>
+      </w:pPr>
+    </w:lvl>
+    <w:lvl w:ilvl="4">
+      <w:start w:val="1"/>
+      <w:numFmt w:val="decimal"/>
+      <w:lvlText w:val="%1.%2.%3.%4.%5."/>
+      <w:lvlJc w:val="left"/>
+      <w:pPr>
+        <w:ind w:left="2232" w:hanging="792"/>
+      </w:pPr>
+    </w:lvl>
+    <w:lvl w:ilvl="5">
+      <w:start w:val="1"/>
+      <w:numFmt w:val="decimal"/>
+      <w:lvlText w:val="%1.%2.%3.%4.%5.%6."/>
+      <w:lvlJc w:val="left"/>
+      <w:pPr>
+        <w:ind w:left="2736" w:hanging="936"/>
+      </w:pPr>
+    </w:lvl>
+    <w:lvl w:ilvl="6">
+      <w:start w:val="1"/>
+      <w:numFmt w:val="decimal"/>
+      <w:lvlText w:val="%1.%2.%3.%4.%5.%6.%7."/>
+      <w:lvlJc w:val="left"/>
+      <w:pPr>
+        <w:ind w:left="3240" w:hanging="1080"/>
+      </w:pPr>
+    </w:lvl>
+    <w:lvl w:ilvl="7">
+      <w:start w:val="1"/>
+      <w:numFmt w:val="decimal"/>
+      <w:lvlText w:val="%1.%2.%3.%4.%5.%6.%7.%8."/>
+      <w:lvlJc w:val="left"/>
+      <w:pPr>
+        <w:ind w:left="3744" w:hanging="1224"/>
+      </w:pPr>
+    </w:lvl>
+    <w:lvl w:ilvl="8">
+      <w:start w:val="1"/>
+      <w:numFmt w:val="decimal"/>
+      <w:lvlText w:val="%1.%2.%3.%4.%5.%6.%7.%8.%9."/>
+      <w:lvlJc w:val="left"/>
+      <w:pPr>
+        <w:ind w:left="4320" w:hanging="1440"/>
+      </w:pPr>
+    </w:lvl>
+  </w:abstractNum>
+  <w:abstractNum w:abstractNumId="32" w15:restartNumberingAfterBreak="0">
     <w:nsid w:val="779A2188"/>
     <w:multiLevelType w:val="hybridMultilevel"/>
     <w:tmpl w:val="0994EC34"/>
@@ -6660,59 +7607,151 @@
       </w:rPr>
     </w:lvl>
   </w:abstractNum>
+  <w:abstractNum w:abstractNumId="33" w15:restartNumberingAfterBreak="0">
+    <w:nsid w:val="79B84AB1"/>
+    <w:multiLevelType w:val="multilevel"/>
+    <w:tmpl w:val="629429AA"/>
+    <w:lvl w:ilvl="0">
+      <w:start w:val="1"/>
+      <w:numFmt w:val="bullet"/>
+      <w:lvlText w:val=""/>
+      <w:lvlJc w:val="left"/>
+      <w:pPr>
+        <w:ind w:left="720" w:hanging="360"/>
+      </w:pPr>
+      <w:rPr>
+        <w:rFonts w:ascii="Symbol" w:hAnsi="Symbol" w:hint="default"/>
+      </w:rPr>
+    </w:lvl>
+    <w:lvl w:ilvl="1">
+      <w:start w:val="1"/>
+      <w:numFmt w:val="decimal"/>
+      <w:lvlText w:val="%1.%2."/>
+      <w:lvlJc w:val="left"/>
+      <w:pPr>
+        <w:ind w:left="1152" w:hanging="432"/>
+      </w:pPr>
+    </w:lvl>
+    <w:lvl w:ilvl="2">
+      <w:start w:val="1"/>
+      <w:numFmt w:val="bullet"/>
+      <w:lvlText w:val=""/>
+      <w:lvlJc w:val="left"/>
+      <w:pPr>
+        <w:ind w:left="1584" w:hanging="504"/>
+      </w:pPr>
+      <w:rPr>
+        <w:rFonts w:ascii="Symbol" w:hAnsi="Symbol" w:hint="default"/>
+      </w:rPr>
+    </w:lvl>
+    <w:lvl w:ilvl="3">
+      <w:start w:val="1"/>
+      <w:numFmt w:val="decimal"/>
+      <w:lvlText w:val="%1.%2.%3.%4."/>
+      <w:lvlJc w:val="left"/>
+      <w:pPr>
+        <w:ind w:left="2088" w:hanging="648"/>
+      </w:pPr>
+    </w:lvl>
+    <w:lvl w:ilvl="4">
+      <w:start w:val="1"/>
+      <w:numFmt w:val="decimal"/>
+      <w:lvlText w:val="%1.%2.%3.%4.%5."/>
+      <w:lvlJc w:val="left"/>
+      <w:pPr>
+        <w:ind w:left="2592" w:hanging="792"/>
+      </w:pPr>
+    </w:lvl>
+    <w:lvl w:ilvl="5">
+      <w:start w:val="1"/>
+      <w:numFmt w:val="decimal"/>
+      <w:lvlText w:val="%1.%2.%3.%4.%5.%6."/>
+      <w:lvlJc w:val="left"/>
+      <w:pPr>
+        <w:ind w:left="3096" w:hanging="936"/>
+      </w:pPr>
+    </w:lvl>
+    <w:lvl w:ilvl="6">
+      <w:start w:val="1"/>
+      <w:numFmt w:val="decimal"/>
+      <w:lvlText w:val="%1.%2.%3.%4.%5.%6.%7."/>
+      <w:lvlJc w:val="left"/>
+      <w:pPr>
+        <w:ind w:left="3600" w:hanging="1080"/>
+      </w:pPr>
+    </w:lvl>
+    <w:lvl w:ilvl="7">
+      <w:start w:val="1"/>
+      <w:numFmt w:val="decimal"/>
+      <w:lvlText w:val="%1.%2.%3.%4.%5.%6.%7.%8."/>
+      <w:lvlJc w:val="left"/>
+      <w:pPr>
+        <w:ind w:left="4104" w:hanging="1224"/>
+      </w:pPr>
+    </w:lvl>
+    <w:lvl w:ilvl="8">
+      <w:start w:val="1"/>
+      <w:numFmt w:val="decimal"/>
+      <w:lvlText w:val="%1.%2.%3.%4.%5.%6.%7.%8.%9."/>
+      <w:lvlJc w:val="left"/>
+      <w:pPr>
+        <w:ind w:left="4680" w:hanging="1440"/>
+      </w:pPr>
+    </w:lvl>
+  </w:abstractNum>
   <w:num w:numId="1">
-    <w:abstractNumId w:val="17"/>
+    <w:abstractNumId w:val="26"/>
   </w:num>
   <w:num w:numId="2">
-    <w:abstractNumId w:val="17"/>
+    <w:abstractNumId w:val="26"/>
   </w:num>
   <w:num w:numId="3">
-    <w:abstractNumId w:val="17"/>
+    <w:abstractNumId w:val="26"/>
   </w:num>
   <w:num w:numId="4">
-    <w:abstractNumId w:val="13"/>
+    <w:abstractNumId w:val="20"/>
   </w:num>
   <w:num w:numId="5">
+    <w:abstractNumId w:val="8"/>
+  </w:num>
+  <w:num w:numId="6">
+    <w:abstractNumId w:val="11"/>
+  </w:num>
+  <w:num w:numId="7">
+    <w:abstractNumId w:val="27"/>
+  </w:num>
+  <w:num w:numId="8">
+    <w:abstractNumId w:val="14"/>
+  </w:num>
+  <w:num w:numId="9">
+    <w:abstractNumId w:val="22"/>
+  </w:num>
+  <w:num w:numId="10">
     <w:abstractNumId w:val="5"/>
   </w:num>
-  <w:num w:numId="6">
+  <w:num w:numId="11">
+    <w:abstractNumId w:val="12"/>
+  </w:num>
+  <w:num w:numId="12">
+    <w:abstractNumId w:val="2"/>
+  </w:num>
+  <w:num w:numId="13">
+    <w:abstractNumId w:val="1"/>
+  </w:num>
+  <w:num w:numId="14">
+    <w:abstractNumId w:val="29"/>
+  </w:num>
+  <w:num w:numId="15">
+    <w:abstractNumId w:val="28"/>
+  </w:num>
+  <w:num w:numId="16">
     <w:abstractNumId w:val="7"/>
   </w:num>
-  <w:num w:numId="7">
-    <w:abstractNumId w:val="18"/>
-  </w:num>
-  <w:num w:numId="8">
-    <w:abstractNumId w:val="10"/>
-  </w:num>
-  <w:num w:numId="9">
-    <w:abstractNumId w:val="15"/>
-  </w:num>
-  <w:num w:numId="10">
-    <w:abstractNumId w:val="3"/>
-  </w:num>
-  <w:num w:numId="11">
-    <w:abstractNumId w:val="8"/>
-  </w:num>
-  <w:num w:numId="12">
-    <w:abstractNumId w:val="1"/>
-  </w:num>
-  <w:num w:numId="13">
-    <w:abstractNumId w:val="0"/>
-  </w:num>
-  <w:num w:numId="14">
-    <w:abstractNumId w:val="20"/>
-  </w:num>
-  <w:num w:numId="15">
-    <w:abstractNumId w:val="19"/>
-  </w:num>
-  <w:num w:numId="16">
+  <w:num w:numId="17">
     <w:abstractNumId w:val="4"/>
   </w:num>
-  <w:num w:numId="17">
-    <w:abstractNumId w:val="2"/>
-  </w:num>
   <w:num w:numId="18">
-    <w:abstractNumId w:val="17"/>
+    <w:abstractNumId w:val="26"/>
     <w:lvlOverride w:ilvl="0">
       <w:startOverride w:val="1"/>
     </w:lvlOverride>
@@ -6742,10 +7781,10 @@
     </w:lvlOverride>
   </w:num>
   <w:num w:numId="19">
-    <w:abstractNumId w:val="6"/>
+    <w:abstractNumId w:val="10"/>
   </w:num>
   <w:num w:numId="20">
-    <w:abstractNumId w:val="17"/>
+    <w:abstractNumId w:val="26"/>
     <w:lvlOverride w:ilvl="0">
       <w:startOverride w:val="1"/>
     </w:lvlOverride>
@@ -6775,25 +7814,88 @@
     </w:lvlOverride>
   </w:num>
   <w:num w:numId="21">
-    <w:abstractNumId w:val="22"/>
+    <w:abstractNumId w:val="32"/>
   </w:num>
   <w:num w:numId="22">
-    <w:abstractNumId w:val="11"/>
+    <w:abstractNumId w:val="16"/>
   </w:num>
   <w:num w:numId="23">
-    <w:abstractNumId w:val="12"/>
+    <w:abstractNumId w:val="19"/>
   </w:num>
   <w:num w:numId="24">
+    <w:abstractNumId w:val="13"/>
+  </w:num>
+  <w:num w:numId="25">
+    <w:abstractNumId w:val="24"/>
+  </w:num>
+  <w:num w:numId="26">
+    <w:abstractNumId w:val="21"/>
+  </w:num>
+  <w:num w:numId="27">
+    <w:abstractNumId w:val="30"/>
+  </w:num>
+  <w:num w:numId="28">
+    <w:abstractNumId w:val="18"/>
+  </w:num>
+  <w:num w:numId="29">
+    <w:abstractNumId w:val="25"/>
+  </w:num>
+  <w:num w:numId="30">
+    <w:abstractNumId w:val="26"/>
+    <w:lvlOverride w:ilvl="0">
+      <w:startOverride w:val="1"/>
+    </w:lvlOverride>
+    <w:lvlOverride w:ilvl="1">
+      <w:startOverride w:val="1"/>
+    </w:lvlOverride>
+    <w:lvlOverride w:ilvl="2">
+      <w:startOverride w:val="2"/>
+    </w:lvlOverride>
+    <w:lvlOverride w:ilvl="3">
+      <w:startOverride w:val="1"/>
+    </w:lvlOverride>
+    <w:lvlOverride w:ilvl="4">
+      <w:startOverride w:val="1"/>
+    </w:lvlOverride>
+    <w:lvlOverride w:ilvl="5">
+      <w:startOverride w:val="1"/>
+    </w:lvlOverride>
+    <w:lvlOverride w:ilvl="6">
+      <w:startOverride w:val="1"/>
+    </w:lvlOverride>
+    <w:lvlOverride w:ilvl="7">
+      <w:startOverride w:val="1"/>
+    </w:lvlOverride>
+    <w:lvlOverride w:ilvl="8">
+      <w:startOverride w:val="1"/>
+    </w:lvlOverride>
+  </w:num>
+  <w:num w:numId="31">
+    <w:abstractNumId w:val="6"/>
+  </w:num>
+  <w:num w:numId="32">
+    <w:abstractNumId w:val="0"/>
+  </w:num>
+  <w:num w:numId="33">
+    <w:abstractNumId w:val="31"/>
+  </w:num>
+  <w:num w:numId="34">
+    <w:abstractNumId w:val="3"/>
+  </w:num>
+  <w:num w:numId="35">
+    <w:abstractNumId w:val="17"/>
+  </w:num>
+  <w:num w:numId="36">
+    <w:abstractNumId w:val="33"/>
+  </w:num>
+  <w:num w:numId="37">
     <w:abstractNumId w:val="9"/>
   </w:num>
-  <w:num w:numId="25">
-    <w:abstractNumId w:val="16"/>
+  <w:num w:numId="38">
+    <w:abstractNumId w:val="23"/>
   </w:num>
-  <w:num w:numId="26">
-    <w:abstractNumId w:val="14"/>
-  </w:num>
-  <w:num w:numId="27">
-    <w:abstractNumId w:val="21"/>
+  <w:num w:numId="39">
+    <w:abstractNumId w:val="15"/>
   </w:num>
 </w:numbering>
 </file>
@@ -7466,8 +8568,12 @@
     <w:autoRedefine/>
     <w:uiPriority w:val="39"/>
     <w:unhideWhenUsed/>
-    <w:rsid w:val="00FC113A"/>
+    <w:rsid w:val="008046DE"/>
     <w:pPr>
+      <w:tabs>
+        <w:tab w:val="left" w:pos="560"/>
+        <w:tab w:val="right" w:pos="9345"/>
+      </w:tabs>
       <w:spacing w:before="240"/>
       <w:jc w:val="left"/>
     </w:pPr>

</xml_diff>

<commit_message>
lab3 done first version
</commit_message>
<xml_diff>
--- a/Karelavtotrans.docx
+++ b/Karelavtotrans.docx
@@ -159,7 +159,7 @@
             </w:rPr>
             <w:fldChar w:fldCharType="separate"/>
           </w:r>
-          <w:hyperlink w:anchor="_Toc192812430" w:history="1">
+          <w:hyperlink w:anchor="_Toc192870556" w:history="1">
             <w:r>
               <w:rPr>
                 <w:rStyle w:val="a8"/>
@@ -186,7 +186,7 @@
                 <w:noProof/>
                 <w:webHidden/>
               </w:rPr>
-              <w:instrText xml:space="preserve"> PAGEREF _Toc192812430 \h </w:instrText>
+              <w:instrText xml:space="preserve"> PAGEREF _Toc192870556 \h </w:instrText>
             </w:r>
             <w:r>
               <w:rPr>
@@ -206,7 +206,7 @@
                 <w:noProof/>
                 <w:webHidden/>
               </w:rPr>
-              <w:t>2</w:t>
+              <w:t>3</w:t>
             </w:r>
             <w:r>
               <w:rPr>
@@ -222,13 +222,15 @@
             <w:pStyle w:val="21"/>
             <w:rPr>
               <w:rFonts w:eastAsiaTheme="minorEastAsia" w:cstheme="minorBidi"/>
+              <w:b w:val="0"/>
+              <w:bCs w:val="0"/>
               <w:noProof/>
               <w:sz w:val="22"/>
               <w:szCs w:val="22"/>
               <w:lang w:eastAsia="ru-RU"/>
             </w:rPr>
           </w:pPr>
-          <w:hyperlink w:anchor="_Toc192812431" w:history="1">
+          <w:hyperlink w:anchor="_Toc192870557" w:history="1">
             <w:r>
               <w:rPr>
                 <w:rStyle w:val="a8"/>
@@ -239,6 +241,8 @@
             <w:r>
               <w:rPr>
                 <w:rFonts w:eastAsiaTheme="minorEastAsia" w:cstheme="minorBidi"/>
+                <w:b w:val="0"/>
+                <w:bCs w:val="0"/>
                 <w:noProof/>
                 <w:sz w:val="22"/>
                 <w:szCs w:val="22"/>
@@ -272,7 +276,7 @@
                 <w:noProof/>
                 <w:webHidden/>
               </w:rPr>
-              <w:instrText xml:space="preserve"> PAGEREF _Toc192812431 \h </w:instrText>
+              <w:instrText xml:space="preserve"> PAGEREF _Toc192870557 \h </w:instrText>
             </w:r>
             <w:r>
               <w:rPr>
@@ -292,7 +296,7 @@
                 <w:noProof/>
                 <w:webHidden/>
               </w:rPr>
-              <w:t>2</w:t>
+              <w:t>3</w:t>
             </w:r>
             <w:r>
               <w:rPr>
@@ -308,13 +312,15 @@
             <w:pStyle w:val="21"/>
             <w:rPr>
               <w:rFonts w:eastAsiaTheme="minorEastAsia" w:cstheme="minorBidi"/>
+              <w:b w:val="0"/>
+              <w:bCs w:val="0"/>
               <w:noProof/>
               <w:sz w:val="22"/>
               <w:szCs w:val="22"/>
               <w:lang w:eastAsia="ru-RU"/>
             </w:rPr>
           </w:pPr>
-          <w:hyperlink w:anchor="_Toc192812432" w:history="1">
+          <w:hyperlink w:anchor="_Toc192870558" w:history="1">
             <w:r>
               <w:rPr>
                 <w:rStyle w:val="a8"/>
@@ -325,6 +331,8 @@
             <w:r>
               <w:rPr>
                 <w:rFonts w:eastAsiaTheme="minorEastAsia" w:cstheme="minorBidi"/>
+                <w:b w:val="0"/>
+                <w:bCs w:val="0"/>
                 <w:noProof/>
                 <w:sz w:val="22"/>
                 <w:szCs w:val="22"/>
@@ -358,7 +366,7 @@
                 <w:noProof/>
                 <w:webHidden/>
               </w:rPr>
-              <w:instrText xml:space="preserve"> PAGEREF _Toc192812432 \h </w:instrText>
+              <w:instrText xml:space="preserve"> PAGEREF _Toc192870558 \h </w:instrText>
             </w:r>
             <w:r>
               <w:rPr>
@@ -378,7 +386,7 @@
                 <w:noProof/>
                 <w:webHidden/>
               </w:rPr>
-              <w:t>3</w:t>
+              <w:t>4</w:t>
             </w:r>
             <w:r>
               <w:rPr>
@@ -394,13 +402,15 @@
             <w:pStyle w:val="21"/>
             <w:rPr>
               <w:rFonts w:eastAsiaTheme="minorEastAsia" w:cstheme="minorBidi"/>
+              <w:b w:val="0"/>
+              <w:bCs w:val="0"/>
               <w:noProof/>
               <w:sz w:val="22"/>
               <w:szCs w:val="22"/>
               <w:lang w:eastAsia="ru-RU"/>
             </w:rPr>
           </w:pPr>
-          <w:hyperlink w:anchor="_Toc192812433" w:history="1">
+          <w:hyperlink w:anchor="_Toc192870559" w:history="1">
             <w:r>
               <w:rPr>
                 <w:rStyle w:val="a8"/>
@@ -411,6 +421,8 @@
             <w:r>
               <w:rPr>
                 <w:rFonts w:eastAsiaTheme="minorEastAsia" w:cstheme="minorBidi"/>
+                <w:b w:val="0"/>
+                <w:bCs w:val="0"/>
                 <w:noProof/>
                 <w:sz w:val="22"/>
                 <w:szCs w:val="22"/>
@@ -444,7 +456,7 @@
                 <w:noProof/>
                 <w:webHidden/>
               </w:rPr>
-              <w:instrText xml:space="preserve"> PAGEREF _Toc192812433 \h </w:instrText>
+              <w:instrText xml:space="preserve"> PAGEREF _Toc192870559 \h </w:instrText>
             </w:r>
             <w:r>
               <w:rPr>
@@ -464,7 +476,7 @@
                 <w:noProof/>
                 <w:webHidden/>
               </w:rPr>
-              <w:t>4</w:t>
+              <w:t>5</w:t>
             </w:r>
             <w:r>
               <w:rPr>
@@ -480,13 +492,15 @@
             <w:pStyle w:val="21"/>
             <w:rPr>
               <w:rFonts w:eastAsiaTheme="minorEastAsia" w:cstheme="minorBidi"/>
+              <w:b w:val="0"/>
+              <w:bCs w:val="0"/>
               <w:noProof/>
               <w:sz w:val="22"/>
               <w:szCs w:val="22"/>
               <w:lang w:eastAsia="ru-RU"/>
             </w:rPr>
           </w:pPr>
-          <w:hyperlink w:anchor="_Toc192812434" w:history="1">
+          <w:hyperlink w:anchor="_Toc192870560" w:history="1">
             <w:r>
               <w:rPr>
                 <w:rStyle w:val="a8"/>
@@ -497,6 +511,8 @@
             <w:r>
               <w:rPr>
                 <w:rFonts w:eastAsiaTheme="minorEastAsia" w:cstheme="minorBidi"/>
+                <w:b w:val="0"/>
+                <w:bCs w:val="0"/>
                 <w:noProof/>
                 <w:sz w:val="22"/>
                 <w:szCs w:val="22"/>
@@ -530,7 +546,7 @@
                 <w:noProof/>
                 <w:webHidden/>
               </w:rPr>
-              <w:instrText xml:space="preserve"> PAGEREF _Toc192812434 \h </w:instrText>
+              <w:instrText xml:space="preserve"> PAGEREF _Toc192870560 \h </w:instrText>
             </w:r>
             <w:r>
               <w:rPr>
@@ -550,7 +566,7 @@
                 <w:noProof/>
                 <w:webHidden/>
               </w:rPr>
-              <w:t>4</w:t>
+              <w:t>5</w:t>
             </w:r>
             <w:r>
               <w:rPr>
@@ -566,13 +582,15 @@
             <w:pStyle w:val="21"/>
             <w:rPr>
               <w:rFonts w:eastAsiaTheme="minorEastAsia" w:cstheme="minorBidi"/>
+              <w:b w:val="0"/>
+              <w:bCs w:val="0"/>
               <w:noProof/>
               <w:sz w:val="22"/>
               <w:szCs w:val="22"/>
               <w:lang w:eastAsia="ru-RU"/>
             </w:rPr>
           </w:pPr>
-          <w:hyperlink w:anchor="_Toc192812435" w:history="1">
+          <w:hyperlink w:anchor="_Toc192870561" w:history="1">
             <w:r>
               <w:rPr>
                 <w:rStyle w:val="a8"/>
@@ -583,6 +601,8 @@
             <w:r>
               <w:rPr>
                 <w:rFonts w:eastAsiaTheme="minorEastAsia" w:cstheme="minorBidi"/>
+                <w:b w:val="0"/>
+                <w:bCs w:val="0"/>
                 <w:noProof/>
                 <w:sz w:val="22"/>
                 <w:szCs w:val="22"/>
@@ -616,7 +636,7 @@
                 <w:noProof/>
                 <w:webHidden/>
               </w:rPr>
-              <w:instrText xml:space="preserve"> PAGEREF _Toc192812435 \h </w:instrText>
+              <w:instrText xml:space="preserve"> PAGEREF _Toc192870561 \h </w:instrText>
             </w:r>
             <w:r>
               <w:rPr>
@@ -636,7 +656,7 @@
                 <w:noProof/>
                 <w:webHidden/>
               </w:rPr>
-              <w:t>6</w:t>
+              <w:t>7</w:t>
             </w:r>
             <w:r>
               <w:rPr>
@@ -664,7 +684,7 @@
               <w:lang w:eastAsia="ru-RU"/>
             </w:rPr>
           </w:pPr>
-          <w:hyperlink w:anchor="_Toc192812436" w:history="1">
+          <w:hyperlink w:anchor="_Toc192870562" w:history="1">
             <w:r>
               <w:rPr>
                 <w:rStyle w:val="a8"/>
@@ -691,7 +711,7 @@
                 <w:noProof/>
                 <w:webHidden/>
               </w:rPr>
-              <w:instrText xml:space="preserve"> PAGEREF _Toc192812436 \h </w:instrText>
+              <w:instrText xml:space="preserve"> PAGEREF _Toc192870562 \h </w:instrText>
             </w:r>
             <w:r>
               <w:rPr>
@@ -711,7 +731,7 @@
                 <w:noProof/>
                 <w:webHidden/>
               </w:rPr>
-              <w:t>7</w:t>
+              <w:t>8</w:t>
             </w:r>
             <w:r>
               <w:rPr>
@@ -727,13 +747,15 @@
             <w:pStyle w:val="21"/>
             <w:rPr>
               <w:rFonts w:eastAsiaTheme="minorEastAsia" w:cstheme="minorBidi"/>
+              <w:b w:val="0"/>
+              <w:bCs w:val="0"/>
               <w:noProof/>
               <w:sz w:val="22"/>
               <w:szCs w:val="22"/>
               <w:lang w:eastAsia="ru-RU"/>
             </w:rPr>
           </w:pPr>
-          <w:hyperlink w:anchor="_Toc192812437" w:history="1">
+          <w:hyperlink w:anchor="_Toc192870563" w:history="1">
             <w:r>
               <w:rPr>
                 <w:rStyle w:val="a8"/>
@@ -744,6 +766,8 @@
             <w:r>
               <w:rPr>
                 <w:rFonts w:eastAsiaTheme="minorEastAsia" w:cstheme="minorBidi"/>
+                <w:b w:val="0"/>
+                <w:bCs w:val="0"/>
                 <w:noProof/>
                 <w:sz w:val="22"/>
                 <w:szCs w:val="22"/>
@@ -777,7 +801,7 @@
                 <w:noProof/>
                 <w:webHidden/>
               </w:rPr>
-              <w:instrText xml:space="preserve"> PAGEREF _Toc192812437 \h </w:instrText>
+              <w:instrText xml:space="preserve"> PAGEREF _Toc192870563 \h </w:instrText>
             </w:r>
             <w:r>
               <w:rPr>
@@ -797,7 +821,7 @@
                 <w:noProof/>
                 <w:webHidden/>
               </w:rPr>
-              <w:t>7</w:t>
+              <w:t>8</w:t>
             </w:r>
             <w:r>
               <w:rPr>
@@ -813,13 +837,15 @@
             <w:pStyle w:val="21"/>
             <w:rPr>
               <w:rFonts w:eastAsiaTheme="minorEastAsia" w:cstheme="minorBidi"/>
+              <w:b w:val="0"/>
+              <w:bCs w:val="0"/>
               <w:noProof/>
               <w:sz w:val="22"/>
               <w:szCs w:val="22"/>
               <w:lang w:eastAsia="ru-RU"/>
             </w:rPr>
           </w:pPr>
-          <w:hyperlink w:anchor="_Toc192812438" w:history="1">
+          <w:hyperlink w:anchor="_Toc192870564" w:history="1">
             <w:r>
               <w:rPr>
                 <w:rStyle w:val="a8"/>
@@ -830,6 +856,8 @@
             <w:r>
               <w:rPr>
                 <w:rFonts w:eastAsiaTheme="minorEastAsia" w:cstheme="minorBidi"/>
+                <w:b w:val="0"/>
+                <w:bCs w:val="0"/>
                 <w:noProof/>
                 <w:sz w:val="22"/>
                 <w:szCs w:val="22"/>
@@ -863,7 +891,7 @@
                 <w:noProof/>
                 <w:webHidden/>
               </w:rPr>
-              <w:instrText xml:space="preserve"> PAGEREF _Toc192812438 \h </w:instrText>
+              <w:instrText xml:space="preserve"> PAGEREF _Toc192870564 \h </w:instrText>
             </w:r>
             <w:r>
               <w:rPr>
@@ -883,7 +911,7 @@
                 <w:noProof/>
                 <w:webHidden/>
               </w:rPr>
-              <w:t>7</w:t>
+              <w:t>8</w:t>
             </w:r>
             <w:r>
               <w:rPr>
@@ -899,46 +927,53 @@
             <w:pStyle w:val="21"/>
             <w:rPr>
               <w:rFonts w:eastAsiaTheme="minorEastAsia" w:cstheme="minorBidi"/>
+              <w:b w:val="0"/>
+              <w:bCs w:val="0"/>
               <w:noProof/>
               <w:sz w:val="22"/>
               <w:szCs w:val="22"/>
               <w:lang w:eastAsia="ru-RU"/>
             </w:rPr>
           </w:pPr>
-          <w:hyperlink w:anchor="_Toc192812439" w:history="1">
+          <w:hyperlink w:anchor="_Toc192870565" w:history="1">
             <w:r>
               <w:rPr>
                 <w:rStyle w:val="a8"/>
                 <w:noProof/>
               </w:rPr>
-              <w:t>Источн</w:t>
+              <w:t>3.</w:t>
+            </w:r>
+            <w:r>
+              <w:rPr>
+                <w:rFonts w:eastAsiaTheme="minorEastAsia" w:cstheme="minorBidi"/>
+                <w:b w:val="0"/>
+                <w:bCs w:val="0"/>
+                <w:noProof/>
+                <w:sz w:val="22"/>
+                <w:szCs w:val="22"/>
+                <w:lang w:eastAsia="ru-RU"/>
+              </w:rPr>
+              <w:tab/>
             </w:r>
             <w:r>
               <w:rPr>
                 <w:rStyle w:val="a8"/>
                 <w:noProof/>
               </w:rPr>
-              <w:t>и</w:t>
+              <w:t>Источники</w:t>
             </w:r>
             <w:r>
               <w:rPr>
                 <w:rStyle w:val="a8"/>
                 <w:noProof/>
-              </w:rPr>
-              <w:t>ки</w:t>
+                <w:lang w:val="en-US"/>
+              </w:rPr>
+              <w:t xml:space="preserve"> </w:t>
             </w:r>
             <w:r>
               <w:rPr>
                 <w:rStyle w:val="a8"/>
                 <w:noProof/>
-                <w:lang w:val="en-US"/>
-              </w:rPr>
-              <w:t xml:space="preserve"> </w:t>
-            </w:r>
-            <w:r>
-              <w:rPr>
-                <w:rStyle w:val="a8"/>
-                <w:noProof/>
               </w:rPr>
               <w:t>информации</w:t>
             </w:r>
@@ -961,7 +996,7 @@
                 <w:noProof/>
                 <w:webHidden/>
               </w:rPr>
-              <w:instrText xml:space="preserve"> PAGEREF _Toc192812439 \h </w:instrText>
+              <w:instrText xml:space="preserve"> PAGEREF _Toc192870565 \h </w:instrText>
             </w:r>
             <w:r>
               <w:rPr>
@@ -981,7 +1016,7 @@
                 <w:noProof/>
                 <w:webHidden/>
               </w:rPr>
-              <w:t>8</w:t>
+              <w:t>9</w:t>
             </w:r>
             <w:r>
               <w:rPr>
@@ -1009,7 +1044,7 @@
               <w:lang w:eastAsia="ru-RU"/>
             </w:rPr>
           </w:pPr>
-          <w:hyperlink w:anchor="_Toc192812440" w:history="1">
+          <w:hyperlink w:anchor="_Toc192870566" w:history="1">
             <w:r>
               <w:rPr>
                 <w:rStyle w:val="a8"/>
@@ -1036,7 +1071,7 @@
                 <w:noProof/>
                 <w:webHidden/>
               </w:rPr>
-              <w:instrText xml:space="preserve"> PAGEREF _Toc192812440 \h </w:instrText>
+              <w:instrText xml:space="preserve"> PAGEREF _Toc192870566 \h </w:instrText>
             </w:r>
             <w:r>
               <w:rPr>
@@ -1056,7 +1091,1011 @@
                 <w:noProof/>
                 <w:webHidden/>
               </w:rPr>
-              <w:t>10</w:t>
+              <w:t>11</w:t>
+            </w:r>
+            <w:r>
+              <w:rPr>
+                <w:noProof/>
+                <w:webHidden/>
+              </w:rPr>
+              <w:fldChar w:fldCharType="end"/>
+            </w:r>
+          </w:hyperlink>
+        </w:p>
+        <w:p>
+          <w:pPr>
+            <w:pStyle w:val="21"/>
+            <w:rPr>
+              <w:rFonts w:eastAsiaTheme="minorEastAsia" w:cstheme="minorBidi"/>
+              <w:b w:val="0"/>
+              <w:bCs w:val="0"/>
+              <w:noProof/>
+              <w:sz w:val="22"/>
+              <w:szCs w:val="22"/>
+              <w:lang w:eastAsia="ru-RU"/>
+            </w:rPr>
+          </w:pPr>
+          <w:hyperlink w:anchor="_Toc192870567" w:history="1">
+            <w:r>
+              <w:rPr>
+                <w:rStyle w:val="a8"/>
+                <w:noProof/>
+              </w:rPr>
+              <w:t>1.</w:t>
+            </w:r>
+            <w:r>
+              <w:rPr>
+                <w:rFonts w:eastAsiaTheme="minorEastAsia" w:cstheme="minorBidi"/>
+                <w:b w:val="0"/>
+                <w:bCs w:val="0"/>
+                <w:noProof/>
+                <w:sz w:val="22"/>
+                <w:szCs w:val="22"/>
+                <w:lang w:eastAsia="ru-RU"/>
+              </w:rPr>
+              <w:tab/>
+            </w:r>
+            <w:r>
+              <w:rPr>
+                <w:rStyle w:val="a8"/>
+                <w:noProof/>
+              </w:rPr>
+              <w:t>Определение предоставляемого сервиса</w:t>
+            </w:r>
+            <w:r>
+              <w:rPr>
+                <w:noProof/>
+                <w:webHidden/>
+              </w:rPr>
+              <w:tab/>
+            </w:r>
+            <w:r>
+              <w:rPr>
+                <w:noProof/>
+                <w:webHidden/>
+              </w:rPr>
+              <w:fldChar w:fldCharType="begin"/>
+            </w:r>
+            <w:r>
+              <w:rPr>
+                <w:noProof/>
+                <w:webHidden/>
+              </w:rPr>
+              <w:instrText xml:space="preserve"> PAGEREF _Toc192870567 \h </w:instrText>
+            </w:r>
+            <w:r>
+              <w:rPr>
+                <w:noProof/>
+                <w:webHidden/>
+              </w:rPr>
+            </w:r>
+            <w:r>
+              <w:rPr>
+                <w:noProof/>
+                <w:webHidden/>
+              </w:rPr>
+              <w:fldChar w:fldCharType="separate"/>
+            </w:r>
+            <w:r>
+              <w:rPr>
+                <w:noProof/>
+                <w:webHidden/>
+              </w:rPr>
+              <w:t>11</w:t>
+            </w:r>
+            <w:r>
+              <w:rPr>
+                <w:noProof/>
+                <w:webHidden/>
+              </w:rPr>
+              <w:fldChar w:fldCharType="end"/>
+            </w:r>
+          </w:hyperlink>
+        </w:p>
+        <w:p>
+          <w:pPr>
+            <w:pStyle w:val="21"/>
+            <w:rPr>
+              <w:rFonts w:eastAsiaTheme="minorEastAsia" w:cstheme="minorBidi"/>
+              <w:b w:val="0"/>
+              <w:bCs w:val="0"/>
+              <w:noProof/>
+              <w:sz w:val="22"/>
+              <w:szCs w:val="22"/>
+              <w:lang w:eastAsia="ru-RU"/>
+            </w:rPr>
+          </w:pPr>
+          <w:hyperlink w:anchor="_Toc192870568" w:history="1">
+            <w:r>
+              <w:rPr>
+                <w:rStyle w:val="a8"/>
+                <w:noProof/>
+              </w:rPr>
+              <w:t>2.</w:t>
+            </w:r>
+            <w:r>
+              <w:rPr>
+                <w:rFonts w:eastAsiaTheme="minorEastAsia" w:cstheme="minorBidi"/>
+                <w:b w:val="0"/>
+                <w:bCs w:val="0"/>
+                <w:noProof/>
+                <w:sz w:val="22"/>
+                <w:szCs w:val="22"/>
+                <w:lang w:eastAsia="ru-RU"/>
+              </w:rPr>
+              <w:tab/>
+            </w:r>
+            <w:r>
+              <w:rPr>
+                <w:rStyle w:val="a8"/>
+                <w:noProof/>
+              </w:rPr>
+              <w:t>Время работы сервиса</w:t>
+            </w:r>
+            <w:r>
+              <w:rPr>
+                <w:noProof/>
+                <w:webHidden/>
+              </w:rPr>
+              <w:tab/>
+            </w:r>
+            <w:r>
+              <w:rPr>
+                <w:noProof/>
+                <w:webHidden/>
+              </w:rPr>
+              <w:fldChar w:fldCharType="begin"/>
+            </w:r>
+            <w:r>
+              <w:rPr>
+                <w:noProof/>
+                <w:webHidden/>
+              </w:rPr>
+              <w:instrText xml:space="preserve"> PAGEREF _Toc192870568 \h </w:instrText>
+            </w:r>
+            <w:r>
+              <w:rPr>
+                <w:noProof/>
+                <w:webHidden/>
+              </w:rPr>
+            </w:r>
+            <w:r>
+              <w:rPr>
+                <w:noProof/>
+                <w:webHidden/>
+              </w:rPr>
+              <w:fldChar w:fldCharType="separate"/>
+            </w:r>
+            <w:r>
+              <w:rPr>
+                <w:noProof/>
+                <w:webHidden/>
+              </w:rPr>
+              <w:t>11</w:t>
+            </w:r>
+            <w:r>
+              <w:rPr>
+                <w:noProof/>
+                <w:webHidden/>
+              </w:rPr>
+              <w:fldChar w:fldCharType="end"/>
+            </w:r>
+          </w:hyperlink>
+        </w:p>
+        <w:p>
+          <w:pPr>
+            <w:pStyle w:val="21"/>
+            <w:rPr>
+              <w:rFonts w:eastAsiaTheme="minorEastAsia" w:cstheme="minorBidi"/>
+              <w:b w:val="0"/>
+              <w:bCs w:val="0"/>
+              <w:noProof/>
+              <w:sz w:val="22"/>
+              <w:szCs w:val="22"/>
+              <w:lang w:eastAsia="ru-RU"/>
+            </w:rPr>
+          </w:pPr>
+          <w:hyperlink w:anchor="_Toc192870569" w:history="1">
+            <w:r>
+              <w:rPr>
+                <w:rStyle w:val="a8"/>
+                <w:noProof/>
+              </w:rPr>
+              <w:t>3.</w:t>
+            </w:r>
+            <w:r>
+              <w:rPr>
+                <w:rFonts w:eastAsiaTheme="minorEastAsia" w:cstheme="minorBidi"/>
+                <w:b w:val="0"/>
+                <w:bCs w:val="0"/>
+                <w:noProof/>
+                <w:sz w:val="22"/>
+                <w:szCs w:val="22"/>
+                <w:lang w:eastAsia="ru-RU"/>
+              </w:rPr>
+              <w:tab/>
+            </w:r>
+            <w:r>
+              <w:rPr>
+                <w:rStyle w:val="a8"/>
+                <w:noProof/>
+              </w:rPr>
+              <w:t>Пользователи и оборудование</w:t>
+            </w:r>
+            <w:r>
+              <w:rPr>
+                <w:noProof/>
+                <w:webHidden/>
+              </w:rPr>
+              <w:tab/>
+            </w:r>
+            <w:r>
+              <w:rPr>
+                <w:noProof/>
+                <w:webHidden/>
+              </w:rPr>
+              <w:fldChar w:fldCharType="begin"/>
+            </w:r>
+            <w:r>
+              <w:rPr>
+                <w:noProof/>
+                <w:webHidden/>
+              </w:rPr>
+              <w:instrText xml:space="preserve"> PAGEREF _Toc192870569 \h </w:instrText>
+            </w:r>
+            <w:r>
+              <w:rPr>
+                <w:noProof/>
+                <w:webHidden/>
+              </w:rPr>
+            </w:r>
+            <w:r>
+              <w:rPr>
+                <w:noProof/>
+                <w:webHidden/>
+              </w:rPr>
+              <w:fldChar w:fldCharType="separate"/>
+            </w:r>
+            <w:r>
+              <w:rPr>
+                <w:noProof/>
+                <w:webHidden/>
+              </w:rPr>
+              <w:t>11</w:t>
+            </w:r>
+            <w:r>
+              <w:rPr>
+                <w:noProof/>
+                <w:webHidden/>
+              </w:rPr>
+              <w:fldChar w:fldCharType="end"/>
+            </w:r>
+          </w:hyperlink>
+        </w:p>
+        <w:p>
+          <w:pPr>
+            <w:pStyle w:val="21"/>
+            <w:rPr>
+              <w:rFonts w:eastAsiaTheme="minorEastAsia" w:cstheme="minorBidi"/>
+              <w:b w:val="0"/>
+              <w:bCs w:val="0"/>
+              <w:noProof/>
+              <w:sz w:val="22"/>
+              <w:szCs w:val="22"/>
+              <w:lang w:eastAsia="ru-RU"/>
+            </w:rPr>
+          </w:pPr>
+          <w:hyperlink w:anchor="_Toc192870570" w:history="1">
+            <w:r>
+              <w:rPr>
+                <w:rStyle w:val="a8"/>
+                <w:noProof/>
+              </w:rPr>
+              <w:t>4.</w:t>
+            </w:r>
+            <w:r>
+              <w:rPr>
+                <w:rFonts w:eastAsiaTheme="minorEastAsia" w:cstheme="minorBidi"/>
+                <w:b w:val="0"/>
+                <w:bCs w:val="0"/>
+                <w:noProof/>
+                <w:sz w:val="22"/>
+                <w:szCs w:val="22"/>
+                <w:lang w:eastAsia="ru-RU"/>
+              </w:rPr>
+              <w:tab/>
+            </w:r>
+            <w:r>
+              <w:rPr>
+                <w:rStyle w:val="a8"/>
+                <w:noProof/>
+              </w:rPr>
+              <w:t>Процеду</w:t>
+            </w:r>
+            <w:r>
+              <w:rPr>
+                <w:rStyle w:val="a8"/>
+                <w:noProof/>
+              </w:rPr>
+              <w:t>р</w:t>
+            </w:r>
+            <w:r>
+              <w:rPr>
+                <w:rStyle w:val="a8"/>
+                <w:noProof/>
+              </w:rPr>
+              <w:t>а отчета</w:t>
+            </w:r>
+            <w:r>
+              <w:rPr>
+                <w:noProof/>
+                <w:webHidden/>
+              </w:rPr>
+              <w:tab/>
+            </w:r>
+            <w:r>
+              <w:rPr>
+                <w:noProof/>
+                <w:webHidden/>
+              </w:rPr>
+              <w:fldChar w:fldCharType="begin"/>
+            </w:r>
+            <w:r>
+              <w:rPr>
+                <w:noProof/>
+                <w:webHidden/>
+              </w:rPr>
+              <w:instrText xml:space="preserve"> PAGEREF _Toc192870570 \h </w:instrText>
+            </w:r>
+            <w:r>
+              <w:rPr>
+                <w:noProof/>
+                <w:webHidden/>
+              </w:rPr>
+            </w:r>
+            <w:r>
+              <w:rPr>
+                <w:noProof/>
+                <w:webHidden/>
+              </w:rPr>
+              <w:fldChar w:fldCharType="separate"/>
+            </w:r>
+            <w:r>
+              <w:rPr>
+                <w:noProof/>
+                <w:webHidden/>
+              </w:rPr>
+              <w:t>12</w:t>
+            </w:r>
+            <w:r>
+              <w:rPr>
+                <w:noProof/>
+                <w:webHidden/>
+              </w:rPr>
+              <w:fldChar w:fldCharType="end"/>
+            </w:r>
+          </w:hyperlink>
+        </w:p>
+        <w:p>
+          <w:pPr>
+            <w:pStyle w:val="21"/>
+            <w:rPr>
+              <w:rFonts w:eastAsiaTheme="minorEastAsia" w:cstheme="minorBidi"/>
+              <w:b w:val="0"/>
+              <w:bCs w:val="0"/>
+              <w:noProof/>
+              <w:sz w:val="22"/>
+              <w:szCs w:val="22"/>
+              <w:lang w:eastAsia="ru-RU"/>
+            </w:rPr>
+          </w:pPr>
+          <w:hyperlink w:anchor="_Toc192870571" w:history="1">
+            <w:r>
+              <w:rPr>
+                <w:rStyle w:val="a8"/>
+                <w:noProof/>
+              </w:rPr>
+              <w:t>5.</w:t>
+            </w:r>
+            <w:r>
+              <w:rPr>
+                <w:rFonts w:eastAsiaTheme="minorEastAsia" w:cstheme="minorBidi"/>
+                <w:b w:val="0"/>
+                <w:bCs w:val="0"/>
+                <w:noProof/>
+                <w:sz w:val="22"/>
+                <w:szCs w:val="22"/>
+                <w:lang w:eastAsia="ru-RU"/>
+              </w:rPr>
+              <w:tab/>
+            </w:r>
+            <w:r>
+              <w:rPr>
+                <w:rStyle w:val="a8"/>
+                <w:noProof/>
+              </w:rPr>
+              <w:t>Процедура запросов на изменение</w:t>
+            </w:r>
+            <w:r>
+              <w:rPr>
+                <w:noProof/>
+                <w:webHidden/>
+              </w:rPr>
+              <w:tab/>
+            </w:r>
+            <w:r>
+              <w:rPr>
+                <w:noProof/>
+                <w:webHidden/>
+              </w:rPr>
+              <w:fldChar w:fldCharType="begin"/>
+            </w:r>
+            <w:r>
+              <w:rPr>
+                <w:noProof/>
+                <w:webHidden/>
+              </w:rPr>
+              <w:instrText xml:space="preserve"> PAGEREF _Toc192870571 \h </w:instrText>
+            </w:r>
+            <w:r>
+              <w:rPr>
+                <w:noProof/>
+                <w:webHidden/>
+              </w:rPr>
+            </w:r>
+            <w:r>
+              <w:rPr>
+                <w:noProof/>
+                <w:webHidden/>
+              </w:rPr>
+              <w:fldChar w:fldCharType="separate"/>
+            </w:r>
+            <w:r>
+              <w:rPr>
+                <w:noProof/>
+                <w:webHidden/>
+              </w:rPr>
+              <w:t>12</w:t>
+            </w:r>
+            <w:r>
+              <w:rPr>
+                <w:noProof/>
+                <w:webHidden/>
+              </w:rPr>
+              <w:fldChar w:fldCharType="end"/>
+            </w:r>
+          </w:hyperlink>
+        </w:p>
+        <w:p>
+          <w:pPr>
+            <w:pStyle w:val="21"/>
+            <w:rPr>
+              <w:rFonts w:eastAsiaTheme="minorEastAsia" w:cstheme="minorBidi"/>
+              <w:b w:val="0"/>
+              <w:bCs w:val="0"/>
+              <w:noProof/>
+              <w:sz w:val="22"/>
+              <w:szCs w:val="22"/>
+              <w:lang w:eastAsia="ru-RU"/>
+            </w:rPr>
+          </w:pPr>
+          <w:hyperlink w:anchor="_Toc192870572" w:history="1">
+            <w:r>
+              <w:rPr>
+                <w:rStyle w:val="a8"/>
+                <w:noProof/>
+              </w:rPr>
+              <w:t>6.</w:t>
+            </w:r>
+            <w:r>
+              <w:rPr>
+                <w:rFonts w:eastAsiaTheme="minorEastAsia" w:cstheme="minorBidi"/>
+                <w:b w:val="0"/>
+                <w:bCs w:val="0"/>
+                <w:noProof/>
+                <w:sz w:val="22"/>
+                <w:szCs w:val="22"/>
+                <w:lang w:eastAsia="ru-RU"/>
+              </w:rPr>
+              <w:tab/>
+            </w:r>
+            <w:r>
+              <w:rPr>
+                <w:rStyle w:val="a8"/>
+                <w:noProof/>
+              </w:rPr>
+              <w:t>Спецификации целевых уровней качества сервиса</w:t>
+            </w:r>
+            <w:r>
+              <w:rPr>
+                <w:noProof/>
+                <w:webHidden/>
+              </w:rPr>
+              <w:tab/>
+            </w:r>
+            <w:r>
+              <w:rPr>
+                <w:noProof/>
+                <w:webHidden/>
+              </w:rPr>
+              <w:fldChar w:fldCharType="begin"/>
+            </w:r>
+            <w:r>
+              <w:rPr>
+                <w:noProof/>
+                <w:webHidden/>
+              </w:rPr>
+              <w:instrText xml:space="preserve"> PAGEREF _Toc192870572 \h </w:instrText>
+            </w:r>
+            <w:r>
+              <w:rPr>
+                <w:noProof/>
+                <w:webHidden/>
+              </w:rPr>
+            </w:r>
+            <w:r>
+              <w:rPr>
+                <w:noProof/>
+                <w:webHidden/>
+              </w:rPr>
+              <w:fldChar w:fldCharType="separate"/>
+            </w:r>
+            <w:r>
+              <w:rPr>
+                <w:noProof/>
+                <w:webHidden/>
+              </w:rPr>
+              <w:t>12</w:t>
+            </w:r>
+            <w:r>
+              <w:rPr>
+                <w:noProof/>
+                <w:webHidden/>
+              </w:rPr>
+              <w:fldChar w:fldCharType="end"/>
+            </w:r>
+          </w:hyperlink>
+        </w:p>
+        <w:p>
+          <w:pPr>
+            <w:pStyle w:val="21"/>
+            <w:rPr>
+              <w:rFonts w:eastAsiaTheme="minorEastAsia" w:cstheme="minorBidi"/>
+              <w:b w:val="0"/>
+              <w:bCs w:val="0"/>
+              <w:noProof/>
+              <w:sz w:val="22"/>
+              <w:szCs w:val="22"/>
+              <w:lang w:eastAsia="ru-RU"/>
+            </w:rPr>
+          </w:pPr>
+          <w:hyperlink w:anchor="_Toc192870573" w:history="1">
+            <w:r>
+              <w:rPr>
+                <w:rStyle w:val="a8"/>
+                <w:noProof/>
+              </w:rPr>
+              <w:t>7.</w:t>
+            </w:r>
+            <w:r>
+              <w:rPr>
+                <w:rFonts w:eastAsiaTheme="minorEastAsia" w:cstheme="minorBidi"/>
+                <w:b w:val="0"/>
+                <w:bCs w:val="0"/>
+                <w:noProof/>
+                <w:sz w:val="22"/>
+                <w:szCs w:val="22"/>
+                <w:lang w:eastAsia="ru-RU"/>
+              </w:rPr>
+              <w:tab/>
+            </w:r>
+            <w:r>
+              <w:rPr>
+                <w:rStyle w:val="a8"/>
+                <w:noProof/>
+              </w:rPr>
+              <w:t>Платежи, связанные с сервисом</w:t>
+            </w:r>
+            <w:r>
+              <w:rPr>
+                <w:noProof/>
+                <w:webHidden/>
+              </w:rPr>
+              <w:tab/>
+            </w:r>
+            <w:r>
+              <w:rPr>
+                <w:noProof/>
+                <w:webHidden/>
+              </w:rPr>
+              <w:fldChar w:fldCharType="begin"/>
+            </w:r>
+            <w:r>
+              <w:rPr>
+                <w:noProof/>
+                <w:webHidden/>
+              </w:rPr>
+              <w:instrText xml:space="preserve"> PAGEREF _Toc192870573 \h </w:instrText>
+            </w:r>
+            <w:r>
+              <w:rPr>
+                <w:noProof/>
+                <w:webHidden/>
+              </w:rPr>
+            </w:r>
+            <w:r>
+              <w:rPr>
+                <w:noProof/>
+                <w:webHidden/>
+              </w:rPr>
+              <w:fldChar w:fldCharType="separate"/>
+            </w:r>
+            <w:r>
+              <w:rPr>
+                <w:noProof/>
+                <w:webHidden/>
+              </w:rPr>
+              <w:t>13</w:t>
+            </w:r>
+            <w:r>
+              <w:rPr>
+                <w:noProof/>
+                <w:webHidden/>
+              </w:rPr>
+              <w:fldChar w:fldCharType="end"/>
+            </w:r>
+          </w:hyperlink>
+        </w:p>
+        <w:p>
+          <w:pPr>
+            <w:pStyle w:val="21"/>
+            <w:rPr>
+              <w:rFonts w:eastAsiaTheme="minorEastAsia" w:cstheme="minorBidi"/>
+              <w:b w:val="0"/>
+              <w:bCs w:val="0"/>
+              <w:noProof/>
+              <w:sz w:val="22"/>
+              <w:szCs w:val="22"/>
+              <w:lang w:eastAsia="ru-RU"/>
+            </w:rPr>
+          </w:pPr>
+          <w:hyperlink w:anchor="_Toc192870574" w:history="1">
+            <w:r>
+              <w:rPr>
+                <w:rStyle w:val="a8"/>
+                <w:noProof/>
+              </w:rPr>
+              <w:t>8.</w:t>
+            </w:r>
+            <w:r>
+              <w:rPr>
+                <w:rFonts w:eastAsiaTheme="minorEastAsia" w:cstheme="minorBidi"/>
+                <w:b w:val="0"/>
+                <w:bCs w:val="0"/>
+                <w:noProof/>
+                <w:sz w:val="22"/>
+                <w:szCs w:val="22"/>
+                <w:lang w:eastAsia="ru-RU"/>
+              </w:rPr>
+              <w:tab/>
+            </w:r>
+            <w:r>
+              <w:rPr>
+                <w:rStyle w:val="a8"/>
+                <w:noProof/>
+              </w:rPr>
+              <w:t>Ответственности клиентов</w:t>
+            </w:r>
+            <w:r>
+              <w:rPr>
+                <w:noProof/>
+                <w:webHidden/>
+              </w:rPr>
+              <w:tab/>
+            </w:r>
+            <w:r>
+              <w:rPr>
+                <w:noProof/>
+                <w:webHidden/>
+              </w:rPr>
+              <w:fldChar w:fldCharType="begin"/>
+            </w:r>
+            <w:r>
+              <w:rPr>
+                <w:noProof/>
+                <w:webHidden/>
+              </w:rPr>
+              <w:instrText xml:space="preserve"> PAGEREF _Toc192870574 \h </w:instrText>
+            </w:r>
+            <w:r>
+              <w:rPr>
+                <w:noProof/>
+                <w:webHidden/>
+              </w:rPr>
+            </w:r>
+            <w:r>
+              <w:rPr>
+                <w:noProof/>
+                <w:webHidden/>
+              </w:rPr>
+              <w:fldChar w:fldCharType="separate"/>
+            </w:r>
+            <w:r>
+              <w:rPr>
+                <w:noProof/>
+                <w:webHidden/>
+              </w:rPr>
+              <w:t>13</w:t>
+            </w:r>
+            <w:r>
+              <w:rPr>
+                <w:noProof/>
+                <w:webHidden/>
+              </w:rPr>
+              <w:fldChar w:fldCharType="end"/>
+            </w:r>
+          </w:hyperlink>
+        </w:p>
+        <w:p>
+          <w:pPr>
+            <w:pStyle w:val="21"/>
+            <w:rPr>
+              <w:rFonts w:eastAsiaTheme="minorEastAsia" w:cstheme="minorBidi"/>
+              <w:b w:val="0"/>
+              <w:bCs w:val="0"/>
+              <w:noProof/>
+              <w:sz w:val="22"/>
+              <w:szCs w:val="22"/>
+              <w:lang w:eastAsia="ru-RU"/>
+            </w:rPr>
+          </w:pPr>
+          <w:hyperlink w:anchor="_Toc192870575" w:history="1">
+            <w:r>
+              <w:rPr>
+                <w:rStyle w:val="a8"/>
+                <w:noProof/>
+              </w:rPr>
+              <w:t>9.</w:t>
+            </w:r>
+            <w:r>
+              <w:rPr>
+                <w:rFonts w:eastAsiaTheme="minorEastAsia" w:cstheme="minorBidi"/>
+                <w:b w:val="0"/>
+                <w:bCs w:val="0"/>
+                <w:noProof/>
+                <w:sz w:val="22"/>
+                <w:szCs w:val="22"/>
+                <w:lang w:eastAsia="ru-RU"/>
+              </w:rPr>
+              <w:tab/>
+            </w:r>
+            <w:r>
+              <w:rPr>
+                <w:rStyle w:val="a8"/>
+                <w:noProof/>
+              </w:rPr>
+              <w:t>Разрешение рассогласований</w:t>
+            </w:r>
+            <w:r>
+              <w:rPr>
+                <w:noProof/>
+                <w:webHidden/>
+              </w:rPr>
+              <w:tab/>
+            </w:r>
+            <w:r>
+              <w:rPr>
+                <w:noProof/>
+                <w:webHidden/>
+              </w:rPr>
+              <w:fldChar w:fldCharType="begin"/>
+            </w:r>
+            <w:r>
+              <w:rPr>
+                <w:noProof/>
+                <w:webHidden/>
+              </w:rPr>
+              <w:instrText xml:space="preserve"> PAGEREF _Toc192870575 \h </w:instrText>
+            </w:r>
+            <w:r>
+              <w:rPr>
+                <w:noProof/>
+                <w:webHidden/>
+              </w:rPr>
+            </w:r>
+            <w:r>
+              <w:rPr>
+                <w:noProof/>
+                <w:webHidden/>
+              </w:rPr>
+              <w:fldChar w:fldCharType="separate"/>
+            </w:r>
+            <w:r>
+              <w:rPr>
+                <w:noProof/>
+                <w:webHidden/>
+              </w:rPr>
+              <w:t>13</w:t>
+            </w:r>
+            <w:r>
+              <w:rPr>
+                <w:noProof/>
+                <w:webHidden/>
+              </w:rPr>
+              <w:fldChar w:fldCharType="end"/>
+            </w:r>
+          </w:hyperlink>
+        </w:p>
+        <w:p>
+          <w:pPr>
+            <w:pStyle w:val="21"/>
+            <w:rPr>
+              <w:rFonts w:eastAsiaTheme="minorEastAsia" w:cstheme="minorBidi"/>
+              <w:b w:val="0"/>
+              <w:bCs w:val="0"/>
+              <w:noProof/>
+              <w:sz w:val="22"/>
+              <w:szCs w:val="22"/>
+              <w:lang w:eastAsia="ru-RU"/>
+            </w:rPr>
+          </w:pPr>
+          <w:hyperlink w:anchor="_Toc192870576" w:history="1">
+            <w:r>
+              <w:rPr>
+                <w:rStyle w:val="a8"/>
+                <w:noProof/>
+              </w:rPr>
+              <w:t>10.</w:t>
+            </w:r>
+            <w:r>
+              <w:rPr>
+                <w:rFonts w:eastAsiaTheme="minorEastAsia" w:cstheme="minorBidi"/>
+                <w:b w:val="0"/>
+                <w:bCs w:val="0"/>
+                <w:noProof/>
+                <w:sz w:val="22"/>
+                <w:szCs w:val="22"/>
+                <w:lang w:eastAsia="ru-RU"/>
+              </w:rPr>
+              <w:tab/>
+            </w:r>
+            <w:r>
+              <w:rPr>
+                <w:rStyle w:val="a8"/>
+                <w:noProof/>
+              </w:rPr>
+              <w:t>Процесс улучшения SLA</w:t>
+            </w:r>
+            <w:r>
+              <w:rPr>
+                <w:noProof/>
+                <w:webHidden/>
+              </w:rPr>
+              <w:tab/>
+            </w:r>
+            <w:r>
+              <w:rPr>
+                <w:noProof/>
+                <w:webHidden/>
+              </w:rPr>
+              <w:fldChar w:fldCharType="begin"/>
+            </w:r>
+            <w:r>
+              <w:rPr>
+                <w:noProof/>
+                <w:webHidden/>
+              </w:rPr>
+              <w:instrText xml:space="preserve"> PAGEREF _Toc192870576 \h </w:instrText>
+            </w:r>
+            <w:r>
+              <w:rPr>
+                <w:noProof/>
+                <w:webHidden/>
+              </w:rPr>
+            </w:r>
+            <w:r>
+              <w:rPr>
+                <w:noProof/>
+                <w:webHidden/>
+              </w:rPr>
+              <w:fldChar w:fldCharType="separate"/>
+            </w:r>
+            <w:r>
+              <w:rPr>
+                <w:noProof/>
+                <w:webHidden/>
+              </w:rPr>
+              <w:t>13</w:t>
+            </w:r>
+            <w:r>
+              <w:rPr>
+                <w:noProof/>
+                <w:webHidden/>
+              </w:rPr>
+              <w:fldChar w:fldCharType="end"/>
+            </w:r>
+          </w:hyperlink>
+        </w:p>
+        <w:p>
+          <w:pPr>
+            <w:pStyle w:val="21"/>
+            <w:rPr>
+              <w:rFonts w:eastAsiaTheme="minorEastAsia" w:cstheme="minorBidi"/>
+              <w:b w:val="0"/>
+              <w:bCs w:val="0"/>
+              <w:noProof/>
+              <w:sz w:val="22"/>
+              <w:szCs w:val="22"/>
+              <w:lang w:eastAsia="ru-RU"/>
+            </w:rPr>
+          </w:pPr>
+          <w:hyperlink w:anchor="_Toc192870577" w:history="1">
+            <w:r>
+              <w:rPr>
+                <w:rStyle w:val="a8"/>
+                <w:noProof/>
+              </w:rPr>
+              <w:t>11.</w:t>
+            </w:r>
+            <w:r>
+              <w:rPr>
+                <w:rFonts w:eastAsiaTheme="minorEastAsia" w:cstheme="minorBidi"/>
+                <w:b w:val="0"/>
+                <w:bCs w:val="0"/>
+                <w:noProof/>
+                <w:sz w:val="22"/>
+                <w:szCs w:val="22"/>
+                <w:lang w:eastAsia="ru-RU"/>
+              </w:rPr>
+              <w:tab/>
+            </w:r>
+            <w:r>
+              <w:rPr>
+                <w:rStyle w:val="a8"/>
+                <w:noProof/>
+              </w:rPr>
+              <w:t>Источники информации</w:t>
+            </w:r>
+            <w:r>
+              <w:rPr>
+                <w:noProof/>
+                <w:webHidden/>
+              </w:rPr>
+              <w:tab/>
+            </w:r>
+            <w:r>
+              <w:rPr>
+                <w:noProof/>
+                <w:webHidden/>
+              </w:rPr>
+              <w:fldChar w:fldCharType="begin"/>
+            </w:r>
+            <w:r>
+              <w:rPr>
+                <w:noProof/>
+                <w:webHidden/>
+              </w:rPr>
+              <w:instrText xml:space="preserve"> PAGEREF _Toc192870577 \h </w:instrText>
+            </w:r>
+            <w:r>
+              <w:rPr>
+                <w:noProof/>
+                <w:webHidden/>
+              </w:rPr>
+            </w:r>
+            <w:r>
+              <w:rPr>
+                <w:noProof/>
+                <w:webHidden/>
+              </w:rPr>
+              <w:fldChar w:fldCharType="separate"/>
+            </w:r>
+            <w:r>
+              <w:rPr>
+                <w:noProof/>
+                <w:webHidden/>
+              </w:rPr>
+              <w:t>13</w:t>
             </w:r>
             <w:r>
               <w:rPr>
@@ -1084,7 +2123,7 @@
               <w:lang w:eastAsia="ru-RU"/>
             </w:rPr>
           </w:pPr>
-          <w:hyperlink w:anchor="_Toc192812441" w:history="1">
+          <w:hyperlink w:anchor="_Toc192870578" w:history="1">
             <w:r>
               <w:rPr>
                 <w:rStyle w:val="a8"/>
@@ -1111,7 +2150,7 @@
                 <w:noProof/>
                 <w:webHidden/>
               </w:rPr>
-              <w:instrText xml:space="preserve"> PAGEREF _Toc192812441 \h </w:instrText>
+              <w:instrText xml:space="preserve"> PAGEREF _Toc192870578 \h </w:instrText>
             </w:r>
             <w:r>
               <w:rPr>
@@ -1131,7 +2170,7 @@
                 <w:noProof/>
                 <w:webHidden/>
               </w:rPr>
-              <w:t>11</w:t>
+              <w:t>14</w:t>
             </w:r>
             <w:r>
               <w:rPr>
@@ -1159,7 +2198,7 @@
               <w:lang w:eastAsia="ru-RU"/>
             </w:rPr>
           </w:pPr>
-          <w:hyperlink w:anchor="_Toc192812442" w:history="1">
+          <w:hyperlink w:anchor="_Toc192870579" w:history="1">
             <w:r>
               <w:rPr>
                 <w:rStyle w:val="a8"/>
@@ -1186,7 +2225,7 @@
                 <w:noProof/>
                 <w:webHidden/>
               </w:rPr>
-              <w:instrText xml:space="preserve"> PAGEREF _Toc192812442 \h </w:instrText>
+              <w:instrText xml:space="preserve"> PAGEREF _Toc192870579 \h </w:instrText>
             </w:r>
             <w:r>
               <w:rPr>
@@ -1206,7 +2245,7 @@
                 <w:noProof/>
                 <w:webHidden/>
               </w:rPr>
-              <w:t>12</w:t>
+              <w:t>15</w:t>
             </w:r>
             <w:r>
               <w:rPr>
@@ -1249,7 +2288,7 @@
       <w:pPr>
         <w:pStyle w:val="a5"/>
       </w:pPr>
-      <w:bookmarkStart w:id="0" w:name="_Toc192812430"/>
+      <w:bookmarkStart w:id="0" w:name="_Toc192870556"/>
       <w:r>
         <w:lastRenderedPageBreak/>
         <w:t>Лабораторная работа №1 - Выбор и описание предметной области</w:t>
@@ -1261,7 +2300,7 @@
       <w:pPr>
         <w:pStyle w:val="1"/>
       </w:pPr>
-      <w:bookmarkStart w:id="1" w:name="_Toc192812431"/>
+      <w:bookmarkStart w:id="1" w:name="_Toc192870557"/>
       <w:r>
         <w:t>Название и описание организации выбранной предметной области. Сфера деятельности</w:t>
       </w:r>
@@ -1544,7 +2583,7 @@
       <w:pPr>
         <w:pStyle w:val="1"/>
       </w:pPr>
-      <w:bookmarkStart w:id="2" w:name="_Toc192812432"/>
+      <w:bookmarkStart w:id="2" w:name="_Toc192870558"/>
       <w:r>
         <w:t>Описание организационной структуры для определения потребителей информационных ресурсов и их классификации</w:t>
       </w:r>
@@ -2110,7 +3149,7 @@
       <w:pPr>
         <w:pStyle w:val="1"/>
       </w:pPr>
-      <w:bookmarkStart w:id="3" w:name="_Toc192812433"/>
+      <w:bookmarkStart w:id="3" w:name="_Toc192870559"/>
       <w:r>
         <w:t>Основные бизнес-процессы</w:t>
       </w:r>
@@ -2371,7 +3410,7 @@
       <w:pPr>
         <w:pStyle w:val="1"/>
       </w:pPr>
-      <w:bookmarkStart w:id="4" w:name="_Toc192812434"/>
+      <w:bookmarkStart w:id="4" w:name="_Toc192870560"/>
       <w:r>
         <w:t>О</w:t>
       </w:r>
@@ -2785,7 +3824,7 @@
       <w:pPr>
         <w:pStyle w:val="1"/>
       </w:pPr>
-      <w:bookmarkStart w:id="5" w:name="_Toc192812435"/>
+      <w:bookmarkStart w:id="5" w:name="_Toc192870561"/>
       <w:r>
         <w:t>Источники информации:</w:t>
       </w:r>
@@ -3005,7 +4044,7 @@
       <w:pPr>
         <w:pStyle w:val="a5"/>
       </w:pPr>
-      <w:bookmarkStart w:id="6" w:name="_Toc192812436"/>
+      <w:bookmarkStart w:id="6" w:name="_Toc192870562"/>
       <w:r>
         <w:lastRenderedPageBreak/>
         <w:t>Лабораторная работа №2 - Создание каталога ИТ-Сервисов</w:t>
@@ -3027,7 +4066,7 @@
           <w:numId w:val="20"/>
         </w:numPr>
       </w:pPr>
-      <w:bookmarkStart w:id="7" w:name="_Toc192812437"/>
+      <w:bookmarkStart w:id="7" w:name="_Toc192870563"/>
       <w:r>
         <w:t>Разделение</w:t>
       </w:r>
@@ -3139,7 +4178,7 @@
       <w:pPr>
         <w:pStyle w:val="1"/>
       </w:pPr>
-      <w:bookmarkStart w:id="8" w:name="_Toc192812438"/>
+      <w:bookmarkStart w:id="8" w:name="_Toc192870564"/>
       <w:r>
         <w:t>Каталог ИТ-сервисов</w:t>
       </w:r>
@@ -3672,7 +4711,7 @@
       <w:pPr>
         <w:pStyle w:val="1"/>
       </w:pPr>
-      <w:bookmarkStart w:id="9" w:name="_Toc192812439"/>
+      <w:bookmarkStart w:id="9" w:name="_Toc192870565"/>
       <w:r>
         <w:t>Источники</w:t>
       </w:r>
@@ -4049,7 +5088,7 @@
       <w:pPr>
         <w:pStyle w:val="a5"/>
       </w:pPr>
-      <w:bookmarkStart w:id="10" w:name="_Toc192812440"/>
+      <w:bookmarkStart w:id="10" w:name="_Toc192870566"/>
       <w:r>
         <w:lastRenderedPageBreak/>
         <w:t xml:space="preserve">Лабораторная </w:t>
@@ -4077,9 +5116,11 @@
           <w:numId w:val="30"/>
         </w:numPr>
       </w:pPr>
+      <w:bookmarkStart w:id="11" w:name="_Toc192870567"/>
       <w:r>
         <w:t>Определение предоставляемого сервиса</w:t>
       </w:r>
+      <w:bookmarkEnd w:id="11"/>
     </w:p>
     <w:p>
       <w:pPr>
@@ -4190,9 +5231,11 @@
       <w:pPr>
         <w:pStyle w:val="1"/>
       </w:pPr>
+      <w:bookmarkStart w:id="12" w:name="_Toc192870568"/>
       <w:r>
         <w:t>Время работы сервиса</w:t>
       </w:r>
+      <w:bookmarkEnd w:id="12"/>
     </w:p>
     <w:p>
       <w:pPr>
@@ -4258,9 +5301,11 @@
       <w:pPr>
         <w:pStyle w:val="1"/>
       </w:pPr>
+      <w:bookmarkStart w:id="13" w:name="_Toc192870569"/>
       <w:r>
         <w:t>Пользователи и оборудование</w:t>
       </w:r>
+      <w:bookmarkEnd w:id="13"/>
     </w:p>
     <w:p>
       <w:pPr>
@@ -4333,14 +5378,7 @@
         <w:pStyle w:val="a4"/>
       </w:pPr>
       <w:r>
-        <w:lastRenderedPageBreak/>
-        <w:t xml:space="preserve">Серверное оборудование: </w:t>
-      </w:r>
-      <w:r>
-        <w:t>2</w:t>
-      </w:r>
-      <w:r>
-        <w:t xml:space="preserve"> выделенных сервера с балансировкой нагрузки</w:t>
+        <w:t>Серверное оборудование: 2 выделенных сервера</w:t>
       </w:r>
     </w:p>
     <w:p>
@@ -4351,10 +5389,726 @@
     </w:p>
     <w:p>
       <w:pPr>
+        <w:pStyle w:val="1"/>
+        <w:numPr>
+          <w:ilvl w:val="0"/>
+          <w:numId w:val="1"/>
+        </w:numPr>
+      </w:pPr>
+      <w:bookmarkStart w:id="14" w:name="_Toc192870570"/>
+      <w:r>
+        <w:t>Процедура отчета</w:t>
+      </w:r>
+      <w:bookmarkEnd w:id="14"/>
+    </w:p>
+    <w:p>
+      <w:r>
+        <w:rPr>
+          <w:lang w:eastAsia="zh-CN"/>
+        </w:rPr>
+        <w:t xml:space="preserve">Отчёт о проблеме: </w:t>
+      </w:r>
+      <w:r>
+        <w:rPr>
+          <w:lang w:eastAsia="zh-CN"/>
+        </w:rPr>
+        <w:t>с</w:t>
+      </w:r>
+      <w:r>
+        <w:rPr>
+          <w:lang w:eastAsia="zh-CN"/>
+        </w:rPr>
+        <w:t>ообщения об ошибках передаются в техническую поддержку через внутреннюю систему заявок</w:t>
+      </w:r>
+    </w:p>
+    <w:p>
+      <w:pPr>
+        <w:pStyle w:val="a4"/>
+      </w:pPr>
+      <w:r>
+        <w:t>Приоритеты обработки инцидентов:</w:t>
+      </w:r>
+    </w:p>
+    <w:p>
+      <w:pPr>
+        <w:pStyle w:val="a4"/>
+        <w:numPr>
+          <w:ilvl w:val="0"/>
+          <w:numId w:val="37"/>
+        </w:numPr>
+      </w:pPr>
+      <w:r>
+        <w:t xml:space="preserve">Критический сбой (полный отказ сервиса): </w:t>
+      </w:r>
+      <w:r>
+        <w:t xml:space="preserve">время устранения – менее </w:t>
+      </w:r>
+      <w:r>
+        <w:t>2 часов</w:t>
+      </w:r>
+    </w:p>
+    <w:p>
+      <w:pPr>
+        <w:pStyle w:val="a4"/>
+        <w:numPr>
+          <w:ilvl w:val="0"/>
+          <w:numId w:val="37"/>
+        </w:numPr>
+      </w:pPr>
+      <w:r>
+        <w:t>Частичный сбой (отказ терминала, кассы)</w:t>
+      </w:r>
+      <w:r>
+        <w:t xml:space="preserve">: </w:t>
+      </w:r>
+      <w:r>
+        <w:t xml:space="preserve">время устранения – менее </w:t>
+      </w:r>
+      <w:r>
+        <w:t>8 часов</w:t>
+      </w:r>
+    </w:p>
+    <w:p>
+      <w:pPr>
+        <w:pStyle w:val="a4"/>
+        <w:numPr>
+          <w:ilvl w:val="0"/>
+          <w:numId w:val="37"/>
+        </w:numPr>
+      </w:pPr>
+      <w:r>
+        <w:t xml:space="preserve">Низкоприоритетные проблемы (мелкие </w:t>
+      </w:r>
+      <w:r>
+        <w:t>недоработки</w:t>
+      </w:r>
+      <w:r>
+        <w:t>, ошибки</w:t>
+      </w:r>
+      <w:r>
+        <w:t>, не влияющие на работоспособность</w:t>
+      </w:r>
+      <w:r>
+        <w:t>)</w:t>
+      </w:r>
+      <w:r>
+        <w:t xml:space="preserve">: </w:t>
+      </w:r>
+      <w:r>
+        <w:t>время устранения – в т</w:t>
+      </w:r>
+      <w:r>
+        <w:t>ечение 5 рабочих дней</w:t>
+      </w:r>
+    </w:p>
+    <w:p>
+      <w:pPr>
+        <w:pStyle w:val="a4"/>
+      </w:pPr>
+      <w:r>
+        <w:t xml:space="preserve">Эскалация: </w:t>
+      </w:r>
+      <w:r>
+        <w:t>е</w:t>
+      </w:r>
+      <w:r>
+        <w:t>сли проблема не решена в течение установленного времени, она передаётся на следующий уровень</w:t>
+      </w:r>
+      <w:r>
+        <w:t xml:space="preserve">. Пример: </w:t>
+      </w:r>
+      <w:r>
+        <w:t>кассовый терминал перестал принимать оплату, сначала проблему решает оператор поддержки</w:t>
+      </w:r>
+      <w:r>
+        <w:t>, затем е</w:t>
+      </w:r>
+      <w:r>
+        <w:t xml:space="preserve">сли в </w:t>
+      </w:r>
+      <w:r>
+        <w:t xml:space="preserve">установленное время </w:t>
+      </w:r>
+      <w:r>
+        <w:t>неисправность не устранена, вопрос передаётся инженеру</w:t>
+      </w:r>
+    </w:p>
+    <w:p>
+      <w:pPr>
+        <w:spacing w:after="160" w:line="259" w:lineRule="auto"/>
+        <w:jc w:val="left"/>
+      </w:pPr>
+    </w:p>
+    <w:p>
+      <w:pPr>
+        <w:pStyle w:val="1"/>
+        <w:numPr>
+          <w:ilvl w:val="0"/>
+          <w:numId w:val="1"/>
+        </w:numPr>
+      </w:pPr>
+      <w:bookmarkStart w:id="15" w:name="_Toc192870571"/>
+      <w:r>
+        <w:t>Процедура запросов на изменение</w:t>
+      </w:r>
+      <w:bookmarkEnd w:id="15"/>
+    </w:p>
+    <w:p>
+      <w:pPr>
+        <w:pStyle w:val="a4"/>
+      </w:pPr>
+      <w:r>
+        <w:t>Запрос подаётся через внутренни</w:t>
+      </w:r>
+      <w:r>
+        <w:t>е</w:t>
+      </w:r>
+      <w:r>
+        <w:t xml:space="preserve"> </w:t>
+      </w:r>
+      <w:r>
+        <w:t>каналы связи</w:t>
+      </w:r>
+    </w:p>
+    <w:p>
+      <w:pPr>
+        <w:pStyle w:val="a4"/>
+      </w:pPr>
+      <w:r>
+        <w:t>Время выполнения зависит от типа изменений:</w:t>
+      </w:r>
+    </w:p>
+    <w:p>
+      <w:pPr>
+        <w:pStyle w:val="a4"/>
+        <w:numPr>
+          <w:ilvl w:val="0"/>
+          <w:numId w:val="36"/>
+        </w:numPr>
+      </w:pPr>
+      <w:r>
+        <w:t xml:space="preserve">Минорные исправления – </w:t>
+      </w:r>
+      <w:r>
+        <w:t>в срок</w:t>
+      </w:r>
+      <w:r>
+        <w:t xml:space="preserve"> 3 рабочих дней</w:t>
+      </w:r>
+    </w:p>
+    <w:p>
+      <w:pPr>
+        <w:pStyle w:val="a4"/>
+        <w:numPr>
+          <w:ilvl w:val="0"/>
+          <w:numId w:val="36"/>
+        </w:numPr>
+      </w:pPr>
+      <w:r>
+        <w:t xml:space="preserve">Средние изменения – </w:t>
+      </w:r>
+      <w:r>
+        <w:t>в срок</w:t>
+      </w:r>
+      <w:r>
+        <w:t xml:space="preserve"> 10 рабочих дней</w:t>
+      </w:r>
+    </w:p>
+    <w:p>
+      <w:pPr>
+        <w:pStyle w:val="a4"/>
+        <w:numPr>
+          <w:ilvl w:val="0"/>
+          <w:numId w:val="36"/>
+        </w:numPr>
+      </w:pPr>
+      <w:r>
+        <w:t xml:space="preserve">Существенные изменения – </w:t>
+      </w:r>
+      <w:r>
+        <w:t>в срок</w:t>
+      </w:r>
+      <w:r>
+        <w:t xml:space="preserve"> 30 рабочих дней</w:t>
+      </w:r>
+      <w:r>
+        <w:t xml:space="preserve"> (или более, если потребуется при обсуждении)</w:t>
+      </w:r>
+    </w:p>
+    <w:p>
+      <w:pPr>
+        <w:spacing w:after="160" w:line="259" w:lineRule="auto"/>
+        <w:jc w:val="left"/>
+      </w:pPr>
+    </w:p>
+    <w:p>
+      <w:pPr>
+        <w:pStyle w:val="1"/>
+        <w:numPr>
+          <w:ilvl w:val="0"/>
+          <w:numId w:val="1"/>
+        </w:numPr>
+      </w:pPr>
+      <w:bookmarkStart w:id="16" w:name="_Toc192870572"/>
+      <w:r>
+        <w:t>Спецификации целевых уровней качества сервиса</w:t>
+      </w:r>
+      <w:bookmarkEnd w:id="16"/>
+    </w:p>
+    <w:p>
+      <w:pPr>
+        <w:pStyle w:val="a4"/>
+      </w:pPr>
+      <w:r>
+        <w:t>Доступность: 99.5% ежемесячно</w:t>
+      </w:r>
+    </w:p>
+    <w:p>
+      <w:pPr>
+        <w:pStyle w:val="a4"/>
+      </w:pPr>
+      <w:r>
+        <w:t xml:space="preserve">Среднее время ответа сервиса: до </w:t>
+      </w:r>
+      <w:r>
+        <w:t>10</w:t>
+      </w:r>
+      <w:r>
+        <w:t xml:space="preserve"> секунд </w:t>
+      </w:r>
+      <w:r>
+        <w:t>(время ответа состояния операции от банковской)</w:t>
+      </w:r>
+    </w:p>
+    <w:p>
+      <w:pPr>
+        <w:pStyle w:val="a4"/>
+      </w:pPr>
+      <w:r>
+        <w:lastRenderedPageBreak/>
+        <w:t>Время восстановления при сбоях: не более 2 часов для критических сбоев</w:t>
+      </w:r>
+    </w:p>
+    <w:p>
+      <w:pPr>
+        <w:spacing w:after="160" w:line="259" w:lineRule="auto"/>
+        <w:jc w:val="left"/>
+      </w:pPr>
+    </w:p>
+    <w:p>
+      <w:pPr>
+        <w:pStyle w:val="1"/>
+        <w:numPr>
+          <w:ilvl w:val="0"/>
+          <w:numId w:val="1"/>
+        </w:numPr>
+      </w:pPr>
+      <w:bookmarkStart w:id="17" w:name="_Toc192870573"/>
+      <w:r>
+        <w:t>Платежи, связанные с сервисом</w:t>
+      </w:r>
+      <w:bookmarkEnd w:id="17"/>
+    </w:p>
+    <w:p>
+      <w:pPr>
+        <w:pStyle w:val="a4"/>
+        <w:rPr>
+          <w:lang w:eastAsia="zh-CN"/>
+        </w:rPr>
+      </w:pPr>
+      <w:r>
+        <w:rPr>
+          <w:lang w:eastAsia="zh-CN"/>
+        </w:rPr>
+        <w:t>Обслуживание и замена терминалов самообслуживания</w:t>
+      </w:r>
+    </w:p>
+    <w:p>
+      <w:pPr>
+        <w:pStyle w:val="a4"/>
+        <w:rPr>
+          <w:lang w:eastAsia="zh-CN"/>
+        </w:rPr>
+      </w:pPr>
+      <w:r>
+        <w:rPr>
+          <w:lang w:eastAsia="zh-CN"/>
+        </w:rPr>
+        <w:t>Оплата интернет-подключения для терминалов</w:t>
+      </w:r>
+    </w:p>
+    <w:p>
+      <w:pPr>
+        <w:pStyle w:val="a4"/>
+        <w:rPr>
+          <w:lang w:eastAsia="zh-CN"/>
+        </w:rPr>
+      </w:pPr>
+      <w:r>
+        <w:rPr>
+          <w:lang w:eastAsia="zh-CN"/>
+        </w:rPr>
+        <w:t>Возможная комиссия банков за обработку платежей</w:t>
+      </w:r>
+    </w:p>
+    <w:p>
+      <w:pPr>
+        <w:pStyle w:val="a4"/>
+      </w:pPr>
+      <w:r>
+        <w:t>Затраты на поддержку ПО и лицензи</w:t>
+      </w:r>
+      <w:r>
+        <w:t>й</w:t>
+      </w:r>
+    </w:p>
+    <w:p>
+      <w:pPr>
+        <w:pStyle w:val="a4"/>
+      </w:pPr>
+      <w:r>
+        <w:t>Единая стоимость обслуживания сервиса покрывается бюджетом предприятия</w:t>
+      </w:r>
+    </w:p>
+    <w:p>
+      <w:pPr>
+        <w:pStyle w:val="a4"/>
+      </w:pPr>
+      <w:r>
+        <w:t>Дополнительные расходы на экстренные изменения оплачиваются отдельно</w:t>
+      </w:r>
+    </w:p>
+    <w:p>
+      <w:pPr>
+        <w:spacing w:after="160" w:line="259" w:lineRule="auto"/>
+        <w:jc w:val="left"/>
+      </w:pPr>
+    </w:p>
+    <w:p>
+      <w:pPr>
+        <w:pStyle w:val="1"/>
+        <w:numPr>
+          <w:ilvl w:val="0"/>
+          <w:numId w:val="1"/>
+        </w:numPr>
+      </w:pPr>
+      <w:bookmarkStart w:id="18" w:name="_Toc192870574"/>
+      <w:r>
+        <w:t>Ответственности клиентов</w:t>
+      </w:r>
+      <w:bookmarkEnd w:id="18"/>
+    </w:p>
+    <w:p>
+      <w:pPr>
+        <w:pStyle w:val="a4"/>
+      </w:pPr>
+      <w:r>
+        <w:t>Обеспечение исправности оборудования</w:t>
+      </w:r>
+    </w:p>
+    <w:p>
+      <w:pPr>
+        <w:pStyle w:val="a4"/>
+      </w:pPr>
+      <w:r>
+        <w:t>Корректность введённых данных</w:t>
+      </w:r>
+    </w:p>
+    <w:p>
+      <w:pPr>
+        <w:pStyle w:val="a4"/>
+      </w:pPr>
+      <w:r>
+        <w:t>Использование актуального программного обеспечения</w:t>
+      </w:r>
+    </w:p>
+    <w:p>
+      <w:pPr>
+        <w:pStyle w:val="a4"/>
+      </w:pPr>
+      <w:r>
+        <w:t>Сообщение о проблемах в установленном порядке</w:t>
+      </w:r>
+    </w:p>
+    <w:p>
+      <w:pPr>
+        <w:jc w:val="left"/>
+      </w:pPr>
+    </w:p>
+    <w:p>
+      <w:pPr>
+        <w:pStyle w:val="1"/>
+        <w:numPr>
+          <w:ilvl w:val="0"/>
+          <w:numId w:val="1"/>
+        </w:numPr>
+      </w:pPr>
+      <w:bookmarkStart w:id="19" w:name="_Toc192870575"/>
+      <w:r>
+        <w:t>Разрешение рассогласований</w:t>
+      </w:r>
+      <w:bookmarkEnd w:id="19"/>
+    </w:p>
+    <w:p>
+      <w:pPr>
+        <w:pStyle w:val="a4"/>
+        <w:rPr>
+          <w:lang w:eastAsia="zh-CN"/>
+        </w:rPr>
+      </w:pPr>
+      <w:r>
+        <w:rPr>
+          <w:lang w:eastAsia="zh-CN"/>
+        </w:rPr>
+        <w:t>Анализ ситуации службой поддержки</w:t>
+      </w:r>
+    </w:p>
+    <w:p>
+      <w:pPr>
+        <w:pStyle w:val="a4"/>
+        <w:rPr>
+          <w:lang w:eastAsia="zh-CN"/>
+        </w:rPr>
+      </w:pPr>
+      <w:r>
+        <w:rPr>
+          <w:lang w:eastAsia="zh-CN"/>
+        </w:rPr>
+        <w:t>Привлечение сторонних экспертов при необходимости</w:t>
+      </w:r>
+    </w:p>
+    <w:p>
+      <w:pPr>
+        <w:pStyle w:val="a4"/>
+        <w:rPr>
+          <w:lang w:eastAsia="zh-CN"/>
+        </w:rPr>
+      </w:pPr>
+      <w:r>
+        <w:rPr>
+          <w:lang w:eastAsia="zh-CN"/>
+        </w:rPr>
+        <w:t>Разработка корректирующих мероприятий</w:t>
+      </w:r>
+    </w:p>
+    <w:p>
+      <w:pPr>
+        <w:pStyle w:val="a4"/>
+        <w:rPr>
+          <w:lang w:eastAsia="zh-CN"/>
+        </w:rPr>
+      </w:pPr>
+      <w:r>
+        <w:rPr>
+          <w:lang w:eastAsia="zh-CN"/>
+        </w:rPr>
+        <w:t>Примеры:</w:t>
+      </w:r>
+    </w:p>
+    <w:p>
+      <w:pPr>
+        <w:pStyle w:val="a4"/>
+        <w:numPr>
+          <w:ilvl w:val="0"/>
+          <w:numId w:val="40"/>
+        </w:numPr>
+        <w:rPr>
+          <w:lang w:eastAsia="zh-CN"/>
+        </w:rPr>
+      </w:pPr>
+      <w:r>
+        <w:rPr>
+          <w:lang w:eastAsia="zh-CN"/>
+        </w:rPr>
+        <w:t>Клиент не получил билет, но деньги списаны. Решение: проверка транзакции, возврат средств или выдача нового билета</w:t>
+      </w:r>
+    </w:p>
+    <w:p>
+      <w:pPr>
+        <w:pStyle w:val="a4"/>
+        <w:numPr>
+          <w:ilvl w:val="0"/>
+          <w:numId w:val="40"/>
+        </w:numPr>
+        <w:rPr>
+          <w:lang w:eastAsia="zh-CN"/>
+        </w:rPr>
+      </w:pPr>
+      <w:r>
+        <w:rPr>
+          <w:lang w:eastAsia="zh-CN"/>
+        </w:rPr>
+        <w:t>Кассовый аппарат выдал неверную сумму сдачи. Решение: сверка данных в системе и корректировка вручную</w:t>
+      </w:r>
+    </w:p>
+    <w:p>
+      <w:pPr>
+        <w:rPr>
+          <w:lang w:eastAsia="zh-CN"/>
+        </w:rPr>
+      </w:pPr>
+    </w:p>
+    <w:p>
+      <w:pPr>
+        <w:jc w:val="left"/>
+      </w:pPr>
+    </w:p>
+    <w:p>
+      <w:pPr>
+        <w:pStyle w:val="1"/>
+        <w:numPr>
+          <w:ilvl w:val="0"/>
+          <w:numId w:val="1"/>
+        </w:numPr>
+      </w:pPr>
+      <w:bookmarkStart w:id="20" w:name="_Toc192870576"/>
+      <w:r>
+        <w:t>Процесс улучшения SLA</w:t>
+      </w:r>
+      <w:bookmarkEnd w:id="20"/>
+    </w:p>
+    <w:p>
+      <w:pPr>
+        <w:pStyle w:val="a4"/>
+      </w:pPr>
+      <w:r>
+        <w:lastRenderedPageBreak/>
+        <w:t>Ежегодный пересмотр и обновление SLA с учётом статистики обращений и проблем</w:t>
+      </w:r>
+    </w:p>
+    <w:p>
+      <w:pPr>
+        <w:pStyle w:val="a4"/>
+      </w:pPr>
+      <w:r>
+        <w:t>Внедрение новых технологий</w:t>
+      </w:r>
+    </w:p>
+    <w:p>
+      <w:pPr>
+        <w:pStyle w:val="a4"/>
+      </w:pPr>
+      <w:r>
+        <w:t>Улучшение алгоритмов защиты данных и ускорение обработки платежей</w:t>
+      </w:r>
+    </w:p>
+    <w:p>
+      <w:pPr>
+        <w:pStyle w:val="a4"/>
+      </w:pPr>
+      <w:r>
+        <w:t>Сбор обратной связи от пользователей</w:t>
+      </w:r>
+    </w:p>
+    <w:p>
+      <w:pPr>
+        <w:spacing w:after="160" w:line="259" w:lineRule="auto"/>
+        <w:jc w:val="left"/>
+      </w:pPr>
+    </w:p>
+    <w:p>
+      <w:pPr>
+        <w:pStyle w:val="1"/>
+        <w:numPr>
+          <w:ilvl w:val="0"/>
+          <w:numId w:val="1"/>
+        </w:numPr>
+        <w:rPr>
+          <w:sz w:val="40"/>
+        </w:rPr>
+      </w:pPr>
+      <w:bookmarkStart w:id="21" w:name="_Toc192870577"/>
+      <w:r>
+        <w:t>Источники информации</w:t>
+      </w:r>
+      <w:bookmarkEnd w:id="21"/>
+    </w:p>
+    <w:p>
+      <w:pPr>
+        <w:pStyle w:val="a4"/>
+        <w:numPr>
+          <w:ilvl w:val="0"/>
+          <w:numId w:val="39"/>
+        </w:numPr>
+        <w:rPr>
+          <w:sz w:val="40"/>
+        </w:rPr>
+      </w:pPr>
+      <w:r>
+        <w:t>Закрытая группа Вконтакте «</w:t>
+      </w:r>
+      <w:r>
+        <w:t>Петрозаводск транспортный - все расписания</w:t>
+      </w:r>
+      <w:r>
+        <w:t xml:space="preserve">» </w:t>
+      </w:r>
+      <w:r>
+        <w:t>[</w:t>
+      </w:r>
+      <w:r>
+        <w:t>Электронный ресурс</w:t>
+      </w:r>
+      <w:r>
+        <w:t>]</w:t>
+      </w:r>
+      <w:r>
+        <w:t xml:space="preserve"> – </w:t>
+      </w:r>
+      <w:hyperlink r:id="rId16" w:history="1">
+        <w:r>
+          <w:rPr>
+            <w:rStyle w:val="a8"/>
+          </w:rPr>
+          <w:t>Актуальные расписания транспорта</w:t>
+        </w:r>
+      </w:hyperlink>
+    </w:p>
+    <w:p>
+      <w:pPr>
+        <w:pStyle w:val="a4"/>
+        <w:numPr>
+          <w:ilvl w:val="0"/>
+          <w:numId w:val="39"/>
+        </w:numPr>
+        <w:rPr>
+          <w:sz w:val="40"/>
+        </w:rPr>
+      </w:pPr>
+      <w:r>
+        <w:t xml:space="preserve">Открытая группа предриятия ГУП РК Карелавтотранс Вконтакте </w:t>
+      </w:r>
+      <w:r>
+        <w:t>[</w:t>
+      </w:r>
+      <w:r>
+        <w:t>Электронный ресурс</w:t>
+      </w:r>
+      <w:r>
+        <w:t>]</w:t>
+      </w:r>
+      <w:r>
+        <w:t xml:space="preserve"> – </w:t>
+      </w:r>
+      <w:hyperlink r:id="rId17" w:history="1">
+        <w:r>
+          <w:rPr>
+            <w:rStyle w:val="a8"/>
+          </w:rPr>
+          <w:t>Новости предприятия</w:t>
+        </w:r>
+      </w:hyperlink>
+      <w:r>
+        <w:br w:type="page"/>
+      </w:r>
+    </w:p>
+    <w:p>
+      <w:pPr>
         <w:pStyle w:val="a5"/>
       </w:pPr>
-      <w:bookmarkStart w:id="11" w:name="_Toc192812441"/>
-      <w:r>
+      <w:bookmarkStart w:id="22" w:name="_Toc192870578"/>
+      <w:r>
+        <w:lastRenderedPageBreak/>
         <w:t xml:space="preserve">Лабораторная </w:t>
       </w:r>
       <w:r>
@@ -4363,7 +6117,7 @@
       <w:r>
         <w:t>№4 - Создание базы конфигурационных единиц CMDB</w:t>
       </w:r>
-      <w:bookmarkEnd w:id="11"/>
+      <w:bookmarkEnd w:id="22"/>
     </w:p>
     <w:p>
       <w:pPr>
@@ -4391,7 +6145,7 @@
       <w:pPr>
         <w:pStyle w:val="a5"/>
       </w:pPr>
-      <w:bookmarkStart w:id="12" w:name="_Toc192812442"/>
+      <w:bookmarkStart w:id="23" w:name="_Toc192870579"/>
       <w:r>
         <w:lastRenderedPageBreak/>
         <w:t>Лабораторная</w:t>
@@ -4402,7 +6156,7 @@
       <w:r>
         <w:t xml:space="preserve"> №5 - Описание процесса управления инцидентами</w:t>
       </w:r>
-      <w:bookmarkEnd w:id="12"/>
+      <w:bookmarkEnd w:id="23"/>
     </w:p>
     <w:p>
       <w:pPr>
@@ -5599,6 +7353,119 @@
     </w:lvl>
   </w:abstractNum>
   <w:abstractNum w:abstractNumId="12" w15:restartNumberingAfterBreak="0">
+    <w:nsid w:val="29EF6ACB"/>
+    <w:multiLevelType w:val="hybridMultilevel"/>
+    <w:tmpl w:val="7B528C82"/>
+    <w:lvl w:ilvl="0" w:tplc="04190001">
+      <w:start w:val="1"/>
+      <w:numFmt w:val="bullet"/>
+      <w:lvlText w:val=""/>
+      <w:lvlJc w:val="left"/>
+      <w:pPr>
+        <w:ind w:left="720" w:hanging="360"/>
+      </w:pPr>
+      <w:rPr>
+        <w:rFonts w:ascii="Symbol" w:hAnsi="Symbol" w:hint="default"/>
+      </w:rPr>
+    </w:lvl>
+    <w:lvl w:ilvl="1" w:tplc="04190003" w:tentative="1">
+      <w:start w:val="1"/>
+      <w:numFmt w:val="bullet"/>
+      <w:lvlText w:val="o"/>
+      <w:lvlJc w:val="left"/>
+      <w:pPr>
+        <w:ind w:left="1440" w:hanging="360"/>
+      </w:pPr>
+      <w:rPr>
+        <w:rFonts w:ascii="Courier New" w:hAnsi="Courier New" w:cs="Courier New" w:hint="default"/>
+      </w:rPr>
+    </w:lvl>
+    <w:lvl w:ilvl="2" w:tplc="04190005" w:tentative="1">
+      <w:start w:val="1"/>
+      <w:numFmt w:val="bullet"/>
+      <w:lvlText w:val=""/>
+      <w:lvlJc w:val="left"/>
+      <w:pPr>
+        <w:ind w:left="2160" w:hanging="360"/>
+      </w:pPr>
+      <w:rPr>
+        <w:rFonts w:ascii="Wingdings" w:hAnsi="Wingdings" w:hint="default"/>
+      </w:rPr>
+    </w:lvl>
+    <w:lvl w:ilvl="3" w:tplc="04190001" w:tentative="1">
+      <w:start w:val="1"/>
+      <w:numFmt w:val="bullet"/>
+      <w:lvlText w:val=""/>
+      <w:lvlJc w:val="left"/>
+      <w:pPr>
+        <w:ind w:left="2880" w:hanging="360"/>
+      </w:pPr>
+      <w:rPr>
+        <w:rFonts w:ascii="Symbol" w:hAnsi="Symbol" w:hint="default"/>
+      </w:rPr>
+    </w:lvl>
+    <w:lvl w:ilvl="4" w:tplc="04190003" w:tentative="1">
+      <w:start w:val="1"/>
+      <w:numFmt w:val="bullet"/>
+      <w:lvlText w:val="o"/>
+      <w:lvlJc w:val="left"/>
+      <w:pPr>
+        <w:ind w:left="3600" w:hanging="360"/>
+      </w:pPr>
+      <w:rPr>
+        <w:rFonts w:ascii="Courier New" w:hAnsi="Courier New" w:cs="Courier New" w:hint="default"/>
+      </w:rPr>
+    </w:lvl>
+    <w:lvl w:ilvl="5" w:tplc="04190005" w:tentative="1">
+      <w:start w:val="1"/>
+      <w:numFmt w:val="bullet"/>
+      <w:lvlText w:val=""/>
+      <w:lvlJc w:val="left"/>
+      <w:pPr>
+        <w:ind w:left="4320" w:hanging="360"/>
+      </w:pPr>
+      <w:rPr>
+        <w:rFonts w:ascii="Wingdings" w:hAnsi="Wingdings" w:hint="default"/>
+      </w:rPr>
+    </w:lvl>
+    <w:lvl w:ilvl="6" w:tplc="04190001" w:tentative="1">
+      <w:start w:val="1"/>
+      <w:numFmt w:val="bullet"/>
+      <w:lvlText w:val=""/>
+      <w:lvlJc w:val="left"/>
+      <w:pPr>
+        <w:ind w:left="5040" w:hanging="360"/>
+      </w:pPr>
+      <w:rPr>
+        <w:rFonts w:ascii="Symbol" w:hAnsi="Symbol" w:hint="default"/>
+      </w:rPr>
+    </w:lvl>
+    <w:lvl w:ilvl="7" w:tplc="04190003" w:tentative="1">
+      <w:start w:val="1"/>
+      <w:numFmt w:val="bullet"/>
+      <w:lvlText w:val="o"/>
+      <w:lvlJc w:val="left"/>
+      <w:pPr>
+        <w:ind w:left="5760" w:hanging="360"/>
+      </w:pPr>
+      <w:rPr>
+        <w:rFonts w:ascii="Courier New" w:hAnsi="Courier New" w:cs="Courier New" w:hint="default"/>
+      </w:rPr>
+    </w:lvl>
+    <w:lvl w:ilvl="8" w:tplc="04190005" w:tentative="1">
+      <w:start w:val="1"/>
+      <w:numFmt w:val="bullet"/>
+      <w:lvlText w:val=""/>
+      <w:lvlJc w:val="left"/>
+      <w:pPr>
+        <w:ind w:left="6480" w:hanging="360"/>
+      </w:pPr>
+      <w:rPr>
+        <w:rFonts w:ascii="Wingdings" w:hAnsi="Wingdings" w:hint="default"/>
+      </w:rPr>
+    </w:lvl>
+  </w:abstractNum>
+  <w:abstractNum w:abstractNumId="13" w15:restartNumberingAfterBreak="0">
     <w:nsid w:val="2E7C146C"/>
     <w:multiLevelType w:val="hybridMultilevel"/>
     <w:tmpl w:val="596C1D56"/>
@@ -5711,7 +7578,7 @@
       </w:rPr>
     </w:lvl>
   </w:abstractNum>
-  <w:abstractNum w:abstractNumId="13" w15:restartNumberingAfterBreak="0">
+  <w:abstractNum w:abstractNumId="14" w15:restartNumberingAfterBreak="0">
     <w:nsid w:val="2F6F6EB2"/>
     <w:multiLevelType w:val="hybridMultilevel"/>
     <w:tmpl w:val="D5A0EA12"/>
@@ -5797,7 +7664,7 @@
       </w:pPr>
     </w:lvl>
   </w:abstractNum>
-  <w:abstractNum w:abstractNumId="14" w15:restartNumberingAfterBreak="0">
+  <w:abstractNum w:abstractNumId="15" w15:restartNumberingAfterBreak="0">
     <w:nsid w:val="31E859C4"/>
     <w:multiLevelType w:val="hybridMultilevel"/>
     <w:tmpl w:val="A59A9BD0"/>
@@ -5886,7 +7753,7 @@
       </w:pPr>
     </w:lvl>
   </w:abstractNum>
-  <w:abstractNum w:abstractNumId="15" w15:restartNumberingAfterBreak="0">
+  <w:abstractNum w:abstractNumId="16" w15:restartNumberingAfterBreak="0">
     <w:nsid w:val="34DE5E4A"/>
     <w:multiLevelType w:val="hybridMultilevel"/>
     <w:tmpl w:val="D8B0722A"/>
@@ -5976,7 +7843,7 @@
       </w:pPr>
     </w:lvl>
   </w:abstractNum>
-  <w:abstractNum w:abstractNumId="16" w15:restartNumberingAfterBreak="0">
+  <w:abstractNum w:abstractNumId="17" w15:restartNumberingAfterBreak="0">
     <w:nsid w:val="358A4019"/>
     <w:multiLevelType w:val="hybridMultilevel"/>
     <w:tmpl w:val="7A00E696"/>
@@ -6062,7 +7929,7 @@
       </w:pPr>
     </w:lvl>
   </w:abstractNum>
-  <w:abstractNum w:abstractNumId="17" w15:restartNumberingAfterBreak="0">
+  <w:abstractNum w:abstractNumId="18" w15:restartNumberingAfterBreak="0">
     <w:nsid w:val="38321318"/>
     <w:multiLevelType w:val="multilevel"/>
     <w:tmpl w:val="1F3800CC"/>
@@ -6151,7 +8018,7 @@
       </w:pPr>
     </w:lvl>
   </w:abstractNum>
-  <w:abstractNum w:abstractNumId="18" w15:restartNumberingAfterBreak="0">
+  <w:abstractNum w:abstractNumId="19" w15:restartNumberingAfterBreak="0">
     <w:nsid w:val="3E7556E6"/>
     <w:multiLevelType w:val="hybridMultilevel"/>
     <w:tmpl w:val="19D8C03C"/>
@@ -6264,7 +8131,7 @@
       </w:rPr>
     </w:lvl>
   </w:abstractNum>
-  <w:abstractNum w:abstractNumId="19" w15:restartNumberingAfterBreak="0">
+  <w:abstractNum w:abstractNumId="20" w15:restartNumberingAfterBreak="0">
     <w:nsid w:val="48994DB8"/>
     <w:multiLevelType w:val="hybridMultilevel"/>
     <w:tmpl w:val="98B00AC8"/>
@@ -6377,7 +8244,7 @@
       </w:rPr>
     </w:lvl>
   </w:abstractNum>
-  <w:abstractNum w:abstractNumId="20" w15:restartNumberingAfterBreak="0">
+  <w:abstractNum w:abstractNumId="21" w15:restartNumberingAfterBreak="0">
     <w:nsid w:val="49E51BEC"/>
     <w:multiLevelType w:val="hybridMultilevel"/>
     <w:tmpl w:val="B73E3A20"/>
@@ -6466,7 +8333,7 @@
       </w:pPr>
     </w:lvl>
   </w:abstractNum>
-  <w:abstractNum w:abstractNumId="21" w15:restartNumberingAfterBreak="0">
+  <w:abstractNum w:abstractNumId="22" w15:restartNumberingAfterBreak="0">
     <w:nsid w:val="5566727F"/>
     <w:multiLevelType w:val="hybridMultilevel"/>
     <w:tmpl w:val="79E4A472"/>
@@ -6552,7 +8419,7 @@
       </w:pPr>
     </w:lvl>
   </w:abstractNum>
-  <w:abstractNum w:abstractNumId="22" w15:restartNumberingAfterBreak="0">
+  <w:abstractNum w:abstractNumId="23" w15:restartNumberingAfterBreak="0">
     <w:nsid w:val="5B906231"/>
     <w:multiLevelType w:val="hybridMultilevel"/>
     <w:tmpl w:val="8FBA7B5C"/>
@@ -6641,7 +8508,7 @@
       </w:pPr>
     </w:lvl>
   </w:abstractNum>
-  <w:abstractNum w:abstractNumId="23" w15:restartNumberingAfterBreak="0">
+  <w:abstractNum w:abstractNumId="24" w15:restartNumberingAfterBreak="0">
     <w:nsid w:val="5D705EC8"/>
     <w:multiLevelType w:val="multilevel"/>
     <w:tmpl w:val="629429AA"/>
@@ -6733,7 +8600,7 @@
       </w:pPr>
     </w:lvl>
   </w:abstractNum>
-  <w:abstractNum w:abstractNumId="24" w15:restartNumberingAfterBreak="0">
+  <w:abstractNum w:abstractNumId="25" w15:restartNumberingAfterBreak="0">
     <w:nsid w:val="5DE7273F"/>
     <w:multiLevelType w:val="hybridMultilevel"/>
     <w:tmpl w:val="BF5497BA"/>
@@ -6846,7 +8713,7 @@
       </w:rPr>
     </w:lvl>
   </w:abstractNum>
-  <w:abstractNum w:abstractNumId="25" w15:restartNumberingAfterBreak="0">
+  <w:abstractNum w:abstractNumId="26" w15:restartNumberingAfterBreak="0">
     <w:nsid w:val="5F9476E2"/>
     <w:multiLevelType w:val="hybridMultilevel"/>
     <w:tmpl w:val="34A299EC"/>
@@ -6932,7 +8799,7 @@
       </w:pPr>
     </w:lvl>
   </w:abstractNum>
-  <w:abstractNum w:abstractNumId="26" w15:restartNumberingAfterBreak="0">
+  <w:abstractNum w:abstractNumId="27" w15:restartNumberingAfterBreak="0">
     <w:nsid w:val="60532340"/>
     <w:multiLevelType w:val="multilevel"/>
     <w:tmpl w:val="BC54713A"/>
@@ -7028,7 +8895,7 @@
       </w:pPr>
     </w:lvl>
   </w:abstractNum>
-  <w:abstractNum w:abstractNumId="27" w15:restartNumberingAfterBreak="0">
+  <w:abstractNum w:abstractNumId="28" w15:restartNumberingAfterBreak="0">
     <w:nsid w:val="61635F26"/>
     <w:multiLevelType w:val="hybridMultilevel"/>
     <w:tmpl w:val="4BE64432"/>
@@ -7141,7 +9008,7 @@
       </w:rPr>
     </w:lvl>
   </w:abstractNum>
-  <w:abstractNum w:abstractNumId="28" w15:restartNumberingAfterBreak="0">
+  <w:abstractNum w:abstractNumId="29" w15:restartNumberingAfterBreak="0">
     <w:nsid w:val="657A5856"/>
     <w:multiLevelType w:val="hybridMultilevel"/>
     <w:tmpl w:val="2AC050CA"/>
@@ -7227,7 +9094,7 @@
       </w:pPr>
     </w:lvl>
   </w:abstractNum>
-  <w:abstractNum w:abstractNumId="29" w15:restartNumberingAfterBreak="0">
+  <w:abstractNum w:abstractNumId="30" w15:restartNumberingAfterBreak="0">
     <w:nsid w:val="6F240D18"/>
     <w:multiLevelType w:val="hybridMultilevel"/>
     <w:tmpl w:val="01DA4118"/>
@@ -7316,7 +9183,7 @@
       </w:pPr>
     </w:lvl>
   </w:abstractNum>
-  <w:abstractNum w:abstractNumId="30" w15:restartNumberingAfterBreak="0">
+  <w:abstractNum w:abstractNumId="31" w15:restartNumberingAfterBreak="0">
     <w:nsid w:val="6FFD1C9C"/>
     <w:multiLevelType w:val="hybridMultilevel"/>
     <w:tmpl w:val="6DD4FBAC"/>
@@ -7405,7 +9272,7 @@
       </w:pPr>
     </w:lvl>
   </w:abstractNum>
-  <w:abstractNum w:abstractNumId="31" w15:restartNumberingAfterBreak="0">
+  <w:abstractNum w:abstractNumId="32" w15:restartNumberingAfterBreak="0">
     <w:nsid w:val="72C41A77"/>
     <w:multiLevelType w:val="multilevel"/>
     <w:tmpl w:val="1F3800CC"/>
@@ -7494,7 +9361,7 @@
       </w:pPr>
     </w:lvl>
   </w:abstractNum>
-  <w:abstractNum w:abstractNumId="32" w15:restartNumberingAfterBreak="0">
+  <w:abstractNum w:abstractNumId="33" w15:restartNumberingAfterBreak="0">
     <w:nsid w:val="779A2188"/>
     <w:multiLevelType w:val="hybridMultilevel"/>
     <w:tmpl w:val="0994EC34"/>
@@ -7607,7 +9474,7 @@
       </w:rPr>
     </w:lvl>
   </w:abstractNum>
-  <w:abstractNum w:abstractNumId="33" w15:restartNumberingAfterBreak="0">
+  <w:abstractNum w:abstractNumId="34" w15:restartNumberingAfterBreak="0">
     <w:nsid w:val="79B84AB1"/>
     <w:multiLevelType w:val="multilevel"/>
     <w:tmpl w:val="629429AA"/>
@@ -7700,16 +9567,16 @@
     </w:lvl>
   </w:abstractNum>
   <w:num w:numId="1">
-    <w:abstractNumId w:val="26"/>
+    <w:abstractNumId w:val="27"/>
   </w:num>
   <w:num w:numId="2">
-    <w:abstractNumId w:val="26"/>
+    <w:abstractNumId w:val="27"/>
   </w:num>
   <w:num w:numId="3">
-    <w:abstractNumId w:val="26"/>
+    <w:abstractNumId w:val="27"/>
   </w:num>
   <w:num w:numId="4">
-    <w:abstractNumId w:val="20"/>
+    <w:abstractNumId w:val="21"/>
   </w:num>
   <w:num w:numId="5">
     <w:abstractNumId w:val="8"/>
@@ -7718,19 +9585,19 @@
     <w:abstractNumId w:val="11"/>
   </w:num>
   <w:num w:numId="7">
-    <w:abstractNumId w:val="27"/>
+    <w:abstractNumId w:val="28"/>
   </w:num>
   <w:num w:numId="8">
-    <w:abstractNumId w:val="14"/>
+    <w:abstractNumId w:val="15"/>
   </w:num>
   <w:num w:numId="9">
-    <w:abstractNumId w:val="22"/>
+    <w:abstractNumId w:val="23"/>
   </w:num>
   <w:num w:numId="10">
     <w:abstractNumId w:val="5"/>
   </w:num>
   <w:num w:numId="11">
-    <w:abstractNumId w:val="12"/>
+    <w:abstractNumId w:val="13"/>
   </w:num>
   <w:num w:numId="12">
     <w:abstractNumId w:val="2"/>
@@ -7739,10 +9606,10 @@
     <w:abstractNumId w:val="1"/>
   </w:num>
   <w:num w:numId="14">
-    <w:abstractNumId w:val="29"/>
+    <w:abstractNumId w:val="30"/>
   </w:num>
   <w:num w:numId="15">
-    <w:abstractNumId w:val="28"/>
+    <w:abstractNumId w:val="29"/>
   </w:num>
   <w:num w:numId="16">
     <w:abstractNumId w:val="7"/>
@@ -7751,7 +9618,7 @@
     <w:abstractNumId w:val="4"/>
   </w:num>
   <w:num w:numId="18">
-    <w:abstractNumId w:val="26"/>
+    <w:abstractNumId w:val="27"/>
     <w:lvlOverride w:ilvl="0">
       <w:startOverride w:val="1"/>
     </w:lvlOverride>
@@ -7784,7 +9651,7 @@
     <w:abstractNumId w:val="10"/>
   </w:num>
   <w:num w:numId="20">
-    <w:abstractNumId w:val="26"/>
+    <w:abstractNumId w:val="27"/>
     <w:lvlOverride w:ilvl="0">
       <w:startOverride w:val="1"/>
     </w:lvlOverride>
@@ -7814,34 +9681,34 @@
     </w:lvlOverride>
   </w:num>
   <w:num w:numId="21">
-    <w:abstractNumId w:val="32"/>
+    <w:abstractNumId w:val="33"/>
   </w:num>
   <w:num w:numId="22">
-    <w:abstractNumId w:val="16"/>
+    <w:abstractNumId w:val="17"/>
   </w:num>
   <w:num w:numId="23">
+    <w:abstractNumId w:val="20"/>
+  </w:num>
+  <w:num w:numId="24">
+    <w:abstractNumId w:val="14"/>
+  </w:num>
+  <w:num w:numId="25">
+    <w:abstractNumId w:val="25"/>
+  </w:num>
+  <w:num w:numId="26">
+    <w:abstractNumId w:val="22"/>
+  </w:num>
+  <w:num w:numId="27">
+    <w:abstractNumId w:val="31"/>
+  </w:num>
+  <w:num w:numId="28">
     <w:abstractNumId w:val="19"/>
   </w:num>
-  <w:num w:numId="24">
-    <w:abstractNumId w:val="13"/>
-  </w:num>
-  <w:num w:numId="25">
-    <w:abstractNumId w:val="24"/>
-  </w:num>
-  <w:num w:numId="26">
-    <w:abstractNumId w:val="21"/>
-  </w:num>
-  <w:num w:numId="27">
-    <w:abstractNumId w:val="30"/>
-  </w:num>
-  <w:num w:numId="28">
-    <w:abstractNumId w:val="18"/>
-  </w:num>
   <w:num w:numId="29">
-    <w:abstractNumId w:val="25"/>
+    <w:abstractNumId w:val="26"/>
   </w:num>
   <w:num w:numId="30">
-    <w:abstractNumId w:val="26"/>
+    <w:abstractNumId w:val="27"/>
     <w:lvlOverride w:ilvl="0">
       <w:startOverride w:val="1"/>
     </w:lvlOverride>
@@ -7877,25 +9744,28 @@
     <w:abstractNumId w:val="0"/>
   </w:num>
   <w:num w:numId="33">
-    <w:abstractNumId w:val="31"/>
+    <w:abstractNumId w:val="32"/>
   </w:num>
   <w:num w:numId="34">
     <w:abstractNumId w:val="3"/>
   </w:num>
   <w:num w:numId="35">
-    <w:abstractNumId w:val="17"/>
+    <w:abstractNumId w:val="18"/>
   </w:num>
   <w:num w:numId="36">
-    <w:abstractNumId w:val="33"/>
+    <w:abstractNumId w:val="34"/>
   </w:num>
   <w:num w:numId="37">
     <w:abstractNumId w:val="9"/>
   </w:num>
   <w:num w:numId="38">
-    <w:abstractNumId w:val="23"/>
+    <w:abstractNumId w:val="24"/>
   </w:num>
   <w:num w:numId="39">
-    <w:abstractNumId w:val="15"/>
+    <w:abstractNumId w:val="16"/>
+  </w:num>
+  <w:num w:numId="40">
+    <w:abstractNumId w:val="12"/>
   </w:num>
 </w:numbering>
 </file>

</xml_diff>

<commit_message>
first version of tables added
</commit_message>
<xml_diff>
--- a/Karelavtotrans.docx
+++ b/Karelavtotrans.docx
@@ -180,7 +180,7 @@
             </w:rPr>
             <w:fldChar w:fldCharType="separate"/>
           </w:r>
-          <w:hyperlink w:anchor="_Toc192871301" w:history="1">
+          <w:hyperlink w:anchor="_Toc193284642" w:history="1">
             <w:r>
               <w:rPr>
                 <w:rStyle w:val="a8"/>
@@ -207,7 +207,7 @@
                 <w:noProof/>
                 <w:webHidden/>
               </w:rPr>
-              <w:instrText xml:space="preserve"> PAGEREF _Toc192871301 \h </w:instrText>
+              <w:instrText xml:space="preserve"> PAGEREF _Toc193284642 \h </w:instrText>
             </w:r>
             <w:r>
               <w:rPr>
@@ -251,7 +251,7 @@
               <w:lang w:eastAsia="ru-RU"/>
             </w:rPr>
           </w:pPr>
-          <w:hyperlink w:anchor="_Toc192871302" w:history="1">
+          <w:hyperlink w:anchor="_Toc193284643" w:history="1">
             <w:r>
               <w:rPr>
                 <w:rStyle w:val="a8"/>
@@ -297,7 +297,7 @@
                 <w:noProof/>
                 <w:webHidden/>
               </w:rPr>
-              <w:instrText xml:space="preserve"> PAGEREF _Toc192871302 \h </w:instrText>
+              <w:instrText xml:space="preserve"> PAGEREF _Toc193284643 \h </w:instrText>
             </w:r>
             <w:r>
               <w:rPr>
@@ -341,7 +341,7 @@
               <w:lang w:eastAsia="ru-RU"/>
             </w:rPr>
           </w:pPr>
-          <w:hyperlink w:anchor="_Toc192871303" w:history="1">
+          <w:hyperlink w:anchor="_Toc193284644" w:history="1">
             <w:r>
               <w:rPr>
                 <w:rStyle w:val="a8"/>
@@ -387,7 +387,7 @@
                 <w:noProof/>
                 <w:webHidden/>
               </w:rPr>
-              <w:instrText xml:space="preserve"> PAGEREF _Toc192871303 \h </w:instrText>
+              <w:instrText xml:space="preserve"> PAGEREF _Toc193284644 \h </w:instrText>
             </w:r>
             <w:r>
               <w:rPr>
@@ -431,7 +431,7 @@
               <w:lang w:eastAsia="ru-RU"/>
             </w:rPr>
           </w:pPr>
-          <w:hyperlink w:anchor="_Toc192871304" w:history="1">
+          <w:hyperlink w:anchor="_Toc193284645" w:history="1">
             <w:r>
               <w:rPr>
                 <w:rStyle w:val="a8"/>
@@ -477,7 +477,7 @@
                 <w:noProof/>
                 <w:webHidden/>
               </w:rPr>
-              <w:instrText xml:space="preserve"> PAGEREF _Toc192871304 \h </w:instrText>
+              <w:instrText xml:space="preserve"> PAGEREF _Toc193284645 \h </w:instrText>
             </w:r>
             <w:r>
               <w:rPr>
@@ -521,7 +521,7 @@
               <w:lang w:eastAsia="ru-RU"/>
             </w:rPr>
           </w:pPr>
-          <w:hyperlink w:anchor="_Toc192871305" w:history="1">
+          <w:hyperlink w:anchor="_Toc193284646" w:history="1">
             <w:r>
               <w:rPr>
                 <w:rStyle w:val="a8"/>
@@ -567,7 +567,7 @@
                 <w:noProof/>
                 <w:webHidden/>
               </w:rPr>
-              <w:instrText xml:space="preserve"> PAGEREF _Toc192871305 \h </w:instrText>
+              <w:instrText xml:space="preserve"> PAGEREF _Toc193284646 \h </w:instrText>
             </w:r>
             <w:r>
               <w:rPr>
@@ -611,7 +611,7 @@
               <w:lang w:eastAsia="ru-RU"/>
             </w:rPr>
           </w:pPr>
-          <w:hyperlink w:anchor="_Toc192871306" w:history="1">
+          <w:hyperlink w:anchor="_Toc193284647" w:history="1">
             <w:r>
               <w:rPr>
                 <w:rStyle w:val="a8"/>
@@ -657,7 +657,7 @@
                 <w:noProof/>
                 <w:webHidden/>
               </w:rPr>
-              <w:instrText xml:space="preserve"> PAGEREF _Toc192871306 \h </w:instrText>
+              <w:instrText xml:space="preserve"> PAGEREF _Toc193284647 \h </w:instrText>
             </w:r>
             <w:r>
               <w:rPr>
@@ -705,7 +705,7 @@
               <w:lang w:eastAsia="ru-RU"/>
             </w:rPr>
           </w:pPr>
-          <w:hyperlink w:anchor="_Toc192871307" w:history="1">
+          <w:hyperlink w:anchor="_Toc193284648" w:history="1">
             <w:r>
               <w:rPr>
                 <w:rStyle w:val="a8"/>
@@ -732,7 +732,7 @@
                 <w:noProof/>
                 <w:webHidden/>
               </w:rPr>
-              <w:instrText xml:space="preserve"> PAGEREF _Toc192871307 \h </w:instrText>
+              <w:instrText xml:space="preserve"> PAGEREF _Toc193284648 \h </w:instrText>
             </w:r>
             <w:r>
               <w:rPr>
@@ -776,7 +776,7 @@
               <w:lang w:eastAsia="ru-RU"/>
             </w:rPr>
           </w:pPr>
-          <w:hyperlink w:anchor="_Toc192871308" w:history="1">
+          <w:hyperlink w:anchor="_Toc193284649" w:history="1">
             <w:r>
               <w:rPr>
                 <w:rStyle w:val="a8"/>
@@ -822,7 +822,7 @@
                 <w:noProof/>
                 <w:webHidden/>
               </w:rPr>
-              <w:instrText xml:space="preserve"> PAGEREF _Toc192871308 \h </w:instrText>
+              <w:instrText xml:space="preserve"> PAGEREF _Toc193284649 \h </w:instrText>
             </w:r>
             <w:r>
               <w:rPr>
@@ -866,7 +866,7 @@
               <w:lang w:eastAsia="ru-RU"/>
             </w:rPr>
           </w:pPr>
-          <w:hyperlink w:anchor="_Toc192871309" w:history="1">
+          <w:hyperlink w:anchor="_Toc193284650" w:history="1">
             <w:r>
               <w:rPr>
                 <w:rStyle w:val="a8"/>
@@ -912,7 +912,7 @@
                 <w:noProof/>
                 <w:webHidden/>
               </w:rPr>
-              <w:instrText xml:space="preserve"> PAGEREF _Toc192871309 \h </w:instrText>
+              <w:instrText xml:space="preserve"> PAGEREF _Toc193284650 \h </w:instrText>
             </w:r>
             <w:r>
               <w:rPr>
@@ -956,7 +956,7 @@
               <w:lang w:eastAsia="ru-RU"/>
             </w:rPr>
           </w:pPr>
-          <w:hyperlink w:anchor="_Toc192871310" w:history="1">
+          <w:hyperlink w:anchor="_Toc193284651" w:history="1">
             <w:r>
               <w:rPr>
                 <w:rStyle w:val="a8"/>
@@ -1017,7 +1017,7 @@
                 <w:noProof/>
                 <w:webHidden/>
               </w:rPr>
-              <w:instrText xml:space="preserve"> PAGEREF _Toc192871310 \h </w:instrText>
+              <w:instrText xml:space="preserve"> PAGEREF _Toc193284651 \h </w:instrText>
             </w:r>
             <w:r>
               <w:rPr>
@@ -1065,7 +1065,7 @@
               <w:lang w:eastAsia="ru-RU"/>
             </w:rPr>
           </w:pPr>
-          <w:hyperlink w:anchor="_Toc192871311" w:history="1">
+          <w:hyperlink w:anchor="_Toc193284652" w:history="1">
             <w:r>
               <w:rPr>
                 <w:rStyle w:val="a8"/>
@@ -1092,7 +1092,7 @@
                 <w:noProof/>
                 <w:webHidden/>
               </w:rPr>
-              <w:instrText xml:space="preserve"> PAGEREF _Toc192871311 \h </w:instrText>
+              <w:instrText xml:space="preserve"> PAGEREF _Toc193284652 \h </w:instrText>
             </w:r>
             <w:r>
               <w:rPr>
@@ -1136,7 +1136,7 @@
               <w:lang w:eastAsia="ru-RU"/>
             </w:rPr>
           </w:pPr>
-          <w:hyperlink w:anchor="_Toc192871312" w:history="1">
+          <w:hyperlink w:anchor="_Toc193284653" w:history="1">
             <w:r>
               <w:rPr>
                 <w:rStyle w:val="a8"/>
@@ -1182,7 +1182,7 @@
                 <w:noProof/>
                 <w:webHidden/>
               </w:rPr>
-              <w:instrText xml:space="preserve"> PAGEREF _Toc192871312 \h </w:instrText>
+              <w:instrText xml:space="preserve"> PAGEREF _Toc193284653 \h </w:instrText>
             </w:r>
             <w:r>
               <w:rPr>
@@ -1226,7 +1226,7 @@
               <w:lang w:eastAsia="ru-RU"/>
             </w:rPr>
           </w:pPr>
-          <w:hyperlink w:anchor="_Toc192871313" w:history="1">
+          <w:hyperlink w:anchor="_Toc193284654" w:history="1">
             <w:r>
               <w:rPr>
                 <w:rStyle w:val="a8"/>
@@ -1272,7 +1272,7 @@
                 <w:noProof/>
                 <w:webHidden/>
               </w:rPr>
-              <w:instrText xml:space="preserve"> PAGEREF _Toc192871313 \h </w:instrText>
+              <w:instrText xml:space="preserve"> PAGEREF _Toc193284654 \h </w:instrText>
             </w:r>
             <w:r>
               <w:rPr>
@@ -1316,7 +1316,7 @@
               <w:lang w:eastAsia="ru-RU"/>
             </w:rPr>
           </w:pPr>
-          <w:hyperlink w:anchor="_Toc192871314" w:history="1">
+          <w:hyperlink w:anchor="_Toc193284655" w:history="1">
             <w:r>
               <w:rPr>
                 <w:rStyle w:val="a8"/>
@@ -1362,7 +1362,7 @@
                 <w:noProof/>
                 <w:webHidden/>
               </w:rPr>
-              <w:instrText xml:space="preserve"> PAGEREF _Toc192871314 \h </w:instrText>
+              <w:instrText xml:space="preserve"> PAGEREF _Toc193284655 \h </w:instrText>
             </w:r>
             <w:r>
               <w:rPr>
@@ -1406,7 +1406,7 @@
               <w:lang w:eastAsia="ru-RU"/>
             </w:rPr>
           </w:pPr>
-          <w:hyperlink w:anchor="_Toc192871315" w:history="1">
+          <w:hyperlink w:anchor="_Toc193284656" w:history="1">
             <w:r>
               <w:rPr>
                 <w:rStyle w:val="a8"/>
@@ -1452,7 +1452,7 @@
                 <w:noProof/>
                 <w:webHidden/>
               </w:rPr>
-              <w:instrText xml:space="preserve"> PAGEREF _Toc192871315 \h </w:instrText>
+              <w:instrText xml:space="preserve"> PAGEREF _Toc193284656 \h </w:instrText>
             </w:r>
             <w:r>
               <w:rPr>
@@ -1496,7 +1496,7 @@
               <w:lang w:eastAsia="ru-RU"/>
             </w:rPr>
           </w:pPr>
-          <w:hyperlink w:anchor="_Toc192871316" w:history="1">
+          <w:hyperlink w:anchor="_Toc193284657" w:history="1">
             <w:r>
               <w:rPr>
                 <w:rStyle w:val="a8"/>
@@ -1542,7 +1542,7 @@
                 <w:noProof/>
                 <w:webHidden/>
               </w:rPr>
-              <w:instrText xml:space="preserve"> PAGEREF _Toc192871316 \h </w:instrText>
+              <w:instrText xml:space="preserve"> PAGEREF _Toc193284657 \h </w:instrText>
             </w:r>
             <w:r>
               <w:rPr>
@@ -1586,7 +1586,7 @@
               <w:lang w:eastAsia="ru-RU"/>
             </w:rPr>
           </w:pPr>
-          <w:hyperlink w:anchor="_Toc192871317" w:history="1">
+          <w:hyperlink w:anchor="_Toc193284658" w:history="1">
             <w:r>
               <w:rPr>
                 <w:rStyle w:val="a8"/>
@@ -1632,7 +1632,7 @@
                 <w:noProof/>
                 <w:webHidden/>
               </w:rPr>
-              <w:instrText xml:space="preserve"> PAGEREF _Toc192871317 \h </w:instrText>
+              <w:instrText xml:space="preserve"> PAGEREF _Toc193284658 \h </w:instrText>
             </w:r>
             <w:r>
               <w:rPr>
@@ -1676,7 +1676,7 @@
               <w:lang w:eastAsia="ru-RU"/>
             </w:rPr>
           </w:pPr>
-          <w:hyperlink w:anchor="_Toc192871318" w:history="1">
+          <w:hyperlink w:anchor="_Toc193284659" w:history="1">
             <w:r>
               <w:rPr>
                 <w:rStyle w:val="a8"/>
@@ -1722,7 +1722,7 @@
                 <w:noProof/>
                 <w:webHidden/>
               </w:rPr>
-              <w:instrText xml:space="preserve"> PAGEREF _Toc192871318 \h </w:instrText>
+              <w:instrText xml:space="preserve"> PAGEREF _Toc193284659 \h </w:instrText>
             </w:r>
             <w:r>
               <w:rPr>
@@ -1766,7 +1766,7 @@
               <w:lang w:eastAsia="ru-RU"/>
             </w:rPr>
           </w:pPr>
-          <w:hyperlink w:anchor="_Toc192871319" w:history="1">
+          <w:hyperlink w:anchor="_Toc193284660" w:history="1">
             <w:r>
               <w:rPr>
                 <w:rStyle w:val="a8"/>
@@ -1812,7 +1812,7 @@
                 <w:noProof/>
                 <w:webHidden/>
               </w:rPr>
-              <w:instrText xml:space="preserve"> PAGEREF _Toc192871319 \h </w:instrText>
+              <w:instrText xml:space="preserve"> PAGEREF _Toc193284660 \h </w:instrText>
             </w:r>
             <w:r>
               <w:rPr>
@@ -1856,7 +1856,7 @@
               <w:lang w:eastAsia="ru-RU"/>
             </w:rPr>
           </w:pPr>
-          <w:hyperlink w:anchor="_Toc192871320" w:history="1">
+          <w:hyperlink w:anchor="_Toc193284661" w:history="1">
             <w:r>
               <w:rPr>
                 <w:rStyle w:val="a8"/>
@@ -1902,7 +1902,7 @@
                 <w:noProof/>
                 <w:webHidden/>
               </w:rPr>
-              <w:instrText xml:space="preserve"> PAGEREF _Toc192871320 \h </w:instrText>
+              <w:instrText xml:space="preserve"> PAGEREF _Toc193284661 \h </w:instrText>
             </w:r>
             <w:r>
               <w:rPr>
@@ -1946,7 +1946,7 @@
               <w:lang w:eastAsia="ru-RU"/>
             </w:rPr>
           </w:pPr>
-          <w:hyperlink w:anchor="_Toc192871321" w:history="1">
+          <w:hyperlink w:anchor="_Toc193284662" w:history="1">
             <w:r>
               <w:rPr>
                 <w:rStyle w:val="a8"/>
@@ -1992,7 +1992,7 @@
                 <w:noProof/>
                 <w:webHidden/>
               </w:rPr>
-              <w:instrText xml:space="preserve"> PAGEREF _Toc192871321 \h </w:instrText>
+              <w:instrText xml:space="preserve"> PAGEREF _Toc193284662 \h </w:instrText>
             </w:r>
             <w:r>
               <w:rPr>
@@ -2036,7 +2036,7 @@
               <w:lang w:eastAsia="ru-RU"/>
             </w:rPr>
           </w:pPr>
-          <w:hyperlink w:anchor="_Toc192871322" w:history="1">
+          <w:hyperlink w:anchor="_Toc193284663" w:history="1">
             <w:r>
               <w:rPr>
                 <w:rStyle w:val="a8"/>
@@ -2061,7 +2061,21 @@
                 <w:rStyle w:val="a8"/>
                 <w:noProof/>
               </w:rPr>
-              <w:t>Источники информации</w:t>
+              <w:t>Источники информа</w:t>
+            </w:r>
+            <w:r>
+              <w:rPr>
+                <w:rStyle w:val="a8"/>
+                <w:noProof/>
+              </w:rPr>
+              <w:t>ц</w:t>
+            </w:r>
+            <w:r>
+              <w:rPr>
+                <w:rStyle w:val="a8"/>
+                <w:noProof/>
+              </w:rPr>
+              <w:t>ии</w:t>
             </w:r>
             <w:r>
               <w:rPr>
@@ -2082,7 +2096,7 @@
                 <w:noProof/>
                 <w:webHidden/>
               </w:rPr>
-              <w:instrText xml:space="preserve"> PAGEREF _Toc192871322 \h </w:instrText>
+              <w:instrText xml:space="preserve"> PAGEREF _Toc193284663 \h </w:instrText>
             </w:r>
             <w:r>
               <w:rPr>
@@ -2130,7 +2144,7 @@
               <w:lang w:eastAsia="ru-RU"/>
             </w:rPr>
           </w:pPr>
-          <w:hyperlink w:anchor="_Toc192871323" w:history="1">
+          <w:hyperlink w:anchor="_Toc193284664" w:history="1">
             <w:r>
               <w:rPr>
                 <w:rStyle w:val="a8"/>
@@ -2157,7 +2171,7 @@
                 <w:noProof/>
                 <w:webHidden/>
               </w:rPr>
-              <w:instrText xml:space="preserve"> PAGEREF _Toc192871323 \h </w:instrText>
+              <w:instrText xml:space="preserve"> PAGEREF _Toc193284664 \h </w:instrText>
             </w:r>
             <w:r>
               <w:rPr>
@@ -2205,7 +2219,7 @@
               <w:lang w:eastAsia="ru-RU"/>
             </w:rPr>
           </w:pPr>
-          <w:hyperlink w:anchor="_Toc192871324" w:history="1">
+          <w:hyperlink w:anchor="_Toc193284665" w:history="1">
             <w:r>
               <w:rPr>
                 <w:rStyle w:val="a8"/>
@@ -2232,7 +2246,7 @@
                 <w:noProof/>
                 <w:webHidden/>
               </w:rPr>
-              <w:instrText xml:space="preserve"> PAGEREF _Toc192871324 \h </w:instrText>
+              <w:instrText xml:space="preserve"> PAGEREF _Toc193284665 \h </w:instrText>
             </w:r>
             <w:r>
               <w:rPr>
@@ -2295,7 +2309,7 @@
       <w:pPr>
         <w:pStyle w:val="a5"/>
       </w:pPr>
-      <w:bookmarkStart w:id="0" w:name="_Toc192871301"/>
+      <w:bookmarkStart w:id="0" w:name="_Toc193284642"/>
       <w:r>
         <w:lastRenderedPageBreak/>
         <w:t>Лабораторная работа №1 - Выбор и описание предметной области</w:t>
@@ -2307,7 +2321,7 @@
       <w:pPr>
         <w:pStyle w:val="1"/>
       </w:pPr>
-      <w:bookmarkStart w:id="1" w:name="_Toc192871302"/>
+      <w:bookmarkStart w:id="1" w:name="_Toc193284643"/>
       <w:r>
         <w:t>Название и описание организации выбранной предметной области. Сфера деятельности</w:t>
       </w:r>
@@ -2696,7 +2710,7 @@
       <w:pPr>
         <w:pStyle w:val="1"/>
       </w:pPr>
-      <w:bookmarkStart w:id="2" w:name="_Toc192871303"/>
+      <w:bookmarkStart w:id="2" w:name="_Toc193284644"/>
       <w:r>
         <w:t>Описание организационной структуры для определения потребителей информационных ресурсов и их классификации</w:t>
       </w:r>
@@ -3270,7 +3284,7 @@
       <w:pPr>
         <w:pStyle w:val="1"/>
       </w:pPr>
-      <w:bookmarkStart w:id="3" w:name="_Toc192871304"/>
+      <w:bookmarkStart w:id="3" w:name="_Toc193284645"/>
       <w:r>
         <w:t>Основные бизнес-процессы</w:t>
       </w:r>
@@ -3537,7 +3551,7 @@
       <w:pPr>
         <w:pStyle w:val="1"/>
       </w:pPr>
-      <w:bookmarkStart w:id="4" w:name="_Toc192871305"/>
+      <w:bookmarkStart w:id="4" w:name="_Toc193284646"/>
       <w:r>
         <w:t>О</w:t>
       </w:r>
@@ -3964,7 +3978,7 @@
       <w:pPr>
         <w:pStyle w:val="1"/>
       </w:pPr>
-      <w:bookmarkStart w:id="5" w:name="_Toc192871306"/>
+      <w:bookmarkStart w:id="5" w:name="_Toc193284647"/>
       <w:r>
         <w:t>Источники информации:</w:t>
       </w:r>
@@ -4229,7 +4243,7 @@
       <w:pPr>
         <w:pStyle w:val="a5"/>
       </w:pPr>
-      <w:bookmarkStart w:id="6" w:name="_Toc192871307"/>
+      <w:bookmarkStart w:id="6" w:name="_Toc193284648"/>
       <w:r>
         <w:lastRenderedPageBreak/>
         <w:t>Лабораторная работа №2 - Создание каталога ИТ-Сервисов</w:t>
@@ -4251,7 +4265,7 @@
           <w:numId w:val="20"/>
         </w:numPr>
       </w:pPr>
-      <w:bookmarkStart w:id="7" w:name="_Toc192871308"/>
+      <w:bookmarkStart w:id="7" w:name="_Toc193284649"/>
       <w:r>
         <w:t>Разделение</w:t>
       </w:r>
@@ -4363,7 +4377,7 @@
       <w:pPr>
         <w:pStyle w:val="1"/>
       </w:pPr>
-      <w:bookmarkStart w:id="8" w:name="_Toc192871309"/>
+      <w:bookmarkStart w:id="8" w:name="_Toc193284650"/>
       <w:r>
         <w:t>Каталог ИТ-сервисов</w:t>
       </w:r>
@@ -4914,7 +4928,7 @@
       <w:pPr>
         <w:pStyle w:val="1"/>
       </w:pPr>
-      <w:bookmarkStart w:id="9" w:name="_Toc192871310"/>
+      <w:bookmarkStart w:id="9" w:name="_Toc193284651"/>
       <w:r>
         <w:t>Источники</w:t>
       </w:r>
@@ -5386,7 +5400,7 @@
       <w:pPr>
         <w:pStyle w:val="a5"/>
       </w:pPr>
-      <w:bookmarkStart w:id="10" w:name="_Toc192871311"/>
+      <w:bookmarkStart w:id="10" w:name="_Toc193284652"/>
       <w:r>
         <w:lastRenderedPageBreak/>
         <w:t xml:space="preserve">Лабораторная </w:t>
@@ -5414,7 +5428,7 @@
           <w:numId w:val="30"/>
         </w:numPr>
       </w:pPr>
-      <w:bookmarkStart w:id="11" w:name="_Toc192871312"/>
+      <w:bookmarkStart w:id="11" w:name="_Toc193284653"/>
       <w:r>
         <w:t>Определение предоставляемого сервиса</w:t>
       </w:r>
@@ -5543,7 +5557,7 @@
       <w:pPr>
         <w:pStyle w:val="1"/>
       </w:pPr>
-      <w:bookmarkStart w:id="12" w:name="_Toc192871313"/>
+      <w:bookmarkStart w:id="12" w:name="_Toc193284654"/>
       <w:r>
         <w:t>Время работы сервиса</w:t>
       </w:r>
@@ -5613,7 +5627,7 @@
       <w:pPr>
         <w:pStyle w:val="1"/>
       </w:pPr>
-      <w:bookmarkStart w:id="13" w:name="_Toc192871314"/>
+      <w:bookmarkStart w:id="13" w:name="_Toc193284655"/>
       <w:r>
         <w:t>Пользователи и оборудование</w:t>
       </w:r>
@@ -5707,7 +5721,7 @@
           <w:numId w:val="1"/>
         </w:numPr>
       </w:pPr>
-      <w:bookmarkStart w:id="14" w:name="_Toc192871315"/>
+      <w:bookmarkStart w:id="14" w:name="_Toc193284656"/>
       <w:r>
         <w:t>Процедура отчета</w:t>
       </w:r>
@@ -5859,7 +5873,7 @@
           <w:numId w:val="1"/>
         </w:numPr>
       </w:pPr>
-      <w:bookmarkStart w:id="15" w:name="_Toc192871316"/>
+      <w:bookmarkStart w:id="15" w:name="_Toc193284657"/>
       <w:r>
         <w:t>Процедура запросов на изменение</w:t>
       </w:r>
@@ -5961,7 +5975,7 @@
           <w:numId w:val="1"/>
         </w:numPr>
       </w:pPr>
-      <w:bookmarkStart w:id="16" w:name="_Toc192871317"/>
+      <w:bookmarkStart w:id="16" w:name="_Toc193284658"/>
       <w:r>
         <w:t>Спецификации целевых уровней качества сервиса</w:t>
       </w:r>
@@ -6015,7 +6029,7 @@
           <w:numId w:val="1"/>
         </w:numPr>
       </w:pPr>
-      <w:bookmarkStart w:id="17" w:name="_Toc192871318"/>
+      <w:bookmarkStart w:id="17" w:name="_Toc193284659"/>
       <w:r>
         <w:t>Платежи, связанные с сервисом</w:t>
       </w:r>
@@ -6104,7 +6118,7 @@
           <w:numId w:val="1"/>
         </w:numPr>
       </w:pPr>
-      <w:bookmarkStart w:id="18" w:name="_Toc192871319"/>
+      <w:bookmarkStart w:id="18" w:name="_Toc193284660"/>
       <w:r>
         <w:t>Ответственности клиентов</w:t>
       </w:r>
@@ -6155,7 +6169,7 @@
           <w:numId w:val="1"/>
         </w:numPr>
       </w:pPr>
-      <w:bookmarkStart w:id="19" w:name="_Toc192871320"/>
+      <w:bookmarkStart w:id="19" w:name="_Toc193284661"/>
       <w:r>
         <w:t>Разрешение рассогласований</w:t>
       </w:r>
@@ -6273,7 +6287,7 @@
           <w:numId w:val="1"/>
         </w:numPr>
       </w:pPr>
-      <w:bookmarkStart w:id="20" w:name="_Toc192871321"/>
+      <w:bookmarkStart w:id="20" w:name="_Toc193284662"/>
       <w:r>
         <w:t>Процесс улучшения SLA</w:t>
       </w:r>
@@ -6329,7 +6343,7 @@
           <w:sz w:val="40"/>
         </w:rPr>
       </w:pPr>
-      <w:bookmarkStart w:id="21" w:name="_Toc192871322"/>
+      <w:bookmarkStart w:id="21" w:name="_Toc193284663"/>
       <w:r>
         <w:t>Источники информации</w:t>
       </w:r>
@@ -6450,7 +6464,7 @@
       <w:pPr>
         <w:pStyle w:val="a5"/>
       </w:pPr>
-      <w:bookmarkStart w:id="22" w:name="_Toc192871323"/>
+      <w:bookmarkStart w:id="22" w:name="_Toc193284664"/>
       <w:r>
         <w:lastRenderedPageBreak/>
         <w:t xml:space="preserve">Лабораторная </w:t>
@@ -6472,13 +6486,1965 @@
     </w:p>
     <w:p>
       <w:pPr>
+        <w:pStyle w:val="1"/>
+        <w:numPr>
+          <w:ilvl w:val="0"/>
+          <w:numId w:val="41"/>
+        </w:numPr>
+        <w:rPr>
+          <w:lang w:val="en-US"/>
+        </w:rPr>
+      </w:pPr>
+      <w:r>
+        <w:t xml:space="preserve">Таблица </w:t>
+      </w:r>
+      <w:proofErr w:type="spellStart"/>
+      <w:r>
+        <w:rPr>
+          <w:lang w:val="en-US"/>
+        </w:rPr>
+        <w:t>Configuration</w:t>
+      </w:r>
+      <w:r>
+        <w:rPr>
+          <w:lang w:val="en-US"/>
+        </w:rPr>
+        <w:t>_i</w:t>
+      </w:r>
+      <w:r>
+        <w:rPr>
+          <w:lang w:val="en-US"/>
+        </w:rPr>
+        <w:t>tems</w:t>
+      </w:r>
+      <w:proofErr w:type="spellEnd"/>
+    </w:p>
+    <w:p>
+      <w:pPr>
+        <w:rPr>
+          <w:lang w:val="en-US" w:eastAsia="zh-CN"/>
+        </w:rPr>
+      </w:pPr>
+    </w:p>
+    <w:tbl>
+      <w:tblPr>
+        <w:tblStyle w:val="ab"/>
+        <w:tblW w:w="0" w:type="auto"/>
+        <w:tblLook w:val="04A0" w:firstRow="1" w:lastRow="0" w:firstColumn="1" w:lastColumn="0" w:noHBand="0" w:noVBand="1"/>
+      </w:tblPr>
+      <w:tblGrid>
+        <w:gridCol w:w="2302"/>
+        <w:gridCol w:w="2796"/>
+        <w:gridCol w:w="4247"/>
+      </w:tblGrid>
+      <w:tr>
+        <w:tc>
+          <w:tcPr>
+            <w:tcW w:w="2302" w:type="dxa"/>
+          </w:tcPr>
+          <w:p>
+            <w:pPr>
+              <w:jc w:val="left"/>
+              <w:rPr>
+                <w:b/>
+                <w:bCs/>
+                <w:i/>
+                <w:iCs/>
+                <w:lang w:val="en-US" w:eastAsia="zh-CN"/>
+              </w:rPr>
+            </w:pPr>
+            <w:bookmarkStart w:id="23" w:name="_Hlk193285810"/>
+            <w:r>
+              <w:rPr>
+                <w:b/>
+                <w:bCs/>
+                <w:i/>
+                <w:iCs/>
+                <w:lang w:eastAsia="zh-CN"/>
+              </w:rPr>
+              <w:t>Поле</w:t>
+            </w:r>
+          </w:p>
+        </w:tc>
+        <w:tc>
+          <w:tcPr>
+            <w:tcW w:w="2796" w:type="dxa"/>
+          </w:tcPr>
+          <w:p>
+            <w:pPr>
+              <w:jc w:val="center"/>
+              <w:rPr>
+                <w:b/>
+                <w:bCs/>
+                <w:i/>
+                <w:iCs/>
+                <w:lang w:eastAsia="zh-CN"/>
+              </w:rPr>
+            </w:pPr>
+            <w:r>
+              <w:rPr>
+                <w:b/>
+                <w:bCs/>
+                <w:i/>
+                <w:iCs/>
+                <w:lang w:eastAsia="zh-CN"/>
+              </w:rPr>
+              <w:t>Тип данных</w:t>
+            </w:r>
+          </w:p>
+        </w:tc>
+        <w:tc>
+          <w:tcPr>
+            <w:tcW w:w="4247" w:type="dxa"/>
+          </w:tcPr>
+          <w:p>
+            <w:pPr>
+              <w:jc w:val="right"/>
+              <w:rPr>
+                <w:b/>
+                <w:bCs/>
+                <w:i/>
+                <w:iCs/>
+                <w:lang w:val="en-US" w:eastAsia="zh-CN"/>
+              </w:rPr>
+            </w:pPr>
+            <w:r>
+              <w:rPr>
+                <w:b/>
+                <w:bCs/>
+                <w:i/>
+                <w:iCs/>
+                <w:lang w:eastAsia="zh-CN"/>
+              </w:rPr>
+              <w:t>Описание</w:t>
+            </w:r>
+          </w:p>
+        </w:tc>
+      </w:tr>
+      <w:tr>
+        <w:tc>
+          <w:tcPr>
+            <w:tcW w:w="2302" w:type="dxa"/>
+          </w:tcPr>
+          <w:p>
+            <w:pPr>
+              <w:jc w:val="left"/>
+              <w:rPr>
+                <w:lang w:val="en-US" w:eastAsia="zh-CN"/>
+              </w:rPr>
+            </w:pPr>
+            <w:proofErr w:type="spellStart"/>
+            <w:r>
+              <w:rPr>
+                <w:lang w:val="en-US" w:eastAsia="zh-CN"/>
+              </w:rPr>
+              <w:t>ci_i</w:t>
+            </w:r>
+            <w:r>
+              <w:rPr>
+                <w:lang w:val="en-US" w:eastAsia="zh-CN"/>
+              </w:rPr>
+              <w:t>d</w:t>
+            </w:r>
+            <w:proofErr w:type="spellEnd"/>
+          </w:p>
+        </w:tc>
+        <w:tc>
+          <w:tcPr>
+            <w:tcW w:w="2796" w:type="dxa"/>
+          </w:tcPr>
+          <w:p>
+            <w:pPr>
+              <w:jc w:val="center"/>
+              <w:rPr>
+                <w:lang w:val="en-US" w:eastAsia="zh-CN"/>
+              </w:rPr>
+            </w:pPr>
+            <w:r>
+              <w:rPr>
+                <w:lang w:val="en-US" w:eastAsia="zh-CN"/>
+              </w:rPr>
+              <w:t>PRIMARY KEY AUTOINC</w:t>
+            </w:r>
+            <w:r>
+              <w:rPr>
+                <w:lang w:val="en-US" w:eastAsia="zh-CN"/>
+              </w:rPr>
+              <w:t>REMENT</w:t>
+            </w:r>
+          </w:p>
+        </w:tc>
+        <w:tc>
+          <w:tcPr>
+            <w:tcW w:w="4247" w:type="dxa"/>
+          </w:tcPr>
+          <w:p>
+            <w:pPr>
+              <w:jc w:val="right"/>
+              <w:rPr>
+                <w:lang w:eastAsia="zh-CN"/>
+              </w:rPr>
+            </w:pPr>
+            <w:r>
+              <w:rPr>
+                <w:lang w:eastAsia="zh-CN"/>
+              </w:rPr>
+              <w:t>Уникальный идентификатор конфигурационной единицы</w:t>
+            </w:r>
+          </w:p>
+        </w:tc>
+      </w:tr>
+      <w:tr>
+        <w:tc>
+          <w:tcPr>
+            <w:tcW w:w="2302" w:type="dxa"/>
+          </w:tcPr>
+          <w:p>
+            <w:pPr>
+              <w:jc w:val="left"/>
+              <w:rPr>
+                <w:lang w:val="en-US" w:eastAsia="zh-CN"/>
+              </w:rPr>
+            </w:pPr>
+            <w:r>
+              <w:rPr>
+                <w:lang w:val="en-US" w:eastAsia="zh-CN"/>
+              </w:rPr>
+              <w:t>n</w:t>
+            </w:r>
+            <w:r>
+              <w:rPr>
+                <w:lang w:val="en-US" w:eastAsia="zh-CN"/>
+              </w:rPr>
+              <w:t>ame</w:t>
+            </w:r>
+          </w:p>
+        </w:tc>
+        <w:tc>
+          <w:tcPr>
+            <w:tcW w:w="2796" w:type="dxa"/>
+          </w:tcPr>
+          <w:p>
+            <w:pPr>
+              <w:jc w:val="center"/>
+              <w:rPr>
+                <w:lang w:val="en-US" w:eastAsia="zh-CN"/>
+              </w:rPr>
+            </w:pPr>
+            <w:proofErr w:type="gramStart"/>
+            <w:r>
+              <w:rPr>
+                <w:lang w:val="en-US" w:eastAsia="zh-CN"/>
+              </w:rPr>
+              <w:t>VARCHAR(</w:t>
+            </w:r>
+            <w:proofErr w:type="gramEnd"/>
+            <w:r>
+              <w:rPr>
+                <w:lang w:val="en-US" w:eastAsia="zh-CN"/>
+              </w:rPr>
+              <w:t>255)</w:t>
+            </w:r>
+          </w:p>
+        </w:tc>
+        <w:tc>
+          <w:tcPr>
+            <w:tcW w:w="4247" w:type="dxa"/>
+          </w:tcPr>
+          <w:p>
+            <w:pPr>
+              <w:jc w:val="right"/>
+              <w:rPr>
+                <w:lang w:val="en-US" w:eastAsia="zh-CN"/>
+              </w:rPr>
+            </w:pPr>
+            <w:r>
+              <w:rPr>
+                <w:lang w:eastAsia="zh-CN"/>
+              </w:rPr>
+              <w:t xml:space="preserve">Название </w:t>
+            </w:r>
+            <w:r>
+              <w:rPr>
+                <w:lang w:val="en-US" w:eastAsia="zh-CN"/>
+              </w:rPr>
+              <w:t>CI</w:t>
+            </w:r>
+          </w:p>
+        </w:tc>
+      </w:tr>
+      <w:bookmarkEnd w:id="23"/>
+      <w:tr>
+        <w:tc>
+          <w:tcPr>
+            <w:tcW w:w="2302" w:type="dxa"/>
+          </w:tcPr>
+          <w:p>
+            <w:pPr>
+              <w:jc w:val="left"/>
+              <w:rPr>
+                <w:lang w:val="en-US" w:eastAsia="zh-CN"/>
+              </w:rPr>
+            </w:pPr>
+            <w:proofErr w:type="spellStart"/>
+            <w:r>
+              <w:rPr>
+                <w:lang w:val="en-US" w:eastAsia="zh-CN"/>
+              </w:rPr>
+              <w:t>type_id</w:t>
+            </w:r>
+            <w:proofErr w:type="spellEnd"/>
+          </w:p>
+        </w:tc>
+        <w:tc>
+          <w:tcPr>
+            <w:tcW w:w="2796" w:type="dxa"/>
+          </w:tcPr>
+          <w:p>
+            <w:pPr>
+              <w:jc w:val="center"/>
+              <w:rPr>
+                <w:lang w:val="en-US" w:eastAsia="zh-CN"/>
+              </w:rPr>
+            </w:pPr>
+            <w:r>
+              <w:rPr>
+                <w:lang w:val="en-US" w:eastAsia="zh-CN"/>
+              </w:rPr>
+              <w:t>INT FOREIGN KEY</w:t>
+            </w:r>
+          </w:p>
+        </w:tc>
+        <w:tc>
+          <w:tcPr>
+            <w:tcW w:w="4247" w:type="dxa"/>
+          </w:tcPr>
+          <w:p>
+            <w:pPr>
+              <w:jc w:val="right"/>
+              <w:rPr>
+                <w:lang w:eastAsia="zh-CN"/>
+              </w:rPr>
+            </w:pPr>
+            <w:r>
+              <w:rPr>
+                <w:lang w:eastAsia="zh-CN"/>
+              </w:rPr>
+              <w:t>Тип</w:t>
+            </w:r>
+            <w:r>
+              <w:rPr>
+                <w:lang w:eastAsia="zh-CN"/>
+              </w:rPr>
+              <w:t xml:space="preserve"> </w:t>
+            </w:r>
+            <w:r>
+              <w:rPr>
+                <w:lang w:eastAsia="zh-CN"/>
+              </w:rPr>
+              <w:t>(ссылка на</w:t>
+            </w:r>
+            <w:r>
+              <w:rPr>
+                <w:lang w:eastAsia="zh-CN"/>
+              </w:rPr>
+              <w:t xml:space="preserve"> </w:t>
+            </w:r>
+            <w:r>
+              <w:rPr>
+                <w:lang w:eastAsia="zh-CN"/>
+              </w:rPr>
+              <w:t>CI</w:t>
+            </w:r>
+            <w:r>
+              <w:rPr>
+                <w:lang w:eastAsia="zh-CN"/>
+              </w:rPr>
+              <w:t>_</w:t>
+            </w:r>
+            <w:r>
+              <w:rPr>
+                <w:lang w:val="en-US" w:eastAsia="zh-CN"/>
+              </w:rPr>
+              <w:t>t</w:t>
+            </w:r>
+            <w:r>
+              <w:rPr>
+                <w:lang w:val="en-US" w:eastAsia="zh-CN"/>
+              </w:rPr>
+              <w:t>ypes</w:t>
+            </w:r>
+            <w:r>
+              <w:rPr>
+                <w:lang w:eastAsia="zh-CN"/>
+              </w:rPr>
+              <w:t>)</w:t>
+            </w:r>
+          </w:p>
+        </w:tc>
+      </w:tr>
+      <w:tr>
+        <w:tc>
+          <w:tcPr>
+            <w:tcW w:w="2302" w:type="dxa"/>
+          </w:tcPr>
+          <w:p>
+            <w:pPr>
+              <w:jc w:val="left"/>
+              <w:rPr>
+                <w:lang w:val="en-US" w:eastAsia="zh-CN"/>
+              </w:rPr>
+            </w:pPr>
+            <w:r>
+              <w:rPr>
+                <w:lang w:val="en-US" w:eastAsia="zh-CN"/>
+              </w:rPr>
+              <w:t>l</w:t>
+            </w:r>
+            <w:r>
+              <w:rPr>
+                <w:lang w:val="en-US" w:eastAsia="zh-CN"/>
+              </w:rPr>
+              <w:t>ocation</w:t>
+            </w:r>
+          </w:p>
+        </w:tc>
+        <w:tc>
+          <w:tcPr>
+            <w:tcW w:w="2796" w:type="dxa"/>
+          </w:tcPr>
+          <w:p>
+            <w:pPr>
+              <w:jc w:val="center"/>
+              <w:rPr>
+                <w:lang w:val="en-US" w:eastAsia="zh-CN"/>
+              </w:rPr>
+            </w:pPr>
+            <w:proofErr w:type="gramStart"/>
+            <w:r>
+              <w:rPr>
+                <w:lang w:val="en-US" w:eastAsia="zh-CN"/>
+              </w:rPr>
+              <w:t>VARCHAR(</w:t>
+            </w:r>
+            <w:proofErr w:type="gramEnd"/>
+            <w:r>
+              <w:rPr>
+                <w:lang w:val="en-US" w:eastAsia="zh-CN"/>
+              </w:rPr>
+              <w:t>255)</w:t>
+            </w:r>
+          </w:p>
+        </w:tc>
+        <w:tc>
+          <w:tcPr>
+            <w:tcW w:w="4247" w:type="dxa"/>
+          </w:tcPr>
+          <w:p>
+            <w:pPr>
+              <w:jc w:val="right"/>
+              <w:rPr>
+                <w:lang w:eastAsia="zh-CN"/>
+              </w:rPr>
+            </w:pPr>
+            <w:r>
+              <w:rPr>
+                <w:lang w:eastAsia="zh-CN"/>
+              </w:rPr>
+              <w:t>Местоположение</w:t>
+            </w:r>
+          </w:p>
+        </w:tc>
+      </w:tr>
+      <w:tr>
+        <w:tc>
+          <w:tcPr>
+            <w:tcW w:w="2302" w:type="dxa"/>
+          </w:tcPr>
+          <w:p>
+            <w:pPr>
+              <w:jc w:val="left"/>
+              <w:rPr>
+                <w:lang w:val="en-US" w:eastAsia="zh-CN"/>
+              </w:rPr>
+            </w:pPr>
+            <w:r>
+              <w:rPr>
+                <w:lang w:val="en-US" w:eastAsia="zh-CN"/>
+              </w:rPr>
+              <w:t>s</w:t>
+            </w:r>
+            <w:r>
+              <w:rPr>
+                <w:lang w:val="en-US" w:eastAsia="zh-CN"/>
+              </w:rPr>
+              <w:t>tatus</w:t>
+            </w:r>
+          </w:p>
+        </w:tc>
+        <w:tc>
+          <w:tcPr>
+            <w:tcW w:w="2796" w:type="dxa"/>
+          </w:tcPr>
+          <w:p>
+            <w:pPr>
+              <w:jc w:val="center"/>
+              <w:rPr>
+                <w:lang w:val="en-US" w:eastAsia="zh-CN"/>
+              </w:rPr>
+            </w:pPr>
+            <w:proofErr w:type="gramStart"/>
+            <w:r>
+              <w:rPr>
+                <w:lang w:val="en-US" w:eastAsia="zh-CN"/>
+              </w:rPr>
+              <w:t>VARCHAR(</w:t>
+            </w:r>
+            <w:proofErr w:type="gramEnd"/>
+            <w:r>
+              <w:rPr>
+                <w:lang w:val="en-US" w:eastAsia="zh-CN"/>
+              </w:rPr>
+              <w:t>255)</w:t>
+            </w:r>
+          </w:p>
+        </w:tc>
+        <w:tc>
+          <w:tcPr>
+            <w:tcW w:w="4247" w:type="dxa"/>
+          </w:tcPr>
+          <w:p>
+            <w:pPr>
+              <w:jc w:val="right"/>
+              <w:rPr>
+                <w:lang w:eastAsia="zh-CN"/>
+              </w:rPr>
+            </w:pPr>
+            <w:r>
+              <w:rPr>
+                <w:lang w:eastAsia="zh-CN"/>
+              </w:rPr>
+              <w:t xml:space="preserve">Статус </w:t>
+            </w:r>
+            <w:r>
+              <w:rPr>
+                <w:lang w:eastAsia="zh-CN"/>
+              </w:rPr>
+              <w:t>(</w:t>
+            </w:r>
+            <w:r>
+              <w:rPr>
+                <w:lang w:eastAsia="zh-CN"/>
+              </w:rPr>
+              <w:t>в эксплуатации, на ремонте, списан</w:t>
+            </w:r>
+            <w:r>
+              <w:rPr>
+                <w:lang w:eastAsia="zh-CN"/>
+              </w:rPr>
+              <w:t>)</w:t>
+            </w:r>
+          </w:p>
+        </w:tc>
+      </w:tr>
+      <w:tr>
+        <w:tc>
+          <w:tcPr>
+            <w:tcW w:w="2302" w:type="dxa"/>
+          </w:tcPr>
+          <w:p>
+            <w:pPr>
+              <w:jc w:val="left"/>
+              <w:rPr>
+                <w:lang w:val="en-US" w:eastAsia="zh-CN"/>
+              </w:rPr>
+            </w:pPr>
+            <w:proofErr w:type="spellStart"/>
+            <w:r>
+              <w:rPr>
+                <w:lang w:val="en-US" w:eastAsia="zh-CN"/>
+              </w:rPr>
+              <w:t>p</w:t>
+            </w:r>
+            <w:r>
+              <w:rPr>
+                <w:lang w:val="en-US" w:eastAsia="zh-CN"/>
+              </w:rPr>
+              <w:t>urchase</w:t>
+            </w:r>
+            <w:r>
+              <w:rPr>
+                <w:lang w:val="en-US" w:eastAsia="zh-CN"/>
+              </w:rPr>
+              <w:t>_d</w:t>
+            </w:r>
+            <w:r>
+              <w:rPr>
+                <w:lang w:val="en-US" w:eastAsia="zh-CN"/>
+              </w:rPr>
+              <w:t>ate</w:t>
+            </w:r>
+            <w:proofErr w:type="spellEnd"/>
+          </w:p>
+        </w:tc>
+        <w:tc>
+          <w:tcPr>
+            <w:tcW w:w="2796" w:type="dxa"/>
+          </w:tcPr>
+          <w:p>
+            <w:pPr>
+              <w:jc w:val="center"/>
+              <w:rPr>
+                <w:lang w:val="en-US" w:eastAsia="zh-CN"/>
+              </w:rPr>
+            </w:pPr>
+            <w:r>
+              <w:rPr>
+                <w:lang w:val="en-US" w:eastAsia="zh-CN"/>
+              </w:rPr>
+              <w:t>DATE</w:t>
+            </w:r>
+          </w:p>
+        </w:tc>
+        <w:tc>
+          <w:tcPr>
+            <w:tcW w:w="4247" w:type="dxa"/>
+          </w:tcPr>
+          <w:p>
+            <w:pPr>
+              <w:jc w:val="right"/>
+              <w:rPr>
+                <w:lang w:eastAsia="zh-CN"/>
+              </w:rPr>
+            </w:pPr>
+            <w:r>
+              <w:rPr>
+                <w:lang w:eastAsia="zh-CN"/>
+              </w:rPr>
+              <w:t>Дата приобретения</w:t>
+            </w:r>
+          </w:p>
+        </w:tc>
+      </w:tr>
+      <w:tr>
+        <w:tc>
+          <w:tcPr>
+            <w:tcW w:w="2302" w:type="dxa"/>
+          </w:tcPr>
+          <w:p>
+            <w:pPr>
+              <w:jc w:val="left"/>
+              <w:rPr>
+                <w:lang w:val="en-US" w:eastAsia="zh-CN"/>
+              </w:rPr>
+            </w:pPr>
+            <w:proofErr w:type="spellStart"/>
+            <w:r>
+              <w:rPr>
+                <w:lang w:val="en-US" w:eastAsia="zh-CN"/>
+              </w:rPr>
+              <w:t>w</w:t>
+            </w:r>
+            <w:r>
+              <w:rPr>
+                <w:lang w:val="en-US" w:eastAsia="zh-CN"/>
+              </w:rPr>
+              <w:t>arranty</w:t>
+            </w:r>
+            <w:r>
+              <w:rPr>
+                <w:lang w:val="en-US" w:eastAsia="zh-CN"/>
+              </w:rPr>
+              <w:t>_e</w:t>
+            </w:r>
+            <w:r>
+              <w:rPr>
+                <w:lang w:val="en-US" w:eastAsia="zh-CN"/>
+              </w:rPr>
+              <w:t>xpire</w:t>
+            </w:r>
+            <w:proofErr w:type="spellEnd"/>
+          </w:p>
+        </w:tc>
+        <w:tc>
+          <w:tcPr>
+            <w:tcW w:w="2796" w:type="dxa"/>
+          </w:tcPr>
+          <w:p>
+            <w:pPr>
+              <w:jc w:val="center"/>
+              <w:rPr>
+                <w:lang w:val="en-US" w:eastAsia="zh-CN"/>
+              </w:rPr>
+            </w:pPr>
+            <w:r>
+              <w:rPr>
+                <w:lang w:val="en-US" w:eastAsia="zh-CN"/>
+              </w:rPr>
+              <w:t>DATE</w:t>
+            </w:r>
+          </w:p>
+        </w:tc>
+        <w:tc>
+          <w:tcPr>
+            <w:tcW w:w="4247" w:type="dxa"/>
+          </w:tcPr>
+          <w:p>
+            <w:pPr>
+              <w:jc w:val="right"/>
+              <w:rPr>
+                <w:lang w:eastAsia="zh-CN"/>
+              </w:rPr>
+            </w:pPr>
+            <w:r>
+              <w:rPr>
+                <w:lang w:eastAsia="zh-CN"/>
+              </w:rPr>
+              <w:t>Дата окончания гарантии</w:t>
+            </w:r>
+          </w:p>
+        </w:tc>
+      </w:tr>
+      <w:tr>
+        <w:tc>
+          <w:tcPr>
+            <w:tcW w:w="2302" w:type="dxa"/>
+          </w:tcPr>
+          <w:p>
+            <w:pPr>
+              <w:jc w:val="left"/>
+              <w:rPr>
+                <w:lang w:val="en-US" w:eastAsia="zh-CN"/>
+              </w:rPr>
+            </w:pPr>
+            <w:r>
+              <w:rPr>
+                <w:lang w:val="en-US" w:eastAsia="zh-CN"/>
+              </w:rPr>
+              <w:t>o</w:t>
+            </w:r>
+            <w:r>
+              <w:rPr>
+                <w:lang w:val="en-US" w:eastAsia="zh-CN"/>
+              </w:rPr>
+              <w:t>wner</w:t>
+            </w:r>
+          </w:p>
+        </w:tc>
+        <w:tc>
+          <w:tcPr>
+            <w:tcW w:w="2796" w:type="dxa"/>
+          </w:tcPr>
+          <w:p>
+            <w:pPr>
+              <w:jc w:val="center"/>
+              <w:rPr>
+                <w:lang w:val="en-US" w:eastAsia="zh-CN"/>
+              </w:rPr>
+            </w:pPr>
+            <w:proofErr w:type="gramStart"/>
+            <w:r>
+              <w:rPr>
+                <w:lang w:val="en-US" w:eastAsia="zh-CN"/>
+              </w:rPr>
+              <w:t>VARCHAR(</w:t>
+            </w:r>
+            <w:proofErr w:type="gramEnd"/>
+            <w:r>
+              <w:rPr>
+                <w:lang w:val="en-US" w:eastAsia="zh-CN"/>
+              </w:rPr>
+              <w:t>255)</w:t>
+            </w:r>
+          </w:p>
+        </w:tc>
+        <w:tc>
+          <w:tcPr>
+            <w:tcW w:w="4247" w:type="dxa"/>
+          </w:tcPr>
+          <w:p>
+            <w:pPr>
+              <w:jc w:val="right"/>
+              <w:rPr>
+                <w:lang w:eastAsia="zh-CN"/>
+              </w:rPr>
+            </w:pPr>
+            <w:r>
+              <w:rPr>
+                <w:lang w:eastAsia="zh-CN"/>
+              </w:rPr>
+              <w:t>Ответственное лицо</w:t>
+            </w:r>
+          </w:p>
+        </w:tc>
+      </w:tr>
+    </w:tbl>
+    <w:p>
+      <w:pPr>
+        <w:rPr>
+          <w:lang w:val="en-US" w:eastAsia="zh-CN"/>
+        </w:rPr>
+      </w:pPr>
+    </w:p>
+    <w:p>
+      <w:pPr>
+        <w:pStyle w:val="1"/>
+      </w:pPr>
+      <w:r>
+        <w:t xml:space="preserve">Таблица </w:t>
+      </w:r>
+      <w:r>
+        <w:rPr>
+          <w:lang w:val="en-US"/>
+        </w:rPr>
+        <w:t>CI</w:t>
+      </w:r>
+      <w:r>
+        <w:t>_</w:t>
+      </w:r>
+      <w:r>
+        <w:rPr>
+          <w:lang w:val="en-US"/>
+        </w:rPr>
+        <w:t>types</w:t>
+      </w:r>
+      <w:r>
+        <w:t xml:space="preserve"> (</w:t>
+      </w:r>
+      <w:r>
+        <w:t>Типы конфигурационных единиц</w:t>
+      </w:r>
+      <w:r>
+        <w:t>)</w:t>
+      </w:r>
+    </w:p>
+    <w:p>
+      <w:pPr>
+        <w:rPr>
+          <w:lang w:eastAsia="zh-CN"/>
+        </w:rPr>
+      </w:pPr>
+    </w:p>
+    <w:tbl>
+      <w:tblPr>
+        <w:tblStyle w:val="ab"/>
+        <w:tblW w:w="0" w:type="auto"/>
+        <w:tblLook w:val="04A0" w:firstRow="1" w:lastRow="0" w:firstColumn="1" w:lastColumn="0" w:noHBand="0" w:noVBand="1"/>
+      </w:tblPr>
+      <w:tblGrid>
+        <w:gridCol w:w="2302"/>
+        <w:gridCol w:w="2796"/>
+        <w:gridCol w:w="4247"/>
+      </w:tblGrid>
+      <w:tr>
+        <w:tc>
+          <w:tcPr>
+            <w:tcW w:w="2302" w:type="dxa"/>
+          </w:tcPr>
+          <w:p>
+            <w:pPr>
+              <w:jc w:val="left"/>
+              <w:rPr>
+                <w:b/>
+                <w:bCs/>
+                <w:i/>
+                <w:iCs/>
+                <w:lang w:val="en-US" w:eastAsia="zh-CN"/>
+              </w:rPr>
+            </w:pPr>
+            <w:r>
+              <w:rPr>
+                <w:b/>
+                <w:bCs/>
+                <w:i/>
+                <w:iCs/>
+                <w:lang w:eastAsia="zh-CN"/>
+              </w:rPr>
+              <w:t>Поле</w:t>
+            </w:r>
+          </w:p>
+        </w:tc>
+        <w:tc>
+          <w:tcPr>
+            <w:tcW w:w="2796" w:type="dxa"/>
+          </w:tcPr>
+          <w:p>
+            <w:pPr>
+              <w:jc w:val="center"/>
+              <w:rPr>
+                <w:b/>
+                <w:bCs/>
+                <w:i/>
+                <w:iCs/>
+                <w:lang w:eastAsia="zh-CN"/>
+              </w:rPr>
+            </w:pPr>
+            <w:r>
+              <w:rPr>
+                <w:b/>
+                <w:bCs/>
+                <w:i/>
+                <w:iCs/>
+                <w:lang w:eastAsia="zh-CN"/>
+              </w:rPr>
+              <w:t>Тип данных</w:t>
+            </w:r>
+          </w:p>
+        </w:tc>
+        <w:tc>
+          <w:tcPr>
+            <w:tcW w:w="4247" w:type="dxa"/>
+          </w:tcPr>
+          <w:p>
+            <w:pPr>
+              <w:jc w:val="right"/>
+              <w:rPr>
+                <w:b/>
+                <w:bCs/>
+                <w:i/>
+                <w:iCs/>
+                <w:lang w:val="en-US" w:eastAsia="zh-CN"/>
+              </w:rPr>
+            </w:pPr>
+            <w:r>
+              <w:rPr>
+                <w:b/>
+                <w:bCs/>
+                <w:i/>
+                <w:iCs/>
+                <w:lang w:eastAsia="zh-CN"/>
+              </w:rPr>
+              <w:t>Описание</w:t>
+            </w:r>
+          </w:p>
+        </w:tc>
+      </w:tr>
+      <w:tr>
+        <w:tc>
+          <w:tcPr>
+            <w:tcW w:w="2302" w:type="dxa"/>
+          </w:tcPr>
+          <w:p>
+            <w:pPr>
+              <w:tabs>
+                <w:tab w:val="center" w:pos="1043"/>
+              </w:tabs>
+              <w:jc w:val="left"/>
+              <w:rPr>
+                <w:lang w:val="en-US" w:eastAsia="zh-CN"/>
+              </w:rPr>
+            </w:pPr>
+            <w:proofErr w:type="spellStart"/>
+            <w:r>
+              <w:rPr>
+                <w:lang w:val="en-US" w:eastAsia="zh-CN"/>
+              </w:rPr>
+              <w:t>type_id</w:t>
+            </w:r>
+            <w:proofErr w:type="spellEnd"/>
+          </w:p>
+        </w:tc>
+        <w:tc>
+          <w:tcPr>
+            <w:tcW w:w="2796" w:type="dxa"/>
+          </w:tcPr>
+          <w:p>
+            <w:pPr>
+              <w:jc w:val="center"/>
+              <w:rPr>
+                <w:lang w:val="en-US" w:eastAsia="zh-CN"/>
+              </w:rPr>
+            </w:pPr>
+            <w:r>
+              <w:rPr>
+                <w:lang w:val="en-US" w:eastAsia="zh-CN"/>
+              </w:rPr>
+              <w:t>PRIMARY KEY AUTOINCREMENT</w:t>
+            </w:r>
+          </w:p>
+        </w:tc>
+        <w:tc>
+          <w:tcPr>
+            <w:tcW w:w="4247" w:type="dxa"/>
+          </w:tcPr>
+          <w:p>
+            <w:pPr>
+              <w:jc w:val="right"/>
+              <w:rPr>
+                <w:lang w:eastAsia="zh-CN"/>
+              </w:rPr>
+            </w:pPr>
+            <w:r>
+              <w:rPr>
+                <w:lang w:eastAsia="zh-CN"/>
+              </w:rPr>
+              <w:t xml:space="preserve">Уникальный идентификатор </w:t>
+            </w:r>
+            <w:r>
+              <w:rPr>
+                <w:lang w:eastAsia="zh-CN"/>
+              </w:rPr>
+              <w:t xml:space="preserve">типа </w:t>
+            </w:r>
+            <w:r>
+              <w:rPr>
+                <w:lang w:val="en-US" w:eastAsia="zh-CN"/>
+              </w:rPr>
+              <w:t>CI</w:t>
+            </w:r>
+          </w:p>
+        </w:tc>
+      </w:tr>
+      <w:tr>
+        <w:tc>
+          <w:tcPr>
+            <w:tcW w:w="2302" w:type="dxa"/>
+          </w:tcPr>
+          <w:p>
+            <w:pPr>
+              <w:jc w:val="left"/>
+              <w:rPr>
+                <w:lang w:val="en-US" w:eastAsia="zh-CN"/>
+              </w:rPr>
+            </w:pPr>
+            <w:r>
+              <w:rPr>
+                <w:lang w:val="en-US" w:eastAsia="zh-CN"/>
+              </w:rPr>
+              <w:t>name</w:t>
+            </w:r>
+          </w:p>
+        </w:tc>
+        <w:tc>
+          <w:tcPr>
+            <w:tcW w:w="2796" w:type="dxa"/>
+          </w:tcPr>
+          <w:p>
+            <w:pPr>
+              <w:jc w:val="center"/>
+              <w:rPr>
+                <w:lang w:val="en-US" w:eastAsia="zh-CN"/>
+              </w:rPr>
+            </w:pPr>
+            <w:proofErr w:type="gramStart"/>
+            <w:r>
+              <w:rPr>
+                <w:lang w:val="en-US" w:eastAsia="zh-CN"/>
+              </w:rPr>
+              <w:t>VARCHAR(</w:t>
+            </w:r>
+            <w:proofErr w:type="gramEnd"/>
+            <w:r>
+              <w:rPr>
+                <w:lang w:val="en-US" w:eastAsia="zh-CN"/>
+              </w:rPr>
+              <w:t>255)</w:t>
+            </w:r>
+          </w:p>
+        </w:tc>
+        <w:tc>
+          <w:tcPr>
+            <w:tcW w:w="4247" w:type="dxa"/>
+          </w:tcPr>
+          <w:p>
+            <w:pPr>
+              <w:jc w:val="right"/>
+              <w:rPr>
+                <w:lang w:eastAsia="zh-CN"/>
+              </w:rPr>
+            </w:pPr>
+            <w:r>
+              <w:rPr>
+                <w:lang w:eastAsia="zh-CN"/>
+              </w:rPr>
+              <w:t xml:space="preserve">Название </w:t>
+            </w:r>
+            <w:r>
+              <w:rPr>
+                <w:lang w:eastAsia="zh-CN"/>
+              </w:rPr>
+              <w:t>типа (сервер, терминал, ПО и т.д.)</w:t>
+            </w:r>
+          </w:p>
+        </w:tc>
+      </w:tr>
+    </w:tbl>
+    <w:p>
+      <w:pPr>
         <w:spacing w:after="160" w:line="259" w:lineRule="auto"/>
         <w:jc w:val="left"/>
-        <w:rPr>
-          <w:rFonts w:eastAsiaTheme="minorEastAsia"/>
+      </w:pPr>
+    </w:p>
+    <w:p>
+      <w:pPr>
+        <w:pStyle w:val="1"/>
+        <w:rPr>
           <w:sz w:val="40"/>
-          <w:szCs w:val="32"/>
-          <w:lang w:eastAsia="zh-CN"/>
+          <w:lang w:val="en-US"/>
+        </w:rPr>
+      </w:pPr>
+      <w:r>
+        <w:t>Таблица</w:t>
+      </w:r>
+      <w:r>
+        <w:rPr>
+          <w:lang w:val="en-US"/>
+        </w:rPr>
+        <w:t xml:space="preserve"> </w:t>
+      </w:r>
+      <w:proofErr w:type="spellStart"/>
+      <w:r>
+        <w:rPr>
+          <w:lang w:val="en-US"/>
+        </w:rPr>
+        <w:t>CI</w:t>
+      </w:r>
+      <w:r>
+        <w:rPr>
+          <w:lang w:val="en-US"/>
+        </w:rPr>
+        <w:t>_</w:t>
+      </w:r>
+      <w:r>
+        <w:rPr>
+          <w:lang w:val="en-US"/>
+        </w:rPr>
+        <w:t>a</w:t>
+      </w:r>
+      <w:r>
+        <w:rPr>
+          <w:lang w:val="en-US"/>
+        </w:rPr>
+        <w:t>ttr</w:t>
+      </w:r>
+      <w:r>
+        <w:rPr>
+          <w:lang w:val="en-US"/>
+        </w:rPr>
+        <w:t>ibutes</w:t>
+      </w:r>
+      <w:proofErr w:type="spellEnd"/>
+      <w:r>
+        <w:rPr>
+          <w:lang w:val="en-US"/>
+        </w:rPr>
+        <w:t xml:space="preserve"> (</w:t>
+      </w:r>
+      <w:r>
+        <w:t>Атрибуты</w:t>
+      </w:r>
+      <w:r>
+        <w:rPr>
+          <w:lang w:val="en-US"/>
+        </w:rPr>
+        <w:t xml:space="preserve"> </w:t>
+      </w:r>
+      <w:r>
+        <w:rPr>
+          <w:lang w:val="en-US"/>
+        </w:rPr>
+        <w:t>CI</w:t>
+      </w:r>
+      <w:r>
+        <w:rPr>
+          <w:lang w:val="en-US"/>
+        </w:rPr>
+        <w:t>)</w:t>
+      </w:r>
+    </w:p>
+    <w:p>
+      <w:pPr>
+        <w:pStyle w:val="a4"/>
+        <w:rPr>
+          <w:lang w:val="en-US"/>
+        </w:rPr>
+      </w:pPr>
+    </w:p>
+    <w:tbl>
+      <w:tblPr>
+        <w:tblStyle w:val="ab"/>
+        <w:tblW w:w="0" w:type="auto"/>
+        <w:tblLook w:val="04A0" w:firstRow="1" w:lastRow="0" w:firstColumn="1" w:lastColumn="0" w:noHBand="0" w:noVBand="1"/>
+      </w:tblPr>
+      <w:tblGrid>
+        <w:gridCol w:w="2302"/>
+        <w:gridCol w:w="2796"/>
+        <w:gridCol w:w="4247"/>
+      </w:tblGrid>
+      <w:tr>
+        <w:tc>
+          <w:tcPr>
+            <w:tcW w:w="2302" w:type="dxa"/>
+          </w:tcPr>
+          <w:p>
+            <w:pPr>
+              <w:jc w:val="left"/>
+              <w:rPr>
+                <w:b/>
+                <w:bCs/>
+                <w:i/>
+                <w:iCs/>
+                <w:lang w:val="en-US" w:eastAsia="zh-CN"/>
+              </w:rPr>
+            </w:pPr>
+            <w:r>
+              <w:rPr>
+                <w:b/>
+                <w:bCs/>
+                <w:i/>
+                <w:iCs/>
+                <w:lang w:eastAsia="zh-CN"/>
+              </w:rPr>
+              <w:t>Поле</w:t>
+            </w:r>
+          </w:p>
+        </w:tc>
+        <w:tc>
+          <w:tcPr>
+            <w:tcW w:w="2796" w:type="dxa"/>
+          </w:tcPr>
+          <w:p>
+            <w:pPr>
+              <w:jc w:val="center"/>
+              <w:rPr>
+                <w:b/>
+                <w:bCs/>
+                <w:i/>
+                <w:iCs/>
+                <w:lang w:eastAsia="zh-CN"/>
+              </w:rPr>
+            </w:pPr>
+            <w:r>
+              <w:rPr>
+                <w:b/>
+                <w:bCs/>
+                <w:i/>
+                <w:iCs/>
+                <w:lang w:eastAsia="zh-CN"/>
+              </w:rPr>
+              <w:t>Тип данных</w:t>
+            </w:r>
+          </w:p>
+        </w:tc>
+        <w:tc>
+          <w:tcPr>
+            <w:tcW w:w="4247" w:type="dxa"/>
+          </w:tcPr>
+          <w:p>
+            <w:pPr>
+              <w:jc w:val="right"/>
+              <w:rPr>
+                <w:b/>
+                <w:bCs/>
+                <w:i/>
+                <w:iCs/>
+                <w:lang w:val="en-US" w:eastAsia="zh-CN"/>
+              </w:rPr>
+            </w:pPr>
+            <w:r>
+              <w:rPr>
+                <w:b/>
+                <w:bCs/>
+                <w:i/>
+                <w:iCs/>
+                <w:lang w:eastAsia="zh-CN"/>
+              </w:rPr>
+              <w:t>Описание</w:t>
+            </w:r>
+          </w:p>
+        </w:tc>
+      </w:tr>
+      <w:tr>
+        <w:tc>
+          <w:tcPr>
+            <w:tcW w:w="2302" w:type="dxa"/>
+          </w:tcPr>
+          <w:p>
+            <w:pPr>
+              <w:jc w:val="left"/>
+              <w:rPr>
+                <w:lang w:val="en-US" w:eastAsia="zh-CN"/>
+              </w:rPr>
+            </w:pPr>
+            <w:proofErr w:type="spellStart"/>
+            <w:r>
+              <w:rPr>
+                <w:lang w:val="en-US" w:eastAsia="zh-CN"/>
+              </w:rPr>
+              <w:t>attr_id</w:t>
+            </w:r>
+            <w:proofErr w:type="spellEnd"/>
+          </w:p>
+        </w:tc>
+        <w:tc>
+          <w:tcPr>
+            <w:tcW w:w="2796" w:type="dxa"/>
+          </w:tcPr>
+          <w:p>
+            <w:pPr>
+              <w:jc w:val="center"/>
+              <w:rPr>
+                <w:lang w:val="en-US" w:eastAsia="zh-CN"/>
+              </w:rPr>
+            </w:pPr>
+            <w:r>
+              <w:rPr>
+                <w:lang w:val="en-US" w:eastAsia="zh-CN"/>
+              </w:rPr>
+              <w:t>PRIMARY KEY AUTOINCREMENT</w:t>
+            </w:r>
+          </w:p>
+        </w:tc>
+        <w:tc>
+          <w:tcPr>
+            <w:tcW w:w="4247" w:type="dxa"/>
+          </w:tcPr>
+          <w:p>
+            <w:pPr>
+              <w:jc w:val="right"/>
+              <w:rPr>
+                <w:lang w:val="en-US" w:eastAsia="zh-CN"/>
+              </w:rPr>
+            </w:pPr>
+            <w:r>
+              <w:rPr>
+                <w:lang w:eastAsia="zh-CN"/>
+              </w:rPr>
+              <w:t xml:space="preserve">Уникальный идентификатор </w:t>
+            </w:r>
+            <w:r>
+              <w:rPr>
+                <w:lang w:eastAsia="zh-CN"/>
+              </w:rPr>
+              <w:t>атрибута CI</w:t>
+            </w:r>
+          </w:p>
+        </w:tc>
+      </w:tr>
+      <w:tr>
+        <w:tc>
+          <w:tcPr>
+            <w:tcW w:w="2302" w:type="dxa"/>
+          </w:tcPr>
+          <w:p>
+            <w:pPr>
+              <w:jc w:val="left"/>
+              <w:rPr>
+                <w:lang w:val="en-US" w:eastAsia="zh-CN"/>
+              </w:rPr>
+            </w:pPr>
+            <w:proofErr w:type="spellStart"/>
+            <w:r>
+              <w:rPr>
+                <w:lang w:val="en-US" w:eastAsia="zh-CN"/>
+              </w:rPr>
+              <w:t>ci_id</w:t>
+            </w:r>
+            <w:proofErr w:type="spellEnd"/>
+          </w:p>
+        </w:tc>
+        <w:tc>
+          <w:tcPr>
+            <w:tcW w:w="2796" w:type="dxa"/>
+          </w:tcPr>
+          <w:p>
+            <w:pPr>
+              <w:jc w:val="center"/>
+              <w:rPr>
+                <w:lang w:val="en-US" w:eastAsia="zh-CN"/>
+              </w:rPr>
+            </w:pPr>
+            <w:r>
+              <w:rPr>
+                <w:lang w:val="en-US" w:eastAsia="zh-CN"/>
+              </w:rPr>
+              <w:t>INT FOREIGN KEY</w:t>
+            </w:r>
+          </w:p>
+        </w:tc>
+        <w:tc>
+          <w:tcPr>
+            <w:tcW w:w="4247" w:type="dxa"/>
+          </w:tcPr>
+          <w:p>
+            <w:pPr>
+              <w:jc w:val="right"/>
+              <w:rPr>
+                <w:lang w:eastAsia="zh-CN"/>
+              </w:rPr>
+            </w:pPr>
+            <w:r>
+              <w:rPr>
+                <w:lang w:eastAsia="zh-CN"/>
+              </w:rPr>
+              <w:t>Ссылка на объект конфигурационной единицы</w:t>
+            </w:r>
+          </w:p>
+        </w:tc>
+      </w:tr>
+      <w:tr>
+        <w:tc>
+          <w:tcPr>
+            <w:tcW w:w="2302" w:type="dxa"/>
+          </w:tcPr>
+          <w:p>
+            <w:pPr>
+              <w:jc w:val="left"/>
+              <w:rPr>
+                <w:lang w:val="en-US" w:eastAsia="zh-CN"/>
+              </w:rPr>
+            </w:pPr>
+            <w:r>
+              <w:rPr>
+                <w:lang w:val="en-US" w:eastAsia="zh-CN"/>
+              </w:rPr>
+              <w:t>name</w:t>
+            </w:r>
+          </w:p>
+        </w:tc>
+        <w:tc>
+          <w:tcPr>
+            <w:tcW w:w="2796" w:type="dxa"/>
+          </w:tcPr>
+          <w:p>
+            <w:pPr>
+              <w:jc w:val="center"/>
+              <w:rPr>
+                <w:lang w:val="en-US" w:eastAsia="zh-CN"/>
+              </w:rPr>
+            </w:pPr>
+            <w:proofErr w:type="gramStart"/>
+            <w:r>
+              <w:rPr>
+                <w:lang w:val="en-US" w:eastAsia="zh-CN"/>
+              </w:rPr>
+              <w:t>VARCHAR(</w:t>
+            </w:r>
+            <w:proofErr w:type="gramEnd"/>
+            <w:r>
+              <w:rPr>
+                <w:lang w:val="en-US" w:eastAsia="zh-CN"/>
+              </w:rPr>
+              <w:t>255)</w:t>
+            </w:r>
+          </w:p>
+        </w:tc>
+        <w:tc>
+          <w:tcPr>
+            <w:tcW w:w="4247" w:type="dxa"/>
+          </w:tcPr>
+          <w:p>
+            <w:pPr>
+              <w:jc w:val="right"/>
+              <w:rPr>
+                <w:lang w:eastAsia="zh-CN"/>
+              </w:rPr>
+            </w:pPr>
+            <w:r>
+              <w:rPr>
+                <w:lang w:eastAsia="zh-CN"/>
+              </w:rPr>
+              <w:t>Название атрибута</w:t>
+            </w:r>
+            <w:r>
+              <w:rPr>
+                <w:lang w:eastAsia="zh-CN"/>
+              </w:rPr>
+              <w:t xml:space="preserve"> (серийный номер, IP-адрес и т.д.)</w:t>
+            </w:r>
+          </w:p>
+        </w:tc>
+      </w:tr>
+      <w:tr>
+        <w:tc>
+          <w:tcPr>
+            <w:tcW w:w="2302" w:type="dxa"/>
+          </w:tcPr>
+          <w:p>
+            <w:pPr>
+              <w:jc w:val="left"/>
+              <w:rPr>
+                <w:lang w:val="en-US" w:eastAsia="zh-CN"/>
+              </w:rPr>
+            </w:pPr>
+            <w:r>
+              <w:rPr>
+                <w:lang w:val="en-US" w:eastAsia="zh-CN"/>
+              </w:rPr>
+              <w:t>value</w:t>
+            </w:r>
+          </w:p>
+        </w:tc>
+        <w:tc>
+          <w:tcPr>
+            <w:tcW w:w="2796" w:type="dxa"/>
+          </w:tcPr>
+          <w:p>
+            <w:pPr>
+              <w:jc w:val="center"/>
+              <w:rPr>
+                <w:lang w:val="en-US" w:eastAsia="zh-CN"/>
+              </w:rPr>
+            </w:pPr>
+            <w:proofErr w:type="gramStart"/>
+            <w:r>
+              <w:rPr>
+                <w:lang w:val="en-US" w:eastAsia="zh-CN"/>
+              </w:rPr>
+              <w:t>VARCHAR(</w:t>
+            </w:r>
+            <w:proofErr w:type="gramEnd"/>
+            <w:r>
+              <w:rPr>
+                <w:lang w:val="en-US" w:eastAsia="zh-CN"/>
+              </w:rPr>
+              <w:t>255)</w:t>
+            </w:r>
+          </w:p>
+        </w:tc>
+        <w:tc>
+          <w:tcPr>
+            <w:tcW w:w="4247" w:type="dxa"/>
+          </w:tcPr>
+          <w:p>
+            <w:pPr>
+              <w:jc w:val="right"/>
+              <w:rPr>
+                <w:lang w:val="en-US" w:eastAsia="zh-CN"/>
+              </w:rPr>
+            </w:pPr>
+            <w:r>
+              <w:rPr>
+                <w:lang w:eastAsia="zh-CN"/>
+              </w:rPr>
+              <w:t>Значение атрибута</w:t>
+            </w:r>
+          </w:p>
+        </w:tc>
+      </w:tr>
+    </w:tbl>
+    <w:p>
+      <w:pPr>
+        <w:pStyle w:val="a4"/>
+      </w:pPr>
+    </w:p>
+    <w:p>
+      <w:pPr>
+        <w:pStyle w:val="a4"/>
+      </w:pPr>
+    </w:p>
+    <w:p>
+      <w:pPr>
+        <w:pStyle w:val="1"/>
+        <w:rPr>
+          <w:sz w:val="40"/>
+        </w:rPr>
+      </w:pPr>
+      <w:r>
+        <w:t xml:space="preserve">Таблица </w:t>
+      </w:r>
+      <w:r>
+        <w:rPr>
+          <w:lang w:val="en-US"/>
+        </w:rPr>
+        <w:t>CI</w:t>
+      </w:r>
+      <w:r>
+        <w:t>_</w:t>
+      </w:r>
+      <w:r>
+        <w:rPr>
+          <w:lang w:val="en-US"/>
+        </w:rPr>
+        <w:t>relationships</w:t>
+      </w:r>
+      <w:r>
+        <w:t xml:space="preserve"> (</w:t>
+      </w:r>
+      <w:r>
+        <w:t>таблица зависимостей между элементами</w:t>
+      </w:r>
+      <w:r>
+        <w:t>)</w:t>
+      </w:r>
+    </w:p>
+    <w:p>
+      <w:pPr>
+        <w:pStyle w:val="a4"/>
+      </w:pPr>
+    </w:p>
+    <w:tbl>
+      <w:tblPr>
+        <w:tblStyle w:val="ab"/>
+        <w:tblW w:w="0" w:type="auto"/>
+        <w:tblLook w:val="04A0" w:firstRow="1" w:lastRow="0" w:firstColumn="1" w:lastColumn="0" w:noHBand="0" w:noVBand="1"/>
+      </w:tblPr>
+      <w:tblGrid>
+        <w:gridCol w:w="2302"/>
+        <w:gridCol w:w="2796"/>
+        <w:gridCol w:w="4247"/>
+      </w:tblGrid>
+      <w:tr>
+        <w:tc>
+          <w:tcPr>
+            <w:tcW w:w="2302" w:type="dxa"/>
+          </w:tcPr>
+          <w:p>
+            <w:pPr>
+              <w:jc w:val="left"/>
+              <w:rPr>
+                <w:b/>
+                <w:bCs/>
+                <w:i/>
+                <w:iCs/>
+                <w:lang w:val="en-US" w:eastAsia="zh-CN"/>
+              </w:rPr>
+            </w:pPr>
+            <w:r>
+              <w:rPr>
+                <w:b/>
+                <w:bCs/>
+                <w:i/>
+                <w:iCs/>
+                <w:lang w:eastAsia="zh-CN"/>
+              </w:rPr>
+              <w:t>Поле</w:t>
+            </w:r>
+          </w:p>
+        </w:tc>
+        <w:tc>
+          <w:tcPr>
+            <w:tcW w:w="2796" w:type="dxa"/>
+          </w:tcPr>
+          <w:p>
+            <w:pPr>
+              <w:jc w:val="center"/>
+              <w:rPr>
+                <w:b/>
+                <w:bCs/>
+                <w:i/>
+                <w:iCs/>
+                <w:lang w:eastAsia="zh-CN"/>
+              </w:rPr>
+            </w:pPr>
+            <w:r>
+              <w:rPr>
+                <w:b/>
+                <w:bCs/>
+                <w:i/>
+                <w:iCs/>
+                <w:lang w:eastAsia="zh-CN"/>
+              </w:rPr>
+              <w:t>Тип данных</w:t>
+            </w:r>
+          </w:p>
+        </w:tc>
+        <w:tc>
+          <w:tcPr>
+            <w:tcW w:w="4247" w:type="dxa"/>
+          </w:tcPr>
+          <w:p>
+            <w:pPr>
+              <w:jc w:val="right"/>
+              <w:rPr>
+                <w:b/>
+                <w:bCs/>
+                <w:i/>
+                <w:iCs/>
+                <w:lang w:val="en-US" w:eastAsia="zh-CN"/>
+              </w:rPr>
+            </w:pPr>
+            <w:r>
+              <w:rPr>
+                <w:b/>
+                <w:bCs/>
+                <w:i/>
+                <w:iCs/>
+                <w:lang w:eastAsia="zh-CN"/>
+              </w:rPr>
+              <w:t>Описание</w:t>
+            </w:r>
+          </w:p>
+        </w:tc>
+      </w:tr>
+      <w:tr>
+        <w:tc>
+          <w:tcPr>
+            <w:tcW w:w="2302" w:type="dxa"/>
+          </w:tcPr>
+          <w:p>
+            <w:pPr>
+              <w:jc w:val="left"/>
+              <w:rPr>
+                <w:lang w:val="en-US" w:eastAsia="zh-CN"/>
+              </w:rPr>
+            </w:pPr>
+            <w:proofErr w:type="spellStart"/>
+            <w:r>
+              <w:rPr>
+                <w:lang w:val="en-US" w:eastAsia="zh-CN"/>
+              </w:rPr>
+              <w:t>rel</w:t>
+            </w:r>
+            <w:r>
+              <w:rPr>
+                <w:lang w:val="en-US" w:eastAsia="zh-CN"/>
+              </w:rPr>
+              <w:t>_id</w:t>
+            </w:r>
+            <w:proofErr w:type="spellEnd"/>
+          </w:p>
+        </w:tc>
+        <w:tc>
+          <w:tcPr>
+            <w:tcW w:w="2796" w:type="dxa"/>
+          </w:tcPr>
+          <w:p>
+            <w:pPr>
+              <w:jc w:val="center"/>
+              <w:rPr>
+                <w:lang w:val="en-US" w:eastAsia="zh-CN"/>
+              </w:rPr>
+            </w:pPr>
+            <w:r>
+              <w:rPr>
+                <w:lang w:val="en-US" w:eastAsia="zh-CN"/>
+              </w:rPr>
+              <w:t>PRIMARY KEY AUTOINCREMENT</w:t>
+            </w:r>
+          </w:p>
+        </w:tc>
+        <w:tc>
+          <w:tcPr>
+            <w:tcW w:w="4247" w:type="dxa"/>
+          </w:tcPr>
+          <w:p>
+            <w:pPr>
+              <w:jc w:val="right"/>
+              <w:rPr>
+                <w:lang w:eastAsia="zh-CN"/>
+              </w:rPr>
+            </w:pPr>
+            <w:r>
+              <w:rPr>
+                <w:lang w:eastAsia="zh-CN"/>
+              </w:rPr>
+              <w:t xml:space="preserve">Уникальный идентификатор </w:t>
+            </w:r>
+            <w:r>
+              <w:rPr>
+                <w:lang w:eastAsia="zh-CN"/>
+              </w:rPr>
+              <w:t>зависимости</w:t>
+            </w:r>
+          </w:p>
+        </w:tc>
+      </w:tr>
+      <w:tr>
+        <w:tc>
+          <w:tcPr>
+            <w:tcW w:w="2302" w:type="dxa"/>
+          </w:tcPr>
+          <w:p>
+            <w:pPr>
+              <w:jc w:val="left"/>
+              <w:rPr>
+                <w:lang w:val="en-US" w:eastAsia="zh-CN"/>
+              </w:rPr>
+            </w:pPr>
+            <w:r>
+              <w:rPr>
+                <w:lang w:val="en-US" w:eastAsia="zh-CN"/>
+              </w:rPr>
+              <w:t>ci_id_1</w:t>
+            </w:r>
+          </w:p>
+        </w:tc>
+        <w:tc>
+          <w:tcPr>
+            <w:tcW w:w="2796" w:type="dxa"/>
+          </w:tcPr>
+          <w:p>
+            <w:pPr>
+              <w:jc w:val="center"/>
+              <w:rPr>
+                <w:lang w:val="en-US" w:eastAsia="zh-CN"/>
+              </w:rPr>
+            </w:pPr>
+            <w:r>
+              <w:rPr>
+                <w:lang w:val="en-US" w:eastAsia="zh-CN"/>
+              </w:rPr>
+              <w:t>INT FOREIGN KEY</w:t>
+            </w:r>
+          </w:p>
+        </w:tc>
+        <w:tc>
+          <w:tcPr>
+            <w:tcW w:w="4247" w:type="dxa"/>
+          </w:tcPr>
+          <w:p>
+            <w:pPr>
+              <w:jc w:val="right"/>
+              <w:rPr>
+                <w:lang w:val="en-US" w:eastAsia="zh-CN"/>
+              </w:rPr>
+            </w:pPr>
+            <w:r>
+              <w:rPr>
+                <w:lang w:eastAsia="zh-CN"/>
+              </w:rPr>
+              <w:t>Первая конфигурационная единица</w:t>
+            </w:r>
+          </w:p>
+        </w:tc>
+      </w:tr>
+      <w:tr>
+        <w:tc>
+          <w:tcPr>
+            <w:tcW w:w="2302" w:type="dxa"/>
+          </w:tcPr>
+          <w:p>
+            <w:pPr>
+              <w:jc w:val="left"/>
+              <w:rPr>
+                <w:lang w:val="en-US" w:eastAsia="zh-CN"/>
+              </w:rPr>
+            </w:pPr>
+            <w:r>
+              <w:rPr>
+                <w:lang w:val="en-US" w:eastAsia="zh-CN"/>
+              </w:rPr>
+              <w:t>ci_id_2</w:t>
+            </w:r>
+          </w:p>
+        </w:tc>
+        <w:tc>
+          <w:tcPr>
+            <w:tcW w:w="2796" w:type="dxa"/>
+          </w:tcPr>
+          <w:p>
+            <w:pPr>
+              <w:jc w:val="center"/>
+              <w:rPr>
+                <w:lang w:val="en-US" w:eastAsia="zh-CN"/>
+              </w:rPr>
+            </w:pPr>
+            <w:r>
+              <w:rPr>
+                <w:lang w:val="en-US" w:eastAsia="zh-CN"/>
+              </w:rPr>
+              <w:t>INT FOREIGN KEY</w:t>
+            </w:r>
+          </w:p>
+        </w:tc>
+        <w:tc>
+          <w:tcPr>
+            <w:tcW w:w="4247" w:type="dxa"/>
+          </w:tcPr>
+          <w:p>
+            <w:pPr>
+              <w:jc w:val="right"/>
+              <w:rPr>
+                <w:lang w:eastAsia="zh-CN"/>
+              </w:rPr>
+            </w:pPr>
+            <w:r>
+              <w:rPr>
+                <w:lang w:eastAsia="zh-CN"/>
+              </w:rPr>
+              <w:t>Вторая</w:t>
+            </w:r>
+            <w:r>
+              <w:rPr>
+                <w:lang w:eastAsia="zh-CN"/>
+              </w:rPr>
+              <w:t xml:space="preserve"> конфигурационная единица</w:t>
+            </w:r>
+          </w:p>
+        </w:tc>
+      </w:tr>
+      <w:tr>
+        <w:tc>
+          <w:tcPr>
+            <w:tcW w:w="2302" w:type="dxa"/>
+          </w:tcPr>
+          <w:p>
+            <w:pPr>
+              <w:jc w:val="left"/>
+              <w:rPr>
+                <w:lang w:val="en-US" w:eastAsia="zh-CN"/>
+              </w:rPr>
+            </w:pPr>
+            <w:proofErr w:type="spellStart"/>
+            <w:r>
+              <w:rPr>
+                <w:lang w:val="en-US" w:eastAsia="zh-CN"/>
+              </w:rPr>
+              <w:t>rel_type</w:t>
+            </w:r>
+            <w:proofErr w:type="spellEnd"/>
+          </w:p>
+        </w:tc>
+        <w:tc>
+          <w:tcPr>
+            <w:tcW w:w="2796" w:type="dxa"/>
+          </w:tcPr>
+          <w:p>
+            <w:pPr>
+              <w:jc w:val="center"/>
+              <w:rPr>
+                <w:lang w:val="en-US" w:eastAsia="zh-CN"/>
+              </w:rPr>
+            </w:pPr>
+            <w:proofErr w:type="gramStart"/>
+            <w:r>
+              <w:rPr>
+                <w:lang w:val="en-US" w:eastAsia="zh-CN"/>
+              </w:rPr>
+              <w:t>VARCHAR(</w:t>
+            </w:r>
+            <w:proofErr w:type="gramEnd"/>
+            <w:r>
+              <w:rPr>
+                <w:lang w:eastAsia="zh-CN"/>
+              </w:rPr>
+              <w:t>255</w:t>
+            </w:r>
+            <w:r>
+              <w:rPr>
+                <w:lang w:val="en-US" w:eastAsia="zh-CN"/>
+              </w:rPr>
+              <w:t>)</w:t>
+            </w:r>
+          </w:p>
+        </w:tc>
+        <w:tc>
+          <w:tcPr>
+            <w:tcW w:w="4247" w:type="dxa"/>
+          </w:tcPr>
+          <w:p>
+            <w:pPr>
+              <w:jc w:val="right"/>
+              <w:rPr>
+                <w:lang w:eastAsia="zh-CN"/>
+              </w:rPr>
+            </w:pPr>
+            <w:r>
+              <w:rPr>
+                <w:lang w:eastAsia="zh-CN"/>
+              </w:rPr>
+              <w:t>Тип зависимости (подключение, управление и т.д.)</w:t>
+            </w:r>
+          </w:p>
+        </w:tc>
+      </w:tr>
+    </w:tbl>
+    <w:p>
+      <w:pPr>
+        <w:pStyle w:val="a4"/>
+        <w:rPr>
+          <w:sz w:val="40"/>
         </w:rPr>
       </w:pPr>
       <w:r>
@@ -6489,7 +8455,7 @@
       <w:pPr>
         <w:pStyle w:val="a5"/>
       </w:pPr>
-      <w:bookmarkStart w:id="23" w:name="_Toc192871324"/>
+      <w:bookmarkStart w:id="24" w:name="_Toc193284665"/>
       <w:r>
         <w:lastRenderedPageBreak/>
         <w:t>Лабораторная</w:t>
@@ -6500,7 +8466,7 @@
       <w:r>
         <w:t xml:space="preserve"> №5 - Описание процесса управления инцидентами</w:t>
       </w:r>
-      <w:bookmarkEnd w:id="23"/>
+      <w:bookmarkEnd w:id="24"/>
     </w:p>
     <w:p>
       <w:pPr>
@@ -10110,6 +12076,36 @@
   </w:num>
   <w:num w:numId="40">
     <w:abstractNumId w:val="12"/>
+  </w:num>
+  <w:num w:numId="41">
+    <w:abstractNumId w:val="27"/>
+    <w:lvlOverride w:ilvl="0">
+      <w:startOverride w:val="1"/>
+    </w:lvlOverride>
+    <w:lvlOverride w:ilvl="1">
+      <w:startOverride w:val="1"/>
+    </w:lvlOverride>
+    <w:lvlOverride w:ilvl="2">
+      <w:startOverride w:val="2"/>
+    </w:lvlOverride>
+    <w:lvlOverride w:ilvl="3">
+      <w:startOverride w:val="1"/>
+    </w:lvlOverride>
+    <w:lvlOverride w:ilvl="4">
+      <w:startOverride w:val="1"/>
+    </w:lvlOverride>
+    <w:lvlOverride w:ilvl="5">
+      <w:startOverride w:val="1"/>
+    </w:lvlOverride>
+    <w:lvlOverride w:ilvl="6">
+      <w:startOverride w:val="1"/>
+    </w:lvlOverride>
+    <w:lvlOverride w:ilvl="7">
+      <w:startOverride w:val="1"/>
+    </w:lvlOverride>
+    <w:lvlOverride w:ilvl="8">
+      <w:startOverride w:val="1"/>
+    </w:lvlOverride>
   </w:num>
 </w:numbering>
 </file>
@@ -10949,6 +12945,25 @@
       <w:u w:val="single"/>
     </w:rPr>
   </w:style>
+  <w:style w:type="table" w:styleId="ab">
+    <w:name w:val="Table Grid"/>
+    <w:basedOn w:val="a2"/>
+    <w:uiPriority w:val="39"/>
+    <w:rsid w:val="00367C29"/>
+    <w:pPr>
+      <w:spacing w:after="0" w:line="240" w:lineRule="auto"/>
+    </w:pPr>
+    <w:tblPr>
+      <w:tblBorders>
+        <w:top w:val="single" w:sz="4" w:space="0" w:color="auto"/>
+        <w:left w:val="single" w:sz="4" w:space="0" w:color="auto"/>
+        <w:bottom w:val="single" w:sz="4" w:space="0" w:color="auto"/>
+        <w:right w:val="single" w:sz="4" w:space="0" w:color="auto"/>
+        <w:insideH w:val="single" w:sz="4" w:space="0" w:color="auto"/>
+        <w:insideV w:val="single" w:sz="4" w:space="0" w:color="auto"/>
+      </w:tblBorders>
+    </w:tblPr>
+  </w:style>
 </w:styles>
 </file>
 

</xml_diff>

<commit_message>
added schemes and examples
</commit_message>
<xml_diff>
--- a/Karelavtotrans.docx
+++ b/Karelavtotrans.docx
@@ -16,51 +16,35 @@
           <w:sz w:val="72"/>
           <w:szCs w:val="72"/>
         </w:rPr>
-        <w:t>ГУП РК «</w:t>
-      </w:r>
-      <w:proofErr w:type="spellStart"/>
+        <w:t>ГУП РК «Карел</w:t>
+      </w:r>
       <w:r>
         <w:rPr>
           <w:sz w:val="72"/>
           <w:szCs w:val="72"/>
         </w:rPr>
-        <w:t>Карел</w:t>
+        <w:t>а</w:t>
       </w:r>
       <w:r>
         <w:rPr>
           <w:sz w:val="72"/>
           <w:szCs w:val="72"/>
         </w:rPr>
-        <w:t>а</w:t>
+        <w:t>вто</w:t>
       </w:r>
       <w:r>
         <w:rPr>
           <w:sz w:val="72"/>
           <w:szCs w:val="72"/>
         </w:rPr>
-        <w:t>вто</w:t>
+        <w:t>т</w:t>
       </w:r>
       <w:r>
         <w:rPr>
           <w:sz w:val="72"/>
           <w:szCs w:val="72"/>
         </w:rPr>
-        <w:t>т</w:t>
-      </w:r>
-      <w:r>
-        <w:rPr>
-          <w:sz w:val="72"/>
-          <w:szCs w:val="72"/>
-        </w:rPr>
-        <w:t>ранс</w:t>
-      </w:r>
-      <w:proofErr w:type="spellEnd"/>
-      <w:r>
-        <w:rPr>
-          <w:sz w:val="72"/>
-          <w:szCs w:val="72"/>
-        </w:rPr>
-        <w:t>»</w:t>
+        <w:t>ранс»</w:t>
       </w:r>
     </w:p>
     <w:p>
@@ -88,13 +72,8 @@
       <w:pPr>
         <w:pStyle w:val="a4"/>
       </w:pPr>
-      <w:proofErr w:type="spellStart"/>
-      <w:r>
-        <w:t>Плугин</w:t>
-      </w:r>
-      <w:proofErr w:type="spellEnd"/>
-      <w:r>
-        <w:t xml:space="preserve"> Олег</w:t>
+      <w:r>
+        <w:t>Плугин Олег</w:t>
       </w:r>
     </w:p>
     <w:p>
@@ -180,7 +159,7 @@
             </w:rPr>
             <w:fldChar w:fldCharType="separate"/>
           </w:r>
-          <w:hyperlink w:anchor="_Toc193284642" w:history="1">
+          <w:hyperlink w:anchor="_Toc193286689" w:history="1">
             <w:r>
               <w:rPr>
                 <w:rStyle w:val="a8"/>
@@ -207,7 +186,7 @@
                 <w:noProof/>
                 <w:webHidden/>
               </w:rPr>
-              <w:instrText xml:space="preserve"> PAGEREF _Toc193284642 \h </w:instrText>
+              <w:instrText xml:space="preserve"> PAGEREF _Toc193286689 \h </w:instrText>
             </w:r>
             <w:r>
               <w:rPr>
@@ -251,7 +230,7 @@
               <w:lang w:eastAsia="ru-RU"/>
             </w:rPr>
           </w:pPr>
-          <w:hyperlink w:anchor="_Toc193284643" w:history="1">
+          <w:hyperlink w:anchor="_Toc193286690" w:history="1">
             <w:r>
               <w:rPr>
                 <w:rStyle w:val="a8"/>
@@ -297,7 +276,7 @@
                 <w:noProof/>
                 <w:webHidden/>
               </w:rPr>
-              <w:instrText xml:space="preserve"> PAGEREF _Toc193284643 \h </w:instrText>
+              <w:instrText xml:space="preserve"> PAGEREF _Toc193286690 \h </w:instrText>
             </w:r>
             <w:r>
               <w:rPr>
@@ -341,7 +320,7 @@
               <w:lang w:eastAsia="ru-RU"/>
             </w:rPr>
           </w:pPr>
-          <w:hyperlink w:anchor="_Toc193284644" w:history="1">
+          <w:hyperlink w:anchor="_Toc193286691" w:history="1">
             <w:r>
               <w:rPr>
                 <w:rStyle w:val="a8"/>
@@ -387,7 +366,7 @@
                 <w:noProof/>
                 <w:webHidden/>
               </w:rPr>
-              <w:instrText xml:space="preserve"> PAGEREF _Toc193284644 \h </w:instrText>
+              <w:instrText xml:space="preserve"> PAGEREF _Toc193286691 \h </w:instrText>
             </w:r>
             <w:r>
               <w:rPr>
@@ -431,7 +410,7 @@
               <w:lang w:eastAsia="ru-RU"/>
             </w:rPr>
           </w:pPr>
-          <w:hyperlink w:anchor="_Toc193284645" w:history="1">
+          <w:hyperlink w:anchor="_Toc193286692" w:history="1">
             <w:r>
               <w:rPr>
                 <w:rStyle w:val="a8"/>
@@ -477,7 +456,7 @@
                 <w:noProof/>
                 <w:webHidden/>
               </w:rPr>
-              <w:instrText xml:space="preserve"> PAGEREF _Toc193284645 \h </w:instrText>
+              <w:instrText xml:space="preserve"> PAGEREF _Toc193286692 \h </w:instrText>
             </w:r>
             <w:r>
               <w:rPr>
@@ -521,7 +500,7 @@
               <w:lang w:eastAsia="ru-RU"/>
             </w:rPr>
           </w:pPr>
-          <w:hyperlink w:anchor="_Toc193284646" w:history="1">
+          <w:hyperlink w:anchor="_Toc193286693" w:history="1">
             <w:r>
               <w:rPr>
                 <w:rStyle w:val="a8"/>
@@ -567,7 +546,7 @@
                 <w:noProof/>
                 <w:webHidden/>
               </w:rPr>
-              <w:instrText xml:space="preserve"> PAGEREF _Toc193284646 \h </w:instrText>
+              <w:instrText xml:space="preserve"> PAGEREF _Toc193286693 \h </w:instrText>
             </w:r>
             <w:r>
               <w:rPr>
@@ -611,7 +590,7 @@
               <w:lang w:eastAsia="ru-RU"/>
             </w:rPr>
           </w:pPr>
-          <w:hyperlink w:anchor="_Toc193284647" w:history="1">
+          <w:hyperlink w:anchor="_Toc193286694" w:history="1">
             <w:r>
               <w:rPr>
                 <w:rStyle w:val="a8"/>
@@ -657,7 +636,7 @@
                 <w:noProof/>
                 <w:webHidden/>
               </w:rPr>
-              <w:instrText xml:space="preserve"> PAGEREF _Toc193284647 \h </w:instrText>
+              <w:instrText xml:space="preserve"> PAGEREF _Toc193286694 \h </w:instrText>
             </w:r>
             <w:r>
               <w:rPr>
@@ -705,7 +684,7 @@
               <w:lang w:eastAsia="ru-RU"/>
             </w:rPr>
           </w:pPr>
-          <w:hyperlink w:anchor="_Toc193284648" w:history="1">
+          <w:hyperlink w:anchor="_Toc193286695" w:history="1">
             <w:r>
               <w:rPr>
                 <w:rStyle w:val="a8"/>
@@ -732,7 +711,7 @@
                 <w:noProof/>
                 <w:webHidden/>
               </w:rPr>
-              <w:instrText xml:space="preserve"> PAGEREF _Toc193284648 \h </w:instrText>
+              <w:instrText xml:space="preserve"> PAGEREF _Toc193286695 \h </w:instrText>
             </w:r>
             <w:r>
               <w:rPr>
@@ -776,7 +755,7 @@
               <w:lang w:eastAsia="ru-RU"/>
             </w:rPr>
           </w:pPr>
-          <w:hyperlink w:anchor="_Toc193284649" w:history="1">
+          <w:hyperlink w:anchor="_Toc193286696" w:history="1">
             <w:r>
               <w:rPr>
                 <w:rStyle w:val="a8"/>
@@ -822,7 +801,7 @@
                 <w:noProof/>
                 <w:webHidden/>
               </w:rPr>
-              <w:instrText xml:space="preserve"> PAGEREF _Toc193284649 \h </w:instrText>
+              <w:instrText xml:space="preserve"> PAGEREF _Toc193286696 \h </w:instrText>
             </w:r>
             <w:r>
               <w:rPr>
@@ -866,7 +845,7 @@
               <w:lang w:eastAsia="ru-RU"/>
             </w:rPr>
           </w:pPr>
-          <w:hyperlink w:anchor="_Toc193284650" w:history="1">
+          <w:hyperlink w:anchor="_Toc193286697" w:history="1">
             <w:r>
               <w:rPr>
                 <w:rStyle w:val="a8"/>
@@ -912,7 +891,7 @@
                 <w:noProof/>
                 <w:webHidden/>
               </w:rPr>
-              <w:instrText xml:space="preserve"> PAGEREF _Toc193284650 \h </w:instrText>
+              <w:instrText xml:space="preserve"> PAGEREF _Toc193286697 \h </w:instrText>
             </w:r>
             <w:r>
               <w:rPr>
@@ -956,7 +935,7 @@
               <w:lang w:eastAsia="ru-RU"/>
             </w:rPr>
           </w:pPr>
-          <w:hyperlink w:anchor="_Toc193284651" w:history="1">
+          <w:hyperlink w:anchor="_Toc193286698" w:history="1">
             <w:r>
               <w:rPr>
                 <w:rStyle w:val="a8"/>
@@ -1017,7 +996,7 @@
                 <w:noProof/>
                 <w:webHidden/>
               </w:rPr>
-              <w:instrText xml:space="preserve"> PAGEREF _Toc193284651 \h </w:instrText>
+              <w:instrText xml:space="preserve"> PAGEREF _Toc193286698 \h </w:instrText>
             </w:r>
             <w:r>
               <w:rPr>
@@ -1065,7 +1044,7 @@
               <w:lang w:eastAsia="ru-RU"/>
             </w:rPr>
           </w:pPr>
-          <w:hyperlink w:anchor="_Toc193284652" w:history="1">
+          <w:hyperlink w:anchor="_Toc193286699" w:history="1">
             <w:r>
               <w:rPr>
                 <w:rStyle w:val="a8"/>
@@ -1092,7 +1071,7 @@
                 <w:noProof/>
                 <w:webHidden/>
               </w:rPr>
-              <w:instrText xml:space="preserve"> PAGEREF _Toc193284652 \h </w:instrText>
+              <w:instrText xml:space="preserve"> PAGEREF _Toc193286699 \h </w:instrText>
             </w:r>
             <w:r>
               <w:rPr>
@@ -1136,7 +1115,7 @@
               <w:lang w:eastAsia="ru-RU"/>
             </w:rPr>
           </w:pPr>
-          <w:hyperlink w:anchor="_Toc193284653" w:history="1">
+          <w:hyperlink w:anchor="_Toc193286700" w:history="1">
             <w:r>
               <w:rPr>
                 <w:rStyle w:val="a8"/>
@@ -1182,7 +1161,7 @@
                 <w:noProof/>
                 <w:webHidden/>
               </w:rPr>
-              <w:instrText xml:space="preserve"> PAGEREF _Toc193284653 \h </w:instrText>
+              <w:instrText xml:space="preserve"> PAGEREF _Toc193286700 \h </w:instrText>
             </w:r>
             <w:r>
               <w:rPr>
@@ -1226,7 +1205,7 @@
               <w:lang w:eastAsia="ru-RU"/>
             </w:rPr>
           </w:pPr>
-          <w:hyperlink w:anchor="_Toc193284654" w:history="1">
+          <w:hyperlink w:anchor="_Toc193286701" w:history="1">
             <w:r>
               <w:rPr>
                 <w:rStyle w:val="a8"/>
@@ -1272,7 +1251,7 @@
                 <w:noProof/>
                 <w:webHidden/>
               </w:rPr>
-              <w:instrText xml:space="preserve"> PAGEREF _Toc193284654 \h </w:instrText>
+              <w:instrText xml:space="preserve"> PAGEREF _Toc193286701 \h </w:instrText>
             </w:r>
             <w:r>
               <w:rPr>
@@ -1316,7 +1295,7 @@
               <w:lang w:eastAsia="ru-RU"/>
             </w:rPr>
           </w:pPr>
-          <w:hyperlink w:anchor="_Toc193284655" w:history="1">
+          <w:hyperlink w:anchor="_Toc193286702" w:history="1">
             <w:r>
               <w:rPr>
                 <w:rStyle w:val="a8"/>
@@ -1362,7 +1341,7 @@
                 <w:noProof/>
                 <w:webHidden/>
               </w:rPr>
-              <w:instrText xml:space="preserve"> PAGEREF _Toc193284655 \h </w:instrText>
+              <w:instrText xml:space="preserve"> PAGEREF _Toc193286702 \h </w:instrText>
             </w:r>
             <w:r>
               <w:rPr>
@@ -1406,7 +1385,7 @@
               <w:lang w:eastAsia="ru-RU"/>
             </w:rPr>
           </w:pPr>
-          <w:hyperlink w:anchor="_Toc193284656" w:history="1">
+          <w:hyperlink w:anchor="_Toc193286703" w:history="1">
             <w:r>
               <w:rPr>
                 <w:rStyle w:val="a8"/>
@@ -1452,7 +1431,7 @@
                 <w:noProof/>
                 <w:webHidden/>
               </w:rPr>
-              <w:instrText xml:space="preserve"> PAGEREF _Toc193284656 \h </w:instrText>
+              <w:instrText xml:space="preserve"> PAGEREF _Toc193286703 \h </w:instrText>
             </w:r>
             <w:r>
               <w:rPr>
@@ -1496,7 +1475,7 @@
               <w:lang w:eastAsia="ru-RU"/>
             </w:rPr>
           </w:pPr>
-          <w:hyperlink w:anchor="_Toc193284657" w:history="1">
+          <w:hyperlink w:anchor="_Toc193286704" w:history="1">
             <w:r>
               <w:rPr>
                 <w:rStyle w:val="a8"/>
@@ -1542,7 +1521,7 @@
                 <w:noProof/>
                 <w:webHidden/>
               </w:rPr>
-              <w:instrText xml:space="preserve"> PAGEREF _Toc193284657 \h </w:instrText>
+              <w:instrText xml:space="preserve"> PAGEREF _Toc193286704 \h </w:instrText>
             </w:r>
             <w:r>
               <w:rPr>
@@ -1586,7 +1565,7 @@
               <w:lang w:eastAsia="ru-RU"/>
             </w:rPr>
           </w:pPr>
-          <w:hyperlink w:anchor="_Toc193284658" w:history="1">
+          <w:hyperlink w:anchor="_Toc193286705" w:history="1">
             <w:r>
               <w:rPr>
                 <w:rStyle w:val="a8"/>
@@ -1632,7 +1611,7 @@
                 <w:noProof/>
                 <w:webHidden/>
               </w:rPr>
-              <w:instrText xml:space="preserve"> PAGEREF _Toc193284658 \h </w:instrText>
+              <w:instrText xml:space="preserve"> PAGEREF _Toc193286705 \h </w:instrText>
             </w:r>
             <w:r>
               <w:rPr>
@@ -1676,7 +1655,7 @@
               <w:lang w:eastAsia="ru-RU"/>
             </w:rPr>
           </w:pPr>
-          <w:hyperlink w:anchor="_Toc193284659" w:history="1">
+          <w:hyperlink w:anchor="_Toc193286706" w:history="1">
             <w:r>
               <w:rPr>
                 <w:rStyle w:val="a8"/>
@@ -1722,7 +1701,7 @@
                 <w:noProof/>
                 <w:webHidden/>
               </w:rPr>
-              <w:instrText xml:space="preserve"> PAGEREF _Toc193284659 \h </w:instrText>
+              <w:instrText xml:space="preserve"> PAGEREF _Toc193286706 \h </w:instrText>
             </w:r>
             <w:r>
               <w:rPr>
@@ -1766,7 +1745,7 @@
               <w:lang w:eastAsia="ru-RU"/>
             </w:rPr>
           </w:pPr>
-          <w:hyperlink w:anchor="_Toc193284660" w:history="1">
+          <w:hyperlink w:anchor="_Toc193286707" w:history="1">
             <w:r>
               <w:rPr>
                 <w:rStyle w:val="a8"/>
@@ -1812,7 +1791,7 @@
                 <w:noProof/>
                 <w:webHidden/>
               </w:rPr>
-              <w:instrText xml:space="preserve"> PAGEREF _Toc193284660 \h </w:instrText>
+              <w:instrText xml:space="preserve"> PAGEREF _Toc193286707 \h </w:instrText>
             </w:r>
             <w:r>
               <w:rPr>
@@ -1856,7 +1835,7 @@
               <w:lang w:eastAsia="ru-RU"/>
             </w:rPr>
           </w:pPr>
-          <w:hyperlink w:anchor="_Toc193284661" w:history="1">
+          <w:hyperlink w:anchor="_Toc193286708" w:history="1">
             <w:r>
               <w:rPr>
                 <w:rStyle w:val="a8"/>
@@ -1902,7 +1881,7 @@
                 <w:noProof/>
                 <w:webHidden/>
               </w:rPr>
-              <w:instrText xml:space="preserve"> PAGEREF _Toc193284661 \h </w:instrText>
+              <w:instrText xml:space="preserve"> PAGEREF _Toc193286708 \h </w:instrText>
             </w:r>
             <w:r>
               <w:rPr>
@@ -1946,7 +1925,7 @@
               <w:lang w:eastAsia="ru-RU"/>
             </w:rPr>
           </w:pPr>
-          <w:hyperlink w:anchor="_Toc193284662" w:history="1">
+          <w:hyperlink w:anchor="_Toc193286709" w:history="1">
             <w:r>
               <w:rPr>
                 <w:rStyle w:val="a8"/>
@@ -1992,7 +1971,7 @@
                 <w:noProof/>
                 <w:webHidden/>
               </w:rPr>
-              <w:instrText xml:space="preserve"> PAGEREF _Toc193284662 \h </w:instrText>
+              <w:instrText xml:space="preserve"> PAGEREF _Toc193286709 \h </w:instrText>
             </w:r>
             <w:r>
               <w:rPr>
@@ -2036,7 +2015,7 @@
               <w:lang w:eastAsia="ru-RU"/>
             </w:rPr>
           </w:pPr>
-          <w:hyperlink w:anchor="_Toc193284663" w:history="1">
+          <w:hyperlink w:anchor="_Toc193286710" w:history="1">
             <w:r>
               <w:rPr>
                 <w:rStyle w:val="a8"/>
@@ -2061,21 +2040,7 @@
                 <w:rStyle w:val="a8"/>
                 <w:noProof/>
               </w:rPr>
-              <w:t>Источники информа</w:t>
-            </w:r>
-            <w:r>
-              <w:rPr>
-                <w:rStyle w:val="a8"/>
-                <w:noProof/>
-              </w:rPr>
-              <w:t>ц</w:t>
-            </w:r>
-            <w:r>
-              <w:rPr>
-                <w:rStyle w:val="a8"/>
-                <w:noProof/>
-              </w:rPr>
-              <w:t>ии</w:t>
+              <w:t>Источники информации</w:t>
             </w:r>
             <w:r>
               <w:rPr>
@@ -2096,7 +2061,7 @@
                 <w:noProof/>
                 <w:webHidden/>
               </w:rPr>
-              <w:instrText xml:space="preserve"> PAGEREF _Toc193284663 \h </w:instrText>
+              <w:instrText xml:space="preserve"> PAGEREF _Toc193286710 \h </w:instrText>
             </w:r>
             <w:r>
               <w:rPr>
@@ -2144,7 +2109,7 @@
               <w:lang w:eastAsia="ru-RU"/>
             </w:rPr>
           </w:pPr>
-          <w:hyperlink w:anchor="_Toc193284664" w:history="1">
+          <w:hyperlink w:anchor="_Toc193286711" w:history="1">
             <w:r>
               <w:rPr>
                 <w:rStyle w:val="a8"/>
@@ -2171,7 +2136,7 @@
                 <w:noProof/>
                 <w:webHidden/>
               </w:rPr>
-              <w:instrText xml:space="preserve"> PAGEREF _Toc193284664 \h </w:instrText>
+              <w:instrText xml:space="preserve"> PAGEREF _Toc193286711 \h </w:instrText>
             </w:r>
             <w:r>
               <w:rPr>
@@ -2192,6 +2157,459 @@
                 <w:webHidden/>
               </w:rPr>
               <w:t>15</w:t>
+            </w:r>
+            <w:r>
+              <w:rPr>
+                <w:noProof/>
+                <w:webHidden/>
+              </w:rPr>
+              <w:fldChar w:fldCharType="end"/>
+            </w:r>
+          </w:hyperlink>
+        </w:p>
+        <w:p>
+          <w:pPr>
+            <w:pStyle w:val="21"/>
+            <w:rPr>
+              <w:rFonts w:eastAsiaTheme="minorEastAsia" w:cstheme="minorBidi"/>
+              <w:b w:val="0"/>
+              <w:bCs w:val="0"/>
+              <w:noProof/>
+              <w:sz w:val="22"/>
+              <w:szCs w:val="22"/>
+              <w:lang w:eastAsia="ru-RU"/>
+            </w:rPr>
+          </w:pPr>
+          <w:hyperlink w:anchor="_Toc193286712" w:history="1">
+            <w:r>
+              <w:rPr>
+                <w:rStyle w:val="a8"/>
+                <w:noProof/>
+                <w:lang w:val="en-US"/>
+              </w:rPr>
+              <w:t>1.</w:t>
+            </w:r>
+            <w:r>
+              <w:rPr>
+                <w:rFonts w:eastAsiaTheme="minorEastAsia" w:cstheme="minorBidi"/>
+                <w:b w:val="0"/>
+                <w:bCs w:val="0"/>
+                <w:noProof/>
+                <w:sz w:val="22"/>
+                <w:szCs w:val="22"/>
+                <w:lang w:eastAsia="ru-RU"/>
+              </w:rPr>
+              <w:tab/>
+            </w:r>
+            <w:r>
+              <w:rPr>
+                <w:rStyle w:val="a8"/>
+                <w:noProof/>
+              </w:rPr>
+              <w:t xml:space="preserve">Таблица </w:t>
+            </w:r>
+            <w:r>
+              <w:rPr>
+                <w:rStyle w:val="a8"/>
+                <w:noProof/>
+                <w:lang w:val="en-US"/>
+              </w:rPr>
+              <w:t>Configuration_items</w:t>
+            </w:r>
+            <w:r>
+              <w:rPr>
+                <w:noProof/>
+                <w:webHidden/>
+              </w:rPr>
+              <w:tab/>
+            </w:r>
+            <w:r>
+              <w:rPr>
+                <w:noProof/>
+                <w:webHidden/>
+              </w:rPr>
+              <w:fldChar w:fldCharType="begin"/>
+            </w:r>
+            <w:r>
+              <w:rPr>
+                <w:noProof/>
+                <w:webHidden/>
+              </w:rPr>
+              <w:instrText xml:space="preserve"> PAGEREF _Toc193286712 \h </w:instrText>
+            </w:r>
+            <w:r>
+              <w:rPr>
+                <w:noProof/>
+                <w:webHidden/>
+              </w:rPr>
+            </w:r>
+            <w:r>
+              <w:rPr>
+                <w:noProof/>
+                <w:webHidden/>
+              </w:rPr>
+              <w:fldChar w:fldCharType="separate"/>
+            </w:r>
+            <w:r>
+              <w:rPr>
+                <w:noProof/>
+                <w:webHidden/>
+              </w:rPr>
+              <w:t>15</w:t>
+            </w:r>
+            <w:r>
+              <w:rPr>
+                <w:noProof/>
+                <w:webHidden/>
+              </w:rPr>
+              <w:fldChar w:fldCharType="end"/>
+            </w:r>
+          </w:hyperlink>
+        </w:p>
+        <w:p>
+          <w:pPr>
+            <w:pStyle w:val="21"/>
+            <w:rPr>
+              <w:rFonts w:eastAsiaTheme="minorEastAsia" w:cstheme="minorBidi"/>
+              <w:b w:val="0"/>
+              <w:bCs w:val="0"/>
+              <w:noProof/>
+              <w:sz w:val="22"/>
+              <w:szCs w:val="22"/>
+              <w:lang w:eastAsia="ru-RU"/>
+            </w:rPr>
+          </w:pPr>
+          <w:hyperlink w:anchor="_Toc193286713" w:history="1">
+            <w:r>
+              <w:rPr>
+                <w:rStyle w:val="a8"/>
+                <w:noProof/>
+              </w:rPr>
+              <w:t>2.</w:t>
+            </w:r>
+            <w:r>
+              <w:rPr>
+                <w:rFonts w:eastAsiaTheme="minorEastAsia" w:cstheme="minorBidi"/>
+                <w:b w:val="0"/>
+                <w:bCs w:val="0"/>
+                <w:noProof/>
+                <w:sz w:val="22"/>
+                <w:szCs w:val="22"/>
+                <w:lang w:eastAsia="ru-RU"/>
+              </w:rPr>
+              <w:tab/>
+            </w:r>
+            <w:r>
+              <w:rPr>
+                <w:rStyle w:val="a8"/>
+                <w:noProof/>
+              </w:rPr>
+              <w:t xml:space="preserve">Таблица </w:t>
+            </w:r>
+            <w:r>
+              <w:rPr>
+                <w:rStyle w:val="a8"/>
+                <w:noProof/>
+                <w:lang w:val="en-US"/>
+              </w:rPr>
+              <w:t>CI</w:t>
+            </w:r>
+            <w:r>
+              <w:rPr>
+                <w:rStyle w:val="a8"/>
+                <w:noProof/>
+              </w:rPr>
+              <w:t>_</w:t>
+            </w:r>
+            <w:r>
+              <w:rPr>
+                <w:rStyle w:val="a8"/>
+                <w:noProof/>
+                <w:lang w:val="en-US"/>
+              </w:rPr>
+              <w:t>types</w:t>
+            </w:r>
+            <w:r>
+              <w:rPr>
+                <w:rStyle w:val="a8"/>
+                <w:noProof/>
+              </w:rPr>
+              <w:t xml:space="preserve"> (Типы конфигурационных единиц)</w:t>
+            </w:r>
+            <w:r>
+              <w:rPr>
+                <w:noProof/>
+                <w:webHidden/>
+              </w:rPr>
+              <w:tab/>
+            </w:r>
+            <w:r>
+              <w:rPr>
+                <w:noProof/>
+                <w:webHidden/>
+              </w:rPr>
+              <w:fldChar w:fldCharType="begin"/>
+            </w:r>
+            <w:r>
+              <w:rPr>
+                <w:noProof/>
+                <w:webHidden/>
+              </w:rPr>
+              <w:instrText xml:space="preserve"> PAGEREF _Toc193286713 \h </w:instrText>
+            </w:r>
+            <w:r>
+              <w:rPr>
+                <w:noProof/>
+                <w:webHidden/>
+              </w:rPr>
+            </w:r>
+            <w:r>
+              <w:rPr>
+                <w:noProof/>
+                <w:webHidden/>
+              </w:rPr>
+              <w:fldChar w:fldCharType="separate"/>
+            </w:r>
+            <w:r>
+              <w:rPr>
+                <w:noProof/>
+                <w:webHidden/>
+              </w:rPr>
+              <w:t>15</w:t>
+            </w:r>
+            <w:r>
+              <w:rPr>
+                <w:noProof/>
+                <w:webHidden/>
+              </w:rPr>
+              <w:fldChar w:fldCharType="end"/>
+            </w:r>
+          </w:hyperlink>
+        </w:p>
+        <w:p>
+          <w:pPr>
+            <w:pStyle w:val="21"/>
+            <w:rPr>
+              <w:rFonts w:eastAsiaTheme="minorEastAsia" w:cstheme="minorBidi"/>
+              <w:b w:val="0"/>
+              <w:bCs w:val="0"/>
+              <w:noProof/>
+              <w:sz w:val="22"/>
+              <w:szCs w:val="22"/>
+              <w:lang w:eastAsia="ru-RU"/>
+            </w:rPr>
+          </w:pPr>
+          <w:hyperlink w:anchor="_Toc193286714" w:history="1">
+            <w:r>
+              <w:rPr>
+                <w:rStyle w:val="a8"/>
+                <w:noProof/>
+                <w:lang w:val="en-US"/>
+              </w:rPr>
+              <w:t>3.</w:t>
+            </w:r>
+            <w:r>
+              <w:rPr>
+                <w:rFonts w:eastAsiaTheme="minorEastAsia" w:cstheme="minorBidi"/>
+                <w:b w:val="0"/>
+                <w:bCs w:val="0"/>
+                <w:noProof/>
+                <w:sz w:val="22"/>
+                <w:szCs w:val="22"/>
+                <w:lang w:eastAsia="ru-RU"/>
+              </w:rPr>
+              <w:tab/>
+            </w:r>
+            <w:r>
+              <w:rPr>
+                <w:rStyle w:val="a8"/>
+                <w:noProof/>
+              </w:rPr>
+              <w:t>Таблица</w:t>
+            </w:r>
+            <w:r>
+              <w:rPr>
+                <w:rStyle w:val="a8"/>
+                <w:noProof/>
+                <w:lang w:val="en-US"/>
+              </w:rPr>
+              <w:t xml:space="preserve"> CI_attributes (</w:t>
+            </w:r>
+            <w:r>
+              <w:rPr>
+                <w:rStyle w:val="a8"/>
+                <w:noProof/>
+              </w:rPr>
+              <w:t>Атрибуты</w:t>
+            </w:r>
+            <w:r>
+              <w:rPr>
+                <w:rStyle w:val="a8"/>
+                <w:noProof/>
+                <w:lang w:val="en-US"/>
+              </w:rPr>
+              <w:t xml:space="preserve"> CI)</w:t>
+            </w:r>
+            <w:r>
+              <w:rPr>
+                <w:noProof/>
+                <w:webHidden/>
+              </w:rPr>
+              <w:tab/>
+            </w:r>
+            <w:r>
+              <w:rPr>
+                <w:noProof/>
+                <w:webHidden/>
+              </w:rPr>
+              <w:fldChar w:fldCharType="begin"/>
+            </w:r>
+            <w:r>
+              <w:rPr>
+                <w:noProof/>
+                <w:webHidden/>
+              </w:rPr>
+              <w:instrText xml:space="preserve"> PAGEREF _Toc193286714 \h </w:instrText>
+            </w:r>
+            <w:r>
+              <w:rPr>
+                <w:noProof/>
+                <w:webHidden/>
+              </w:rPr>
+            </w:r>
+            <w:r>
+              <w:rPr>
+                <w:noProof/>
+                <w:webHidden/>
+              </w:rPr>
+              <w:fldChar w:fldCharType="separate"/>
+            </w:r>
+            <w:r>
+              <w:rPr>
+                <w:noProof/>
+                <w:webHidden/>
+              </w:rPr>
+              <w:t>15</w:t>
+            </w:r>
+            <w:r>
+              <w:rPr>
+                <w:noProof/>
+                <w:webHidden/>
+              </w:rPr>
+              <w:fldChar w:fldCharType="end"/>
+            </w:r>
+          </w:hyperlink>
+        </w:p>
+        <w:p>
+          <w:pPr>
+            <w:pStyle w:val="21"/>
+            <w:rPr>
+              <w:rFonts w:eastAsiaTheme="minorEastAsia" w:cstheme="minorBidi"/>
+              <w:b w:val="0"/>
+              <w:bCs w:val="0"/>
+              <w:noProof/>
+              <w:sz w:val="22"/>
+              <w:szCs w:val="22"/>
+              <w:lang w:eastAsia="ru-RU"/>
+            </w:rPr>
+          </w:pPr>
+          <w:hyperlink w:anchor="_Toc193286715" w:history="1">
+            <w:r>
+              <w:rPr>
+                <w:rStyle w:val="a8"/>
+                <w:noProof/>
+              </w:rPr>
+              <w:t>4.</w:t>
+            </w:r>
+            <w:r>
+              <w:rPr>
+                <w:rFonts w:eastAsiaTheme="minorEastAsia" w:cstheme="minorBidi"/>
+                <w:b w:val="0"/>
+                <w:bCs w:val="0"/>
+                <w:noProof/>
+                <w:sz w:val="22"/>
+                <w:szCs w:val="22"/>
+                <w:lang w:eastAsia="ru-RU"/>
+              </w:rPr>
+              <w:tab/>
+            </w:r>
+            <w:r>
+              <w:rPr>
+                <w:rStyle w:val="a8"/>
+                <w:noProof/>
+              </w:rPr>
+              <w:t xml:space="preserve">Таблица </w:t>
+            </w:r>
+            <w:r>
+              <w:rPr>
+                <w:rStyle w:val="a8"/>
+                <w:noProof/>
+                <w:lang w:val="en-US"/>
+              </w:rPr>
+              <w:t>CI</w:t>
+            </w:r>
+            <w:r>
+              <w:rPr>
+                <w:rStyle w:val="a8"/>
+                <w:noProof/>
+              </w:rPr>
+              <w:t>_</w:t>
+            </w:r>
+            <w:r>
+              <w:rPr>
+                <w:rStyle w:val="a8"/>
+                <w:noProof/>
+                <w:lang w:val="en-US"/>
+              </w:rPr>
+              <w:t>relationships</w:t>
+            </w:r>
+            <w:r>
+              <w:rPr>
+                <w:rStyle w:val="a8"/>
+                <w:noProof/>
+              </w:rPr>
+              <w:t xml:space="preserve"> (таблица зависимостей между элементами)</w:t>
+            </w:r>
+            <w:r>
+              <w:rPr>
+                <w:noProof/>
+                <w:webHidden/>
+              </w:rPr>
+              <w:tab/>
+            </w:r>
+            <w:r>
+              <w:rPr>
+                <w:noProof/>
+                <w:webHidden/>
+              </w:rPr>
+              <w:fldChar w:fldCharType="begin"/>
+            </w:r>
+            <w:r>
+              <w:rPr>
+                <w:noProof/>
+                <w:webHidden/>
+              </w:rPr>
+              <w:instrText xml:space="preserve"> PAGEREF _Toc193286715 \h </w:instrText>
+            </w:r>
+            <w:r>
+              <w:rPr>
+                <w:noProof/>
+                <w:webHidden/>
+              </w:rPr>
+            </w:r>
+            <w:r>
+              <w:rPr>
+                <w:noProof/>
+                <w:webHidden/>
+              </w:rPr>
+              <w:fldChar w:fldCharType="separate"/>
+            </w:r>
+            <w:r>
+              <w:rPr>
+                <w:noProof/>
+                <w:webHidden/>
+              </w:rPr>
+              <w:t>16</w:t>
             </w:r>
             <w:r>
               <w:rPr>
@@ -2219,7 +2637,7 @@
               <w:lang w:eastAsia="ru-RU"/>
             </w:rPr>
           </w:pPr>
-          <w:hyperlink w:anchor="_Toc193284665" w:history="1">
+          <w:hyperlink w:anchor="_Toc193286716" w:history="1">
             <w:r>
               <w:rPr>
                 <w:rStyle w:val="a8"/>
@@ -2246,7 +2664,7 @@
                 <w:noProof/>
                 <w:webHidden/>
               </w:rPr>
-              <w:instrText xml:space="preserve"> PAGEREF _Toc193284665 \h </w:instrText>
+              <w:instrText xml:space="preserve"> PAGEREF _Toc193286716 \h </w:instrText>
             </w:r>
             <w:r>
               <w:rPr>
@@ -2266,7 +2684,7 @@
                 <w:noProof/>
                 <w:webHidden/>
               </w:rPr>
-              <w:t>16</w:t>
+              <w:t>17</w:t>
             </w:r>
             <w:r>
               <w:rPr>
@@ -2309,7 +2727,7 @@
       <w:pPr>
         <w:pStyle w:val="a5"/>
       </w:pPr>
-      <w:bookmarkStart w:id="0" w:name="_Toc193284642"/>
+      <w:bookmarkStart w:id="0" w:name="_Toc193286689"/>
       <w:r>
         <w:lastRenderedPageBreak/>
         <w:t>Лабораторная работа №1 - Выбор и описание предметной области</w:t>
@@ -2321,7 +2739,7 @@
       <w:pPr>
         <w:pStyle w:val="1"/>
       </w:pPr>
-      <w:bookmarkStart w:id="1" w:name="_Toc193284643"/>
+      <w:bookmarkStart w:id="1" w:name="_Toc193286690"/>
       <w:r>
         <w:t>Название и описание организации выбранной предметной области. Сфера деятельности</w:t>
       </w:r>
@@ -2345,21 +2763,7 @@
         <w:rPr>
           <w:lang w:eastAsia="zh-CN"/>
         </w:rPr>
-        <w:t>ГУП РК "</w:t>
-      </w:r>
-      <w:proofErr w:type="spellStart"/>
-      <w:r>
-        <w:rPr>
-          <w:lang w:eastAsia="zh-CN"/>
-        </w:rPr>
-        <w:t>Карелавтотранс</w:t>
-      </w:r>
-      <w:proofErr w:type="spellEnd"/>
-      <w:r>
-        <w:rPr>
-          <w:lang w:eastAsia="zh-CN"/>
-        </w:rPr>
-        <w:t>" — государственное унитарное предприятие Республики Карелия, занимающееся пассажирскими перевозками в пределах региона и за его пределами.</w:t>
+        <w:t>ГУП РК "Карелавтотранс" — государственное унитарное предприятие Республики Карелия, занимающееся пассажирскими перевозками в пределах региона и за его пределами.</w:t>
       </w:r>
       <w:r>
         <w:rPr>
@@ -2371,35 +2775,7 @@
         <w:rPr>
           <w:lang w:eastAsia="zh-CN"/>
         </w:rPr>
-        <w:t>руппа компаний, в которую входят ГУП РК «</w:t>
-      </w:r>
-      <w:proofErr w:type="spellStart"/>
-      <w:r>
-        <w:rPr>
-          <w:lang w:eastAsia="zh-CN"/>
-        </w:rPr>
-        <w:t>Карелавтотранс</w:t>
-      </w:r>
-      <w:proofErr w:type="spellEnd"/>
-      <w:r>
-        <w:rPr>
-          <w:lang w:eastAsia="zh-CN"/>
-        </w:rPr>
-        <w:t>» и ГУП РК «</w:t>
-      </w:r>
-      <w:proofErr w:type="spellStart"/>
-      <w:r>
-        <w:rPr>
-          <w:lang w:eastAsia="zh-CN"/>
-        </w:rPr>
-        <w:t>Карелавтотранс</w:t>
-      </w:r>
-      <w:proofErr w:type="spellEnd"/>
-      <w:r>
-        <w:rPr>
-          <w:lang w:eastAsia="zh-CN"/>
-        </w:rPr>
-        <w:t>-Сервис»</w:t>
+        <w:t>руппа компаний, в которую входят ГУП РК «Карелавтотранс» и ГУП РК «Карелавтотранс-Сервис»</w:t>
       </w:r>
       <w:r>
         <w:rPr>
@@ -2549,21 +2925,7 @@
         <w:rPr>
           <w:lang w:eastAsia="zh-CN"/>
         </w:rPr>
-        <w:t xml:space="preserve">егулярных пригородных и междугородных маршрутах в 15 районов Республики Карелия, а также на одном регулярном </w:t>
-      </w:r>
-      <w:proofErr w:type="spellStart"/>
-      <w:r>
-        <w:rPr>
-          <w:lang w:eastAsia="zh-CN"/>
-        </w:rPr>
-        <w:t>межсубъектном</w:t>
-      </w:r>
-      <w:proofErr w:type="spellEnd"/>
-      <w:r>
-        <w:rPr>
-          <w:lang w:eastAsia="zh-CN"/>
-        </w:rPr>
-        <w:t xml:space="preserve"> и на одном международном маршрутах</w:t>
+        <w:t>егулярных пригородных и междугородных маршрутах в 15 районов Республики Карелия, а также на одном регулярном межсубъектном и на одном международном маршрутах</w:t>
       </w:r>
       <w:r>
         <w:rPr>
@@ -2581,21 +2943,7 @@
         <w:rPr>
           <w:lang w:eastAsia="zh-CN"/>
         </w:rPr>
-        <w:t xml:space="preserve">Дочернее предприятие </w:t>
-      </w:r>
-      <w:proofErr w:type="spellStart"/>
-      <w:r>
-        <w:rPr>
-          <w:lang w:eastAsia="zh-CN"/>
-        </w:rPr>
-        <w:t>Карелавтотранс</w:t>
-      </w:r>
-      <w:proofErr w:type="spellEnd"/>
-      <w:r>
-        <w:rPr>
-          <w:lang w:eastAsia="zh-CN"/>
-        </w:rPr>
-        <w:t>-сервис имеет ещё 45 автобусов во владении.</w:t>
+        <w:t>Дочернее предприятие Карелавтотранс-сервис имеет ещё 45 автобусов во владении.</w:t>
       </w:r>
     </w:p>
     <w:p>
@@ -2640,33 +2988,11 @@
           <w:lang w:eastAsia="zh-CN"/>
         </w:rPr>
       </w:pPr>
-      <w:proofErr w:type="spellStart"/>
-      <w:r>
-        <w:rPr>
-          <w:lang w:eastAsia="zh-CN"/>
-        </w:rPr>
-        <w:t>Горустович</w:t>
-      </w:r>
-      <w:proofErr w:type="spellEnd"/>
-      <w:r>
-        <w:rPr>
-          <w:lang w:eastAsia="zh-CN"/>
-        </w:rPr>
-        <w:t xml:space="preserve"> Игорь Михайлович — генеральный директор ГУП РК «</w:t>
-      </w:r>
-      <w:proofErr w:type="spellStart"/>
-      <w:r>
-        <w:rPr>
-          <w:lang w:eastAsia="zh-CN"/>
-        </w:rPr>
-        <w:t>Карелавтотранс</w:t>
-      </w:r>
-      <w:proofErr w:type="spellEnd"/>
-      <w:r>
-        <w:rPr>
-          <w:lang w:eastAsia="zh-CN"/>
-        </w:rPr>
-        <w:t xml:space="preserve">»; </w:t>
+      <w:r>
+        <w:rPr>
+          <w:lang w:eastAsia="zh-CN"/>
+        </w:rPr>
+        <w:t xml:space="preserve">Горустович Игорь Михайлович — генеральный директор ГУП РК «Карелавтотранс»; </w:t>
       </w:r>
     </w:p>
     <w:p>
@@ -2684,21 +3010,7 @@
         <w:rPr>
           <w:lang w:eastAsia="zh-CN"/>
         </w:rPr>
-        <w:t>Спицын Алексей Евгеньевич — директор ГУП РК «</w:t>
-      </w:r>
-      <w:proofErr w:type="spellStart"/>
-      <w:r>
-        <w:rPr>
-          <w:lang w:eastAsia="zh-CN"/>
-        </w:rPr>
-        <w:t>Карелавтотранс</w:t>
-      </w:r>
-      <w:proofErr w:type="spellEnd"/>
-      <w:r>
-        <w:rPr>
-          <w:lang w:eastAsia="zh-CN"/>
-        </w:rPr>
-        <w:t>-Сервис»</w:t>
+        <w:t>Спицын Алексей Евгеньевич — директор ГУП РК «Карелавтотранс-Сервис»</w:t>
       </w:r>
     </w:p>
     <w:p>
@@ -2710,7 +3022,7 @@
       <w:pPr>
         <w:pStyle w:val="1"/>
       </w:pPr>
-      <w:bookmarkStart w:id="2" w:name="_Toc193284644"/>
+      <w:bookmarkStart w:id="2" w:name="_Toc193286691"/>
       <w:r>
         <w:t>Описание организационной структуры для определения потребителей информационных ресурсов и их классификации</w:t>
       </w:r>
@@ -2730,19 +3042,11 @@
           <w:lang w:eastAsia="zh-CN"/>
         </w:rPr>
       </w:pPr>
-      <w:proofErr w:type="spellStart"/>
-      <w:r>
-        <w:rPr>
-          <w:lang w:eastAsia="zh-CN"/>
-        </w:rPr>
-        <w:t>Карелавтотранс</w:t>
-      </w:r>
-      <w:proofErr w:type="spellEnd"/>
-      <w:r>
-        <w:rPr>
-          <w:lang w:eastAsia="zh-CN"/>
-        </w:rPr>
-        <w:t xml:space="preserve"> имеет следующую организационную структуру:</w:t>
+      <w:r>
+        <w:rPr>
+          <w:lang w:eastAsia="zh-CN"/>
+        </w:rPr>
+        <w:t>Карелавтотранс имеет следующую организационную структуру:</w:t>
       </w:r>
     </w:p>
     <w:p>
@@ -3284,7 +3588,7 @@
       <w:pPr>
         <w:pStyle w:val="1"/>
       </w:pPr>
-      <w:bookmarkStart w:id="3" w:name="_Toc193284645"/>
+      <w:bookmarkStart w:id="3" w:name="_Toc193286692"/>
       <w:r>
         <w:t>Основные бизнес-процессы</w:t>
       </w:r>
@@ -3551,7 +3855,7 @@
       <w:pPr>
         <w:pStyle w:val="1"/>
       </w:pPr>
-      <w:bookmarkStart w:id="4" w:name="_Toc193284646"/>
+      <w:bookmarkStart w:id="4" w:name="_Toc193286693"/>
       <w:r>
         <w:t>О</w:t>
       </w:r>
@@ -3774,13 +4078,8 @@
           <w:numId w:val="12"/>
         </w:numPr>
       </w:pPr>
-      <w:proofErr w:type="spellStart"/>
-      <w:r>
-        <w:t>Wi</w:t>
-      </w:r>
-      <w:proofErr w:type="spellEnd"/>
-      <w:r>
-        <w:t>-Fi для сотрудников и клиентов на автовокзалах</w:t>
+      <w:r>
+        <w:t>Wi-Fi для сотрудников и клиентов на автовокзалах</w:t>
       </w:r>
       <w:r>
         <w:t xml:space="preserve"> – </w:t>
@@ -3920,15 +4219,7 @@
         </w:numPr>
       </w:pPr>
       <w:r>
-        <w:t xml:space="preserve">Реляционные СУБД (MS SQL, </w:t>
-      </w:r>
-      <w:proofErr w:type="spellStart"/>
-      <w:r>
-        <w:t>PostgreSQL</w:t>
-      </w:r>
-      <w:proofErr w:type="spellEnd"/>
-      <w:r>
-        <w:t xml:space="preserve">) для хранения данных о маршрутах, пассажирах, билетах </w:t>
+        <w:t xml:space="preserve">Реляционные СУБД (MS SQL, PostgreSQL) для хранения данных о маршрутах, пассажирах, билетах </w:t>
       </w:r>
     </w:p>
     <w:p>
@@ -3978,7 +4269,7 @@
       <w:pPr>
         <w:pStyle w:val="1"/>
       </w:pPr>
-      <w:bookmarkStart w:id="5" w:name="_Toc193284647"/>
+      <w:bookmarkStart w:id="5" w:name="_Toc193286694"/>
       <w:r>
         <w:t>Источники информации:</w:t>
       </w:r>
@@ -3999,21 +4290,7 @@
         <w:rPr>
           <w:lang w:eastAsia="zh-CN"/>
         </w:rPr>
-        <w:t xml:space="preserve">Википедия. </w:t>
-      </w:r>
-      <w:proofErr w:type="spellStart"/>
-      <w:r>
-        <w:rPr>
-          <w:lang w:eastAsia="zh-CN"/>
-        </w:rPr>
-        <w:t>Карелавтотранс</w:t>
-      </w:r>
-      <w:proofErr w:type="spellEnd"/>
-      <w:r>
-        <w:rPr>
-          <w:lang w:eastAsia="zh-CN"/>
-        </w:rPr>
-        <w:t xml:space="preserve"> [Электронный ресурс] </w:t>
+        <w:t xml:space="preserve">Википедия. Карелавтотранс [Электронный ресурс] </w:t>
       </w:r>
       <w:r>
         <w:rPr>
@@ -4027,17 +4304,8 @@
             <w:rStyle w:val="a8"/>
             <w:lang w:eastAsia="zh-CN"/>
           </w:rPr>
-          <w:t xml:space="preserve">Wikipedia. </w:t>
+          <w:t>Wikipedia. Карелавтотранс</w:t>
         </w:r>
-        <w:proofErr w:type="spellStart"/>
-        <w:r>
-          <w:rPr>
-            <w:rStyle w:val="a8"/>
-            <w:lang w:eastAsia="zh-CN"/>
-          </w:rPr>
-          <w:t>Карелавтотранс</w:t>
-        </w:r>
-        <w:proofErr w:type="spellEnd"/>
       </w:hyperlink>
     </w:p>
     <w:p>
@@ -4055,21 +4323,7 @@
         <w:rPr>
           <w:lang w:eastAsia="zh-CN"/>
         </w:rPr>
-        <w:t>Официальный сайт ГУП РК "</w:t>
-      </w:r>
-      <w:proofErr w:type="spellStart"/>
-      <w:r>
-        <w:rPr>
-          <w:lang w:eastAsia="zh-CN"/>
-        </w:rPr>
-        <w:t>Карелавтотранс</w:t>
-      </w:r>
-      <w:proofErr w:type="spellEnd"/>
-      <w:r>
-        <w:rPr>
-          <w:lang w:eastAsia="zh-CN"/>
-        </w:rPr>
-        <w:t>"</w:t>
+        <w:t>Официальный сайт ГУП РК "Карелавтотранс"</w:t>
       </w:r>
       <w:r>
         <w:rPr>
@@ -4165,16 +4419,8 @@
         <w:rPr>
           <w:lang w:eastAsia="zh-CN"/>
         </w:rPr>
-        <w:t xml:space="preserve"> (ОГРН </w:t>
-      </w:r>
-      <w:proofErr w:type="spellStart"/>
-      <w:r>
-        <w:rPr>
-          <w:lang w:eastAsia="zh-CN"/>
-        </w:rPr>
-        <w:t>Карелавтотранса</w:t>
-      </w:r>
-      <w:proofErr w:type="spellEnd"/>
+        <w:t xml:space="preserve"> (ОГРН Карелавтотранса</w:t>
+      </w:r>
       <w:r>
         <w:rPr>
           <w:lang w:eastAsia="zh-CN"/>
@@ -4243,7 +4489,7 @@
       <w:pPr>
         <w:pStyle w:val="a5"/>
       </w:pPr>
-      <w:bookmarkStart w:id="6" w:name="_Toc193284648"/>
+      <w:bookmarkStart w:id="6" w:name="_Toc193286695"/>
       <w:r>
         <w:lastRenderedPageBreak/>
         <w:t>Лабораторная работа №2 - Создание каталога ИТ-Сервисов</w:t>
@@ -4265,7 +4511,7 @@
           <w:numId w:val="20"/>
         </w:numPr>
       </w:pPr>
-      <w:bookmarkStart w:id="7" w:name="_Toc193284649"/>
+      <w:bookmarkStart w:id="7" w:name="_Toc193286696"/>
       <w:r>
         <w:t>Разделение</w:t>
       </w:r>
@@ -4377,7 +4623,7 @@
       <w:pPr>
         <w:pStyle w:val="1"/>
       </w:pPr>
-      <w:bookmarkStart w:id="8" w:name="_Toc193284650"/>
+      <w:bookmarkStart w:id="8" w:name="_Toc193286697"/>
       <w:r>
         <w:t>Каталог ИТ-сервисов</w:t>
       </w:r>
@@ -4928,7 +5174,7 @@
       <w:pPr>
         <w:pStyle w:val="1"/>
       </w:pPr>
-      <w:bookmarkStart w:id="9" w:name="_Toc193284651"/>
+      <w:bookmarkStart w:id="9" w:name="_Toc193286698"/>
       <w:r>
         <w:t>Источники</w:t>
       </w:r>
@@ -4959,21 +5205,7 @@
           <w:lang w:eastAsia="zh-CN"/>
         </w:rPr>
         <w:lastRenderedPageBreak/>
-        <w:t>Правила ГУП РК "</w:t>
-      </w:r>
-      <w:proofErr w:type="spellStart"/>
-      <w:r>
-        <w:rPr>
-          <w:lang w:eastAsia="zh-CN"/>
-        </w:rPr>
-        <w:t>Карелавтотранс</w:t>
-      </w:r>
-      <w:proofErr w:type="spellEnd"/>
-      <w:r>
-        <w:rPr>
-          <w:lang w:eastAsia="zh-CN"/>
-        </w:rPr>
-        <w:t>"</w:t>
+        <w:t>Правила ГУП РК "Карелавтотранс"</w:t>
       </w:r>
       <w:r>
         <w:rPr>
@@ -5005,23 +5237,7 @@
             <w:rStyle w:val="a8"/>
             <w:lang w:eastAsia="zh-CN"/>
           </w:rPr>
-          <w:t>Правила ГУП РК "</w:t>
-        </w:r>
-        <w:proofErr w:type="spellStart"/>
-        <w:r>
-          <w:rPr>
-            <w:rStyle w:val="a8"/>
-            <w:lang w:eastAsia="zh-CN"/>
-          </w:rPr>
-          <w:t>Карелавтотранс</w:t>
-        </w:r>
-        <w:proofErr w:type="spellEnd"/>
-        <w:r>
-          <w:rPr>
-            <w:rStyle w:val="a8"/>
-            <w:lang w:eastAsia="zh-CN"/>
-          </w:rPr>
-          <w:t>"</w:t>
+          <w:t>Правила ГУП РК "Карелавтотранс"</w:t>
         </w:r>
       </w:hyperlink>
     </w:p>
@@ -5040,16 +5256,8 @@
         <w:rPr>
           <w:lang w:eastAsia="zh-CN"/>
         </w:rPr>
-        <w:t>Правила ГУП РК "</w:t>
-      </w:r>
-      <w:proofErr w:type="spellStart"/>
-      <w:r>
-        <w:rPr>
-          <w:lang w:eastAsia="zh-CN"/>
-        </w:rPr>
-        <w:t>Карелавтотранс</w:t>
-      </w:r>
-      <w:proofErr w:type="spellEnd"/>
+        <w:t>Правила ГУП РК "Карелавтотранс</w:t>
+      </w:r>
       <w:r>
         <w:rPr>
           <w:lang w:eastAsia="zh-CN"/>
@@ -5098,23 +5306,7 @@
             <w:rStyle w:val="a8"/>
             <w:lang w:eastAsia="zh-CN"/>
           </w:rPr>
-          <w:t>Правила ГУП РК "</w:t>
-        </w:r>
-        <w:proofErr w:type="spellStart"/>
-        <w:r>
-          <w:rPr>
-            <w:rStyle w:val="a8"/>
-            <w:lang w:eastAsia="zh-CN"/>
-          </w:rPr>
-          <w:t>Карелавтотранс</w:t>
-        </w:r>
-        <w:proofErr w:type="spellEnd"/>
-        <w:r>
-          <w:rPr>
-            <w:rStyle w:val="a8"/>
-            <w:lang w:eastAsia="zh-CN"/>
-          </w:rPr>
-          <w:t>-Сервис"</w:t>
+          <w:t>Правила ГУП РК "Карелавтотранс-Сервис"</w:t>
         </w:r>
       </w:hyperlink>
     </w:p>
@@ -5235,16 +5427,8 @@
         <w:rPr>
           <w:lang w:eastAsia="zh-CN"/>
         </w:rPr>
-        <w:t xml:space="preserve">Страхование пассажиров ГУП РК </w:t>
-      </w:r>
-      <w:proofErr w:type="spellStart"/>
-      <w:r>
-        <w:rPr>
-          <w:lang w:eastAsia="zh-CN"/>
-        </w:rPr>
-        <w:t>Карелавтотранс</w:t>
-      </w:r>
-      <w:proofErr w:type="spellEnd"/>
+        <w:t>Страхование пассажиров ГУП РК Карелавтотранс</w:t>
+      </w:r>
       <w:r>
         <w:rPr>
           <w:lang w:eastAsia="zh-CN"/>
@@ -5281,17 +5465,8 @@
             <w:rStyle w:val="a8"/>
             <w:lang w:eastAsia="zh-CN"/>
           </w:rPr>
-          <w:t xml:space="preserve">Страхование пассажиров ГУП РК </w:t>
+          <w:t>Страхование пассажиров ГУП РК Карелавтотранс</w:t>
         </w:r>
-        <w:proofErr w:type="spellStart"/>
-        <w:r>
-          <w:rPr>
-            <w:rStyle w:val="a8"/>
-            <w:lang w:eastAsia="zh-CN"/>
-          </w:rPr>
-          <w:t>Карелавтотранс</w:t>
-        </w:r>
-        <w:proofErr w:type="spellEnd"/>
       </w:hyperlink>
     </w:p>
     <w:p>
@@ -5309,16 +5484,8 @@
         <w:rPr>
           <w:lang w:eastAsia="zh-CN"/>
         </w:rPr>
-        <w:t xml:space="preserve">Страхование пассажиров ГУП РК </w:t>
-      </w:r>
-      <w:proofErr w:type="spellStart"/>
-      <w:r>
-        <w:rPr>
-          <w:lang w:eastAsia="zh-CN"/>
-        </w:rPr>
-        <w:t>Карелавтотранс</w:t>
-      </w:r>
-      <w:proofErr w:type="spellEnd"/>
+        <w:t>Страхование пассажиров ГУП РК Карелавтотранс</w:t>
+      </w:r>
       <w:r>
         <w:rPr>
           <w:lang w:eastAsia="zh-CN"/>
@@ -5355,23 +5522,7 @@
             <w:rStyle w:val="a8"/>
             <w:lang w:eastAsia="zh-CN"/>
           </w:rPr>
-          <w:t xml:space="preserve">Страхование пассажиров ГУП РК </w:t>
-        </w:r>
-        <w:proofErr w:type="spellStart"/>
-        <w:r>
-          <w:rPr>
-            <w:rStyle w:val="a8"/>
-            <w:lang w:eastAsia="zh-CN"/>
-          </w:rPr>
-          <w:t>Карелавтотранс</w:t>
-        </w:r>
-        <w:proofErr w:type="spellEnd"/>
-        <w:r>
-          <w:rPr>
-            <w:rStyle w:val="a8"/>
-            <w:lang w:eastAsia="zh-CN"/>
-          </w:rPr>
-          <w:t>-Сервис</w:t>
+          <w:t>Страхование пассажиров ГУП РК Карелавтотранс-Сервис</w:t>
         </w:r>
       </w:hyperlink>
     </w:p>
@@ -5400,7 +5551,7 @@
       <w:pPr>
         <w:pStyle w:val="a5"/>
       </w:pPr>
-      <w:bookmarkStart w:id="10" w:name="_Toc193284652"/>
+      <w:bookmarkStart w:id="10" w:name="_Toc193286699"/>
       <w:r>
         <w:lastRenderedPageBreak/>
         <w:t xml:space="preserve">Лабораторная </w:t>
@@ -5428,7 +5579,7 @@
           <w:numId w:val="30"/>
         </w:numPr>
       </w:pPr>
-      <w:bookmarkStart w:id="11" w:name="_Toc193284653"/>
+      <w:bookmarkStart w:id="11" w:name="_Toc193286700"/>
       <w:r>
         <w:t>Определение предоставляемого сервиса</w:t>
       </w:r>
@@ -5459,21 +5610,7 @@
         <w:rPr>
           <w:lang w:eastAsia="zh-CN"/>
         </w:rPr>
-        <w:t>Поставщик услуги: ИТ-отдел ГУП РК "</w:t>
-      </w:r>
-      <w:proofErr w:type="spellStart"/>
-      <w:r>
-        <w:rPr>
-          <w:lang w:eastAsia="zh-CN"/>
-        </w:rPr>
-        <w:t>Карелавтотранс</w:t>
-      </w:r>
-      <w:proofErr w:type="spellEnd"/>
-      <w:r>
-        <w:rPr>
-          <w:lang w:eastAsia="zh-CN"/>
-        </w:rPr>
-        <w:t>"</w:t>
+        <w:t>Поставщик услуги: ИТ-отдел ГУП РК "Карелавтотранс"</w:t>
       </w:r>
     </w:p>
     <w:p>
@@ -5557,7 +5694,7 @@
       <w:pPr>
         <w:pStyle w:val="1"/>
       </w:pPr>
-      <w:bookmarkStart w:id="12" w:name="_Toc193284654"/>
+      <w:bookmarkStart w:id="12" w:name="_Toc193286701"/>
       <w:r>
         <w:t>Время работы сервиса</w:t>
       </w:r>
@@ -5627,7 +5764,7 @@
       <w:pPr>
         <w:pStyle w:val="1"/>
       </w:pPr>
-      <w:bookmarkStart w:id="13" w:name="_Toc193284655"/>
+      <w:bookmarkStart w:id="13" w:name="_Toc193286702"/>
       <w:r>
         <w:t>Пользователи и оборудование</w:t>
       </w:r>
@@ -5721,7 +5858,7 @@
           <w:numId w:val="1"/>
         </w:numPr>
       </w:pPr>
-      <w:bookmarkStart w:id="14" w:name="_Toc193284656"/>
+      <w:bookmarkStart w:id="14" w:name="_Toc193286703"/>
       <w:r>
         <w:t>Процедура отчета</w:t>
       </w:r>
@@ -5873,7 +6010,7 @@
           <w:numId w:val="1"/>
         </w:numPr>
       </w:pPr>
-      <w:bookmarkStart w:id="15" w:name="_Toc193284657"/>
+      <w:bookmarkStart w:id="15" w:name="_Toc193286704"/>
       <w:r>
         <w:t>Процедура запросов на изменение</w:t>
       </w:r>
@@ -5975,7 +6112,7 @@
           <w:numId w:val="1"/>
         </w:numPr>
       </w:pPr>
-      <w:bookmarkStart w:id="16" w:name="_Toc193284658"/>
+      <w:bookmarkStart w:id="16" w:name="_Toc193286705"/>
       <w:r>
         <w:t>Спецификации целевых уровней качества сервиса</w:t>
       </w:r>
@@ -6029,7 +6166,7 @@
           <w:numId w:val="1"/>
         </w:numPr>
       </w:pPr>
-      <w:bookmarkStart w:id="17" w:name="_Toc193284659"/>
+      <w:bookmarkStart w:id="17" w:name="_Toc193286706"/>
       <w:r>
         <w:t>Платежи, связанные с сервисом</w:t>
       </w:r>
@@ -6118,7 +6255,7 @@
           <w:numId w:val="1"/>
         </w:numPr>
       </w:pPr>
-      <w:bookmarkStart w:id="18" w:name="_Toc193284660"/>
+      <w:bookmarkStart w:id="18" w:name="_Toc193286707"/>
       <w:r>
         <w:t>Ответственности клиентов</w:t>
       </w:r>
@@ -6169,7 +6306,7 @@
           <w:numId w:val="1"/>
         </w:numPr>
       </w:pPr>
-      <w:bookmarkStart w:id="19" w:name="_Toc193284661"/>
+      <w:bookmarkStart w:id="19" w:name="_Toc193286708"/>
       <w:r>
         <w:t>Разрешение рассогласований</w:t>
       </w:r>
@@ -6287,7 +6424,7 @@
           <w:numId w:val="1"/>
         </w:numPr>
       </w:pPr>
-      <w:bookmarkStart w:id="20" w:name="_Toc193284662"/>
+      <w:bookmarkStart w:id="20" w:name="_Toc193286709"/>
       <w:r>
         <w:t>Процесс улучшения SLA</w:t>
       </w:r>
@@ -6343,7 +6480,7 @@
           <w:sz w:val="40"/>
         </w:rPr>
       </w:pPr>
-      <w:bookmarkStart w:id="21" w:name="_Toc193284663"/>
+      <w:bookmarkStart w:id="21" w:name="_Toc193286710"/>
       <w:r>
         <w:t>Источники информации</w:t>
       </w:r>
@@ -6361,15 +6498,7 @@
         </w:rPr>
       </w:pPr>
       <w:r>
-        <w:t xml:space="preserve">Закрытая группа </w:t>
-      </w:r>
-      <w:proofErr w:type="spellStart"/>
-      <w:r>
-        <w:t>Вконтакте</w:t>
-      </w:r>
-      <w:proofErr w:type="spellEnd"/>
-      <w:r>
-        <w:t xml:space="preserve"> «</w:t>
+        <w:t>Закрытая группа Вконтакте «</w:t>
       </w:r>
       <w:r>
         <w:t>Петрозаводск транспортный - все расписания</w:t>
@@ -6410,31 +6539,7 @@
         </w:rPr>
       </w:pPr>
       <w:r>
-        <w:t xml:space="preserve">Открытая группа </w:t>
-      </w:r>
-      <w:proofErr w:type="spellStart"/>
-      <w:r>
-        <w:t>предриятия</w:t>
-      </w:r>
-      <w:proofErr w:type="spellEnd"/>
-      <w:r>
-        <w:t xml:space="preserve"> ГУП РК </w:t>
-      </w:r>
-      <w:proofErr w:type="spellStart"/>
-      <w:r>
-        <w:t>Карелавтотранс</w:t>
-      </w:r>
-      <w:proofErr w:type="spellEnd"/>
-      <w:r>
-        <w:t xml:space="preserve"> </w:t>
-      </w:r>
-      <w:proofErr w:type="spellStart"/>
-      <w:r>
-        <w:t>Вконтакте</w:t>
-      </w:r>
-      <w:proofErr w:type="spellEnd"/>
-      <w:r>
-        <w:t xml:space="preserve"> </w:t>
+        <w:t xml:space="preserve">Открытая группа предриятия ГУП РК Карелавтотранс Вконтакте </w:t>
       </w:r>
       <w:r>
         <w:t>[</w:t>
@@ -6464,7 +6569,7 @@
       <w:pPr>
         <w:pStyle w:val="a5"/>
       </w:pPr>
-      <w:bookmarkStart w:id="22" w:name="_Toc193284664"/>
+      <w:bookmarkStart w:id="22" w:name="_Toc193286711"/>
       <w:r>
         <w:lastRenderedPageBreak/>
         <w:t xml:space="preserve">Лабораторная </w:t>
@@ -6495,10 +6600,10 @@
           <w:lang w:val="en-US"/>
         </w:rPr>
       </w:pPr>
+      <w:bookmarkStart w:id="23" w:name="_Toc193286712"/>
       <w:r>
         <w:t xml:space="preserve">Таблица </w:t>
       </w:r>
-      <w:proofErr w:type="spellStart"/>
       <w:r>
         <w:rPr>
           <w:lang w:val="en-US"/>
@@ -6517,7 +6622,7 @@
         </w:rPr>
         <w:t>tems</w:t>
       </w:r>
-      <w:proofErr w:type="spellEnd"/>
+      <w:bookmarkEnd w:id="23"/>
     </w:p>
     <w:p>
       <w:pPr>
@@ -6553,7 +6658,7 @@
                 <w:lang w:val="en-US" w:eastAsia="zh-CN"/>
               </w:rPr>
             </w:pPr>
-            <w:bookmarkStart w:id="23" w:name="_Hlk193285810"/>
+            <w:bookmarkStart w:id="24" w:name="_Hlk193285810"/>
             <w:r>
               <w:rPr>
                 <w:b/>
@@ -6633,7 +6738,6 @@
                 <w:lang w:val="en-US" w:eastAsia="zh-CN"/>
               </w:rPr>
             </w:pPr>
-            <w:proofErr w:type="spellStart"/>
             <w:r>
               <w:rPr>
                 <w:lang w:val="en-US" w:eastAsia="zh-CN"/>
@@ -6646,7 +6750,6 @@
               </w:rPr>
               <w:t>d</w:t>
             </w:r>
-            <w:proofErr w:type="spellEnd"/>
           </w:p>
         </w:tc>
         <w:tc>
@@ -6731,19 +6834,11 @@
                 <w:lang w:val="en-US" w:eastAsia="zh-CN"/>
               </w:rPr>
             </w:pPr>
-            <w:proofErr w:type="gramStart"/>
             <w:r>
               <w:rPr>
                 <w:lang w:val="en-US" w:eastAsia="zh-CN"/>
               </w:rPr>
-              <w:t>VARCHAR(</w:t>
-            </w:r>
-            <w:proofErr w:type="gramEnd"/>
-            <w:r>
-              <w:rPr>
-                <w:lang w:val="en-US" w:eastAsia="zh-CN"/>
-              </w:rPr>
-              <w:t>255)</w:t>
+              <w:t>VARCHAR(255)</w:t>
             </w:r>
           </w:p>
         </w:tc>
@@ -6773,7 +6868,7 @@
           </w:p>
         </w:tc>
       </w:tr>
-      <w:bookmarkEnd w:id="23"/>
+      <w:bookmarkEnd w:id="24"/>
       <w:tr>
         <w:tc>
           <w:tcPr>
@@ -6786,14 +6881,12 @@
                 <w:lang w:val="en-US" w:eastAsia="zh-CN"/>
               </w:rPr>
             </w:pPr>
-            <w:proofErr w:type="spellStart"/>
             <w:r>
               <w:rPr>
                 <w:lang w:val="en-US" w:eastAsia="zh-CN"/>
               </w:rPr>
               <w:t>type_id</w:t>
             </w:r>
-            <w:proofErr w:type="spellEnd"/>
           </w:p>
         </w:tc>
         <w:tc>
@@ -6920,19 +7013,11 @@
                 <w:lang w:val="en-US" w:eastAsia="zh-CN"/>
               </w:rPr>
             </w:pPr>
-            <w:proofErr w:type="gramStart"/>
             <w:r>
               <w:rPr>
                 <w:lang w:val="en-US" w:eastAsia="zh-CN"/>
               </w:rPr>
-              <w:t>VARCHAR(</w:t>
-            </w:r>
-            <w:proofErr w:type="gramEnd"/>
-            <w:r>
-              <w:rPr>
-                <w:lang w:val="en-US" w:eastAsia="zh-CN"/>
-              </w:rPr>
-              <w:t>255)</w:t>
+              <w:t>VARCHAR(255)</w:t>
             </w:r>
           </w:p>
         </w:tc>
@@ -6993,19 +7078,11 @@
                 <w:lang w:val="en-US" w:eastAsia="zh-CN"/>
               </w:rPr>
             </w:pPr>
-            <w:proofErr w:type="gramStart"/>
             <w:r>
               <w:rPr>
                 <w:lang w:val="en-US" w:eastAsia="zh-CN"/>
               </w:rPr>
-              <w:t>VARCHAR(</w:t>
-            </w:r>
-            <w:proofErr w:type="gramEnd"/>
-            <w:r>
-              <w:rPr>
-                <w:lang w:val="en-US" w:eastAsia="zh-CN"/>
-              </w:rPr>
-              <w:t>255)</w:t>
+              <w:t>VARCHAR(255)</w:t>
             </w:r>
           </w:p>
         </w:tc>
@@ -7030,19 +7107,7 @@
               <w:rPr>
                 <w:lang w:eastAsia="zh-CN"/>
               </w:rPr>
-              <w:t>(</w:t>
-            </w:r>
-            <w:r>
-              <w:rPr>
-                <w:lang w:eastAsia="zh-CN"/>
-              </w:rPr>
-              <w:t>в эксплуатации, на ремонте, списан</w:t>
-            </w:r>
-            <w:r>
-              <w:rPr>
-                <w:lang w:eastAsia="zh-CN"/>
-              </w:rPr>
-              <w:t>)</w:t>
+              <w:t>(в эксплуатации, на ремонте, списан)</w:t>
             </w:r>
           </w:p>
         </w:tc>
@@ -7059,7 +7124,6 @@
                 <w:lang w:val="en-US" w:eastAsia="zh-CN"/>
               </w:rPr>
             </w:pPr>
-            <w:proofErr w:type="spellStart"/>
             <w:r>
               <w:rPr>
                 <w:lang w:val="en-US" w:eastAsia="zh-CN"/>
@@ -7084,7 +7148,6 @@
               </w:rPr>
               <w:t>ate</w:t>
             </w:r>
-            <w:proofErr w:type="spellEnd"/>
           </w:p>
         </w:tc>
         <w:tc>
@@ -7138,7 +7201,6 @@
                 <w:lang w:val="en-US" w:eastAsia="zh-CN"/>
               </w:rPr>
             </w:pPr>
-            <w:proofErr w:type="spellStart"/>
             <w:r>
               <w:rPr>
                 <w:lang w:val="en-US" w:eastAsia="zh-CN"/>
@@ -7163,7 +7225,6 @@
               </w:rPr>
               <w:t>xpire</w:t>
             </w:r>
-            <w:proofErr w:type="spellEnd"/>
           </w:p>
         </w:tc>
         <w:tc>
@@ -7242,19 +7303,11 @@
                 <w:lang w:val="en-US" w:eastAsia="zh-CN"/>
               </w:rPr>
             </w:pPr>
-            <w:proofErr w:type="gramStart"/>
             <w:r>
               <w:rPr>
                 <w:lang w:val="en-US" w:eastAsia="zh-CN"/>
               </w:rPr>
-              <w:t>VARCHAR(</w:t>
-            </w:r>
-            <w:proofErr w:type="gramEnd"/>
-            <w:r>
-              <w:rPr>
-                <w:lang w:val="en-US" w:eastAsia="zh-CN"/>
-              </w:rPr>
-              <w:t>255)</w:t>
+              <w:t>VARCHAR(255)</w:t>
             </w:r>
           </w:p>
         </w:tc>
@@ -7290,6 +7343,7 @@
       <w:pPr>
         <w:pStyle w:val="1"/>
       </w:pPr>
+      <w:bookmarkStart w:id="25" w:name="_Toc193286713"/>
       <w:r>
         <w:t xml:space="preserve">Таблица </w:t>
       </w:r>
@@ -7317,6 +7371,7 @@
       <w:r>
         <w:t>)</w:t>
       </w:r>
+      <w:bookmarkEnd w:id="25"/>
     </w:p>
     <w:p>
       <w:pPr>
@@ -7434,14 +7489,12 @@
                 <w:lang w:val="en-US" w:eastAsia="zh-CN"/>
               </w:rPr>
             </w:pPr>
-            <w:proofErr w:type="spellStart"/>
             <w:r>
               <w:rPr>
                 <w:lang w:val="en-US" w:eastAsia="zh-CN"/>
               </w:rPr>
               <w:t>type_id</w:t>
             </w:r>
-            <w:proofErr w:type="spellEnd"/>
           </w:p>
         </w:tc>
         <w:tc>
@@ -7478,13 +7531,7 @@
               <w:rPr>
                 <w:lang w:eastAsia="zh-CN"/>
               </w:rPr>
-              <w:t xml:space="preserve">Уникальный идентификатор </w:t>
-            </w:r>
-            <w:r>
-              <w:rPr>
-                <w:lang w:eastAsia="zh-CN"/>
-              </w:rPr>
-              <w:t xml:space="preserve">типа </w:t>
+              <w:t xml:space="preserve">Уникальный идентификатор типа </w:t>
             </w:r>
             <w:r>
               <w:rPr>
@@ -7526,19 +7573,11 @@
                 <w:lang w:val="en-US" w:eastAsia="zh-CN"/>
               </w:rPr>
             </w:pPr>
-            <w:proofErr w:type="gramStart"/>
             <w:r>
               <w:rPr>
                 <w:lang w:val="en-US" w:eastAsia="zh-CN"/>
               </w:rPr>
-              <w:t>VARCHAR(</w:t>
-            </w:r>
-            <w:proofErr w:type="gramEnd"/>
-            <w:r>
-              <w:rPr>
-                <w:lang w:val="en-US" w:eastAsia="zh-CN"/>
-              </w:rPr>
-              <w:t>255)</w:t>
+              <w:t>VARCHAR(255)</w:t>
             </w:r>
           </w:p>
         </w:tc>
@@ -7557,13 +7596,7 @@
               <w:rPr>
                 <w:lang w:eastAsia="zh-CN"/>
               </w:rPr>
-              <w:t xml:space="preserve">Название </w:t>
-            </w:r>
-            <w:r>
-              <w:rPr>
-                <w:lang w:eastAsia="zh-CN"/>
-              </w:rPr>
-              <w:t>типа (сервер, терминал, ПО и т.д.)</w:t>
+              <w:t>Название типа (сервер, терминал, ПО и т.д.)</w:t>
             </w:r>
           </w:p>
         </w:tc>
@@ -7583,6 +7616,7 @@
           <w:lang w:val="en-US"/>
         </w:rPr>
       </w:pPr>
+      <w:bookmarkStart w:id="26" w:name="_Toc193286714"/>
       <w:r>
         <w:t>Таблица</w:t>
       </w:r>
@@ -7592,7 +7626,6 @@
         </w:rPr>
         <w:t xml:space="preserve"> </w:t>
       </w:r>
-      <w:proofErr w:type="spellStart"/>
       <w:r>
         <w:rPr>
           <w:lang w:val="en-US"/>
@@ -7623,7 +7656,6 @@
         </w:rPr>
         <w:t>ibutes</w:t>
       </w:r>
-      <w:proofErr w:type="spellEnd"/>
       <w:r>
         <w:rPr>
           <w:lang w:val="en-US"/>
@@ -7651,6 +7683,7 @@
         </w:rPr>
         <w:t>)</w:t>
       </w:r>
+      <w:bookmarkEnd w:id="26"/>
     </w:p>
     <w:p>
       <w:pPr>
@@ -7766,14 +7799,12 @@
                 <w:lang w:val="en-US" w:eastAsia="zh-CN"/>
               </w:rPr>
             </w:pPr>
-            <w:proofErr w:type="spellStart"/>
             <w:r>
               <w:rPr>
                 <w:lang w:val="en-US" w:eastAsia="zh-CN"/>
               </w:rPr>
               <w:t>attr_id</w:t>
             </w:r>
-            <w:proofErr w:type="spellEnd"/>
           </w:p>
         </w:tc>
         <w:tc>
@@ -7810,13 +7841,7 @@
               <w:rPr>
                 <w:lang w:eastAsia="zh-CN"/>
               </w:rPr>
-              <w:t xml:space="preserve">Уникальный идентификатор </w:t>
-            </w:r>
-            <w:r>
-              <w:rPr>
-                <w:lang w:eastAsia="zh-CN"/>
-              </w:rPr>
-              <w:t>атрибута CI</w:t>
+              <w:t>Уникальный идентификатор атрибута CI</w:t>
             </w:r>
           </w:p>
         </w:tc>
@@ -7833,14 +7858,12 @@
                 <w:lang w:val="en-US" w:eastAsia="zh-CN"/>
               </w:rPr>
             </w:pPr>
-            <w:proofErr w:type="spellStart"/>
             <w:r>
               <w:rPr>
                 <w:lang w:val="en-US" w:eastAsia="zh-CN"/>
               </w:rPr>
               <w:t>ci_id</w:t>
             </w:r>
-            <w:proofErr w:type="spellEnd"/>
           </w:p>
         </w:tc>
         <w:tc>
@@ -7913,19 +7936,11 @@
                 <w:lang w:val="en-US" w:eastAsia="zh-CN"/>
               </w:rPr>
             </w:pPr>
-            <w:proofErr w:type="gramStart"/>
             <w:r>
               <w:rPr>
                 <w:lang w:val="en-US" w:eastAsia="zh-CN"/>
               </w:rPr>
-              <w:t>VARCHAR(</w:t>
-            </w:r>
-            <w:proofErr w:type="gramEnd"/>
-            <w:r>
-              <w:rPr>
-                <w:lang w:val="en-US" w:eastAsia="zh-CN"/>
-              </w:rPr>
-              <w:t>255)</w:t>
+              <w:t>VARCHAR(255)</w:t>
             </w:r>
           </w:p>
         </w:tc>
@@ -7986,19 +8001,11 @@
                 <w:lang w:val="en-US" w:eastAsia="zh-CN"/>
               </w:rPr>
             </w:pPr>
-            <w:proofErr w:type="gramStart"/>
             <w:r>
               <w:rPr>
                 <w:lang w:val="en-US" w:eastAsia="zh-CN"/>
               </w:rPr>
-              <w:t>VARCHAR(</w:t>
-            </w:r>
-            <w:proofErr w:type="gramEnd"/>
-            <w:r>
-              <w:rPr>
-                <w:lang w:val="en-US" w:eastAsia="zh-CN"/>
-              </w:rPr>
-              <w:t>255)</w:t>
+              <w:t>VARCHAR(255)</w:t>
             </w:r>
           </w:p>
         </w:tc>
@@ -8040,26 +8047,12 @@
           <w:sz w:val="40"/>
         </w:rPr>
       </w:pPr>
+      <w:bookmarkStart w:id="27" w:name="_Toc193286715"/>
       <w:r>
         <w:t xml:space="preserve">Таблица </w:t>
       </w:r>
       <w:r>
-        <w:rPr>
-          <w:lang w:val="en-US"/>
-        </w:rPr>
-        <w:t>CI</w:t>
-      </w:r>
-      <w:r>
-        <w:t>_</w:t>
-      </w:r>
-      <w:r>
-        <w:rPr>
-          <w:lang w:val="en-US"/>
-        </w:rPr>
-        <w:t>relationships</w:t>
-      </w:r>
-      <w:r>
-        <w:t xml:space="preserve"> (</w:t>
+        <w:t>(</w:t>
       </w:r>
       <w:r>
         <w:t>таблица зависимостей между элементами</w:t>
@@ -8067,6 +8060,7 @@
       <w:r>
         <w:t>)</w:t>
       </w:r>
+      <w:bookmarkEnd w:id="27"/>
     </w:p>
     <w:p>
       <w:pPr>
@@ -8179,20 +8173,12 @@
                 <w:lang w:val="en-US" w:eastAsia="zh-CN"/>
               </w:rPr>
             </w:pPr>
-            <w:proofErr w:type="spellStart"/>
             <w:r>
               <w:rPr>
                 <w:lang w:val="en-US" w:eastAsia="zh-CN"/>
               </w:rPr>
-              <w:t>rel</w:t>
-            </w:r>
-            <w:r>
-              <w:rPr>
-                <w:lang w:val="en-US" w:eastAsia="zh-CN"/>
-              </w:rPr>
-              <w:t>_id</w:t>
-            </w:r>
-            <w:proofErr w:type="spellEnd"/>
+              <w:t>rel_id</w:t>
+            </w:r>
           </w:p>
         </w:tc>
         <w:tc>
@@ -8229,13 +8215,7 @@
               <w:rPr>
                 <w:lang w:eastAsia="zh-CN"/>
               </w:rPr>
-              <w:t xml:space="preserve">Уникальный идентификатор </w:t>
-            </w:r>
-            <w:r>
-              <w:rPr>
-                <w:lang w:eastAsia="zh-CN"/>
-              </w:rPr>
-              <w:t>зависимости</w:t>
+              <w:t>Уникальный идентификатор зависимости</w:t>
             </w:r>
           </w:p>
         </w:tc>
@@ -8353,13 +8333,7 @@
               <w:rPr>
                 <w:lang w:eastAsia="zh-CN"/>
               </w:rPr>
-              <w:t>Вторая</w:t>
-            </w:r>
-            <w:r>
-              <w:rPr>
-                <w:lang w:eastAsia="zh-CN"/>
-              </w:rPr>
-              <w:t xml:space="preserve"> конфигурационная единица</w:t>
+              <w:t>Вторая конфигурационная единица</w:t>
             </w:r>
           </w:p>
         </w:tc>
@@ -8376,14 +8350,12 @@
                 <w:lang w:val="en-US" w:eastAsia="zh-CN"/>
               </w:rPr>
             </w:pPr>
-            <w:proofErr w:type="spellStart"/>
             <w:r>
               <w:rPr>
                 <w:lang w:val="en-US" w:eastAsia="zh-CN"/>
               </w:rPr>
               <w:t>rel_type</w:t>
             </w:r>
-            <w:proofErr w:type="spellEnd"/>
           </w:p>
         </w:tc>
         <w:tc>
@@ -8397,14 +8369,12 @@
                 <w:lang w:val="en-US" w:eastAsia="zh-CN"/>
               </w:rPr>
             </w:pPr>
-            <w:proofErr w:type="gramStart"/>
             <w:r>
               <w:rPr>
                 <w:lang w:val="en-US" w:eastAsia="zh-CN"/>
               </w:rPr>
               <w:t>VARCHAR(</w:t>
             </w:r>
-            <w:proofErr w:type="gramEnd"/>
             <w:r>
               <w:rPr>
                 <w:lang w:eastAsia="zh-CN"/>
@@ -8443,9 +8413,1421 @@
     <w:p>
       <w:pPr>
         <w:pStyle w:val="a4"/>
-        <w:rPr>
-          <w:sz w:val="40"/>
-        </w:rPr>
+      </w:pPr>
+      <w:r>
+        <w:br/>
+      </w:r>
+      <w:r>
+        <w:rPr>
+          <w:noProof/>
+          <w:lang w:val="en-US"/>
+        </w:rPr>
+        <w:drawing>
+          <wp:inline distT="0" distB="0" distL="0" distR="0" wp14:anchorId="7F52103E" wp14:editId="2BB02BFE">
+            <wp:extent cx="5929630" cy="2805430"/>
+            <wp:effectExtent l="0" t="0" r="0" b="0"/>
+            <wp:docPr id="2" name="Рисунок 2"/>
+            <wp:cNvGraphicFramePr>
+              <a:graphicFrameLocks xmlns:a="http://schemas.openxmlformats.org/drawingml/2006/main" noChangeAspect="1"/>
+            </wp:cNvGraphicFramePr>
+            <a:graphic xmlns:a="http://schemas.openxmlformats.org/drawingml/2006/main">
+              <a:graphicData uri="http://schemas.openxmlformats.org/drawingml/2006/picture">
+                <pic:pic xmlns:pic="http://schemas.openxmlformats.org/drawingml/2006/picture">
+                  <pic:nvPicPr>
+                    <pic:cNvPr id="0" name="Picture 2"/>
+                    <pic:cNvPicPr>
+                      <a:picLocks noChangeAspect="1" noChangeArrowheads="1"/>
+                    </pic:cNvPicPr>
+                  </pic:nvPicPr>
+                  <pic:blipFill>
+                    <a:blip r:embed="rId18">
+                      <a:extLst>
+                        <a:ext uri="{28A0092B-C50C-407E-A947-70E740481C1C}">
+                          <a14:useLocalDpi xmlns:a14="http://schemas.microsoft.com/office/drawing/2010/main" val="0"/>
+                        </a:ext>
+                      </a:extLst>
+                    </a:blip>
+                    <a:srcRect/>
+                    <a:stretch>
+                      <a:fillRect/>
+                    </a:stretch>
+                  </pic:blipFill>
+                  <pic:spPr bwMode="auto">
+                    <a:xfrm>
+                      <a:off x="0" y="0"/>
+                      <a:ext cx="5929630" cy="2805430"/>
+                    </a:xfrm>
+                    <a:prstGeom prst="rect">
+                      <a:avLst/>
+                    </a:prstGeom>
+                    <a:noFill/>
+                    <a:ln>
+                      <a:noFill/>
+                    </a:ln>
+                  </pic:spPr>
+                </pic:pic>
+              </a:graphicData>
+            </a:graphic>
+          </wp:inline>
+        </w:drawing>
+      </w:r>
+      <w:r>
+        <w:br/>
+      </w:r>
+    </w:p>
+    <w:p>
+      <w:pPr>
+        <w:pStyle w:val="1"/>
+      </w:pPr>
+      <w:r>
+        <w:t>Примеры</w:t>
+      </w:r>
+    </w:p>
+    <w:p>
+      <w:pPr>
+        <w:rPr>
+          <w:lang w:eastAsia="zh-CN"/>
+        </w:rPr>
+      </w:pPr>
+    </w:p>
+    <w:p>
+      <w:pPr>
+        <w:rPr>
+          <w:b/>
+          <w:bCs/>
+          <w:lang w:val="en-US" w:eastAsia="zh-CN"/>
+        </w:rPr>
+      </w:pPr>
+      <w:r>
+        <w:rPr>
+          <w:b/>
+          <w:bCs/>
+          <w:lang w:val="en-US" w:eastAsia="zh-CN"/>
+        </w:rPr>
+        <w:t>CI_types</w:t>
+      </w:r>
+    </w:p>
+    <w:tbl>
+      <w:tblPr>
+        <w:tblStyle w:val="ab"/>
+        <w:tblW w:w="0" w:type="auto"/>
+        <w:tblLook w:val="04A0" w:firstRow="1" w:lastRow="0" w:firstColumn="1" w:lastColumn="0" w:noHBand="0" w:noVBand="1"/>
+      </w:tblPr>
+      <w:tblGrid>
+        <w:gridCol w:w="4672"/>
+        <w:gridCol w:w="4673"/>
+      </w:tblGrid>
+      <w:tr>
+        <w:tc>
+          <w:tcPr>
+            <w:tcW w:w="4672" w:type="dxa"/>
+          </w:tcPr>
+          <w:p>
+            <w:pPr>
+              <w:rPr>
+                <w:b/>
+                <w:bCs/>
+                <w:lang w:val="en-US" w:eastAsia="zh-CN"/>
+              </w:rPr>
+            </w:pPr>
+            <w:r>
+              <w:rPr>
+                <w:b/>
+                <w:bCs/>
+                <w:lang w:val="en-US" w:eastAsia="zh-CN"/>
+              </w:rPr>
+              <w:t>type_id</w:t>
+            </w:r>
+          </w:p>
+        </w:tc>
+        <w:tc>
+          <w:tcPr>
+            <w:tcW w:w="4673" w:type="dxa"/>
+          </w:tcPr>
+          <w:p>
+            <w:pPr>
+              <w:rPr>
+                <w:b/>
+                <w:bCs/>
+                <w:lang w:val="en-US" w:eastAsia="zh-CN"/>
+              </w:rPr>
+            </w:pPr>
+            <w:r>
+              <w:rPr>
+                <w:b/>
+                <w:bCs/>
+                <w:lang w:val="en-US" w:eastAsia="zh-CN"/>
+              </w:rPr>
+              <w:t>name</w:t>
+            </w:r>
+          </w:p>
+        </w:tc>
+      </w:tr>
+      <w:tr>
+        <w:tc>
+          <w:tcPr>
+            <w:tcW w:w="4672" w:type="dxa"/>
+          </w:tcPr>
+          <w:p>
+            <w:pPr>
+              <w:rPr>
+                <w:lang w:val="en-US" w:eastAsia="zh-CN"/>
+              </w:rPr>
+            </w:pPr>
+            <w:r>
+              <w:rPr>
+                <w:lang w:val="en-US" w:eastAsia="zh-CN"/>
+              </w:rPr>
+              <w:t>1</w:t>
+            </w:r>
+          </w:p>
+        </w:tc>
+        <w:tc>
+          <w:tcPr>
+            <w:tcW w:w="4673" w:type="dxa"/>
+          </w:tcPr>
+          <w:p>
+            <w:pPr>
+              <w:rPr>
+                <w:lang w:eastAsia="zh-CN"/>
+              </w:rPr>
+            </w:pPr>
+            <w:r>
+              <w:rPr>
+                <w:lang w:eastAsia="zh-CN"/>
+              </w:rPr>
+              <w:t>Сервер</w:t>
+            </w:r>
+          </w:p>
+        </w:tc>
+      </w:tr>
+      <w:tr>
+        <w:tc>
+          <w:tcPr>
+            <w:tcW w:w="4672" w:type="dxa"/>
+          </w:tcPr>
+          <w:p>
+            <w:pPr>
+              <w:rPr>
+                <w:lang w:val="en-US" w:eastAsia="zh-CN"/>
+              </w:rPr>
+            </w:pPr>
+            <w:r>
+              <w:rPr>
+                <w:lang w:val="en-US" w:eastAsia="zh-CN"/>
+              </w:rPr>
+              <w:t>2</w:t>
+            </w:r>
+          </w:p>
+        </w:tc>
+        <w:tc>
+          <w:tcPr>
+            <w:tcW w:w="4673" w:type="dxa"/>
+          </w:tcPr>
+          <w:p>
+            <w:pPr>
+              <w:rPr>
+                <w:lang w:eastAsia="zh-CN"/>
+              </w:rPr>
+            </w:pPr>
+            <w:r>
+              <w:rPr>
+                <w:lang w:eastAsia="zh-CN"/>
+              </w:rPr>
+              <w:t>Терминал</w:t>
+            </w:r>
+          </w:p>
+        </w:tc>
+      </w:tr>
+      <w:tr>
+        <w:tc>
+          <w:tcPr>
+            <w:tcW w:w="4672" w:type="dxa"/>
+          </w:tcPr>
+          <w:p>
+            <w:pPr>
+              <w:rPr>
+                <w:lang w:val="en-US" w:eastAsia="zh-CN"/>
+              </w:rPr>
+            </w:pPr>
+            <w:r>
+              <w:rPr>
+                <w:lang w:val="en-US" w:eastAsia="zh-CN"/>
+              </w:rPr>
+              <w:t>3</w:t>
+            </w:r>
+          </w:p>
+        </w:tc>
+        <w:tc>
+          <w:tcPr>
+            <w:tcW w:w="4673" w:type="dxa"/>
+          </w:tcPr>
+          <w:p>
+            <w:pPr>
+              <w:rPr>
+                <w:lang w:eastAsia="zh-CN"/>
+              </w:rPr>
+            </w:pPr>
+            <w:r>
+              <w:rPr>
+                <w:lang w:eastAsia="zh-CN"/>
+              </w:rPr>
+              <w:t>ПО</w:t>
+            </w:r>
+          </w:p>
+        </w:tc>
+      </w:tr>
+    </w:tbl>
+    <w:p>
+      <w:pPr>
+        <w:rPr>
+          <w:lang w:val="en-US" w:eastAsia="zh-CN"/>
+        </w:rPr>
+      </w:pPr>
+    </w:p>
+    <w:p>
+      <w:pPr>
+        <w:pStyle w:val="a4"/>
+        <w:rPr>
+          <w:lang w:val="en-US"/>
+        </w:rPr>
+      </w:pPr>
+    </w:p>
+    <w:p>
+      <w:pPr>
+        <w:pStyle w:val="a4"/>
+        <w:rPr>
+          <w:lang w:val="en-US"/>
+        </w:rPr>
+      </w:pPr>
+    </w:p>
+    <w:p>
+      <w:pPr>
+        <w:pStyle w:val="a4"/>
+        <w:rPr>
+          <w:b/>
+          <w:bCs/>
+          <w:lang w:val="en-US"/>
+        </w:rPr>
+      </w:pPr>
+      <w:r>
+        <w:rPr>
+          <w:b/>
+          <w:bCs/>
+          <w:lang w:val="en-US"/>
+        </w:rPr>
+        <w:lastRenderedPageBreak/>
+        <w:t>Configuration_items</w:t>
+      </w:r>
+    </w:p>
+    <w:tbl>
+      <w:tblPr>
+        <w:tblStyle w:val="ab"/>
+        <w:tblW w:w="0" w:type="auto"/>
+        <w:tblLook w:val="04A0" w:firstRow="1" w:lastRow="0" w:firstColumn="1" w:lastColumn="0" w:noHBand="0" w:noVBand="1"/>
+      </w:tblPr>
+      <w:tblGrid>
+        <w:gridCol w:w="855"/>
+        <w:gridCol w:w="1522"/>
+        <w:gridCol w:w="805"/>
+        <w:gridCol w:w="1813"/>
+        <w:gridCol w:w="1214"/>
+        <w:gridCol w:w="995"/>
+        <w:gridCol w:w="995"/>
+        <w:gridCol w:w="1146"/>
+      </w:tblGrid>
+      <w:tr>
+        <w:tc>
+          <w:tcPr>
+            <w:tcW w:w="792" w:type="dxa"/>
+          </w:tcPr>
+          <w:p>
+            <w:pPr>
+              <w:pStyle w:val="a4"/>
+              <w:rPr>
+                <w:b/>
+                <w:bCs/>
+                <w:lang w:val="en-US"/>
+              </w:rPr>
+            </w:pPr>
+            <w:r>
+              <w:rPr>
+                <w:b/>
+                <w:bCs/>
+              </w:rPr>
+              <w:t>с</w:t>
+            </w:r>
+            <w:r>
+              <w:rPr>
+                <w:b/>
+                <w:bCs/>
+                <w:lang w:val="en-US"/>
+              </w:rPr>
+              <w:t>i_id</w:t>
+            </w:r>
+          </w:p>
+        </w:tc>
+        <w:tc>
+          <w:tcPr>
+            <w:tcW w:w="1522" w:type="dxa"/>
+          </w:tcPr>
+          <w:p>
+            <w:pPr>
+              <w:pStyle w:val="a4"/>
+              <w:rPr>
+                <w:b/>
+                <w:bCs/>
+                <w:lang w:val="en-US"/>
+              </w:rPr>
+            </w:pPr>
+            <w:r>
+              <w:rPr>
+                <w:b/>
+                <w:bCs/>
+                <w:lang w:val="en-US"/>
+              </w:rPr>
+              <w:t>name</w:t>
+            </w:r>
+          </w:p>
+        </w:tc>
+        <w:tc>
+          <w:tcPr>
+            <w:tcW w:w="808" w:type="dxa"/>
+          </w:tcPr>
+          <w:p>
+            <w:pPr>
+              <w:pStyle w:val="a4"/>
+              <w:rPr>
+                <w:b/>
+                <w:bCs/>
+                <w:lang w:val="en-US"/>
+              </w:rPr>
+            </w:pPr>
+            <w:r>
+              <w:rPr>
+                <w:b/>
+                <w:bCs/>
+                <w:lang w:val="en-US"/>
+              </w:rPr>
+              <w:t>type</w:t>
+            </w:r>
+            <w:r>
+              <w:rPr>
+                <w:b/>
+                <w:bCs/>
+                <w:lang w:val="en-US"/>
+              </w:rPr>
+              <w:br/>
+            </w:r>
+            <w:r>
+              <w:rPr>
+                <w:b/>
+                <w:bCs/>
+                <w:lang w:val="en-US"/>
+              </w:rPr>
+              <w:t>id</w:t>
+            </w:r>
+          </w:p>
+        </w:tc>
+        <w:tc>
+          <w:tcPr>
+            <w:tcW w:w="1835" w:type="dxa"/>
+          </w:tcPr>
+          <w:p>
+            <w:pPr>
+              <w:pStyle w:val="a4"/>
+              <w:rPr>
+                <w:b/>
+                <w:bCs/>
+                <w:lang w:val="en-US"/>
+              </w:rPr>
+            </w:pPr>
+            <w:r>
+              <w:rPr>
+                <w:b/>
+                <w:bCs/>
+                <w:lang w:val="en-US"/>
+              </w:rPr>
+              <w:t>location</w:t>
+            </w:r>
+          </w:p>
+        </w:tc>
+        <w:tc>
+          <w:tcPr>
+            <w:tcW w:w="1252" w:type="dxa"/>
+          </w:tcPr>
+          <w:p>
+            <w:pPr>
+              <w:pStyle w:val="a4"/>
+              <w:rPr>
+                <w:b/>
+                <w:bCs/>
+                <w:lang w:val="en-US"/>
+              </w:rPr>
+            </w:pPr>
+            <w:r>
+              <w:rPr>
+                <w:b/>
+                <w:bCs/>
+                <w:lang w:val="en-US"/>
+              </w:rPr>
+              <w:t>status</w:t>
+            </w:r>
+          </w:p>
+        </w:tc>
+        <w:tc>
+          <w:tcPr>
+            <w:tcW w:w="995" w:type="dxa"/>
+          </w:tcPr>
+          <w:p>
+            <w:pPr>
+              <w:pStyle w:val="a4"/>
+              <w:rPr>
+                <w:b/>
+                <w:bCs/>
+                <w:lang w:val="en-US"/>
+              </w:rPr>
+            </w:pPr>
+            <w:r>
+              <w:rPr>
+                <w:b/>
+                <w:bCs/>
+                <w:lang w:val="en-US"/>
+              </w:rPr>
+              <w:t>purch</w:t>
+            </w:r>
+            <w:r>
+              <w:rPr>
+                <w:b/>
+                <w:bCs/>
+                <w:lang w:val="en-US"/>
+              </w:rPr>
+              <w:br/>
+              <w:t>date</w:t>
+            </w:r>
+          </w:p>
+        </w:tc>
+        <w:tc>
+          <w:tcPr>
+            <w:tcW w:w="995" w:type="dxa"/>
+          </w:tcPr>
+          <w:p>
+            <w:pPr>
+              <w:pStyle w:val="a4"/>
+              <w:rPr>
+                <w:b/>
+                <w:bCs/>
+                <w:lang w:val="en-US"/>
+              </w:rPr>
+            </w:pPr>
+            <w:r>
+              <w:rPr>
+                <w:b/>
+                <w:bCs/>
+                <w:lang w:val="en-US"/>
+              </w:rPr>
+              <w:t>war</w:t>
+            </w:r>
+            <w:r>
+              <w:rPr>
+                <w:b/>
+                <w:bCs/>
+                <w:lang w:val="en-US"/>
+              </w:rPr>
+              <w:br/>
+              <w:t>date</w:t>
+            </w:r>
+          </w:p>
+        </w:tc>
+        <w:tc>
+          <w:tcPr>
+            <w:tcW w:w="1146" w:type="dxa"/>
+          </w:tcPr>
+          <w:p>
+            <w:pPr>
+              <w:pStyle w:val="a4"/>
+              <w:rPr>
+                <w:b/>
+                <w:bCs/>
+                <w:lang w:val="en-US"/>
+              </w:rPr>
+            </w:pPr>
+            <w:r>
+              <w:rPr>
+                <w:b/>
+                <w:bCs/>
+                <w:lang w:val="en-US"/>
+              </w:rPr>
+              <w:t>owner</w:t>
+            </w:r>
+          </w:p>
+        </w:tc>
+      </w:tr>
+      <w:tr>
+        <w:tc>
+          <w:tcPr>
+            <w:tcW w:w="792" w:type="dxa"/>
+          </w:tcPr>
+          <w:p>
+            <w:pPr>
+              <w:pStyle w:val="a4"/>
+              <w:rPr>
+                <w:lang w:val="en-US"/>
+              </w:rPr>
+            </w:pPr>
+            <w:r>
+              <w:rPr>
+                <w:lang w:val="en-US"/>
+              </w:rPr>
+              <w:t>1</w:t>
+            </w:r>
+          </w:p>
+        </w:tc>
+        <w:tc>
+          <w:tcPr>
+            <w:tcW w:w="1522" w:type="dxa"/>
+          </w:tcPr>
+          <w:p>
+            <w:pPr>
+              <w:pStyle w:val="a4"/>
+            </w:pPr>
+            <w:r>
+              <w:t>Терминал 20</w:t>
+            </w:r>
+            <w:r>
+              <w:t>1</w:t>
+            </w:r>
+          </w:p>
+        </w:tc>
+        <w:tc>
+          <w:tcPr>
+            <w:tcW w:w="808" w:type="dxa"/>
+          </w:tcPr>
+          <w:p>
+            <w:pPr>
+              <w:pStyle w:val="a4"/>
+            </w:pPr>
+            <w:r>
+              <w:t>2</w:t>
+            </w:r>
+          </w:p>
+        </w:tc>
+        <w:tc>
+          <w:tcPr>
+            <w:tcW w:w="1835" w:type="dxa"/>
+          </w:tcPr>
+          <w:p>
+            <w:pPr>
+              <w:pStyle w:val="a4"/>
+            </w:pPr>
+            <w:r>
+              <w:t>Автовокзал Петроза-водска</w:t>
+            </w:r>
+          </w:p>
+        </w:tc>
+        <w:tc>
+          <w:tcPr>
+            <w:tcW w:w="1252" w:type="dxa"/>
+          </w:tcPr>
+          <w:p>
+            <w:pPr>
+              <w:pStyle w:val="a4"/>
+            </w:pPr>
+            <w:r>
+              <w:t xml:space="preserve">В </w:t>
+            </w:r>
+            <w:r>
+              <w:t>экспл</w:t>
+            </w:r>
+          </w:p>
+        </w:tc>
+        <w:tc>
+          <w:tcPr>
+            <w:tcW w:w="995" w:type="dxa"/>
+          </w:tcPr>
+          <w:p>
+            <w:pPr>
+              <w:pStyle w:val="a4"/>
+            </w:pPr>
+            <w:r>
+              <w:t>20.01. 2022</w:t>
+            </w:r>
+          </w:p>
+        </w:tc>
+        <w:tc>
+          <w:tcPr>
+            <w:tcW w:w="995" w:type="dxa"/>
+          </w:tcPr>
+          <w:p>
+            <w:pPr>
+              <w:pStyle w:val="a4"/>
+            </w:pPr>
+            <w:r>
+              <w:t>20.01. 2026</w:t>
+            </w:r>
+          </w:p>
+        </w:tc>
+        <w:tc>
+          <w:tcPr>
+            <w:tcW w:w="1146" w:type="dxa"/>
+          </w:tcPr>
+          <w:p>
+            <w:pPr>
+              <w:pStyle w:val="a4"/>
+            </w:pPr>
+            <w:r>
+              <w:t>Опера-тор кассы</w:t>
+            </w:r>
+          </w:p>
+        </w:tc>
+      </w:tr>
+      <w:tr>
+        <w:tc>
+          <w:tcPr>
+            <w:tcW w:w="792" w:type="dxa"/>
+          </w:tcPr>
+          <w:p>
+            <w:pPr>
+              <w:pStyle w:val="a4"/>
+            </w:pPr>
+            <w:r>
+              <w:t>2</w:t>
+            </w:r>
+          </w:p>
+        </w:tc>
+        <w:tc>
+          <w:tcPr>
+            <w:tcW w:w="1522" w:type="dxa"/>
+          </w:tcPr>
+          <w:p>
+            <w:pPr>
+              <w:pStyle w:val="a4"/>
+            </w:pPr>
+            <w:r>
+              <w:t>Сервер</w:t>
+            </w:r>
+          </w:p>
+        </w:tc>
+        <w:tc>
+          <w:tcPr>
+            <w:tcW w:w="808" w:type="dxa"/>
+          </w:tcPr>
+          <w:p>
+            <w:pPr>
+              <w:pStyle w:val="a4"/>
+            </w:pPr>
+            <w:r>
+              <w:t>1</w:t>
+            </w:r>
+          </w:p>
+        </w:tc>
+        <w:tc>
+          <w:tcPr>
+            <w:tcW w:w="1835" w:type="dxa"/>
+          </w:tcPr>
+          <w:p>
+            <w:pPr>
+              <w:pStyle w:val="a4"/>
+            </w:pPr>
+            <w:r>
+              <w:rPr>
+                <w:lang w:val="en-US"/>
+              </w:rPr>
+              <w:t>IT-</w:t>
+            </w:r>
+            <w:r>
+              <w:t>отдел</w:t>
+            </w:r>
+          </w:p>
+        </w:tc>
+        <w:tc>
+          <w:tcPr>
+            <w:tcW w:w="1252" w:type="dxa"/>
+          </w:tcPr>
+          <w:p>
+            <w:pPr>
+              <w:pStyle w:val="a4"/>
+            </w:pPr>
+            <w:r>
+              <w:t>В экспл</w:t>
+            </w:r>
+          </w:p>
+        </w:tc>
+        <w:tc>
+          <w:tcPr>
+            <w:tcW w:w="995" w:type="dxa"/>
+          </w:tcPr>
+          <w:p>
+            <w:pPr>
+              <w:pStyle w:val="a4"/>
+            </w:pPr>
+            <w:r>
+              <w:t>31.05. 2020</w:t>
+            </w:r>
+          </w:p>
+        </w:tc>
+        <w:tc>
+          <w:tcPr>
+            <w:tcW w:w="995" w:type="dxa"/>
+          </w:tcPr>
+          <w:p>
+            <w:pPr>
+              <w:pStyle w:val="a4"/>
+            </w:pPr>
+            <w:r>
+              <w:t>31.05. 2025</w:t>
+            </w:r>
+          </w:p>
+        </w:tc>
+        <w:tc>
+          <w:tcPr>
+            <w:tcW w:w="1146" w:type="dxa"/>
+          </w:tcPr>
+          <w:p>
+            <w:pPr>
+              <w:pStyle w:val="a4"/>
+            </w:pPr>
+            <w:r>
+              <w:rPr>
+                <w:lang w:val="en-US"/>
+              </w:rPr>
+              <w:t>IT-</w:t>
+            </w:r>
+            <w:r>
+              <w:t>отдел</w:t>
+            </w:r>
+          </w:p>
+        </w:tc>
+      </w:tr>
+      <w:tr>
+        <w:tc>
+          <w:tcPr>
+            <w:tcW w:w="792" w:type="dxa"/>
+          </w:tcPr>
+          <w:p>
+            <w:pPr>
+              <w:pStyle w:val="a4"/>
+            </w:pPr>
+            <w:r>
+              <w:t>3</w:t>
+            </w:r>
+          </w:p>
+        </w:tc>
+        <w:tc>
+          <w:tcPr>
+            <w:tcW w:w="1522" w:type="dxa"/>
+          </w:tcPr>
+          <w:p>
+            <w:pPr>
+              <w:pStyle w:val="a4"/>
+            </w:pPr>
+            <w:r>
+              <w:t>База данных</w:t>
+            </w:r>
+          </w:p>
+        </w:tc>
+        <w:tc>
+          <w:tcPr>
+            <w:tcW w:w="808" w:type="dxa"/>
+          </w:tcPr>
+          <w:p>
+            <w:pPr>
+              <w:pStyle w:val="a4"/>
+            </w:pPr>
+            <w:r>
+              <w:t>3</w:t>
+            </w:r>
+          </w:p>
+        </w:tc>
+        <w:tc>
+          <w:tcPr>
+            <w:tcW w:w="1835" w:type="dxa"/>
+          </w:tcPr>
+          <w:p>
+            <w:pPr>
+              <w:pStyle w:val="a4"/>
+            </w:pPr>
+            <w:r>
+              <w:rPr>
+                <w:lang w:val="en-US"/>
+              </w:rPr>
+              <w:t>IT-</w:t>
+            </w:r>
+            <w:r>
+              <w:t>отдел</w:t>
+            </w:r>
+          </w:p>
+        </w:tc>
+        <w:tc>
+          <w:tcPr>
+            <w:tcW w:w="1252" w:type="dxa"/>
+          </w:tcPr>
+          <w:p>
+            <w:pPr>
+              <w:pStyle w:val="a4"/>
+            </w:pPr>
+            <w:r>
+              <w:t>В экспл</w:t>
+            </w:r>
+          </w:p>
+        </w:tc>
+        <w:tc>
+          <w:tcPr>
+            <w:tcW w:w="995" w:type="dxa"/>
+          </w:tcPr>
+          <w:p>
+            <w:pPr>
+              <w:pStyle w:val="a4"/>
+            </w:pPr>
+            <w:r>
+              <w:t>01.07. 2015</w:t>
+            </w:r>
+          </w:p>
+        </w:tc>
+        <w:tc>
+          <w:tcPr>
+            <w:tcW w:w="995" w:type="dxa"/>
+          </w:tcPr>
+          <w:p>
+            <w:pPr>
+              <w:pStyle w:val="a4"/>
+            </w:pPr>
+          </w:p>
+        </w:tc>
+        <w:tc>
+          <w:tcPr>
+            <w:tcW w:w="1146" w:type="dxa"/>
+          </w:tcPr>
+          <w:p>
+            <w:pPr>
+              <w:pStyle w:val="a4"/>
+            </w:pPr>
+            <w:r>
+              <w:rPr>
+                <w:lang w:val="en-US"/>
+              </w:rPr>
+              <w:t>IT-</w:t>
+            </w:r>
+            <w:r>
+              <w:t>отдел</w:t>
+            </w:r>
+          </w:p>
+        </w:tc>
+      </w:tr>
+    </w:tbl>
+    <w:p>
+      <w:pPr>
+        <w:pStyle w:val="a4"/>
+      </w:pPr>
+    </w:p>
+    <w:p>
+      <w:pPr>
+        <w:pStyle w:val="a4"/>
+      </w:pPr>
+    </w:p>
+    <w:p>
+      <w:pPr>
+        <w:pStyle w:val="a4"/>
+        <w:rPr>
+          <w:b/>
+          <w:bCs/>
+        </w:rPr>
+      </w:pPr>
+      <w:r>
+        <w:rPr>
+          <w:b/>
+          <w:bCs/>
+        </w:rPr>
+        <w:t>CI_Attributes</w:t>
+      </w:r>
+    </w:p>
+    <w:tbl>
+      <w:tblPr>
+        <w:tblStyle w:val="ab"/>
+        <w:tblW w:w="0" w:type="auto"/>
+        <w:tblLook w:val="04A0" w:firstRow="1" w:lastRow="0" w:firstColumn="1" w:lastColumn="0" w:noHBand="0" w:noVBand="1"/>
+      </w:tblPr>
+      <w:tblGrid>
+        <w:gridCol w:w="2336"/>
+        <w:gridCol w:w="2336"/>
+        <w:gridCol w:w="2336"/>
+        <w:gridCol w:w="2337"/>
+      </w:tblGrid>
+      <w:tr>
+        <w:tc>
+          <w:tcPr>
+            <w:tcW w:w="2336" w:type="dxa"/>
+          </w:tcPr>
+          <w:p>
+            <w:pPr>
+              <w:pStyle w:val="a4"/>
+              <w:rPr>
+                <w:b/>
+                <w:bCs/>
+                <w:lang w:val="en-US"/>
+              </w:rPr>
+            </w:pPr>
+            <w:r>
+              <w:rPr>
+                <w:b/>
+                <w:bCs/>
+                <w:lang w:val="en-US"/>
+              </w:rPr>
+              <w:t>attr_id</w:t>
+            </w:r>
+          </w:p>
+        </w:tc>
+        <w:tc>
+          <w:tcPr>
+            <w:tcW w:w="2336" w:type="dxa"/>
+          </w:tcPr>
+          <w:p>
+            <w:pPr>
+              <w:pStyle w:val="a4"/>
+              <w:rPr>
+                <w:b/>
+                <w:bCs/>
+                <w:lang w:val="en-US"/>
+              </w:rPr>
+            </w:pPr>
+            <w:r>
+              <w:rPr>
+                <w:b/>
+                <w:bCs/>
+                <w:lang w:val="en-US"/>
+              </w:rPr>
+              <w:t>ci_id</w:t>
+            </w:r>
+          </w:p>
+        </w:tc>
+        <w:tc>
+          <w:tcPr>
+            <w:tcW w:w="2336" w:type="dxa"/>
+          </w:tcPr>
+          <w:p>
+            <w:pPr>
+              <w:pStyle w:val="a4"/>
+              <w:rPr>
+                <w:b/>
+                <w:bCs/>
+                <w:lang w:val="en-US"/>
+              </w:rPr>
+            </w:pPr>
+            <w:r>
+              <w:rPr>
+                <w:b/>
+                <w:bCs/>
+                <w:lang w:val="en-US"/>
+              </w:rPr>
+              <w:t>name</w:t>
+            </w:r>
+          </w:p>
+        </w:tc>
+        <w:tc>
+          <w:tcPr>
+            <w:tcW w:w="2337" w:type="dxa"/>
+          </w:tcPr>
+          <w:p>
+            <w:pPr>
+              <w:pStyle w:val="a4"/>
+              <w:rPr>
+                <w:b/>
+                <w:bCs/>
+              </w:rPr>
+            </w:pPr>
+            <w:r>
+              <w:rPr>
+                <w:b/>
+                <w:bCs/>
+                <w:lang w:val="en-US"/>
+              </w:rPr>
+              <w:t>value</w:t>
+            </w:r>
+          </w:p>
+        </w:tc>
+      </w:tr>
+      <w:tr>
+        <w:tc>
+          <w:tcPr>
+            <w:tcW w:w="2336" w:type="dxa"/>
+          </w:tcPr>
+          <w:p>
+            <w:pPr>
+              <w:pStyle w:val="a4"/>
+            </w:pPr>
+            <w:r>
+              <w:t>1</w:t>
+            </w:r>
+          </w:p>
+        </w:tc>
+        <w:tc>
+          <w:tcPr>
+            <w:tcW w:w="2336" w:type="dxa"/>
+          </w:tcPr>
+          <w:p>
+            <w:pPr>
+              <w:pStyle w:val="a4"/>
+            </w:pPr>
+            <w:r>
+              <w:t>1</w:t>
+            </w:r>
+          </w:p>
+        </w:tc>
+        <w:tc>
+          <w:tcPr>
+            <w:tcW w:w="2336" w:type="dxa"/>
+          </w:tcPr>
+          <w:p>
+            <w:pPr>
+              <w:pStyle w:val="a4"/>
+            </w:pPr>
+            <w:r>
+              <w:t>Серийный номер</w:t>
+            </w:r>
+          </w:p>
+        </w:tc>
+        <w:tc>
+          <w:tcPr>
+            <w:tcW w:w="2337" w:type="dxa"/>
+          </w:tcPr>
+          <w:p>
+            <w:pPr>
+              <w:pStyle w:val="a4"/>
+              <w:rPr>
+                <w:lang w:val="en-US"/>
+              </w:rPr>
+            </w:pPr>
+            <w:r>
+              <w:rPr>
+                <w:lang w:val="en-US"/>
+              </w:rPr>
+              <w:t>ABC123</w:t>
+            </w:r>
+          </w:p>
+        </w:tc>
+      </w:tr>
+      <w:tr>
+        <w:tc>
+          <w:tcPr>
+            <w:tcW w:w="2336" w:type="dxa"/>
+          </w:tcPr>
+          <w:p>
+            <w:pPr>
+              <w:pStyle w:val="a4"/>
+            </w:pPr>
+            <w:r>
+              <w:t>2</w:t>
+            </w:r>
+          </w:p>
+        </w:tc>
+        <w:tc>
+          <w:tcPr>
+            <w:tcW w:w="2336" w:type="dxa"/>
+          </w:tcPr>
+          <w:p>
+            <w:pPr>
+              <w:pStyle w:val="a4"/>
+            </w:pPr>
+            <w:r>
+              <w:t>3</w:t>
+            </w:r>
+          </w:p>
+        </w:tc>
+        <w:tc>
+          <w:tcPr>
+            <w:tcW w:w="2336" w:type="dxa"/>
+          </w:tcPr>
+          <w:p>
+            <w:pPr>
+              <w:pStyle w:val="a4"/>
+              <w:rPr>
+                <w:lang w:val="en-US"/>
+              </w:rPr>
+            </w:pPr>
+            <w:r>
+              <w:t xml:space="preserve">Версия </w:t>
+            </w:r>
+            <w:r>
+              <w:rPr>
+                <w:lang w:val="en-US"/>
+              </w:rPr>
+              <w:t>PostgreSQL</w:t>
+            </w:r>
+          </w:p>
+        </w:tc>
+        <w:tc>
+          <w:tcPr>
+            <w:tcW w:w="2337" w:type="dxa"/>
+          </w:tcPr>
+          <w:p>
+            <w:pPr>
+              <w:pStyle w:val="a4"/>
+            </w:pPr>
+            <w:r>
+              <w:rPr>
+                <w:lang w:val="en-US"/>
+              </w:rPr>
+              <w:t>9.1</w:t>
+            </w:r>
+          </w:p>
+        </w:tc>
+      </w:tr>
+    </w:tbl>
+    <w:p>
+      <w:pPr>
+        <w:pStyle w:val="a4"/>
+      </w:pPr>
+    </w:p>
+    <w:p>
+      <w:pPr>
+        <w:pStyle w:val="a4"/>
+      </w:pPr>
+    </w:p>
+    <w:p>
+      <w:pPr>
+        <w:pStyle w:val="a4"/>
+        <w:rPr>
+          <w:b/>
+          <w:bCs/>
+        </w:rPr>
+      </w:pPr>
+      <w:r>
+        <w:rPr>
+          <w:b/>
+          <w:bCs/>
+        </w:rPr>
+        <w:t>CI_Relationships</w:t>
+      </w:r>
+    </w:p>
+    <w:tbl>
+      <w:tblPr>
+        <w:tblStyle w:val="ab"/>
+        <w:tblW w:w="0" w:type="auto"/>
+        <w:tblLook w:val="04A0" w:firstRow="1" w:lastRow="0" w:firstColumn="1" w:lastColumn="0" w:noHBand="0" w:noVBand="1"/>
+      </w:tblPr>
+      <w:tblGrid>
+        <w:gridCol w:w="2336"/>
+        <w:gridCol w:w="2336"/>
+        <w:gridCol w:w="2336"/>
+        <w:gridCol w:w="2337"/>
+      </w:tblGrid>
+      <w:tr>
+        <w:tc>
+          <w:tcPr>
+            <w:tcW w:w="2336" w:type="dxa"/>
+          </w:tcPr>
+          <w:p>
+            <w:pPr>
+              <w:pStyle w:val="a4"/>
+              <w:rPr>
+                <w:b/>
+                <w:bCs/>
+                <w:lang w:val="en-US"/>
+              </w:rPr>
+            </w:pPr>
+            <w:r>
+              <w:rPr>
+                <w:b/>
+                <w:bCs/>
+                <w:lang w:val="en-US"/>
+              </w:rPr>
+              <w:t>rel_id</w:t>
+            </w:r>
+          </w:p>
+        </w:tc>
+        <w:tc>
+          <w:tcPr>
+            <w:tcW w:w="2336" w:type="dxa"/>
+          </w:tcPr>
+          <w:p>
+            <w:pPr>
+              <w:pStyle w:val="a4"/>
+              <w:rPr>
+                <w:b/>
+                <w:bCs/>
+                <w:lang w:val="en-US"/>
+              </w:rPr>
+            </w:pPr>
+            <w:r>
+              <w:rPr>
+                <w:b/>
+                <w:bCs/>
+                <w:lang w:val="en-US"/>
+              </w:rPr>
+              <w:t>ci_id_1</w:t>
+            </w:r>
+          </w:p>
+        </w:tc>
+        <w:tc>
+          <w:tcPr>
+            <w:tcW w:w="2336" w:type="dxa"/>
+          </w:tcPr>
+          <w:p>
+            <w:pPr>
+              <w:pStyle w:val="a4"/>
+              <w:rPr>
+                <w:b/>
+                <w:bCs/>
+                <w:lang w:val="en-US"/>
+              </w:rPr>
+            </w:pPr>
+            <w:r>
+              <w:rPr>
+                <w:b/>
+                <w:bCs/>
+                <w:lang w:val="en-US"/>
+              </w:rPr>
+              <w:t>ci_id_2</w:t>
+            </w:r>
+          </w:p>
+        </w:tc>
+        <w:tc>
+          <w:tcPr>
+            <w:tcW w:w="2337" w:type="dxa"/>
+          </w:tcPr>
+          <w:p>
+            <w:pPr>
+              <w:pStyle w:val="a4"/>
+              <w:rPr>
+                <w:b/>
+                <w:bCs/>
+                <w:lang w:val="en-US"/>
+              </w:rPr>
+            </w:pPr>
+            <w:r>
+              <w:rPr>
+                <w:b/>
+                <w:bCs/>
+                <w:lang w:val="en-US"/>
+              </w:rPr>
+              <w:t>rel_type</w:t>
+            </w:r>
+          </w:p>
+        </w:tc>
+      </w:tr>
+      <w:tr>
+        <w:tc>
+          <w:tcPr>
+            <w:tcW w:w="2336" w:type="dxa"/>
+          </w:tcPr>
+          <w:p>
+            <w:pPr>
+              <w:pStyle w:val="a4"/>
+              <w:rPr>
+                <w:lang w:val="en-US"/>
+              </w:rPr>
+            </w:pPr>
+            <w:r>
+              <w:rPr>
+                <w:lang w:val="en-US"/>
+              </w:rPr>
+              <w:t>1</w:t>
+            </w:r>
+          </w:p>
+        </w:tc>
+        <w:tc>
+          <w:tcPr>
+            <w:tcW w:w="2336" w:type="dxa"/>
+          </w:tcPr>
+          <w:p>
+            <w:pPr>
+              <w:pStyle w:val="a4"/>
+            </w:pPr>
+            <w:r>
+              <w:t>1</w:t>
+            </w:r>
+          </w:p>
+        </w:tc>
+        <w:tc>
+          <w:tcPr>
+            <w:tcW w:w="2336" w:type="dxa"/>
+          </w:tcPr>
+          <w:p>
+            <w:pPr>
+              <w:pStyle w:val="a4"/>
+            </w:pPr>
+            <w:r>
+              <w:t>2</w:t>
+            </w:r>
+          </w:p>
+        </w:tc>
+        <w:tc>
+          <w:tcPr>
+            <w:tcW w:w="2337" w:type="dxa"/>
+          </w:tcPr>
+          <w:p>
+            <w:pPr>
+              <w:pStyle w:val="a4"/>
+            </w:pPr>
+            <w:r>
+              <w:t>Подключен к</w:t>
+            </w:r>
+          </w:p>
+        </w:tc>
+      </w:tr>
+      <w:tr>
+        <w:tc>
+          <w:tcPr>
+            <w:tcW w:w="2336" w:type="dxa"/>
+          </w:tcPr>
+          <w:p>
+            <w:pPr>
+              <w:pStyle w:val="a4"/>
+            </w:pPr>
+            <w:r>
+              <w:t>2</w:t>
+            </w:r>
+          </w:p>
+        </w:tc>
+        <w:tc>
+          <w:tcPr>
+            <w:tcW w:w="2336" w:type="dxa"/>
+          </w:tcPr>
+          <w:p>
+            <w:pPr>
+              <w:pStyle w:val="a4"/>
+            </w:pPr>
+            <w:r>
+              <w:t>2</w:t>
+            </w:r>
+          </w:p>
+        </w:tc>
+        <w:tc>
+          <w:tcPr>
+            <w:tcW w:w="2336" w:type="dxa"/>
+          </w:tcPr>
+          <w:p>
+            <w:pPr>
+              <w:pStyle w:val="a4"/>
+            </w:pPr>
+            <w:r>
+              <w:t>3</w:t>
+            </w:r>
+          </w:p>
+        </w:tc>
+        <w:tc>
+          <w:tcPr>
+            <w:tcW w:w="2337" w:type="dxa"/>
+          </w:tcPr>
+          <w:p>
+            <w:pPr>
+              <w:pStyle w:val="a4"/>
+            </w:pPr>
+            <w:r>
+              <w:t>Хранит информацию</w:t>
+            </w:r>
+          </w:p>
+        </w:tc>
+      </w:tr>
+    </w:tbl>
+    <w:p>
+      <w:pPr>
+        <w:pStyle w:val="a4"/>
+      </w:pPr>
+    </w:p>
+    <w:p>
+      <w:pPr>
+        <w:pStyle w:val="a4"/>
       </w:pPr>
       <w:r>
         <w:br w:type="page"/>
@@ -8455,7 +9837,7 @@
       <w:pPr>
         <w:pStyle w:val="a5"/>
       </w:pPr>
-      <w:bookmarkStart w:id="24" w:name="_Toc193284665"/>
+      <w:bookmarkStart w:id="28" w:name="_Toc193286716"/>
       <w:r>
         <w:lastRenderedPageBreak/>
         <w:t>Лабораторная</w:t>
@@ -8466,7 +9848,7 @@
       <w:r>
         <w:t xml:space="preserve"> №5 - Описание процесса управления инцидентами</w:t>
       </w:r>
-      <w:bookmarkEnd w:id="24"/>
+      <w:bookmarkEnd w:id="28"/>
     </w:p>
     <w:p>
       <w:pPr>

</xml_diff>

<commit_message>
small changes and start of lab 5
</commit_message>
<xml_diff>
--- a/Karelavtotrans.docx
+++ b/Karelavtotrans.docx
@@ -16,35 +16,51 @@
           <w:sz w:val="72"/>
           <w:szCs w:val="72"/>
         </w:rPr>
-        <w:t>ГУП РК «Карел</w:t>
-      </w:r>
+        <w:t>ГУП РК «</w:t>
+      </w:r>
+      <w:proofErr w:type="spellStart"/>
       <w:r>
         <w:rPr>
           <w:sz w:val="72"/>
           <w:szCs w:val="72"/>
         </w:rPr>
-        <w:t>а</w:t>
+        <w:t>Карел</w:t>
       </w:r>
       <w:r>
         <w:rPr>
           <w:sz w:val="72"/>
           <w:szCs w:val="72"/>
         </w:rPr>
-        <w:t>вто</w:t>
+        <w:t>а</w:t>
       </w:r>
       <w:r>
         <w:rPr>
           <w:sz w:val="72"/>
           <w:szCs w:val="72"/>
         </w:rPr>
-        <w:t>т</w:t>
+        <w:t>вто</w:t>
       </w:r>
       <w:r>
         <w:rPr>
           <w:sz w:val="72"/>
           <w:szCs w:val="72"/>
         </w:rPr>
-        <w:t>ранс»</w:t>
+        <w:t>т</w:t>
+      </w:r>
+      <w:r>
+        <w:rPr>
+          <w:sz w:val="72"/>
+          <w:szCs w:val="72"/>
+        </w:rPr>
+        <w:t>ранс</w:t>
+      </w:r>
+      <w:proofErr w:type="spellEnd"/>
+      <w:r>
+        <w:rPr>
+          <w:sz w:val="72"/>
+          <w:szCs w:val="72"/>
+        </w:rPr>
+        <w:t>»</w:t>
       </w:r>
     </w:p>
     <w:p>
@@ -72,8 +88,13 @@
       <w:pPr>
         <w:pStyle w:val="a4"/>
       </w:pPr>
-      <w:r>
-        <w:t>Плугин Олег</w:t>
+      <w:proofErr w:type="spellStart"/>
+      <w:r>
+        <w:t>Плугин</w:t>
+      </w:r>
+      <w:proofErr w:type="spellEnd"/>
+      <w:r>
+        <w:t xml:space="preserve"> Олег</w:t>
       </w:r>
     </w:p>
     <w:p>
@@ -2763,7 +2784,21 @@
         <w:rPr>
           <w:lang w:eastAsia="zh-CN"/>
         </w:rPr>
-        <w:t>ГУП РК "Карелавтотранс" — государственное унитарное предприятие Республики Карелия, занимающееся пассажирскими перевозками в пределах региона и за его пределами.</w:t>
+        <w:t>ГУП РК "</w:t>
+      </w:r>
+      <w:proofErr w:type="spellStart"/>
+      <w:r>
+        <w:rPr>
+          <w:lang w:eastAsia="zh-CN"/>
+        </w:rPr>
+        <w:t>Карелавтотранс</w:t>
+      </w:r>
+      <w:proofErr w:type="spellEnd"/>
+      <w:r>
+        <w:rPr>
+          <w:lang w:eastAsia="zh-CN"/>
+        </w:rPr>
+        <w:t>" — государственное унитарное предприятие Республики Карелия, занимающееся пассажирскими перевозками в пределах региона и за его пределами.</w:t>
       </w:r>
       <w:r>
         <w:rPr>
@@ -2775,7 +2810,35 @@
         <w:rPr>
           <w:lang w:eastAsia="zh-CN"/>
         </w:rPr>
-        <w:t>руппа компаний, в которую входят ГУП РК «Карелавтотранс» и ГУП РК «Карелавтотранс-Сервис»</w:t>
+        <w:t>руппа компаний, в которую входят ГУП РК «</w:t>
+      </w:r>
+      <w:proofErr w:type="spellStart"/>
+      <w:r>
+        <w:rPr>
+          <w:lang w:eastAsia="zh-CN"/>
+        </w:rPr>
+        <w:t>Карелавтотранс</w:t>
+      </w:r>
+      <w:proofErr w:type="spellEnd"/>
+      <w:r>
+        <w:rPr>
+          <w:lang w:eastAsia="zh-CN"/>
+        </w:rPr>
+        <w:t>» и ГУП РК «</w:t>
+      </w:r>
+      <w:proofErr w:type="spellStart"/>
+      <w:r>
+        <w:rPr>
+          <w:lang w:eastAsia="zh-CN"/>
+        </w:rPr>
+        <w:t>Карелавтотранс</w:t>
+      </w:r>
+      <w:proofErr w:type="spellEnd"/>
+      <w:r>
+        <w:rPr>
+          <w:lang w:eastAsia="zh-CN"/>
+        </w:rPr>
+        <w:t>-Сервис»</w:t>
       </w:r>
       <w:r>
         <w:rPr>
@@ -2925,7 +2988,21 @@
         <w:rPr>
           <w:lang w:eastAsia="zh-CN"/>
         </w:rPr>
-        <w:t>егулярных пригородных и междугородных маршрутах в 15 районов Республики Карелия, а также на одном регулярном межсубъектном и на одном международном маршрутах</w:t>
+        <w:t xml:space="preserve">егулярных пригородных и междугородных маршрутах в 15 районов Республики Карелия, а также на одном регулярном </w:t>
+      </w:r>
+      <w:proofErr w:type="spellStart"/>
+      <w:r>
+        <w:rPr>
+          <w:lang w:eastAsia="zh-CN"/>
+        </w:rPr>
+        <w:t>межсубъектном</w:t>
+      </w:r>
+      <w:proofErr w:type="spellEnd"/>
+      <w:r>
+        <w:rPr>
+          <w:lang w:eastAsia="zh-CN"/>
+        </w:rPr>
+        <w:t xml:space="preserve"> и на одном международном маршрутах</w:t>
       </w:r>
       <w:r>
         <w:rPr>
@@ -2943,7 +3020,21 @@
         <w:rPr>
           <w:lang w:eastAsia="zh-CN"/>
         </w:rPr>
-        <w:t>Дочернее предприятие Карелавтотранс-сервис имеет ещё 45 автобусов во владении.</w:t>
+        <w:t xml:space="preserve">Дочернее предприятие </w:t>
+      </w:r>
+      <w:proofErr w:type="spellStart"/>
+      <w:r>
+        <w:rPr>
+          <w:lang w:eastAsia="zh-CN"/>
+        </w:rPr>
+        <w:t>Карелавтотранс</w:t>
+      </w:r>
+      <w:proofErr w:type="spellEnd"/>
+      <w:r>
+        <w:rPr>
+          <w:lang w:eastAsia="zh-CN"/>
+        </w:rPr>
+        <w:t>-сервис имеет ещё 45 автобусов во владении.</w:t>
       </w:r>
     </w:p>
     <w:p>
@@ -2988,11 +3079,33 @@
           <w:lang w:eastAsia="zh-CN"/>
         </w:rPr>
       </w:pPr>
-      <w:r>
-        <w:rPr>
-          <w:lang w:eastAsia="zh-CN"/>
-        </w:rPr>
-        <w:t xml:space="preserve">Горустович Игорь Михайлович — генеральный директор ГУП РК «Карелавтотранс»; </w:t>
+      <w:proofErr w:type="spellStart"/>
+      <w:r>
+        <w:rPr>
+          <w:lang w:eastAsia="zh-CN"/>
+        </w:rPr>
+        <w:t>Горустович</w:t>
+      </w:r>
+      <w:proofErr w:type="spellEnd"/>
+      <w:r>
+        <w:rPr>
+          <w:lang w:eastAsia="zh-CN"/>
+        </w:rPr>
+        <w:t xml:space="preserve"> Игорь Михайлович — генеральный директор ГУП РК «</w:t>
+      </w:r>
+      <w:proofErr w:type="spellStart"/>
+      <w:r>
+        <w:rPr>
+          <w:lang w:eastAsia="zh-CN"/>
+        </w:rPr>
+        <w:t>Карелавтотранс</w:t>
+      </w:r>
+      <w:proofErr w:type="spellEnd"/>
+      <w:r>
+        <w:rPr>
+          <w:lang w:eastAsia="zh-CN"/>
+        </w:rPr>
+        <w:t xml:space="preserve">»; </w:t>
       </w:r>
     </w:p>
     <w:p>
@@ -3010,7 +3123,21 @@
         <w:rPr>
           <w:lang w:eastAsia="zh-CN"/>
         </w:rPr>
-        <w:t>Спицын Алексей Евгеньевич — директор ГУП РК «Карелавтотранс-Сервис»</w:t>
+        <w:t>Спицын Алексей Евгеньевич — директор ГУП РК «</w:t>
+      </w:r>
+      <w:proofErr w:type="spellStart"/>
+      <w:r>
+        <w:rPr>
+          <w:lang w:eastAsia="zh-CN"/>
+        </w:rPr>
+        <w:t>Карелавтотранс</w:t>
+      </w:r>
+      <w:proofErr w:type="spellEnd"/>
+      <w:r>
+        <w:rPr>
+          <w:lang w:eastAsia="zh-CN"/>
+        </w:rPr>
+        <w:t>-Сервис»</w:t>
       </w:r>
     </w:p>
     <w:p>
@@ -3042,11 +3169,19 @@
           <w:lang w:eastAsia="zh-CN"/>
         </w:rPr>
       </w:pPr>
-      <w:r>
-        <w:rPr>
-          <w:lang w:eastAsia="zh-CN"/>
-        </w:rPr>
-        <w:t>Карелавтотранс имеет следующую организационную структуру:</w:t>
+      <w:proofErr w:type="spellStart"/>
+      <w:r>
+        <w:rPr>
+          <w:lang w:eastAsia="zh-CN"/>
+        </w:rPr>
+        <w:t>Карелавтотранс</w:t>
+      </w:r>
+      <w:proofErr w:type="spellEnd"/>
+      <w:r>
+        <w:rPr>
+          <w:lang w:eastAsia="zh-CN"/>
+        </w:rPr>
+        <w:t xml:space="preserve"> имеет следующую организационную структуру:</w:t>
       </w:r>
     </w:p>
     <w:p>
@@ -3619,19 +3754,7 @@
         <w:rPr>
           <w:lang w:eastAsia="zh-CN"/>
         </w:rPr>
-        <w:t>Планирование и оптимизация маршрутов</w:t>
-      </w:r>
-      <w:r>
-        <w:rPr>
-          <w:lang w:eastAsia="zh-CN"/>
-        </w:rPr>
-        <w:t xml:space="preserve"> – </w:t>
-      </w:r>
-      <w:r>
-        <w:rPr>
-          <w:lang w:eastAsia="zh-CN"/>
-        </w:rPr>
-        <w:t>анализ спроса, создание новых маршрутов, регулирование расписания</w:t>
+        <w:t>Управление работой транспорта – обслуживание, составление маршрутов, управление расписанием</w:t>
       </w:r>
     </w:p>
     <w:p>
@@ -3649,7 +3772,7 @@
         <w:rPr>
           <w:lang w:eastAsia="zh-CN"/>
         </w:rPr>
-        <w:t>Обслуживание и технический контроль транспорта</w:t>
+        <w:t>Продажа билетов</w:t>
       </w:r>
       <w:r>
         <w:rPr>
@@ -3661,7 +3784,13 @@
         <w:rPr>
           <w:lang w:eastAsia="zh-CN"/>
         </w:rPr>
-        <w:t>регулярные проверки, ремонт</w:t>
+        <w:t>кассы, терминал</w:t>
+      </w:r>
+      <w:r>
+        <w:rPr>
+          <w:lang w:eastAsia="zh-CN"/>
+        </w:rPr>
+        <w:t>ы</w:t>
       </w:r>
     </w:p>
     <w:p>
@@ -3679,25 +3808,25 @@
         <w:rPr>
           <w:lang w:eastAsia="zh-CN"/>
         </w:rPr>
-        <w:t>Продажа билетов</w:t>
-      </w:r>
-      <w:r>
-        <w:rPr>
-          <w:lang w:eastAsia="zh-CN"/>
-        </w:rPr>
-        <w:t xml:space="preserve"> – </w:t>
-      </w:r>
-      <w:r>
-        <w:rPr>
-          <w:lang w:eastAsia="zh-CN"/>
-        </w:rPr>
-        <w:t>кассы, терминал</w:t>
-      </w:r>
-      <w:r>
-        <w:rPr>
-          <w:lang w:eastAsia="zh-CN"/>
-        </w:rPr>
-        <w:t>ы</w:t>
+        <w:t>Финансовый уче</w:t>
+      </w:r>
+      <w:r>
+        <w:rPr>
+          <w:lang w:eastAsia="zh-CN"/>
+        </w:rPr>
+        <w:t xml:space="preserve">т </w:t>
+      </w:r>
+      <w:r>
+        <w:rPr>
+          <w:lang w:eastAsia="zh-CN"/>
+        </w:rPr>
+        <w:t xml:space="preserve">– </w:t>
+      </w:r>
+      <w:r>
+        <w:rPr>
+          <w:lang w:eastAsia="zh-CN"/>
+        </w:rPr>
+        <w:t>ведение бухгалтерии, отчетность, налогообложение</w:t>
       </w:r>
     </w:p>
     <w:p>
@@ -3715,7 +3844,7 @@
         <w:rPr>
           <w:lang w:eastAsia="zh-CN"/>
         </w:rPr>
-        <w:t>Управление расписаниями и мониторинг движения</w:t>
+        <w:t>Обработка жалоб и предложений пассажиров</w:t>
       </w:r>
       <w:r>
         <w:rPr>
@@ -3727,7 +3856,7 @@
         <w:rPr>
           <w:lang w:eastAsia="zh-CN"/>
         </w:rPr>
-        <w:t>GPS-контроль транспорта, контроль соблюдения расписания</w:t>
+        <w:t>колл-центры</w:t>
       </w:r>
     </w:p>
     <w:p>
@@ -3745,102 +3874,6 @@
         <w:rPr>
           <w:lang w:eastAsia="zh-CN"/>
         </w:rPr>
-        <w:t>Финансовый уче</w:t>
-      </w:r>
-      <w:r>
-        <w:rPr>
-          <w:lang w:eastAsia="zh-CN"/>
-        </w:rPr>
-        <w:t xml:space="preserve">т </w:t>
-      </w:r>
-      <w:r>
-        <w:rPr>
-          <w:lang w:eastAsia="zh-CN"/>
-        </w:rPr>
-        <w:t xml:space="preserve">– </w:t>
-      </w:r>
-      <w:r>
-        <w:rPr>
-          <w:lang w:eastAsia="zh-CN"/>
-        </w:rPr>
-        <w:t>ведение бухгалтерии, отчетность, налогообложение</w:t>
-      </w:r>
-    </w:p>
-    <w:p>
-      <w:pPr>
-        <w:pStyle w:val="a0"/>
-        <w:numPr>
-          <w:ilvl w:val="0"/>
-          <w:numId w:val="8"/>
-        </w:numPr>
-        <w:rPr>
-          <w:lang w:eastAsia="zh-CN"/>
-        </w:rPr>
-      </w:pPr>
-      <w:r>
-        <w:rPr>
-          <w:lang w:eastAsia="zh-CN"/>
-        </w:rPr>
-        <w:t>Обработка жалоб и предложений пассажиров</w:t>
-      </w:r>
-      <w:r>
-        <w:rPr>
-          <w:lang w:eastAsia="zh-CN"/>
-        </w:rPr>
-        <w:t xml:space="preserve"> – </w:t>
-      </w:r>
-      <w:r>
-        <w:rPr>
-          <w:lang w:eastAsia="zh-CN"/>
-        </w:rPr>
-        <w:t>колл-центры</w:t>
-      </w:r>
-    </w:p>
-    <w:p>
-      <w:pPr>
-        <w:pStyle w:val="a0"/>
-        <w:numPr>
-          <w:ilvl w:val="0"/>
-          <w:numId w:val="8"/>
-        </w:numPr>
-        <w:rPr>
-          <w:lang w:eastAsia="zh-CN"/>
-        </w:rPr>
-      </w:pPr>
-      <w:r>
-        <w:rPr>
-          <w:lang w:eastAsia="zh-CN"/>
-        </w:rPr>
-        <w:t xml:space="preserve">Закупка и учет топлива – контроль поставок </w:t>
-      </w:r>
-      <w:r>
-        <w:rPr>
-          <w:lang w:eastAsia="zh-CN"/>
-        </w:rPr>
-        <w:t>горючих материалов (топлива)</w:t>
-      </w:r>
-      <w:r>
-        <w:rPr>
-          <w:lang w:eastAsia="zh-CN"/>
-        </w:rPr>
-        <w:t>, планирование расходов, заключение контрактов с поставщиками</w:t>
-      </w:r>
-    </w:p>
-    <w:p>
-      <w:pPr>
-        <w:pStyle w:val="a0"/>
-        <w:numPr>
-          <w:ilvl w:val="0"/>
-          <w:numId w:val="8"/>
-        </w:numPr>
-        <w:rPr>
-          <w:lang w:eastAsia="zh-CN"/>
-        </w:rPr>
-      </w:pPr>
-      <w:r>
-        <w:rPr>
-          <w:lang w:eastAsia="zh-CN"/>
-        </w:rPr>
         <w:t>Страхование пассажиров – взаимодействие со страховыми компаниями, обработка страховых случаев</w:t>
       </w:r>
     </w:p>
@@ -3894,7 +3927,6 @@
         </w:numPr>
       </w:pPr>
       <w:r>
-        <w:lastRenderedPageBreak/>
         <w:t>Серверы для хранения данных и управления маршрутами</w:t>
       </w:r>
       <w:r>
@@ -3931,6 +3963,7 @@
         </w:numPr>
       </w:pPr>
       <w:r>
+        <w:lastRenderedPageBreak/>
         <w:t>POS-терминалы для продажи билетов</w:t>
       </w:r>
       <w:r>
@@ -4078,8 +4111,13 @@
           <w:numId w:val="12"/>
         </w:numPr>
       </w:pPr>
-      <w:r>
-        <w:t>Wi-Fi для сотрудников и клиентов на автовокзалах</w:t>
+      <w:proofErr w:type="spellStart"/>
+      <w:r>
+        <w:t>Wi</w:t>
+      </w:r>
+      <w:proofErr w:type="spellEnd"/>
+      <w:r>
+        <w:t>-Fi для сотрудников и клиентов на автовокзалах</w:t>
       </w:r>
       <w:r>
         <w:t xml:space="preserve"> – </w:t>
@@ -4165,7 +4203,6 @@
         </w:numPr>
       </w:pPr>
       <w:r>
-        <w:lastRenderedPageBreak/>
         <w:t>Программы диспетчеризации маршрутов</w:t>
       </w:r>
       <w:r>
@@ -4199,6 +4236,7 @@
         </w:numPr>
       </w:pPr>
       <w:r>
+        <w:lastRenderedPageBreak/>
         <w:t>Система страхования пассажиров – регистрация страховых случаев, передача данных в страховые компании</w:t>
       </w:r>
     </w:p>
@@ -4219,7 +4257,15 @@
         </w:numPr>
       </w:pPr>
       <w:r>
-        <w:t xml:space="preserve">Реляционные СУБД (MS SQL, PostgreSQL) для хранения данных о маршрутах, пассажирах, билетах </w:t>
+        <w:t xml:space="preserve">Реляционные СУБД (MS SQL, </w:t>
+      </w:r>
+      <w:proofErr w:type="spellStart"/>
+      <w:r>
+        <w:t>PostgreSQL</w:t>
+      </w:r>
+      <w:proofErr w:type="spellEnd"/>
+      <w:r>
+        <w:t xml:space="preserve">) для хранения данных о маршрутах, пассажирах, билетах </w:t>
       </w:r>
     </w:p>
     <w:p>
@@ -4290,7 +4336,21 @@
         <w:rPr>
           <w:lang w:eastAsia="zh-CN"/>
         </w:rPr>
-        <w:t xml:space="preserve">Википедия. Карелавтотранс [Электронный ресурс] </w:t>
+        <w:t xml:space="preserve">Википедия. </w:t>
+      </w:r>
+      <w:proofErr w:type="spellStart"/>
+      <w:r>
+        <w:rPr>
+          <w:lang w:eastAsia="zh-CN"/>
+        </w:rPr>
+        <w:t>Карелавтотранс</w:t>
+      </w:r>
+      <w:proofErr w:type="spellEnd"/>
+      <w:r>
+        <w:rPr>
+          <w:lang w:eastAsia="zh-CN"/>
+        </w:rPr>
+        <w:t xml:space="preserve"> [Электронный ресурс] </w:t>
       </w:r>
       <w:r>
         <w:rPr>
@@ -4304,8 +4364,17 @@
             <w:rStyle w:val="a8"/>
             <w:lang w:eastAsia="zh-CN"/>
           </w:rPr>
-          <w:t>Wikipedia. Карелавтотранс</w:t>
+          <w:t xml:space="preserve">Wikipedia. </w:t>
         </w:r>
+        <w:proofErr w:type="spellStart"/>
+        <w:r>
+          <w:rPr>
+            <w:rStyle w:val="a8"/>
+            <w:lang w:eastAsia="zh-CN"/>
+          </w:rPr>
+          <w:t>Карелавтотранс</w:t>
+        </w:r>
+        <w:proofErr w:type="spellEnd"/>
       </w:hyperlink>
     </w:p>
     <w:p>
@@ -4323,7 +4392,21 @@
         <w:rPr>
           <w:lang w:eastAsia="zh-CN"/>
         </w:rPr>
-        <w:t>Официальный сайт ГУП РК "Карелавтотранс"</w:t>
+        <w:t>Официальный сайт ГУП РК "</w:t>
+      </w:r>
+      <w:proofErr w:type="spellStart"/>
+      <w:r>
+        <w:rPr>
+          <w:lang w:eastAsia="zh-CN"/>
+        </w:rPr>
+        <w:t>Карелавтотранс</w:t>
+      </w:r>
+      <w:proofErr w:type="spellEnd"/>
+      <w:r>
+        <w:rPr>
+          <w:lang w:eastAsia="zh-CN"/>
+        </w:rPr>
+        <w:t>"</w:t>
       </w:r>
       <w:r>
         <w:rPr>
@@ -4419,8 +4502,16 @@
         <w:rPr>
           <w:lang w:eastAsia="zh-CN"/>
         </w:rPr>
-        <w:t xml:space="preserve"> (ОГРН Карелавтотранса</w:t>
-      </w:r>
+        <w:t xml:space="preserve"> (ОГРН </w:t>
+      </w:r>
+      <w:proofErr w:type="spellStart"/>
+      <w:r>
+        <w:rPr>
+          <w:lang w:eastAsia="zh-CN"/>
+        </w:rPr>
+        <w:t>Карелавтотранса</w:t>
+      </w:r>
+      <w:proofErr w:type="spellEnd"/>
       <w:r>
         <w:rPr>
           <w:lang w:eastAsia="zh-CN"/>
@@ -5205,7 +5296,21 @@
           <w:lang w:eastAsia="zh-CN"/>
         </w:rPr>
         <w:lastRenderedPageBreak/>
-        <w:t>Правила ГУП РК "Карелавтотранс"</w:t>
+        <w:t>Правила ГУП РК "</w:t>
+      </w:r>
+      <w:proofErr w:type="spellStart"/>
+      <w:r>
+        <w:rPr>
+          <w:lang w:eastAsia="zh-CN"/>
+        </w:rPr>
+        <w:t>Карелавтотранс</w:t>
+      </w:r>
+      <w:proofErr w:type="spellEnd"/>
+      <w:r>
+        <w:rPr>
+          <w:lang w:eastAsia="zh-CN"/>
+        </w:rPr>
+        <w:t>"</w:t>
       </w:r>
       <w:r>
         <w:rPr>
@@ -5237,7 +5342,23 @@
             <w:rStyle w:val="a8"/>
             <w:lang w:eastAsia="zh-CN"/>
           </w:rPr>
-          <w:t>Правила ГУП РК "Карелавтотранс"</w:t>
+          <w:t>Правила ГУП РК "</w:t>
+        </w:r>
+        <w:proofErr w:type="spellStart"/>
+        <w:r>
+          <w:rPr>
+            <w:rStyle w:val="a8"/>
+            <w:lang w:eastAsia="zh-CN"/>
+          </w:rPr>
+          <w:t>Карелавтотранс</w:t>
+        </w:r>
+        <w:proofErr w:type="spellEnd"/>
+        <w:r>
+          <w:rPr>
+            <w:rStyle w:val="a8"/>
+            <w:lang w:eastAsia="zh-CN"/>
+          </w:rPr>
+          <w:t>"</w:t>
         </w:r>
       </w:hyperlink>
     </w:p>
@@ -5256,8 +5377,16 @@
         <w:rPr>
           <w:lang w:eastAsia="zh-CN"/>
         </w:rPr>
-        <w:t>Правила ГУП РК "Карелавтотранс</w:t>
-      </w:r>
+        <w:t>Правила ГУП РК "</w:t>
+      </w:r>
+      <w:proofErr w:type="spellStart"/>
+      <w:r>
+        <w:rPr>
+          <w:lang w:eastAsia="zh-CN"/>
+        </w:rPr>
+        <w:t>Карелавтотранс</w:t>
+      </w:r>
+      <w:proofErr w:type="spellEnd"/>
       <w:r>
         <w:rPr>
           <w:lang w:eastAsia="zh-CN"/>
@@ -5306,7 +5435,23 @@
             <w:rStyle w:val="a8"/>
             <w:lang w:eastAsia="zh-CN"/>
           </w:rPr>
-          <w:t>Правила ГУП РК "Карелавтотранс-Сервис"</w:t>
+          <w:t>Правила ГУП РК "</w:t>
+        </w:r>
+        <w:proofErr w:type="spellStart"/>
+        <w:r>
+          <w:rPr>
+            <w:rStyle w:val="a8"/>
+            <w:lang w:eastAsia="zh-CN"/>
+          </w:rPr>
+          <w:t>Карелавтотранс</w:t>
+        </w:r>
+        <w:proofErr w:type="spellEnd"/>
+        <w:r>
+          <w:rPr>
+            <w:rStyle w:val="a8"/>
+            <w:lang w:eastAsia="zh-CN"/>
+          </w:rPr>
+          <w:t>-Сервис"</w:t>
         </w:r>
       </w:hyperlink>
     </w:p>
@@ -5427,8 +5572,16 @@
         <w:rPr>
           <w:lang w:eastAsia="zh-CN"/>
         </w:rPr>
-        <w:t>Страхование пассажиров ГУП РК Карелавтотранс</w:t>
-      </w:r>
+        <w:t xml:space="preserve">Страхование пассажиров ГУП РК </w:t>
+      </w:r>
+      <w:proofErr w:type="spellStart"/>
+      <w:r>
+        <w:rPr>
+          <w:lang w:eastAsia="zh-CN"/>
+        </w:rPr>
+        <w:t>Карелавтотранс</w:t>
+      </w:r>
+      <w:proofErr w:type="spellEnd"/>
       <w:r>
         <w:rPr>
           <w:lang w:eastAsia="zh-CN"/>
@@ -5465,8 +5618,17 @@
             <w:rStyle w:val="a8"/>
             <w:lang w:eastAsia="zh-CN"/>
           </w:rPr>
-          <w:t>Страхование пассажиров ГУП РК Карелавтотранс</w:t>
+          <w:t xml:space="preserve">Страхование пассажиров ГУП РК </w:t>
         </w:r>
+        <w:proofErr w:type="spellStart"/>
+        <w:r>
+          <w:rPr>
+            <w:rStyle w:val="a8"/>
+            <w:lang w:eastAsia="zh-CN"/>
+          </w:rPr>
+          <w:t>Карелавтотранс</w:t>
+        </w:r>
+        <w:proofErr w:type="spellEnd"/>
       </w:hyperlink>
     </w:p>
     <w:p>
@@ -5484,8 +5646,16 @@
         <w:rPr>
           <w:lang w:eastAsia="zh-CN"/>
         </w:rPr>
-        <w:t>Страхование пассажиров ГУП РК Карелавтотранс</w:t>
-      </w:r>
+        <w:t xml:space="preserve">Страхование пассажиров ГУП РК </w:t>
+      </w:r>
+      <w:proofErr w:type="spellStart"/>
+      <w:r>
+        <w:rPr>
+          <w:lang w:eastAsia="zh-CN"/>
+        </w:rPr>
+        <w:t>Карелавтотранс</w:t>
+      </w:r>
+      <w:proofErr w:type="spellEnd"/>
       <w:r>
         <w:rPr>
           <w:lang w:eastAsia="zh-CN"/>
@@ -5522,7 +5692,23 @@
             <w:rStyle w:val="a8"/>
             <w:lang w:eastAsia="zh-CN"/>
           </w:rPr>
-          <w:t>Страхование пассажиров ГУП РК Карелавтотранс-Сервис</w:t>
+          <w:t xml:space="preserve">Страхование пассажиров ГУП РК </w:t>
+        </w:r>
+        <w:proofErr w:type="spellStart"/>
+        <w:r>
+          <w:rPr>
+            <w:rStyle w:val="a8"/>
+            <w:lang w:eastAsia="zh-CN"/>
+          </w:rPr>
+          <w:t>Карелавтотранс</w:t>
+        </w:r>
+        <w:proofErr w:type="spellEnd"/>
+        <w:r>
+          <w:rPr>
+            <w:rStyle w:val="a8"/>
+            <w:lang w:eastAsia="zh-CN"/>
+          </w:rPr>
+          <w:t>-Сервис</w:t>
         </w:r>
       </w:hyperlink>
     </w:p>
@@ -5610,7 +5796,21 @@
         <w:rPr>
           <w:lang w:eastAsia="zh-CN"/>
         </w:rPr>
-        <w:t>Поставщик услуги: ИТ-отдел ГУП РК "Карелавтотранс"</w:t>
+        <w:t>Поставщик услуги: ИТ-отдел ГУП РК "</w:t>
+      </w:r>
+      <w:proofErr w:type="spellStart"/>
+      <w:r>
+        <w:rPr>
+          <w:lang w:eastAsia="zh-CN"/>
+        </w:rPr>
+        <w:t>Карелавтотранс</w:t>
+      </w:r>
+      <w:proofErr w:type="spellEnd"/>
+      <w:r>
+        <w:rPr>
+          <w:lang w:eastAsia="zh-CN"/>
+        </w:rPr>
+        <w:t>"</w:t>
       </w:r>
     </w:p>
     <w:p>
@@ -6498,7 +6698,15 @@
         </w:rPr>
       </w:pPr>
       <w:r>
-        <w:t>Закрытая группа Вконтакте «</w:t>
+        <w:t xml:space="preserve">Закрытая группа </w:t>
+      </w:r>
+      <w:proofErr w:type="spellStart"/>
+      <w:r>
+        <w:t>Вконтакте</w:t>
+      </w:r>
+      <w:proofErr w:type="spellEnd"/>
+      <w:r>
+        <w:t xml:space="preserve"> «</w:t>
       </w:r>
       <w:r>
         <w:t>Петрозаводск транспортный - все расписания</w:t>
@@ -6539,7 +6747,31 @@
         </w:rPr>
       </w:pPr>
       <w:r>
-        <w:t xml:space="preserve">Открытая группа предриятия ГУП РК Карелавтотранс Вконтакте </w:t>
+        <w:t xml:space="preserve">Открытая группа </w:t>
+      </w:r>
+      <w:proofErr w:type="spellStart"/>
+      <w:r>
+        <w:t>предриятия</w:t>
+      </w:r>
+      <w:proofErr w:type="spellEnd"/>
+      <w:r>
+        <w:t xml:space="preserve"> ГУП РК </w:t>
+      </w:r>
+      <w:proofErr w:type="spellStart"/>
+      <w:r>
+        <w:t>Карелавтотранс</w:t>
+      </w:r>
+      <w:proofErr w:type="spellEnd"/>
+      <w:r>
+        <w:t xml:space="preserve"> </w:t>
+      </w:r>
+      <w:proofErr w:type="spellStart"/>
+      <w:r>
+        <w:t>Вконтакте</w:t>
+      </w:r>
+      <w:proofErr w:type="spellEnd"/>
+      <w:r>
+        <w:t xml:space="preserve"> </w:t>
       </w:r>
       <w:r>
         <w:t>[</w:t>
@@ -6604,6 +6836,7 @@
       <w:r>
         <w:t xml:space="preserve">Таблица </w:t>
       </w:r>
+      <w:proofErr w:type="spellStart"/>
       <w:r>
         <w:rPr>
           <w:lang w:val="en-US"/>
@@ -6623,6 +6856,7 @@
         <w:t>tems</w:t>
       </w:r>
       <w:bookmarkEnd w:id="23"/>
+      <w:proofErr w:type="spellEnd"/>
     </w:p>
     <w:p>
       <w:pPr>
@@ -6738,6 +6972,7 @@
                 <w:lang w:val="en-US" w:eastAsia="zh-CN"/>
               </w:rPr>
             </w:pPr>
+            <w:proofErr w:type="spellStart"/>
             <w:r>
               <w:rPr>
                 <w:lang w:val="en-US" w:eastAsia="zh-CN"/>
@@ -6750,6 +6985,7 @@
               </w:rPr>
               <w:t>d</w:t>
             </w:r>
+            <w:proofErr w:type="spellEnd"/>
           </w:p>
         </w:tc>
         <w:tc>
@@ -6881,12 +7117,14 @@
                 <w:lang w:val="en-US" w:eastAsia="zh-CN"/>
               </w:rPr>
             </w:pPr>
+            <w:proofErr w:type="spellStart"/>
             <w:r>
               <w:rPr>
                 <w:lang w:val="en-US" w:eastAsia="zh-CN"/>
               </w:rPr>
               <w:t>type_id</w:t>
             </w:r>
+            <w:proofErr w:type="spellEnd"/>
           </w:p>
         </w:tc>
         <w:tc>
@@ -7124,6 +7362,7 @@
                 <w:lang w:val="en-US" w:eastAsia="zh-CN"/>
               </w:rPr>
             </w:pPr>
+            <w:proofErr w:type="spellStart"/>
             <w:r>
               <w:rPr>
                 <w:lang w:val="en-US" w:eastAsia="zh-CN"/>
@@ -7148,6 +7387,7 @@
               </w:rPr>
               <w:t>ate</w:t>
             </w:r>
+            <w:proofErr w:type="spellEnd"/>
           </w:p>
         </w:tc>
         <w:tc>
@@ -7201,6 +7441,7 @@
                 <w:lang w:val="en-US" w:eastAsia="zh-CN"/>
               </w:rPr>
             </w:pPr>
+            <w:proofErr w:type="spellStart"/>
             <w:r>
               <w:rPr>
                 <w:lang w:val="en-US" w:eastAsia="zh-CN"/>
@@ -7225,6 +7466,7 @@
               </w:rPr>
               <w:t>xpire</w:t>
             </w:r>
+            <w:proofErr w:type="spellEnd"/>
           </w:p>
         </w:tc>
         <w:tc>
@@ -7489,12 +7731,14 @@
                 <w:lang w:val="en-US" w:eastAsia="zh-CN"/>
               </w:rPr>
             </w:pPr>
+            <w:proofErr w:type="spellStart"/>
             <w:r>
               <w:rPr>
                 <w:lang w:val="en-US" w:eastAsia="zh-CN"/>
               </w:rPr>
               <w:t>type_id</w:t>
             </w:r>
+            <w:proofErr w:type="spellEnd"/>
           </w:p>
         </w:tc>
         <w:tc>
@@ -7626,6 +7870,7 @@
         </w:rPr>
         <w:t xml:space="preserve"> </w:t>
       </w:r>
+      <w:proofErr w:type="spellStart"/>
       <w:r>
         <w:rPr>
           <w:lang w:val="en-US"/>
@@ -7656,6 +7901,7 @@
         </w:rPr>
         <w:t>ibutes</w:t>
       </w:r>
+      <w:proofErr w:type="spellEnd"/>
       <w:r>
         <w:rPr>
           <w:lang w:val="en-US"/>
@@ -7799,12 +8045,14 @@
                 <w:lang w:val="en-US" w:eastAsia="zh-CN"/>
               </w:rPr>
             </w:pPr>
+            <w:proofErr w:type="spellStart"/>
             <w:r>
               <w:rPr>
                 <w:lang w:val="en-US" w:eastAsia="zh-CN"/>
               </w:rPr>
               <w:t>attr_id</w:t>
             </w:r>
+            <w:proofErr w:type="spellEnd"/>
           </w:p>
         </w:tc>
         <w:tc>
@@ -7858,12 +8106,14 @@
                 <w:lang w:val="en-US" w:eastAsia="zh-CN"/>
               </w:rPr>
             </w:pPr>
+            <w:proofErr w:type="spellStart"/>
             <w:r>
               <w:rPr>
                 <w:lang w:val="en-US" w:eastAsia="zh-CN"/>
               </w:rPr>
               <w:t>ci_id</w:t>
             </w:r>
+            <w:proofErr w:type="spellEnd"/>
           </w:p>
         </w:tc>
         <w:tc>
@@ -8050,6 +8300,24 @@
       <w:bookmarkStart w:id="27" w:name="_Toc193286715"/>
       <w:r>
         <w:t xml:space="preserve">Таблица </w:t>
+      </w:r>
+      <w:r>
+        <w:rPr>
+          <w:lang w:val="en-US"/>
+        </w:rPr>
+        <w:t>CI</w:t>
+      </w:r>
+      <w:r>
+        <w:t>_</w:t>
+      </w:r>
+      <w:r>
+        <w:rPr>
+          <w:lang w:val="en-US"/>
+        </w:rPr>
+        <w:t>relationships</w:t>
+      </w:r>
+      <w:r>
+        <w:t xml:space="preserve"> </w:t>
       </w:r>
       <w:r>
         <w:t>(</w:t>
@@ -8173,12 +8441,14 @@
                 <w:lang w:val="en-US" w:eastAsia="zh-CN"/>
               </w:rPr>
             </w:pPr>
+            <w:proofErr w:type="spellStart"/>
             <w:r>
               <w:rPr>
                 <w:lang w:val="en-US" w:eastAsia="zh-CN"/>
               </w:rPr>
               <w:t>rel_id</w:t>
             </w:r>
+            <w:proofErr w:type="spellEnd"/>
           </w:p>
         </w:tc>
         <w:tc>
@@ -8350,12 +8620,14 @@
                 <w:lang w:val="en-US" w:eastAsia="zh-CN"/>
               </w:rPr>
             </w:pPr>
+            <w:proofErr w:type="spellStart"/>
             <w:r>
               <w:rPr>
                 <w:lang w:val="en-US" w:eastAsia="zh-CN"/>
               </w:rPr>
               <w:t>rel_type</w:t>
             </w:r>
+            <w:proofErr w:type="spellEnd"/>
           </w:p>
         </w:tc>
         <w:tc>
@@ -8498,6 +8770,7 @@
           <w:lang w:val="en-US" w:eastAsia="zh-CN"/>
         </w:rPr>
       </w:pPr>
+      <w:proofErr w:type="spellStart"/>
       <w:r>
         <w:rPr>
           <w:b/>
@@ -8506,6 +8779,7 @@
         </w:rPr>
         <w:t>CI_types</w:t>
       </w:r>
+      <w:proofErr w:type="spellEnd"/>
     </w:p>
     <w:tbl>
       <w:tblPr>
@@ -8530,6 +8804,7 @@
                 <w:lang w:val="en-US" w:eastAsia="zh-CN"/>
               </w:rPr>
             </w:pPr>
+            <w:proofErr w:type="spellStart"/>
             <w:r>
               <w:rPr>
                 <w:b/>
@@ -8538,6 +8813,7 @@
               </w:rPr>
               <w:t>type_id</w:t>
             </w:r>
+            <w:proofErr w:type="spellEnd"/>
           </w:p>
         </w:tc>
         <w:tc>
@@ -8710,15 +8986,16 @@
           <w:lang w:val="en-US"/>
         </w:rPr>
       </w:pPr>
+      <w:proofErr w:type="spellStart"/>
       <w:r>
         <w:rPr>
           <w:b/>
           <w:bCs/>
           <w:lang w:val="en-US"/>
         </w:rPr>
-        <w:lastRenderedPageBreak/>
         <w:t>Configuration_items</w:t>
       </w:r>
+      <w:proofErr w:type="spellEnd"/>
     </w:p>
     <w:tbl>
       <w:tblPr>
@@ -8757,6 +9034,7 @@
               </w:rPr>
               <w:t>с</w:t>
             </w:r>
+            <w:proofErr w:type="spellStart"/>
             <w:r>
               <w:rPr>
                 <w:b/>
@@ -8765,6 +9043,7 @@
               </w:rPr>
               <w:t>i_id</w:t>
             </w:r>
+            <w:proofErr w:type="spellEnd"/>
           </w:p>
         </w:tc>
         <w:tc>
@@ -8888,6 +9167,7 @@
                 <w:lang w:val="en-US"/>
               </w:rPr>
             </w:pPr>
+            <w:proofErr w:type="spellStart"/>
             <w:r>
               <w:rPr>
                 <w:b/>
@@ -8896,6 +9176,7 @@
               </w:rPr>
               <w:t>purch</w:t>
             </w:r>
+            <w:proofErr w:type="spellEnd"/>
             <w:r>
               <w:rPr>
                 <w:b/>
@@ -9021,8 +9302,13 @@
               <w:pStyle w:val="a4"/>
             </w:pPr>
             <w:r>
-              <w:t>Автовокзал Петроза-водска</w:t>
-            </w:r>
+              <w:t xml:space="preserve">Автовокзал </w:t>
+            </w:r>
+            <w:proofErr w:type="spellStart"/>
+            <w:r>
+              <w:t>Петроза-водска</w:t>
+            </w:r>
+            <w:proofErr w:type="spellEnd"/>
           </w:p>
         </w:tc>
         <w:tc>
@@ -9036,9 +9322,11 @@
             <w:r>
               <w:t xml:space="preserve">В </w:t>
             </w:r>
+            <w:proofErr w:type="spellStart"/>
             <w:r>
               <w:t>экспл</w:t>
             </w:r>
+            <w:proofErr w:type="spellEnd"/>
           </w:p>
         </w:tc>
         <w:tc>
@@ -9149,8 +9437,13 @@
               <w:pStyle w:val="a4"/>
             </w:pPr>
             <w:r>
-              <w:t>В экспл</w:t>
-            </w:r>
+              <w:t xml:space="preserve">В </w:t>
+            </w:r>
+            <w:proofErr w:type="spellStart"/>
+            <w:r>
+              <w:t>экспл</w:t>
+            </w:r>
+            <w:proofErr w:type="spellEnd"/>
           </w:p>
         </w:tc>
         <w:tc>
@@ -9267,8 +9560,13 @@
               <w:pStyle w:val="a4"/>
             </w:pPr>
             <w:r>
-              <w:t>В экспл</w:t>
-            </w:r>
+              <w:t xml:space="preserve">В </w:t>
+            </w:r>
+            <w:proofErr w:type="spellStart"/>
+            <w:r>
+              <w:t>экспл</w:t>
+            </w:r>
+            <w:proofErr w:type="spellEnd"/>
           </w:p>
         </w:tc>
         <w:tc>
@@ -9333,6 +9631,7 @@
           <w:bCs/>
         </w:rPr>
       </w:pPr>
+      <w:proofErr w:type="spellStart"/>
       <w:r>
         <w:rPr>
           <w:b/>
@@ -9340,6 +9639,7 @@
         </w:rPr>
         <w:t>CI_Attributes</w:t>
       </w:r>
+      <w:proofErr w:type="spellEnd"/>
     </w:p>
     <w:tbl>
       <w:tblPr>
@@ -9367,6 +9667,7 @@
                 <w:lang w:val="en-US"/>
               </w:rPr>
             </w:pPr>
+            <w:proofErr w:type="spellStart"/>
             <w:r>
               <w:rPr>
                 <w:b/>
@@ -9375,6 +9676,7 @@
               </w:rPr>
               <w:t>attr_id</w:t>
             </w:r>
+            <w:proofErr w:type="spellEnd"/>
           </w:p>
         </w:tc>
         <w:tc>
@@ -9390,6 +9692,7 @@
                 <w:lang w:val="en-US"/>
               </w:rPr>
             </w:pPr>
+            <w:proofErr w:type="spellStart"/>
             <w:r>
               <w:rPr>
                 <w:b/>
@@ -9398,6 +9701,7 @@
               </w:rPr>
               <w:t>ci_id</w:t>
             </w:r>
+            <w:proofErr w:type="spellEnd"/>
           </w:p>
         </w:tc>
         <w:tc>
@@ -9591,6 +9895,7 @@
           <w:bCs/>
         </w:rPr>
       </w:pPr>
+      <w:proofErr w:type="spellStart"/>
       <w:r>
         <w:rPr>
           <w:b/>
@@ -9598,6 +9903,7 @@
         </w:rPr>
         <w:t>CI_Relationships</w:t>
       </w:r>
+      <w:proofErr w:type="spellEnd"/>
     </w:p>
     <w:tbl>
       <w:tblPr>
@@ -9625,6 +9931,7 @@
                 <w:lang w:val="en-US"/>
               </w:rPr>
             </w:pPr>
+            <w:proofErr w:type="spellStart"/>
             <w:r>
               <w:rPr>
                 <w:b/>
@@ -9633,6 +9940,7 @@
               </w:rPr>
               <w:t>rel_id</w:t>
             </w:r>
+            <w:proofErr w:type="spellEnd"/>
           </w:p>
         </w:tc>
         <w:tc>
@@ -9694,6 +10002,7 @@
                 <w:lang w:val="en-US"/>
               </w:rPr>
             </w:pPr>
+            <w:proofErr w:type="spellStart"/>
             <w:r>
               <w:rPr>
                 <w:b/>
@@ -9702,6 +10011,7 @@
               </w:rPr>
               <w:t>rel_type</w:t>
             </w:r>
+            <w:proofErr w:type="spellEnd"/>
           </w:p>
         </w:tc>
       </w:tr>
@@ -9859,31 +10169,574 @@
     </w:p>
     <w:p>
       <w:pPr>
-        <w:rPr>
-          <w:lang w:eastAsia="zh-CN"/>
-        </w:rPr>
-      </w:pPr>
-    </w:p>
-    <w:p>
-      <w:pPr>
-        <w:rPr>
-          <w:lang w:eastAsia="zh-CN"/>
-        </w:rPr>
-      </w:pPr>
-    </w:p>
-    <w:p>
-      <w:pPr>
-        <w:rPr>
-          <w:lang w:eastAsia="zh-CN"/>
-        </w:rPr>
-      </w:pPr>
-    </w:p>
-    <w:p>
-      <w:pPr>
-        <w:rPr>
-          <w:lang w:eastAsia="zh-CN"/>
-        </w:rPr>
-      </w:pPr>
+        <w:pStyle w:val="1"/>
+        <w:numPr>
+          <w:ilvl w:val="0"/>
+          <w:numId w:val="42"/>
+        </w:numPr>
+      </w:pPr>
+      <w:r>
+        <w:t>Инциденты</w:t>
+      </w:r>
+    </w:p>
+    <w:p>
+      <w:pPr>
+        <w:rPr>
+          <w:lang w:eastAsia="zh-CN"/>
+        </w:rPr>
+      </w:pPr>
+    </w:p>
+    <w:p>
+      <w:pPr>
+        <w:rPr>
+          <w:lang w:eastAsia="zh-CN"/>
+        </w:rPr>
+      </w:pPr>
+    </w:p>
+    <w:p>
+      <w:pPr>
+        <w:pStyle w:val="1"/>
+        <w:rPr>
+          <w:lang w:val="en-US"/>
+        </w:rPr>
+      </w:pPr>
+      <w:r>
+        <w:t xml:space="preserve">Работа в </w:t>
+      </w:r>
+      <w:proofErr w:type="spellStart"/>
+      <w:r>
+        <w:rPr>
+          <w:lang w:val="en-US"/>
+        </w:rPr>
+        <w:t>itop</w:t>
+      </w:r>
+      <w:proofErr w:type="spellEnd"/>
+      <w:r>
+        <w:rPr>
+          <w:lang w:val="en-US"/>
+        </w:rPr>
+        <w:t xml:space="preserve"> Demo</w:t>
+      </w:r>
+    </w:p>
+    <w:p>
+      <w:pPr>
+        <w:rPr>
+          <w:lang w:val="en-US" w:eastAsia="zh-CN"/>
+        </w:rPr>
+      </w:pPr>
+    </w:p>
+    <w:p>
+      <w:pPr>
+        <w:rPr>
+          <w:lang w:eastAsia="zh-CN"/>
+        </w:rPr>
+      </w:pPr>
+      <w:r>
+        <w:rPr>
+          <w:lang w:eastAsia="zh-CN"/>
+        </w:rPr>
+        <w:t>Начальное состояние</w:t>
+      </w:r>
+    </w:p>
+    <w:p>
+      <w:pPr>
+        <w:rPr>
+          <w:lang w:eastAsia="zh-CN"/>
+        </w:rPr>
+      </w:pPr>
+      <w:r>
+        <w:rPr>
+          <w:lang w:eastAsia="zh-CN"/>
+        </w:rPr>
+        <w:drawing>
+          <wp:inline distT="0" distB="0" distL="0" distR="0" wp14:anchorId="012E5E0A" wp14:editId="442CCA68">
+            <wp:extent cx="3606800" cy="1701037"/>
+            <wp:effectExtent l="0" t="0" r="0" b="0"/>
+            <wp:docPr id="1" name="Рисунок 1"/>
+            <wp:cNvGraphicFramePr>
+              <a:graphicFrameLocks xmlns:a="http://schemas.openxmlformats.org/drawingml/2006/main" noChangeAspect="1"/>
+            </wp:cNvGraphicFramePr>
+            <a:graphic xmlns:a="http://schemas.openxmlformats.org/drawingml/2006/main">
+              <a:graphicData uri="http://schemas.openxmlformats.org/drawingml/2006/picture">
+                <pic:pic xmlns:pic="http://schemas.openxmlformats.org/drawingml/2006/picture">
+                  <pic:nvPicPr>
+                    <pic:cNvPr id="1" name=""/>
+                    <pic:cNvPicPr/>
+                  </pic:nvPicPr>
+                  <pic:blipFill>
+                    <a:blip r:embed="rId19"/>
+                    <a:stretch>
+                      <a:fillRect/>
+                    </a:stretch>
+                  </pic:blipFill>
+                  <pic:spPr>
+                    <a:xfrm>
+                      <a:off x="0" y="0"/>
+                      <a:ext cx="3610930" cy="1702985"/>
+                    </a:xfrm>
+                    <a:prstGeom prst="rect">
+                      <a:avLst/>
+                    </a:prstGeom>
+                  </pic:spPr>
+                </pic:pic>
+              </a:graphicData>
+            </a:graphic>
+          </wp:inline>
+        </w:drawing>
+      </w:r>
+    </w:p>
+    <w:p>
+      <w:pPr>
+        <w:rPr>
+          <w:lang w:eastAsia="zh-CN"/>
+        </w:rPr>
+      </w:pPr>
+    </w:p>
+    <w:p>
+      <w:pPr>
+        <w:pStyle w:val="2"/>
+      </w:pPr>
+      <w:r>
+        <w:t>Сценарий 1</w:t>
+      </w:r>
+    </w:p>
+    <w:p>
+      <w:pPr>
+        <w:rPr>
+          <w:lang w:eastAsia="zh-CN"/>
+        </w:rPr>
+      </w:pPr>
+      <w:r>
+        <w:rPr>
+          <w:lang w:eastAsia="zh-CN"/>
+        </w:rPr>
+        <w:t>Сбой работы терминала продажи билетов</w:t>
+      </w:r>
+    </w:p>
+    <w:p>
+      <w:pPr>
+        <w:rPr>
+          <w:lang w:eastAsia="zh-CN"/>
+        </w:rPr>
+      </w:pPr>
+      <w:r>
+        <w:rPr>
+          <w:lang w:eastAsia="zh-CN"/>
+        </w:rPr>
+        <w:t>Терминал с серийным номером AAA101</w:t>
+      </w:r>
+      <w:r>
+        <w:rPr>
+          <w:lang w:eastAsia="zh-CN"/>
+        </w:rPr>
+        <w:t xml:space="preserve"> </w:t>
+      </w:r>
+      <w:r>
+        <w:rPr>
+          <w:lang w:eastAsia="zh-CN"/>
+        </w:rPr>
+        <w:t>AАБ089</w:t>
+      </w:r>
+      <w:r>
+        <w:rPr>
+          <w:lang w:eastAsia="zh-CN"/>
+        </w:rPr>
+        <w:t xml:space="preserve"> </w:t>
+      </w:r>
+      <w:r>
+        <w:rPr>
+          <w:lang w:eastAsia="zh-CN"/>
+        </w:rPr>
+        <w:t xml:space="preserve">AББ153 перестал </w:t>
+      </w:r>
+      <w:r>
+        <w:rPr>
+          <w:lang w:eastAsia="zh-CN"/>
+        </w:rPr>
+        <w:t xml:space="preserve">обрабатывать </w:t>
+      </w:r>
+      <w:r>
+        <w:rPr>
+          <w:lang w:eastAsia="zh-CN"/>
+        </w:rPr>
+        <w:t>запросы, невозможна продажа билетов</w:t>
+      </w:r>
+    </w:p>
+    <w:p>
+      <w:pPr>
+        <w:rPr>
+          <w:lang w:eastAsia="zh-CN"/>
+        </w:rPr>
+      </w:pPr>
+    </w:p>
+    <w:p>
+      <w:pPr>
+        <w:rPr>
+          <w:lang w:eastAsia="zh-CN"/>
+        </w:rPr>
+      </w:pPr>
+    </w:p>
+    <w:p>
+      <w:pPr>
+        <w:rPr>
+          <w:lang w:eastAsia="zh-CN"/>
+        </w:rPr>
+      </w:pPr>
+      <w:r>
+        <w:rPr>
+          <w:lang w:eastAsia="zh-CN"/>
+        </w:rPr>
+        <w:t>О</w:t>
+      </w:r>
+      <w:r>
+        <w:rPr>
+          <w:lang w:eastAsia="zh-CN"/>
+        </w:rPr>
+        <w:t xml:space="preserve">рганизации: </w:t>
+      </w:r>
+    </w:p>
+    <w:p>
+      <w:pPr>
+        <w:pStyle w:val="a4"/>
+        <w:numPr>
+          <w:ilvl w:val="0"/>
+          <w:numId w:val="44"/>
+        </w:numPr>
+      </w:pPr>
+      <w:proofErr w:type="spellStart"/>
+      <w:r>
+        <w:t>Карелавтотранс</w:t>
+      </w:r>
+      <w:proofErr w:type="spellEnd"/>
+    </w:p>
+    <w:p>
+      <w:pPr>
+        <w:rPr>
+          <w:lang w:eastAsia="zh-CN"/>
+        </w:rPr>
+      </w:pPr>
+      <w:r>
+        <w:rPr>
+          <w:lang w:eastAsia="zh-CN"/>
+        </w:rPr>
+        <w:t>Р</w:t>
+      </w:r>
+      <w:r>
+        <w:rPr>
+          <w:lang w:eastAsia="zh-CN"/>
+        </w:rPr>
+        <w:t xml:space="preserve">оли: </w:t>
+      </w:r>
+    </w:p>
+    <w:p>
+      <w:pPr>
+        <w:pStyle w:val="a4"/>
+        <w:numPr>
+          <w:ilvl w:val="0"/>
+          <w:numId w:val="43"/>
+        </w:numPr>
+      </w:pPr>
+      <w:r>
+        <w:t>Менеджер автовокзала</w:t>
+      </w:r>
+    </w:p>
+    <w:p>
+      <w:pPr>
+        <w:pStyle w:val="a4"/>
+        <w:numPr>
+          <w:ilvl w:val="0"/>
+          <w:numId w:val="43"/>
+        </w:numPr>
+      </w:pPr>
+      <w:r>
+        <w:t>Оператор касс</w:t>
+      </w:r>
+      <w:r>
+        <w:t>ы</w:t>
+      </w:r>
+    </w:p>
+    <w:p>
+      <w:pPr>
+        <w:pStyle w:val="a4"/>
+      </w:pPr>
+      <w:r>
+        <w:t xml:space="preserve">Новая </w:t>
+      </w:r>
+      <w:r>
+        <w:rPr>
+          <w:lang w:val="en-US"/>
+        </w:rPr>
+        <w:t>CI:</w:t>
+      </w:r>
+    </w:p>
+    <w:p>
+      <w:pPr>
+        <w:pStyle w:val="a4"/>
+        <w:numPr>
+          <w:ilvl w:val="0"/>
+          <w:numId w:val="43"/>
+        </w:numPr>
+      </w:pPr>
+      <w:r>
+        <w:t>Для каждого терминала</w:t>
+      </w:r>
+    </w:p>
+    <w:p>
+      <w:pPr>
+        <w:pStyle w:val="a4"/>
+      </w:pPr>
+      <w:r>
+        <w:lastRenderedPageBreak/>
+        <w:drawing>
+          <wp:inline distT="0" distB="0" distL="0" distR="0" wp14:anchorId="6AA6405D" wp14:editId="2CD0B71A">
+            <wp:extent cx="5940425" cy="4429760"/>
+            <wp:effectExtent l="0" t="0" r="3175" b="8890"/>
+            <wp:docPr id="6" name="Рисунок 6"/>
+            <wp:cNvGraphicFramePr>
+              <a:graphicFrameLocks xmlns:a="http://schemas.openxmlformats.org/drawingml/2006/main" noChangeAspect="1"/>
+            </wp:cNvGraphicFramePr>
+            <a:graphic xmlns:a="http://schemas.openxmlformats.org/drawingml/2006/main">
+              <a:graphicData uri="http://schemas.openxmlformats.org/drawingml/2006/picture">
+                <pic:pic xmlns:pic="http://schemas.openxmlformats.org/drawingml/2006/picture">
+                  <pic:nvPicPr>
+                    <pic:cNvPr id="1" name=""/>
+                    <pic:cNvPicPr/>
+                  </pic:nvPicPr>
+                  <pic:blipFill>
+                    <a:blip r:embed="rId20"/>
+                    <a:stretch>
+                      <a:fillRect/>
+                    </a:stretch>
+                  </pic:blipFill>
+                  <pic:spPr>
+                    <a:xfrm>
+                      <a:off x="0" y="0"/>
+                      <a:ext cx="5940425" cy="4429760"/>
+                    </a:xfrm>
+                    <a:prstGeom prst="rect">
+                      <a:avLst/>
+                    </a:prstGeom>
+                  </pic:spPr>
+                </pic:pic>
+              </a:graphicData>
+            </a:graphic>
+          </wp:inline>
+        </w:drawing>
+      </w:r>
+    </w:p>
+    <w:p>
+      <w:pPr>
+        <w:rPr>
+          <w:lang w:eastAsia="zh-CN"/>
+        </w:rPr>
+      </w:pPr>
+      <w:r>
+        <w:rPr>
+          <w:lang w:eastAsia="zh-CN"/>
+        </w:rPr>
+        <w:t>Сервисы:</w:t>
+      </w:r>
+    </w:p>
+    <w:p>
+      <w:pPr>
+        <w:pStyle w:val="a4"/>
+        <w:numPr>
+          <w:ilvl w:val="0"/>
+          <w:numId w:val="45"/>
+        </w:numPr>
+        <w:rPr>
+          <w:lang w:eastAsia="zh-CN"/>
+        </w:rPr>
+      </w:pPr>
+      <w:r>
+        <w:rPr>
+          <w:lang w:eastAsia="zh-CN"/>
+        </w:rPr>
+        <w:t>Система продажи билетов и обработки платежей</w:t>
+      </w:r>
+    </w:p>
+    <w:p>
+      <w:pPr>
+        <w:pStyle w:val="a4"/>
+        <w:rPr>
+          <w:lang w:eastAsia="zh-CN"/>
+        </w:rPr>
+      </w:pPr>
+      <w:r>
+        <w:rPr>
+          <w:lang w:eastAsia="zh-CN"/>
+        </w:rPr>
+        <w:drawing>
+          <wp:inline distT="0" distB="0" distL="0" distR="0" wp14:anchorId="6295C937" wp14:editId="518C8922">
+            <wp:extent cx="4876800" cy="1521687"/>
+            <wp:effectExtent l="0" t="0" r="0" b="2540"/>
+            <wp:docPr id="5" name="Рисунок 5"/>
+            <wp:cNvGraphicFramePr>
+              <a:graphicFrameLocks xmlns:a="http://schemas.openxmlformats.org/drawingml/2006/main" noChangeAspect="1"/>
+            </wp:cNvGraphicFramePr>
+            <a:graphic xmlns:a="http://schemas.openxmlformats.org/drawingml/2006/main">
+              <a:graphicData uri="http://schemas.openxmlformats.org/drawingml/2006/picture">
+                <pic:pic xmlns:pic="http://schemas.openxmlformats.org/drawingml/2006/picture">
+                  <pic:nvPicPr>
+                    <pic:cNvPr id="1" name=""/>
+                    <pic:cNvPicPr/>
+                  </pic:nvPicPr>
+                  <pic:blipFill>
+                    <a:blip r:embed="rId21"/>
+                    <a:stretch>
+                      <a:fillRect/>
+                    </a:stretch>
+                  </pic:blipFill>
+                  <pic:spPr>
+                    <a:xfrm>
+                      <a:off x="0" y="0"/>
+                      <a:ext cx="4881185" cy="1523055"/>
+                    </a:xfrm>
+                    <a:prstGeom prst="rect">
+                      <a:avLst/>
+                    </a:prstGeom>
+                  </pic:spPr>
+                </pic:pic>
+              </a:graphicData>
+            </a:graphic>
+          </wp:inline>
+        </w:drawing>
+      </w:r>
+    </w:p>
+    <w:p>
+      <w:pPr>
+        <w:rPr>
+          <w:lang w:eastAsia="zh-CN"/>
+        </w:rPr>
+      </w:pPr>
+      <w:r>
+        <w:rPr>
+          <w:lang w:eastAsia="zh-CN"/>
+        </w:rPr>
+        <w:t>Созданный сценарий:</w:t>
+      </w:r>
+    </w:p>
+    <w:p>
+      <w:pPr>
+        <w:rPr>
+          <w:lang w:eastAsia="zh-CN"/>
+        </w:rPr>
+      </w:pPr>
+      <w:r>
+        <w:rPr>
+          <w:lang w:eastAsia="zh-CN"/>
+        </w:rPr>
+        <w:drawing>
+          <wp:inline distT="0" distB="0" distL="0" distR="0" wp14:anchorId="5F92A64F" wp14:editId="58F5ECCC">
+            <wp:extent cx="4384040" cy="2076503"/>
+            <wp:effectExtent l="0" t="0" r="0" b="0"/>
+            <wp:docPr id="3" name="Рисунок 3"/>
+            <wp:cNvGraphicFramePr>
+              <a:graphicFrameLocks xmlns:a="http://schemas.openxmlformats.org/drawingml/2006/main" noChangeAspect="1"/>
+            </wp:cNvGraphicFramePr>
+            <a:graphic xmlns:a="http://schemas.openxmlformats.org/drawingml/2006/main">
+              <a:graphicData uri="http://schemas.openxmlformats.org/drawingml/2006/picture">
+                <pic:pic xmlns:pic="http://schemas.openxmlformats.org/drawingml/2006/picture">
+                  <pic:nvPicPr>
+                    <pic:cNvPr id="1" name=""/>
+                    <pic:cNvPicPr/>
+                  </pic:nvPicPr>
+                  <pic:blipFill>
+                    <a:blip r:embed="rId22"/>
+                    <a:stretch>
+                      <a:fillRect/>
+                    </a:stretch>
+                  </pic:blipFill>
+                  <pic:spPr>
+                    <a:xfrm>
+                      <a:off x="0" y="0"/>
+                      <a:ext cx="4397208" cy="2082740"/>
+                    </a:xfrm>
+                    <a:prstGeom prst="rect">
+                      <a:avLst/>
+                    </a:prstGeom>
+                  </pic:spPr>
+                </pic:pic>
+              </a:graphicData>
+            </a:graphic>
+          </wp:inline>
+        </w:drawing>
+      </w:r>
+    </w:p>
+    <w:p>
+      <w:pPr>
+        <w:rPr>
+          <w:lang w:eastAsia="zh-CN"/>
+        </w:rPr>
+      </w:pPr>
+      <w:r>
+        <w:rPr>
+          <w:lang w:eastAsia="zh-CN"/>
+        </w:rPr>
+        <w:lastRenderedPageBreak/>
+        <w:t xml:space="preserve">Созданные </w:t>
+      </w:r>
+      <w:proofErr w:type="spellStart"/>
+      <w:r>
+        <w:rPr>
+          <w:lang w:eastAsia="zh-CN"/>
+        </w:rPr>
+        <w:t>тикеты</w:t>
+      </w:r>
+      <w:proofErr w:type="spellEnd"/>
+      <w:r>
+        <w:rPr>
+          <w:lang w:eastAsia="zh-CN"/>
+        </w:rPr>
+        <w:t>:</w:t>
+      </w:r>
+    </w:p>
+    <w:p>
+      <w:pPr>
+        <w:rPr>
+          <w:lang w:eastAsia="zh-CN"/>
+        </w:rPr>
+      </w:pPr>
+      <w:r>
+        <w:rPr>
+          <w:lang w:eastAsia="zh-CN"/>
+        </w:rPr>
+        <w:drawing>
+          <wp:inline distT="0" distB="0" distL="0" distR="0" wp14:anchorId="59CAD9A6" wp14:editId="3BA1C139">
+            <wp:extent cx="5940425" cy="1029335"/>
+            <wp:effectExtent l="0" t="0" r="3175" b="0"/>
+            <wp:docPr id="7" name="Рисунок 7"/>
+            <wp:cNvGraphicFramePr>
+              <a:graphicFrameLocks xmlns:a="http://schemas.openxmlformats.org/drawingml/2006/main" noChangeAspect="1"/>
+            </wp:cNvGraphicFramePr>
+            <a:graphic xmlns:a="http://schemas.openxmlformats.org/drawingml/2006/main">
+              <a:graphicData uri="http://schemas.openxmlformats.org/drawingml/2006/picture">
+                <pic:pic xmlns:pic="http://schemas.openxmlformats.org/drawingml/2006/picture">
+                  <pic:nvPicPr>
+                    <pic:cNvPr id="1" name=""/>
+                    <pic:cNvPicPr/>
+                  </pic:nvPicPr>
+                  <pic:blipFill>
+                    <a:blip r:embed="rId23"/>
+                    <a:stretch>
+                      <a:fillRect/>
+                    </a:stretch>
+                  </pic:blipFill>
+                  <pic:spPr>
+                    <a:xfrm>
+                      <a:off x="0" y="0"/>
+                      <a:ext cx="5940425" cy="1029335"/>
+                    </a:xfrm>
+                    <a:prstGeom prst="rect">
+                      <a:avLst/>
+                    </a:prstGeom>
+                  </pic:spPr>
+                </pic:pic>
+              </a:graphicData>
+            </a:graphic>
+          </wp:inline>
+        </w:drawing>
+      </w:r>
     </w:p>
     <w:p>
       <w:pPr>
@@ -9891,6 +10744,233 @@
           <w:tab w:val="left" w:pos="2662"/>
         </w:tabs>
       </w:pPr>
+      <w:r>
+        <w:t>Созданные сценарии от операторов:</w:t>
+      </w:r>
+    </w:p>
+    <w:p>
+      <w:pPr>
+        <w:tabs>
+          <w:tab w:val="left" w:pos="2662"/>
+        </w:tabs>
+      </w:pPr>
+      <w:r>
+        <w:drawing>
+          <wp:inline distT="0" distB="0" distL="0" distR="0" wp14:anchorId="3A90FA0F" wp14:editId="4E78839A">
+            <wp:extent cx="5940425" cy="1123950"/>
+            <wp:effectExtent l="0" t="0" r="3175" b="0"/>
+            <wp:docPr id="10" name="Рисунок 10"/>
+            <wp:cNvGraphicFramePr>
+              <a:graphicFrameLocks xmlns:a="http://schemas.openxmlformats.org/drawingml/2006/main" noChangeAspect="1"/>
+            </wp:cNvGraphicFramePr>
+            <a:graphic xmlns:a="http://schemas.openxmlformats.org/drawingml/2006/main">
+              <a:graphicData uri="http://schemas.openxmlformats.org/drawingml/2006/picture">
+                <pic:pic xmlns:pic="http://schemas.openxmlformats.org/drawingml/2006/picture">
+                  <pic:nvPicPr>
+                    <pic:cNvPr id="1" name=""/>
+                    <pic:cNvPicPr/>
+                  </pic:nvPicPr>
+                  <pic:blipFill>
+                    <a:blip r:embed="rId24"/>
+                    <a:stretch>
+                      <a:fillRect/>
+                    </a:stretch>
+                  </pic:blipFill>
+                  <pic:spPr>
+                    <a:xfrm>
+                      <a:off x="0" y="0"/>
+                      <a:ext cx="5940425" cy="1123950"/>
+                    </a:xfrm>
+                    <a:prstGeom prst="rect">
+                      <a:avLst/>
+                    </a:prstGeom>
+                  </pic:spPr>
+                </pic:pic>
+              </a:graphicData>
+            </a:graphic>
+          </wp:inline>
+        </w:drawing>
+      </w:r>
+    </w:p>
+    <w:p>
+      <w:pPr>
+        <w:tabs>
+          <w:tab w:val="left" w:pos="2662"/>
+        </w:tabs>
+      </w:pPr>
+      <w:r>
+        <w:t xml:space="preserve">Связи между </w:t>
+      </w:r>
+      <w:proofErr w:type="spellStart"/>
+      <w:r>
+        <w:t>тикетом</w:t>
+      </w:r>
+      <w:proofErr w:type="spellEnd"/>
+      <w:r>
+        <w:t xml:space="preserve"> и </w:t>
+      </w:r>
+      <w:r>
+        <w:rPr>
+          <w:lang w:val="en-US"/>
+        </w:rPr>
+        <w:t>CI</w:t>
+      </w:r>
+      <w:r>
+        <w:t>:</w:t>
+      </w:r>
+    </w:p>
+    <w:p>
+      <w:pPr>
+        <w:tabs>
+          <w:tab w:val="left" w:pos="2662"/>
+        </w:tabs>
+      </w:pPr>
+      <w:r>
+        <w:drawing>
+          <wp:inline distT="0" distB="0" distL="0" distR="0" wp14:anchorId="39528B9A" wp14:editId="1D1DCA84">
+            <wp:extent cx="5940425" cy="1299845"/>
+            <wp:effectExtent l="0" t="0" r="3175" b="0"/>
+            <wp:docPr id="8" name="Рисунок 8"/>
+            <wp:cNvGraphicFramePr>
+              <a:graphicFrameLocks xmlns:a="http://schemas.openxmlformats.org/drawingml/2006/main" noChangeAspect="1"/>
+            </wp:cNvGraphicFramePr>
+            <a:graphic xmlns:a="http://schemas.openxmlformats.org/drawingml/2006/main">
+              <a:graphicData uri="http://schemas.openxmlformats.org/drawingml/2006/picture">
+                <pic:pic xmlns:pic="http://schemas.openxmlformats.org/drawingml/2006/picture">
+                  <pic:nvPicPr>
+                    <pic:cNvPr id="1" name=""/>
+                    <pic:cNvPicPr/>
+                  </pic:nvPicPr>
+                  <pic:blipFill>
+                    <a:blip r:embed="rId25"/>
+                    <a:stretch>
+                      <a:fillRect/>
+                    </a:stretch>
+                  </pic:blipFill>
+                  <pic:spPr>
+                    <a:xfrm>
+                      <a:off x="0" y="0"/>
+                      <a:ext cx="5940425" cy="1299845"/>
+                    </a:xfrm>
+                    <a:prstGeom prst="rect">
+                      <a:avLst/>
+                    </a:prstGeom>
+                  </pic:spPr>
+                </pic:pic>
+              </a:graphicData>
+            </a:graphic>
+          </wp:inline>
+        </w:drawing>
+      </w:r>
+    </w:p>
+    <w:p>
+      <w:pPr>
+        <w:tabs>
+          <w:tab w:val="left" w:pos="2662"/>
+        </w:tabs>
+      </w:pPr>
+      <w:r>
+        <w:t xml:space="preserve">Связи между </w:t>
+      </w:r>
+      <w:proofErr w:type="spellStart"/>
+      <w:r>
+        <w:t>тикетом</w:t>
+      </w:r>
+      <w:proofErr w:type="spellEnd"/>
+      <w:r>
+        <w:t xml:space="preserve"> и сотрудниками:</w:t>
+      </w:r>
+    </w:p>
+    <w:p>
+      <w:pPr>
+        <w:tabs>
+          <w:tab w:val="left" w:pos="2662"/>
+        </w:tabs>
+      </w:pPr>
+      <w:r>
+        <w:drawing>
+          <wp:inline distT="0" distB="0" distL="0" distR="0" wp14:anchorId="5960F849" wp14:editId="36E65989">
+            <wp:extent cx="5940425" cy="1722120"/>
+            <wp:effectExtent l="0" t="0" r="3175" b="0"/>
+            <wp:docPr id="9" name="Рисунок 9"/>
+            <wp:cNvGraphicFramePr>
+              <a:graphicFrameLocks xmlns:a="http://schemas.openxmlformats.org/drawingml/2006/main" noChangeAspect="1"/>
+            </wp:cNvGraphicFramePr>
+            <a:graphic xmlns:a="http://schemas.openxmlformats.org/drawingml/2006/main">
+              <a:graphicData uri="http://schemas.openxmlformats.org/drawingml/2006/picture">
+                <pic:pic xmlns:pic="http://schemas.openxmlformats.org/drawingml/2006/picture">
+                  <pic:nvPicPr>
+                    <pic:cNvPr id="1" name=""/>
+                    <pic:cNvPicPr/>
+                  </pic:nvPicPr>
+                  <pic:blipFill>
+                    <a:blip r:embed="rId26"/>
+                    <a:stretch>
+                      <a:fillRect/>
+                    </a:stretch>
+                  </pic:blipFill>
+                  <pic:spPr>
+                    <a:xfrm>
+                      <a:off x="0" y="0"/>
+                      <a:ext cx="5940425" cy="1722120"/>
+                    </a:xfrm>
+                    <a:prstGeom prst="rect">
+                      <a:avLst/>
+                    </a:prstGeom>
+                  </pic:spPr>
+                </pic:pic>
+              </a:graphicData>
+            </a:graphic>
+          </wp:inline>
+        </w:drawing>
+      </w:r>
+      <w:r>
+        <w:t>Созданные команды:</w:t>
+      </w:r>
+    </w:p>
+    <w:p>
+      <w:pPr>
+        <w:tabs>
+          <w:tab w:val="left" w:pos="2662"/>
+        </w:tabs>
+      </w:pPr>
+      <w:r>
+        <w:drawing>
+          <wp:inline distT="0" distB="0" distL="0" distR="0" wp14:anchorId="4A1B0D20" wp14:editId="07E54B14">
+            <wp:extent cx="5940425" cy="1854200"/>
+            <wp:effectExtent l="0" t="0" r="3175" b="0"/>
+            <wp:docPr id="11" name="Рисунок 11"/>
+            <wp:cNvGraphicFramePr>
+              <a:graphicFrameLocks xmlns:a="http://schemas.openxmlformats.org/drawingml/2006/main" noChangeAspect="1"/>
+            </wp:cNvGraphicFramePr>
+            <a:graphic xmlns:a="http://schemas.openxmlformats.org/drawingml/2006/main">
+              <a:graphicData uri="http://schemas.openxmlformats.org/drawingml/2006/picture">
+                <pic:pic xmlns:pic="http://schemas.openxmlformats.org/drawingml/2006/picture">
+                  <pic:nvPicPr>
+                    <pic:cNvPr id="1" name=""/>
+                    <pic:cNvPicPr/>
+                  </pic:nvPicPr>
+                  <pic:blipFill>
+                    <a:blip r:embed="rId27"/>
+                    <a:stretch>
+                      <a:fillRect/>
+                    </a:stretch>
+                  </pic:blipFill>
+                  <pic:spPr>
+                    <a:xfrm>
+                      <a:off x="0" y="0"/>
+                      <a:ext cx="5940425" cy="1854200"/>
+                    </a:xfrm>
+                    <a:prstGeom prst="rect">
+                      <a:avLst/>
+                    </a:prstGeom>
+                  </pic:spPr>
+                </pic:pic>
+              </a:graphicData>
+            </a:graphic>
+          </wp:inline>
+        </w:drawing>
+      </w:r>
       <w:r>
         <w:tab/>
       </w:r>
@@ -12112,6 +13192,119 @@
     </w:lvl>
   </w:abstractNum>
   <w:abstractNum w:abstractNumId="23" w15:restartNumberingAfterBreak="0">
+    <w:nsid w:val="5B865D27"/>
+    <w:multiLevelType w:val="hybridMultilevel"/>
+    <w:tmpl w:val="FB1CED52"/>
+    <w:lvl w:ilvl="0" w:tplc="04190001">
+      <w:start w:val="1"/>
+      <w:numFmt w:val="bullet"/>
+      <w:lvlText w:val=""/>
+      <w:lvlJc w:val="left"/>
+      <w:pPr>
+        <w:ind w:left="720" w:hanging="360"/>
+      </w:pPr>
+      <w:rPr>
+        <w:rFonts w:ascii="Symbol" w:hAnsi="Symbol" w:hint="default"/>
+      </w:rPr>
+    </w:lvl>
+    <w:lvl w:ilvl="1" w:tplc="04190003" w:tentative="1">
+      <w:start w:val="1"/>
+      <w:numFmt w:val="bullet"/>
+      <w:lvlText w:val="o"/>
+      <w:lvlJc w:val="left"/>
+      <w:pPr>
+        <w:ind w:left="1440" w:hanging="360"/>
+      </w:pPr>
+      <w:rPr>
+        <w:rFonts w:ascii="Courier New" w:hAnsi="Courier New" w:cs="Courier New" w:hint="default"/>
+      </w:rPr>
+    </w:lvl>
+    <w:lvl w:ilvl="2" w:tplc="04190005" w:tentative="1">
+      <w:start w:val="1"/>
+      <w:numFmt w:val="bullet"/>
+      <w:lvlText w:val=""/>
+      <w:lvlJc w:val="left"/>
+      <w:pPr>
+        <w:ind w:left="2160" w:hanging="360"/>
+      </w:pPr>
+      <w:rPr>
+        <w:rFonts w:ascii="Wingdings" w:hAnsi="Wingdings" w:hint="default"/>
+      </w:rPr>
+    </w:lvl>
+    <w:lvl w:ilvl="3" w:tplc="04190001" w:tentative="1">
+      <w:start w:val="1"/>
+      <w:numFmt w:val="bullet"/>
+      <w:lvlText w:val=""/>
+      <w:lvlJc w:val="left"/>
+      <w:pPr>
+        <w:ind w:left="2880" w:hanging="360"/>
+      </w:pPr>
+      <w:rPr>
+        <w:rFonts w:ascii="Symbol" w:hAnsi="Symbol" w:hint="default"/>
+      </w:rPr>
+    </w:lvl>
+    <w:lvl w:ilvl="4" w:tplc="04190003" w:tentative="1">
+      <w:start w:val="1"/>
+      <w:numFmt w:val="bullet"/>
+      <w:lvlText w:val="o"/>
+      <w:lvlJc w:val="left"/>
+      <w:pPr>
+        <w:ind w:left="3600" w:hanging="360"/>
+      </w:pPr>
+      <w:rPr>
+        <w:rFonts w:ascii="Courier New" w:hAnsi="Courier New" w:cs="Courier New" w:hint="default"/>
+      </w:rPr>
+    </w:lvl>
+    <w:lvl w:ilvl="5" w:tplc="04190005" w:tentative="1">
+      <w:start w:val="1"/>
+      <w:numFmt w:val="bullet"/>
+      <w:lvlText w:val=""/>
+      <w:lvlJc w:val="left"/>
+      <w:pPr>
+        <w:ind w:left="4320" w:hanging="360"/>
+      </w:pPr>
+      <w:rPr>
+        <w:rFonts w:ascii="Wingdings" w:hAnsi="Wingdings" w:hint="default"/>
+      </w:rPr>
+    </w:lvl>
+    <w:lvl w:ilvl="6" w:tplc="04190001" w:tentative="1">
+      <w:start w:val="1"/>
+      <w:numFmt w:val="bullet"/>
+      <w:lvlText w:val=""/>
+      <w:lvlJc w:val="left"/>
+      <w:pPr>
+        <w:ind w:left="5040" w:hanging="360"/>
+      </w:pPr>
+      <w:rPr>
+        <w:rFonts w:ascii="Symbol" w:hAnsi="Symbol" w:hint="default"/>
+      </w:rPr>
+    </w:lvl>
+    <w:lvl w:ilvl="7" w:tplc="04190003" w:tentative="1">
+      <w:start w:val="1"/>
+      <w:numFmt w:val="bullet"/>
+      <w:lvlText w:val="o"/>
+      <w:lvlJc w:val="left"/>
+      <w:pPr>
+        <w:ind w:left="5760" w:hanging="360"/>
+      </w:pPr>
+      <w:rPr>
+        <w:rFonts w:ascii="Courier New" w:hAnsi="Courier New" w:cs="Courier New" w:hint="default"/>
+      </w:rPr>
+    </w:lvl>
+    <w:lvl w:ilvl="8" w:tplc="04190005" w:tentative="1">
+      <w:start w:val="1"/>
+      <w:numFmt w:val="bullet"/>
+      <w:lvlText w:val=""/>
+      <w:lvlJc w:val="left"/>
+      <w:pPr>
+        <w:ind w:left="6480" w:hanging="360"/>
+      </w:pPr>
+      <w:rPr>
+        <w:rFonts w:ascii="Wingdings" w:hAnsi="Wingdings" w:hint="default"/>
+      </w:rPr>
+    </w:lvl>
+  </w:abstractNum>
+  <w:abstractNum w:abstractNumId="24" w15:restartNumberingAfterBreak="0">
     <w:nsid w:val="5B906231"/>
     <w:multiLevelType w:val="hybridMultilevel"/>
     <w:tmpl w:val="8FBA7B5C"/>
@@ -12200,7 +13393,7 @@
       </w:pPr>
     </w:lvl>
   </w:abstractNum>
-  <w:abstractNum w:abstractNumId="24" w15:restartNumberingAfterBreak="0">
+  <w:abstractNum w:abstractNumId="25" w15:restartNumberingAfterBreak="0">
     <w:nsid w:val="5D705EC8"/>
     <w:multiLevelType w:val="multilevel"/>
     <w:tmpl w:val="629429AA"/>
@@ -12292,7 +13485,7 @@
       </w:pPr>
     </w:lvl>
   </w:abstractNum>
-  <w:abstractNum w:abstractNumId="25" w15:restartNumberingAfterBreak="0">
+  <w:abstractNum w:abstractNumId="26" w15:restartNumberingAfterBreak="0">
     <w:nsid w:val="5DE7273F"/>
     <w:multiLevelType w:val="hybridMultilevel"/>
     <w:tmpl w:val="BF5497BA"/>
@@ -12405,7 +13598,7 @@
       </w:rPr>
     </w:lvl>
   </w:abstractNum>
-  <w:abstractNum w:abstractNumId="26" w15:restartNumberingAfterBreak="0">
+  <w:abstractNum w:abstractNumId="27" w15:restartNumberingAfterBreak="0">
     <w:nsid w:val="5F9476E2"/>
     <w:multiLevelType w:val="hybridMultilevel"/>
     <w:tmpl w:val="34A299EC"/>
@@ -12491,7 +13684,7 @@
       </w:pPr>
     </w:lvl>
   </w:abstractNum>
-  <w:abstractNum w:abstractNumId="27" w15:restartNumberingAfterBreak="0">
+  <w:abstractNum w:abstractNumId="28" w15:restartNumberingAfterBreak="0">
     <w:nsid w:val="60532340"/>
     <w:multiLevelType w:val="multilevel"/>
     <w:tmpl w:val="BC54713A"/>
@@ -12587,7 +13780,7 @@
       </w:pPr>
     </w:lvl>
   </w:abstractNum>
-  <w:abstractNum w:abstractNumId="28" w15:restartNumberingAfterBreak="0">
+  <w:abstractNum w:abstractNumId="29" w15:restartNumberingAfterBreak="0">
     <w:nsid w:val="61635F26"/>
     <w:multiLevelType w:val="hybridMultilevel"/>
     <w:tmpl w:val="4BE64432"/>
@@ -12700,7 +13893,7 @@
       </w:rPr>
     </w:lvl>
   </w:abstractNum>
-  <w:abstractNum w:abstractNumId="29" w15:restartNumberingAfterBreak="0">
+  <w:abstractNum w:abstractNumId="30" w15:restartNumberingAfterBreak="0">
     <w:nsid w:val="657A5856"/>
     <w:multiLevelType w:val="hybridMultilevel"/>
     <w:tmpl w:val="2AC050CA"/>
@@ -12786,7 +13979,120 @@
       </w:pPr>
     </w:lvl>
   </w:abstractNum>
-  <w:abstractNum w:abstractNumId="30" w15:restartNumberingAfterBreak="0">
+  <w:abstractNum w:abstractNumId="31" w15:restartNumberingAfterBreak="0">
+    <w:nsid w:val="6D297BD8"/>
+    <w:multiLevelType w:val="hybridMultilevel"/>
+    <w:tmpl w:val="C9FC6FD6"/>
+    <w:lvl w:ilvl="0" w:tplc="04190001">
+      <w:start w:val="1"/>
+      <w:numFmt w:val="bullet"/>
+      <w:lvlText w:val=""/>
+      <w:lvlJc w:val="left"/>
+      <w:pPr>
+        <w:ind w:left="720" w:hanging="360"/>
+      </w:pPr>
+      <w:rPr>
+        <w:rFonts w:ascii="Symbol" w:hAnsi="Symbol" w:hint="default"/>
+      </w:rPr>
+    </w:lvl>
+    <w:lvl w:ilvl="1" w:tplc="04190003" w:tentative="1">
+      <w:start w:val="1"/>
+      <w:numFmt w:val="bullet"/>
+      <w:lvlText w:val="o"/>
+      <w:lvlJc w:val="left"/>
+      <w:pPr>
+        <w:ind w:left="1440" w:hanging="360"/>
+      </w:pPr>
+      <w:rPr>
+        <w:rFonts w:ascii="Courier New" w:hAnsi="Courier New" w:cs="Courier New" w:hint="default"/>
+      </w:rPr>
+    </w:lvl>
+    <w:lvl w:ilvl="2" w:tplc="04190005" w:tentative="1">
+      <w:start w:val="1"/>
+      <w:numFmt w:val="bullet"/>
+      <w:lvlText w:val=""/>
+      <w:lvlJc w:val="left"/>
+      <w:pPr>
+        <w:ind w:left="2160" w:hanging="360"/>
+      </w:pPr>
+      <w:rPr>
+        <w:rFonts w:ascii="Wingdings" w:hAnsi="Wingdings" w:hint="default"/>
+      </w:rPr>
+    </w:lvl>
+    <w:lvl w:ilvl="3" w:tplc="04190001" w:tentative="1">
+      <w:start w:val="1"/>
+      <w:numFmt w:val="bullet"/>
+      <w:lvlText w:val=""/>
+      <w:lvlJc w:val="left"/>
+      <w:pPr>
+        <w:ind w:left="2880" w:hanging="360"/>
+      </w:pPr>
+      <w:rPr>
+        <w:rFonts w:ascii="Symbol" w:hAnsi="Symbol" w:hint="default"/>
+      </w:rPr>
+    </w:lvl>
+    <w:lvl w:ilvl="4" w:tplc="04190003" w:tentative="1">
+      <w:start w:val="1"/>
+      <w:numFmt w:val="bullet"/>
+      <w:lvlText w:val="o"/>
+      <w:lvlJc w:val="left"/>
+      <w:pPr>
+        <w:ind w:left="3600" w:hanging="360"/>
+      </w:pPr>
+      <w:rPr>
+        <w:rFonts w:ascii="Courier New" w:hAnsi="Courier New" w:cs="Courier New" w:hint="default"/>
+      </w:rPr>
+    </w:lvl>
+    <w:lvl w:ilvl="5" w:tplc="04190005" w:tentative="1">
+      <w:start w:val="1"/>
+      <w:numFmt w:val="bullet"/>
+      <w:lvlText w:val=""/>
+      <w:lvlJc w:val="left"/>
+      <w:pPr>
+        <w:ind w:left="4320" w:hanging="360"/>
+      </w:pPr>
+      <w:rPr>
+        <w:rFonts w:ascii="Wingdings" w:hAnsi="Wingdings" w:hint="default"/>
+      </w:rPr>
+    </w:lvl>
+    <w:lvl w:ilvl="6" w:tplc="04190001" w:tentative="1">
+      <w:start w:val="1"/>
+      <w:numFmt w:val="bullet"/>
+      <w:lvlText w:val=""/>
+      <w:lvlJc w:val="left"/>
+      <w:pPr>
+        <w:ind w:left="5040" w:hanging="360"/>
+      </w:pPr>
+      <w:rPr>
+        <w:rFonts w:ascii="Symbol" w:hAnsi="Symbol" w:hint="default"/>
+      </w:rPr>
+    </w:lvl>
+    <w:lvl w:ilvl="7" w:tplc="04190003" w:tentative="1">
+      <w:start w:val="1"/>
+      <w:numFmt w:val="bullet"/>
+      <w:lvlText w:val="o"/>
+      <w:lvlJc w:val="left"/>
+      <w:pPr>
+        <w:ind w:left="5760" w:hanging="360"/>
+      </w:pPr>
+      <w:rPr>
+        <w:rFonts w:ascii="Courier New" w:hAnsi="Courier New" w:cs="Courier New" w:hint="default"/>
+      </w:rPr>
+    </w:lvl>
+    <w:lvl w:ilvl="8" w:tplc="04190005" w:tentative="1">
+      <w:start w:val="1"/>
+      <w:numFmt w:val="bullet"/>
+      <w:lvlText w:val=""/>
+      <w:lvlJc w:val="left"/>
+      <w:pPr>
+        <w:ind w:left="6480" w:hanging="360"/>
+      </w:pPr>
+      <w:rPr>
+        <w:rFonts w:ascii="Wingdings" w:hAnsi="Wingdings" w:hint="default"/>
+      </w:rPr>
+    </w:lvl>
+  </w:abstractNum>
+  <w:abstractNum w:abstractNumId="32" w15:restartNumberingAfterBreak="0">
     <w:nsid w:val="6F240D18"/>
     <w:multiLevelType w:val="hybridMultilevel"/>
     <w:tmpl w:val="01DA4118"/>
@@ -12875,7 +14181,7 @@
       </w:pPr>
     </w:lvl>
   </w:abstractNum>
-  <w:abstractNum w:abstractNumId="31" w15:restartNumberingAfterBreak="0">
+  <w:abstractNum w:abstractNumId="33" w15:restartNumberingAfterBreak="0">
     <w:nsid w:val="6FFD1C9C"/>
     <w:multiLevelType w:val="hybridMultilevel"/>
     <w:tmpl w:val="6DD4FBAC"/>
@@ -12964,7 +14270,7 @@
       </w:pPr>
     </w:lvl>
   </w:abstractNum>
-  <w:abstractNum w:abstractNumId="32" w15:restartNumberingAfterBreak="0">
+  <w:abstractNum w:abstractNumId="34" w15:restartNumberingAfterBreak="0">
     <w:nsid w:val="72C41A77"/>
     <w:multiLevelType w:val="multilevel"/>
     <w:tmpl w:val="1F3800CC"/>
@@ -13053,7 +14359,7 @@
       </w:pPr>
     </w:lvl>
   </w:abstractNum>
-  <w:abstractNum w:abstractNumId="33" w15:restartNumberingAfterBreak="0">
+  <w:abstractNum w:abstractNumId="35" w15:restartNumberingAfterBreak="0">
     <w:nsid w:val="779A2188"/>
     <w:multiLevelType w:val="hybridMultilevel"/>
     <w:tmpl w:val="0994EC34"/>
@@ -13166,7 +14472,7 @@
       </w:rPr>
     </w:lvl>
   </w:abstractNum>
-  <w:abstractNum w:abstractNumId="34" w15:restartNumberingAfterBreak="0">
+  <w:abstractNum w:abstractNumId="36" w15:restartNumberingAfterBreak="0">
     <w:nsid w:val="79B84AB1"/>
     <w:multiLevelType w:val="multilevel"/>
     <w:tmpl w:val="629429AA"/>
@@ -13258,14 +14564,127 @@
       </w:pPr>
     </w:lvl>
   </w:abstractNum>
+  <w:abstractNum w:abstractNumId="37" w15:restartNumberingAfterBreak="0">
+    <w:nsid w:val="7C6E6509"/>
+    <w:multiLevelType w:val="hybridMultilevel"/>
+    <w:tmpl w:val="8E5AADD4"/>
+    <w:lvl w:ilvl="0" w:tplc="04190001">
+      <w:start w:val="1"/>
+      <w:numFmt w:val="bullet"/>
+      <w:lvlText w:val=""/>
+      <w:lvlJc w:val="left"/>
+      <w:pPr>
+        <w:ind w:left="720" w:hanging="360"/>
+      </w:pPr>
+      <w:rPr>
+        <w:rFonts w:ascii="Symbol" w:hAnsi="Symbol" w:hint="default"/>
+      </w:rPr>
+    </w:lvl>
+    <w:lvl w:ilvl="1" w:tplc="04190003" w:tentative="1">
+      <w:start w:val="1"/>
+      <w:numFmt w:val="bullet"/>
+      <w:lvlText w:val="o"/>
+      <w:lvlJc w:val="left"/>
+      <w:pPr>
+        <w:ind w:left="1440" w:hanging="360"/>
+      </w:pPr>
+      <w:rPr>
+        <w:rFonts w:ascii="Courier New" w:hAnsi="Courier New" w:cs="Courier New" w:hint="default"/>
+      </w:rPr>
+    </w:lvl>
+    <w:lvl w:ilvl="2" w:tplc="04190005" w:tentative="1">
+      <w:start w:val="1"/>
+      <w:numFmt w:val="bullet"/>
+      <w:lvlText w:val=""/>
+      <w:lvlJc w:val="left"/>
+      <w:pPr>
+        <w:ind w:left="2160" w:hanging="360"/>
+      </w:pPr>
+      <w:rPr>
+        <w:rFonts w:ascii="Wingdings" w:hAnsi="Wingdings" w:hint="default"/>
+      </w:rPr>
+    </w:lvl>
+    <w:lvl w:ilvl="3" w:tplc="04190001" w:tentative="1">
+      <w:start w:val="1"/>
+      <w:numFmt w:val="bullet"/>
+      <w:lvlText w:val=""/>
+      <w:lvlJc w:val="left"/>
+      <w:pPr>
+        <w:ind w:left="2880" w:hanging="360"/>
+      </w:pPr>
+      <w:rPr>
+        <w:rFonts w:ascii="Symbol" w:hAnsi="Symbol" w:hint="default"/>
+      </w:rPr>
+    </w:lvl>
+    <w:lvl w:ilvl="4" w:tplc="04190003" w:tentative="1">
+      <w:start w:val="1"/>
+      <w:numFmt w:val="bullet"/>
+      <w:lvlText w:val="o"/>
+      <w:lvlJc w:val="left"/>
+      <w:pPr>
+        <w:ind w:left="3600" w:hanging="360"/>
+      </w:pPr>
+      <w:rPr>
+        <w:rFonts w:ascii="Courier New" w:hAnsi="Courier New" w:cs="Courier New" w:hint="default"/>
+      </w:rPr>
+    </w:lvl>
+    <w:lvl w:ilvl="5" w:tplc="04190005" w:tentative="1">
+      <w:start w:val="1"/>
+      <w:numFmt w:val="bullet"/>
+      <w:lvlText w:val=""/>
+      <w:lvlJc w:val="left"/>
+      <w:pPr>
+        <w:ind w:left="4320" w:hanging="360"/>
+      </w:pPr>
+      <w:rPr>
+        <w:rFonts w:ascii="Wingdings" w:hAnsi="Wingdings" w:hint="default"/>
+      </w:rPr>
+    </w:lvl>
+    <w:lvl w:ilvl="6" w:tplc="04190001" w:tentative="1">
+      <w:start w:val="1"/>
+      <w:numFmt w:val="bullet"/>
+      <w:lvlText w:val=""/>
+      <w:lvlJc w:val="left"/>
+      <w:pPr>
+        <w:ind w:left="5040" w:hanging="360"/>
+      </w:pPr>
+      <w:rPr>
+        <w:rFonts w:ascii="Symbol" w:hAnsi="Symbol" w:hint="default"/>
+      </w:rPr>
+    </w:lvl>
+    <w:lvl w:ilvl="7" w:tplc="04190003" w:tentative="1">
+      <w:start w:val="1"/>
+      <w:numFmt w:val="bullet"/>
+      <w:lvlText w:val="o"/>
+      <w:lvlJc w:val="left"/>
+      <w:pPr>
+        <w:ind w:left="5760" w:hanging="360"/>
+      </w:pPr>
+      <w:rPr>
+        <w:rFonts w:ascii="Courier New" w:hAnsi="Courier New" w:cs="Courier New" w:hint="default"/>
+      </w:rPr>
+    </w:lvl>
+    <w:lvl w:ilvl="8" w:tplc="04190005" w:tentative="1">
+      <w:start w:val="1"/>
+      <w:numFmt w:val="bullet"/>
+      <w:lvlText w:val=""/>
+      <w:lvlJc w:val="left"/>
+      <w:pPr>
+        <w:ind w:left="6480" w:hanging="360"/>
+      </w:pPr>
+      <w:rPr>
+        <w:rFonts w:ascii="Wingdings" w:hAnsi="Wingdings" w:hint="default"/>
+      </w:rPr>
+    </w:lvl>
+  </w:abstractNum>
   <w:num w:numId="1">
-    <w:abstractNumId w:val="27"/>
+    <w:abstractNumId w:val="28"/>
   </w:num>
   <w:num w:numId="2">
-    <w:abstractNumId w:val="27"/>
+    <w:abstractNumId w:val="28"/>
   </w:num>
   <w:num w:numId="3">
-    <w:abstractNumId w:val="27"/>
+    <w:abstractNumId w:val="28"/>
   </w:num>
   <w:num w:numId="4">
     <w:abstractNumId w:val="21"/>
@@ -13277,13 +14696,13 @@
     <w:abstractNumId w:val="11"/>
   </w:num>
   <w:num w:numId="7">
-    <w:abstractNumId w:val="28"/>
+    <w:abstractNumId w:val="29"/>
   </w:num>
   <w:num w:numId="8">
     <w:abstractNumId w:val="15"/>
   </w:num>
   <w:num w:numId="9">
-    <w:abstractNumId w:val="23"/>
+    <w:abstractNumId w:val="24"/>
   </w:num>
   <w:num w:numId="10">
     <w:abstractNumId w:val="5"/>
@@ -13298,10 +14717,10 @@
     <w:abstractNumId w:val="1"/>
   </w:num>
   <w:num w:numId="14">
-    <w:abstractNumId w:val="30"/>
+    <w:abstractNumId w:val="32"/>
   </w:num>
   <w:num w:numId="15">
-    <w:abstractNumId w:val="29"/>
+    <w:abstractNumId w:val="30"/>
   </w:num>
   <w:num w:numId="16">
     <w:abstractNumId w:val="7"/>
@@ -13310,7 +14729,7 @@
     <w:abstractNumId w:val="4"/>
   </w:num>
   <w:num w:numId="18">
-    <w:abstractNumId w:val="27"/>
+    <w:abstractNumId w:val="28"/>
     <w:lvlOverride w:ilvl="0">
       <w:startOverride w:val="1"/>
     </w:lvlOverride>
@@ -13343,7 +14762,7 @@
     <w:abstractNumId w:val="10"/>
   </w:num>
   <w:num w:numId="20">
-    <w:abstractNumId w:val="27"/>
+    <w:abstractNumId w:val="28"/>
     <w:lvlOverride w:ilvl="0">
       <w:startOverride w:val="1"/>
     </w:lvlOverride>
@@ -13373,7 +14792,7 @@
     </w:lvlOverride>
   </w:num>
   <w:num w:numId="21">
-    <w:abstractNumId w:val="33"/>
+    <w:abstractNumId w:val="35"/>
   </w:num>
   <w:num w:numId="22">
     <w:abstractNumId w:val="17"/>
@@ -13385,22 +14804,22 @@
     <w:abstractNumId w:val="14"/>
   </w:num>
   <w:num w:numId="25">
-    <w:abstractNumId w:val="25"/>
+    <w:abstractNumId w:val="26"/>
   </w:num>
   <w:num w:numId="26">
     <w:abstractNumId w:val="22"/>
   </w:num>
   <w:num w:numId="27">
-    <w:abstractNumId w:val="31"/>
+    <w:abstractNumId w:val="33"/>
   </w:num>
   <w:num w:numId="28">
     <w:abstractNumId w:val="19"/>
   </w:num>
   <w:num w:numId="29">
-    <w:abstractNumId w:val="26"/>
+    <w:abstractNumId w:val="27"/>
   </w:num>
   <w:num w:numId="30">
-    <w:abstractNumId w:val="27"/>
+    <w:abstractNumId w:val="28"/>
     <w:lvlOverride w:ilvl="0">
       <w:startOverride w:val="1"/>
     </w:lvlOverride>
@@ -13436,7 +14855,7 @@
     <w:abstractNumId w:val="0"/>
   </w:num>
   <w:num w:numId="33">
-    <w:abstractNumId w:val="32"/>
+    <w:abstractNumId w:val="34"/>
   </w:num>
   <w:num w:numId="34">
     <w:abstractNumId w:val="3"/>
@@ -13445,13 +14864,13 @@
     <w:abstractNumId w:val="18"/>
   </w:num>
   <w:num w:numId="36">
-    <w:abstractNumId w:val="34"/>
+    <w:abstractNumId w:val="36"/>
   </w:num>
   <w:num w:numId="37">
     <w:abstractNumId w:val="9"/>
   </w:num>
   <w:num w:numId="38">
-    <w:abstractNumId w:val="24"/>
+    <w:abstractNumId w:val="25"/>
   </w:num>
   <w:num w:numId="39">
     <w:abstractNumId w:val="16"/>
@@ -13460,7 +14879,7 @@
     <w:abstractNumId w:val="12"/>
   </w:num>
   <w:num w:numId="41">
-    <w:abstractNumId w:val="27"/>
+    <w:abstractNumId w:val="28"/>
     <w:lvlOverride w:ilvl="0">
       <w:startOverride w:val="1"/>
     </w:lvlOverride>
@@ -13488,6 +14907,45 @@
     <w:lvlOverride w:ilvl="8">
       <w:startOverride w:val="1"/>
     </w:lvlOverride>
+  </w:num>
+  <w:num w:numId="42">
+    <w:abstractNumId w:val="28"/>
+    <w:lvlOverride w:ilvl="0">
+      <w:startOverride w:val="1"/>
+    </w:lvlOverride>
+    <w:lvlOverride w:ilvl="1">
+      <w:startOverride w:val="1"/>
+    </w:lvlOverride>
+    <w:lvlOverride w:ilvl="2">
+      <w:startOverride w:val="2"/>
+    </w:lvlOverride>
+    <w:lvlOverride w:ilvl="3">
+      <w:startOverride w:val="1"/>
+    </w:lvlOverride>
+    <w:lvlOverride w:ilvl="4">
+      <w:startOverride w:val="1"/>
+    </w:lvlOverride>
+    <w:lvlOverride w:ilvl="5">
+      <w:startOverride w:val="1"/>
+    </w:lvlOverride>
+    <w:lvlOverride w:ilvl="6">
+      <w:startOverride w:val="1"/>
+    </w:lvlOverride>
+    <w:lvlOverride w:ilvl="7">
+      <w:startOverride w:val="1"/>
+    </w:lvlOverride>
+    <w:lvlOverride w:ilvl="8">
+      <w:startOverride w:val="1"/>
+    </w:lvlOverride>
+  </w:num>
+  <w:num w:numId="43">
+    <w:abstractNumId w:val="31"/>
+  </w:num>
+  <w:num w:numId="44">
+    <w:abstractNumId w:val="23"/>
+  </w:num>
+  <w:num w:numId="45">
+    <w:abstractNumId w:val="37"/>
   </w:num>
 </w:numbering>
 </file>

</xml_diff>

<commit_message>
first version of 5 lab w/o sla
</commit_message>
<xml_diff>
--- a/Karelavtotrans.docx
+++ b/Karelavtotrans.docx
@@ -16,51 +16,35 @@
           <w:sz w:val="72"/>
           <w:szCs w:val="72"/>
         </w:rPr>
-        <w:t>ГУП РК «</w:t>
-      </w:r>
-      <w:proofErr w:type="spellStart"/>
+        <w:t>ГУП РК «Карел</w:t>
+      </w:r>
       <w:r>
         <w:rPr>
           <w:sz w:val="72"/>
           <w:szCs w:val="72"/>
         </w:rPr>
-        <w:t>Карел</w:t>
+        <w:t>а</w:t>
       </w:r>
       <w:r>
         <w:rPr>
           <w:sz w:val="72"/>
           <w:szCs w:val="72"/>
         </w:rPr>
-        <w:t>а</w:t>
+        <w:t>вто</w:t>
       </w:r>
       <w:r>
         <w:rPr>
           <w:sz w:val="72"/>
           <w:szCs w:val="72"/>
         </w:rPr>
-        <w:t>вто</w:t>
+        <w:t>т</w:t>
       </w:r>
       <w:r>
         <w:rPr>
           <w:sz w:val="72"/>
           <w:szCs w:val="72"/>
         </w:rPr>
-        <w:t>т</w:t>
-      </w:r>
-      <w:r>
-        <w:rPr>
-          <w:sz w:val="72"/>
-          <w:szCs w:val="72"/>
-        </w:rPr>
-        <w:t>ранс</w:t>
-      </w:r>
-      <w:proofErr w:type="spellEnd"/>
-      <w:r>
-        <w:rPr>
-          <w:sz w:val="72"/>
-          <w:szCs w:val="72"/>
-        </w:rPr>
-        <w:t>»</w:t>
+        <w:t>ранс»</w:t>
       </w:r>
     </w:p>
     <w:p>
@@ -88,13 +72,8 @@
       <w:pPr>
         <w:pStyle w:val="a4"/>
       </w:pPr>
-      <w:proofErr w:type="spellStart"/>
-      <w:r>
-        <w:t>Плугин</w:t>
-      </w:r>
-      <w:proofErr w:type="spellEnd"/>
-      <w:r>
-        <w:t xml:space="preserve"> Олег</w:t>
+      <w:r>
+        <w:t>Плугин Олег</w:t>
       </w:r>
     </w:p>
     <w:p>
@@ -2784,21 +2763,7 @@
         <w:rPr>
           <w:lang w:eastAsia="zh-CN"/>
         </w:rPr>
-        <w:t>ГУП РК "</w:t>
-      </w:r>
-      <w:proofErr w:type="spellStart"/>
-      <w:r>
-        <w:rPr>
-          <w:lang w:eastAsia="zh-CN"/>
-        </w:rPr>
-        <w:t>Карелавтотранс</w:t>
-      </w:r>
-      <w:proofErr w:type="spellEnd"/>
-      <w:r>
-        <w:rPr>
-          <w:lang w:eastAsia="zh-CN"/>
-        </w:rPr>
-        <w:t>" — государственное унитарное предприятие Республики Карелия, занимающееся пассажирскими перевозками в пределах региона и за его пределами.</w:t>
+        <w:t>ГУП РК "Карелавтотранс" — государственное унитарное предприятие Республики Карелия, занимающееся пассажирскими перевозками в пределах региона и за его пределами.</w:t>
       </w:r>
       <w:r>
         <w:rPr>
@@ -2810,35 +2775,7 @@
         <w:rPr>
           <w:lang w:eastAsia="zh-CN"/>
         </w:rPr>
-        <w:t>руппа компаний, в которую входят ГУП РК «</w:t>
-      </w:r>
-      <w:proofErr w:type="spellStart"/>
-      <w:r>
-        <w:rPr>
-          <w:lang w:eastAsia="zh-CN"/>
-        </w:rPr>
-        <w:t>Карелавтотранс</w:t>
-      </w:r>
-      <w:proofErr w:type="spellEnd"/>
-      <w:r>
-        <w:rPr>
-          <w:lang w:eastAsia="zh-CN"/>
-        </w:rPr>
-        <w:t>» и ГУП РК «</w:t>
-      </w:r>
-      <w:proofErr w:type="spellStart"/>
-      <w:r>
-        <w:rPr>
-          <w:lang w:eastAsia="zh-CN"/>
-        </w:rPr>
-        <w:t>Карелавтотранс</w:t>
-      </w:r>
-      <w:proofErr w:type="spellEnd"/>
-      <w:r>
-        <w:rPr>
-          <w:lang w:eastAsia="zh-CN"/>
-        </w:rPr>
-        <w:t>-Сервис»</w:t>
+        <w:t>руппа компаний, в которую входят ГУП РК «Карелавтотранс» и ГУП РК «Карелавтотранс-Сервис»</w:t>
       </w:r>
       <w:r>
         <w:rPr>
@@ -2988,21 +2925,7 @@
         <w:rPr>
           <w:lang w:eastAsia="zh-CN"/>
         </w:rPr>
-        <w:t xml:space="preserve">егулярных пригородных и междугородных маршрутах в 15 районов Республики Карелия, а также на одном регулярном </w:t>
-      </w:r>
-      <w:proofErr w:type="spellStart"/>
-      <w:r>
-        <w:rPr>
-          <w:lang w:eastAsia="zh-CN"/>
-        </w:rPr>
-        <w:t>межсубъектном</w:t>
-      </w:r>
-      <w:proofErr w:type="spellEnd"/>
-      <w:r>
-        <w:rPr>
-          <w:lang w:eastAsia="zh-CN"/>
-        </w:rPr>
-        <w:t xml:space="preserve"> и на одном международном маршрутах</w:t>
+        <w:t>егулярных пригородных и междугородных маршрутах в 15 районов Республики Карелия, а также на одном регулярном межсубъектном и на одном международном маршрутах</w:t>
       </w:r>
       <w:r>
         <w:rPr>
@@ -3020,21 +2943,7 @@
         <w:rPr>
           <w:lang w:eastAsia="zh-CN"/>
         </w:rPr>
-        <w:t xml:space="preserve">Дочернее предприятие </w:t>
-      </w:r>
-      <w:proofErr w:type="spellStart"/>
-      <w:r>
-        <w:rPr>
-          <w:lang w:eastAsia="zh-CN"/>
-        </w:rPr>
-        <w:t>Карелавтотранс</w:t>
-      </w:r>
-      <w:proofErr w:type="spellEnd"/>
-      <w:r>
-        <w:rPr>
-          <w:lang w:eastAsia="zh-CN"/>
-        </w:rPr>
-        <w:t>-сервис имеет ещё 45 автобусов во владении.</w:t>
+        <w:t>Дочернее предприятие Карелавтотранс-сервис имеет ещё 45 автобусов во владении.</w:t>
       </w:r>
     </w:p>
     <w:p>
@@ -3079,33 +2988,11 @@
           <w:lang w:eastAsia="zh-CN"/>
         </w:rPr>
       </w:pPr>
-      <w:proofErr w:type="spellStart"/>
-      <w:r>
-        <w:rPr>
-          <w:lang w:eastAsia="zh-CN"/>
-        </w:rPr>
-        <w:t>Горустович</w:t>
-      </w:r>
-      <w:proofErr w:type="spellEnd"/>
-      <w:r>
-        <w:rPr>
-          <w:lang w:eastAsia="zh-CN"/>
-        </w:rPr>
-        <w:t xml:space="preserve"> Игорь Михайлович — генеральный директор ГУП РК «</w:t>
-      </w:r>
-      <w:proofErr w:type="spellStart"/>
-      <w:r>
-        <w:rPr>
-          <w:lang w:eastAsia="zh-CN"/>
-        </w:rPr>
-        <w:t>Карелавтотранс</w:t>
-      </w:r>
-      <w:proofErr w:type="spellEnd"/>
-      <w:r>
-        <w:rPr>
-          <w:lang w:eastAsia="zh-CN"/>
-        </w:rPr>
-        <w:t xml:space="preserve">»; </w:t>
+      <w:r>
+        <w:rPr>
+          <w:lang w:eastAsia="zh-CN"/>
+        </w:rPr>
+        <w:t xml:space="preserve">Горустович Игорь Михайлович — генеральный директор ГУП РК «Карелавтотранс»; </w:t>
       </w:r>
     </w:p>
     <w:p>
@@ -3123,21 +3010,7 @@
         <w:rPr>
           <w:lang w:eastAsia="zh-CN"/>
         </w:rPr>
-        <w:t>Спицын Алексей Евгеньевич — директор ГУП РК «</w:t>
-      </w:r>
-      <w:proofErr w:type="spellStart"/>
-      <w:r>
-        <w:rPr>
-          <w:lang w:eastAsia="zh-CN"/>
-        </w:rPr>
-        <w:t>Карелавтотранс</w:t>
-      </w:r>
-      <w:proofErr w:type="spellEnd"/>
-      <w:r>
-        <w:rPr>
-          <w:lang w:eastAsia="zh-CN"/>
-        </w:rPr>
-        <w:t>-Сервис»</w:t>
+        <w:t>Спицын Алексей Евгеньевич — директор ГУП РК «Карелавтотранс-Сервис»</w:t>
       </w:r>
     </w:p>
     <w:p>
@@ -3169,19 +3042,11 @@
           <w:lang w:eastAsia="zh-CN"/>
         </w:rPr>
       </w:pPr>
-      <w:proofErr w:type="spellStart"/>
-      <w:r>
-        <w:rPr>
-          <w:lang w:eastAsia="zh-CN"/>
-        </w:rPr>
-        <w:t>Карелавтотранс</w:t>
-      </w:r>
-      <w:proofErr w:type="spellEnd"/>
-      <w:r>
-        <w:rPr>
-          <w:lang w:eastAsia="zh-CN"/>
-        </w:rPr>
-        <w:t xml:space="preserve"> имеет следующую организационную структуру:</w:t>
+      <w:r>
+        <w:rPr>
+          <w:lang w:eastAsia="zh-CN"/>
+        </w:rPr>
+        <w:t>Карелавтотранс имеет следующую организационную структуру:</w:t>
       </w:r>
     </w:p>
     <w:p>
@@ -4111,13 +3976,8 @@
           <w:numId w:val="12"/>
         </w:numPr>
       </w:pPr>
-      <w:proofErr w:type="spellStart"/>
-      <w:r>
-        <w:t>Wi</w:t>
-      </w:r>
-      <w:proofErr w:type="spellEnd"/>
-      <w:r>
-        <w:t>-Fi для сотрудников и клиентов на автовокзалах</w:t>
+      <w:r>
+        <w:t>Wi-Fi для сотрудников и клиентов на автовокзалах</w:t>
       </w:r>
       <w:r>
         <w:t xml:space="preserve"> – </w:t>
@@ -4257,15 +4117,7 @@
         </w:numPr>
       </w:pPr>
       <w:r>
-        <w:t xml:space="preserve">Реляционные СУБД (MS SQL, </w:t>
-      </w:r>
-      <w:proofErr w:type="spellStart"/>
-      <w:r>
-        <w:t>PostgreSQL</w:t>
-      </w:r>
-      <w:proofErr w:type="spellEnd"/>
-      <w:r>
-        <w:t xml:space="preserve">) для хранения данных о маршрутах, пассажирах, билетах </w:t>
+        <w:t xml:space="preserve">Реляционные СУБД (MS SQL, PostgreSQL) для хранения данных о маршрутах, пассажирах, билетах </w:t>
       </w:r>
     </w:p>
     <w:p>
@@ -4336,21 +4188,7 @@
         <w:rPr>
           <w:lang w:eastAsia="zh-CN"/>
         </w:rPr>
-        <w:t xml:space="preserve">Википедия. </w:t>
-      </w:r>
-      <w:proofErr w:type="spellStart"/>
-      <w:r>
-        <w:rPr>
-          <w:lang w:eastAsia="zh-CN"/>
-        </w:rPr>
-        <w:t>Карелавтотранс</w:t>
-      </w:r>
-      <w:proofErr w:type="spellEnd"/>
-      <w:r>
-        <w:rPr>
-          <w:lang w:eastAsia="zh-CN"/>
-        </w:rPr>
-        <w:t xml:space="preserve"> [Электронный ресурс] </w:t>
+        <w:t xml:space="preserve">Википедия. Карелавтотранс [Электронный ресурс] </w:t>
       </w:r>
       <w:r>
         <w:rPr>
@@ -4364,17 +4202,8 @@
             <w:rStyle w:val="a8"/>
             <w:lang w:eastAsia="zh-CN"/>
           </w:rPr>
-          <w:t xml:space="preserve">Wikipedia. </w:t>
+          <w:t>Wikipedia. Карелавтотранс</w:t>
         </w:r>
-        <w:proofErr w:type="spellStart"/>
-        <w:r>
-          <w:rPr>
-            <w:rStyle w:val="a8"/>
-            <w:lang w:eastAsia="zh-CN"/>
-          </w:rPr>
-          <w:t>Карелавтотранс</w:t>
-        </w:r>
-        <w:proofErr w:type="spellEnd"/>
       </w:hyperlink>
     </w:p>
     <w:p>
@@ -4392,21 +4221,7 @@
         <w:rPr>
           <w:lang w:eastAsia="zh-CN"/>
         </w:rPr>
-        <w:t>Официальный сайт ГУП РК "</w:t>
-      </w:r>
-      <w:proofErr w:type="spellStart"/>
-      <w:r>
-        <w:rPr>
-          <w:lang w:eastAsia="zh-CN"/>
-        </w:rPr>
-        <w:t>Карелавтотранс</w:t>
-      </w:r>
-      <w:proofErr w:type="spellEnd"/>
-      <w:r>
-        <w:rPr>
-          <w:lang w:eastAsia="zh-CN"/>
-        </w:rPr>
-        <w:t>"</w:t>
+        <w:t>Официальный сайт ГУП РК "Карелавтотранс"</w:t>
       </w:r>
       <w:r>
         <w:rPr>
@@ -4502,16 +4317,8 @@
         <w:rPr>
           <w:lang w:eastAsia="zh-CN"/>
         </w:rPr>
-        <w:t xml:space="preserve"> (ОГРН </w:t>
-      </w:r>
-      <w:proofErr w:type="spellStart"/>
-      <w:r>
-        <w:rPr>
-          <w:lang w:eastAsia="zh-CN"/>
-        </w:rPr>
-        <w:t>Карелавтотранса</w:t>
-      </w:r>
-      <w:proofErr w:type="spellEnd"/>
+        <w:t xml:space="preserve"> (ОГРН Карелавтотранса</w:t>
+      </w:r>
       <w:r>
         <w:rPr>
           <w:lang w:eastAsia="zh-CN"/>
@@ -5296,21 +5103,7 @@
           <w:lang w:eastAsia="zh-CN"/>
         </w:rPr>
         <w:lastRenderedPageBreak/>
-        <w:t>Правила ГУП РК "</w:t>
-      </w:r>
-      <w:proofErr w:type="spellStart"/>
-      <w:r>
-        <w:rPr>
-          <w:lang w:eastAsia="zh-CN"/>
-        </w:rPr>
-        <w:t>Карелавтотранс</w:t>
-      </w:r>
-      <w:proofErr w:type="spellEnd"/>
-      <w:r>
-        <w:rPr>
-          <w:lang w:eastAsia="zh-CN"/>
-        </w:rPr>
-        <w:t>"</w:t>
+        <w:t>Правила ГУП РК "Карелавтотранс"</w:t>
       </w:r>
       <w:r>
         <w:rPr>
@@ -5342,23 +5135,7 @@
             <w:rStyle w:val="a8"/>
             <w:lang w:eastAsia="zh-CN"/>
           </w:rPr>
-          <w:t>Правила ГУП РК "</w:t>
-        </w:r>
-        <w:proofErr w:type="spellStart"/>
-        <w:r>
-          <w:rPr>
-            <w:rStyle w:val="a8"/>
-            <w:lang w:eastAsia="zh-CN"/>
-          </w:rPr>
-          <w:t>Карелавтотранс</w:t>
-        </w:r>
-        <w:proofErr w:type="spellEnd"/>
-        <w:r>
-          <w:rPr>
-            <w:rStyle w:val="a8"/>
-            <w:lang w:eastAsia="zh-CN"/>
-          </w:rPr>
-          <w:t>"</w:t>
+          <w:t>Правила ГУП РК "Карелавтотранс"</w:t>
         </w:r>
       </w:hyperlink>
     </w:p>
@@ -5377,16 +5154,8 @@
         <w:rPr>
           <w:lang w:eastAsia="zh-CN"/>
         </w:rPr>
-        <w:t>Правила ГУП РК "</w:t>
-      </w:r>
-      <w:proofErr w:type="spellStart"/>
-      <w:r>
-        <w:rPr>
-          <w:lang w:eastAsia="zh-CN"/>
-        </w:rPr>
-        <w:t>Карелавтотранс</w:t>
-      </w:r>
-      <w:proofErr w:type="spellEnd"/>
+        <w:t>Правила ГУП РК "Карелавтотранс</w:t>
+      </w:r>
       <w:r>
         <w:rPr>
           <w:lang w:eastAsia="zh-CN"/>
@@ -5435,23 +5204,7 @@
             <w:rStyle w:val="a8"/>
             <w:lang w:eastAsia="zh-CN"/>
           </w:rPr>
-          <w:t>Правила ГУП РК "</w:t>
-        </w:r>
-        <w:proofErr w:type="spellStart"/>
-        <w:r>
-          <w:rPr>
-            <w:rStyle w:val="a8"/>
-            <w:lang w:eastAsia="zh-CN"/>
-          </w:rPr>
-          <w:t>Карелавтотранс</w:t>
-        </w:r>
-        <w:proofErr w:type="spellEnd"/>
-        <w:r>
-          <w:rPr>
-            <w:rStyle w:val="a8"/>
-            <w:lang w:eastAsia="zh-CN"/>
-          </w:rPr>
-          <w:t>-Сервис"</w:t>
+          <w:t>Правила ГУП РК "Карелавтотранс-Сервис"</w:t>
         </w:r>
       </w:hyperlink>
     </w:p>
@@ -5572,16 +5325,8 @@
         <w:rPr>
           <w:lang w:eastAsia="zh-CN"/>
         </w:rPr>
-        <w:t xml:space="preserve">Страхование пассажиров ГУП РК </w:t>
-      </w:r>
-      <w:proofErr w:type="spellStart"/>
-      <w:r>
-        <w:rPr>
-          <w:lang w:eastAsia="zh-CN"/>
-        </w:rPr>
-        <w:t>Карелавтотранс</w:t>
-      </w:r>
-      <w:proofErr w:type="spellEnd"/>
+        <w:t>Страхование пассажиров ГУП РК Карелавтотранс</w:t>
+      </w:r>
       <w:r>
         <w:rPr>
           <w:lang w:eastAsia="zh-CN"/>
@@ -5618,17 +5363,8 @@
             <w:rStyle w:val="a8"/>
             <w:lang w:eastAsia="zh-CN"/>
           </w:rPr>
-          <w:t xml:space="preserve">Страхование пассажиров ГУП РК </w:t>
+          <w:t>Страхование пассажиров ГУП РК Карелавтотранс</w:t>
         </w:r>
-        <w:proofErr w:type="spellStart"/>
-        <w:r>
-          <w:rPr>
-            <w:rStyle w:val="a8"/>
-            <w:lang w:eastAsia="zh-CN"/>
-          </w:rPr>
-          <w:t>Карелавтотранс</w:t>
-        </w:r>
-        <w:proofErr w:type="spellEnd"/>
       </w:hyperlink>
     </w:p>
     <w:p>
@@ -5646,16 +5382,8 @@
         <w:rPr>
           <w:lang w:eastAsia="zh-CN"/>
         </w:rPr>
-        <w:t xml:space="preserve">Страхование пассажиров ГУП РК </w:t>
-      </w:r>
-      <w:proofErr w:type="spellStart"/>
-      <w:r>
-        <w:rPr>
-          <w:lang w:eastAsia="zh-CN"/>
-        </w:rPr>
-        <w:t>Карелавтотранс</w:t>
-      </w:r>
-      <w:proofErr w:type="spellEnd"/>
+        <w:t>Страхование пассажиров ГУП РК Карелавтотранс</w:t>
+      </w:r>
       <w:r>
         <w:rPr>
           <w:lang w:eastAsia="zh-CN"/>
@@ -5692,23 +5420,7 @@
             <w:rStyle w:val="a8"/>
             <w:lang w:eastAsia="zh-CN"/>
           </w:rPr>
-          <w:t xml:space="preserve">Страхование пассажиров ГУП РК </w:t>
-        </w:r>
-        <w:proofErr w:type="spellStart"/>
-        <w:r>
-          <w:rPr>
-            <w:rStyle w:val="a8"/>
-            <w:lang w:eastAsia="zh-CN"/>
-          </w:rPr>
-          <w:t>Карелавтотранс</w:t>
-        </w:r>
-        <w:proofErr w:type="spellEnd"/>
-        <w:r>
-          <w:rPr>
-            <w:rStyle w:val="a8"/>
-            <w:lang w:eastAsia="zh-CN"/>
-          </w:rPr>
-          <w:t>-Сервис</w:t>
+          <w:t>Страхование пассажиров ГУП РК Карелавтотранс-Сервис</w:t>
         </w:r>
       </w:hyperlink>
     </w:p>
@@ -5796,21 +5508,7 @@
         <w:rPr>
           <w:lang w:eastAsia="zh-CN"/>
         </w:rPr>
-        <w:t>Поставщик услуги: ИТ-отдел ГУП РК "</w:t>
-      </w:r>
-      <w:proofErr w:type="spellStart"/>
-      <w:r>
-        <w:rPr>
-          <w:lang w:eastAsia="zh-CN"/>
-        </w:rPr>
-        <w:t>Карелавтотранс</w:t>
-      </w:r>
-      <w:proofErr w:type="spellEnd"/>
-      <w:r>
-        <w:rPr>
-          <w:lang w:eastAsia="zh-CN"/>
-        </w:rPr>
-        <w:t>"</w:t>
+        <w:t>Поставщик услуги: ИТ-отдел ГУП РК "Карелавтотранс"</w:t>
       </w:r>
     </w:p>
     <w:p>
@@ -6698,15 +6396,7 @@
         </w:rPr>
       </w:pPr>
       <w:r>
-        <w:t xml:space="preserve">Закрытая группа </w:t>
-      </w:r>
-      <w:proofErr w:type="spellStart"/>
-      <w:r>
-        <w:t>Вконтакте</w:t>
-      </w:r>
-      <w:proofErr w:type="spellEnd"/>
-      <w:r>
-        <w:t xml:space="preserve"> «</w:t>
+        <w:t>Закрытая группа Вконтакте «</w:t>
       </w:r>
       <w:r>
         <w:t>Петрозаводск транспортный - все расписания</w:t>
@@ -6747,31 +6437,7 @@
         </w:rPr>
       </w:pPr>
       <w:r>
-        <w:t xml:space="preserve">Открытая группа </w:t>
-      </w:r>
-      <w:proofErr w:type="spellStart"/>
-      <w:r>
-        <w:t>предриятия</w:t>
-      </w:r>
-      <w:proofErr w:type="spellEnd"/>
-      <w:r>
-        <w:t xml:space="preserve"> ГУП РК </w:t>
-      </w:r>
-      <w:proofErr w:type="spellStart"/>
-      <w:r>
-        <w:t>Карелавтотранс</w:t>
-      </w:r>
-      <w:proofErr w:type="spellEnd"/>
-      <w:r>
-        <w:t xml:space="preserve"> </w:t>
-      </w:r>
-      <w:proofErr w:type="spellStart"/>
-      <w:r>
-        <w:t>Вконтакте</w:t>
-      </w:r>
-      <w:proofErr w:type="spellEnd"/>
-      <w:r>
-        <w:t xml:space="preserve"> </w:t>
+        <w:t xml:space="preserve">Открытая группа предриятия ГУП РК Карелавтотранс Вконтакте </w:t>
       </w:r>
       <w:r>
         <w:t>[</w:t>
@@ -6836,7 +6502,6 @@
       <w:r>
         <w:t xml:space="preserve">Таблица </w:t>
       </w:r>
-      <w:proofErr w:type="spellStart"/>
       <w:r>
         <w:rPr>
           <w:lang w:val="en-US"/>
@@ -6856,7 +6521,6 @@
         <w:t>tems</w:t>
       </w:r>
       <w:bookmarkEnd w:id="23"/>
-      <w:proofErr w:type="spellEnd"/>
     </w:p>
     <w:p>
       <w:pPr>
@@ -6972,7 +6636,6 @@
                 <w:lang w:val="en-US" w:eastAsia="zh-CN"/>
               </w:rPr>
             </w:pPr>
-            <w:proofErr w:type="spellStart"/>
             <w:r>
               <w:rPr>
                 <w:lang w:val="en-US" w:eastAsia="zh-CN"/>
@@ -6985,7 +6648,6 @@
               </w:rPr>
               <w:t>d</w:t>
             </w:r>
-            <w:proofErr w:type="spellEnd"/>
           </w:p>
         </w:tc>
         <w:tc>
@@ -7117,14 +6779,12 @@
                 <w:lang w:val="en-US" w:eastAsia="zh-CN"/>
               </w:rPr>
             </w:pPr>
-            <w:proofErr w:type="spellStart"/>
             <w:r>
               <w:rPr>
                 <w:lang w:val="en-US" w:eastAsia="zh-CN"/>
               </w:rPr>
               <w:t>type_id</w:t>
             </w:r>
-            <w:proofErr w:type="spellEnd"/>
           </w:p>
         </w:tc>
         <w:tc>
@@ -7362,7 +7022,6 @@
                 <w:lang w:val="en-US" w:eastAsia="zh-CN"/>
               </w:rPr>
             </w:pPr>
-            <w:proofErr w:type="spellStart"/>
             <w:r>
               <w:rPr>
                 <w:lang w:val="en-US" w:eastAsia="zh-CN"/>
@@ -7387,7 +7046,6 @@
               </w:rPr>
               <w:t>ate</w:t>
             </w:r>
-            <w:proofErr w:type="spellEnd"/>
           </w:p>
         </w:tc>
         <w:tc>
@@ -7441,7 +7099,6 @@
                 <w:lang w:val="en-US" w:eastAsia="zh-CN"/>
               </w:rPr>
             </w:pPr>
-            <w:proofErr w:type="spellStart"/>
             <w:r>
               <w:rPr>
                 <w:lang w:val="en-US" w:eastAsia="zh-CN"/>
@@ -7466,7 +7123,6 @@
               </w:rPr>
               <w:t>xpire</w:t>
             </w:r>
-            <w:proofErr w:type="spellEnd"/>
           </w:p>
         </w:tc>
         <w:tc>
@@ -7731,14 +7387,12 @@
                 <w:lang w:val="en-US" w:eastAsia="zh-CN"/>
               </w:rPr>
             </w:pPr>
-            <w:proofErr w:type="spellStart"/>
             <w:r>
               <w:rPr>
                 <w:lang w:val="en-US" w:eastAsia="zh-CN"/>
               </w:rPr>
               <w:t>type_id</w:t>
             </w:r>
-            <w:proofErr w:type="spellEnd"/>
           </w:p>
         </w:tc>
         <w:tc>
@@ -7870,7 +7524,6 @@
         </w:rPr>
         <w:t xml:space="preserve"> </w:t>
       </w:r>
-      <w:proofErr w:type="spellStart"/>
       <w:r>
         <w:rPr>
           <w:lang w:val="en-US"/>
@@ -7901,7 +7554,6 @@
         </w:rPr>
         <w:t>ibutes</w:t>
       </w:r>
-      <w:proofErr w:type="spellEnd"/>
       <w:r>
         <w:rPr>
           <w:lang w:val="en-US"/>
@@ -8045,14 +7697,12 @@
                 <w:lang w:val="en-US" w:eastAsia="zh-CN"/>
               </w:rPr>
             </w:pPr>
-            <w:proofErr w:type="spellStart"/>
             <w:r>
               <w:rPr>
                 <w:lang w:val="en-US" w:eastAsia="zh-CN"/>
               </w:rPr>
               <w:t>attr_id</w:t>
             </w:r>
-            <w:proofErr w:type="spellEnd"/>
           </w:p>
         </w:tc>
         <w:tc>
@@ -8106,14 +7756,12 @@
                 <w:lang w:val="en-US" w:eastAsia="zh-CN"/>
               </w:rPr>
             </w:pPr>
-            <w:proofErr w:type="spellStart"/>
             <w:r>
               <w:rPr>
                 <w:lang w:val="en-US" w:eastAsia="zh-CN"/>
               </w:rPr>
               <w:t>ci_id</w:t>
             </w:r>
-            <w:proofErr w:type="spellEnd"/>
           </w:p>
         </w:tc>
         <w:tc>
@@ -8441,14 +8089,12 @@
                 <w:lang w:val="en-US" w:eastAsia="zh-CN"/>
               </w:rPr>
             </w:pPr>
-            <w:proofErr w:type="spellStart"/>
             <w:r>
               <w:rPr>
                 <w:lang w:val="en-US" w:eastAsia="zh-CN"/>
               </w:rPr>
               <w:t>rel_id</w:t>
             </w:r>
-            <w:proofErr w:type="spellEnd"/>
           </w:p>
         </w:tc>
         <w:tc>
@@ -8620,14 +8266,12 @@
                 <w:lang w:val="en-US" w:eastAsia="zh-CN"/>
               </w:rPr>
             </w:pPr>
-            <w:proofErr w:type="spellStart"/>
             <w:r>
               <w:rPr>
                 <w:lang w:val="en-US" w:eastAsia="zh-CN"/>
               </w:rPr>
               <w:t>rel_type</w:t>
             </w:r>
-            <w:proofErr w:type="spellEnd"/>
           </w:p>
         </w:tc>
         <w:tc>
@@ -8770,7 +8414,6 @@
           <w:lang w:val="en-US" w:eastAsia="zh-CN"/>
         </w:rPr>
       </w:pPr>
-      <w:proofErr w:type="spellStart"/>
       <w:r>
         <w:rPr>
           <w:b/>
@@ -8779,7 +8422,6 @@
         </w:rPr>
         <w:t>CI_types</w:t>
       </w:r>
-      <w:proofErr w:type="spellEnd"/>
     </w:p>
     <w:tbl>
       <w:tblPr>
@@ -8804,7 +8446,6 @@
                 <w:lang w:val="en-US" w:eastAsia="zh-CN"/>
               </w:rPr>
             </w:pPr>
-            <w:proofErr w:type="spellStart"/>
             <w:r>
               <w:rPr>
                 <w:b/>
@@ -8813,7 +8454,6 @@
               </w:rPr>
               <w:t>type_id</w:t>
             </w:r>
-            <w:proofErr w:type="spellEnd"/>
           </w:p>
         </w:tc>
         <w:tc>
@@ -8986,7 +8626,6 @@
           <w:lang w:val="en-US"/>
         </w:rPr>
       </w:pPr>
-      <w:proofErr w:type="spellStart"/>
       <w:r>
         <w:rPr>
           <w:b/>
@@ -8995,7 +8634,6 @@
         </w:rPr>
         <w:t>Configuration_items</w:t>
       </w:r>
-      <w:proofErr w:type="spellEnd"/>
     </w:p>
     <w:tbl>
       <w:tblPr>
@@ -9034,7 +8672,6 @@
               </w:rPr>
               <w:t>с</w:t>
             </w:r>
-            <w:proofErr w:type="spellStart"/>
             <w:r>
               <w:rPr>
                 <w:b/>
@@ -9043,7 +8680,6 @@
               </w:rPr>
               <w:t>i_id</w:t>
             </w:r>
-            <w:proofErr w:type="spellEnd"/>
           </w:p>
         </w:tc>
         <w:tc>
@@ -9167,7 +8803,6 @@
                 <w:lang w:val="en-US"/>
               </w:rPr>
             </w:pPr>
-            <w:proofErr w:type="spellStart"/>
             <w:r>
               <w:rPr>
                 <w:b/>
@@ -9176,7 +8811,6 @@
               </w:rPr>
               <w:t>purch</w:t>
             </w:r>
-            <w:proofErr w:type="spellEnd"/>
             <w:r>
               <w:rPr>
                 <w:b/>
@@ -9302,13 +8936,8 @@
               <w:pStyle w:val="a4"/>
             </w:pPr>
             <w:r>
-              <w:t xml:space="preserve">Автовокзал </w:t>
-            </w:r>
-            <w:proofErr w:type="spellStart"/>
-            <w:r>
-              <w:t>Петроза-водска</w:t>
-            </w:r>
-            <w:proofErr w:type="spellEnd"/>
+              <w:t>Автовокзал Петроза-водска</w:t>
+            </w:r>
           </w:p>
         </w:tc>
         <w:tc>
@@ -9322,11 +8951,9 @@
             <w:r>
               <w:t xml:space="preserve">В </w:t>
             </w:r>
-            <w:proofErr w:type="spellStart"/>
             <w:r>
               <w:t>экспл</w:t>
             </w:r>
-            <w:proofErr w:type="spellEnd"/>
           </w:p>
         </w:tc>
         <w:tc>
@@ -9437,13 +9064,8 @@
               <w:pStyle w:val="a4"/>
             </w:pPr>
             <w:r>
-              <w:t xml:space="preserve">В </w:t>
-            </w:r>
-            <w:proofErr w:type="spellStart"/>
-            <w:r>
-              <w:t>экспл</w:t>
-            </w:r>
-            <w:proofErr w:type="spellEnd"/>
+              <w:t>В экспл</w:t>
+            </w:r>
           </w:p>
         </w:tc>
         <w:tc>
@@ -9560,13 +9182,8 @@
               <w:pStyle w:val="a4"/>
             </w:pPr>
             <w:r>
-              <w:t xml:space="preserve">В </w:t>
-            </w:r>
-            <w:proofErr w:type="spellStart"/>
-            <w:r>
-              <w:t>экспл</w:t>
-            </w:r>
-            <w:proofErr w:type="spellEnd"/>
+              <w:t>В экспл</w:t>
+            </w:r>
           </w:p>
         </w:tc>
         <w:tc>
@@ -9631,7 +9248,6 @@
           <w:bCs/>
         </w:rPr>
       </w:pPr>
-      <w:proofErr w:type="spellStart"/>
       <w:r>
         <w:rPr>
           <w:b/>
@@ -9639,7 +9255,6 @@
         </w:rPr>
         <w:t>CI_Attributes</w:t>
       </w:r>
-      <w:proofErr w:type="spellEnd"/>
     </w:p>
     <w:tbl>
       <w:tblPr>
@@ -9667,7 +9282,6 @@
                 <w:lang w:val="en-US"/>
               </w:rPr>
             </w:pPr>
-            <w:proofErr w:type="spellStart"/>
             <w:r>
               <w:rPr>
                 <w:b/>
@@ -9676,7 +9290,6 @@
               </w:rPr>
               <w:t>attr_id</w:t>
             </w:r>
-            <w:proofErr w:type="spellEnd"/>
           </w:p>
         </w:tc>
         <w:tc>
@@ -9692,7 +9305,6 @@
                 <w:lang w:val="en-US"/>
               </w:rPr>
             </w:pPr>
-            <w:proofErr w:type="spellStart"/>
             <w:r>
               <w:rPr>
                 <w:b/>
@@ -9701,7 +9313,6 @@
               </w:rPr>
               <w:t>ci_id</w:t>
             </w:r>
-            <w:proofErr w:type="spellEnd"/>
           </w:p>
         </w:tc>
         <w:tc>
@@ -9895,7 +9506,6 @@
           <w:bCs/>
         </w:rPr>
       </w:pPr>
-      <w:proofErr w:type="spellStart"/>
       <w:r>
         <w:rPr>
           <w:b/>
@@ -9903,7 +9513,6 @@
         </w:rPr>
         <w:t>CI_Relationships</w:t>
       </w:r>
-      <w:proofErr w:type="spellEnd"/>
     </w:p>
     <w:tbl>
       <w:tblPr>
@@ -9931,7 +9540,6 @@
                 <w:lang w:val="en-US"/>
               </w:rPr>
             </w:pPr>
-            <w:proofErr w:type="spellStart"/>
             <w:r>
               <w:rPr>
                 <w:b/>
@@ -9940,7 +9548,6 @@
               </w:rPr>
               <w:t>rel_id</w:t>
             </w:r>
-            <w:proofErr w:type="spellEnd"/>
           </w:p>
         </w:tc>
         <w:tc>
@@ -10002,7 +9609,6 @@
                 <w:lang w:val="en-US"/>
               </w:rPr>
             </w:pPr>
-            <w:proofErr w:type="spellStart"/>
             <w:r>
               <w:rPr>
                 <w:b/>
@@ -10011,7 +9617,6 @@
               </w:rPr>
               <w:t>rel_type</w:t>
             </w:r>
-            <w:proofErr w:type="spellEnd"/>
           </w:p>
         </w:tc>
       </w:tr>
@@ -10188,71 +9793,44 @@
     </w:p>
     <w:p>
       <w:pPr>
-        <w:rPr>
-          <w:lang w:eastAsia="zh-CN"/>
-        </w:rPr>
-      </w:pPr>
-    </w:p>
-    <w:p>
-      <w:pPr>
-        <w:pStyle w:val="1"/>
-        <w:rPr>
-          <w:lang w:val="en-US"/>
-        </w:rPr>
-      </w:pPr>
-      <w:r>
-        <w:t xml:space="preserve">Работа в </w:t>
-      </w:r>
-      <w:proofErr w:type="spellStart"/>
-      <w:r>
-        <w:rPr>
-          <w:lang w:val="en-US"/>
-        </w:rPr>
-        <w:t>itop</w:t>
-      </w:r>
-      <w:proofErr w:type="spellEnd"/>
-      <w:r>
-        <w:rPr>
-          <w:lang w:val="en-US"/>
-        </w:rPr>
-        <w:t xml:space="preserve"> Demo</w:t>
-      </w:r>
-    </w:p>
-    <w:p>
-      <w:pPr>
-        <w:rPr>
-          <w:lang w:val="en-US" w:eastAsia="zh-CN"/>
-        </w:rPr>
-      </w:pPr>
-    </w:p>
-    <w:p>
-      <w:pPr>
-        <w:rPr>
-          <w:lang w:eastAsia="zh-CN"/>
-        </w:rPr>
-      </w:pPr>
-      <w:r>
-        <w:rPr>
-          <w:lang w:eastAsia="zh-CN"/>
-        </w:rPr>
-        <w:t>Начальное состояние</w:t>
-      </w:r>
-    </w:p>
-    <w:p>
-      <w:pPr>
-        <w:rPr>
-          <w:lang w:eastAsia="zh-CN"/>
-        </w:rPr>
-      </w:pPr>
-      <w:r>
-        <w:rPr>
-          <w:lang w:eastAsia="zh-CN"/>
+        <w:tabs>
+          <w:tab w:val="left" w:pos="2662"/>
+        </w:tabs>
+      </w:pPr>
+    </w:p>
+    <w:p>
+      <w:pPr>
+        <w:tabs>
+          <w:tab w:val="left" w:pos="2662"/>
+        </w:tabs>
+      </w:pPr>
+      <w:r>
+        <w:t>Команды</w:t>
+      </w:r>
+    </w:p>
+    <w:p>
+      <w:pPr>
+        <w:tabs>
+          <w:tab w:val="left" w:pos="2662"/>
+        </w:tabs>
+      </w:pPr>
+      <w:r>
+        <w:rPr>
+          <w:noProof/>
         </w:rPr>
         <w:drawing>
-          <wp:inline distT="0" distB="0" distL="0" distR="0" wp14:anchorId="012E5E0A" wp14:editId="442CCA68">
-            <wp:extent cx="3606800" cy="1701037"/>
-            <wp:effectExtent l="0" t="0" r="0" b="0"/>
-            <wp:docPr id="1" name="Рисунок 1"/>
+          <wp:anchor distT="0" distB="0" distL="114300" distR="114300" simplePos="0" relativeHeight="251659264" behindDoc="0" locked="0" layoutInCell="1" allowOverlap="1" wp14:anchorId="464163F8" wp14:editId="55A50A5E">
+            <wp:simplePos x="0" y="0"/>
+            <wp:positionH relativeFrom="column">
+              <wp:posOffset>0</wp:posOffset>
+            </wp:positionH>
+            <wp:positionV relativeFrom="paragraph">
+              <wp:posOffset>234950</wp:posOffset>
+            </wp:positionV>
+            <wp:extent cx="5940425" cy="1922145"/>
+            <wp:effectExtent l="0" t="0" r="3175" b="1905"/>
+            <wp:wrapTopAndBottom/>
+            <wp:docPr id="4" name="Рисунок 4"/>
             <wp:cNvGraphicFramePr>
               <a:graphicFrameLocks xmlns:a="http://schemas.openxmlformats.org/drawingml/2006/main" noChangeAspect="1"/>
             </wp:cNvGraphicFramePr>
@@ -10272,7 +9850,7 @@
                   <pic:spPr>
                     <a:xfrm>
                       <a:off x="0" y="0"/>
-                      <a:ext cx="3610930" cy="1702985"/>
+                      <a:ext cx="5940425" cy="1922145"/>
                     </a:xfrm>
                     <a:prstGeom prst="rect">
                       <a:avLst/>
@@ -10281,217 +9859,43 @@
                 </pic:pic>
               </a:graphicData>
             </a:graphic>
-          </wp:inline>
+          </wp:anchor>
         </w:drawing>
       </w:r>
-    </w:p>
-    <w:p>
-      <w:pPr>
-        <w:rPr>
-          <w:lang w:eastAsia="zh-CN"/>
-        </w:rPr>
-      </w:pPr>
-    </w:p>
-    <w:p>
-      <w:pPr>
-        <w:pStyle w:val="2"/>
-      </w:pPr>
-      <w:r>
-        <w:t>Сценарий 1</w:t>
-      </w:r>
-    </w:p>
-    <w:p>
-      <w:pPr>
-        <w:rPr>
-          <w:lang w:eastAsia="zh-CN"/>
-        </w:rPr>
-      </w:pPr>
-      <w:r>
-        <w:rPr>
-          <w:lang w:eastAsia="zh-CN"/>
-        </w:rPr>
-        <w:t>Сбой работы терминала продажи билетов</w:t>
-      </w:r>
-    </w:p>
-    <w:p>
-      <w:pPr>
-        <w:rPr>
-          <w:lang w:eastAsia="zh-CN"/>
-        </w:rPr>
-      </w:pPr>
-      <w:r>
-        <w:rPr>
-          <w:lang w:eastAsia="zh-CN"/>
-        </w:rPr>
-        <w:t>Терминал с серийным номером AAA101</w:t>
-      </w:r>
-      <w:r>
-        <w:rPr>
-          <w:lang w:eastAsia="zh-CN"/>
-        </w:rPr>
-        <w:t xml:space="preserve"> </w:t>
-      </w:r>
-      <w:r>
-        <w:rPr>
-          <w:lang w:eastAsia="zh-CN"/>
-        </w:rPr>
-        <w:t>AАБ089</w:t>
-      </w:r>
-      <w:r>
-        <w:rPr>
-          <w:lang w:eastAsia="zh-CN"/>
-        </w:rPr>
-        <w:t xml:space="preserve"> </w:t>
-      </w:r>
-      <w:r>
-        <w:rPr>
-          <w:lang w:eastAsia="zh-CN"/>
-        </w:rPr>
-        <w:t xml:space="preserve">AББ153 перестал </w:t>
-      </w:r>
-      <w:r>
-        <w:rPr>
-          <w:lang w:eastAsia="zh-CN"/>
-        </w:rPr>
-        <w:t xml:space="preserve">обрабатывать </w:t>
-      </w:r>
-      <w:r>
-        <w:rPr>
-          <w:lang w:eastAsia="zh-CN"/>
-        </w:rPr>
-        <w:t>запросы, невозможна продажа билетов</w:t>
-      </w:r>
-    </w:p>
-    <w:p>
-      <w:pPr>
-        <w:rPr>
-          <w:lang w:eastAsia="zh-CN"/>
-        </w:rPr>
-      </w:pPr>
-    </w:p>
-    <w:p>
-      <w:pPr>
-        <w:rPr>
-          <w:lang w:eastAsia="zh-CN"/>
-        </w:rPr>
-      </w:pPr>
-    </w:p>
-    <w:p>
-      <w:pPr>
-        <w:rPr>
-          <w:lang w:eastAsia="zh-CN"/>
-        </w:rPr>
-      </w:pPr>
-      <w:r>
-        <w:rPr>
-          <w:lang w:eastAsia="zh-CN"/>
-        </w:rPr>
-        <w:t>О</w:t>
-      </w:r>
-      <w:r>
-        <w:rPr>
-          <w:lang w:eastAsia="zh-CN"/>
-        </w:rPr>
-        <w:t xml:space="preserve">рганизации: </w:t>
-      </w:r>
-    </w:p>
-    <w:p>
-      <w:pPr>
-        <w:pStyle w:val="a4"/>
-        <w:numPr>
-          <w:ilvl w:val="0"/>
-          <w:numId w:val="44"/>
-        </w:numPr>
-      </w:pPr>
-      <w:proofErr w:type="spellStart"/>
-      <w:r>
-        <w:t>Карелавтотранс</w:t>
-      </w:r>
-      <w:proofErr w:type="spellEnd"/>
-    </w:p>
-    <w:p>
-      <w:pPr>
-        <w:rPr>
-          <w:lang w:eastAsia="zh-CN"/>
-        </w:rPr>
-      </w:pPr>
-      <w:r>
-        <w:rPr>
-          <w:lang w:eastAsia="zh-CN"/>
-        </w:rPr>
-        <w:t>Р</w:t>
-      </w:r>
-      <w:r>
-        <w:rPr>
-          <w:lang w:eastAsia="zh-CN"/>
-        </w:rPr>
-        <w:t xml:space="preserve">оли: </w:t>
-      </w:r>
-    </w:p>
-    <w:p>
-      <w:pPr>
-        <w:pStyle w:val="a4"/>
-        <w:numPr>
-          <w:ilvl w:val="0"/>
-          <w:numId w:val="43"/>
-        </w:numPr>
-      </w:pPr>
-      <w:r>
-        <w:t>Менеджер автовокзала</w:t>
-      </w:r>
-    </w:p>
-    <w:p>
-      <w:pPr>
-        <w:pStyle w:val="a4"/>
-        <w:numPr>
-          <w:ilvl w:val="0"/>
-          <w:numId w:val="43"/>
-        </w:numPr>
-      </w:pPr>
-      <w:r>
-        <w:t>Оператор касс</w:t>
-      </w:r>
-      <w:r>
-        <w:t>ы</w:t>
-      </w:r>
-    </w:p>
-    <w:p>
-      <w:pPr>
-        <w:pStyle w:val="a4"/>
-      </w:pPr>
-      <w:r>
-        <w:t xml:space="preserve">Новая </w:t>
-      </w:r>
-      <w:r>
-        <w:rPr>
-          <w:lang w:val="en-US"/>
-        </w:rPr>
-        <w:t>CI:</w:t>
-      </w:r>
-    </w:p>
-    <w:p>
-      <w:pPr>
-        <w:pStyle w:val="a4"/>
-        <w:numPr>
-          <w:ilvl w:val="0"/>
-          <w:numId w:val="43"/>
-        </w:numPr>
-      </w:pPr>
-      <w:r>
-        <w:t>Для каждого терминала</w:t>
-      </w:r>
-    </w:p>
-    <w:p>
-      <w:pPr>
-        <w:pStyle w:val="a4"/>
-      </w:pPr>
-      <w:r>
-        <w:lastRenderedPageBreak/>
+      <w:r>
+        <w:tab/>
+      </w:r>
+    </w:p>
+    <w:p>
+      <w:pPr>
+        <w:tabs>
+          <w:tab w:val="left" w:pos="2662"/>
+        </w:tabs>
+      </w:pPr>
+    </w:p>
+    <w:p>
+      <w:pPr>
+        <w:tabs>
+          <w:tab w:val="left" w:pos="2662"/>
+        </w:tabs>
+      </w:pPr>
+      <w:r>
+        <w:rPr>
+          <w:noProof/>
+        </w:rPr>
         <w:drawing>
-          <wp:inline distT="0" distB="0" distL="0" distR="0" wp14:anchorId="6AA6405D" wp14:editId="2CD0B71A">
-            <wp:extent cx="5940425" cy="4429760"/>
-            <wp:effectExtent l="0" t="0" r="3175" b="8890"/>
-            <wp:docPr id="6" name="Рисунок 6"/>
+          <wp:anchor distT="0" distB="0" distL="114300" distR="114300" simplePos="0" relativeHeight="251661312" behindDoc="0" locked="0" layoutInCell="1" allowOverlap="1" wp14:anchorId="62DBE4CA" wp14:editId="05B53363">
+            <wp:simplePos x="0" y="0"/>
+            <wp:positionH relativeFrom="column">
+              <wp:posOffset>0</wp:posOffset>
+            </wp:positionH>
+            <wp:positionV relativeFrom="paragraph">
+              <wp:posOffset>235585</wp:posOffset>
+            </wp:positionV>
+            <wp:extent cx="5940425" cy="1266190"/>
+            <wp:effectExtent l="0" t="0" r="3175" b="0"/>
+            <wp:wrapTopAndBottom/>
+            <wp:docPr id="12" name="Рисунок 12"/>
             <wp:cNvGraphicFramePr>
               <a:graphicFrameLocks xmlns:a="http://schemas.openxmlformats.org/drawingml/2006/main" noChangeAspect="1"/>
             </wp:cNvGraphicFramePr>
@@ -10511,7 +9915,7 @@
                   <pic:spPr>
                     <a:xfrm>
                       <a:off x="0" y="0"/>
-                      <a:ext cx="5940425" cy="4429760"/>
+                      <a:ext cx="5940425" cy="1266190"/>
                     </a:xfrm>
                     <a:prstGeom prst="rect">
                       <a:avLst/>
@@ -10520,57 +9924,40 @@
                 </pic:pic>
               </a:graphicData>
             </a:graphic>
-          </wp:inline>
+          </wp:anchor>
         </w:drawing>
       </w:r>
     </w:p>
     <w:p>
       <w:pPr>
-        <w:rPr>
-          <w:lang w:eastAsia="zh-CN"/>
-        </w:rPr>
-      </w:pPr>
-      <w:r>
-        <w:rPr>
-          <w:lang w:eastAsia="zh-CN"/>
-        </w:rPr>
-        <w:t>Сервисы:</w:t>
-      </w:r>
-    </w:p>
-    <w:p>
-      <w:pPr>
-        <w:pStyle w:val="a4"/>
-        <w:numPr>
-          <w:ilvl w:val="0"/>
-          <w:numId w:val="45"/>
-        </w:numPr>
-        <w:rPr>
-          <w:lang w:eastAsia="zh-CN"/>
-        </w:rPr>
-      </w:pPr>
-      <w:r>
-        <w:rPr>
-          <w:lang w:eastAsia="zh-CN"/>
-        </w:rPr>
-        <w:t>Система продажи билетов и обработки платежей</w:t>
-      </w:r>
-    </w:p>
-    <w:p>
-      <w:pPr>
-        <w:pStyle w:val="a4"/>
-        <w:rPr>
-          <w:lang w:eastAsia="zh-CN"/>
-        </w:rPr>
-      </w:pPr>
-      <w:r>
-        <w:rPr>
-          <w:lang w:eastAsia="zh-CN"/>
+        <w:tabs>
+          <w:tab w:val="left" w:pos="2662"/>
+        </w:tabs>
+      </w:pPr>
+    </w:p>
+    <w:p>
+      <w:pPr>
+        <w:tabs>
+          <w:tab w:val="left" w:pos="2662"/>
+        </w:tabs>
+      </w:pPr>
+      <w:r>
+        <w:rPr>
+          <w:noProof/>
         </w:rPr>
         <w:drawing>
-          <wp:inline distT="0" distB="0" distL="0" distR="0" wp14:anchorId="6295C937" wp14:editId="518C8922">
-            <wp:extent cx="4876800" cy="1521687"/>
-            <wp:effectExtent l="0" t="0" r="0" b="2540"/>
-            <wp:docPr id="5" name="Рисунок 5"/>
+          <wp:anchor distT="0" distB="0" distL="114300" distR="114300" simplePos="0" relativeHeight="251663360" behindDoc="0" locked="0" layoutInCell="1" allowOverlap="1" wp14:anchorId="2114F93F" wp14:editId="3CAA9E4F">
+            <wp:simplePos x="0" y="0"/>
+            <wp:positionH relativeFrom="column">
+              <wp:posOffset>0</wp:posOffset>
+            </wp:positionH>
+            <wp:positionV relativeFrom="paragraph">
+              <wp:posOffset>234950</wp:posOffset>
+            </wp:positionV>
+            <wp:extent cx="5940425" cy="1679575"/>
+            <wp:effectExtent l="0" t="0" r="3175" b="0"/>
+            <wp:wrapTopAndBottom/>
+            <wp:docPr id="13" name="Рисунок 13"/>
             <wp:cNvGraphicFramePr>
               <a:graphicFrameLocks xmlns:a="http://schemas.openxmlformats.org/drawingml/2006/main" noChangeAspect="1"/>
             </wp:cNvGraphicFramePr>
@@ -10590,7 +9977,7 @@
                   <pic:spPr>
                     <a:xfrm>
                       <a:off x="0" y="0"/>
-                      <a:ext cx="4881185" cy="1523055"/>
+                      <a:ext cx="5940425" cy="1679575"/>
                     </a:xfrm>
                     <a:prstGeom prst="rect">
                       <a:avLst/>
@@ -10599,38 +9986,51 @@
                 </pic:pic>
               </a:graphicData>
             </a:graphic>
-          </wp:inline>
+          </wp:anchor>
         </w:drawing>
       </w:r>
     </w:p>
     <w:p>
       <w:pPr>
-        <w:rPr>
-          <w:lang w:eastAsia="zh-CN"/>
-        </w:rPr>
-      </w:pPr>
-      <w:r>
-        <w:rPr>
-          <w:lang w:eastAsia="zh-CN"/>
-        </w:rPr>
-        <w:t>Созданный сценарий:</w:t>
-      </w:r>
-    </w:p>
-    <w:p>
-      <w:pPr>
-        <w:rPr>
-          <w:lang w:eastAsia="zh-CN"/>
-        </w:rPr>
-      </w:pPr>
-      <w:r>
-        <w:rPr>
-          <w:lang w:eastAsia="zh-CN"/>
-        </w:rPr>
+        <w:tabs>
+          <w:tab w:val="left" w:pos="2662"/>
+        </w:tabs>
+      </w:pPr>
+    </w:p>
+    <w:p>
+      <w:pPr>
+        <w:tabs>
+          <w:tab w:val="left" w:pos="2662"/>
+        </w:tabs>
+      </w:pPr>
+      <w:r>
+        <w:t>Локации</w:t>
+      </w:r>
+    </w:p>
+    <w:p>
+      <w:pPr>
+        <w:tabs>
+          <w:tab w:val="left" w:pos="2662"/>
+        </w:tabs>
+      </w:pPr>
+      <w:r>
+        <w:rPr>
+          <w:noProof/>
+        </w:rPr>
+        <w:lastRenderedPageBreak/>
         <w:drawing>
-          <wp:inline distT="0" distB="0" distL="0" distR="0" wp14:anchorId="5F92A64F" wp14:editId="58F5ECCC">
-            <wp:extent cx="4384040" cy="2076503"/>
-            <wp:effectExtent l="0" t="0" r="0" b="0"/>
-            <wp:docPr id="3" name="Рисунок 3"/>
+          <wp:anchor distT="0" distB="0" distL="114300" distR="114300" simplePos="0" relativeHeight="251665408" behindDoc="0" locked="0" layoutInCell="1" allowOverlap="1" wp14:anchorId="6E9F13D0" wp14:editId="67C810AA">
+            <wp:simplePos x="0" y="0"/>
+            <wp:positionH relativeFrom="column">
+              <wp:posOffset>0</wp:posOffset>
+            </wp:positionH>
+            <wp:positionV relativeFrom="paragraph">
+              <wp:posOffset>235585</wp:posOffset>
+            </wp:positionV>
+            <wp:extent cx="5940425" cy="843280"/>
+            <wp:effectExtent l="0" t="0" r="3175" b="0"/>
+            <wp:wrapTopAndBottom/>
+            <wp:docPr id="15" name="Рисунок 15"/>
             <wp:cNvGraphicFramePr>
               <a:graphicFrameLocks xmlns:a="http://schemas.openxmlformats.org/drawingml/2006/main" noChangeAspect="1"/>
             </wp:cNvGraphicFramePr>
@@ -10650,7 +10050,7 @@
                   <pic:spPr>
                     <a:xfrm>
                       <a:off x="0" y="0"/>
-                      <a:ext cx="4397208" cy="2082740"/>
+                      <a:ext cx="5940425" cy="843280"/>
                     </a:xfrm>
                     <a:prstGeom prst="rect">
                       <a:avLst/>
@@ -10659,53 +10059,50 @@
                 </pic:pic>
               </a:graphicData>
             </a:graphic>
-          </wp:inline>
+          </wp:anchor>
         </w:drawing>
       </w:r>
     </w:p>
     <w:p>
       <w:pPr>
-        <w:rPr>
-          <w:lang w:eastAsia="zh-CN"/>
-        </w:rPr>
-      </w:pPr>
-      <w:r>
-        <w:rPr>
-          <w:lang w:eastAsia="zh-CN"/>
-        </w:rPr>
-        <w:lastRenderedPageBreak/>
-        <w:t xml:space="preserve">Созданные </w:t>
-      </w:r>
-      <w:proofErr w:type="spellStart"/>
-      <w:r>
-        <w:rPr>
-          <w:lang w:eastAsia="zh-CN"/>
-        </w:rPr>
-        <w:t>тикеты</w:t>
-      </w:r>
-      <w:proofErr w:type="spellEnd"/>
-      <w:r>
-        <w:rPr>
-          <w:lang w:eastAsia="zh-CN"/>
-        </w:rPr>
-        <w:t>:</w:t>
-      </w:r>
-    </w:p>
-    <w:p>
-      <w:pPr>
-        <w:rPr>
-          <w:lang w:eastAsia="zh-CN"/>
-        </w:rPr>
-      </w:pPr>
-      <w:r>
-        <w:rPr>
-          <w:lang w:eastAsia="zh-CN"/>
+        <w:tabs>
+          <w:tab w:val="left" w:pos="2662"/>
+        </w:tabs>
+      </w:pPr>
+    </w:p>
+    <w:p>
+      <w:pPr>
+        <w:tabs>
+          <w:tab w:val="left" w:pos="2662"/>
+        </w:tabs>
+      </w:pPr>
+      <w:r>
+        <w:t>Организации</w:t>
+      </w:r>
+    </w:p>
+    <w:p>
+      <w:pPr>
+        <w:tabs>
+          <w:tab w:val="left" w:pos="2662"/>
+        </w:tabs>
+      </w:pPr>
+      <w:r>
+        <w:rPr>
+          <w:noProof/>
         </w:rPr>
         <w:drawing>
-          <wp:inline distT="0" distB="0" distL="0" distR="0" wp14:anchorId="59CAD9A6" wp14:editId="3BA1C139">
-            <wp:extent cx="5940425" cy="1029335"/>
-            <wp:effectExtent l="0" t="0" r="3175" b="0"/>
-            <wp:docPr id="7" name="Рисунок 7"/>
+          <wp:anchor distT="0" distB="0" distL="114300" distR="114300" simplePos="0" relativeHeight="251667456" behindDoc="0" locked="0" layoutInCell="1" allowOverlap="1" wp14:anchorId="75E9B14B" wp14:editId="21439098">
+            <wp:simplePos x="0" y="0"/>
+            <wp:positionH relativeFrom="column">
+              <wp:posOffset>0</wp:posOffset>
+            </wp:positionH>
+            <wp:positionV relativeFrom="paragraph">
+              <wp:posOffset>234950</wp:posOffset>
+            </wp:positionV>
+            <wp:extent cx="5940425" cy="715010"/>
+            <wp:effectExtent l="0" t="0" r="3175" b="8890"/>
+            <wp:wrapTopAndBottom/>
+            <wp:docPr id="16" name="Рисунок 16"/>
             <wp:cNvGraphicFramePr>
               <a:graphicFrameLocks xmlns:a="http://schemas.openxmlformats.org/drawingml/2006/main" noChangeAspect="1"/>
             </wp:cNvGraphicFramePr>
@@ -10725,7 +10122,7 @@
                   <pic:spPr>
                     <a:xfrm>
                       <a:off x="0" y="0"/>
-                      <a:ext cx="5940425" cy="1029335"/>
+                      <a:ext cx="5940425" cy="715010"/>
                     </a:xfrm>
                     <a:prstGeom prst="rect">
                       <a:avLst/>
@@ -10734,7 +10131,7 @@
                 </pic:pic>
               </a:graphicData>
             </a:graphic>
-          </wp:inline>
+          </wp:anchor>
         </w:drawing>
       </w:r>
     </w:p>
@@ -10744,22 +10141,59 @@
           <w:tab w:val="left" w:pos="2662"/>
         </w:tabs>
       </w:pPr>
-      <w:r>
-        <w:t>Созданные сценарии от операторов:</w:t>
-      </w:r>
     </w:p>
     <w:p>
       <w:pPr>
         <w:tabs>
           <w:tab w:val="left" w:pos="2662"/>
         </w:tabs>
-      </w:pPr>
-      <w:r>
+        <w:rPr>
+          <w:noProof/>
+        </w:rPr>
+      </w:pPr>
+      <w:r>
+        <w:rPr>
+          <w:noProof/>
+        </w:rPr>
+        <w:t>Модели предоставления</w:t>
+      </w:r>
+    </w:p>
+    <w:p>
+      <w:pPr>
+        <w:tabs>
+          <w:tab w:val="left" w:pos="2662"/>
+        </w:tabs>
+        <w:rPr>
+          <w:noProof/>
+        </w:rPr>
+      </w:pPr>
+    </w:p>
+    <w:p>
+      <w:pPr>
+        <w:tabs>
+          <w:tab w:val="left" w:pos="2662"/>
+        </w:tabs>
+        <w:rPr>
+          <w:noProof/>
+        </w:rPr>
+      </w:pPr>
+      <w:r>
+        <w:rPr>
+          <w:noProof/>
+        </w:rPr>
         <w:drawing>
-          <wp:inline distT="0" distB="0" distL="0" distR="0" wp14:anchorId="3A90FA0F" wp14:editId="4E78839A">
-            <wp:extent cx="5940425" cy="1123950"/>
+          <wp:anchor distT="0" distB="0" distL="114300" distR="114300" simplePos="0" relativeHeight="251669504" behindDoc="0" locked="0" layoutInCell="1" allowOverlap="1" wp14:anchorId="6191D7F7" wp14:editId="331710C6">
+            <wp:simplePos x="0" y="0"/>
+            <wp:positionH relativeFrom="column">
+              <wp:posOffset>0</wp:posOffset>
+            </wp:positionH>
+            <wp:positionV relativeFrom="paragraph">
+              <wp:posOffset>234950</wp:posOffset>
+            </wp:positionV>
+            <wp:extent cx="5940425" cy="2559050"/>
             <wp:effectExtent l="0" t="0" r="3175" b="0"/>
-            <wp:docPr id="10" name="Рисунок 10"/>
+            <wp:wrapTopAndBottom/>
+            <wp:docPr id="21" name="Рисунок 21"/>
             <wp:cNvGraphicFramePr>
               <a:graphicFrameLocks xmlns:a="http://schemas.openxmlformats.org/drawingml/2006/main" noChangeAspect="1"/>
             </wp:cNvGraphicFramePr>
@@ -10779,7 +10213,7 @@
                   <pic:spPr>
                     <a:xfrm>
                       <a:off x="0" y="0"/>
-                      <a:ext cx="5940425" cy="1123950"/>
+                      <a:ext cx="5940425" cy="2559050"/>
                     </a:xfrm>
                     <a:prstGeom prst="rect">
                       <a:avLst/>
@@ -10788,7 +10222,7 @@
                 </pic:pic>
               </a:graphicData>
             </a:graphic>
-          </wp:inline>
+          </wp:anchor>
         </w:drawing>
       </w:r>
     </w:p>
@@ -10797,40 +10231,72 @@
         <w:tabs>
           <w:tab w:val="left" w:pos="2662"/>
         </w:tabs>
-      </w:pPr>
-      <w:r>
-        <w:t xml:space="preserve">Связи между </w:t>
-      </w:r>
-      <w:proofErr w:type="spellStart"/>
-      <w:r>
-        <w:t>тикетом</w:t>
-      </w:r>
-      <w:proofErr w:type="spellEnd"/>
-      <w:r>
-        <w:t xml:space="preserve"> и </w:t>
-      </w:r>
-      <w:r>
-        <w:rPr>
-          <w:lang w:val="en-US"/>
-        </w:rPr>
-        <w:t>CI</w:t>
-      </w:r>
-      <w:r>
-        <w:t>:</w:t>
-      </w:r>
+        <w:rPr>
+          <w:noProof/>
+        </w:rPr>
+      </w:pPr>
     </w:p>
     <w:p>
       <w:pPr>
         <w:tabs>
           <w:tab w:val="left" w:pos="2662"/>
         </w:tabs>
-      </w:pPr>
-      <w:r>
+        <w:rPr>
+          <w:noProof/>
+        </w:rPr>
+      </w:pPr>
+    </w:p>
+    <w:p>
+      <w:pPr>
+        <w:tabs>
+          <w:tab w:val="left" w:pos="2662"/>
+        </w:tabs>
+        <w:rPr>
+          <w:noProof/>
+        </w:rPr>
+      </w:pPr>
+    </w:p>
+    <w:p>
+      <w:pPr>
+        <w:tabs>
+          <w:tab w:val="left" w:pos="2662"/>
+        </w:tabs>
+      </w:pPr>
+      <w:r>
+        <w:t>Обработка инцидентов</w:t>
+      </w:r>
+    </w:p>
+    <w:p>
+      <w:pPr>
+        <w:tabs>
+          <w:tab w:val="left" w:pos="2662"/>
+        </w:tabs>
+      </w:pPr>
+    </w:p>
+    <w:p>
+      <w:pPr>
+        <w:tabs>
+          <w:tab w:val="left" w:pos="2662"/>
+        </w:tabs>
+      </w:pPr>
+      <w:r>
+        <w:rPr>
+          <w:noProof/>
+        </w:rPr>
+        <w:lastRenderedPageBreak/>
         <w:drawing>
-          <wp:inline distT="0" distB="0" distL="0" distR="0" wp14:anchorId="39528B9A" wp14:editId="1D1DCA84">
-            <wp:extent cx="5940425" cy="1299845"/>
-            <wp:effectExtent l="0" t="0" r="3175" b="0"/>
-            <wp:docPr id="8" name="Рисунок 8"/>
+          <wp:anchor distT="0" distB="0" distL="114300" distR="114300" simplePos="0" relativeHeight="251671552" behindDoc="0" locked="0" layoutInCell="1" allowOverlap="1" wp14:anchorId="6739F3F9" wp14:editId="355197F6">
+            <wp:simplePos x="0" y="0"/>
+            <wp:positionH relativeFrom="column">
+              <wp:posOffset>0</wp:posOffset>
+            </wp:positionH>
+            <wp:positionV relativeFrom="paragraph">
+              <wp:posOffset>234950</wp:posOffset>
+            </wp:positionV>
+            <wp:extent cx="5940425" cy="2372995"/>
+            <wp:effectExtent l="0" t="0" r="3175" b="8255"/>
+            <wp:wrapTopAndBottom/>
+            <wp:docPr id="22" name="Рисунок 22"/>
             <wp:cNvGraphicFramePr>
               <a:graphicFrameLocks xmlns:a="http://schemas.openxmlformats.org/drawingml/2006/main" noChangeAspect="1"/>
             </wp:cNvGraphicFramePr>
@@ -10850,7 +10316,7 @@
                   <pic:spPr>
                     <a:xfrm>
                       <a:off x="0" y="0"/>
-                      <a:ext cx="5940425" cy="1299845"/>
+                      <a:ext cx="5940425" cy="2372995"/>
                     </a:xfrm>
                     <a:prstGeom prst="rect">
                       <a:avLst/>
@@ -10859,7 +10325,7 @@
                 </pic:pic>
               </a:graphicData>
             </a:graphic>
-          </wp:inline>
+          </wp:anchor>
         </w:drawing>
       </w:r>
     </w:p>
@@ -10869,17 +10335,6 @@
           <w:tab w:val="left" w:pos="2662"/>
         </w:tabs>
       </w:pPr>
-      <w:r>
-        <w:t xml:space="preserve">Связи между </w:t>
-      </w:r>
-      <w:proofErr w:type="spellStart"/>
-      <w:r>
-        <w:t>тикетом</w:t>
-      </w:r>
-      <w:proofErr w:type="spellEnd"/>
-      <w:r>
-        <w:t xml:space="preserve"> и сотрудниками:</w:t>
-      </w:r>
     </w:p>
     <w:p>
       <w:pPr>
@@ -10888,11 +10343,22 @@
         </w:tabs>
       </w:pPr>
       <w:r>
+        <w:rPr>
+          <w:noProof/>
+        </w:rPr>
         <w:drawing>
-          <wp:inline distT="0" distB="0" distL="0" distR="0" wp14:anchorId="5960F849" wp14:editId="36E65989">
-            <wp:extent cx="5940425" cy="1722120"/>
-            <wp:effectExtent l="0" t="0" r="3175" b="0"/>
-            <wp:docPr id="9" name="Рисунок 9"/>
+          <wp:anchor distT="0" distB="0" distL="114300" distR="114300" simplePos="0" relativeHeight="251677696" behindDoc="0" locked="0" layoutInCell="1" allowOverlap="1" wp14:anchorId="5691F25A" wp14:editId="380B54FE">
+            <wp:simplePos x="0" y="0"/>
+            <wp:positionH relativeFrom="column">
+              <wp:posOffset>0</wp:posOffset>
+            </wp:positionH>
+            <wp:positionV relativeFrom="paragraph">
+              <wp:posOffset>235585</wp:posOffset>
+            </wp:positionV>
+            <wp:extent cx="5940425" cy="1233805"/>
+            <wp:effectExtent l="0" t="0" r="3175" b="4445"/>
+            <wp:wrapTopAndBottom/>
+            <wp:docPr id="26" name="Рисунок 26"/>
             <wp:cNvGraphicFramePr>
               <a:graphicFrameLocks xmlns:a="http://schemas.openxmlformats.org/drawingml/2006/main" noChangeAspect="1"/>
             </wp:cNvGraphicFramePr>
@@ -10912,7 +10378,7 @@
                   <pic:spPr>
                     <a:xfrm>
                       <a:off x="0" y="0"/>
-                      <a:ext cx="5940425" cy="1722120"/>
+                      <a:ext cx="5940425" cy="1233805"/>
                     </a:xfrm>
                     <a:prstGeom prst="rect">
                       <a:avLst/>
@@ -10921,11 +10387,8 @@
                 </pic:pic>
               </a:graphicData>
             </a:graphic>
-          </wp:inline>
+          </wp:anchor>
         </w:drawing>
-      </w:r>
-      <w:r>
-        <w:t>Созданные команды:</w:t>
       </w:r>
     </w:p>
     <w:p>
@@ -10933,13 +10396,34 @@
         <w:tabs>
           <w:tab w:val="left" w:pos="2662"/>
         </w:tabs>
-      </w:pPr>
-      <w:r>
+        <w:rPr>
+          <w:lang w:val="en-US"/>
+        </w:rPr>
+      </w:pPr>
+    </w:p>
+    <w:p>
+      <w:pPr>
+        <w:tabs>
+          <w:tab w:val="left" w:pos="2662"/>
+        </w:tabs>
+      </w:pPr>
+      <w:r>
+        <w:rPr>
+          <w:noProof/>
+        </w:rPr>
         <w:drawing>
-          <wp:inline distT="0" distB="0" distL="0" distR="0" wp14:anchorId="4A1B0D20" wp14:editId="07E54B14">
-            <wp:extent cx="5940425" cy="1854200"/>
+          <wp:anchor distT="0" distB="0" distL="114300" distR="114300" simplePos="0" relativeHeight="251679744" behindDoc="0" locked="0" layoutInCell="1" allowOverlap="1" wp14:anchorId="002C3CF7" wp14:editId="3C2B8408">
+            <wp:simplePos x="0" y="0"/>
+            <wp:positionH relativeFrom="column">
+              <wp:posOffset>0</wp:posOffset>
+            </wp:positionH>
+            <wp:positionV relativeFrom="paragraph">
+              <wp:posOffset>234950</wp:posOffset>
+            </wp:positionV>
+            <wp:extent cx="5940425" cy="1303655"/>
             <wp:effectExtent l="0" t="0" r="3175" b="0"/>
-            <wp:docPr id="11" name="Рисунок 11"/>
+            <wp:wrapTopAndBottom/>
+            <wp:docPr id="27" name="Рисунок 27"/>
             <wp:cNvGraphicFramePr>
               <a:graphicFrameLocks xmlns:a="http://schemas.openxmlformats.org/drawingml/2006/main" noChangeAspect="1"/>
             </wp:cNvGraphicFramePr>
@@ -10959,7 +10443,7 @@
                   <pic:spPr>
                     <a:xfrm>
                       <a:off x="0" y="0"/>
-                      <a:ext cx="5940425" cy="1854200"/>
+                      <a:ext cx="5940425" cy="1303655"/>
                     </a:xfrm>
                     <a:prstGeom prst="rect">
                       <a:avLst/>
@@ -10968,12 +10452,387 @@
                 </pic:pic>
               </a:graphicData>
             </a:graphic>
-          </wp:inline>
+          </wp:anchor>
         </w:drawing>
       </w:r>
-      <w:r>
-        <w:tab/>
-      </w:r>
+    </w:p>
+    <w:p>
+      <w:pPr>
+        <w:tabs>
+          <w:tab w:val="left" w:pos="2662"/>
+        </w:tabs>
+      </w:pPr>
+    </w:p>
+    <w:p>
+      <w:pPr>
+        <w:tabs>
+          <w:tab w:val="left" w:pos="2662"/>
+        </w:tabs>
+      </w:pPr>
+      <w:r>
+        <w:rPr>
+          <w:noProof/>
+        </w:rPr>
+        <w:drawing>
+          <wp:anchor distT="0" distB="0" distL="114300" distR="114300" simplePos="0" relativeHeight="251681792" behindDoc="0" locked="0" layoutInCell="1" allowOverlap="1" wp14:anchorId="39EA94F2" wp14:editId="7760D0D1">
+            <wp:simplePos x="0" y="0"/>
+            <wp:positionH relativeFrom="column">
+              <wp:posOffset>0</wp:posOffset>
+            </wp:positionH>
+            <wp:positionV relativeFrom="paragraph">
+              <wp:posOffset>229870</wp:posOffset>
+            </wp:positionV>
+            <wp:extent cx="5940425" cy="1160145"/>
+            <wp:effectExtent l="0" t="0" r="3175" b="1905"/>
+            <wp:wrapTopAndBottom/>
+            <wp:docPr id="28" name="Рисунок 28"/>
+            <wp:cNvGraphicFramePr>
+              <a:graphicFrameLocks xmlns:a="http://schemas.openxmlformats.org/drawingml/2006/main" noChangeAspect="1"/>
+            </wp:cNvGraphicFramePr>
+            <a:graphic xmlns:a="http://schemas.openxmlformats.org/drawingml/2006/main">
+              <a:graphicData uri="http://schemas.openxmlformats.org/drawingml/2006/picture">
+                <pic:pic xmlns:pic="http://schemas.openxmlformats.org/drawingml/2006/picture">
+                  <pic:nvPicPr>
+                    <pic:cNvPr id="1" name=""/>
+                    <pic:cNvPicPr/>
+                  </pic:nvPicPr>
+                  <pic:blipFill>
+                    <a:blip r:embed="rId28"/>
+                    <a:stretch>
+                      <a:fillRect/>
+                    </a:stretch>
+                  </pic:blipFill>
+                  <pic:spPr>
+                    <a:xfrm>
+                      <a:off x="0" y="0"/>
+                      <a:ext cx="5940425" cy="1160145"/>
+                    </a:xfrm>
+                    <a:prstGeom prst="rect">
+                      <a:avLst/>
+                    </a:prstGeom>
+                  </pic:spPr>
+                </pic:pic>
+              </a:graphicData>
+            </a:graphic>
+          </wp:anchor>
+        </w:drawing>
+      </w:r>
+    </w:p>
+    <w:p>
+      <w:pPr>
+        <w:tabs>
+          <w:tab w:val="left" w:pos="2662"/>
+        </w:tabs>
+      </w:pPr>
+    </w:p>
+    <w:p>
+      <w:pPr>
+        <w:tabs>
+          <w:tab w:val="left" w:pos="2662"/>
+        </w:tabs>
+      </w:pPr>
+      <w:r>
+        <w:rPr>
+          <w:noProof/>
+        </w:rPr>
+        <w:lastRenderedPageBreak/>
+        <w:drawing>
+          <wp:anchor distT="0" distB="0" distL="114300" distR="114300" simplePos="0" relativeHeight="251683840" behindDoc="0" locked="0" layoutInCell="1" allowOverlap="1" wp14:anchorId="6D46B5AC" wp14:editId="4CB486F0">
+            <wp:simplePos x="0" y="0"/>
+            <wp:positionH relativeFrom="column">
+              <wp:posOffset>0</wp:posOffset>
+            </wp:positionH>
+            <wp:positionV relativeFrom="paragraph">
+              <wp:posOffset>229235</wp:posOffset>
+            </wp:positionV>
+            <wp:extent cx="5940425" cy="2344420"/>
+            <wp:effectExtent l="0" t="0" r="3175" b="0"/>
+            <wp:wrapTopAndBottom/>
+            <wp:docPr id="29" name="Рисунок 29"/>
+            <wp:cNvGraphicFramePr>
+              <a:graphicFrameLocks xmlns:a="http://schemas.openxmlformats.org/drawingml/2006/main" noChangeAspect="1"/>
+            </wp:cNvGraphicFramePr>
+            <a:graphic xmlns:a="http://schemas.openxmlformats.org/drawingml/2006/main">
+              <a:graphicData uri="http://schemas.openxmlformats.org/drawingml/2006/picture">
+                <pic:pic xmlns:pic="http://schemas.openxmlformats.org/drawingml/2006/picture">
+                  <pic:nvPicPr>
+                    <pic:cNvPr id="1" name=""/>
+                    <pic:cNvPicPr/>
+                  </pic:nvPicPr>
+                  <pic:blipFill>
+                    <a:blip r:embed="rId29"/>
+                    <a:stretch>
+                      <a:fillRect/>
+                    </a:stretch>
+                  </pic:blipFill>
+                  <pic:spPr>
+                    <a:xfrm>
+                      <a:off x="0" y="0"/>
+                      <a:ext cx="5940425" cy="2344420"/>
+                    </a:xfrm>
+                    <a:prstGeom prst="rect">
+                      <a:avLst/>
+                    </a:prstGeom>
+                  </pic:spPr>
+                </pic:pic>
+              </a:graphicData>
+            </a:graphic>
+          </wp:anchor>
+        </w:drawing>
+      </w:r>
+    </w:p>
+    <w:p>
+      <w:pPr>
+        <w:tabs>
+          <w:tab w:val="left" w:pos="2662"/>
+        </w:tabs>
+      </w:pPr>
+    </w:p>
+    <w:p>
+      <w:pPr>
+        <w:tabs>
+          <w:tab w:val="left" w:pos="2662"/>
+        </w:tabs>
+      </w:pPr>
+    </w:p>
+    <w:p>
+      <w:pPr>
+        <w:tabs>
+          <w:tab w:val="left" w:pos="2662"/>
+        </w:tabs>
+      </w:pPr>
+      <w:r>
+        <w:rPr>
+          <w:noProof/>
+        </w:rPr>
+        <w:drawing>
+          <wp:anchor distT="0" distB="0" distL="114300" distR="114300" simplePos="0" relativeHeight="251685888" behindDoc="0" locked="0" layoutInCell="1" allowOverlap="1" wp14:anchorId="2CFDEACE" wp14:editId="2425B582">
+            <wp:simplePos x="0" y="0"/>
+            <wp:positionH relativeFrom="column">
+              <wp:posOffset>0</wp:posOffset>
+            </wp:positionH>
+            <wp:positionV relativeFrom="paragraph">
+              <wp:posOffset>235585</wp:posOffset>
+            </wp:positionV>
+            <wp:extent cx="5940425" cy="2346960"/>
+            <wp:effectExtent l="0" t="0" r="3175" b="0"/>
+            <wp:wrapTopAndBottom/>
+            <wp:docPr id="30" name="Рисунок 30"/>
+            <wp:cNvGraphicFramePr>
+              <a:graphicFrameLocks xmlns:a="http://schemas.openxmlformats.org/drawingml/2006/main" noChangeAspect="1"/>
+            </wp:cNvGraphicFramePr>
+            <a:graphic xmlns:a="http://schemas.openxmlformats.org/drawingml/2006/main">
+              <a:graphicData uri="http://schemas.openxmlformats.org/drawingml/2006/picture">
+                <pic:pic xmlns:pic="http://schemas.openxmlformats.org/drawingml/2006/picture">
+                  <pic:nvPicPr>
+                    <pic:cNvPr id="1" name=""/>
+                    <pic:cNvPicPr/>
+                  </pic:nvPicPr>
+                  <pic:blipFill>
+                    <a:blip r:embed="rId30"/>
+                    <a:stretch>
+                      <a:fillRect/>
+                    </a:stretch>
+                  </pic:blipFill>
+                  <pic:spPr>
+                    <a:xfrm>
+                      <a:off x="0" y="0"/>
+                      <a:ext cx="5940425" cy="2346960"/>
+                    </a:xfrm>
+                    <a:prstGeom prst="rect">
+                      <a:avLst/>
+                    </a:prstGeom>
+                  </pic:spPr>
+                </pic:pic>
+              </a:graphicData>
+            </a:graphic>
+          </wp:anchor>
+        </w:drawing>
+      </w:r>
+    </w:p>
+    <w:p>
+      <w:pPr>
+        <w:tabs>
+          <w:tab w:val="left" w:pos="2662"/>
+        </w:tabs>
+      </w:pPr>
+    </w:p>
+    <w:p>
+      <w:pPr>
+        <w:tabs>
+          <w:tab w:val="left" w:pos="2662"/>
+        </w:tabs>
+      </w:pPr>
+      <w:r>
+        <w:t>Сервер</w:t>
+      </w:r>
+    </w:p>
+    <w:p>
+      <w:pPr>
+        <w:tabs>
+          <w:tab w:val="left" w:pos="2662"/>
+        </w:tabs>
+      </w:pPr>
+    </w:p>
+    <w:p>
+      <w:pPr>
+        <w:tabs>
+          <w:tab w:val="left" w:pos="2662"/>
+        </w:tabs>
+      </w:pPr>
+      <w:r>
+        <w:rPr>
+          <w:noProof/>
+        </w:rPr>
+        <w:drawing>
+          <wp:anchor distT="0" distB="0" distL="114300" distR="114300" simplePos="0" relativeHeight="251673600" behindDoc="0" locked="0" layoutInCell="1" allowOverlap="1" wp14:anchorId="27AB8764" wp14:editId="7A75C9A3">
+            <wp:simplePos x="0" y="0"/>
+            <wp:positionH relativeFrom="column">
+              <wp:posOffset>0</wp:posOffset>
+            </wp:positionH>
+            <wp:positionV relativeFrom="paragraph">
+              <wp:posOffset>234950</wp:posOffset>
+            </wp:positionV>
+            <wp:extent cx="5940425" cy="942340"/>
+            <wp:effectExtent l="0" t="0" r="3175" b="0"/>
+            <wp:wrapTopAndBottom/>
+            <wp:docPr id="23" name="Рисунок 23"/>
+            <wp:cNvGraphicFramePr>
+              <a:graphicFrameLocks xmlns:a="http://schemas.openxmlformats.org/drawingml/2006/main" noChangeAspect="1"/>
+            </wp:cNvGraphicFramePr>
+            <a:graphic xmlns:a="http://schemas.openxmlformats.org/drawingml/2006/main">
+              <a:graphicData uri="http://schemas.openxmlformats.org/drawingml/2006/picture">
+                <pic:pic xmlns:pic="http://schemas.openxmlformats.org/drawingml/2006/picture">
+                  <pic:nvPicPr>
+                    <pic:cNvPr id="1" name=""/>
+                    <pic:cNvPicPr/>
+                  </pic:nvPicPr>
+                  <pic:blipFill>
+                    <a:blip r:embed="rId31"/>
+                    <a:stretch>
+                      <a:fillRect/>
+                    </a:stretch>
+                  </pic:blipFill>
+                  <pic:spPr>
+                    <a:xfrm>
+                      <a:off x="0" y="0"/>
+                      <a:ext cx="5940425" cy="942340"/>
+                    </a:xfrm>
+                    <a:prstGeom prst="rect">
+                      <a:avLst/>
+                    </a:prstGeom>
+                  </pic:spPr>
+                </pic:pic>
+              </a:graphicData>
+            </a:graphic>
+          </wp:anchor>
+        </w:drawing>
+      </w:r>
+    </w:p>
+    <w:p>
+      <w:pPr>
+        <w:tabs>
+          <w:tab w:val="left" w:pos="2662"/>
+        </w:tabs>
+      </w:pPr>
+    </w:p>
+    <w:p>
+      <w:pPr>
+        <w:tabs>
+          <w:tab w:val="left" w:pos="2662"/>
+        </w:tabs>
+        <w:rPr>
+          <w:lang w:val="en-US"/>
+        </w:rPr>
+      </w:pPr>
+      <w:r>
+        <w:t xml:space="preserve">Отображенные </w:t>
+      </w:r>
+      <w:r>
+        <w:rPr>
+          <w:lang w:val="en-US"/>
+        </w:rPr>
+        <w:t>CI</w:t>
+      </w:r>
+    </w:p>
+    <w:p>
+      <w:pPr>
+        <w:tabs>
+          <w:tab w:val="left" w:pos="2662"/>
+        </w:tabs>
+        <w:rPr>
+          <w:lang w:val="en-US"/>
+        </w:rPr>
+      </w:pPr>
+      <w:r>
+        <w:rPr>
+          <w:lang w:val="en-US"/>
+        </w:rPr>
+        <w:lastRenderedPageBreak/>
+        <w:br/>
+      </w:r>
+      <w:r>
+        <w:rPr>
+          <w:noProof/>
+        </w:rPr>
+        <w:drawing>
+          <wp:anchor distT="0" distB="0" distL="114300" distR="114300" simplePos="0" relativeHeight="251675648" behindDoc="0" locked="0" layoutInCell="1" allowOverlap="1" wp14:anchorId="28A2C04D" wp14:editId="06B80F96">
+            <wp:simplePos x="0" y="0"/>
+            <wp:positionH relativeFrom="column">
+              <wp:posOffset>0</wp:posOffset>
+            </wp:positionH>
+            <wp:positionV relativeFrom="paragraph">
+              <wp:posOffset>470535</wp:posOffset>
+            </wp:positionV>
+            <wp:extent cx="5940425" cy="1477010"/>
+            <wp:effectExtent l="0" t="0" r="3175" b="8890"/>
+            <wp:wrapTopAndBottom/>
+            <wp:docPr id="25" name="Рисунок 25"/>
+            <wp:cNvGraphicFramePr>
+              <a:graphicFrameLocks xmlns:a="http://schemas.openxmlformats.org/drawingml/2006/main" noChangeAspect="1"/>
+            </wp:cNvGraphicFramePr>
+            <a:graphic xmlns:a="http://schemas.openxmlformats.org/drawingml/2006/main">
+              <a:graphicData uri="http://schemas.openxmlformats.org/drawingml/2006/picture">
+                <pic:pic xmlns:pic="http://schemas.openxmlformats.org/drawingml/2006/picture">
+                  <pic:nvPicPr>
+                    <pic:cNvPr id="1" name=""/>
+                    <pic:cNvPicPr/>
+                  </pic:nvPicPr>
+                  <pic:blipFill>
+                    <a:blip r:embed="rId32"/>
+                    <a:stretch>
+                      <a:fillRect/>
+                    </a:stretch>
+                  </pic:blipFill>
+                  <pic:spPr>
+                    <a:xfrm>
+                      <a:off x="0" y="0"/>
+                      <a:ext cx="5940425" cy="1477010"/>
+                    </a:xfrm>
+                    <a:prstGeom prst="rect">
+                      <a:avLst/>
+                    </a:prstGeom>
+                  </pic:spPr>
+                </pic:pic>
+              </a:graphicData>
+            </a:graphic>
+          </wp:anchor>
+        </w:drawing>
+      </w:r>
+    </w:p>
+    <w:p>
+      <w:pPr>
+        <w:tabs>
+          <w:tab w:val="left" w:pos="2662"/>
+        </w:tabs>
+      </w:pPr>
+    </w:p>
+    <w:p>
+      <w:pPr>
+        <w:tabs>
+          <w:tab w:val="left" w:pos="2662"/>
+        </w:tabs>
+      </w:pPr>
     </w:p>
     <w:sectPr>
       <w:pgSz w:w="11906" w:h="16838"/>

</xml_diff>

<commit_message>
tto missed screen added
</commit_message>
<xml_diff>
--- a/Karelavtotrans.docx
+++ b/Karelavtotrans.docx
@@ -11635,6 +11635,54 @@
           <w:tab w:val="left" w:pos="2662"/>
         </w:tabs>
       </w:pPr>
+      <w:r>
+        <w:rPr>
+          <w:noProof/>
+        </w:rPr>
+        <w:drawing>
+          <wp:anchor distT="0" distB="0" distL="114300" distR="114300" simplePos="0" relativeHeight="251700224" behindDoc="0" locked="0" layoutInCell="1" allowOverlap="1" wp14:anchorId="00BA5367" wp14:editId="34DA5CE3">
+            <wp:simplePos x="0" y="0"/>
+            <wp:positionH relativeFrom="column">
+              <wp:posOffset>0</wp:posOffset>
+            </wp:positionH>
+            <wp:positionV relativeFrom="paragraph">
+              <wp:posOffset>226365</wp:posOffset>
+            </wp:positionV>
+            <wp:extent cx="5940425" cy="2620645"/>
+            <wp:effectExtent l="0" t="0" r="3175" b="8255"/>
+            <wp:wrapTopAndBottom/>
+            <wp:docPr id="9" name="Рисунок 9"/>
+            <wp:cNvGraphicFramePr>
+              <a:graphicFrameLocks xmlns:a="http://schemas.openxmlformats.org/drawingml/2006/main" noChangeAspect="1"/>
+            </wp:cNvGraphicFramePr>
+            <a:graphic xmlns:a="http://schemas.openxmlformats.org/drawingml/2006/main">
+              <a:graphicData uri="http://schemas.openxmlformats.org/drawingml/2006/picture">
+                <pic:pic xmlns:pic="http://schemas.openxmlformats.org/drawingml/2006/picture">
+                  <pic:nvPicPr>
+                    <pic:cNvPr id="1" name=""/>
+                    <pic:cNvPicPr/>
+                  </pic:nvPicPr>
+                  <pic:blipFill>
+                    <a:blip r:embed="rId38"/>
+                    <a:stretch>
+                      <a:fillRect/>
+                    </a:stretch>
+                  </pic:blipFill>
+                  <pic:spPr>
+                    <a:xfrm>
+                      <a:off x="0" y="0"/>
+                      <a:ext cx="5940425" cy="2620645"/>
+                    </a:xfrm>
+                    <a:prstGeom prst="rect">
+                      <a:avLst/>
+                    </a:prstGeom>
+                  </pic:spPr>
+                </pic:pic>
+              </a:graphicData>
+            </a:graphic>
+          </wp:anchor>
+        </w:drawing>
+      </w:r>
     </w:p>
     <w:p>
       <w:pPr>
@@ -11675,7 +11723,6 @@
         <w:rPr>
           <w:noProof/>
         </w:rPr>
-        <w:lastRenderedPageBreak/>
         <w:drawing>
           <wp:anchor distT="0" distB="0" distL="114300" distR="114300" simplePos="0" relativeHeight="251694080" behindDoc="0" locked="0" layoutInCell="1" allowOverlap="1" wp14:anchorId="7D41E436" wp14:editId="63DCD51D">
             <wp:simplePos x="0" y="0"/>
@@ -11700,7 +11747,7 @@
                     <pic:cNvPicPr/>
                   </pic:nvPicPr>
                   <pic:blipFill>
-                    <a:blip r:embed="rId38"/>
+                    <a:blip r:embed="rId39"/>
                     <a:stretch>
                       <a:fillRect/>
                     </a:stretch>

</xml_diff>

<commit_message>
small changes final commit
</commit_message>
<xml_diff>
--- a/Karelavtotrans.docx
+++ b/Karelavtotrans.docx
@@ -16,51 +16,35 @@
           <w:sz w:val="72"/>
           <w:szCs w:val="72"/>
         </w:rPr>
-        <w:t>ГУП РК «</w:t>
-      </w:r>
-      <w:proofErr w:type="spellStart"/>
+        <w:t>ГУП РК «Карел</w:t>
+      </w:r>
       <w:r>
         <w:rPr>
           <w:sz w:val="72"/>
           <w:szCs w:val="72"/>
         </w:rPr>
-        <w:t>Карел</w:t>
+        <w:t>а</w:t>
       </w:r>
       <w:r>
         <w:rPr>
           <w:sz w:val="72"/>
           <w:szCs w:val="72"/>
         </w:rPr>
-        <w:t>а</w:t>
+        <w:t>вто</w:t>
       </w:r>
       <w:r>
         <w:rPr>
           <w:sz w:val="72"/>
           <w:szCs w:val="72"/>
         </w:rPr>
-        <w:t>вто</w:t>
+        <w:t>т</w:t>
       </w:r>
       <w:r>
         <w:rPr>
           <w:sz w:val="72"/>
           <w:szCs w:val="72"/>
         </w:rPr>
-        <w:t>т</w:t>
-      </w:r>
-      <w:r>
-        <w:rPr>
-          <w:sz w:val="72"/>
-          <w:szCs w:val="72"/>
-        </w:rPr>
-        <w:t>ранс</w:t>
-      </w:r>
-      <w:proofErr w:type="spellEnd"/>
-      <w:r>
-        <w:rPr>
-          <w:sz w:val="72"/>
-          <w:szCs w:val="72"/>
-        </w:rPr>
-        <w:t>»</w:t>
+        <w:t>ранс»</w:t>
       </w:r>
     </w:p>
     <w:p>
@@ -88,13 +72,8 @@
       <w:pPr>
         <w:pStyle w:val="a4"/>
       </w:pPr>
-      <w:proofErr w:type="spellStart"/>
-      <w:r>
-        <w:t>Плугин</w:t>
-      </w:r>
-      <w:proofErr w:type="spellEnd"/>
-      <w:r>
-        <w:t xml:space="preserve"> Олег</w:t>
+      <w:r>
+        <w:t>Плугин Олег</w:t>
       </w:r>
     </w:p>
     <w:p>
@@ -180,7 +159,7 @@
             </w:rPr>
             <w:fldChar w:fldCharType="separate"/>
           </w:r>
-          <w:hyperlink w:anchor="_Toc193286689" w:history="1">
+          <w:hyperlink w:anchor="_Toc194058509" w:history="1">
             <w:r>
               <w:rPr>
                 <w:rStyle w:val="a8"/>
@@ -207,7 +186,7 @@
                 <w:noProof/>
                 <w:webHidden/>
               </w:rPr>
-              <w:instrText xml:space="preserve"> PAGEREF _Toc193286689 \h </w:instrText>
+              <w:instrText xml:space="preserve"> PAGEREF _Toc194058509 \h </w:instrText>
             </w:r>
             <w:r>
               <w:rPr>
@@ -251,7 +230,7 @@
               <w:lang w:eastAsia="ru-RU"/>
             </w:rPr>
           </w:pPr>
-          <w:hyperlink w:anchor="_Toc193286690" w:history="1">
+          <w:hyperlink w:anchor="_Toc194058510" w:history="1">
             <w:r>
               <w:rPr>
                 <w:rStyle w:val="a8"/>
@@ -297,7 +276,7 @@
                 <w:noProof/>
                 <w:webHidden/>
               </w:rPr>
-              <w:instrText xml:space="preserve"> PAGEREF _Toc193286690 \h </w:instrText>
+              <w:instrText xml:space="preserve"> PAGEREF _Toc194058510 \h </w:instrText>
             </w:r>
             <w:r>
               <w:rPr>
@@ -341,7 +320,7 @@
               <w:lang w:eastAsia="ru-RU"/>
             </w:rPr>
           </w:pPr>
-          <w:hyperlink w:anchor="_Toc193286691" w:history="1">
+          <w:hyperlink w:anchor="_Toc194058511" w:history="1">
             <w:r>
               <w:rPr>
                 <w:rStyle w:val="a8"/>
@@ -387,7 +366,7 @@
                 <w:noProof/>
                 <w:webHidden/>
               </w:rPr>
-              <w:instrText xml:space="preserve"> PAGEREF _Toc193286691 \h </w:instrText>
+              <w:instrText xml:space="preserve"> PAGEREF _Toc194058511 \h </w:instrText>
             </w:r>
             <w:r>
               <w:rPr>
@@ -431,7 +410,7 @@
               <w:lang w:eastAsia="ru-RU"/>
             </w:rPr>
           </w:pPr>
-          <w:hyperlink w:anchor="_Toc193286692" w:history="1">
+          <w:hyperlink w:anchor="_Toc194058512" w:history="1">
             <w:r>
               <w:rPr>
                 <w:rStyle w:val="a8"/>
@@ -477,7 +456,7 @@
                 <w:noProof/>
                 <w:webHidden/>
               </w:rPr>
-              <w:instrText xml:space="preserve"> PAGEREF _Toc193286692 \h </w:instrText>
+              <w:instrText xml:space="preserve"> PAGEREF _Toc194058512 \h </w:instrText>
             </w:r>
             <w:r>
               <w:rPr>
@@ -521,7 +500,7 @@
               <w:lang w:eastAsia="ru-RU"/>
             </w:rPr>
           </w:pPr>
-          <w:hyperlink w:anchor="_Toc193286693" w:history="1">
+          <w:hyperlink w:anchor="_Toc194058513" w:history="1">
             <w:r>
               <w:rPr>
                 <w:rStyle w:val="a8"/>
@@ -567,7 +546,7 @@
                 <w:noProof/>
                 <w:webHidden/>
               </w:rPr>
-              <w:instrText xml:space="preserve"> PAGEREF _Toc193286693 \h </w:instrText>
+              <w:instrText xml:space="preserve"> PAGEREF _Toc194058513 \h </w:instrText>
             </w:r>
             <w:r>
               <w:rPr>
@@ -611,7 +590,7 @@
               <w:lang w:eastAsia="ru-RU"/>
             </w:rPr>
           </w:pPr>
-          <w:hyperlink w:anchor="_Toc193286694" w:history="1">
+          <w:hyperlink w:anchor="_Toc194058514" w:history="1">
             <w:r>
               <w:rPr>
                 <w:rStyle w:val="a8"/>
@@ -657,7 +636,7 @@
                 <w:noProof/>
                 <w:webHidden/>
               </w:rPr>
-              <w:instrText xml:space="preserve"> PAGEREF _Toc193286694 \h </w:instrText>
+              <w:instrText xml:space="preserve"> PAGEREF _Toc194058514 \h </w:instrText>
             </w:r>
             <w:r>
               <w:rPr>
@@ -705,7 +684,7 @@
               <w:lang w:eastAsia="ru-RU"/>
             </w:rPr>
           </w:pPr>
-          <w:hyperlink w:anchor="_Toc193286695" w:history="1">
+          <w:hyperlink w:anchor="_Toc194058515" w:history="1">
             <w:r>
               <w:rPr>
                 <w:rStyle w:val="a8"/>
@@ -732,7 +711,7 @@
                 <w:noProof/>
                 <w:webHidden/>
               </w:rPr>
-              <w:instrText xml:space="preserve"> PAGEREF _Toc193286695 \h </w:instrText>
+              <w:instrText xml:space="preserve"> PAGEREF _Toc194058515 \h </w:instrText>
             </w:r>
             <w:r>
               <w:rPr>
@@ -776,7 +755,7 @@
               <w:lang w:eastAsia="ru-RU"/>
             </w:rPr>
           </w:pPr>
-          <w:hyperlink w:anchor="_Toc193286696" w:history="1">
+          <w:hyperlink w:anchor="_Toc194058516" w:history="1">
             <w:r>
               <w:rPr>
                 <w:rStyle w:val="a8"/>
@@ -822,7 +801,7 @@
                 <w:noProof/>
                 <w:webHidden/>
               </w:rPr>
-              <w:instrText xml:space="preserve"> PAGEREF _Toc193286696 \h </w:instrText>
+              <w:instrText xml:space="preserve"> PAGEREF _Toc194058516 \h </w:instrText>
             </w:r>
             <w:r>
               <w:rPr>
@@ -866,7 +845,7 @@
               <w:lang w:eastAsia="ru-RU"/>
             </w:rPr>
           </w:pPr>
-          <w:hyperlink w:anchor="_Toc193286697" w:history="1">
+          <w:hyperlink w:anchor="_Toc194058517" w:history="1">
             <w:r>
               <w:rPr>
                 <w:rStyle w:val="a8"/>
@@ -912,7 +891,7 @@
                 <w:noProof/>
                 <w:webHidden/>
               </w:rPr>
-              <w:instrText xml:space="preserve"> PAGEREF _Toc193286697 \h </w:instrText>
+              <w:instrText xml:space="preserve"> PAGEREF _Toc194058517 \h </w:instrText>
             </w:r>
             <w:r>
               <w:rPr>
@@ -956,7 +935,7 @@
               <w:lang w:eastAsia="ru-RU"/>
             </w:rPr>
           </w:pPr>
-          <w:hyperlink w:anchor="_Toc193286698" w:history="1">
+          <w:hyperlink w:anchor="_Toc194058518" w:history="1">
             <w:r>
               <w:rPr>
                 <w:rStyle w:val="a8"/>
@@ -1017,7 +996,7 @@
                 <w:noProof/>
                 <w:webHidden/>
               </w:rPr>
-              <w:instrText xml:space="preserve"> PAGEREF _Toc193286698 \h </w:instrText>
+              <w:instrText xml:space="preserve"> PAGEREF _Toc194058518 \h </w:instrText>
             </w:r>
             <w:r>
               <w:rPr>
@@ -1065,7 +1044,7 @@
               <w:lang w:eastAsia="ru-RU"/>
             </w:rPr>
           </w:pPr>
-          <w:hyperlink w:anchor="_Toc193286699" w:history="1">
+          <w:hyperlink w:anchor="_Toc194058519" w:history="1">
             <w:r>
               <w:rPr>
                 <w:rStyle w:val="a8"/>
@@ -1092,7 +1071,7 @@
                 <w:noProof/>
                 <w:webHidden/>
               </w:rPr>
-              <w:instrText xml:space="preserve"> PAGEREF _Toc193286699 \h </w:instrText>
+              <w:instrText xml:space="preserve"> PAGEREF _Toc194058519 \h </w:instrText>
             </w:r>
             <w:r>
               <w:rPr>
@@ -1136,7 +1115,7 @@
               <w:lang w:eastAsia="ru-RU"/>
             </w:rPr>
           </w:pPr>
-          <w:hyperlink w:anchor="_Toc193286700" w:history="1">
+          <w:hyperlink w:anchor="_Toc194058520" w:history="1">
             <w:r>
               <w:rPr>
                 <w:rStyle w:val="a8"/>
@@ -1182,7 +1161,7 @@
                 <w:noProof/>
                 <w:webHidden/>
               </w:rPr>
-              <w:instrText xml:space="preserve"> PAGEREF _Toc193286700 \h </w:instrText>
+              <w:instrText xml:space="preserve"> PAGEREF _Toc194058520 \h </w:instrText>
             </w:r>
             <w:r>
               <w:rPr>
@@ -1226,7 +1205,7 @@
               <w:lang w:eastAsia="ru-RU"/>
             </w:rPr>
           </w:pPr>
-          <w:hyperlink w:anchor="_Toc193286701" w:history="1">
+          <w:hyperlink w:anchor="_Toc194058521" w:history="1">
             <w:r>
               <w:rPr>
                 <w:rStyle w:val="a8"/>
@@ -1272,7 +1251,7 @@
                 <w:noProof/>
                 <w:webHidden/>
               </w:rPr>
-              <w:instrText xml:space="preserve"> PAGEREF _Toc193286701 \h </w:instrText>
+              <w:instrText xml:space="preserve"> PAGEREF _Toc194058521 \h </w:instrText>
             </w:r>
             <w:r>
               <w:rPr>
@@ -1316,7 +1295,7 @@
               <w:lang w:eastAsia="ru-RU"/>
             </w:rPr>
           </w:pPr>
-          <w:hyperlink w:anchor="_Toc193286702" w:history="1">
+          <w:hyperlink w:anchor="_Toc194058522" w:history="1">
             <w:r>
               <w:rPr>
                 <w:rStyle w:val="a8"/>
@@ -1362,7 +1341,7 @@
                 <w:noProof/>
                 <w:webHidden/>
               </w:rPr>
-              <w:instrText xml:space="preserve"> PAGEREF _Toc193286702 \h </w:instrText>
+              <w:instrText xml:space="preserve"> PAGEREF _Toc194058522 \h </w:instrText>
             </w:r>
             <w:r>
               <w:rPr>
@@ -1406,7 +1385,7 @@
               <w:lang w:eastAsia="ru-RU"/>
             </w:rPr>
           </w:pPr>
-          <w:hyperlink w:anchor="_Toc193286703" w:history="1">
+          <w:hyperlink w:anchor="_Toc194058523" w:history="1">
             <w:r>
               <w:rPr>
                 <w:rStyle w:val="a8"/>
@@ -1452,7 +1431,7 @@
                 <w:noProof/>
                 <w:webHidden/>
               </w:rPr>
-              <w:instrText xml:space="preserve"> PAGEREF _Toc193286703 \h </w:instrText>
+              <w:instrText xml:space="preserve"> PAGEREF _Toc194058523 \h </w:instrText>
             </w:r>
             <w:r>
               <w:rPr>
@@ -1496,7 +1475,7 @@
               <w:lang w:eastAsia="ru-RU"/>
             </w:rPr>
           </w:pPr>
-          <w:hyperlink w:anchor="_Toc193286704" w:history="1">
+          <w:hyperlink w:anchor="_Toc194058524" w:history="1">
             <w:r>
               <w:rPr>
                 <w:rStyle w:val="a8"/>
@@ -1542,7 +1521,7 @@
                 <w:noProof/>
                 <w:webHidden/>
               </w:rPr>
-              <w:instrText xml:space="preserve"> PAGEREF _Toc193286704 \h </w:instrText>
+              <w:instrText xml:space="preserve"> PAGEREF _Toc194058524 \h </w:instrText>
             </w:r>
             <w:r>
               <w:rPr>
@@ -1586,7 +1565,7 @@
               <w:lang w:eastAsia="ru-RU"/>
             </w:rPr>
           </w:pPr>
-          <w:hyperlink w:anchor="_Toc193286705" w:history="1">
+          <w:hyperlink w:anchor="_Toc194058525" w:history="1">
             <w:r>
               <w:rPr>
                 <w:rStyle w:val="a8"/>
@@ -1632,7 +1611,7 @@
                 <w:noProof/>
                 <w:webHidden/>
               </w:rPr>
-              <w:instrText xml:space="preserve"> PAGEREF _Toc193286705 \h </w:instrText>
+              <w:instrText xml:space="preserve"> PAGEREF _Toc194058525 \h </w:instrText>
             </w:r>
             <w:r>
               <w:rPr>
@@ -1676,7 +1655,7 @@
               <w:lang w:eastAsia="ru-RU"/>
             </w:rPr>
           </w:pPr>
-          <w:hyperlink w:anchor="_Toc193286706" w:history="1">
+          <w:hyperlink w:anchor="_Toc194058526" w:history="1">
             <w:r>
               <w:rPr>
                 <w:rStyle w:val="a8"/>
@@ -1722,7 +1701,7 @@
                 <w:noProof/>
                 <w:webHidden/>
               </w:rPr>
-              <w:instrText xml:space="preserve"> PAGEREF _Toc193286706 \h </w:instrText>
+              <w:instrText xml:space="preserve"> PAGEREF _Toc194058526 \h </w:instrText>
             </w:r>
             <w:r>
               <w:rPr>
@@ -1766,7 +1745,7 @@
               <w:lang w:eastAsia="ru-RU"/>
             </w:rPr>
           </w:pPr>
-          <w:hyperlink w:anchor="_Toc193286707" w:history="1">
+          <w:hyperlink w:anchor="_Toc194058527" w:history="1">
             <w:r>
               <w:rPr>
                 <w:rStyle w:val="a8"/>
@@ -1812,7 +1791,7 @@
                 <w:noProof/>
                 <w:webHidden/>
               </w:rPr>
-              <w:instrText xml:space="preserve"> PAGEREF _Toc193286707 \h </w:instrText>
+              <w:instrText xml:space="preserve"> PAGEREF _Toc194058527 \h </w:instrText>
             </w:r>
             <w:r>
               <w:rPr>
@@ -1856,7 +1835,7 @@
               <w:lang w:eastAsia="ru-RU"/>
             </w:rPr>
           </w:pPr>
-          <w:hyperlink w:anchor="_Toc193286708" w:history="1">
+          <w:hyperlink w:anchor="_Toc194058528" w:history="1">
             <w:r>
               <w:rPr>
                 <w:rStyle w:val="a8"/>
@@ -1902,7 +1881,7 @@
                 <w:noProof/>
                 <w:webHidden/>
               </w:rPr>
-              <w:instrText xml:space="preserve"> PAGEREF _Toc193286708 \h </w:instrText>
+              <w:instrText xml:space="preserve"> PAGEREF _Toc194058528 \h </w:instrText>
             </w:r>
             <w:r>
               <w:rPr>
@@ -1946,7 +1925,7 @@
               <w:lang w:eastAsia="ru-RU"/>
             </w:rPr>
           </w:pPr>
-          <w:hyperlink w:anchor="_Toc193286709" w:history="1">
+          <w:hyperlink w:anchor="_Toc194058529" w:history="1">
             <w:r>
               <w:rPr>
                 <w:rStyle w:val="a8"/>
@@ -1992,7 +1971,7 @@
                 <w:noProof/>
                 <w:webHidden/>
               </w:rPr>
-              <w:instrText xml:space="preserve"> PAGEREF _Toc193286709 \h </w:instrText>
+              <w:instrText xml:space="preserve"> PAGEREF _Toc194058529 \h </w:instrText>
             </w:r>
             <w:r>
               <w:rPr>
@@ -2036,7 +2015,7 @@
               <w:lang w:eastAsia="ru-RU"/>
             </w:rPr>
           </w:pPr>
-          <w:hyperlink w:anchor="_Toc193286710" w:history="1">
+          <w:hyperlink w:anchor="_Toc194058530" w:history="1">
             <w:r>
               <w:rPr>
                 <w:rStyle w:val="a8"/>
@@ -2082,7 +2061,7 @@
                 <w:noProof/>
                 <w:webHidden/>
               </w:rPr>
-              <w:instrText xml:space="preserve"> PAGEREF _Toc193286710 \h </w:instrText>
+              <w:instrText xml:space="preserve"> PAGEREF _Toc194058530 \h </w:instrText>
             </w:r>
             <w:r>
               <w:rPr>
@@ -2130,7 +2109,7 @@
               <w:lang w:eastAsia="ru-RU"/>
             </w:rPr>
           </w:pPr>
-          <w:hyperlink w:anchor="_Toc193286711" w:history="1">
+          <w:hyperlink w:anchor="_Toc194058531" w:history="1">
             <w:r>
               <w:rPr>
                 <w:rStyle w:val="a8"/>
@@ -2157,7 +2136,7 @@
                 <w:noProof/>
                 <w:webHidden/>
               </w:rPr>
-              <w:instrText xml:space="preserve"> PAGEREF _Toc193286711 \h </w:instrText>
+              <w:instrText xml:space="preserve"> PAGEREF _Toc194058531 \h </w:instrText>
             </w:r>
             <w:r>
               <w:rPr>
@@ -2201,7 +2180,7 @@
               <w:lang w:eastAsia="ru-RU"/>
             </w:rPr>
           </w:pPr>
-          <w:hyperlink w:anchor="_Toc193286712" w:history="1">
+          <w:hyperlink w:anchor="_Toc194058532" w:history="1">
             <w:r>
               <w:rPr>
                 <w:rStyle w:val="a8"/>
@@ -2256,7 +2235,7 @@
                 <w:noProof/>
                 <w:webHidden/>
               </w:rPr>
-              <w:instrText xml:space="preserve"> PAGEREF _Toc193286712 \h </w:instrText>
+              <w:instrText xml:space="preserve"> PAGEREF _Toc194058532 \h </w:instrText>
             </w:r>
             <w:r>
               <w:rPr>
@@ -2300,7 +2279,7 @@
               <w:lang w:eastAsia="ru-RU"/>
             </w:rPr>
           </w:pPr>
-          <w:hyperlink w:anchor="_Toc193286713" w:history="1">
+          <w:hyperlink w:anchor="_Toc194058533" w:history="1">
             <w:r>
               <w:rPr>
                 <w:rStyle w:val="a8"/>
@@ -2376,7 +2355,7 @@
                 <w:noProof/>
                 <w:webHidden/>
               </w:rPr>
-              <w:instrText xml:space="preserve"> PAGEREF _Toc193286713 \h </w:instrText>
+              <w:instrText xml:space="preserve"> PAGEREF _Toc194058533 \h </w:instrText>
             </w:r>
             <w:r>
               <w:rPr>
@@ -2420,7 +2399,7 @@
               <w:lang w:eastAsia="ru-RU"/>
             </w:rPr>
           </w:pPr>
-          <w:hyperlink w:anchor="_Toc193286714" w:history="1">
+          <w:hyperlink w:anchor="_Toc194058534" w:history="1">
             <w:r>
               <w:rPr>
                 <w:rStyle w:val="a8"/>
@@ -2490,7 +2469,7 @@
                 <w:noProof/>
                 <w:webHidden/>
               </w:rPr>
-              <w:instrText xml:space="preserve"> PAGEREF _Toc193286714 \h </w:instrText>
+              <w:instrText xml:space="preserve"> PAGEREF _Toc194058534 \h </w:instrText>
             </w:r>
             <w:r>
               <w:rPr>
@@ -2534,7 +2513,7 @@
               <w:lang w:eastAsia="ru-RU"/>
             </w:rPr>
           </w:pPr>
-          <w:hyperlink w:anchor="_Toc193286715" w:history="1">
+          <w:hyperlink w:anchor="_Toc194058535" w:history="1">
             <w:r>
               <w:rPr>
                 <w:rStyle w:val="a8"/>
@@ -2610,7 +2589,97 @@
                 <w:noProof/>
                 <w:webHidden/>
               </w:rPr>
-              <w:instrText xml:space="preserve"> PAGEREF _Toc193286715 \h </w:instrText>
+              <w:instrText xml:space="preserve"> PAGEREF _Toc194058535 \h </w:instrText>
+            </w:r>
+            <w:r>
+              <w:rPr>
+                <w:noProof/>
+                <w:webHidden/>
+              </w:rPr>
+            </w:r>
+            <w:r>
+              <w:rPr>
+                <w:noProof/>
+                <w:webHidden/>
+              </w:rPr>
+              <w:fldChar w:fldCharType="separate"/>
+            </w:r>
+            <w:r>
+              <w:rPr>
+                <w:noProof/>
+                <w:webHidden/>
+              </w:rPr>
+              <w:t>16</w:t>
+            </w:r>
+            <w:r>
+              <w:rPr>
+                <w:noProof/>
+                <w:webHidden/>
+              </w:rPr>
+              <w:fldChar w:fldCharType="end"/>
+            </w:r>
+          </w:hyperlink>
+        </w:p>
+        <w:p>
+          <w:pPr>
+            <w:pStyle w:val="21"/>
+            <w:rPr>
+              <w:rFonts w:eastAsiaTheme="minorEastAsia" w:cstheme="minorBidi"/>
+              <w:b w:val="0"/>
+              <w:bCs w:val="0"/>
+              <w:noProof/>
+              <w:sz w:val="22"/>
+              <w:szCs w:val="22"/>
+              <w:lang w:eastAsia="ru-RU"/>
+            </w:rPr>
+          </w:pPr>
+          <w:hyperlink w:anchor="_Toc194058536" w:history="1">
+            <w:r>
+              <w:rPr>
+                <w:rStyle w:val="a8"/>
+                <w:noProof/>
+              </w:rPr>
+              <w:t>5.</w:t>
+            </w:r>
+            <w:r>
+              <w:rPr>
+                <w:rFonts w:eastAsiaTheme="minorEastAsia" w:cstheme="minorBidi"/>
+                <w:b w:val="0"/>
+                <w:bCs w:val="0"/>
+                <w:noProof/>
+                <w:sz w:val="22"/>
+                <w:szCs w:val="22"/>
+                <w:lang w:eastAsia="ru-RU"/>
+              </w:rPr>
+              <w:tab/>
+            </w:r>
+            <w:r>
+              <w:rPr>
+                <w:rStyle w:val="a8"/>
+                <w:noProof/>
+              </w:rPr>
+              <w:t>Примеры</w:t>
+            </w:r>
+            <w:r>
+              <w:rPr>
+                <w:noProof/>
+                <w:webHidden/>
+              </w:rPr>
+              <w:tab/>
+            </w:r>
+            <w:r>
+              <w:rPr>
+                <w:noProof/>
+                <w:webHidden/>
+              </w:rPr>
+              <w:fldChar w:fldCharType="begin"/>
+            </w:r>
+            <w:r>
+              <w:rPr>
+                <w:noProof/>
+                <w:webHidden/>
+              </w:rPr>
+              <w:instrText xml:space="preserve"> PAGEREF _Toc194058536 \h </w:instrText>
             </w:r>
             <w:r>
               <w:rPr>
@@ -2658,7 +2727,7 @@
               <w:lang w:eastAsia="ru-RU"/>
             </w:rPr>
           </w:pPr>
-          <w:hyperlink w:anchor="_Toc193286716" w:history="1">
+          <w:hyperlink w:anchor="_Toc194058537" w:history="1">
             <w:r>
               <w:rPr>
                 <w:rStyle w:val="a8"/>
@@ -2685,7 +2754,7 @@
                 <w:noProof/>
                 <w:webHidden/>
               </w:rPr>
-              <w:instrText xml:space="preserve"> PAGEREF _Toc193286716 \h </w:instrText>
+              <w:instrText xml:space="preserve"> PAGEREF _Toc194058537 \h </w:instrText>
             </w:r>
             <w:r>
               <w:rPr>
@@ -2705,7 +2774,1117 @@
                 <w:noProof/>
                 <w:webHidden/>
               </w:rPr>
-              <w:t>17</w:t>
+              <w:t>18</w:t>
+            </w:r>
+            <w:r>
+              <w:rPr>
+                <w:noProof/>
+                <w:webHidden/>
+              </w:rPr>
+              <w:fldChar w:fldCharType="end"/>
+            </w:r>
+          </w:hyperlink>
+        </w:p>
+        <w:p>
+          <w:pPr>
+            <w:pStyle w:val="21"/>
+            <w:rPr>
+              <w:rFonts w:eastAsiaTheme="minorEastAsia" w:cstheme="minorBidi"/>
+              <w:b w:val="0"/>
+              <w:bCs w:val="0"/>
+              <w:noProof/>
+              <w:sz w:val="22"/>
+              <w:szCs w:val="22"/>
+              <w:lang w:eastAsia="ru-RU"/>
+            </w:rPr>
+          </w:pPr>
+          <w:hyperlink w:anchor="_Toc194058538" w:history="1">
+            <w:r>
+              <w:rPr>
+                <w:rStyle w:val="a8"/>
+                <w:noProof/>
+              </w:rPr>
+              <w:t>1.</w:t>
+            </w:r>
+            <w:r>
+              <w:rPr>
+                <w:rFonts w:eastAsiaTheme="minorEastAsia" w:cstheme="minorBidi"/>
+                <w:b w:val="0"/>
+                <w:bCs w:val="0"/>
+                <w:noProof/>
+                <w:sz w:val="22"/>
+                <w:szCs w:val="22"/>
+                <w:lang w:eastAsia="ru-RU"/>
+              </w:rPr>
+              <w:tab/>
+            </w:r>
+            <w:r>
+              <w:rPr>
+                <w:rStyle w:val="a8"/>
+                <w:noProof/>
+              </w:rPr>
+              <w:t>Команды</w:t>
+            </w:r>
+            <w:r>
+              <w:rPr>
+                <w:noProof/>
+                <w:webHidden/>
+              </w:rPr>
+              <w:tab/>
+            </w:r>
+            <w:r>
+              <w:rPr>
+                <w:noProof/>
+                <w:webHidden/>
+              </w:rPr>
+              <w:fldChar w:fldCharType="begin"/>
+            </w:r>
+            <w:r>
+              <w:rPr>
+                <w:noProof/>
+                <w:webHidden/>
+              </w:rPr>
+              <w:instrText xml:space="preserve"> PAGEREF _Toc194058538 \h </w:instrText>
+            </w:r>
+            <w:r>
+              <w:rPr>
+                <w:noProof/>
+                <w:webHidden/>
+              </w:rPr>
+            </w:r>
+            <w:r>
+              <w:rPr>
+                <w:noProof/>
+                <w:webHidden/>
+              </w:rPr>
+              <w:fldChar w:fldCharType="separate"/>
+            </w:r>
+            <w:r>
+              <w:rPr>
+                <w:noProof/>
+                <w:webHidden/>
+              </w:rPr>
+              <w:t>18</w:t>
+            </w:r>
+            <w:r>
+              <w:rPr>
+                <w:noProof/>
+                <w:webHidden/>
+              </w:rPr>
+              <w:fldChar w:fldCharType="end"/>
+            </w:r>
+          </w:hyperlink>
+        </w:p>
+        <w:p>
+          <w:pPr>
+            <w:pStyle w:val="21"/>
+            <w:rPr>
+              <w:rFonts w:eastAsiaTheme="minorEastAsia" w:cstheme="minorBidi"/>
+              <w:b w:val="0"/>
+              <w:bCs w:val="0"/>
+              <w:noProof/>
+              <w:sz w:val="22"/>
+              <w:szCs w:val="22"/>
+              <w:lang w:eastAsia="ru-RU"/>
+            </w:rPr>
+          </w:pPr>
+          <w:hyperlink w:anchor="_Toc194058539" w:history="1">
+            <w:r>
+              <w:rPr>
+                <w:rStyle w:val="a8"/>
+                <w:noProof/>
+              </w:rPr>
+              <w:t>2.</w:t>
+            </w:r>
+            <w:r>
+              <w:rPr>
+                <w:rFonts w:eastAsiaTheme="minorEastAsia" w:cstheme="minorBidi"/>
+                <w:b w:val="0"/>
+                <w:bCs w:val="0"/>
+                <w:noProof/>
+                <w:sz w:val="22"/>
+                <w:szCs w:val="22"/>
+                <w:lang w:eastAsia="ru-RU"/>
+              </w:rPr>
+              <w:tab/>
+            </w:r>
+            <w:r>
+              <w:rPr>
+                <w:rStyle w:val="a8"/>
+                <w:noProof/>
+              </w:rPr>
+              <w:t>Локации</w:t>
+            </w:r>
+            <w:r>
+              <w:rPr>
+                <w:noProof/>
+                <w:webHidden/>
+              </w:rPr>
+              <w:tab/>
+            </w:r>
+            <w:r>
+              <w:rPr>
+                <w:noProof/>
+                <w:webHidden/>
+              </w:rPr>
+              <w:fldChar w:fldCharType="begin"/>
+            </w:r>
+            <w:r>
+              <w:rPr>
+                <w:noProof/>
+                <w:webHidden/>
+              </w:rPr>
+              <w:instrText xml:space="preserve"> PAGEREF _Toc194058539 \h </w:instrText>
+            </w:r>
+            <w:r>
+              <w:rPr>
+                <w:noProof/>
+                <w:webHidden/>
+              </w:rPr>
+            </w:r>
+            <w:r>
+              <w:rPr>
+                <w:noProof/>
+                <w:webHidden/>
+              </w:rPr>
+              <w:fldChar w:fldCharType="separate"/>
+            </w:r>
+            <w:r>
+              <w:rPr>
+                <w:noProof/>
+                <w:webHidden/>
+              </w:rPr>
+              <w:t>18</w:t>
+            </w:r>
+            <w:r>
+              <w:rPr>
+                <w:noProof/>
+                <w:webHidden/>
+              </w:rPr>
+              <w:fldChar w:fldCharType="end"/>
+            </w:r>
+          </w:hyperlink>
+        </w:p>
+        <w:p>
+          <w:pPr>
+            <w:pStyle w:val="21"/>
+            <w:rPr>
+              <w:rFonts w:eastAsiaTheme="minorEastAsia" w:cstheme="minorBidi"/>
+              <w:b w:val="0"/>
+              <w:bCs w:val="0"/>
+              <w:noProof/>
+              <w:sz w:val="22"/>
+              <w:szCs w:val="22"/>
+              <w:lang w:eastAsia="ru-RU"/>
+            </w:rPr>
+          </w:pPr>
+          <w:hyperlink w:anchor="_Toc194058540" w:history="1">
+            <w:r>
+              <w:rPr>
+                <w:rStyle w:val="a8"/>
+                <w:noProof/>
+              </w:rPr>
+              <w:t>3.</w:t>
+            </w:r>
+            <w:r>
+              <w:rPr>
+                <w:rFonts w:eastAsiaTheme="minorEastAsia" w:cstheme="minorBidi"/>
+                <w:b w:val="0"/>
+                <w:bCs w:val="0"/>
+                <w:noProof/>
+                <w:sz w:val="22"/>
+                <w:szCs w:val="22"/>
+                <w:lang w:eastAsia="ru-RU"/>
+              </w:rPr>
+              <w:tab/>
+            </w:r>
+            <w:r>
+              <w:rPr>
+                <w:rStyle w:val="a8"/>
+                <w:noProof/>
+              </w:rPr>
+              <w:t>Организации</w:t>
+            </w:r>
+            <w:r>
+              <w:rPr>
+                <w:noProof/>
+                <w:webHidden/>
+              </w:rPr>
+              <w:tab/>
+            </w:r>
+            <w:r>
+              <w:rPr>
+                <w:noProof/>
+                <w:webHidden/>
+              </w:rPr>
+              <w:fldChar w:fldCharType="begin"/>
+            </w:r>
+            <w:r>
+              <w:rPr>
+                <w:noProof/>
+                <w:webHidden/>
+              </w:rPr>
+              <w:instrText xml:space="preserve"> PAGEREF _Toc194058540 \h </w:instrText>
+            </w:r>
+            <w:r>
+              <w:rPr>
+                <w:noProof/>
+                <w:webHidden/>
+              </w:rPr>
+            </w:r>
+            <w:r>
+              <w:rPr>
+                <w:noProof/>
+                <w:webHidden/>
+              </w:rPr>
+              <w:fldChar w:fldCharType="separate"/>
+            </w:r>
+            <w:r>
+              <w:rPr>
+                <w:noProof/>
+                <w:webHidden/>
+              </w:rPr>
+              <w:t>18</w:t>
+            </w:r>
+            <w:r>
+              <w:rPr>
+                <w:noProof/>
+                <w:webHidden/>
+              </w:rPr>
+              <w:fldChar w:fldCharType="end"/>
+            </w:r>
+          </w:hyperlink>
+        </w:p>
+        <w:p>
+          <w:pPr>
+            <w:pStyle w:val="21"/>
+            <w:rPr>
+              <w:rFonts w:eastAsiaTheme="minorEastAsia" w:cstheme="minorBidi"/>
+              <w:b w:val="0"/>
+              <w:bCs w:val="0"/>
+              <w:noProof/>
+              <w:sz w:val="22"/>
+              <w:szCs w:val="22"/>
+              <w:lang w:eastAsia="ru-RU"/>
+            </w:rPr>
+          </w:pPr>
+          <w:hyperlink w:anchor="_Toc194058541" w:history="1">
+            <w:r>
+              <w:rPr>
+                <w:rStyle w:val="a8"/>
+                <w:noProof/>
+              </w:rPr>
+              <w:t>4.</w:t>
+            </w:r>
+            <w:r>
+              <w:rPr>
+                <w:rFonts w:eastAsiaTheme="minorEastAsia" w:cstheme="minorBidi"/>
+                <w:b w:val="0"/>
+                <w:bCs w:val="0"/>
+                <w:noProof/>
+                <w:sz w:val="22"/>
+                <w:szCs w:val="22"/>
+                <w:lang w:eastAsia="ru-RU"/>
+              </w:rPr>
+              <w:tab/>
+            </w:r>
+            <w:r>
+              <w:rPr>
+                <w:rStyle w:val="a8"/>
+                <w:noProof/>
+              </w:rPr>
+              <w:t>Модели предоставления</w:t>
+            </w:r>
+            <w:r>
+              <w:rPr>
+                <w:noProof/>
+                <w:webHidden/>
+              </w:rPr>
+              <w:tab/>
+            </w:r>
+            <w:r>
+              <w:rPr>
+                <w:noProof/>
+                <w:webHidden/>
+              </w:rPr>
+              <w:fldChar w:fldCharType="begin"/>
+            </w:r>
+            <w:r>
+              <w:rPr>
+                <w:noProof/>
+                <w:webHidden/>
+              </w:rPr>
+              <w:instrText xml:space="preserve"> PAGEREF _Toc194058541 \h </w:instrText>
+            </w:r>
+            <w:r>
+              <w:rPr>
+                <w:noProof/>
+                <w:webHidden/>
+              </w:rPr>
+            </w:r>
+            <w:r>
+              <w:rPr>
+                <w:noProof/>
+                <w:webHidden/>
+              </w:rPr>
+              <w:fldChar w:fldCharType="separate"/>
+            </w:r>
+            <w:r>
+              <w:rPr>
+                <w:noProof/>
+                <w:webHidden/>
+              </w:rPr>
+              <w:t>19</w:t>
+            </w:r>
+            <w:r>
+              <w:rPr>
+                <w:noProof/>
+                <w:webHidden/>
+              </w:rPr>
+              <w:fldChar w:fldCharType="end"/>
+            </w:r>
+          </w:hyperlink>
+        </w:p>
+        <w:p>
+          <w:pPr>
+            <w:pStyle w:val="21"/>
+            <w:rPr>
+              <w:rFonts w:eastAsiaTheme="minorEastAsia" w:cstheme="minorBidi"/>
+              <w:b w:val="0"/>
+              <w:bCs w:val="0"/>
+              <w:noProof/>
+              <w:sz w:val="22"/>
+              <w:szCs w:val="22"/>
+              <w:lang w:eastAsia="ru-RU"/>
+            </w:rPr>
+          </w:pPr>
+          <w:hyperlink w:anchor="_Toc194058542" w:history="1">
+            <w:r>
+              <w:rPr>
+                <w:rStyle w:val="a8"/>
+                <w:noProof/>
+              </w:rPr>
+              <w:t>5.</w:t>
+            </w:r>
+            <w:r>
+              <w:rPr>
+                <w:rFonts w:eastAsiaTheme="minorEastAsia" w:cstheme="minorBidi"/>
+                <w:b w:val="0"/>
+                <w:bCs w:val="0"/>
+                <w:noProof/>
+                <w:sz w:val="22"/>
+                <w:szCs w:val="22"/>
+                <w:lang w:eastAsia="ru-RU"/>
+              </w:rPr>
+              <w:tab/>
+            </w:r>
+            <w:r>
+              <w:rPr>
+                <w:rStyle w:val="a8"/>
+                <w:noProof/>
+              </w:rPr>
+              <w:t>Обработка инцидентов</w:t>
+            </w:r>
+            <w:r>
+              <w:rPr>
+                <w:noProof/>
+                <w:webHidden/>
+              </w:rPr>
+              <w:tab/>
+            </w:r>
+            <w:r>
+              <w:rPr>
+                <w:noProof/>
+                <w:webHidden/>
+              </w:rPr>
+              <w:fldChar w:fldCharType="begin"/>
+            </w:r>
+            <w:r>
+              <w:rPr>
+                <w:noProof/>
+                <w:webHidden/>
+              </w:rPr>
+              <w:instrText xml:space="preserve"> PAGEREF _Toc194058542 \h </w:instrText>
+            </w:r>
+            <w:r>
+              <w:rPr>
+                <w:noProof/>
+                <w:webHidden/>
+              </w:rPr>
+            </w:r>
+            <w:r>
+              <w:rPr>
+                <w:noProof/>
+                <w:webHidden/>
+              </w:rPr>
+              <w:fldChar w:fldCharType="separate"/>
+            </w:r>
+            <w:r>
+              <w:rPr>
+                <w:noProof/>
+                <w:webHidden/>
+              </w:rPr>
+              <w:t>19</w:t>
+            </w:r>
+            <w:r>
+              <w:rPr>
+                <w:noProof/>
+                <w:webHidden/>
+              </w:rPr>
+              <w:fldChar w:fldCharType="end"/>
+            </w:r>
+          </w:hyperlink>
+        </w:p>
+        <w:p>
+          <w:pPr>
+            <w:pStyle w:val="21"/>
+            <w:rPr>
+              <w:rFonts w:eastAsiaTheme="minorEastAsia" w:cstheme="minorBidi"/>
+              <w:b w:val="0"/>
+              <w:bCs w:val="0"/>
+              <w:noProof/>
+              <w:sz w:val="22"/>
+              <w:szCs w:val="22"/>
+              <w:lang w:eastAsia="ru-RU"/>
+            </w:rPr>
+          </w:pPr>
+          <w:hyperlink w:anchor="_Toc194058543" w:history="1">
+            <w:r>
+              <w:rPr>
+                <w:rStyle w:val="a8"/>
+                <w:noProof/>
+              </w:rPr>
+              <w:t>6.</w:t>
+            </w:r>
+            <w:r>
+              <w:rPr>
+                <w:rFonts w:eastAsiaTheme="minorEastAsia" w:cstheme="minorBidi"/>
+                <w:b w:val="0"/>
+                <w:bCs w:val="0"/>
+                <w:noProof/>
+                <w:sz w:val="22"/>
+                <w:szCs w:val="22"/>
+                <w:lang w:eastAsia="ru-RU"/>
+              </w:rPr>
+              <w:tab/>
+            </w:r>
+            <w:r>
+              <w:rPr>
+                <w:rStyle w:val="a8"/>
+                <w:noProof/>
+              </w:rPr>
+              <w:t>Сервер</w:t>
+            </w:r>
+            <w:r>
+              <w:rPr>
+                <w:noProof/>
+                <w:webHidden/>
+              </w:rPr>
+              <w:tab/>
+            </w:r>
+            <w:r>
+              <w:rPr>
+                <w:noProof/>
+                <w:webHidden/>
+              </w:rPr>
+              <w:fldChar w:fldCharType="begin"/>
+            </w:r>
+            <w:r>
+              <w:rPr>
+                <w:noProof/>
+                <w:webHidden/>
+              </w:rPr>
+              <w:instrText xml:space="preserve"> PAGEREF _Toc194058543 \h </w:instrText>
+            </w:r>
+            <w:r>
+              <w:rPr>
+                <w:noProof/>
+                <w:webHidden/>
+              </w:rPr>
+            </w:r>
+            <w:r>
+              <w:rPr>
+                <w:noProof/>
+                <w:webHidden/>
+              </w:rPr>
+              <w:fldChar w:fldCharType="separate"/>
+            </w:r>
+            <w:r>
+              <w:rPr>
+                <w:noProof/>
+                <w:webHidden/>
+              </w:rPr>
+              <w:t>21</w:t>
+            </w:r>
+            <w:r>
+              <w:rPr>
+                <w:noProof/>
+                <w:webHidden/>
+              </w:rPr>
+              <w:fldChar w:fldCharType="end"/>
+            </w:r>
+          </w:hyperlink>
+        </w:p>
+        <w:p>
+          <w:pPr>
+            <w:pStyle w:val="21"/>
+            <w:rPr>
+              <w:rFonts w:eastAsiaTheme="minorEastAsia" w:cstheme="minorBidi"/>
+              <w:b w:val="0"/>
+              <w:bCs w:val="0"/>
+              <w:noProof/>
+              <w:sz w:val="22"/>
+              <w:szCs w:val="22"/>
+              <w:lang w:eastAsia="ru-RU"/>
+            </w:rPr>
+          </w:pPr>
+          <w:hyperlink w:anchor="_Toc194058544" w:history="1">
+            <w:r>
+              <w:rPr>
+                <w:rStyle w:val="a8"/>
+                <w:noProof/>
+              </w:rPr>
+              <w:t>7.</w:t>
+            </w:r>
+            <w:r>
+              <w:rPr>
+                <w:rFonts w:eastAsiaTheme="minorEastAsia" w:cstheme="minorBidi"/>
+                <w:b w:val="0"/>
+                <w:bCs w:val="0"/>
+                <w:noProof/>
+                <w:sz w:val="22"/>
+                <w:szCs w:val="22"/>
+                <w:lang w:eastAsia="ru-RU"/>
+              </w:rPr>
+              <w:tab/>
+            </w:r>
+            <w:r>
+              <w:rPr>
+                <w:rStyle w:val="a8"/>
+                <w:noProof/>
+              </w:rPr>
+              <w:t xml:space="preserve">Отображенные </w:t>
+            </w:r>
+            <w:r>
+              <w:rPr>
+                <w:rStyle w:val="a8"/>
+                <w:noProof/>
+                <w:lang w:val="en-US"/>
+              </w:rPr>
+              <w:t>CI</w:t>
+            </w:r>
+            <w:r>
+              <w:rPr>
+                <w:noProof/>
+                <w:webHidden/>
+              </w:rPr>
+              <w:tab/>
+            </w:r>
+            <w:r>
+              <w:rPr>
+                <w:noProof/>
+                <w:webHidden/>
+              </w:rPr>
+              <w:fldChar w:fldCharType="begin"/>
+            </w:r>
+            <w:r>
+              <w:rPr>
+                <w:noProof/>
+                <w:webHidden/>
+              </w:rPr>
+              <w:instrText xml:space="preserve"> PAGEREF _Toc194058544 \h </w:instrText>
+            </w:r>
+            <w:r>
+              <w:rPr>
+                <w:noProof/>
+                <w:webHidden/>
+              </w:rPr>
+            </w:r>
+            <w:r>
+              <w:rPr>
+                <w:noProof/>
+                <w:webHidden/>
+              </w:rPr>
+              <w:fldChar w:fldCharType="separate"/>
+            </w:r>
+            <w:r>
+              <w:rPr>
+                <w:noProof/>
+                <w:webHidden/>
+              </w:rPr>
+              <w:t>21</w:t>
+            </w:r>
+            <w:r>
+              <w:rPr>
+                <w:noProof/>
+                <w:webHidden/>
+              </w:rPr>
+              <w:fldChar w:fldCharType="end"/>
+            </w:r>
+          </w:hyperlink>
+        </w:p>
+        <w:p>
+          <w:pPr>
+            <w:pStyle w:val="21"/>
+            <w:rPr>
+              <w:rFonts w:eastAsiaTheme="minorEastAsia" w:cstheme="minorBidi"/>
+              <w:b w:val="0"/>
+              <w:bCs w:val="0"/>
+              <w:noProof/>
+              <w:sz w:val="22"/>
+              <w:szCs w:val="22"/>
+              <w:lang w:eastAsia="ru-RU"/>
+            </w:rPr>
+          </w:pPr>
+          <w:hyperlink w:anchor="_Toc194058545" w:history="1">
+            <w:r>
+              <w:rPr>
+                <w:rStyle w:val="a8"/>
+                <w:noProof/>
+              </w:rPr>
+              <w:t>8.</w:t>
+            </w:r>
+            <w:r>
+              <w:rPr>
+                <w:rFonts w:eastAsiaTheme="minorEastAsia" w:cstheme="minorBidi"/>
+                <w:b w:val="0"/>
+                <w:bCs w:val="0"/>
+                <w:noProof/>
+                <w:sz w:val="22"/>
+                <w:szCs w:val="22"/>
+                <w:lang w:eastAsia="ru-RU"/>
+              </w:rPr>
+              <w:tab/>
+            </w:r>
+            <w:r>
+              <w:rPr>
+                <w:rStyle w:val="a8"/>
+                <w:noProof/>
+              </w:rPr>
+              <w:t>Временные рамки для обработки и решения инцидентов</w:t>
+            </w:r>
+            <w:r>
+              <w:rPr>
+                <w:noProof/>
+                <w:webHidden/>
+              </w:rPr>
+              <w:tab/>
+            </w:r>
+            <w:r>
+              <w:rPr>
+                <w:noProof/>
+                <w:webHidden/>
+              </w:rPr>
+              <w:fldChar w:fldCharType="begin"/>
+            </w:r>
+            <w:r>
+              <w:rPr>
+                <w:noProof/>
+                <w:webHidden/>
+              </w:rPr>
+              <w:instrText xml:space="preserve"> PAGEREF _Toc194058545 \h </w:instrText>
+            </w:r>
+            <w:r>
+              <w:rPr>
+                <w:noProof/>
+                <w:webHidden/>
+              </w:rPr>
+            </w:r>
+            <w:r>
+              <w:rPr>
+                <w:noProof/>
+                <w:webHidden/>
+              </w:rPr>
+              <w:fldChar w:fldCharType="separate"/>
+            </w:r>
+            <w:r>
+              <w:rPr>
+                <w:noProof/>
+                <w:webHidden/>
+              </w:rPr>
+              <w:t>21</w:t>
+            </w:r>
+            <w:r>
+              <w:rPr>
+                <w:noProof/>
+                <w:webHidden/>
+              </w:rPr>
+              <w:fldChar w:fldCharType="end"/>
+            </w:r>
+          </w:hyperlink>
+        </w:p>
+        <w:p>
+          <w:pPr>
+            <w:pStyle w:val="21"/>
+            <w:rPr>
+              <w:rFonts w:eastAsiaTheme="minorEastAsia" w:cstheme="minorBidi"/>
+              <w:b w:val="0"/>
+              <w:bCs w:val="0"/>
+              <w:noProof/>
+              <w:sz w:val="22"/>
+              <w:szCs w:val="22"/>
+              <w:lang w:eastAsia="ru-RU"/>
+            </w:rPr>
+          </w:pPr>
+          <w:hyperlink w:anchor="_Toc194058546" w:history="1">
+            <w:r>
+              <w:rPr>
+                <w:rStyle w:val="a8"/>
+                <w:noProof/>
+              </w:rPr>
+              <w:t>9.</w:t>
+            </w:r>
+            <w:r>
+              <w:rPr>
+                <w:rFonts w:eastAsiaTheme="minorEastAsia" w:cstheme="minorBidi"/>
+                <w:b w:val="0"/>
+                <w:bCs w:val="0"/>
+                <w:noProof/>
+                <w:sz w:val="22"/>
+                <w:szCs w:val="22"/>
+                <w:lang w:eastAsia="ru-RU"/>
+              </w:rPr>
+              <w:tab/>
+            </w:r>
+            <w:r>
+              <w:rPr>
+                <w:rStyle w:val="a8"/>
+                <w:noProof/>
+                <w:lang w:val="en-US"/>
+              </w:rPr>
+              <w:t xml:space="preserve">SLA </w:t>
+            </w:r>
+            <w:r>
+              <w:rPr>
+                <w:rStyle w:val="a8"/>
+                <w:noProof/>
+              </w:rPr>
+              <w:t>для сервисов</w:t>
+            </w:r>
+            <w:r>
+              <w:rPr>
+                <w:noProof/>
+                <w:webHidden/>
+              </w:rPr>
+              <w:tab/>
+            </w:r>
+            <w:r>
+              <w:rPr>
+                <w:noProof/>
+                <w:webHidden/>
+              </w:rPr>
+              <w:fldChar w:fldCharType="begin"/>
+            </w:r>
+            <w:r>
+              <w:rPr>
+                <w:noProof/>
+                <w:webHidden/>
+              </w:rPr>
+              <w:instrText xml:space="preserve"> PAGEREF _Toc194058546 \h </w:instrText>
+            </w:r>
+            <w:r>
+              <w:rPr>
+                <w:noProof/>
+                <w:webHidden/>
+              </w:rPr>
+            </w:r>
+            <w:r>
+              <w:rPr>
+                <w:noProof/>
+                <w:webHidden/>
+              </w:rPr>
+              <w:fldChar w:fldCharType="separate"/>
+            </w:r>
+            <w:r>
+              <w:rPr>
+                <w:noProof/>
+                <w:webHidden/>
+              </w:rPr>
+              <w:t>22</w:t>
+            </w:r>
+            <w:r>
+              <w:rPr>
+                <w:noProof/>
+                <w:webHidden/>
+              </w:rPr>
+              <w:fldChar w:fldCharType="end"/>
+            </w:r>
+          </w:hyperlink>
+        </w:p>
+        <w:p>
+          <w:pPr>
+            <w:pStyle w:val="21"/>
+            <w:rPr>
+              <w:rFonts w:eastAsiaTheme="minorEastAsia" w:cstheme="minorBidi"/>
+              <w:b w:val="0"/>
+              <w:bCs w:val="0"/>
+              <w:noProof/>
+              <w:sz w:val="22"/>
+              <w:szCs w:val="22"/>
+              <w:lang w:eastAsia="ru-RU"/>
+            </w:rPr>
+          </w:pPr>
+          <w:hyperlink w:anchor="_Toc194058547" w:history="1">
+            <w:r>
+              <w:rPr>
+                <w:rStyle w:val="a8"/>
+                <w:noProof/>
+              </w:rPr>
+              <w:t>10.</w:t>
+            </w:r>
+            <w:r>
+              <w:rPr>
+                <w:rFonts w:eastAsiaTheme="minorEastAsia" w:cstheme="minorBidi"/>
+                <w:b w:val="0"/>
+                <w:bCs w:val="0"/>
+                <w:noProof/>
+                <w:sz w:val="22"/>
+                <w:szCs w:val="22"/>
+                <w:lang w:eastAsia="ru-RU"/>
+              </w:rPr>
+              <w:tab/>
+            </w:r>
+            <w:r>
+              <w:rPr>
+                <w:rStyle w:val="a8"/>
+                <w:noProof/>
+              </w:rPr>
+              <w:t>Пример эксалации для нерешенной проблемы</w:t>
+            </w:r>
+            <w:r>
+              <w:rPr>
+                <w:noProof/>
+                <w:webHidden/>
+              </w:rPr>
+              <w:tab/>
+            </w:r>
+            <w:r>
+              <w:rPr>
+                <w:noProof/>
+                <w:webHidden/>
+              </w:rPr>
+              <w:fldChar w:fldCharType="begin"/>
+            </w:r>
+            <w:r>
+              <w:rPr>
+                <w:noProof/>
+                <w:webHidden/>
+              </w:rPr>
+              <w:instrText xml:space="preserve"> PAGEREF _Toc194058547 \h </w:instrText>
+            </w:r>
+            <w:r>
+              <w:rPr>
+                <w:noProof/>
+                <w:webHidden/>
+              </w:rPr>
+            </w:r>
+            <w:r>
+              <w:rPr>
+                <w:noProof/>
+                <w:webHidden/>
+              </w:rPr>
+              <w:fldChar w:fldCharType="separate"/>
+            </w:r>
+            <w:r>
+              <w:rPr>
+                <w:noProof/>
+                <w:webHidden/>
+              </w:rPr>
+              <w:t>22</w:t>
+            </w:r>
+            <w:r>
+              <w:rPr>
+                <w:noProof/>
+                <w:webHidden/>
+              </w:rPr>
+              <w:fldChar w:fldCharType="end"/>
+            </w:r>
+          </w:hyperlink>
+        </w:p>
+        <w:p>
+          <w:pPr>
+            <w:pStyle w:val="21"/>
+            <w:rPr>
+              <w:rFonts w:eastAsiaTheme="minorEastAsia" w:cstheme="minorBidi"/>
+              <w:b w:val="0"/>
+              <w:bCs w:val="0"/>
+              <w:noProof/>
+              <w:sz w:val="22"/>
+              <w:szCs w:val="22"/>
+              <w:lang w:eastAsia="ru-RU"/>
+            </w:rPr>
+          </w:pPr>
+          <w:hyperlink w:anchor="_Toc194058548" w:history="1">
+            <w:r>
+              <w:rPr>
+                <w:rStyle w:val="a8"/>
+                <w:noProof/>
+              </w:rPr>
+              <w:t>11.</w:t>
+            </w:r>
+            <w:r>
+              <w:rPr>
+                <w:rFonts w:eastAsiaTheme="minorEastAsia" w:cstheme="minorBidi"/>
+                <w:b w:val="0"/>
+                <w:bCs w:val="0"/>
+                <w:noProof/>
+                <w:sz w:val="22"/>
+                <w:szCs w:val="22"/>
+                <w:lang w:eastAsia="ru-RU"/>
+              </w:rPr>
+              <w:tab/>
+            </w:r>
+            <w:r>
+              <w:rPr>
+                <w:rStyle w:val="a8"/>
+                <w:noProof/>
+              </w:rPr>
+              <w:t>Пример остальных статусов</w:t>
+            </w:r>
+            <w:r>
+              <w:rPr>
+                <w:noProof/>
+                <w:webHidden/>
+              </w:rPr>
+              <w:tab/>
+            </w:r>
+            <w:r>
+              <w:rPr>
+                <w:noProof/>
+                <w:webHidden/>
+              </w:rPr>
+              <w:fldChar w:fldCharType="begin"/>
+            </w:r>
+            <w:r>
+              <w:rPr>
+                <w:noProof/>
+                <w:webHidden/>
+              </w:rPr>
+              <w:instrText xml:space="preserve"> PAGEREF _Toc194058548 \h </w:instrText>
+            </w:r>
+            <w:r>
+              <w:rPr>
+                <w:noProof/>
+                <w:webHidden/>
+              </w:rPr>
+            </w:r>
+            <w:r>
+              <w:rPr>
+                <w:noProof/>
+                <w:webHidden/>
+              </w:rPr>
+              <w:fldChar w:fldCharType="separate"/>
+            </w:r>
+            <w:r>
+              <w:rPr>
+                <w:noProof/>
+                <w:webHidden/>
+              </w:rPr>
+              <w:t>22</w:t>
+            </w:r>
+            <w:r>
+              <w:rPr>
+                <w:noProof/>
+                <w:webHidden/>
+              </w:rPr>
+              <w:fldChar w:fldCharType="end"/>
+            </w:r>
+          </w:hyperlink>
+        </w:p>
+        <w:p>
+          <w:pPr>
+            <w:pStyle w:val="21"/>
+            <w:rPr>
+              <w:rFonts w:eastAsiaTheme="minorEastAsia" w:cstheme="minorBidi"/>
+              <w:b w:val="0"/>
+              <w:bCs w:val="0"/>
+              <w:noProof/>
+              <w:sz w:val="22"/>
+              <w:szCs w:val="22"/>
+              <w:lang w:eastAsia="ru-RU"/>
+            </w:rPr>
+          </w:pPr>
+          <w:hyperlink w:anchor="_Toc194058549" w:history="1">
+            <w:r>
+              <w:rPr>
+                <w:rStyle w:val="a8"/>
+                <w:noProof/>
+              </w:rPr>
+              <w:t>12.</w:t>
+            </w:r>
+            <w:r>
+              <w:rPr>
+                <w:rFonts w:eastAsiaTheme="minorEastAsia" w:cstheme="minorBidi"/>
+                <w:b w:val="0"/>
+                <w:bCs w:val="0"/>
+                <w:noProof/>
+                <w:sz w:val="22"/>
+                <w:szCs w:val="22"/>
+                <w:lang w:eastAsia="ru-RU"/>
+              </w:rPr>
+              <w:tab/>
+            </w:r>
+            <w:r>
+              <w:rPr>
+                <w:rStyle w:val="a8"/>
+                <w:noProof/>
+              </w:rPr>
+              <w:t>Пример для добавл</w:t>
+            </w:r>
+            <w:r>
+              <w:rPr>
+                <w:rStyle w:val="a8"/>
+                <w:noProof/>
+              </w:rPr>
+              <w:t>е</w:t>
+            </w:r>
+            <w:r>
+              <w:rPr>
+                <w:rStyle w:val="a8"/>
+                <w:noProof/>
+              </w:rPr>
+              <w:t>ния нового запроса</w:t>
+            </w:r>
+            <w:r>
+              <w:rPr>
+                <w:noProof/>
+                <w:webHidden/>
+              </w:rPr>
+              <w:tab/>
+            </w:r>
+            <w:r>
+              <w:rPr>
+                <w:noProof/>
+                <w:webHidden/>
+              </w:rPr>
+              <w:fldChar w:fldCharType="begin"/>
+            </w:r>
+            <w:r>
+              <w:rPr>
+                <w:noProof/>
+                <w:webHidden/>
+              </w:rPr>
+              <w:instrText xml:space="preserve"> PAGEREF _Toc194058549 \h </w:instrText>
+            </w:r>
+            <w:r>
+              <w:rPr>
+                <w:noProof/>
+                <w:webHidden/>
+              </w:rPr>
+            </w:r>
+            <w:r>
+              <w:rPr>
+                <w:noProof/>
+                <w:webHidden/>
+              </w:rPr>
+              <w:fldChar w:fldCharType="separate"/>
+            </w:r>
+            <w:r>
+              <w:rPr>
+                <w:noProof/>
+                <w:webHidden/>
+              </w:rPr>
+              <w:t>24</w:t>
             </w:r>
             <w:r>
               <w:rPr>
@@ -2748,7 +3927,7 @@
       <w:pPr>
         <w:pStyle w:val="a5"/>
       </w:pPr>
-      <w:bookmarkStart w:id="0" w:name="_Toc193286689"/>
+      <w:bookmarkStart w:id="0" w:name="_Toc194058509"/>
       <w:r>
         <w:lastRenderedPageBreak/>
         <w:t>Лабораторная работа №1 - Выбор и описание предметной области</w:t>
@@ -2760,7 +3939,7 @@
       <w:pPr>
         <w:pStyle w:val="1"/>
       </w:pPr>
-      <w:bookmarkStart w:id="1" w:name="_Toc193286690"/>
+      <w:bookmarkStart w:id="1" w:name="_Toc194058510"/>
       <w:r>
         <w:t>Название и описание организации выбранной предметной области. Сфера деятельности</w:t>
       </w:r>
@@ -2784,21 +3963,7 @@
         <w:rPr>
           <w:lang w:eastAsia="zh-CN"/>
         </w:rPr>
-        <w:t>ГУП РК "</w:t>
-      </w:r>
-      <w:proofErr w:type="spellStart"/>
-      <w:r>
-        <w:rPr>
-          <w:lang w:eastAsia="zh-CN"/>
-        </w:rPr>
-        <w:t>Карелавтотранс</w:t>
-      </w:r>
-      <w:proofErr w:type="spellEnd"/>
-      <w:r>
-        <w:rPr>
-          <w:lang w:eastAsia="zh-CN"/>
-        </w:rPr>
-        <w:t>" — государственное унитарное предприятие Республики Карелия, занимающееся пассажирскими перевозками в пределах региона и за его пределами.</w:t>
+        <w:t>ГУП РК "Карелавтотранс" — государственное унитарное предприятие Республики Карелия, занимающееся пассажирскими перевозками в пределах региона и за его пределами.</w:t>
       </w:r>
       <w:r>
         <w:rPr>
@@ -2810,35 +3975,7 @@
         <w:rPr>
           <w:lang w:eastAsia="zh-CN"/>
         </w:rPr>
-        <w:t>руппа компаний, в которую входят ГУП РК «</w:t>
-      </w:r>
-      <w:proofErr w:type="spellStart"/>
-      <w:r>
-        <w:rPr>
-          <w:lang w:eastAsia="zh-CN"/>
-        </w:rPr>
-        <w:t>Карелавтотранс</w:t>
-      </w:r>
-      <w:proofErr w:type="spellEnd"/>
-      <w:r>
-        <w:rPr>
-          <w:lang w:eastAsia="zh-CN"/>
-        </w:rPr>
-        <w:t>» и ГУП РК «</w:t>
-      </w:r>
-      <w:proofErr w:type="spellStart"/>
-      <w:r>
-        <w:rPr>
-          <w:lang w:eastAsia="zh-CN"/>
-        </w:rPr>
-        <w:t>Карелавтотранс</w:t>
-      </w:r>
-      <w:proofErr w:type="spellEnd"/>
-      <w:r>
-        <w:rPr>
-          <w:lang w:eastAsia="zh-CN"/>
-        </w:rPr>
-        <w:t>-Сервис»</w:t>
+        <w:t>руппа компаний, в которую входят ГУП РК «Карелавтотранс» и ГУП РК «Карелавтотранс-Сервис»</w:t>
       </w:r>
       <w:r>
         <w:rPr>
@@ -2988,21 +4125,7 @@
         <w:rPr>
           <w:lang w:eastAsia="zh-CN"/>
         </w:rPr>
-        <w:t xml:space="preserve">егулярных пригородных и междугородных маршрутах в 15 районов Республики Карелия, а также на одном регулярном </w:t>
-      </w:r>
-      <w:proofErr w:type="spellStart"/>
-      <w:r>
-        <w:rPr>
-          <w:lang w:eastAsia="zh-CN"/>
-        </w:rPr>
-        <w:t>межсубъектном</w:t>
-      </w:r>
-      <w:proofErr w:type="spellEnd"/>
-      <w:r>
-        <w:rPr>
-          <w:lang w:eastAsia="zh-CN"/>
-        </w:rPr>
-        <w:t xml:space="preserve"> и на одном международном маршрутах</w:t>
+        <w:t>егулярных пригородных и междугородных маршрутах в 15 районов Республики Карелия, а также на одном регулярном межсубъектном и на одном международном маршрутах</w:t>
       </w:r>
       <w:r>
         <w:rPr>
@@ -3020,21 +4143,7 @@
         <w:rPr>
           <w:lang w:eastAsia="zh-CN"/>
         </w:rPr>
-        <w:t xml:space="preserve">Дочернее предприятие </w:t>
-      </w:r>
-      <w:proofErr w:type="spellStart"/>
-      <w:r>
-        <w:rPr>
-          <w:lang w:eastAsia="zh-CN"/>
-        </w:rPr>
-        <w:t>Карелавтотранс</w:t>
-      </w:r>
-      <w:proofErr w:type="spellEnd"/>
-      <w:r>
-        <w:rPr>
-          <w:lang w:eastAsia="zh-CN"/>
-        </w:rPr>
-        <w:t>-сервис имеет ещё 45 автобусов во владении.</w:t>
+        <w:t>Дочернее предприятие Карелавтотранс-сервис имеет ещё 45 автобусов во владении.</w:t>
       </w:r>
     </w:p>
     <w:p>
@@ -3079,33 +4188,11 @@
           <w:lang w:eastAsia="zh-CN"/>
         </w:rPr>
       </w:pPr>
-      <w:proofErr w:type="spellStart"/>
-      <w:r>
-        <w:rPr>
-          <w:lang w:eastAsia="zh-CN"/>
-        </w:rPr>
-        <w:t>Горустович</w:t>
-      </w:r>
-      <w:proofErr w:type="spellEnd"/>
-      <w:r>
-        <w:rPr>
-          <w:lang w:eastAsia="zh-CN"/>
-        </w:rPr>
-        <w:t xml:space="preserve"> Игорь Михайлович — генеральный директор ГУП РК «</w:t>
-      </w:r>
-      <w:proofErr w:type="spellStart"/>
-      <w:r>
-        <w:rPr>
-          <w:lang w:eastAsia="zh-CN"/>
-        </w:rPr>
-        <w:t>Карелавтотранс</w:t>
-      </w:r>
-      <w:proofErr w:type="spellEnd"/>
-      <w:r>
-        <w:rPr>
-          <w:lang w:eastAsia="zh-CN"/>
-        </w:rPr>
-        <w:t xml:space="preserve">»; </w:t>
+      <w:r>
+        <w:rPr>
+          <w:lang w:eastAsia="zh-CN"/>
+        </w:rPr>
+        <w:t xml:space="preserve">Горустович Игорь Михайлович — генеральный директор ГУП РК «Карелавтотранс»; </w:t>
       </w:r>
     </w:p>
     <w:p>
@@ -3123,21 +4210,7 @@
         <w:rPr>
           <w:lang w:eastAsia="zh-CN"/>
         </w:rPr>
-        <w:t>Спицын Алексей Евгеньевич — директор ГУП РК «</w:t>
-      </w:r>
-      <w:proofErr w:type="spellStart"/>
-      <w:r>
-        <w:rPr>
-          <w:lang w:eastAsia="zh-CN"/>
-        </w:rPr>
-        <w:t>Карелавтотранс</w:t>
-      </w:r>
-      <w:proofErr w:type="spellEnd"/>
-      <w:r>
-        <w:rPr>
-          <w:lang w:eastAsia="zh-CN"/>
-        </w:rPr>
-        <w:t>-Сервис»</w:t>
+        <w:t>Спицын Алексей Евгеньевич — директор ГУП РК «Карелавтотранс-Сервис»</w:t>
       </w:r>
     </w:p>
     <w:p>
@@ -3149,7 +4222,7 @@
       <w:pPr>
         <w:pStyle w:val="1"/>
       </w:pPr>
-      <w:bookmarkStart w:id="2" w:name="_Toc193286691"/>
+      <w:bookmarkStart w:id="2" w:name="_Toc194058511"/>
       <w:r>
         <w:t>Описание организационной структуры для определения потребителей информационных ресурсов и их классификации</w:t>
       </w:r>
@@ -3169,19 +4242,11 @@
           <w:lang w:eastAsia="zh-CN"/>
         </w:rPr>
       </w:pPr>
-      <w:proofErr w:type="spellStart"/>
-      <w:r>
-        <w:rPr>
-          <w:lang w:eastAsia="zh-CN"/>
-        </w:rPr>
-        <w:t>Карелавтотранс</w:t>
-      </w:r>
-      <w:proofErr w:type="spellEnd"/>
-      <w:r>
-        <w:rPr>
-          <w:lang w:eastAsia="zh-CN"/>
-        </w:rPr>
-        <w:t xml:space="preserve"> имеет следующую организационную структуру:</w:t>
+      <w:r>
+        <w:rPr>
+          <w:lang w:eastAsia="zh-CN"/>
+        </w:rPr>
+        <w:t>Карелавтотранс имеет следующую организационную структуру:</w:t>
       </w:r>
     </w:p>
     <w:p>
@@ -3723,7 +4788,7 @@
       <w:pPr>
         <w:pStyle w:val="1"/>
       </w:pPr>
-      <w:bookmarkStart w:id="3" w:name="_Toc193286692"/>
+      <w:bookmarkStart w:id="3" w:name="_Toc194058512"/>
       <w:r>
         <w:t>Основные бизнес-процессы</w:t>
       </w:r>
@@ -3888,7 +4953,7 @@
       <w:pPr>
         <w:pStyle w:val="1"/>
       </w:pPr>
-      <w:bookmarkStart w:id="4" w:name="_Toc193286693"/>
+      <w:bookmarkStart w:id="4" w:name="_Toc194058513"/>
       <w:r>
         <w:t>О</w:t>
       </w:r>
@@ -4111,13 +5176,8 @@
           <w:numId w:val="12"/>
         </w:numPr>
       </w:pPr>
-      <w:proofErr w:type="spellStart"/>
-      <w:r>
-        <w:t>Wi</w:t>
-      </w:r>
-      <w:proofErr w:type="spellEnd"/>
-      <w:r>
-        <w:t>-Fi для сотрудников и клиентов на автовокзалах</w:t>
+      <w:r>
+        <w:t>Wi-Fi для сотрудников и клиентов на автовокзалах</w:t>
       </w:r>
       <w:r>
         <w:t xml:space="preserve"> – </w:t>
@@ -4257,15 +5317,7 @@
         </w:numPr>
       </w:pPr>
       <w:r>
-        <w:t xml:space="preserve">Реляционные СУБД (MS SQL, </w:t>
-      </w:r>
-      <w:proofErr w:type="spellStart"/>
-      <w:r>
-        <w:t>PostgreSQL</w:t>
-      </w:r>
-      <w:proofErr w:type="spellEnd"/>
-      <w:r>
-        <w:t xml:space="preserve">) для хранения данных о маршрутах, пассажирах, билетах </w:t>
+        <w:t xml:space="preserve">Реляционные СУБД (MS SQL, PostgreSQL) для хранения данных о маршрутах, пассажирах, билетах </w:t>
       </w:r>
     </w:p>
     <w:p>
@@ -4315,7 +5367,7 @@
       <w:pPr>
         <w:pStyle w:val="1"/>
       </w:pPr>
-      <w:bookmarkStart w:id="5" w:name="_Toc193286694"/>
+      <w:bookmarkStart w:id="5" w:name="_Toc194058514"/>
       <w:r>
         <w:t>Источники информации:</w:t>
       </w:r>
@@ -4336,21 +5388,7 @@
         <w:rPr>
           <w:lang w:eastAsia="zh-CN"/>
         </w:rPr>
-        <w:t xml:space="preserve">Википедия. </w:t>
-      </w:r>
-      <w:proofErr w:type="spellStart"/>
-      <w:r>
-        <w:rPr>
-          <w:lang w:eastAsia="zh-CN"/>
-        </w:rPr>
-        <w:t>Карелавтотранс</w:t>
-      </w:r>
-      <w:proofErr w:type="spellEnd"/>
-      <w:r>
-        <w:rPr>
-          <w:lang w:eastAsia="zh-CN"/>
-        </w:rPr>
-        <w:t xml:space="preserve"> [Электронный ресурс] </w:t>
+        <w:t xml:space="preserve">Википедия. Карелавтотранс [Электронный ресурс] </w:t>
       </w:r>
       <w:r>
         <w:rPr>
@@ -4364,17 +5402,8 @@
             <w:rStyle w:val="a8"/>
             <w:lang w:eastAsia="zh-CN"/>
           </w:rPr>
-          <w:t xml:space="preserve">Wikipedia. </w:t>
+          <w:t>Wikipedia. Карелавтотранс</w:t>
         </w:r>
-        <w:proofErr w:type="spellStart"/>
-        <w:r>
-          <w:rPr>
-            <w:rStyle w:val="a8"/>
-            <w:lang w:eastAsia="zh-CN"/>
-          </w:rPr>
-          <w:t>Карелавтотранс</w:t>
-        </w:r>
-        <w:proofErr w:type="spellEnd"/>
       </w:hyperlink>
     </w:p>
     <w:p>
@@ -4392,21 +5421,7 @@
         <w:rPr>
           <w:lang w:eastAsia="zh-CN"/>
         </w:rPr>
-        <w:t>Официальный сайт ГУП РК "</w:t>
-      </w:r>
-      <w:proofErr w:type="spellStart"/>
-      <w:r>
-        <w:rPr>
-          <w:lang w:eastAsia="zh-CN"/>
-        </w:rPr>
-        <w:t>Карелавтотранс</w:t>
-      </w:r>
-      <w:proofErr w:type="spellEnd"/>
-      <w:r>
-        <w:rPr>
-          <w:lang w:eastAsia="zh-CN"/>
-        </w:rPr>
-        <w:t>"</w:t>
+        <w:t>Официальный сайт ГУП РК "Карелавтотранс"</w:t>
       </w:r>
       <w:r>
         <w:rPr>
@@ -4502,16 +5517,8 @@
         <w:rPr>
           <w:lang w:eastAsia="zh-CN"/>
         </w:rPr>
-        <w:t xml:space="preserve"> (ОГРН </w:t>
-      </w:r>
-      <w:proofErr w:type="spellStart"/>
-      <w:r>
-        <w:rPr>
-          <w:lang w:eastAsia="zh-CN"/>
-        </w:rPr>
-        <w:t>Карелавтотранса</w:t>
-      </w:r>
-      <w:proofErr w:type="spellEnd"/>
+        <w:t xml:space="preserve"> (ОГРН Карелавтотранса</w:t>
+      </w:r>
       <w:r>
         <w:rPr>
           <w:lang w:eastAsia="zh-CN"/>
@@ -4580,7 +5587,7 @@
       <w:pPr>
         <w:pStyle w:val="a5"/>
       </w:pPr>
-      <w:bookmarkStart w:id="6" w:name="_Toc193286695"/>
+      <w:bookmarkStart w:id="6" w:name="_Toc194058515"/>
       <w:r>
         <w:lastRenderedPageBreak/>
         <w:t>Лабораторная работа №2 - Создание каталога ИТ-Сервисов</w:t>
@@ -4602,7 +5609,7 @@
           <w:numId w:val="20"/>
         </w:numPr>
       </w:pPr>
-      <w:bookmarkStart w:id="7" w:name="_Toc193286696"/>
+      <w:bookmarkStart w:id="7" w:name="_Toc194058516"/>
       <w:r>
         <w:t>Разделение</w:t>
       </w:r>
@@ -4714,7 +5721,7 @@
       <w:pPr>
         <w:pStyle w:val="1"/>
       </w:pPr>
-      <w:bookmarkStart w:id="8" w:name="_Toc193286697"/>
+      <w:bookmarkStart w:id="8" w:name="_Toc194058517"/>
       <w:r>
         <w:t>Каталог ИТ-сервисов</w:t>
       </w:r>
@@ -5265,7 +6272,7 @@
       <w:pPr>
         <w:pStyle w:val="1"/>
       </w:pPr>
-      <w:bookmarkStart w:id="9" w:name="_Toc193286698"/>
+      <w:bookmarkStart w:id="9" w:name="_Toc194058518"/>
       <w:r>
         <w:t>Источники</w:t>
       </w:r>
@@ -5296,21 +6303,7 @@
           <w:lang w:eastAsia="zh-CN"/>
         </w:rPr>
         <w:lastRenderedPageBreak/>
-        <w:t>Правила ГУП РК "</w:t>
-      </w:r>
-      <w:proofErr w:type="spellStart"/>
-      <w:r>
-        <w:rPr>
-          <w:lang w:eastAsia="zh-CN"/>
-        </w:rPr>
-        <w:t>Карелавтотранс</w:t>
-      </w:r>
-      <w:proofErr w:type="spellEnd"/>
-      <w:r>
-        <w:rPr>
-          <w:lang w:eastAsia="zh-CN"/>
-        </w:rPr>
-        <w:t>"</w:t>
+        <w:t>Правила ГУП РК "Карелавтотранс"</w:t>
       </w:r>
       <w:r>
         <w:rPr>
@@ -5342,23 +6335,7 @@
             <w:rStyle w:val="a8"/>
             <w:lang w:eastAsia="zh-CN"/>
           </w:rPr>
-          <w:t>Правила ГУП РК "</w:t>
-        </w:r>
-        <w:proofErr w:type="spellStart"/>
-        <w:r>
-          <w:rPr>
-            <w:rStyle w:val="a8"/>
-            <w:lang w:eastAsia="zh-CN"/>
-          </w:rPr>
-          <w:t>Карелавтотранс</w:t>
-        </w:r>
-        <w:proofErr w:type="spellEnd"/>
-        <w:r>
-          <w:rPr>
-            <w:rStyle w:val="a8"/>
-            <w:lang w:eastAsia="zh-CN"/>
-          </w:rPr>
-          <w:t>"</w:t>
+          <w:t>Правила ГУП РК "Карелавтотранс"</w:t>
         </w:r>
       </w:hyperlink>
     </w:p>
@@ -5377,16 +6354,8 @@
         <w:rPr>
           <w:lang w:eastAsia="zh-CN"/>
         </w:rPr>
-        <w:t>Правила ГУП РК "</w:t>
-      </w:r>
-      <w:proofErr w:type="spellStart"/>
-      <w:r>
-        <w:rPr>
-          <w:lang w:eastAsia="zh-CN"/>
-        </w:rPr>
-        <w:t>Карелавтотранс</w:t>
-      </w:r>
-      <w:proofErr w:type="spellEnd"/>
+        <w:t>Правила ГУП РК "Карелавтотранс</w:t>
+      </w:r>
       <w:r>
         <w:rPr>
           <w:lang w:eastAsia="zh-CN"/>
@@ -5435,23 +6404,7 @@
             <w:rStyle w:val="a8"/>
             <w:lang w:eastAsia="zh-CN"/>
           </w:rPr>
-          <w:t>Правила ГУП РК "</w:t>
-        </w:r>
-        <w:proofErr w:type="spellStart"/>
-        <w:r>
-          <w:rPr>
-            <w:rStyle w:val="a8"/>
-            <w:lang w:eastAsia="zh-CN"/>
-          </w:rPr>
-          <w:t>Карелавтотранс</w:t>
-        </w:r>
-        <w:proofErr w:type="spellEnd"/>
-        <w:r>
-          <w:rPr>
-            <w:rStyle w:val="a8"/>
-            <w:lang w:eastAsia="zh-CN"/>
-          </w:rPr>
-          <w:t>-Сервис"</w:t>
+          <w:t>Правила ГУП РК "Карелавтотранс-Сервис"</w:t>
         </w:r>
       </w:hyperlink>
     </w:p>
@@ -5572,16 +6525,8 @@
         <w:rPr>
           <w:lang w:eastAsia="zh-CN"/>
         </w:rPr>
-        <w:t xml:space="preserve">Страхование пассажиров ГУП РК </w:t>
-      </w:r>
-      <w:proofErr w:type="spellStart"/>
-      <w:r>
-        <w:rPr>
-          <w:lang w:eastAsia="zh-CN"/>
-        </w:rPr>
-        <w:t>Карелавтотранс</w:t>
-      </w:r>
-      <w:proofErr w:type="spellEnd"/>
+        <w:t>Страхование пассажиров ГУП РК Карелавтотранс</w:t>
+      </w:r>
       <w:r>
         <w:rPr>
           <w:lang w:eastAsia="zh-CN"/>
@@ -5618,17 +6563,8 @@
             <w:rStyle w:val="a8"/>
             <w:lang w:eastAsia="zh-CN"/>
           </w:rPr>
-          <w:t xml:space="preserve">Страхование пассажиров ГУП РК </w:t>
+          <w:t>Страхование пассажиров ГУП РК Карелавтотранс</w:t>
         </w:r>
-        <w:proofErr w:type="spellStart"/>
-        <w:r>
-          <w:rPr>
-            <w:rStyle w:val="a8"/>
-            <w:lang w:eastAsia="zh-CN"/>
-          </w:rPr>
-          <w:t>Карелавтотранс</w:t>
-        </w:r>
-        <w:proofErr w:type="spellEnd"/>
       </w:hyperlink>
     </w:p>
     <w:p>
@@ -5646,16 +6582,8 @@
         <w:rPr>
           <w:lang w:eastAsia="zh-CN"/>
         </w:rPr>
-        <w:t xml:space="preserve">Страхование пассажиров ГУП РК </w:t>
-      </w:r>
-      <w:proofErr w:type="spellStart"/>
-      <w:r>
-        <w:rPr>
-          <w:lang w:eastAsia="zh-CN"/>
-        </w:rPr>
-        <w:t>Карелавтотранс</w:t>
-      </w:r>
-      <w:proofErr w:type="spellEnd"/>
+        <w:t>Страхование пассажиров ГУП РК Карелавтотранс</w:t>
+      </w:r>
       <w:r>
         <w:rPr>
           <w:lang w:eastAsia="zh-CN"/>
@@ -5692,23 +6620,7 @@
             <w:rStyle w:val="a8"/>
             <w:lang w:eastAsia="zh-CN"/>
           </w:rPr>
-          <w:t xml:space="preserve">Страхование пассажиров ГУП РК </w:t>
-        </w:r>
-        <w:proofErr w:type="spellStart"/>
-        <w:r>
-          <w:rPr>
-            <w:rStyle w:val="a8"/>
-            <w:lang w:eastAsia="zh-CN"/>
-          </w:rPr>
-          <w:t>Карелавтотранс</w:t>
-        </w:r>
-        <w:proofErr w:type="spellEnd"/>
-        <w:r>
-          <w:rPr>
-            <w:rStyle w:val="a8"/>
-            <w:lang w:eastAsia="zh-CN"/>
-          </w:rPr>
-          <w:t>-Сервис</w:t>
+          <w:t>Страхование пассажиров ГУП РК Карелавтотранс-Сервис</w:t>
         </w:r>
       </w:hyperlink>
     </w:p>
@@ -5737,7 +6649,7 @@
       <w:pPr>
         <w:pStyle w:val="a5"/>
       </w:pPr>
-      <w:bookmarkStart w:id="10" w:name="_Toc193286699"/>
+      <w:bookmarkStart w:id="10" w:name="_Toc194058519"/>
       <w:r>
         <w:lastRenderedPageBreak/>
         <w:t xml:space="preserve">Лабораторная </w:t>
@@ -5765,7 +6677,7 @@
           <w:numId w:val="30"/>
         </w:numPr>
       </w:pPr>
-      <w:bookmarkStart w:id="11" w:name="_Toc193286700"/>
+      <w:bookmarkStart w:id="11" w:name="_Toc194058520"/>
       <w:r>
         <w:t>Определение предоставляемого сервиса</w:t>
       </w:r>
@@ -5796,21 +6708,7 @@
         <w:rPr>
           <w:lang w:eastAsia="zh-CN"/>
         </w:rPr>
-        <w:t>Поставщик услуги: ИТ-отдел ГУП РК "</w:t>
-      </w:r>
-      <w:proofErr w:type="spellStart"/>
-      <w:r>
-        <w:rPr>
-          <w:lang w:eastAsia="zh-CN"/>
-        </w:rPr>
-        <w:t>Карелавтотранс</w:t>
-      </w:r>
-      <w:proofErr w:type="spellEnd"/>
-      <w:r>
-        <w:rPr>
-          <w:lang w:eastAsia="zh-CN"/>
-        </w:rPr>
-        <w:t>"</w:t>
+        <w:t>Поставщик услуги: ИТ-отдел ГУП РК "Карелавтотранс"</w:t>
       </w:r>
     </w:p>
     <w:p>
@@ -5894,7 +6792,7 @@
       <w:pPr>
         <w:pStyle w:val="1"/>
       </w:pPr>
-      <w:bookmarkStart w:id="12" w:name="_Toc193286701"/>
+      <w:bookmarkStart w:id="12" w:name="_Toc194058521"/>
       <w:r>
         <w:t>Время работы сервиса</w:t>
       </w:r>
@@ -5964,7 +6862,7 @@
       <w:pPr>
         <w:pStyle w:val="1"/>
       </w:pPr>
-      <w:bookmarkStart w:id="13" w:name="_Toc193286702"/>
+      <w:bookmarkStart w:id="13" w:name="_Toc194058522"/>
       <w:r>
         <w:t>Пользователи и оборудование</w:t>
       </w:r>
@@ -6058,7 +6956,7 @@
           <w:numId w:val="1"/>
         </w:numPr>
       </w:pPr>
-      <w:bookmarkStart w:id="14" w:name="_Toc193286703"/>
+      <w:bookmarkStart w:id="14" w:name="_Toc194058523"/>
       <w:r>
         <w:t>Процедура отчета</w:t>
       </w:r>
@@ -6210,7 +7108,7 @@
           <w:numId w:val="1"/>
         </w:numPr>
       </w:pPr>
-      <w:bookmarkStart w:id="15" w:name="_Toc193286704"/>
+      <w:bookmarkStart w:id="15" w:name="_Toc194058524"/>
       <w:r>
         <w:t>Процедура запросов на изменение</w:t>
       </w:r>
@@ -6312,7 +7210,7 @@
           <w:numId w:val="1"/>
         </w:numPr>
       </w:pPr>
-      <w:bookmarkStart w:id="16" w:name="_Toc193286705"/>
+      <w:bookmarkStart w:id="16" w:name="_Toc194058525"/>
       <w:r>
         <w:t>Спецификации целевых уровней качества сервиса</w:t>
       </w:r>
@@ -6366,7 +7264,7 @@
           <w:numId w:val="1"/>
         </w:numPr>
       </w:pPr>
-      <w:bookmarkStart w:id="17" w:name="_Toc193286706"/>
+      <w:bookmarkStart w:id="17" w:name="_Toc194058526"/>
       <w:r>
         <w:t>Платежи, связанные с сервисом</w:t>
       </w:r>
@@ -6455,7 +7353,7 @@
           <w:numId w:val="1"/>
         </w:numPr>
       </w:pPr>
-      <w:bookmarkStart w:id="18" w:name="_Toc193286707"/>
+      <w:bookmarkStart w:id="18" w:name="_Toc194058527"/>
       <w:r>
         <w:t>Ответственности клиентов</w:t>
       </w:r>
@@ -6506,7 +7404,7 @@
           <w:numId w:val="1"/>
         </w:numPr>
       </w:pPr>
-      <w:bookmarkStart w:id="19" w:name="_Toc193286708"/>
+      <w:bookmarkStart w:id="19" w:name="_Toc194058528"/>
       <w:r>
         <w:t>Разрешение рассогласований</w:t>
       </w:r>
@@ -6624,7 +7522,7 @@
           <w:numId w:val="1"/>
         </w:numPr>
       </w:pPr>
-      <w:bookmarkStart w:id="20" w:name="_Toc193286709"/>
+      <w:bookmarkStart w:id="20" w:name="_Toc194058529"/>
       <w:r>
         <w:t>Процесс улучшения SLA</w:t>
       </w:r>
@@ -6680,7 +7578,7 @@
           <w:sz w:val="40"/>
         </w:rPr>
       </w:pPr>
-      <w:bookmarkStart w:id="21" w:name="_Toc193286710"/>
+      <w:bookmarkStart w:id="21" w:name="_Toc194058530"/>
       <w:r>
         <w:t>Источники информации</w:t>
       </w:r>
@@ -6698,15 +7596,7 @@
         </w:rPr>
       </w:pPr>
       <w:r>
-        <w:t xml:space="preserve">Закрытая группа </w:t>
-      </w:r>
-      <w:proofErr w:type="spellStart"/>
-      <w:r>
-        <w:t>Вконтакте</w:t>
-      </w:r>
-      <w:proofErr w:type="spellEnd"/>
-      <w:r>
-        <w:t xml:space="preserve"> «</w:t>
+        <w:t>Закрытая группа Вконтакте «</w:t>
       </w:r>
       <w:r>
         <w:t>Петрозаводск транспортный - все расписания</w:t>
@@ -6747,31 +7637,7 @@
         </w:rPr>
       </w:pPr>
       <w:r>
-        <w:t xml:space="preserve">Открытая группа </w:t>
-      </w:r>
-      <w:proofErr w:type="spellStart"/>
-      <w:r>
-        <w:t>предриятия</w:t>
-      </w:r>
-      <w:proofErr w:type="spellEnd"/>
-      <w:r>
-        <w:t xml:space="preserve"> ГУП РК </w:t>
-      </w:r>
-      <w:proofErr w:type="spellStart"/>
-      <w:r>
-        <w:t>Карелавтотранс</w:t>
-      </w:r>
-      <w:proofErr w:type="spellEnd"/>
-      <w:r>
-        <w:t xml:space="preserve"> </w:t>
-      </w:r>
-      <w:proofErr w:type="spellStart"/>
-      <w:r>
-        <w:t>Вконтакте</w:t>
-      </w:r>
-      <w:proofErr w:type="spellEnd"/>
-      <w:r>
-        <w:t xml:space="preserve"> </w:t>
+        <w:t xml:space="preserve">Открытая группа предриятия ГУП РК Карелавтотранс Вконтакте </w:t>
       </w:r>
       <w:r>
         <w:t>[</w:t>
@@ -6801,7 +7667,7 @@
       <w:pPr>
         <w:pStyle w:val="a5"/>
       </w:pPr>
-      <w:bookmarkStart w:id="22" w:name="_Toc193286711"/>
+      <w:bookmarkStart w:id="22" w:name="_Toc194058531"/>
       <w:r>
         <w:lastRenderedPageBreak/>
         <w:t xml:space="preserve">Лабораторная </w:t>
@@ -6832,11 +7698,10 @@
           <w:lang w:val="en-US"/>
         </w:rPr>
       </w:pPr>
-      <w:bookmarkStart w:id="23" w:name="_Toc193286712"/>
+      <w:bookmarkStart w:id="23" w:name="_Toc194058532"/>
       <w:r>
         <w:t xml:space="preserve">Таблица </w:t>
       </w:r>
-      <w:proofErr w:type="spellStart"/>
       <w:r>
         <w:rPr>
           <w:lang w:val="en-US"/>
@@ -6856,7 +7721,6 @@
         <w:t>tems</w:t>
       </w:r>
       <w:bookmarkEnd w:id="23"/>
-      <w:proofErr w:type="spellEnd"/>
     </w:p>
     <w:p>
       <w:pPr>
@@ -6972,7 +7836,6 @@
                 <w:lang w:val="en-US" w:eastAsia="zh-CN"/>
               </w:rPr>
             </w:pPr>
-            <w:proofErr w:type="spellStart"/>
             <w:r>
               <w:rPr>
                 <w:lang w:val="en-US" w:eastAsia="zh-CN"/>
@@ -6985,7 +7848,6 @@
               </w:rPr>
               <w:t>d</w:t>
             </w:r>
-            <w:proofErr w:type="spellEnd"/>
           </w:p>
         </w:tc>
         <w:tc>
@@ -7070,19 +7932,11 @@
                 <w:lang w:val="en-US" w:eastAsia="zh-CN"/>
               </w:rPr>
             </w:pPr>
-            <w:proofErr w:type="gramStart"/>
             <w:r>
               <w:rPr>
                 <w:lang w:val="en-US" w:eastAsia="zh-CN"/>
               </w:rPr>
-              <w:t>VARCHAR(</w:t>
-            </w:r>
-            <w:proofErr w:type="gramEnd"/>
-            <w:r>
-              <w:rPr>
-                <w:lang w:val="en-US" w:eastAsia="zh-CN"/>
-              </w:rPr>
-              <w:t>255)</w:t>
+              <w:t>VARCHAR(255)</w:t>
             </w:r>
           </w:p>
         </w:tc>
@@ -7125,14 +7979,12 @@
                 <w:lang w:val="en-US" w:eastAsia="zh-CN"/>
               </w:rPr>
             </w:pPr>
-            <w:proofErr w:type="spellStart"/>
             <w:r>
               <w:rPr>
                 <w:lang w:val="en-US" w:eastAsia="zh-CN"/>
               </w:rPr>
               <w:t>type_id</w:t>
             </w:r>
-            <w:proofErr w:type="spellEnd"/>
           </w:p>
         </w:tc>
         <w:tc>
@@ -7259,19 +8111,11 @@
                 <w:lang w:val="en-US" w:eastAsia="zh-CN"/>
               </w:rPr>
             </w:pPr>
-            <w:proofErr w:type="gramStart"/>
             <w:r>
               <w:rPr>
                 <w:lang w:val="en-US" w:eastAsia="zh-CN"/>
               </w:rPr>
-              <w:t>VARCHAR(</w:t>
-            </w:r>
-            <w:proofErr w:type="gramEnd"/>
-            <w:r>
-              <w:rPr>
-                <w:lang w:val="en-US" w:eastAsia="zh-CN"/>
-              </w:rPr>
-              <w:t>255)</w:t>
+              <w:t>VARCHAR(255)</w:t>
             </w:r>
           </w:p>
         </w:tc>
@@ -7332,19 +8176,11 @@
                 <w:lang w:val="en-US" w:eastAsia="zh-CN"/>
               </w:rPr>
             </w:pPr>
-            <w:proofErr w:type="gramStart"/>
             <w:r>
               <w:rPr>
                 <w:lang w:val="en-US" w:eastAsia="zh-CN"/>
               </w:rPr>
-              <w:t>VARCHAR(</w:t>
-            </w:r>
-            <w:proofErr w:type="gramEnd"/>
-            <w:r>
-              <w:rPr>
-                <w:lang w:val="en-US" w:eastAsia="zh-CN"/>
-              </w:rPr>
-              <w:t>255)</w:t>
+              <w:t>VARCHAR(255)</w:t>
             </w:r>
           </w:p>
         </w:tc>
@@ -7386,7 +8222,6 @@
                 <w:lang w:val="en-US" w:eastAsia="zh-CN"/>
               </w:rPr>
             </w:pPr>
-            <w:proofErr w:type="spellStart"/>
             <w:r>
               <w:rPr>
                 <w:lang w:val="en-US" w:eastAsia="zh-CN"/>
@@ -7411,7 +8246,6 @@
               </w:rPr>
               <w:t>ate</w:t>
             </w:r>
-            <w:proofErr w:type="spellEnd"/>
           </w:p>
         </w:tc>
         <w:tc>
@@ -7465,7 +8299,6 @@
                 <w:lang w:val="en-US" w:eastAsia="zh-CN"/>
               </w:rPr>
             </w:pPr>
-            <w:proofErr w:type="spellStart"/>
             <w:r>
               <w:rPr>
                 <w:lang w:val="en-US" w:eastAsia="zh-CN"/>
@@ -7490,7 +8323,6 @@
               </w:rPr>
               <w:t>xpire</w:t>
             </w:r>
-            <w:proofErr w:type="spellEnd"/>
           </w:p>
         </w:tc>
         <w:tc>
@@ -7569,19 +8401,11 @@
                 <w:lang w:val="en-US" w:eastAsia="zh-CN"/>
               </w:rPr>
             </w:pPr>
-            <w:proofErr w:type="gramStart"/>
             <w:r>
               <w:rPr>
                 <w:lang w:val="en-US" w:eastAsia="zh-CN"/>
               </w:rPr>
-              <w:t>VARCHAR(</w:t>
-            </w:r>
-            <w:proofErr w:type="gramEnd"/>
-            <w:r>
-              <w:rPr>
-                <w:lang w:val="en-US" w:eastAsia="zh-CN"/>
-              </w:rPr>
-              <w:t>255)</w:t>
+              <w:t>VARCHAR(255)</w:t>
             </w:r>
           </w:p>
         </w:tc>
@@ -7617,7 +8441,7 @@
       <w:pPr>
         <w:pStyle w:val="1"/>
       </w:pPr>
-      <w:bookmarkStart w:id="25" w:name="_Toc193286713"/>
+      <w:bookmarkStart w:id="25" w:name="_Toc194058533"/>
       <w:r>
         <w:t xml:space="preserve">Таблица </w:t>
       </w:r>
@@ -7763,14 +8587,12 @@
                 <w:lang w:val="en-US" w:eastAsia="zh-CN"/>
               </w:rPr>
             </w:pPr>
-            <w:proofErr w:type="spellStart"/>
             <w:r>
               <w:rPr>
                 <w:lang w:val="en-US" w:eastAsia="zh-CN"/>
               </w:rPr>
               <w:t>type_id</w:t>
             </w:r>
-            <w:proofErr w:type="spellEnd"/>
           </w:p>
         </w:tc>
         <w:tc>
@@ -7849,19 +8671,11 @@
                 <w:lang w:val="en-US" w:eastAsia="zh-CN"/>
               </w:rPr>
             </w:pPr>
-            <w:proofErr w:type="gramStart"/>
             <w:r>
               <w:rPr>
                 <w:lang w:val="en-US" w:eastAsia="zh-CN"/>
               </w:rPr>
-              <w:t>VARCHAR(</w:t>
-            </w:r>
-            <w:proofErr w:type="gramEnd"/>
-            <w:r>
-              <w:rPr>
-                <w:lang w:val="en-US" w:eastAsia="zh-CN"/>
-              </w:rPr>
-              <w:t>255)</w:t>
+              <w:t>VARCHAR(255)</w:t>
             </w:r>
           </w:p>
         </w:tc>
@@ -7900,7 +8714,7 @@
           <w:lang w:val="en-US"/>
         </w:rPr>
       </w:pPr>
-      <w:bookmarkStart w:id="26" w:name="_Toc193286714"/>
+      <w:bookmarkStart w:id="26" w:name="_Toc194058534"/>
       <w:r>
         <w:t>Таблица</w:t>
       </w:r>
@@ -7910,7 +8724,6 @@
         </w:rPr>
         <w:t xml:space="preserve"> </w:t>
       </w:r>
-      <w:proofErr w:type="spellStart"/>
       <w:r>
         <w:rPr>
           <w:lang w:val="en-US"/>
@@ -7941,7 +8754,6 @@
         </w:rPr>
         <w:t>ibutes</w:t>
       </w:r>
-      <w:proofErr w:type="spellEnd"/>
       <w:r>
         <w:rPr>
           <w:lang w:val="en-US"/>
@@ -8085,14 +8897,12 @@
                 <w:lang w:val="en-US" w:eastAsia="zh-CN"/>
               </w:rPr>
             </w:pPr>
-            <w:proofErr w:type="spellStart"/>
             <w:r>
               <w:rPr>
                 <w:lang w:val="en-US" w:eastAsia="zh-CN"/>
               </w:rPr>
               <w:t>attr_id</w:t>
             </w:r>
-            <w:proofErr w:type="spellEnd"/>
           </w:p>
         </w:tc>
         <w:tc>
@@ -8146,14 +8956,12 @@
                 <w:lang w:val="en-US" w:eastAsia="zh-CN"/>
               </w:rPr>
             </w:pPr>
-            <w:proofErr w:type="spellStart"/>
             <w:r>
               <w:rPr>
                 <w:lang w:val="en-US" w:eastAsia="zh-CN"/>
               </w:rPr>
               <w:t>ci_id</w:t>
             </w:r>
-            <w:proofErr w:type="spellEnd"/>
           </w:p>
         </w:tc>
         <w:tc>
@@ -8226,19 +9034,11 @@
                 <w:lang w:val="en-US" w:eastAsia="zh-CN"/>
               </w:rPr>
             </w:pPr>
-            <w:proofErr w:type="gramStart"/>
             <w:r>
               <w:rPr>
                 <w:lang w:val="en-US" w:eastAsia="zh-CN"/>
               </w:rPr>
-              <w:t>VARCHAR(</w:t>
-            </w:r>
-            <w:proofErr w:type="gramEnd"/>
-            <w:r>
-              <w:rPr>
-                <w:lang w:val="en-US" w:eastAsia="zh-CN"/>
-              </w:rPr>
-              <w:t>255)</w:t>
+              <w:t>VARCHAR(255)</w:t>
             </w:r>
           </w:p>
         </w:tc>
@@ -8299,19 +9099,11 @@
                 <w:lang w:val="en-US" w:eastAsia="zh-CN"/>
               </w:rPr>
             </w:pPr>
-            <w:proofErr w:type="gramStart"/>
             <w:r>
               <w:rPr>
                 <w:lang w:val="en-US" w:eastAsia="zh-CN"/>
               </w:rPr>
-              <w:t>VARCHAR(</w:t>
-            </w:r>
-            <w:proofErr w:type="gramEnd"/>
-            <w:r>
-              <w:rPr>
-                <w:lang w:val="en-US" w:eastAsia="zh-CN"/>
-              </w:rPr>
-              <w:t>255)</w:t>
+              <w:t>VARCHAR(255)</w:t>
             </w:r>
           </w:p>
         </w:tc>
@@ -8353,7 +9145,7 @@
           <w:sz w:val="40"/>
         </w:rPr>
       </w:pPr>
-      <w:bookmarkStart w:id="27" w:name="_Toc193286715"/>
+      <w:bookmarkStart w:id="27" w:name="_Toc194058535"/>
       <w:r>
         <w:t xml:space="preserve">Таблица </w:t>
       </w:r>
@@ -8497,14 +9289,12 @@
                 <w:lang w:val="en-US" w:eastAsia="zh-CN"/>
               </w:rPr>
             </w:pPr>
-            <w:proofErr w:type="spellStart"/>
             <w:r>
               <w:rPr>
                 <w:lang w:val="en-US" w:eastAsia="zh-CN"/>
               </w:rPr>
               <w:t>rel_id</w:t>
             </w:r>
-            <w:proofErr w:type="spellEnd"/>
           </w:p>
         </w:tc>
         <w:tc>
@@ -8676,14 +9466,12 @@
                 <w:lang w:val="en-US" w:eastAsia="zh-CN"/>
               </w:rPr>
             </w:pPr>
-            <w:proofErr w:type="spellStart"/>
             <w:r>
               <w:rPr>
                 <w:lang w:val="en-US" w:eastAsia="zh-CN"/>
               </w:rPr>
               <w:t>rel_type</w:t>
             </w:r>
-            <w:proofErr w:type="spellEnd"/>
           </w:p>
         </w:tc>
         <w:tc>
@@ -8697,14 +9485,12 @@
                 <w:lang w:val="en-US" w:eastAsia="zh-CN"/>
               </w:rPr>
             </w:pPr>
-            <w:proofErr w:type="gramStart"/>
             <w:r>
               <w:rPr>
                 <w:lang w:val="en-US" w:eastAsia="zh-CN"/>
               </w:rPr>
               <w:t>VARCHAR(</w:t>
             </w:r>
-            <w:proofErr w:type="gramEnd"/>
             <w:r>
               <w:rPr>
                 <w:lang w:eastAsia="zh-CN"/>
@@ -8809,9 +9595,11 @@
       <w:pPr>
         <w:pStyle w:val="1"/>
       </w:pPr>
+      <w:bookmarkStart w:id="28" w:name="_Toc194058536"/>
       <w:r>
         <w:t>Примеры</w:t>
       </w:r>
+      <w:bookmarkEnd w:id="28"/>
     </w:p>
     <w:p>
       <w:pPr>
@@ -8828,7 +9616,6 @@
           <w:lang w:val="en-US" w:eastAsia="zh-CN"/>
         </w:rPr>
       </w:pPr>
-      <w:proofErr w:type="spellStart"/>
       <w:r>
         <w:rPr>
           <w:b/>
@@ -8837,7 +9624,6 @@
         </w:rPr>
         <w:t>CI_types</w:t>
       </w:r>
-      <w:proofErr w:type="spellEnd"/>
     </w:p>
     <w:tbl>
       <w:tblPr>
@@ -8862,7 +9648,6 @@
                 <w:lang w:val="en-US" w:eastAsia="zh-CN"/>
               </w:rPr>
             </w:pPr>
-            <w:proofErr w:type="spellStart"/>
             <w:r>
               <w:rPr>
                 <w:b/>
@@ -8871,7 +9656,6 @@
               </w:rPr>
               <w:t>type_id</w:t>
             </w:r>
-            <w:proofErr w:type="spellEnd"/>
           </w:p>
         </w:tc>
         <w:tc>
@@ -9044,7 +9828,6 @@
           <w:lang w:val="en-US"/>
         </w:rPr>
       </w:pPr>
-      <w:proofErr w:type="spellStart"/>
       <w:r>
         <w:rPr>
           <w:b/>
@@ -9053,7 +9836,6 @@
         </w:rPr>
         <w:t>Configuration_items</w:t>
       </w:r>
-      <w:proofErr w:type="spellEnd"/>
     </w:p>
     <w:tbl>
       <w:tblPr>
@@ -9092,7 +9874,6 @@
               </w:rPr>
               <w:t>с</w:t>
             </w:r>
-            <w:proofErr w:type="spellStart"/>
             <w:r>
               <w:rPr>
                 <w:b/>
@@ -9101,7 +9882,6 @@
               </w:rPr>
               <w:t>i_id</w:t>
             </w:r>
-            <w:proofErr w:type="spellEnd"/>
           </w:p>
         </w:tc>
         <w:tc>
@@ -9225,7 +10005,6 @@
                 <w:lang w:val="en-US"/>
               </w:rPr>
             </w:pPr>
-            <w:proofErr w:type="spellStart"/>
             <w:r>
               <w:rPr>
                 <w:b/>
@@ -9234,7 +10013,6 @@
               </w:rPr>
               <w:t>purch</w:t>
             </w:r>
-            <w:proofErr w:type="spellEnd"/>
             <w:r>
               <w:rPr>
                 <w:b/>
@@ -9360,13 +10138,8 @@
               <w:pStyle w:val="a4"/>
             </w:pPr>
             <w:r>
-              <w:t xml:space="preserve">Автовокзал </w:t>
-            </w:r>
-            <w:proofErr w:type="spellStart"/>
-            <w:r>
-              <w:t>Петроза-водска</w:t>
-            </w:r>
-            <w:proofErr w:type="spellEnd"/>
+              <w:t>Автовокзал Петроза-водска</w:t>
+            </w:r>
           </w:p>
         </w:tc>
         <w:tc>
@@ -9380,11 +10153,9 @@
             <w:r>
               <w:t xml:space="preserve">В </w:t>
             </w:r>
-            <w:proofErr w:type="spellStart"/>
             <w:r>
               <w:t>экспл</w:t>
             </w:r>
-            <w:proofErr w:type="spellEnd"/>
           </w:p>
         </w:tc>
         <w:tc>
@@ -9421,13 +10192,8 @@
             <w:pPr>
               <w:pStyle w:val="a4"/>
             </w:pPr>
-            <w:proofErr w:type="gramStart"/>
-            <w:r>
-              <w:t>Опера-тор</w:t>
-            </w:r>
-            <w:proofErr w:type="gramEnd"/>
-            <w:r>
-              <w:t xml:space="preserve"> кассы</w:t>
+            <w:r>
+              <w:t>Опера-тор кассы</w:t>
             </w:r>
           </w:p>
         </w:tc>
@@ -9500,13 +10266,8 @@
               <w:pStyle w:val="a4"/>
             </w:pPr>
             <w:r>
-              <w:t xml:space="preserve">В </w:t>
-            </w:r>
-            <w:proofErr w:type="spellStart"/>
-            <w:r>
-              <w:t>экспл</w:t>
-            </w:r>
-            <w:proofErr w:type="spellEnd"/>
+              <w:t>В экспл</w:t>
+            </w:r>
           </w:p>
         </w:tc>
         <w:tc>
@@ -9623,13 +10384,8 @@
               <w:pStyle w:val="a4"/>
             </w:pPr>
             <w:r>
-              <w:t xml:space="preserve">В </w:t>
-            </w:r>
-            <w:proofErr w:type="spellStart"/>
-            <w:r>
-              <w:t>экспл</w:t>
-            </w:r>
-            <w:proofErr w:type="spellEnd"/>
+              <w:t>В экспл</w:t>
+            </w:r>
           </w:p>
         </w:tc>
         <w:tc>
@@ -9694,7 +10450,6 @@
           <w:bCs/>
         </w:rPr>
       </w:pPr>
-      <w:proofErr w:type="spellStart"/>
       <w:r>
         <w:rPr>
           <w:b/>
@@ -9702,7 +10457,6 @@
         </w:rPr>
         <w:t>CI_Attributes</w:t>
       </w:r>
-      <w:proofErr w:type="spellEnd"/>
     </w:p>
     <w:tbl>
       <w:tblPr>
@@ -9730,7 +10484,6 @@
                 <w:lang w:val="en-US"/>
               </w:rPr>
             </w:pPr>
-            <w:proofErr w:type="spellStart"/>
             <w:r>
               <w:rPr>
                 <w:b/>
@@ -9739,7 +10492,6 @@
               </w:rPr>
               <w:t>attr_id</w:t>
             </w:r>
-            <w:proofErr w:type="spellEnd"/>
           </w:p>
         </w:tc>
         <w:tc>
@@ -9755,7 +10507,6 @@
                 <w:lang w:val="en-US"/>
               </w:rPr>
             </w:pPr>
-            <w:proofErr w:type="spellStart"/>
             <w:r>
               <w:rPr>
                 <w:b/>
@@ -9764,7 +10515,6 @@
               </w:rPr>
               <w:t>ci_id</w:t>
             </w:r>
-            <w:proofErr w:type="spellEnd"/>
           </w:p>
         </w:tc>
         <w:tc>
@@ -9958,7 +10708,6 @@
           <w:bCs/>
         </w:rPr>
       </w:pPr>
-      <w:proofErr w:type="spellStart"/>
       <w:r>
         <w:rPr>
           <w:b/>
@@ -9966,7 +10715,6 @@
         </w:rPr>
         <w:t>CI_Relationships</w:t>
       </w:r>
-      <w:proofErr w:type="spellEnd"/>
     </w:p>
     <w:tbl>
       <w:tblPr>
@@ -9994,7 +10742,6 @@
                 <w:lang w:val="en-US"/>
               </w:rPr>
             </w:pPr>
-            <w:proofErr w:type="spellStart"/>
             <w:r>
               <w:rPr>
                 <w:b/>
@@ -10003,7 +10750,6 @@
               </w:rPr>
               <w:t>rel_id</w:t>
             </w:r>
-            <w:proofErr w:type="spellEnd"/>
           </w:p>
         </w:tc>
         <w:tc>
@@ -10065,7 +10811,6 @@
                 <w:lang w:val="en-US"/>
               </w:rPr>
             </w:pPr>
-            <w:proofErr w:type="spellStart"/>
             <w:r>
               <w:rPr>
                 <w:b/>
@@ -10074,7 +10819,6 @@
               </w:rPr>
               <w:t>rel_type</w:t>
             </w:r>
-            <w:proofErr w:type="spellEnd"/>
           </w:p>
         </w:tc>
       </w:tr>
@@ -10210,7 +10954,7 @@
       <w:pPr>
         <w:pStyle w:val="a5"/>
       </w:pPr>
-      <w:bookmarkStart w:id="28" w:name="_Toc193286716"/>
+      <w:bookmarkStart w:id="29" w:name="_Toc194058537"/>
       <w:r>
         <w:lastRenderedPageBreak/>
         <w:t>Лабораторная</w:t>
@@ -10221,7 +10965,7 @@
       <w:r>
         <w:t xml:space="preserve"> №5 - Описание процесса управления инцидентами</w:t>
       </w:r>
-      <w:bookmarkEnd w:id="28"/>
+      <w:bookmarkEnd w:id="29"/>
     </w:p>
     <w:p>
       <w:pPr>
@@ -10238,9 +10982,11 @@
           <w:numId w:val="46"/>
         </w:numPr>
       </w:pPr>
+      <w:bookmarkStart w:id="30" w:name="_Toc194058538"/>
       <w:r>
         <w:t>Команды</w:t>
       </w:r>
+      <w:bookmarkEnd w:id="30"/>
     </w:p>
     <w:p>
       <w:pPr>
@@ -10435,9 +11181,11 @@
       <w:pPr>
         <w:pStyle w:val="1"/>
       </w:pPr>
+      <w:bookmarkStart w:id="31" w:name="_Toc194058539"/>
       <w:r>
         <w:t>Локации</w:t>
       </w:r>
+      <w:bookmarkEnd w:id="31"/>
     </w:p>
     <w:p>
       <w:pPr>
@@ -10505,9 +11253,11 @@
       <w:pPr>
         <w:pStyle w:val="1"/>
       </w:pPr>
+      <w:bookmarkStart w:id="32" w:name="_Toc194058540"/>
       <w:r>
         <w:t>Организации</w:t>
       </w:r>
+      <w:bookmarkEnd w:id="32"/>
     </w:p>
     <w:p>
       <w:pPr>
@@ -10579,12 +11329,14 @@
           <w:noProof/>
         </w:rPr>
       </w:pPr>
+      <w:bookmarkStart w:id="33" w:name="_Toc194058541"/>
       <w:r>
         <w:rPr>
           <w:noProof/>
         </w:rPr>
         <w:t>Модели предоставления</w:t>
       </w:r>
+      <w:bookmarkEnd w:id="33"/>
     </w:p>
     <w:p>
       <w:pPr>
@@ -10688,9 +11440,11 @@
       <w:pPr>
         <w:pStyle w:val="1"/>
       </w:pPr>
+      <w:bookmarkStart w:id="34" w:name="_Toc194058542"/>
       <w:r>
         <w:t>Обработка инцидентов</w:t>
       </w:r>
+      <w:bookmarkEnd w:id="34"/>
     </w:p>
     <w:p>
       <w:pPr>
@@ -11084,9 +11838,11 @@
       <w:pPr>
         <w:pStyle w:val="1"/>
       </w:pPr>
+      <w:bookmarkStart w:id="35" w:name="_Toc194058543"/>
       <w:r>
         <w:t>Сервер</w:t>
       </w:r>
+      <w:bookmarkEnd w:id="35"/>
     </w:p>
     <w:p>
       <w:pPr>
@@ -11161,6 +11917,7 @@
       <w:pPr>
         <w:pStyle w:val="1"/>
       </w:pPr>
+      <w:bookmarkStart w:id="36" w:name="_Toc194058544"/>
       <w:r>
         <w:t xml:space="preserve">Отображенные </w:t>
       </w:r>
@@ -11170,6 +11927,7 @@
         </w:rPr>
         <w:t>CI</w:t>
       </w:r>
+      <w:bookmarkEnd w:id="36"/>
     </w:p>
     <w:p>
       <w:pPr>
@@ -11240,9 +11998,11 @@
       <w:pPr>
         <w:pStyle w:val="1"/>
       </w:pPr>
+      <w:bookmarkStart w:id="37" w:name="_Toc194058545"/>
       <w:r>
         <w:t>Временные рамки для обработки и решения инцидентов</w:t>
       </w:r>
+      <w:bookmarkEnd w:id="37"/>
     </w:p>
     <w:p>
       <w:pPr>
@@ -11303,6 +12063,7 @@
       <w:pPr>
         <w:pStyle w:val="1"/>
       </w:pPr>
+      <w:bookmarkStart w:id="38" w:name="_Toc194058546"/>
       <w:r>
         <w:rPr>
           <w:lang w:val="en-US"/>
@@ -11313,6 +12074,7 @@
       <w:r>
         <w:t>для сервисов</w:t>
       </w:r>
+      <w:bookmarkEnd w:id="38"/>
     </w:p>
     <w:p>
       <w:pPr>
@@ -11394,17 +12156,11 @@
       <w:pPr>
         <w:pStyle w:val="1"/>
       </w:pPr>
-      <w:r>
-        <w:t xml:space="preserve">Пример </w:t>
-      </w:r>
-      <w:proofErr w:type="spellStart"/>
-      <w:r>
-        <w:t>эксалации</w:t>
-      </w:r>
-      <w:proofErr w:type="spellEnd"/>
-      <w:r>
-        <w:t xml:space="preserve"> для нерешенной проблемы</w:t>
-      </w:r>
+      <w:bookmarkStart w:id="39" w:name="_Toc194058547"/>
+      <w:r>
+        <w:t>Пример эксалации для нерешенной проблемы</w:t>
+      </w:r>
+      <w:bookmarkEnd w:id="39"/>
     </w:p>
     <w:p>
       <w:pPr>
@@ -11486,9 +12242,11 @@
       <w:pPr>
         <w:pStyle w:val="1"/>
       </w:pPr>
+      <w:bookmarkStart w:id="40" w:name="_Toc194058548"/>
       <w:r>
         <w:t>Пример остальных статусов</w:t>
       </w:r>
+      <w:bookmarkEnd w:id="40"/>
     </w:p>
     <w:p>
       <w:pPr>
@@ -11702,9 +12460,11 @@
       <w:pPr>
         <w:pStyle w:val="1"/>
       </w:pPr>
+      <w:bookmarkStart w:id="41" w:name="_Toc194058549"/>
       <w:r>
         <w:t>Пример для добавления нового запроса</w:t>
       </w:r>
+      <w:bookmarkEnd w:id="41"/>
     </w:p>
     <w:p>
       <w:pPr>

</xml_diff>